<commit_message>
trc khi tính lại khoảng cách trục
</commit_message>
<xml_diff>
--- a/Báo cáo Bài tập lớn CTM - template_After_fbef4203fbfc7d497e593cdff0eedfe8a232eebe.docx
+++ b/Báo cáo Bài tập lớn CTM - template_After_fbef4203fbfc7d497e593cdff0eedfe8a232eebe.docx
@@ -3834,21 +3834,7 @@
             <w:rStyle w:val="Hyperlink"/>
             <w:noProof/>
           </w:rPr>
-          <w:t>1.5 Xác định tiết</w:t>
-        </w:r>
-        <w:r>
-          <w:rPr>
-            <w:rStyle w:val="Hyperlink"/>
-            <w:noProof/>
-          </w:rPr>
-          <w:t xml:space="preserve"> </w:t>
-        </w:r>
-        <w:r>
-          <w:rPr>
-            <w:rStyle w:val="Hyperlink"/>
-            <w:noProof/>
-          </w:rPr>
-          <w:t>diện đai</w:t>
+          <w:t>1.5 Xác định tiết diện đai</w:t>
         </w:r>
         <w:r>
           <w:rPr>
@@ -4640,21 +4626,7 @@
             <w:rStyle w:val="Hyperlink"/>
             <w:noProof/>
           </w:rPr>
-          <w:t>3.1 Chọn vật li</w:t>
-        </w:r>
-        <w:r>
-          <w:rPr>
-            <w:rStyle w:val="Hyperlink"/>
-            <w:noProof/>
-          </w:rPr>
-          <w:t>ệ</w:t>
-        </w:r>
-        <w:r>
-          <w:rPr>
-            <w:rStyle w:val="Hyperlink"/>
-            <w:noProof/>
-          </w:rPr>
-          <w:t>u chế tạo trục</w:t>
+          <w:t>3.1 Chọn vật liệu chế tạo trục</w:t>
         </w:r>
         <w:r>
           <w:rPr>
@@ -5961,10 +5933,10 @@
             <v:path o:extrusionok="f" gradientshapeok="t" o:connecttype="rect"/>
             <o:lock v:ext="edit" aspectratio="t"/>
           </v:shapetype>
-          <v:shape id="_x0000_i1025" type="#_x0000_t75" style="width:237.75pt;height:23.25pt" o:ole="">
+          <v:shape id="_x0000_i1025" type="#_x0000_t75" style="width:237.7pt;height:23.55pt" o:ole="">
             <v:imagedata r:id="rId15" o:title=""/>
           </v:shape>
-          <o:OLEObject Type="Embed" ProgID="Equation.DSMT4" ShapeID="_x0000_i1025" DrawAspect="Content" ObjectID="_1789848547" r:id="rId16"/>
+          <o:OLEObject Type="Embed" ProgID="Equation.DSMT4" ShapeID="_x0000_i1025" DrawAspect="Content" ObjectID="_1790412360" r:id="rId16"/>
         </w:object>
       </w:r>
     </w:p>
@@ -6014,10 +5986,10 @@
           <w:position w:val="-6"/>
         </w:rPr>
         <w:object w:dxaOrig="200" w:dyaOrig="220" w14:anchorId="08B11B76">
-          <v:shape id="_x0000_i1026" type="#_x0000_t75" style="width:9pt;height:11.25pt" o:ole="">
+          <v:shape id="_x0000_i1026" type="#_x0000_t75" style="width:9.25pt;height:11.1pt" o:ole="">
             <v:imagedata r:id="rId17" o:title=""/>
           </v:shape>
-          <o:OLEObject Type="Embed" ProgID="Equation.DSMT4" ShapeID="_x0000_i1026" DrawAspect="Content" ObjectID="_1789848548" r:id="rId18"/>
+          <o:OLEObject Type="Embed" ProgID="Equation.DSMT4" ShapeID="_x0000_i1026" DrawAspect="Content" ObjectID="_1790412361" r:id="rId18"/>
         </w:object>
       </w:r>
       <w:r>
@@ -6053,10 +6025,10 @@
           <w:position w:val="-12"/>
         </w:rPr>
         <w:object w:dxaOrig="5300" w:dyaOrig="360" w14:anchorId="56057F8F">
-          <v:shape id="_x0000_i1027" type="#_x0000_t75" style="width:299.25pt;height:21.75pt" o:ole="">
+          <v:shape id="_x0000_i1027" type="#_x0000_t75" style="width:299.1pt;height:21.7pt" o:ole="">
             <v:imagedata r:id="rId19" o:title=""/>
           </v:shape>
-          <o:OLEObject Type="Embed" ProgID="Equation.DSMT4" ShapeID="_x0000_i1027" DrawAspect="Content" ObjectID="_1789848549" r:id="rId20"/>
+          <o:OLEObject Type="Embed" ProgID="Equation.DSMT4" ShapeID="_x0000_i1027" DrawAspect="Content" ObjectID="_1790412362" r:id="rId20"/>
         </w:object>
       </w:r>
     </w:p>
@@ -6107,10 +6079,10 @@
           <w:position w:val="-30"/>
         </w:rPr>
         <w:object w:dxaOrig="3780" w:dyaOrig="680" w14:anchorId="7757F730">
-          <v:shape id="_x0000_i1028" type="#_x0000_t75" style="width:204.75pt;height:36.75pt" o:ole="">
+          <v:shape id="_x0000_i1028" type="#_x0000_t75" style="width:204.45pt;height:36.45pt" o:ole="">
             <v:imagedata r:id="rId21" o:title=""/>
           </v:shape>
-          <o:OLEObject Type="Embed" ProgID="Equation.DSMT4" ShapeID="_x0000_i1028" DrawAspect="Content" ObjectID="_1789848550" r:id="rId22"/>
+          <o:OLEObject Type="Embed" ProgID="Equation.DSMT4" ShapeID="_x0000_i1028" DrawAspect="Content" ObjectID="_1790412363" r:id="rId22"/>
         </w:object>
       </w:r>
     </w:p>
@@ -6144,10 +6116,10 @@
           <w:position w:val="-12"/>
         </w:rPr>
         <w:object w:dxaOrig="3700" w:dyaOrig="360" w14:anchorId="5D57366C">
-          <v:shape id="_x0000_i1029" type="#_x0000_t75" style="width:185.25pt;height:18.75pt" o:ole="">
+          <v:shape id="_x0000_i1029" type="#_x0000_t75" style="width:185.55pt;height:18.9pt" o:ole="">
             <v:imagedata r:id="rId23" o:title=""/>
           </v:shape>
-          <o:OLEObject Type="Embed" ProgID="Equation.DSMT4" ShapeID="_x0000_i1029" DrawAspect="Content" ObjectID="_1789848551" r:id="rId24"/>
+          <o:OLEObject Type="Embed" ProgID="Equation.DSMT4" ShapeID="_x0000_i1029" DrawAspect="Content" ObjectID="_1790412364" r:id="rId24"/>
         </w:object>
       </w:r>
     </w:p>
@@ -6207,10 +6179,10 @@
           <w:position w:val="-54"/>
         </w:rPr>
         <w:object w:dxaOrig="3940" w:dyaOrig="1640" w14:anchorId="3DE54567">
-          <v:shape id="_x0000_i1030" type="#_x0000_t75" style="width:196.5pt;height:82.5pt" o:ole="">
+          <v:shape id="_x0000_i1030" type="#_x0000_t75" style="width:196.15pt;height:82.15pt" o:ole="">
             <v:imagedata r:id="rId25" o:title=""/>
           </v:shape>
-          <o:OLEObject Type="Embed" ProgID="Equation.DSMT4" ShapeID="_x0000_i1030" DrawAspect="Content" ObjectID="_1789848552" r:id="rId26"/>
+          <o:OLEObject Type="Embed" ProgID="Equation.DSMT4" ShapeID="_x0000_i1030" DrawAspect="Content" ObjectID="_1790412365" r:id="rId26"/>
         </w:object>
       </w:r>
     </w:p>
@@ -6234,10 +6206,10 @@
           <w:position w:val="-24"/>
         </w:rPr>
         <w:object w:dxaOrig="4740" w:dyaOrig="620" w14:anchorId="4A366EF1">
-          <v:shape id="_x0000_i1031" type="#_x0000_t75" style="width:261.75pt;height:34.5pt" o:ole="">
+          <v:shape id="_x0000_i1031" type="#_x0000_t75" style="width:261.7pt;height:35.1pt" o:ole="">
             <v:imagedata r:id="rId27" o:title=""/>
           </v:shape>
-          <o:OLEObject Type="Embed" ProgID="Equation.DSMT4" ShapeID="_x0000_i1031" DrawAspect="Content" ObjectID="_1789848553" r:id="rId28"/>
+          <o:OLEObject Type="Embed" ProgID="Equation.DSMT4" ShapeID="_x0000_i1031" DrawAspect="Content" ObjectID="_1790412366" r:id="rId28"/>
         </w:object>
       </w:r>
       <w:r>
@@ -6262,10 +6234,10 @@
           <w:position w:val="-24"/>
         </w:rPr>
         <w:object w:dxaOrig="3840" w:dyaOrig="620" w14:anchorId="468E8299">
-          <v:shape id="_x0000_i1032" type="#_x0000_t75" style="width:204.75pt;height:33.75pt" o:ole="">
+          <v:shape id="_x0000_i1032" type="#_x0000_t75" style="width:204.45pt;height:33.7pt" o:ole="">
             <v:imagedata r:id="rId29" o:title=""/>
           </v:shape>
-          <o:OLEObject Type="Embed" ProgID="Equation.DSMT4" ShapeID="_x0000_i1032" DrawAspect="Content" ObjectID="_1789848554" r:id="rId30"/>
+          <o:OLEObject Type="Embed" ProgID="Equation.DSMT4" ShapeID="_x0000_i1032" DrawAspect="Content" ObjectID="_1790412367" r:id="rId30"/>
         </w:object>
       </w:r>
       <w:r>
@@ -6284,10 +6256,10 @@
           <w:position w:val="-12"/>
         </w:rPr>
         <w:object w:dxaOrig="279" w:dyaOrig="360" w14:anchorId="3D2D6CD8">
-          <v:shape id="_x0000_i1033" type="#_x0000_t75" style="width:14.25pt;height:18pt" o:ole="">
+          <v:shape id="_x0000_i1033" type="#_x0000_t75" style="width:14.3pt;height:18pt" o:ole="">
             <v:imagedata r:id="rId31" o:title=""/>
           </v:shape>
-          <o:OLEObject Type="Embed" ProgID="Equation.DSMT4" ShapeID="_x0000_i1033" DrawAspect="Content" ObjectID="_1789848555" r:id="rId32"/>
+          <o:OLEObject Type="Embed" ProgID="Equation.DSMT4" ShapeID="_x0000_i1033" DrawAspect="Content" ObjectID="_1790412368" r:id="rId32"/>
         </w:object>
       </w:r>
       <w:r>
@@ -6304,10 +6276,10 @@
           <w:position w:val="-24"/>
         </w:rPr>
         <w:object w:dxaOrig="3300" w:dyaOrig="660" w14:anchorId="681903B7">
-          <v:shape id="_x0000_i1034" type="#_x0000_t75" style="width:165pt;height:33.75pt" o:ole="">
+          <v:shape id="_x0000_i1034" type="#_x0000_t75" style="width:165.25pt;height:33.7pt" o:ole="">
             <v:imagedata r:id="rId33" o:title=""/>
           </v:shape>
-          <o:OLEObject Type="Embed" ProgID="Equation.DSMT4" ShapeID="_x0000_i1034" DrawAspect="Content" ObjectID="_1789848556" r:id="rId34"/>
+          <o:OLEObject Type="Embed" ProgID="Equation.DSMT4" ShapeID="_x0000_i1034" DrawAspect="Content" ObjectID="_1790412369" r:id="rId34"/>
         </w:object>
       </w:r>
       <w:r>
@@ -6318,10 +6290,10 @@
           <w:position w:val="-12"/>
         </w:rPr>
         <w:object w:dxaOrig="279" w:dyaOrig="360" w14:anchorId="3F210C49">
-          <v:shape id="_x0000_i1035" type="#_x0000_t75" style="width:14.25pt;height:18pt" o:ole="">
+          <v:shape id="_x0000_i1035" type="#_x0000_t75" style="width:14.3pt;height:18pt" o:ole="">
             <v:imagedata r:id="rId31" o:title=""/>
           </v:shape>
-          <o:OLEObject Type="Embed" ProgID="Equation.DSMT4" ShapeID="_x0000_i1035" DrawAspect="Content" ObjectID="_1789848557" r:id="rId35"/>
+          <o:OLEObject Type="Embed" ProgID="Equation.DSMT4" ShapeID="_x0000_i1035" DrawAspect="Content" ObjectID="_1790412370" r:id="rId35"/>
         </w:object>
       </w:r>
       <w:r>
@@ -6414,10 +6386,10 @@
           <w:position w:val="-24"/>
         </w:rPr>
         <w:object w:dxaOrig="1800" w:dyaOrig="620" w14:anchorId="3E386B6B">
-          <v:shape id="_x0000_i1036" type="#_x0000_t75" style="width:90.75pt;height:30.75pt" o:ole="">
+          <v:shape id="_x0000_i1036" type="#_x0000_t75" style="width:90.9pt;height:30.45pt" o:ole="">
             <v:imagedata r:id="rId36" o:title=""/>
           </v:shape>
-          <o:OLEObject Type="Embed" ProgID="Equation.DSMT4" ShapeID="_x0000_i1036" DrawAspect="Content" ObjectID="_1789848558" r:id="rId37"/>
+          <o:OLEObject Type="Embed" ProgID="Equation.DSMT4" ShapeID="_x0000_i1036" DrawAspect="Content" ObjectID="_1790412371" r:id="rId37"/>
         </w:object>
       </w:r>
       <w:r>
@@ -6435,10 +6407,10 @@
           <w:position w:val="-6"/>
         </w:rPr>
         <w:object w:dxaOrig="220" w:dyaOrig="279" w14:anchorId="65F828E6">
-          <v:shape id="_x0000_i1037" type="#_x0000_t75" style="width:11.25pt;height:14.25pt" o:ole="">
+          <v:shape id="_x0000_i1037" type="#_x0000_t75" style="width:11.1pt;height:14.3pt" o:ole="">
             <v:imagedata r:id="rId38" o:title=""/>
           </v:shape>
-          <o:OLEObject Type="Embed" ProgID="Equation.DSMT4" ShapeID="_x0000_i1037" DrawAspect="Content" ObjectID="_1789848559" r:id="rId39"/>
+          <o:OLEObject Type="Embed" ProgID="Equation.DSMT4" ShapeID="_x0000_i1037" DrawAspect="Content" ObjectID="_1790412372" r:id="rId39"/>
         </w:object>
       </w:r>
       <w:r>
@@ -6499,10 +6471,10 @@
           <w:position w:val="-6"/>
         </w:rPr>
         <w:object w:dxaOrig="220" w:dyaOrig="279" w14:anchorId="0E78FEE5">
-          <v:shape id="_x0000_i1038" type="#_x0000_t75" style="width:11.25pt;height:14.25pt" o:ole="">
+          <v:shape id="_x0000_i1038" type="#_x0000_t75" style="width:11.1pt;height:14.3pt" o:ole="">
             <v:imagedata r:id="rId38" o:title=""/>
           </v:shape>
-          <o:OLEObject Type="Embed" ProgID="Equation.DSMT4" ShapeID="_x0000_i1038" DrawAspect="Content" ObjectID="_1789848560" r:id="rId40"/>
+          <o:OLEObject Type="Embed" ProgID="Equation.DSMT4" ShapeID="_x0000_i1038" DrawAspect="Content" ObjectID="_1790412373" r:id="rId40"/>
         </w:object>
       </w:r>
       <w:r>
@@ -6622,10 +6594,10 @@
           <w:position w:val="-12"/>
         </w:rPr>
         <w:object w:dxaOrig="5800" w:dyaOrig="380" w14:anchorId="652C6B53">
-          <v:shape id="_x0000_i1039" type="#_x0000_t75" style="width:289.5pt;height:18.75pt" o:ole="">
+          <v:shape id="_x0000_i1039" type="#_x0000_t75" style="width:288.9pt;height:18.9pt" o:ole="">
             <v:imagedata r:id="rId41" o:title=""/>
           </v:shape>
-          <o:OLEObject Type="Embed" ProgID="Equation.DSMT4" ShapeID="_x0000_i1039" DrawAspect="Content" ObjectID="_1789848561" r:id="rId42"/>
+          <o:OLEObject Type="Embed" ProgID="Equation.DSMT4" ShapeID="_x0000_i1039" DrawAspect="Content" ObjectID="_1790412374" r:id="rId42"/>
         </w:object>
       </w:r>
     </w:p>
@@ -6685,10 +6657,10 @@
           <w:position w:val="-12"/>
         </w:rPr>
         <w:object w:dxaOrig="5179" w:dyaOrig="380" w14:anchorId="26506CFB">
-          <v:shape id="_x0000_i1040" type="#_x0000_t75" style="width:258pt;height:18.75pt" o:ole="">
+          <v:shape id="_x0000_i1040" type="#_x0000_t75" style="width:258pt;height:18.9pt" o:ole="">
             <v:imagedata r:id="rId43" o:title=""/>
           </v:shape>
-          <o:OLEObject Type="Embed" ProgID="Equation.DSMT4" ShapeID="_x0000_i1040" DrawAspect="Content" ObjectID="_1789848562" r:id="rId44"/>
+          <o:OLEObject Type="Embed" ProgID="Equation.DSMT4" ShapeID="_x0000_i1040" DrawAspect="Content" ObjectID="_1790412375" r:id="rId44"/>
         </w:object>
       </w:r>
     </w:p>
@@ -6743,10 +6715,10 @@
           <w:position w:val="-12"/>
         </w:rPr>
         <w:object w:dxaOrig="2540" w:dyaOrig="380" w14:anchorId="5B8F765F">
-          <v:shape id="_x0000_i1041" type="#_x0000_t75" style="width:128.25pt;height:18.75pt" o:ole="">
+          <v:shape id="_x0000_i1041" type="#_x0000_t75" style="width:128.3pt;height:18.9pt" o:ole="">
             <v:imagedata r:id="rId45" o:title=""/>
           </v:shape>
-          <o:OLEObject Type="Embed" ProgID="Equation.DSMT4" ShapeID="_x0000_i1041" DrawAspect="Content" ObjectID="_1789848563" r:id="rId46"/>
+          <o:OLEObject Type="Embed" ProgID="Equation.DSMT4" ShapeID="_x0000_i1041" DrawAspect="Content" ObjectID="_1790412376" r:id="rId46"/>
         </w:object>
       </w:r>
     </w:p>
@@ -6816,10 +6788,10 @@
           <w:position w:val="-12"/>
         </w:rPr>
         <w:object w:dxaOrig="1320" w:dyaOrig="360" w14:anchorId="38DAD798">
-          <v:shape id="_x0000_i1042" type="#_x0000_t75" style="width:65.25pt;height:18.75pt" o:ole="">
+          <v:shape id="_x0000_i1042" type="#_x0000_t75" style="width:65.1pt;height:18.9pt" o:ole="">
             <v:imagedata r:id="rId47" o:title=""/>
           </v:shape>
-          <o:OLEObject Type="Embed" ProgID="Equation.DSMT4" ShapeID="_x0000_i1042" DrawAspect="Content" ObjectID="_1789848564" r:id="rId48"/>
+          <o:OLEObject Type="Embed" ProgID="Equation.DSMT4" ShapeID="_x0000_i1042" DrawAspect="Content" ObjectID="_1790412377" r:id="rId48"/>
         </w:object>
       </w:r>
     </w:p>
@@ -6903,10 +6875,10 @@
           <w:position w:val="-12"/>
         </w:rPr>
         <w:object w:dxaOrig="1320" w:dyaOrig="360" w14:anchorId="74D88BE6">
-          <v:shape id="_x0000_i1043" type="#_x0000_t75" style="width:65.25pt;height:18.75pt" o:ole="">
+          <v:shape id="_x0000_i1043" type="#_x0000_t75" style="width:65.1pt;height:18.9pt" o:ole="">
             <v:imagedata r:id="rId47" o:title=""/>
           </v:shape>
-          <o:OLEObject Type="Embed" ProgID="Equation.DSMT4" ShapeID="_x0000_i1043" DrawAspect="Content" ObjectID="_1789848565" r:id="rId49"/>
+          <o:OLEObject Type="Embed" ProgID="Equation.DSMT4" ShapeID="_x0000_i1043" DrawAspect="Content" ObjectID="_1790412378" r:id="rId49"/>
         </w:object>
       </w:r>
       <w:r>
@@ -7016,10 +6988,10 @@
           <w:position w:val="-30"/>
         </w:rPr>
         <w:object w:dxaOrig="4239" w:dyaOrig="680" w14:anchorId="26E5B526">
-          <v:shape id="_x0000_i1044" type="#_x0000_t75" style="width:258.75pt;height:41.25pt" o:ole="">
+          <v:shape id="_x0000_i1044" type="#_x0000_t75" style="width:258.9pt;height:41.55pt" o:ole="">
             <v:imagedata r:id="rId50" o:title=""/>
           </v:shape>
-          <o:OLEObject Type="Embed" ProgID="Equation.DSMT4" ShapeID="_x0000_i1044" DrawAspect="Content" ObjectID="_1789848566" r:id="rId51"/>
+          <o:OLEObject Type="Embed" ProgID="Equation.DSMT4" ShapeID="_x0000_i1044" DrawAspect="Content" ObjectID="_1790412379" r:id="rId51"/>
         </w:object>
       </w:r>
     </w:p>
@@ -7062,10 +7034,10 @@
           <w:position w:val="-12"/>
         </w:rPr>
         <w:object w:dxaOrig="720" w:dyaOrig="360" w14:anchorId="0BB98455">
-          <v:shape id="_x0000_i1045" type="#_x0000_t75" style="width:36.75pt;height:18.75pt" o:ole="">
+          <v:shape id="_x0000_i1045" type="#_x0000_t75" style="width:36.45pt;height:18.9pt" o:ole="">
             <v:imagedata r:id="rId52" o:title=""/>
           </v:shape>
-          <o:OLEObject Type="Embed" ProgID="Equation.DSMT4" ShapeID="_x0000_i1045" DrawAspect="Content" ObjectID="_1789848567" r:id="rId53"/>
+          <o:OLEObject Type="Embed" ProgID="Equation.DSMT4" ShapeID="_x0000_i1045" DrawAspect="Content" ObjectID="_1790412380" r:id="rId53"/>
         </w:object>
       </w:r>
     </w:p>
@@ -7095,10 +7067,10 @@
           <w:position w:val="-14"/>
         </w:rPr>
         <w:object w:dxaOrig="6220" w:dyaOrig="400" w14:anchorId="61A6179E">
-          <v:shape id="_x0000_i1046" type="#_x0000_t75" style="width:311.25pt;height:20.25pt" o:ole="">
+          <v:shape id="_x0000_i1046" type="#_x0000_t75" style="width:311.55pt;height:20.3pt" o:ole="">
             <v:imagedata r:id="rId54" o:title=""/>
           </v:shape>
-          <o:OLEObject Type="Embed" ProgID="Equation.DSMT4" ShapeID="_x0000_i1046" DrawAspect="Content" ObjectID="_1789848568" r:id="rId55"/>
+          <o:OLEObject Type="Embed" ProgID="Equation.DSMT4" ShapeID="_x0000_i1046" DrawAspect="Content" ObjectID="_1790412381" r:id="rId55"/>
         </w:object>
       </w:r>
     </w:p>
@@ -7227,10 +7199,10 @@
           <w:position w:val="-32"/>
         </w:rPr>
         <w:object w:dxaOrig="4520" w:dyaOrig="700" w14:anchorId="3663BFF8">
-          <v:shape id="_x0000_i1047" type="#_x0000_t75" style="width:226.5pt;height:34.5pt" o:ole="">
+          <v:shape id="_x0000_i1047" type="#_x0000_t75" style="width:226.15pt;height:35.1pt" o:ole="">
             <v:imagedata r:id="rId56" o:title=""/>
           </v:shape>
-          <o:OLEObject Type="Embed" ProgID="Equation.DSMT4" ShapeID="_x0000_i1047" DrawAspect="Content" ObjectID="_1789848569" r:id="rId57"/>
+          <o:OLEObject Type="Embed" ProgID="Equation.DSMT4" ShapeID="_x0000_i1047" DrawAspect="Content" ObjectID="_1790412382" r:id="rId57"/>
         </w:object>
       </w:r>
     </w:p>
@@ -7431,10 +7403,10 @@
           <w:position w:val="-12"/>
         </w:rPr>
         <w:object w:dxaOrig="3600" w:dyaOrig="360" w14:anchorId="58FFFB26">
-          <v:shape id="_x0000_i1048" type="#_x0000_t75" style="width:180.75pt;height:18.75pt" o:ole="">
+          <v:shape id="_x0000_i1048" type="#_x0000_t75" style="width:180.9pt;height:18.9pt" o:ole="">
             <v:imagedata r:id="rId58" o:title=""/>
           </v:shape>
-          <o:OLEObject Type="Embed" ProgID="Equation.DSMT4" ShapeID="_x0000_i1048" DrawAspect="Content" ObjectID="_1789848570" r:id="rId59"/>
+          <o:OLEObject Type="Embed" ProgID="Equation.DSMT4" ShapeID="_x0000_i1048" DrawAspect="Content" ObjectID="_1790412383" r:id="rId59"/>
         </w:object>
       </w:r>
     </w:p>
@@ -7469,10 +7441,10 @@
           <w:position w:val="-24"/>
         </w:rPr>
         <w:object w:dxaOrig="5500" w:dyaOrig="620" w14:anchorId="65F403DC">
-          <v:shape id="_x0000_i1049" type="#_x0000_t75" style="width:274.5pt;height:30.75pt" o:ole="">
+          <v:shape id="_x0000_i1049" type="#_x0000_t75" style="width:274.15pt;height:30.45pt" o:ole="">
             <v:imagedata r:id="rId60" o:title=""/>
           </v:shape>
-          <o:OLEObject Type="Embed" ProgID="Equation.DSMT4" ShapeID="_x0000_i1049" DrawAspect="Content" ObjectID="_1789848571" r:id="rId61"/>
+          <o:OLEObject Type="Embed" ProgID="Equation.DSMT4" ShapeID="_x0000_i1049" DrawAspect="Content" ObjectID="_1790412384" r:id="rId61"/>
         </w:object>
       </w:r>
     </w:p>
@@ -7521,10 +7493,10 @@
           <w:position w:val="-30"/>
         </w:rPr>
         <w:object w:dxaOrig="3680" w:dyaOrig="680" w14:anchorId="07AAC100">
-          <v:shape id="_x0000_i1050" type="#_x0000_t75" style="width:185.25pt;height:34.5pt" o:ole="">
+          <v:shape id="_x0000_i1050" type="#_x0000_t75" style="width:185.55pt;height:35.1pt" o:ole="">
             <v:imagedata r:id="rId62" o:title=""/>
           </v:shape>
-          <o:OLEObject Type="Embed" ProgID="Equation.DSMT4" ShapeID="_x0000_i1050" DrawAspect="Content" ObjectID="_1789848572" r:id="rId63"/>
+          <o:OLEObject Type="Embed" ProgID="Equation.DSMT4" ShapeID="_x0000_i1050" DrawAspect="Content" ObjectID="_1790412385" r:id="rId63"/>
         </w:object>
       </w:r>
     </w:p>
@@ -7616,10 +7588,10 @@
           <w:position w:val="-30"/>
         </w:rPr>
         <w:object w:dxaOrig="6020" w:dyaOrig="680" w14:anchorId="74EDF106">
-          <v:shape id="_x0000_i1051" type="#_x0000_t75" style="width:302.25pt;height:34.5pt" o:ole="">
+          <v:shape id="_x0000_i1051" type="#_x0000_t75" style="width:302.3pt;height:35.1pt" o:ole="">
             <v:imagedata r:id="rId64" o:title=""/>
           </v:shape>
-          <o:OLEObject Type="Embed" ProgID="Equation.DSMT4" ShapeID="_x0000_i1051" DrawAspect="Content" ObjectID="_1789848573" r:id="rId65"/>
+          <o:OLEObject Type="Embed" ProgID="Equation.DSMT4" ShapeID="_x0000_i1051" DrawAspect="Content" ObjectID="_1790412386" r:id="rId65"/>
         </w:object>
       </w:r>
     </w:p>
@@ -7772,10 +7744,10 @@
           <w:position w:val="-60"/>
         </w:rPr>
         <w:object w:dxaOrig="5460" w:dyaOrig="1700" w14:anchorId="406C6FD7">
-          <v:shape id="_x0000_i1052" type="#_x0000_t75" style="width:273.75pt;height:86.25pt" o:ole="">
+          <v:shape id="_x0000_i1052" type="#_x0000_t75" style="width:273.7pt;height:86.3pt" o:ole="">
             <v:imagedata r:id="rId66" o:title=""/>
           </v:shape>
-          <o:OLEObject Type="Embed" ProgID="Equation.DSMT4" ShapeID="_x0000_i1052" DrawAspect="Content" ObjectID="_1789848574" r:id="rId67"/>
+          <o:OLEObject Type="Embed" ProgID="Equation.DSMT4" ShapeID="_x0000_i1052" DrawAspect="Content" ObjectID="_1790412387" r:id="rId67"/>
         </w:object>
       </w:r>
     </w:p>
@@ -7814,10 +7786,10 @@
           <w:position w:val="-24"/>
         </w:rPr>
         <w:object w:dxaOrig="3100" w:dyaOrig="1080" w14:anchorId="698BD8BD">
-          <v:shape id="_x0000_i1053" type="#_x0000_t75" style="width:155.25pt;height:54pt" o:ole="">
+          <v:shape id="_x0000_i1053" type="#_x0000_t75" style="width:155.55pt;height:54pt" o:ole="">
             <v:imagedata r:id="rId68" o:title=""/>
           </v:shape>
-          <o:OLEObject Type="Embed" ProgID="Equation.DSMT4" ShapeID="_x0000_i1053" DrawAspect="Content" ObjectID="_1789848575" r:id="rId69"/>
+          <o:OLEObject Type="Embed" ProgID="Equation.DSMT4" ShapeID="_x0000_i1053" DrawAspect="Content" ObjectID="_1790412388" r:id="rId69"/>
         </w:object>
       </w:r>
     </w:p>
@@ -8523,10 +8495,10 @@
                 <w:position w:val="-6"/>
               </w:rPr>
               <w:object w:dxaOrig="220" w:dyaOrig="279" w14:anchorId="6BF346CD">
-                <v:shape id="_x0000_i1054" type="#_x0000_t75" style="width:11.25pt;height:14.25pt" o:ole="">
+                <v:shape id="_x0000_i1054" type="#_x0000_t75" style="width:11.1pt;height:14.3pt" o:ole="">
                   <v:imagedata r:id="rId38" o:title=""/>
                 </v:shape>
-                <o:OLEObject Type="Embed" ProgID="Equation.DSMT4" ShapeID="_x0000_i1054" DrawAspect="Content" ObjectID="_1789848576" r:id="rId70"/>
+                <o:OLEObject Type="Embed" ProgID="Equation.DSMT4" ShapeID="_x0000_i1054" DrawAspect="Content" ObjectID="_1790412389" r:id="rId70"/>
               </w:object>
             </w:r>
           </w:p>
@@ -9195,10 +9167,10 @@
           <w:position w:val="-30"/>
         </w:rPr>
         <w:object w:dxaOrig="3320" w:dyaOrig="720" w14:anchorId="0894FE14">
-          <v:shape id="_x0000_i1055" type="#_x0000_t75" style="width:165.75pt;height:36.75pt" o:ole="">
+          <v:shape id="_x0000_i1055" type="#_x0000_t75" style="width:165.7pt;height:36.45pt" o:ole="">
             <v:imagedata r:id="rId71" o:title=""/>
           </v:shape>
-          <o:OLEObject Type="Embed" ProgID="Equation.DSMT4" ShapeID="_x0000_i1055" DrawAspect="Content" ObjectID="_1789848577" r:id="rId72"/>
+          <o:OLEObject Type="Embed" ProgID="Equation.DSMT4" ShapeID="_x0000_i1055" DrawAspect="Content" ObjectID="_1790412390" r:id="rId72"/>
         </w:object>
       </w:r>
       <w:r>
@@ -9226,10 +9198,10 @@
           <w:position w:val="-30"/>
         </w:rPr>
         <w:object w:dxaOrig="3780" w:dyaOrig="720" w14:anchorId="511D752C">
-          <v:shape id="_x0000_i1056" type="#_x0000_t75" style="width:189.75pt;height:36.75pt" o:ole="">
+          <v:shape id="_x0000_i1056" type="#_x0000_t75" style="width:189.7pt;height:36.45pt" o:ole="">
             <v:imagedata r:id="rId73" o:title=""/>
           </v:shape>
-          <o:OLEObject Type="Embed" ProgID="Equation.DSMT4" ShapeID="_x0000_i1056" DrawAspect="Content" ObjectID="_1789848578" r:id="rId74"/>
+          <o:OLEObject Type="Embed" ProgID="Equation.DSMT4" ShapeID="_x0000_i1056" DrawAspect="Content" ObjectID="_1790412391" r:id="rId74"/>
         </w:object>
       </w:r>
     </w:p>
@@ -9254,10 +9226,10 @@
           <w:position w:val="-12"/>
         </w:rPr>
         <w:object w:dxaOrig="1320" w:dyaOrig="360" w14:anchorId="72A9C51B">
-          <v:shape id="_x0000_i1057" type="#_x0000_t75" style="width:65.25pt;height:18.75pt" o:ole="">
+          <v:shape id="_x0000_i1057" type="#_x0000_t75" style="width:65.1pt;height:18.9pt" o:ole="">
             <v:imagedata r:id="rId75" o:title=""/>
           </v:shape>
-          <o:OLEObject Type="Embed" ProgID="Equation.DSMT4" ShapeID="_x0000_i1057" DrawAspect="Content" ObjectID="_1789848579" r:id="rId76"/>
+          <o:OLEObject Type="Embed" ProgID="Equation.DSMT4" ShapeID="_x0000_i1057" DrawAspect="Content" ObjectID="_1790412392" r:id="rId76"/>
         </w:object>
       </w:r>
       <w:r>
@@ -9274,10 +9246,10 @@
           <w:position w:val="-12"/>
         </w:rPr>
         <w:object w:dxaOrig="1240" w:dyaOrig="360" w14:anchorId="0291F6C8">
-          <v:shape id="_x0000_i1058" type="#_x0000_t75" style="width:63pt;height:18.75pt" o:ole="">
+          <v:shape id="_x0000_i1058" type="#_x0000_t75" style="width:62.75pt;height:18.9pt" o:ole="">
             <v:imagedata r:id="rId77" o:title=""/>
           </v:shape>
-          <o:OLEObject Type="Embed" ProgID="Equation.DSMT4" ShapeID="_x0000_i1058" DrawAspect="Content" ObjectID="_1789848580" r:id="rId78"/>
+          <o:OLEObject Type="Embed" ProgID="Equation.DSMT4" ShapeID="_x0000_i1058" DrawAspect="Content" ObjectID="_1790412393" r:id="rId78"/>
         </w:object>
       </w:r>
       <w:r>
@@ -9302,10 +9274,10 @@
           <w:position w:val="-30"/>
         </w:rPr>
         <w:object w:dxaOrig="1880" w:dyaOrig="720" w14:anchorId="2DB8B696">
-          <v:shape id="_x0000_i1059" type="#_x0000_t75" style="width:94.5pt;height:36.75pt" o:ole="">
+          <v:shape id="_x0000_i1059" type="#_x0000_t75" style="width:94.15pt;height:36.45pt" o:ole="">
             <v:imagedata r:id="rId79" o:title=""/>
           </v:shape>
-          <o:OLEObject Type="Embed" ProgID="Equation.DSMT4" ShapeID="_x0000_i1059" DrawAspect="Content" ObjectID="_1789848581" r:id="rId80"/>
+          <o:OLEObject Type="Embed" ProgID="Equation.DSMT4" ShapeID="_x0000_i1059" DrawAspect="Content" ObjectID="_1790412394" r:id="rId80"/>
         </w:object>
       </w:r>
     </w:p>
@@ -9319,10 +9291,10 @@
           <w:position w:val="-30"/>
         </w:rPr>
         <w:object w:dxaOrig="2400" w:dyaOrig="720" w14:anchorId="39139B4C">
-          <v:shape id="_x0000_i1060" type="#_x0000_t75" style="width:120pt;height:36.75pt" o:ole="">
+          <v:shape id="_x0000_i1060" type="#_x0000_t75" style="width:120pt;height:36.45pt" o:ole="">
             <v:imagedata r:id="rId81" o:title=""/>
           </v:shape>
-          <o:OLEObject Type="Embed" ProgID="Equation.DSMT4" ShapeID="_x0000_i1060" DrawAspect="Content" ObjectID="_1789848582" r:id="rId82"/>
+          <o:OLEObject Type="Embed" ProgID="Equation.DSMT4" ShapeID="_x0000_i1060" DrawAspect="Content" ObjectID="_1790412395" r:id="rId82"/>
         </w:object>
       </w:r>
     </w:p>
@@ -9346,10 +9318,10 @@
           <w:position w:val="-12"/>
         </w:rPr>
         <w:object w:dxaOrig="560" w:dyaOrig="380" w14:anchorId="3AB33E36">
-          <v:shape id="_x0000_i1061" type="#_x0000_t75" style="width:27pt;height:18.75pt" o:ole="">
+          <v:shape id="_x0000_i1061" type="#_x0000_t75" style="width:26.75pt;height:18.9pt" o:ole="">
             <v:imagedata r:id="rId83" o:title=""/>
           </v:shape>
-          <o:OLEObject Type="Embed" ProgID="Equation.DSMT4" ShapeID="_x0000_i1061" DrawAspect="Content" ObjectID="_1789848583" r:id="rId84"/>
+          <o:OLEObject Type="Embed" ProgID="Equation.DSMT4" ShapeID="_x0000_i1061" DrawAspect="Content" ObjectID="_1790412396" r:id="rId84"/>
         </w:object>
       </w:r>
       <w:r>
@@ -9360,10 +9332,10 @@
           <w:position w:val="-12"/>
         </w:rPr>
         <w:object w:dxaOrig="540" w:dyaOrig="380" w14:anchorId="6150D12A">
-          <v:shape id="_x0000_i1062" type="#_x0000_t75" style="width:27pt;height:18.75pt" o:ole="">
+          <v:shape id="_x0000_i1062" type="#_x0000_t75" style="width:27.25pt;height:18.9pt" o:ole="">
             <v:imagedata r:id="rId85" o:title=""/>
           </v:shape>
-          <o:OLEObject Type="Embed" ProgID="Equation.DSMT4" ShapeID="_x0000_i1062" DrawAspect="Content" ObjectID="_1789848584" r:id="rId86"/>
+          <o:OLEObject Type="Embed" ProgID="Equation.DSMT4" ShapeID="_x0000_i1062" DrawAspect="Content" ObjectID="_1790412397" r:id="rId86"/>
         </w:object>
       </w:r>
       <w:r>
@@ -9518,10 +9490,10 @@
           <w:position w:val="-28"/>
         </w:rPr>
         <w:object w:dxaOrig="600" w:dyaOrig="540" w14:anchorId="07693FDA">
-          <v:shape id="_x0000_i1063" type="#_x0000_t75" style="width:30pt;height:27pt" o:ole="">
+          <v:shape id="_x0000_i1063" type="#_x0000_t75" style="width:30pt;height:27.25pt" o:ole="">
             <v:imagedata r:id="rId87" o:title=""/>
           </v:shape>
-          <o:OLEObject Type="Embed" ProgID="Equation.DSMT4" ShapeID="_x0000_i1063" DrawAspect="Content" ObjectID="_1789848585" r:id="rId88"/>
+          <o:OLEObject Type="Embed" ProgID="Equation.DSMT4" ShapeID="_x0000_i1063" DrawAspect="Content" ObjectID="_1790412398" r:id="rId88"/>
         </w:object>
       </w:r>
       <w:r>
@@ -9532,10 +9504,10 @@
           <w:position w:val="-4"/>
         </w:rPr>
         <w:object w:dxaOrig="180" w:dyaOrig="200" w14:anchorId="277AE5ED">
-          <v:shape id="_x0000_i1064" type="#_x0000_t75" style="width:9pt;height:9pt" o:ole="">
+          <v:shape id="_x0000_i1064" type="#_x0000_t75" style="width:9.25pt;height:9.25pt" o:ole="">
             <v:imagedata r:id="rId89" o:title=""/>
           </v:shape>
-          <o:OLEObject Type="Embed" ProgID="Equation.DSMT4" ShapeID="_x0000_i1064" DrawAspect="Content" ObjectID="_1789848586" r:id="rId90"/>
+          <o:OLEObject Type="Embed" ProgID="Equation.DSMT4" ShapeID="_x0000_i1064" DrawAspect="Content" ObjectID="_1790412399" r:id="rId90"/>
         </w:object>
       </w:r>
       <w:r>
@@ -9555,10 +9527,10 @@
           <w:position w:val="-4"/>
         </w:rPr>
         <w:object w:dxaOrig="180" w:dyaOrig="200" w14:anchorId="52156548">
-          <v:shape id="_x0000_i1065" type="#_x0000_t75" style="width:9pt;height:9pt" o:ole="">
+          <v:shape id="_x0000_i1065" type="#_x0000_t75" style="width:9.25pt;height:9.25pt" o:ole="">
             <v:imagedata r:id="rId89" o:title=""/>
           </v:shape>
-          <o:OLEObject Type="Embed" ProgID="Equation.DSMT4" ShapeID="_x0000_i1065" DrawAspect="Content" ObjectID="_1789848587" r:id="rId91"/>
+          <o:OLEObject Type="Embed" ProgID="Equation.DSMT4" ShapeID="_x0000_i1065" DrawAspect="Content" ObjectID="_1790412400" r:id="rId91"/>
         </w:object>
       </w:r>
       <w:r>
@@ -9584,10 +9556,10 @@
           <w:position w:val="-12"/>
         </w:rPr>
         <w:object w:dxaOrig="639" w:dyaOrig="380" w14:anchorId="48AC4AC4">
-          <v:shape id="_x0000_i1066" type="#_x0000_t75" style="width:31.5pt;height:18.75pt" o:ole="">
+          <v:shape id="_x0000_i1066" type="#_x0000_t75" style="width:31.85pt;height:18.9pt" o:ole="">
             <v:imagedata r:id="rId92" o:title=""/>
           </v:shape>
-          <o:OLEObject Type="Embed" ProgID="Equation.DSMT4" ShapeID="_x0000_i1066" DrawAspect="Content" ObjectID="_1789848588" r:id="rId93"/>
+          <o:OLEObject Type="Embed" ProgID="Equation.DSMT4" ShapeID="_x0000_i1066" DrawAspect="Content" ObjectID="_1790412401" r:id="rId93"/>
         </w:object>
       </w:r>
       <w:r>
@@ -9598,10 +9570,10 @@
           <w:position w:val="-4"/>
         </w:rPr>
         <w:object w:dxaOrig="180" w:dyaOrig="200" w14:anchorId="1AA77899">
-          <v:shape id="_x0000_i1067" type="#_x0000_t75" style="width:9pt;height:9pt" o:ole="">
+          <v:shape id="_x0000_i1067" type="#_x0000_t75" style="width:9.25pt;height:9.25pt" o:ole="">
             <v:imagedata r:id="rId94" o:title=""/>
           </v:shape>
-          <o:OLEObject Type="Embed" ProgID="Equation.DSMT4" ShapeID="_x0000_i1067" DrawAspect="Content" ObjectID="_1789848589" r:id="rId95"/>
+          <o:OLEObject Type="Embed" ProgID="Equation.DSMT4" ShapeID="_x0000_i1067" DrawAspect="Content" ObjectID="_1790412402" r:id="rId95"/>
         </w:object>
       </w:r>
       <w:r>
@@ -9621,10 +9593,10 @@
           <w:position w:val="-4"/>
         </w:rPr>
         <w:object w:dxaOrig="180" w:dyaOrig="200" w14:anchorId="5D000234">
-          <v:shape id="_x0000_i1068" type="#_x0000_t75" style="width:9pt;height:9pt" o:ole="">
+          <v:shape id="_x0000_i1068" type="#_x0000_t75" style="width:9.25pt;height:9.25pt" o:ole="">
             <v:imagedata r:id="rId94" o:title=""/>
           </v:shape>
-          <o:OLEObject Type="Embed" ProgID="Equation.DSMT4" ShapeID="_x0000_i1068" DrawAspect="Content" ObjectID="_1789848590" r:id="rId96"/>
+          <o:OLEObject Type="Embed" ProgID="Equation.DSMT4" ShapeID="_x0000_i1068" DrawAspect="Content" ObjectID="_1790412403" r:id="rId96"/>
         </w:object>
       </w:r>
       <w:r>
@@ -9644,10 +9616,10 @@
           <w:position w:val="-12"/>
         </w:rPr>
         <w:object w:dxaOrig="600" w:dyaOrig="380" w14:anchorId="28BE3CFC">
-          <v:shape id="_x0000_i1069" type="#_x0000_t75" style="width:30pt;height:18.75pt" o:ole="">
+          <v:shape id="_x0000_i1069" type="#_x0000_t75" style="width:30pt;height:18.9pt" o:ole="">
             <v:imagedata r:id="rId97" o:title=""/>
           </v:shape>
-          <o:OLEObject Type="Embed" ProgID="Equation.DSMT4" ShapeID="_x0000_i1069" DrawAspect="Content" ObjectID="_1789848591" r:id="rId98"/>
+          <o:OLEObject Type="Embed" ProgID="Equation.DSMT4" ShapeID="_x0000_i1069" DrawAspect="Content" ObjectID="_1790412404" r:id="rId98"/>
         </w:object>
       </w:r>
       <w:r>
@@ -9658,10 +9630,10 @@
           <w:position w:val="-4"/>
         </w:rPr>
         <w:object w:dxaOrig="180" w:dyaOrig="200" w14:anchorId="6F8FB75B">
-          <v:shape id="_x0000_i1070" type="#_x0000_t75" style="width:9pt;height:9pt" o:ole="">
+          <v:shape id="_x0000_i1070" type="#_x0000_t75" style="width:9.25pt;height:9.25pt" o:ole="">
             <v:imagedata r:id="rId89" o:title=""/>
           </v:shape>
-          <o:OLEObject Type="Embed" ProgID="Equation.DSMT4" ShapeID="_x0000_i1070" DrawAspect="Content" ObjectID="_1789848592" r:id="rId99"/>
+          <o:OLEObject Type="Embed" ProgID="Equation.DSMT4" ShapeID="_x0000_i1070" DrawAspect="Content" ObjectID="_1790412405" r:id="rId99"/>
         </w:object>
       </w:r>
       <w:r>
@@ -9693,10 +9665,10 @@
           <w:position w:val="-4"/>
         </w:rPr>
         <w:object w:dxaOrig="180" w:dyaOrig="200" w14:anchorId="3EC8ECB9">
-          <v:shape id="_x0000_i1071" type="#_x0000_t75" style="width:9pt;height:9pt" o:ole="">
+          <v:shape id="_x0000_i1071" type="#_x0000_t75" style="width:9.25pt;height:9.25pt" o:ole="">
             <v:imagedata r:id="rId89" o:title=""/>
           </v:shape>
-          <o:OLEObject Type="Embed" ProgID="Equation.DSMT4" ShapeID="_x0000_i1071" DrawAspect="Content" ObjectID="_1789848593" r:id="rId100"/>
+          <o:OLEObject Type="Embed" ProgID="Equation.DSMT4" ShapeID="_x0000_i1071" DrawAspect="Content" ObjectID="_1790412406" r:id="rId100"/>
         </w:object>
       </w:r>
       <w:r>
@@ -9722,10 +9694,10 @@
           <w:szCs w:val="22"/>
         </w:rPr>
         <w:object w:dxaOrig="620" w:dyaOrig="380" w14:anchorId="10EE4A49">
-          <v:shape id="_x0000_i1072" type="#_x0000_t75" style="width:30.75pt;height:18.75pt" o:ole="">
+          <v:shape id="_x0000_i1072" type="#_x0000_t75" style="width:30.45pt;height:18.9pt" o:ole="">
             <v:imagedata r:id="rId101" o:title=""/>
           </v:shape>
-          <o:OLEObject Type="Embed" ProgID="Equation.DSMT4" ShapeID="_x0000_i1072" DrawAspect="Content" ObjectID="_1789848594" r:id="rId102"/>
+          <o:OLEObject Type="Embed" ProgID="Equation.DSMT4" ShapeID="_x0000_i1072" DrawAspect="Content" ObjectID="_1790412407" r:id="rId102"/>
         </w:object>
       </w:r>
       <w:r>
@@ -9749,10 +9721,10 @@
           <w:position w:val="-4"/>
         </w:rPr>
         <w:object w:dxaOrig="180" w:dyaOrig="200" w14:anchorId="4E4CAC69">
-          <v:shape id="_x0000_i1073" type="#_x0000_t75" style="width:9pt;height:9pt" o:ole="">
+          <v:shape id="_x0000_i1073" type="#_x0000_t75" style="width:9.25pt;height:9.25pt" o:ole="">
             <v:imagedata r:id="rId103" o:title=""/>
           </v:shape>
-          <o:OLEObject Type="Embed" ProgID="Equation.DSMT4" ShapeID="_x0000_i1073" DrawAspect="Content" ObjectID="_1789848595" r:id="rId104"/>
+          <o:OLEObject Type="Embed" ProgID="Equation.DSMT4" ShapeID="_x0000_i1073" DrawAspect="Content" ObjectID="_1790412408" r:id="rId104"/>
         </w:object>
       </w:r>
       <w:r>
@@ -9772,10 +9744,10 @@
           <w:position w:val="-4"/>
         </w:rPr>
         <w:object w:dxaOrig="180" w:dyaOrig="200" w14:anchorId="755257B9">
-          <v:shape id="_x0000_i1074" type="#_x0000_t75" style="width:9pt;height:9pt" o:ole="">
+          <v:shape id="_x0000_i1074" type="#_x0000_t75" style="width:9.25pt;height:9.25pt" o:ole="">
             <v:imagedata r:id="rId89" o:title=""/>
           </v:shape>
-          <o:OLEObject Type="Embed" ProgID="Equation.DSMT4" ShapeID="_x0000_i1074" DrawAspect="Content" ObjectID="_1789848596" r:id="rId105"/>
+          <o:OLEObject Type="Embed" ProgID="Equation.DSMT4" ShapeID="_x0000_i1074" DrawAspect="Content" ObjectID="_1790412409" r:id="rId105"/>
         </w:object>
       </w:r>
       <w:r>
@@ -9824,10 +9796,10 @@
           <w:position w:val="-32"/>
         </w:rPr>
         <w:object w:dxaOrig="1620" w:dyaOrig="900" w14:anchorId="71C978F2">
-          <v:shape id="_x0000_i1075" type="#_x0000_t75" style="width:81pt;height:45pt" o:ole="">
+          <v:shape id="_x0000_i1075" type="#_x0000_t75" style="width:81.25pt;height:45.25pt" o:ole="">
             <v:imagedata r:id="rId106" o:title=""/>
           </v:shape>
-          <o:OLEObject Type="Embed" ProgID="Equation.DSMT4" ShapeID="_x0000_i1075" DrawAspect="Content" ObjectID="_1789848597" r:id="rId107"/>
+          <o:OLEObject Type="Embed" ProgID="Equation.DSMT4" ShapeID="_x0000_i1075" DrawAspect="Content" ObjectID="_1790412410" r:id="rId107"/>
         </w:object>
       </w:r>
       <w:r>
@@ -9841,10 +9813,10 @@
           <w:position w:val="-32"/>
         </w:rPr>
         <w:object w:dxaOrig="1579" w:dyaOrig="900" w14:anchorId="206AB112">
-          <v:shape id="_x0000_i1076" type="#_x0000_t75" style="width:78.75pt;height:45pt" o:ole="">
+          <v:shape id="_x0000_i1076" type="#_x0000_t75" style="width:78.9pt;height:45.25pt" o:ole="">
             <v:imagedata r:id="rId108" o:title=""/>
           </v:shape>
-          <o:OLEObject Type="Embed" ProgID="Equation.DSMT4" ShapeID="_x0000_i1076" DrawAspect="Content" ObjectID="_1789848598" r:id="rId109"/>
+          <o:OLEObject Type="Embed" ProgID="Equation.DSMT4" ShapeID="_x0000_i1076" DrawAspect="Content" ObjectID="_1790412411" r:id="rId109"/>
         </w:object>
       </w:r>
     </w:p>
@@ -9982,10 +9954,10 @@
           <w:position w:val="-4"/>
         </w:rPr>
         <w:object w:dxaOrig="180" w:dyaOrig="200" w14:anchorId="1AEBD817">
-          <v:shape id="_x0000_i1077" type="#_x0000_t75" style="width:9pt;height:9pt" o:ole="">
+          <v:shape id="_x0000_i1077" type="#_x0000_t75" style="width:9.25pt;height:9.25pt" o:ole="">
             <v:imagedata r:id="rId89" o:title=""/>
           </v:shape>
-          <o:OLEObject Type="Embed" ProgID="Equation.DSMT4" ShapeID="_x0000_i1077" DrawAspect="Content" ObjectID="_1789848599" r:id="rId110"/>
+          <o:OLEObject Type="Embed" ProgID="Equation.DSMT4" ShapeID="_x0000_i1077" DrawAspect="Content" ObjectID="_1790412412" r:id="rId110"/>
         </w:object>
       </w:r>
       <w:r>
@@ -10011,10 +9983,10 @@
           <w:position w:val="-4"/>
         </w:rPr>
         <w:object w:dxaOrig="180" w:dyaOrig="200" w14:anchorId="305A4BBF">
-          <v:shape id="_x0000_i1078" type="#_x0000_t75" style="width:9pt;height:9pt" o:ole="">
+          <v:shape id="_x0000_i1078" type="#_x0000_t75" style="width:9.25pt;height:9.25pt" o:ole="">
             <v:imagedata r:id="rId94" o:title=""/>
           </v:shape>
-          <o:OLEObject Type="Embed" ProgID="Equation.DSMT4" ShapeID="_x0000_i1078" DrawAspect="Content" ObjectID="_1789848600" r:id="rId111"/>
+          <o:OLEObject Type="Embed" ProgID="Equation.DSMT4" ShapeID="_x0000_i1078" DrawAspect="Content" ObjectID="_1790412413" r:id="rId111"/>
         </w:object>
       </w:r>
       <w:r>
@@ -10037,10 +10009,10 @@
           <w:position w:val="-4"/>
         </w:rPr>
         <w:object w:dxaOrig="180" w:dyaOrig="200" w14:anchorId="2549049F">
-          <v:shape id="_x0000_i1079" type="#_x0000_t75" style="width:9pt;height:9pt" o:ole="">
+          <v:shape id="_x0000_i1079" type="#_x0000_t75" style="width:9.25pt;height:9.25pt" o:ole="">
             <v:imagedata r:id="rId89" o:title=""/>
           </v:shape>
-          <o:OLEObject Type="Embed" ProgID="Equation.DSMT4" ShapeID="_x0000_i1079" DrawAspect="Content" ObjectID="_1789848601" r:id="rId112"/>
+          <o:OLEObject Type="Embed" ProgID="Equation.DSMT4" ShapeID="_x0000_i1079" DrawAspect="Content" ObjectID="_1790412414" r:id="rId112"/>
         </w:object>
       </w:r>
       <w:r>
@@ -10080,10 +10052,10 @@
           <w:position w:val="-4"/>
         </w:rPr>
         <w:object w:dxaOrig="180" w:dyaOrig="200" w14:anchorId="7C9502C5">
-          <v:shape id="_x0000_i1080" type="#_x0000_t75" style="width:9pt;height:10.5pt" o:ole="">
+          <v:shape id="_x0000_i1080" type="#_x0000_t75" style="width:9.25pt;height:11.1pt" o:ole="">
             <v:imagedata r:id="rId113" o:title=""/>
           </v:shape>
-          <o:OLEObject Type="Embed" ProgID="Equation.DSMT4" ShapeID="_x0000_i1080" DrawAspect="Content" ObjectID="_1789848602" r:id="rId114"/>
+          <o:OLEObject Type="Embed" ProgID="Equation.DSMT4" ShapeID="_x0000_i1080" DrawAspect="Content" ObjectID="_1790412415" r:id="rId114"/>
         </w:object>
       </w:r>
       <w:r>
@@ -10109,10 +10081,10 @@
           <w:position w:val="-4"/>
         </w:rPr>
         <w:object w:dxaOrig="180" w:dyaOrig="200" w14:anchorId="3FF8AF0D">
-          <v:shape id="_x0000_i1081" type="#_x0000_t75" style="width:9pt;height:10.5pt" o:ole="">
+          <v:shape id="_x0000_i1081" type="#_x0000_t75" style="width:9.25pt;height:11.1pt" o:ole="">
             <v:imagedata r:id="rId113" o:title=""/>
           </v:shape>
-          <o:OLEObject Type="Embed" ProgID="Equation.DSMT4" ShapeID="_x0000_i1081" DrawAspect="Content" ObjectID="_1789848603" r:id="rId115"/>
+          <o:OLEObject Type="Embed" ProgID="Equation.DSMT4" ShapeID="_x0000_i1081" DrawAspect="Content" ObjectID="_1790412416" r:id="rId115"/>
         </w:object>
       </w:r>
       <w:r>
@@ -10132,10 +10104,10 @@
           <w:position w:val="-4"/>
         </w:rPr>
         <w:object w:dxaOrig="180" w:dyaOrig="200" w14:anchorId="51661D32">
-          <v:shape id="_x0000_i1082" type="#_x0000_t75" style="width:9pt;height:10.5pt" o:ole="">
+          <v:shape id="_x0000_i1082" type="#_x0000_t75" style="width:9.25pt;height:11.1pt" o:ole="">
             <v:imagedata r:id="rId113" o:title=""/>
           </v:shape>
-          <o:OLEObject Type="Embed" ProgID="Equation.DSMT4" ShapeID="_x0000_i1082" DrawAspect="Content" ObjectID="_1789848604" r:id="rId116"/>
+          <o:OLEObject Type="Embed" ProgID="Equation.DSMT4" ShapeID="_x0000_i1082" DrawAspect="Content" ObjectID="_1790412417" r:id="rId116"/>
         </w:object>
       </w:r>
       <w:r>
@@ -10190,10 +10162,10 @@
           <w:position w:val="-4"/>
         </w:rPr>
         <w:object w:dxaOrig="180" w:dyaOrig="200" w14:anchorId="453AE320">
-          <v:shape id="_x0000_i1083" type="#_x0000_t75" style="width:9pt;height:9pt" o:ole="">
+          <v:shape id="_x0000_i1083" type="#_x0000_t75" style="width:9.25pt;height:9.25pt" o:ole="">
             <v:imagedata r:id="rId89" o:title=""/>
           </v:shape>
-          <o:OLEObject Type="Embed" ProgID="Equation.DSMT4" ShapeID="_x0000_i1083" DrawAspect="Content" ObjectID="_1789848605" r:id="rId117"/>
+          <o:OLEObject Type="Embed" ProgID="Equation.DSMT4" ShapeID="_x0000_i1083" DrawAspect="Content" ObjectID="_1790412418" r:id="rId117"/>
         </w:object>
       </w:r>
       <w:r>
@@ -10281,10 +10253,10 @@
           <w:position w:val="-4"/>
         </w:rPr>
         <w:object w:dxaOrig="180" w:dyaOrig="200" w14:anchorId="106CE2A9">
-          <v:shape id="_x0000_i1084" type="#_x0000_t75" style="width:9pt;height:10.5pt" o:ole="">
+          <v:shape id="_x0000_i1084" type="#_x0000_t75" style="width:9.25pt;height:11.1pt" o:ole="">
             <v:imagedata r:id="rId118" o:title=""/>
           </v:shape>
-          <o:OLEObject Type="Embed" ProgID="Equation.DSMT4" ShapeID="_x0000_i1084" DrawAspect="Content" ObjectID="_1789848606" r:id="rId119"/>
+          <o:OLEObject Type="Embed" ProgID="Equation.DSMT4" ShapeID="_x0000_i1084" DrawAspect="Content" ObjectID="_1790412419" r:id="rId119"/>
         </w:object>
       </w:r>
       <w:r>
@@ -10295,10 +10267,10 @@
           <w:position w:val="-4"/>
         </w:rPr>
         <w:object w:dxaOrig="180" w:dyaOrig="200" w14:anchorId="49B02E66">
-          <v:shape id="_x0000_i1085" type="#_x0000_t75" style="width:9pt;height:10.5pt" o:ole="">
+          <v:shape id="_x0000_i1085" type="#_x0000_t75" style="width:9.25pt;height:11.1pt" o:ole="">
             <v:imagedata r:id="rId118" o:title=""/>
           </v:shape>
-          <o:OLEObject Type="Embed" ProgID="Equation.DSMT4" ShapeID="_x0000_i1085" DrawAspect="Content" ObjectID="_1789848607" r:id="rId120"/>
+          <o:OLEObject Type="Embed" ProgID="Equation.DSMT4" ShapeID="_x0000_i1085" DrawAspect="Content" ObjectID="_1790412420" r:id="rId120"/>
         </w:object>
       </w:r>
       <w:r>
@@ -10309,10 +10281,10 @@
           <w:position w:val="-4"/>
         </w:rPr>
         <w:object w:dxaOrig="180" w:dyaOrig="200" w14:anchorId="74A0C2EF">
-          <v:shape id="_x0000_i1086" type="#_x0000_t75" style="width:9pt;height:10.5pt" o:ole="">
+          <v:shape id="_x0000_i1086" type="#_x0000_t75" style="width:9.25pt;height:11.1pt" o:ole="">
             <v:imagedata r:id="rId113" o:title=""/>
           </v:shape>
-          <o:OLEObject Type="Embed" ProgID="Equation.DSMT4" ShapeID="_x0000_i1086" DrawAspect="Content" ObjectID="_1789848608" r:id="rId121"/>
+          <o:OLEObject Type="Embed" ProgID="Equation.DSMT4" ShapeID="_x0000_i1086" DrawAspect="Content" ObjectID="_1790412421" r:id="rId121"/>
         </w:object>
       </w:r>
       <w:r>
@@ -10329,10 +10301,10 @@
           <w:position w:val="-4"/>
         </w:rPr>
         <w:object w:dxaOrig="180" w:dyaOrig="200" w14:anchorId="12FDA14E">
-          <v:shape id="_x0000_i1087" type="#_x0000_t75" style="width:9pt;height:10.5pt" o:ole="">
+          <v:shape id="_x0000_i1087" type="#_x0000_t75" style="width:9.25pt;height:11.1pt" o:ole="">
             <v:imagedata r:id="rId118" o:title=""/>
           </v:shape>
-          <o:OLEObject Type="Embed" ProgID="Equation.DSMT4" ShapeID="_x0000_i1087" DrawAspect="Content" ObjectID="_1789848609" r:id="rId122"/>
+          <o:OLEObject Type="Embed" ProgID="Equation.DSMT4" ShapeID="_x0000_i1087" DrawAspect="Content" ObjectID="_1790412422" r:id="rId122"/>
         </w:object>
       </w:r>
       <w:r>
@@ -10343,10 +10315,10 @@
           <w:position w:val="-4"/>
         </w:rPr>
         <w:object w:dxaOrig="180" w:dyaOrig="200" w14:anchorId="47FDB6CE">
-          <v:shape id="_x0000_i1088" type="#_x0000_t75" style="width:9pt;height:10.5pt" o:ole="">
+          <v:shape id="_x0000_i1088" type="#_x0000_t75" style="width:9.25pt;height:11.1pt" o:ole="">
             <v:imagedata r:id="rId113" o:title=""/>
           </v:shape>
-          <o:OLEObject Type="Embed" ProgID="Equation.DSMT4" ShapeID="_x0000_i1088" DrawAspect="Content" ObjectID="_1789848610" r:id="rId123"/>
+          <o:OLEObject Type="Embed" ProgID="Equation.DSMT4" ShapeID="_x0000_i1088" DrawAspect="Content" ObjectID="_1790412423" r:id="rId123"/>
         </w:object>
       </w:r>
       <w:r>
@@ -10357,10 +10329,10 @@
           <w:position w:val="-4"/>
         </w:rPr>
         <w:object w:dxaOrig="180" w:dyaOrig="200" w14:anchorId="71915CDB">
-          <v:shape id="_x0000_i1089" type="#_x0000_t75" style="width:9pt;height:10.5pt" o:ole="">
+          <v:shape id="_x0000_i1089" type="#_x0000_t75" style="width:9.25pt;height:11.1pt" o:ole="">
             <v:imagedata r:id="rId118" o:title=""/>
           </v:shape>
-          <o:OLEObject Type="Embed" ProgID="Equation.DSMT4" ShapeID="_x0000_i1089" DrawAspect="Content" ObjectID="_1789848611" r:id="rId124"/>
+          <o:OLEObject Type="Embed" ProgID="Equation.DSMT4" ShapeID="_x0000_i1089" DrawAspect="Content" ObjectID="_1790412424" r:id="rId124"/>
         </w:object>
       </w:r>
       <w:r>
@@ -10380,10 +10352,10 @@
           <w:position w:val="-4"/>
         </w:rPr>
         <w:object w:dxaOrig="180" w:dyaOrig="200" w14:anchorId="4457DE47">
-          <v:shape id="_x0000_i1090" type="#_x0000_t75" style="width:9pt;height:10.5pt" o:ole="">
+          <v:shape id="_x0000_i1090" type="#_x0000_t75" style="width:9.25pt;height:11.1pt" o:ole="">
             <v:imagedata r:id="rId118" o:title=""/>
           </v:shape>
-          <o:OLEObject Type="Embed" ProgID="Equation.DSMT4" ShapeID="_x0000_i1090" DrawAspect="Content" ObjectID="_1789848612" r:id="rId125"/>
+          <o:OLEObject Type="Embed" ProgID="Equation.DSMT4" ShapeID="_x0000_i1090" DrawAspect="Content" ObjectID="_1790412425" r:id="rId125"/>
         </w:object>
       </w:r>
       <w:r>
@@ -10441,10 +10413,10 @@
           <w:position w:val="-4"/>
         </w:rPr>
         <w:object w:dxaOrig="180" w:dyaOrig="200" w14:anchorId="26E8CA12">
-          <v:shape id="_x0000_i1091" type="#_x0000_t75" style="width:9pt;height:10.5pt" o:ole="">
+          <v:shape id="_x0000_i1091" type="#_x0000_t75" style="width:9.25pt;height:11.1pt" o:ole="">
             <v:imagedata r:id="rId118" o:title=""/>
           </v:shape>
-          <o:OLEObject Type="Embed" ProgID="Equation.DSMT4" ShapeID="_x0000_i1091" DrawAspect="Content" ObjectID="_1789848613" r:id="rId126"/>
+          <o:OLEObject Type="Embed" ProgID="Equation.DSMT4" ShapeID="_x0000_i1091" DrawAspect="Content" ObjectID="_1790412426" r:id="rId126"/>
         </w:object>
       </w:r>
       <w:r>
@@ -10455,10 +10427,10 @@
           <w:position w:val="-4"/>
         </w:rPr>
         <w:object w:dxaOrig="180" w:dyaOrig="200" w14:anchorId="4B9CDD12">
-          <v:shape id="_x0000_i1092" type="#_x0000_t75" style="width:9pt;height:10.5pt" o:ole="">
+          <v:shape id="_x0000_i1092" type="#_x0000_t75" style="width:9.25pt;height:11.1pt" o:ole="">
             <v:imagedata r:id="rId118" o:title=""/>
           </v:shape>
-          <o:OLEObject Type="Embed" ProgID="Equation.DSMT4" ShapeID="_x0000_i1092" DrawAspect="Content" ObjectID="_1789848614" r:id="rId127"/>
+          <o:OLEObject Type="Embed" ProgID="Equation.DSMT4" ShapeID="_x0000_i1092" DrawAspect="Content" ObjectID="_1790412427" r:id="rId127"/>
         </w:object>
       </w:r>
       <w:r>
@@ -10469,10 +10441,10 @@
           <w:position w:val="-4"/>
         </w:rPr>
         <w:object w:dxaOrig="180" w:dyaOrig="200" w14:anchorId="5BD9CEC8">
-          <v:shape id="_x0000_i1093" type="#_x0000_t75" style="width:9pt;height:10.5pt" o:ole="">
+          <v:shape id="_x0000_i1093" type="#_x0000_t75" style="width:9.25pt;height:11.1pt" o:ole="">
             <v:imagedata r:id="rId113" o:title=""/>
           </v:shape>
-          <o:OLEObject Type="Embed" ProgID="Equation.DSMT4" ShapeID="_x0000_i1093" DrawAspect="Content" ObjectID="_1789848615" r:id="rId128"/>
+          <o:OLEObject Type="Embed" ProgID="Equation.DSMT4" ShapeID="_x0000_i1093" DrawAspect="Content" ObjectID="_1790412428" r:id="rId128"/>
         </w:object>
       </w:r>
       <w:r>
@@ -10483,10 +10455,10 @@
           <w:position w:val="-4"/>
         </w:rPr>
         <w:object w:dxaOrig="180" w:dyaOrig="200" w14:anchorId="4DDEC74A">
-          <v:shape id="_x0000_i1094" type="#_x0000_t75" style="width:9pt;height:10.5pt" o:ole="">
+          <v:shape id="_x0000_i1094" type="#_x0000_t75" style="width:9.25pt;height:11.1pt" o:ole="">
             <v:imagedata r:id="rId118" o:title=""/>
           </v:shape>
-          <o:OLEObject Type="Embed" ProgID="Equation.DSMT4" ShapeID="_x0000_i1094" DrawAspect="Content" ObjectID="_1789848616" r:id="rId129"/>
+          <o:OLEObject Type="Embed" ProgID="Equation.DSMT4" ShapeID="_x0000_i1094" DrawAspect="Content" ObjectID="_1790412429" r:id="rId129"/>
         </w:object>
       </w:r>
       <w:r>
@@ -10497,10 +10469,10 @@
           <w:position w:val="-4"/>
         </w:rPr>
         <w:object w:dxaOrig="180" w:dyaOrig="200" w14:anchorId="76904CA7">
-          <v:shape id="_x0000_i1095" type="#_x0000_t75" style="width:9pt;height:10.5pt" o:ole="">
+          <v:shape id="_x0000_i1095" type="#_x0000_t75" style="width:9.25pt;height:11.1pt" o:ole="">
             <v:imagedata r:id="rId113" o:title=""/>
           </v:shape>
-          <o:OLEObject Type="Embed" ProgID="Equation.DSMT4" ShapeID="_x0000_i1095" DrawAspect="Content" ObjectID="_1789848617" r:id="rId130"/>
+          <o:OLEObject Type="Embed" ProgID="Equation.DSMT4" ShapeID="_x0000_i1095" DrawAspect="Content" ObjectID="_1790412430" r:id="rId130"/>
         </w:object>
       </w:r>
       <w:r>
@@ -10511,10 +10483,10 @@
           <w:position w:val="-4"/>
         </w:rPr>
         <w:object w:dxaOrig="180" w:dyaOrig="200" w14:anchorId="18D99CA7">
-          <v:shape id="_x0000_i1096" type="#_x0000_t75" style="width:9pt;height:10.5pt" o:ole="">
+          <v:shape id="_x0000_i1096" type="#_x0000_t75" style="width:9.25pt;height:11.1pt" o:ole="">
             <v:imagedata r:id="rId118" o:title=""/>
           </v:shape>
-          <o:OLEObject Type="Embed" ProgID="Equation.DSMT4" ShapeID="_x0000_i1096" DrawAspect="Content" ObjectID="_1789848618" r:id="rId131"/>
+          <o:OLEObject Type="Embed" ProgID="Equation.DSMT4" ShapeID="_x0000_i1096" DrawAspect="Content" ObjectID="_1790412431" r:id="rId131"/>
         </w:object>
       </w:r>
       <w:r>
@@ -10528,10 +10500,10 @@
           <w:position w:val="-4"/>
         </w:rPr>
         <w:object w:dxaOrig="180" w:dyaOrig="200" w14:anchorId="6DFCBD15">
-          <v:shape id="_x0000_i1097" type="#_x0000_t75" style="width:9pt;height:10.5pt" o:ole="">
+          <v:shape id="_x0000_i1097" type="#_x0000_t75" style="width:9.25pt;height:11.1pt" o:ole="">
             <v:imagedata r:id="rId113" o:title=""/>
           </v:shape>
-          <o:OLEObject Type="Embed" ProgID="Equation.DSMT4" ShapeID="_x0000_i1097" DrawAspect="Content" ObjectID="_1789848619" r:id="rId132"/>
+          <o:OLEObject Type="Embed" ProgID="Equation.DSMT4" ShapeID="_x0000_i1097" DrawAspect="Content" ObjectID="_1790412432" r:id="rId132"/>
         </w:object>
       </w:r>
       <w:r>
@@ -10550,15 +10522,10 @@
     <w:p>
       <w:pPr>
         <w:pStyle w:val="normal0"/>
-        <w:ind w:left="720"/>
-      </w:pPr>
-    </w:p>
-    <w:p>
-      <w:pPr>
-        <w:pStyle w:val="normal0"/>
-      </w:pPr>
-      <w:r>
-        <w:t>Ta tính được:</w:t>
+      </w:pPr>
+      <w:r>
+        <w:lastRenderedPageBreak/>
+        <w:t xml:space="preserve">Suy ra: </w:t>
       </w:r>
     </w:p>
     <w:p>
@@ -10568,13 +10535,13 @@
       </w:pPr>
       <w:r>
         <w:rPr>
-          <w:position w:val="-32"/>
-        </w:rPr>
-        <w:object w:dxaOrig="3940" w:dyaOrig="900" w14:anchorId="4E26788E">
-          <v:shape id="_x0000_i1098" type="#_x0000_t75" style="width:197.25pt;height:45pt" o:ole="">
+          <w:position w:val="-30"/>
+        </w:rPr>
+        <w:object w:dxaOrig="2400" w:dyaOrig="720" w14:anchorId="7B372E52">
+          <v:shape id="_x0000_i1171" type="#_x0000_t75" style="width:120pt;height:36pt" o:ole="">
             <v:imagedata r:id="rId133" o:title=""/>
           </v:shape>
-          <o:OLEObject Type="Embed" ProgID="Equation.DSMT4" ShapeID="_x0000_i1098" DrawAspect="Content" ObjectID="_1789848620" r:id="rId134"/>
+          <o:OLEObject Type="Embed" ProgID="Equation.DSMT4" ShapeID="_x0000_i1171" DrawAspect="Content" ObjectID="_1790412433" r:id="rId134"/>
         </w:object>
       </w:r>
     </w:p>
@@ -10587,11 +10554,11 @@
         <w:rPr>
           <w:position w:val="-32"/>
         </w:rPr>
-        <w:object w:dxaOrig="4000" w:dyaOrig="900" w14:anchorId="09342C5C">
-          <v:shape id="_x0000_i1099" type="#_x0000_t75" style="width:199.5pt;height:45pt" o:ole="">
+        <w:object w:dxaOrig="3739" w:dyaOrig="900" w14:anchorId="3CBC850B">
+          <v:shape id="_x0000_i1100" type="#_x0000_t75" style="width:186.9pt;height:45.25pt" o:ole="">
             <v:imagedata r:id="rId135" o:title=""/>
           </v:shape>
-          <o:OLEObject Type="Embed" ProgID="Equation.DSMT4" ShapeID="_x0000_i1099" DrawAspect="Content" ObjectID="_1789848621" r:id="rId136"/>
+          <o:OLEObject Type="Embed" ProgID="Equation.DSMT4" ShapeID="_x0000_i1100" DrawAspect="Content" ObjectID="_1790412434" r:id="rId136"/>
         </w:object>
       </w:r>
     </w:p>
@@ -10604,56 +10571,56 @@
         <w:rPr>
           <w:position w:val="-32"/>
         </w:rPr>
-        <w:object w:dxaOrig="3739" w:dyaOrig="900" w14:anchorId="3CBC850B">
-          <v:shape id="_x0000_i1100" type="#_x0000_t75" style="width:186.75pt;height:45pt" o:ole="">
+        <w:object w:dxaOrig="3840" w:dyaOrig="900" w14:anchorId="49CCCFC2">
+          <v:shape id="_x0000_i1101" type="#_x0000_t75" style="width:192.9pt;height:45.25pt" o:ole="">
             <v:imagedata r:id="rId137" o:title=""/>
           </v:shape>
-          <o:OLEObject Type="Embed" ProgID="Equation.DSMT4" ShapeID="_x0000_i1100" DrawAspect="Content" ObjectID="_1789848622" r:id="rId138"/>
+          <o:OLEObject Type="Embed" ProgID="Equation.DSMT4" ShapeID="_x0000_i1101" DrawAspect="Content" ObjectID="_1790412435" r:id="rId138"/>
         </w:object>
       </w:r>
     </w:p>
     <w:p>
       <w:pPr>
         <w:pStyle w:val="normal0"/>
+      </w:pPr>
+      <w:r>
+        <w:t>Từ đó suy ra</w:t>
+      </w:r>
+      <w:r>
+        <w:t>:</w:t>
+      </w:r>
+    </w:p>
+    <w:p>
+      <w:pPr>
+        <w:pStyle w:val="normal0"/>
         <w:ind w:firstLine="720"/>
       </w:pPr>
       <w:r>
         <w:rPr>
-          <w:position w:val="-32"/>
-        </w:rPr>
-        <w:object w:dxaOrig="3840" w:dyaOrig="900" w14:anchorId="49CCCFC2">
-          <v:shape id="_x0000_i1101" type="#_x0000_t75" style="width:192.75pt;height:45pt" o:ole="">
+          <w:position w:val="-30"/>
+        </w:rPr>
+        <w:object w:dxaOrig="4320" w:dyaOrig="720" w14:anchorId="5F58233A">
+          <v:shape id="_x0000_i1177" type="#_x0000_t75" style="width:216.9pt;height:36.45pt" o:ole="">
             <v:imagedata r:id="rId139" o:title=""/>
           </v:shape>
-          <o:OLEObject Type="Embed" ProgID="Equation.DSMT4" ShapeID="_x0000_i1101" DrawAspect="Content" ObjectID="_1789848623" r:id="rId140"/>
+          <o:OLEObject Type="Embed" ProgID="Equation.DSMT4" ShapeID="_x0000_i1177" DrawAspect="Content" ObjectID="_1790412436" r:id="rId140"/>
         </w:object>
       </w:r>
     </w:p>
     <w:p>
       <w:pPr>
         <w:pStyle w:val="normal0"/>
-      </w:pPr>
-      <w:r>
-        <w:t>Từ đó suy ra</w:t>
-      </w:r>
-      <w:r>
-        <w:t>:</w:t>
-      </w:r>
-    </w:p>
-    <w:p>
-      <w:pPr>
-        <w:pStyle w:val="normal0"/>
         <w:ind w:firstLine="720"/>
       </w:pPr>
       <w:r>
         <w:rPr>
           <w:position w:val="-30"/>
         </w:rPr>
-        <w:object w:dxaOrig="4660" w:dyaOrig="720" w14:anchorId="5F58233A">
-          <v:shape id="_x0000_i1102" type="#_x0000_t75" style="width:234pt;height:36.75pt" o:ole="">
+        <w:object w:dxaOrig="4380" w:dyaOrig="720" w14:anchorId="59539643">
+          <v:shape id="_x0000_i1179" type="#_x0000_t75" style="width:219.7pt;height:36.45pt" o:ole="">
             <v:imagedata r:id="rId141" o:title=""/>
           </v:shape>
-          <o:OLEObject Type="Embed" ProgID="Equation.DSMT4" ShapeID="_x0000_i1102" DrawAspect="Content" ObjectID="_1789848624" r:id="rId142"/>
+          <o:OLEObject Type="Embed" ProgID="Equation.DSMT4" ShapeID="_x0000_i1179" DrawAspect="Content" ObjectID="_1790412437" r:id="rId142"/>
         </w:object>
       </w:r>
     </w:p>
@@ -10666,11 +10633,11 @@
         <w:rPr>
           <w:position w:val="-30"/>
         </w:rPr>
-        <w:object w:dxaOrig="4740" w:dyaOrig="720" w14:anchorId="59539643">
-          <v:shape id="_x0000_i1103" type="#_x0000_t75" style="width:237.75pt;height:36.75pt" o:ole="">
+        <w:object w:dxaOrig="5480" w:dyaOrig="720" w14:anchorId="041DFB56">
+          <v:shape id="_x0000_i1104" type="#_x0000_t75" style="width:274.15pt;height:36.45pt" o:ole="">
             <v:imagedata r:id="rId143" o:title=""/>
           </v:shape>
-          <o:OLEObject Type="Embed" ProgID="Equation.DSMT4" ShapeID="_x0000_i1103" DrawAspect="Content" ObjectID="_1789848625" r:id="rId144"/>
+          <o:OLEObject Type="Embed" ProgID="Equation.DSMT4" ShapeID="_x0000_i1104" DrawAspect="Content" ObjectID="_1790412438" r:id="rId144"/>
         </w:object>
       </w:r>
     </w:p>
@@ -10683,53 +10650,36 @@
         <w:rPr>
           <w:position w:val="-30"/>
         </w:rPr>
-        <w:object w:dxaOrig="5480" w:dyaOrig="720" w14:anchorId="041DFB56">
-          <v:shape id="_x0000_i1104" type="#_x0000_t75" style="width:273.75pt;height:36.75pt" o:ole="">
+        <w:object w:dxaOrig="5580" w:dyaOrig="720" w14:anchorId="00918391">
+          <v:shape id="_x0000_i1105" type="#_x0000_t75" style="width:279.25pt;height:36.45pt" o:ole="">
             <v:imagedata r:id="rId145" o:title=""/>
           </v:shape>
-          <o:OLEObject Type="Embed" ProgID="Equation.DSMT4" ShapeID="_x0000_i1104" DrawAspect="Content" ObjectID="_1789848626" r:id="rId146"/>
+          <o:OLEObject Type="Embed" ProgID="Equation.DSMT4" ShapeID="_x0000_i1105" DrawAspect="Content" ObjectID="_1790412439" r:id="rId146"/>
         </w:object>
       </w:r>
     </w:p>
     <w:p>
       <w:pPr>
         <w:pStyle w:val="normal0"/>
+      </w:pPr>
+      <w:r>
+        <w:t>Vì sử dụng bộ truyền động bánh răng trụ có</w:t>
+      </w:r>
+    </w:p>
+    <w:p>
+      <w:pPr>
+        <w:pStyle w:val="normal0"/>
         <w:ind w:firstLine="720"/>
       </w:pPr>
       <w:r>
         <w:rPr>
-          <w:position w:val="-30"/>
-        </w:rPr>
-        <w:object w:dxaOrig="5580" w:dyaOrig="720" w14:anchorId="00918391">
-          <v:shape id="_x0000_i1105" type="#_x0000_t75" style="width:279pt;height:36.75pt" o:ole="">
+          <w:position w:val="-24"/>
+        </w:rPr>
+        <w:object w:dxaOrig="4920" w:dyaOrig="620" w14:anchorId="40475C76">
+          <v:shape id="_x0000_i1304" type="#_x0000_t75" style="width:246.45pt;height:30.45pt" o:ole="">
             <v:imagedata r:id="rId147" o:title=""/>
           </v:shape>
-          <o:OLEObject Type="Embed" ProgID="Equation.DSMT4" ShapeID="_x0000_i1105" DrawAspect="Content" ObjectID="_1789848627" r:id="rId148"/>
-        </w:object>
-      </w:r>
-    </w:p>
-    <w:p>
-      <w:pPr>
-        <w:pStyle w:val="normal0"/>
-      </w:pPr>
-      <w:r>
-        <w:t>Vì sử dụng bộ truyền động bánh răng trụ có</w:t>
-      </w:r>
-    </w:p>
-    <w:p>
-      <w:pPr>
-        <w:pStyle w:val="normal0"/>
-        <w:ind w:firstLine="720"/>
-      </w:pPr>
-      <w:r>
-        <w:rPr>
-          <w:position w:val="-24"/>
-        </w:rPr>
-        <w:object w:dxaOrig="5080" w:dyaOrig="620" w14:anchorId="40475C76">
-          <v:shape id="_x0000_i1106" type="#_x0000_t75" style="width:254.25pt;height:30.75pt" o:ole="">
-            <v:imagedata r:id="rId149" o:title=""/>
-          </v:shape>
-          <o:OLEObject Type="Embed" ProgID="Equation.DSMT4" ShapeID="_x0000_i1106" DrawAspect="Content" ObjectID="_1789848628" r:id="rId150"/>
+          <o:OLEObject Type="Embed" ProgID="Equation.DSMT4" ShapeID="_x0000_i1304" DrawAspect="Content" ObjectID="_1790412440" r:id="rId148"/>
         </w:object>
       </w:r>
       <w:r>
@@ -10772,10 +10722,10 @@
           <w:position w:val="-32"/>
         </w:rPr>
         <w:object w:dxaOrig="3379" w:dyaOrig="780" w14:anchorId="7BD60FDA">
-          <v:shape id="_x0000_i1107" type="#_x0000_t75" style="width:168pt;height:39pt" o:ole="">
-            <v:imagedata r:id="rId151" o:title=""/>
+          <v:shape id="_x0000_i1107" type="#_x0000_t75" style="width:168pt;height:39.25pt" o:ole="">
+            <v:imagedata r:id="rId149" o:title=""/>
           </v:shape>
-          <o:OLEObject Type="Embed" ProgID="Equation.DSMT4" ShapeID="_x0000_i1107" DrawAspect="Content" ObjectID="_1789848629" r:id="rId152"/>
+          <o:OLEObject Type="Embed" ProgID="Equation.DSMT4" ShapeID="_x0000_i1107" DrawAspect="Content" ObjectID="_1790412441" r:id="rId150"/>
         </w:object>
       </w:r>
     </w:p>
@@ -10837,10 +10787,10 @@
           <w:position w:val="-12"/>
         </w:rPr>
         <w:object w:dxaOrig="380" w:dyaOrig="360" w14:anchorId="28C9B338">
-          <v:shape id="_x0000_i1108" type="#_x0000_t75" style="width:18.75pt;height:18.75pt" o:ole="">
-            <v:imagedata r:id="rId153" o:title=""/>
+          <v:shape id="_x0000_i1108" type="#_x0000_t75" style="width:18.9pt;height:18.9pt" o:ole="">
+            <v:imagedata r:id="rId151" o:title=""/>
           </v:shape>
-          <o:OLEObject Type="Embed" ProgID="Equation.DSMT4" ShapeID="_x0000_i1108" DrawAspect="Content" ObjectID="_1789848630" r:id="rId154"/>
+          <o:OLEObject Type="Embed" ProgID="Equation.DSMT4" ShapeID="_x0000_i1108" DrawAspect="Content" ObjectID="_1790412442" r:id="rId152"/>
         </w:object>
       </w:r>
       <w:r>
@@ -10861,7 +10811,6 @@
         </w:tabs>
       </w:pPr>
       <w:r>
-        <w:lastRenderedPageBreak/>
         <w:t xml:space="preserve">+ Hệ số </w:t>
       </w:r>
       <w:r>
@@ -10869,27 +10818,27 @@
           <w:position w:val="-12"/>
         </w:rPr>
         <w:object w:dxaOrig="5420" w:dyaOrig="360" w14:anchorId="074D2DDA">
-          <v:shape id="_x0000_i1109" type="#_x0000_t75" style="width:270.75pt;height:18.75pt" o:ole="">
+          <v:shape id="_x0000_i1109" type="#_x0000_t75" style="width:270.9pt;height:18.9pt" o:ole="">
+            <v:imagedata r:id="rId153" o:title=""/>
+          </v:shape>
+          <o:OLEObject Type="Embed" ProgID="Equation.DSMT4" ShapeID="_x0000_i1109" DrawAspect="Content" ObjectID="_1790412443" r:id="rId154"/>
+        </w:object>
+      </w:r>
+      <w:r>
+        <w:t>(bảng 6.7</w:t>
+      </w:r>
+      <w:r>
+        <w:t xml:space="preserve">[1] lấy </w:t>
+      </w:r>
+      <w:r>
+        <w:rPr>
+          <w:position w:val="-12"/>
+        </w:rPr>
+        <w:object w:dxaOrig="380" w:dyaOrig="360" w14:anchorId="5F586C6D">
+          <v:shape id="_x0000_i1110" type="#_x0000_t75" style="width:18.9pt;height:18.9pt" o:ole="">
             <v:imagedata r:id="rId155" o:title=""/>
           </v:shape>
-          <o:OLEObject Type="Embed" ProgID="Equation.DSMT4" ShapeID="_x0000_i1109" DrawAspect="Content" ObjectID="_1789848631" r:id="rId156"/>
-        </w:object>
-      </w:r>
-      <w:r>
-        <w:t>(bảng 6.7</w:t>
-      </w:r>
-      <w:r>
-        <w:t xml:space="preserve">[1] lấy </w:t>
-      </w:r>
-      <w:r>
-        <w:rPr>
-          <w:position w:val="-12"/>
-        </w:rPr>
-        <w:object w:dxaOrig="380" w:dyaOrig="360" w14:anchorId="5F586C6D">
-          <v:shape id="_x0000_i1110" type="#_x0000_t75" style="width:18.75pt;height:18.75pt" o:ole="">
-            <v:imagedata r:id="rId157" o:title=""/>
-          </v:shape>
-          <o:OLEObject Type="Embed" ProgID="Equation.DSMT4" ShapeID="_x0000_i1110" DrawAspect="Content" ObjectID="_1789848632" r:id="rId158"/>
+          <o:OLEObject Type="Embed" ProgID="Equation.DSMT4" ShapeID="_x0000_i1110" DrawAspect="Content" ObjectID="_1790412444" r:id="rId156"/>
         </w:object>
       </w:r>
       <w:r>
@@ -10911,10 +10860,10 @@
           <w:position w:val="-14"/>
         </w:rPr>
         <w:object w:dxaOrig="480" w:dyaOrig="380" w14:anchorId="24F9ABBD">
-          <v:shape id="_x0000_i1111" type="#_x0000_t75" style="width:24pt;height:18.75pt" o:ole="">
-            <v:imagedata r:id="rId159" o:title=""/>
+          <v:shape id="_x0000_i1111" type="#_x0000_t75" style="width:24pt;height:18.9pt" o:ole="">
+            <v:imagedata r:id="rId157" o:title=""/>
           </v:shape>
-          <o:OLEObject Type="Embed" ProgID="Equation.DSMT4" ShapeID="_x0000_i1111" DrawAspect="Content" ObjectID="_1789848633" r:id="rId160"/>
+          <o:OLEObject Type="Embed" ProgID="Equation.DSMT4" ShapeID="_x0000_i1111" DrawAspect="Content" ObjectID="_1790412445" r:id="rId158"/>
         </w:object>
       </w:r>
       <w:r>
@@ -10942,10 +10891,10 @@
           <w:position w:val="-14"/>
         </w:rPr>
         <w:object w:dxaOrig="480" w:dyaOrig="380" w14:anchorId="5F66CD12">
-          <v:shape id="_x0000_i1112" type="#_x0000_t75" style="width:24pt;height:18.75pt" o:ole="">
-            <v:imagedata r:id="rId159" o:title=""/>
+          <v:shape id="_x0000_i1112" type="#_x0000_t75" style="width:24pt;height:18.9pt" o:ole="">
+            <v:imagedata r:id="rId157" o:title=""/>
           </v:shape>
-          <o:OLEObject Type="Embed" ProgID="Equation.DSMT4" ShapeID="_x0000_i1112" DrawAspect="Content" ObjectID="_1789848634" r:id="rId161"/>
+          <o:OLEObject Type="Embed" ProgID="Equation.DSMT4" ShapeID="_x0000_i1112" DrawAspect="Content" ObjectID="_1790412446" r:id="rId159"/>
         </w:object>
       </w:r>
       <w:r>
@@ -10963,6 +10912,7 @@
         </w:tabs>
       </w:pPr>
       <w:r>
+        <w:lastRenderedPageBreak/>
         <w:t>-</w:t>
       </w:r>
       <w:r>
@@ -10981,10 +10931,10 @@
           <w:position w:val="-32"/>
         </w:rPr>
         <w:object w:dxaOrig="7880" w:dyaOrig="780" w14:anchorId="2B6A825D">
-          <v:shape id="_x0000_i1113" type="#_x0000_t75" style="width:393pt;height:39pt" o:ole="">
-            <v:imagedata r:id="rId162" o:title=""/>
+          <v:shape id="_x0000_i1113" type="#_x0000_t75" style="width:392.75pt;height:39.25pt" o:ole="">
+            <v:imagedata r:id="rId160" o:title=""/>
           </v:shape>
-          <o:OLEObject Type="Embed" ProgID="Equation.DSMT4" ShapeID="_x0000_i1113" DrawAspect="Content" ObjectID="_1789848635" r:id="rId163"/>
+          <o:OLEObject Type="Embed" ProgID="Equation.DSMT4" ShapeID="_x0000_i1113" DrawAspect="Content" ObjectID="_1790412447" r:id="rId161"/>
         </w:object>
       </w:r>
     </w:p>
@@ -11003,10 +10953,10 @@
           <w:position w:val="-12"/>
         </w:rPr>
         <w:object w:dxaOrig="300" w:dyaOrig="360" w14:anchorId="6D22A0D6">
-          <v:shape id="_x0000_i1114" type="#_x0000_t75" style="width:15pt;height:18.75pt" o:ole="">
-            <v:imagedata r:id="rId164" o:title=""/>
+          <v:shape id="_x0000_i1114" type="#_x0000_t75" style="width:15.25pt;height:18.9pt" o:ole="">
+            <v:imagedata r:id="rId162" o:title=""/>
           </v:shape>
-          <o:OLEObject Type="Embed" ProgID="Equation.DSMT4" ShapeID="_x0000_i1114" DrawAspect="Content" ObjectID="_1789848636" r:id="rId165"/>
+          <o:OLEObject Type="Embed" ProgID="Equation.DSMT4" ShapeID="_x0000_i1114" DrawAspect="Content" ObjectID="_1790412448" r:id="rId163"/>
         </w:object>
       </w:r>
       <w:r>
@@ -11048,50 +10998,120 @@
           <w:position w:val="-32"/>
         </w:rPr>
         <w:object w:dxaOrig="7380" w:dyaOrig="780" w14:anchorId="3CAF769C">
-          <v:shape id="_x0000_i1115" type="#_x0000_t75" style="width:369pt;height:39pt" o:ole="">
+          <v:shape id="_x0000_i1115" type="#_x0000_t75" style="width:369.25pt;height:39.25pt" o:ole="">
+            <v:imagedata r:id="rId164" o:title=""/>
+          </v:shape>
+          <o:OLEObject Type="Embed" ProgID="Equation.DSMT4" ShapeID="_x0000_i1115" DrawAspect="Content" ObjectID="_1790412449" r:id="rId165"/>
+        </w:object>
+      </w:r>
+    </w:p>
+    <w:p>
+      <w:pPr>
+        <w:pStyle w:val="cmuc11"/>
+      </w:pPr>
+      <w:bookmarkStart w:id="146" w:name="_Toc178106183"/>
+      <w:r>
+        <w:t>Xác định các thông số ăn khớp</w:t>
+      </w:r>
+      <w:bookmarkEnd w:id="146"/>
+    </w:p>
+    <w:p>
+      <w:pPr>
+        <w:pStyle w:val="normal0"/>
+      </w:pPr>
+      <w:r>
+        <w:t>-</w:t>
+      </w:r>
+      <w:r>
+        <w:t>Xác định môdun:</w:t>
+      </w:r>
+    </w:p>
+    <w:p>
+      <w:pPr>
+        <w:pStyle w:val="normal0"/>
+      </w:pPr>
+      <w:r>
+        <w:t xml:space="preserve"> Modun pháp: </w:t>
+      </w:r>
+      <w:r>
+        <w:rPr>
+          <w:position w:val="-12"/>
+        </w:rPr>
+        <w:object w:dxaOrig="3860" w:dyaOrig="360" w14:anchorId="10B286DB">
+          <v:shape id="_x0000_i1116" type="#_x0000_t75" style="width:192.45pt;height:18.9pt" o:ole="">
             <v:imagedata r:id="rId166" o:title=""/>
           </v:shape>
-          <o:OLEObject Type="Embed" ProgID="Equation.DSMT4" ShapeID="_x0000_i1115" DrawAspect="Content" ObjectID="_1789848637" r:id="rId167"/>
+          <o:OLEObject Type="Embed" ProgID="Equation.DSMT4" ShapeID="_x0000_i1116" DrawAspect="Content" ObjectID="_1790412450" r:id="rId167"/>
         </w:object>
       </w:r>
     </w:p>
     <w:p>
       <w:pPr>
-        <w:pStyle w:val="cmuc11"/>
-      </w:pPr>
-      <w:bookmarkStart w:id="146" w:name="_Toc178106183"/>
-      <w:r>
-        <w:t>Xác định các thông số ăn khớp</w:t>
-      </w:r>
-      <w:bookmarkEnd w:id="146"/>
-    </w:p>
-    <w:p>
-      <w:pPr>
-        <w:pStyle w:val="normal0"/>
-      </w:pPr>
-      <w:r>
-        <w:t>-</w:t>
-      </w:r>
-      <w:r>
-        <w:t>Xác định môdun:</w:t>
-      </w:r>
-    </w:p>
-    <w:p>
-      <w:pPr>
-        <w:pStyle w:val="normal0"/>
-      </w:pPr>
-      <w:r>
-        <w:t xml:space="preserve"> Modun pháp: </w:t>
-      </w:r>
-      <w:r>
-        <w:rPr>
-          <w:position w:val="-12"/>
-        </w:rPr>
-        <w:object w:dxaOrig="3860" w:dyaOrig="360" w14:anchorId="10B286DB">
-          <v:shape id="_x0000_i1116" type="#_x0000_t75" style="width:192.75pt;height:18.75pt" o:ole="">
+        <w:pStyle w:val="normal0"/>
+      </w:pPr>
+      <w:r>
+        <w:t>Chọn modun</w:t>
+      </w:r>
+      <w:r>
+        <w:t xml:space="preserve"> theo bảng</w:t>
+      </w:r>
+      <w:r>
+        <w:t xml:space="preserve"> </w:t>
+      </w:r>
+      <w:r>
+        <w:t>6.8[1] m = 2mm</w:t>
+      </w:r>
+    </w:p>
+    <w:p>
+      <w:pPr>
+        <w:pStyle w:val="normal0"/>
+      </w:pPr>
+      <w:r>
+        <w:t>-Xác định số răng</w:t>
+      </w:r>
+      <w:r>
+        <w:t>, góc nghiêng β và hệ số dịch chỉnh x</w:t>
+      </w:r>
+    </w:p>
+    <w:p>
+      <w:pPr>
+        <w:pStyle w:val="normal0"/>
+      </w:pPr>
+      <w:r>
+        <w:t xml:space="preserve">+ </w:t>
+      </w:r>
+      <w:r>
+        <w:t>Chọn góc nghiêng</w:t>
+      </w:r>
+      <w:r>
+        <w:t xml:space="preserve"> răng</w:t>
+      </w:r>
+      <w:r>
+        <w:t xml:space="preserve"> β = 15</w:t>
+      </w:r>
+      <w:r>
+        <w:rPr>
+          <w:vertAlign w:val="superscript"/>
+        </w:rPr>
+        <w:t>o</w:t>
+      </w:r>
+    </w:p>
+    <w:p>
+      <w:pPr>
+        <w:pStyle w:val="normal0"/>
+      </w:pPr>
+      <w:r>
+        <w:t xml:space="preserve">+ Số răng bánh nhỏ: </w:t>
+      </w:r>
+      <w:r>
+        <w:rPr>
+          <w:position w:val="-28"/>
+        </w:rPr>
+        <w:object w:dxaOrig="4320" w:dyaOrig="700" w14:anchorId="09A27569">
+          <v:shape id="_x0000_i1117" type="#_x0000_t75" style="width:215.55pt;height:35.55pt" o:ole="">
             <v:imagedata r:id="rId168" o:title=""/>
           </v:shape>
-          <o:OLEObject Type="Embed" ProgID="Equation.DSMT4" ShapeID="_x0000_i1116" DrawAspect="Content" ObjectID="_1789848638" r:id="rId169"/>
+          <o:OLEObject Type="Embed" ProgID="Equation.DSMT4" ShapeID="_x0000_i1117" DrawAspect="Content" ObjectID="_1790412451" r:id="rId169"/>
         </w:object>
       </w:r>
     </w:p>
@@ -11100,198 +11120,150 @@
         <w:pStyle w:val="normal0"/>
       </w:pPr>
       <w:r>
-        <w:t>Chọn modun</w:t>
-      </w:r>
-      <w:r>
-        <w:t xml:space="preserve"> theo bảng</w:t>
-      </w:r>
-      <w:r>
+        <w:t>Có Z</w:t>
+      </w:r>
+      <w:r>
+        <w:rPr>
+          <w:vertAlign w:val="subscript"/>
+        </w:rPr>
+        <w:t>2</w:t>
+      </w:r>
+      <w:r>
+        <w:rPr>
+          <w:vertAlign w:val="subscript"/>
+        </w:rPr>
         <w:t xml:space="preserve"> </w:t>
       </w:r>
       <w:r>
-        <w:t>6.8[1] m = 2mm</w:t>
-      </w:r>
-    </w:p>
-    <w:p>
-      <w:pPr>
-        <w:pStyle w:val="normal0"/>
-      </w:pPr>
-      <w:r>
-        <w:t>-Xác định số răng</w:t>
-      </w:r>
-      <w:r>
-        <w:t>, góc nghiêng β và hệ số dịch chỉnh x</w:t>
-      </w:r>
-    </w:p>
-    <w:p>
-      <w:pPr>
-        <w:pStyle w:val="normal0"/>
-      </w:pPr>
-      <w:r>
-        <w:t xml:space="preserve">+ </w:t>
-      </w:r>
-      <w:r>
-        <w:t>Chọn góc nghiêng</w:t>
-      </w:r>
-      <w:r>
-        <w:t xml:space="preserve"> răng</w:t>
-      </w:r>
-      <w:r>
-        <w:t xml:space="preserve"> β = 15</w:t>
-      </w:r>
-      <w:r>
-        <w:rPr>
-          <w:vertAlign w:val="superscript"/>
-        </w:rPr>
-        <w:t>o</w:t>
-      </w:r>
-    </w:p>
-    <w:p>
-      <w:pPr>
-        <w:pStyle w:val="normal0"/>
-      </w:pPr>
-      <w:r>
-        <w:t xml:space="preserve">+ Số răng bánh nhỏ: </w:t>
-      </w:r>
-      <w:r>
-        <w:rPr>
-          <w:position w:val="-28"/>
-        </w:rPr>
-        <w:object w:dxaOrig="4320" w:dyaOrig="700" w14:anchorId="09A27569">
-          <v:shape id="_x0000_i1117" type="#_x0000_t75" style="width:215.25pt;height:35.25pt" o:ole="">
+        <w:t>= u</w:t>
+      </w:r>
+      <w:r>
+        <w:rPr>
+          <w:position w:val="-4"/>
+        </w:rPr>
+        <w:object w:dxaOrig="180" w:dyaOrig="200" w14:anchorId="5C1EFD95">
+          <v:shape id="_x0000_i1118" type="#_x0000_t75" style="width:9.25pt;height:11.1pt" o:ole="">
             <v:imagedata r:id="rId170" o:title=""/>
           </v:shape>
-          <o:OLEObject Type="Embed" ProgID="Equation.DSMT4" ShapeID="_x0000_i1117" DrawAspect="Content" ObjectID="_1789848639" r:id="rId171"/>
+          <o:OLEObject Type="Embed" ProgID="Equation.DSMT4" ShapeID="_x0000_i1118" DrawAspect="Content" ObjectID="_1790412452" r:id="rId171"/>
         </w:object>
       </w:r>
-    </w:p>
-    <w:p>
-      <w:pPr>
-        <w:pStyle w:val="normal0"/>
-      </w:pPr>
-      <w:r>
-        <w:t>Có Z</w:t>
+      <w:r>
+        <w:t>Z</w:t>
       </w:r>
       <w:r>
         <w:rPr>
           <w:vertAlign w:val="subscript"/>
         </w:rPr>
-        <w:t>2</w:t>
-      </w:r>
-      <w:r>
-        <w:rPr>
-          <w:vertAlign w:val="subscript"/>
-        </w:rPr>
-        <w:t xml:space="preserve"> </w:t>
-      </w:r>
-      <w:r>
-        <w:t>= u</w:t>
+        <w:t xml:space="preserve">1 </w:t>
+      </w:r>
+      <w:r>
+        <w:t>= 4.4</w:t>
       </w:r>
       <w:r>
         <w:rPr>
           <w:position w:val="-4"/>
         </w:rPr>
-        <w:object w:dxaOrig="180" w:dyaOrig="200" w14:anchorId="5C1EFD95">
-          <v:shape id="_x0000_i1118" type="#_x0000_t75" style="width:9pt;height:10.5pt" o:ole="">
+        <w:object w:dxaOrig="180" w:dyaOrig="200" w14:anchorId="6F337705">
+          <v:shape id="_x0000_i1119" type="#_x0000_t75" style="width:9.25pt;height:11.1pt" o:ole="">
             <v:imagedata r:id="rId172" o:title=""/>
           </v:shape>
-          <o:OLEObject Type="Embed" ProgID="Equation.DSMT4" ShapeID="_x0000_i1118" DrawAspect="Content" ObjectID="_1789848640" r:id="rId173"/>
+          <o:OLEObject Type="Embed" ProgID="Equation.DSMT4" ShapeID="_x0000_i1119" DrawAspect="Content" ObjectID="_1790412453" r:id="rId173"/>
         </w:object>
       </w:r>
       <w:r>
-        <w:t>Z</w:t>
+        <w:t>2</w:t>
+      </w:r>
+      <w:r>
+        <w:t>1</w:t>
+      </w:r>
+      <w:r>
+        <w:t>=9</w:t>
+      </w:r>
+      <w:r>
+        <w:t>2</w:t>
+      </w:r>
+    </w:p>
+    <w:p>
+      <w:pPr>
+        <w:pStyle w:val="normal0"/>
+      </w:pPr>
+      <w:r>
+        <w:t>+ Có góc riêng theo Z</w:t>
       </w:r>
       <w:r>
         <w:rPr>
           <w:vertAlign w:val="subscript"/>
         </w:rPr>
-        <w:t xml:space="preserve">1 </w:t>
-      </w:r>
-      <w:r>
-        <w:t>= 4.4</w:t>
-      </w:r>
-      <w:r>
-        <w:rPr>
-          <w:position w:val="-4"/>
-        </w:rPr>
-        <w:object w:dxaOrig="180" w:dyaOrig="200" w14:anchorId="6F337705">
-          <v:shape id="_x0000_i1119" type="#_x0000_t75" style="width:9pt;height:10.5pt" o:ole="">
+        <w:t>1</w:t>
+      </w:r>
+      <w:r>
+        <w:t xml:space="preserve"> và Z</w:t>
+      </w:r>
+      <w:r>
+        <w:rPr>
+          <w:vertAlign w:val="subscript"/>
+        </w:rPr>
+        <w:t>2</w:t>
+      </w:r>
+    </w:p>
+    <w:p>
+      <w:pPr>
+        <w:pStyle w:val="normal0"/>
+      </w:pPr>
+      <w:r>
+        <w:rPr>
+          <w:position w:val="-48"/>
+        </w:rPr>
+        <w:object w:dxaOrig="3820" w:dyaOrig="1080" w14:anchorId="538461F7">
+          <v:shape id="_x0000_i1120" type="#_x0000_t75" style="width:191.55pt;height:54pt" o:ole="">
             <v:imagedata r:id="rId174" o:title=""/>
           </v:shape>
-          <o:OLEObject Type="Embed" ProgID="Equation.DSMT4" ShapeID="_x0000_i1119" DrawAspect="Content" ObjectID="_1789848641" r:id="rId175"/>
+          <o:OLEObject Type="Embed" ProgID="Equation.DSMT4" ShapeID="_x0000_i1120" DrawAspect="Content" ObjectID="_1790412454" r:id="rId175"/>
         </w:object>
       </w:r>
       <w:r>
-        <w:t>2</w:t>
-      </w:r>
-      <w:r>
-        <w:t>1</w:t>
-      </w:r>
-      <w:r>
-        <w:t>=9</w:t>
-      </w:r>
-      <w:r>
-        <w:t>2</w:t>
-      </w:r>
-    </w:p>
-    <w:p>
-      <w:pPr>
-        <w:pStyle w:val="normal0"/>
-      </w:pPr>
-      <w:r>
-        <w:t>+ Có góc riêng theo Z</w:t>
-      </w:r>
-      <w:r>
-        <w:rPr>
-          <w:vertAlign w:val="subscript"/>
-        </w:rPr>
-        <w:t>1</w:t>
-      </w:r>
-      <w:r>
-        <w:t xml:space="preserve"> và Z</w:t>
-      </w:r>
-      <w:r>
-        <w:rPr>
-          <w:vertAlign w:val="subscript"/>
-        </w:rPr>
-        <w:t>2</w:t>
-      </w:r>
-    </w:p>
-    <w:p>
-      <w:pPr>
-        <w:pStyle w:val="normal0"/>
-      </w:pPr>
-      <w:r>
-        <w:rPr>
-          <w:position w:val="-48"/>
-        </w:rPr>
-        <w:object w:dxaOrig="3820" w:dyaOrig="1080" w14:anchorId="538461F7">
-          <v:shape id="_x0000_i1120" type="#_x0000_t75" style="width:191.25pt;height:54pt" o:ole="">
+        <w:t>(thoả mãn)</w:t>
+      </w:r>
+    </w:p>
+    <w:p>
+      <w:pPr>
+        <w:pStyle w:val="normal0"/>
+      </w:pPr>
+      <w:r>
+        <w:t xml:space="preserve">+Tỉ số truyền thực tế: </w:t>
+      </w:r>
+      <w:r>
+        <w:rPr>
+          <w:position w:val="-30"/>
+        </w:rPr>
+        <w:object w:dxaOrig="1440" w:dyaOrig="680" w14:anchorId="6493ED2F">
+          <v:shape id="_x0000_i1121" type="#_x0000_t75" style="width:72.9pt;height:33.7pt" o:ole="">
             <v:imagedata r:id="rId176" o:title=""/>
           </v:shape>
-          <o:OLEObject Type="Embed" ProgID="Equation.DSMT4" ShapeID="_x0000_i1120" DrawAspect="Content" ObjectID="_1789848642" r:id="rId177"/>
+          <o:OLEObject Type="Embed" ProgID="Equation.DSMT4" ShapeID="_x0000_i1121" DrawAspect="Content" ObjectID="_1790412455" r:id="rId177"/>
         </w:object>
       </w:r>
-      <w:r>
-        <w:t>(thoả mãn)</w:t>
-      </w:r>
-    </w:p>
-    <w:p>
-      <w:pPr>
-        <w:pStyle w:val="normal0"/>
-      </w:pPr>
-      <w:r>
-        <w:t xml:space="preserve">+Tỉ số truyền thực tế: </w:t>
-      </w:r>
-      <w:r>
-        <w:rPr>
-          <w:position w:val="-30"/>
-        </w:rPr>
-        <w:object w:dxaOrig="1440" w:dyaOrig="680" w14:anchorId="6493ED2F">
-          <v:shape id="_x0000_i1121" type="#_x0000_t75" style="width:72.75pt;height:33.75pt" o:ole="">
+    </w:p>
+    <w:p>
+      <w:pPr>
+        <w:pStyle w:val="normal0"/>
+      </w:pPr>
+      <w:r>
+        <w:t>+ Sai lệch tỉ số truyền</w:t>
+      </w:r>
+      <w:r>
+        <w:t xml:space="preserve">: </w:t>
+      </w:r>
+      <w:r>
+        <w:rPr>
+          <w:position w:val="-24"/>
+        </w:rPr>
+        <w:object w:dxaOrig="4819" w:dyaOrig="660" w14:anchorId="21B38D13">
+          <v:shape id="_x0000_i1122" type="#_x0000_t75" style="width:240.9pt;height:33.7pt" o:ole="">
             <v:imagedata r:id="rId178" o:title=""/>
           </v:shape>
-          <o:OLEObject Type="Embed" ProgID="Equation.DSMT4" ShapeID="_x0000_i1121" DrawAspect="Content" ObjectID="_1789848643" r:id="rId179"/>
+          <o:OLEObject Type="Embed" ProgID="Equation.DSMT4" ShapeID="_x0000_i1122" DrawAspect="Content" ObjectID="_1790412456" r:id="rId179"/>
         </w:object>
       </w:r>
     </w:p>
@@ -11299,21 +11271,52 @@
       <w:pPr>
         <w:pStyle w:val="normal0"/>
       </w:pPr>
-      <w:r>
-        <w:t>+ Sai lệch tỉ số truyền</w:t>
-      </w:r>
-      <w:r>
-        <w:t xml:space="preserve">: </w:t>
-      </w:r>
-      <w:r>
-        <w:rPr>
-          <w:position w:val="-24"/>
-        </w:rPr>
-        <w:object w:dxaOrig="4819" w:dyaOrig="660" w14:anchorId="21B38D13">
-          <v:shape id="_x0000_i1122" type="#_x0000_t75" style="width:240.75pt;height:33.75pt" o:ole="">
+    </w:p>
+    <w:p>
+      <w:pPr>
+        <w:pStyle w:val="normal0"/>
+      </w:pPr>
+    </w:p>
+    <w:p>
+      <w:pPr>
+        <w:pStyle w:val="normal0"/>
+      </w:pPr>
+    </w:p>
+    <w:p>
+      <w:pPr>
+        <w:pStyle w:val="cmuc11"/>
+      </w:pPr>
+      <w:bookmarkStart w:id="147" w:name="_Toc178106184"/>
+      <w:r>
+        <w:t>Kiểm nghiệm răng về độ bề tiếp xú</w:t>
+      </w:r>
+      <w:r>
+        <w:t>c</w:t>
+      </w:r>
+      <w:r>
+        <w:rPr>
+          <w:b w:val="0"/>
+          <w:bCs/>
+        </w:rPr>
+        <w:t xml:space="preserve">      </w:t>
+      </w:r>
+      <w:r>
+        <w:rPr>
+          <w:b w:val="0"/>
+          <w:bCs/>
+        </w:rPr>
+        <w:br/>
+      </w:r>
+      <w:bookmarkEnd w:id="147"/>
+      <w:r>
+        <w:rPr>
+          <w:position w:val="-14"/>
+        </w:rPr>
+        <w:object w:dxaOrig="6020" w:dyaOrig="460" w14:anchorId="4B47C0D8">
+          <v:shape id="_x0000_i1123" type="#_x0000_t75" style="width:300.9pt;height:23.1pt" o:ole="">
             <v:imagedata r:id="rId180" o:title=""/>
           </v:shape>
-          <o:OLEObject Type="Embed" ProgID="Equation.DSMT4" ShapeID="_x0000_i1122" DrawAspect="Content" ObjectID="_1789848644" r:id="rId181"/>
+          <o:OLEObject Type="Embed" ProgID="Equation.DSMT4" ShapeID="_x0000_i1123" DrawAspect="Content" ObjectID="_1790412457" r:id="rId181"/>
         </w:object>
       </w:r>
     </w:p>
@@ -11321,53 +11324,85 @@
       <w:pPr>
         <w:pStyle w:val="normal0"/>
       </w:pPr>
-    </w:p>
-    <w:p>
-      <w:pPr>
-        <w:pStyle w:val="normal0"/>
-      </w:pPr>
-    </w:p>
-    <w:p>
-      <w:pPr>
-        <w:pStyle w:val="normal0"/>
-      </w:pPr>
-    </w:p>
-    <w:p>
-      <w:pPr>
-        <w:pStyle w:val="cmuc11"/>
-      </w:pPr>
-      <w:bookmarkStart w:id="147" w:name="_Toc178106184"/>
+      <w:r>
+        <w:t>-Trong đó:</w:t>
+      </w:r>
+    </w:p>
+    <w:p>
+      <w:pPr>
+        <w:pStyle w:val="normal0"/>
+      </w:pPr>
+      <w:r>
+        <w:t>+Z</w:t>
+      </w:r>
+      <w:r>
+        <w:rPr>
+          <w:vertAlign w:val="subscript"/>
+        </w:rPr>
+        <w:t>M</w:t>
+      </w:r>
+      <w:r>
+        <w:t xml:space="preserve"> là hệ số kể dến cơ tính vật liệu của các bánh răng ăn khớp bản 6.1[1]</w:t>
+      </w:r>
+    </w:p>
+    <w:p>
+      <w:pPr>
+        <w:pStyle w:val="normal0"/>
+        <w:rPr>
+          <w:vertAlign w:val="superscript"/>
+        </w:rPr>
+      </w:pPr>
       <w:r>
         <w:lastRenderedPageBreak/>
-        <w:t>Kiểm nghiệm răng về độ bề tiếp xú</w:t>
-      </w:r>
-      <w:r>
-        <w:t>c</w:t>
-      </w:r>
-      <w:r>
-        <w:rPr>
-          <w:b w:val="0"/>
-          <w:bCs/>
-        </w:rPr>
-        <w:t xml:space="preserve">      </w:t>
-      </w:r>
-      <w:r>
-        <w:rPr>
-          <w:b w:val="0"/>
-          <w:bCs/>
-        </w:rPr>
-        <w:br/>
-      </w:r>
-      <w:bookmarkEnd w:id="147"/>
-      <w:r>
-        <w:rPr>
-          <w:position w:val="-14"/>
-        </w:rPr>
-        <w:object w:dxaOrig="6020" w:dyaOrig="460" w14:anchorId="4B47C0D8">
-          <v:shape id="_x0000_i1123" type="#_x0000_t75" style="width:300.75pt;height:23.25pt" o:ole="">
+        <w:t>lấy Z</w:t>
+      </w:r>
+      <w:r>
+        <w:rPr>
+          <w:vertAlign w:val="subscript"/>
+        </w:rPr>
+        <w:t>M</w:t>
+      </w:r>
+      <w:r>
+        <w:t>=274 MPa</w:t>
+      </w:r>
+      <w:r>
+        <w:rPr>
+          <w:vertAlign w:val="superscript"/>
+        </w:rPr>
+        <w:t>1/2</w:t>
+      </w:r>
+    </w:p>
+    <w:p>
+      <w:pPr>
+        <w:pStyle w:val="normal0"/>
+      </w:pPr>
+      <w:r>
+        <w:t>+Z</w:t>
+      </w:r>
+      <w:r>
+        <w:rPr>
+          <w:vertAlign w:val="subscript"/>
+        </w:rPr>
+        <w:t>H</w:t>
+      </w:r>
+      <w:r>
+        <w:t xml:space="preserve"> là hệ số kể đén hình dạng bề mặt tiếp xúc</w:t>
+      </w:r>
+    </w:p>
+    <w:p>
+      <w:pPr>
+        <w:pStyle w:val="normal0"/>
+        <w:ind w:firstLine="720"/>
+      </w:pPr>
+      <w:r>
+        <w:rPr>
+          <w:position w:val="-16"/>
+        </w:rPr>
+        <w:object w:dxaOrig="2900" w:dyaOrig="460" w14:anchorId="1ABDFD55">
+          <v:shape id="_x0000_i1124" type="#_x0000_t75" style="width:144.9pt;height:23.1pt" o:ole="">
             <v:imagedata r:id="rId182" o:title=""/>
           </v:shape>
-          <o:OLEObject Type="Embed" ProgID="Equation.DSMT4" ShapeID="_x0000_i1123" DrawAspect="Content" ObjectID="_1789848645" r:id="rId183"/>
+          <o:OLEObject Type="Embed" ProgID="Equation.DSMT4" ShapeID="_x0000_i1124" DrawAspect="Content" ObjectID="_1790412458" r:id="rId183"/>
         </w:object>
       </w:r>
     </w:p>
@@ -11376,128 +11411,77 @@
         <w:pStyle w:val="normal0"/>
       </w:pPr>
       <w:r>
-        <w:t>-Trong đó:</w:t>
-      </w:r>
-    </w:p>
-    <w:p>
-      <w:pPr>
-        <w:pStyle w:val="normal0"/>
-      </w:pPr>
-      <w:r>
-        <w:t>+Z</w:t>
-      </w:r>
-      <w:r>
-        <w:rPr>
-          <w:vertAlign w:val="subscript"/>
-        </w:rPr>
-        <w:t>M</w:t>
-      </w:r>
-      <w:r>
-        <w:t xml:space="preserve"> là hệ số kể dến cơ tính vật liệu của các bánh răng ăn khớp bản 6.1[1]</w:t>
-      </w:r>
-    </w:p>
-    <w:p>
-      <w:pPr>
-        <w:pStyle w:val="normal0"/>
+        <w:t xml:space="preserve">+Răng nghiêng không dịch chỉnh </w:t>
+      </w:r>
+    </w:p>
+    <w:p>
+      <w:pPr>
+        <w:pStyle w:val="normal0"/>
+        <w:ind w:firstLine="720"/>
         <w:rPr>
           <w:vertAlign w:val="superscript"/>
         </w:rPr>
       </w:pPr>
       <w:r>
-        <w:t>lấy Z</w:t>
-      </w:r>
-      <w:r>
-        <w:rPr>
-          <w:vertAlign w:val="subscript"/>
-        </w:rPr>
-        <w:t>M</w:t>
-      </w:r>
-      <w:r>
-        <w:t>=274 MPa</w:t>
-      </w:r>
-      <w:r>
-        <w:rPr>
-          <w:vertAlign w:val="superscript"/>
-        </w:rPr>
-        <w:t>1/2</w:t>
-      </w:r>
-    </w:p>
-    <w:p>
-      <w:pPr>
-        <w:pStyle w:val="normal0"/>
-      </w:pPr>
-      <w:r>
-        <w:t>+Z</w:t>
-      </w:r>
-      <w:r>
-        <w:rPr>
-          <w:vertAlign w:val="subscript"/>
-        </w:rPr>
-        <w:t>H</w:t>
-      </w:r>
-      <w:r>
-        <w:t xml:space="preserve"> là hệ số kể đén hình dạng bề mặt tiếp xúc</w:t>
-      </w:r>
-    </w:p>
-    <w:p>
-      <w:pPr>
-        <w:pStyle w:val="normal0"/>
-        <w:ind w:firstLine="720"/>
-      </w:pPr>
-      <w:r>
-        <w:rPr>
-          <w:position w:val="-16"/>
-        </w:rPr>
-        <w:object w:dxaOrig="2900" w:dyaOrig="460" w14:anchorId="1ABDFD55">
-          <v:shape id="_x0000_i1124" type="#_x0000_t75" style="width:144.75pt;height:23.25pt" o:ole="">
+        <w:rPr>
+          <w:position w:val="-30"/>
+        </w:rPr>
+        <w:object w:dxaOrig="5140" w:dyaOrig="720" w14:anchorId="05AC57B6">
+          <v:shape id="_x0000_i1125" type="#_x0000_t75" style="width:256.15pt;height:36pt" o:ole="">
             <v:imagedata r:id="rId184" o:title=""/>
           </v:shape>
-          <o:OLEObject Type="Embed" ProgID="Equation.DSMT4" ShapeID="_x0000_i1124" DrawAspect="Content" ObjectID="_1789848646" r:id="rId185"/>
+          <o:OLEObject Type="Embed" ProgID="Equation.DSMT4" ShapeID="_x0000_i1125" DrawAspect="Content" ObjectID="_1790412459" r:id="rId185"/>
         </w:object>
       </w:r>
     </w:p>
     <w:p>
       <w:pPr>
         <w:pStyle w:val="normal0"/>
-      </w:pPr>
-      <w:r>
-        <w:t xml:space="preserve">+Răng nghiêng không dịch chỉnh </w:t>
-      </w:r>
-    </w:p>
-    <w:p>
-      <w:pPr>
-        <w:pStyle w:val="normal0"/>
         <w:ind w:firstLine="720"/>
-        <w:rPr>
-          <w:vertAlign w:val="superscript"/>
-        </w:rPr>
-      </w:pPr>
-      <w:r>
-        <w:rPr>
-          <w:position w:val="-30"/>
-        </w:rPr>
-        <w:object w:dxaOrig="5140" w:dyaOrig="720" w14:anchorId="05AC57B6">
-          <v:shape id="_x0000_i1125" type="#_x0000_t75" style="width:256.5pt;height:36pt" o:ole="">
+      </w:pPr>
+      <w:r>
+        <w:rPr>
+          <w:position w:val="-32"/>
+        </w:rPr>
+        <w:object w:dxaOrig="4900" w:dyaOrig="760" w14:anchorId="3FAD8C93">
+          <v:shape id="_x0000_i1126" type="#_x0000_t75" style="width:244.6pt;height:38.3pt" o:ole="">
             <v:imagedata r:id="rId186" o:title=""/>
           </v:shape>
-          <o:OLEObject Type="Embed" ProgID="Equation.DSMT4" ShapeID="_x0000_i1125" DrawAspect="Content" ObjectID="_1789848647" r:id="rId187"/>
+          <o:OLEObject Type="Embed" ProgID="Equation.DSMT4" ShapeID="_x0000_i1126" DrawAspect="Content" ObjectID="_1790412460" r:id="rId187"/>
         </w:object>
       </w:r>
     </w:p>
     <w:p>
       <w:pPr>
         <w:pStyle w:val="normal0"/>
+      </w:pPr>
+      <w:r>
+        <w:t>+ Z</w:t>
+      </w:r>
+      <w:r>
+        <w:rPr>
+          <w:vertAlign w:val="subscript"/>
+        </w:rPr>
+        <w:t>H</w:t>
+      </w:r>
+      <w:r>
+        <w:t xml:space="preserve"> là hệ số kể đến hình dạng bề mặt tiếp xúc</w:t>
+      </w:r>
+    </w:p>
+    <w:p>
+      <w:pPr>
+        <w:pStyle w:val="normal0"/>
         <w:ind w:firstLine="720"/>
       </w:pPr>
       <w:r>
         <w:rPr>
           <w:position w:val="-32"/>
         </w:rPr>
-        <w:object w:dxaOrig="4900" w:dyaOrig="760" w14:anchorId="3FAD8C93">
-          <v:shape id="_x0000_i1126" type="#_x0000_t75" style="width:244.5pt;height:38.25pt" o:ole="">
+        <w:object w:dxaOrig="4280" w:dyaOrig="760" w14:anchorId="7FF6CABA">
+          <v:shape id="_x0000_i1127" type="#_x0000_t75" style="width:213.7pt;height:38.3pt" o:ole="">
             <v:imagedata r:id="rId188" o:title=""/>
           </v:shape>
-          <o:OLEObject Type="Embed" ProgID="Equation.DSMT4" ShapeID="_x0000_i1126" DrawAspect="Content" ObjectID="_1789848648" r:id="rId189"/>
+          <o:OLEObject Type="Embed" ProgID="Equation.DSMT4" ShapeID="_x0000_i1127" DrawAspect="Content" ObjectID="_1790412461" r:id="rId189"/>
         </w:object>
       </w:r>
     </w:p>
@@ -11506,118 +11490,109 @@
         <w:pStyle w:val="normal0"/>
       </w:pPr>
       <w:r>
-        <w:t>+ Z</w:t>
-      </w:r>
-      <w:r>
-        <w:rPr>
-          <w:vertAlign w:val="subscript"/>
-        </w:rPr>
-        <w:t>H</w:t>
-      </w:r>
-      <w:r>
-        <w:t xml:space="preserve"> là hệ số kể đến hình dạng bề mặt tiếp xúc</w:t>
-      </w:r>
-    </w:p>
-    <w:p>
-      <w:pPr>
-        <w:pStyle w:val="normal0"/>
-        <w:ind w:firstLine="720"/>
-      </w:pPr>
-      <w:r>
-        <w:rPr>
-          <w:position w:val="-32"/>
-        </w:rPr>
-        <w:object w:dxaOrig="4280" w:dyaOrig="760" w14:anchorId="7FF6CABA">
-          <v:shape id="_x0000_i1127" type="#_x0000_t75" style="width:213.75pt;height:38.25pt" o:ole="">
+        <w:t>+</w:t>
+      </w:r>
+      <w:r>
+        <w:rPr>
+          <w:position w:val="-12"/>
+        </w:rPr>
+        <w:object w:dxaOrig="300" w:dyaOrig="360" w14:anchorId="39CC2DEB">
+          <v:shape id="_x0000_i1128" type="#_x0000_t75" style="width:15.25pt;height:18.9pt" o:ole="">
             <v:imagedata r:id="rId190" o:title=""/>
           </v:shape>
-          <o:OLEObject Type="Embed" ProgID="Equation.DSMT4" ShapeID="_x0000_i1127" DrawAspect="Content" ObjectID="_1789848649" r:id="rId191"/>
+          <o:OLEObject Type="Embed" ProgID="Equation.DSMT4" ShapeID="_x0000_i1128" DrawAspect="Content" ObjectID="_1790412462" r:id="rId191"/>
         </w:object>
       </w:r>
-    </w:p>
-    <w:p>
-      <w:pPr>
-        <w:pStyle w:val="normal0"/>
-      </w:pPr>
-      <w:r>
-        <w:t>+</w:t>
-      </w:r>
+      <w:r>
+        <w:t xml:space="preserve">là hệ số kể đến sự trùng khớp của răng </w:t>
+      </w:r>
+    </w:p>
+    <w:p>
+      <w:pPr>
+        <w:pStyle w:val="normal0"/>
+      </w:pPr>
       <w:r>
         <w:rPr>
           <w:position w:val="-12"/>
         </w:rPr>
-        <w:object w:dxaOrig="300" w:dyaOrig="360" w14:anchorId="39CC2DEB">
-          <v:shape id="_x0000_i1128" type="#_x0000_t75" style="width:15pt;height:18.75pt" o:ole="">
+        <w:object w:dxaOrig="300" w:dyaOrig="360" w14:anchorId="690A5D05">
+          <v:shape id="_x0000_i1129" type="#_x0000_t75" style="width:15.25pt;height:18.9pt" o:ole="">
             <v:imagedata r:id="rId192" o:title=""/>
           </v:shape>
-          <o:OLEObject Type="Embed" ProgID="Equation.DSMT4" ShapeID="_x0000_i1128" DrawAspect="Content" ObjectID="_1789848650" r:id="rId193"/>
+          <o:OLEObject Type="Embed" ProgID="Equation.DSMT4" ShapeID="_x0000_i1129" DrawAspect="Content" ObjectID="_1790412463" r:id="rId193"/>
         </w:object>
       </w:r>
       <w:r>
-        <w:t xml:space="preserve">là hệ số kể đến sự trùng khớp của răng </w:t>
-      </w:r>
-    </w:p>
-    <w:p>
-      <w:pPr>
-        <w:pStyle w:val="normal0"/>
-      </w:pPr>
+        <w:t xml:space="preserve">chiều rộng vàng răng </w:t>
+      </w:r>
       <w:r>
         <w:rPr>
           <w:position w:val="-12"/>
         </w:rPr>
-        <w:object w:dxaOrig="300" w:dyaOrig="360" w14:anchorId="690A5D05">
-          <v:shape id="_x0000_i1129" type="#_x0000_t75" style="width:15pt;height:18.75pt" o:ole="">
+        <w:object w:dxaOrig="2840" w:dyaOrig="360" w14:anchorId="4D9F820D">
+          <v:shape id="_x0000_i1130" type="#_x0000_t75" style="width:141.7pt;height:18.9pt" o:ole="">
             <v:imagedata r:id="rId194" o:title=""/>
           </v:shape>
-          <o:OLEObject Type="Embed" ProgID="Equation.DSMT4" ShapeID="_x0000_i1129" DrawAspect="Content" ObjectID="_1789848651" r:id="rId195"/>
+          <o:OLEObject Type="Embed" ProgID="Equation.DSMT4" ShapeID="_x0000_i1130" DrawAspect="Content" ObjectID="_1790412464" r:id="rId195"/>
         </w:object>
       </w:r>
-      <w:r>
-        <w:t xml:space="preserve">chiều rộng vàng răng </w:t>
-      </w:r>
+    </w:p>
+    <w:p>
+      <w:pPr>
+        <w:pStyle w:val="normal0"/>
+        <w:rPr>
+          <w:b/>
+          <w:bCs/>
+        </w:rPr>
+      </w:pPr>
       <w:r>
         <w:rPr>
           <w:position w:val="-12"/>
         </w:rPr>
-        <w:object w:dxaOrig="2840" w:dyaOrig="360" w14:anchorId="4D9F820D">
-          <v:shape id="_x0000_i1130" type="#_x0000_t75" style="width:141.75pt;height:18.75pt" o:ole="">
+        <w:object w:dxaOrig="320" w:dyaOrig="360" w14:anchorId="7B4D0283">
+          <v:shape id="_x0000_i1131" type="#_x0000_t75" style="width:16.15pt;height:18.9pt" o:ole="">
             <v:imagedata r:id="rId196" o:title=""/>
           </v:shape>
-          <o:OLEObject Type="Embed" ProgID="Equation.DSMT4" ShapeID="_x0000_i1130" DrawAspect="Content" ObjectID="_1789848652" r:id="rId197"/>
+          <o:OLEObject Type="Embed" ProgID="Equation.DSMT4" ShapeID="_x0000_i1131" DrawAspect="Content" ObjectID="_1790412465" r:id="rId197"/>
         </w:object>
       </w:r>
-    </w:p>
-    <w:p>
-      <w:pPr>
-        <w:pStyle w:val="normal0"/>
-        <w:rPr>
-          <w:b/>
-          <w:bCs/>
-        </w:rPr>
-      </w:pPr>
-      <w:r>
-        <w:rPr>
-          <w:position w:val="-12"/>
-        </w:rPr>
-        <w:object w:dxaOrig="320" w:dyaOrig="360" w14:anchorId="7B4D0283">
-          <v:shape id="_x0000_i1131" type="#_x0000_t75" style="width:16.5pt;height:18.75pt" o:ole="">
+      <w:r>
+        <w:t xml:space="preserve">đường kính vòng lăn bánh nhỏ </w:t>
+      </w:r>
+      <w:r>
+        <w:rPr>
+          <w:position w:val="-24"/>
+        </w:rPr>
+        <w:object w:dxaOrig="3260" w:dyaOrig="620" w14:anchorId="54665AF8">
+          <v:shape id="_x0000_i1132" type="#_x0000_t75" style="width:162.45pt;height:30.45pt" o:ole="">
             <v:imagedata r:id="rId198" o:title=""/>
           </v:shape>
-          <o:OLEObject Type="Embed" ProgID="Equation.DSMT4" ShapeID="_x0000_i1131" DrawAspect="Content" ObjectID="_1789848653" r:id="rId199"/>
+          <o:OLEObject Type="Embed" ProgID="Equation.DSMT4" ShapeID="_x0000_i1132" DrawAspect="Content" ObjectID="_1790412466" r:id="rId199"/>
         </w:object>
       </w:r>
-      <w:r>
-        <w:t xml:space="preserve">đường kính vòng lăn bánh nhỏ </w:t>
-      </w:r>
+    </w:p>
+    <w:p>
+      <w:pPr>
+        <w:pStyle w:val="normal0"/>
+      </w:pPr>
+      <w:r>
+        <w:t xml:space="preserve">hệ số trùng khớp dọc: </w:t>
+      </w:r>
+    </w:p>
+    <w:p>
+      <w:pPr>
+        <w:pStyle w:val="normal0"/>
+        <w:ind w:firstLine="720"/>
+      </w:pPr>
       <w:r>
         <w:rPr>
           <w:position w:val="-24"/>
         </w:rPr>
-        <w:object w:dxaOrig="3260" w:dyaOrig="620" w14:anchorId="54665AF8">
-          <v:shape id="_x0000_i1132" type="#_x0000_t75" style="width:162.75pt;height:30.75pt" o:ole="">
+        <w:object w:dxaOrig="3980" w:dyaOrig="620" w14:anchorId="75BCADD6">
+          <v:shape id="_x0000_i1133" type="#_x0000_t75" style="width:198.45pt;height:30.45pt" o:ole="">
             <v:imagedata r:id="rId200" o:title=""/>
           </v:shape>
-          <o:OLEObject Type="Embed" ProgID="Equation.DSMT4" ShapeID="_x0000_i1132" DrawAspect="Content" ObjectID="_1789848654" r:id="rId201"/>
+          <o:OLEObject Type="Embed" ProgID="Equation.DSMT4" ShapeID="_x0000_i1133" DrawAspect="Content" ObjectID="_1790412467" r:id="rId201"/>
         </w:object>
       </w:r>
     </w:p>
@@ -11626,7 +11601,7 @@
         <w:pStyle w:val="normal0"/>
       </w:pPr>
       <w:r>
-        <w:t xml:space="preserve">hệ số trùng khớp dọc: </w:t>
+        <w:t>hệ số trùng khớp ngang:</w:t>
       </w:r>
     </w:p>
     <w:p>
@@ -11635,59 +11610,68 @@
         <w:ind w:firstLine="720"/>
       </w:pPr>
       <w:r>
-        <w:rPr>
-          <w:position w:val="-24"/>
-        </w:rPr>
-        <w:object w:dxaOrig="3980" w:dyaOrig="620" w14:anchorId="75BCADD6">
-          <v:shape id="_x0000_i1133" type="#_x0000_t75" style="width:198.75pt;height:30.75pt" o:ole="">
+        <w:t xml:space="preserve"> </w:t>
+      </w:r>
+      <w:r>
+        <w:rPr>
+          <w:position w:val="-32"/>
+        </w:rPr>
+        <w:object w:dxaOrig="7460" w:dyaOrig="760" w14:anchorId="6265F176">
+          <v:shape id="_x0000_i1134" type="#_x0000_t75" style="width:372.45pt;height:38.3pt" o:ole="">
             <v:imagedata r:id="rId202" o:title=""/>
           </v:shape>
-          <o:OLEObject Type="Embed" ProgID="Equation.DSMT4" ShapeID="_x0000_i1133" DrawAspect="Content" ObjectID="_1789848655" r:id="rId203"/>
+          <o:OLEObject Type="Embed" ProgID="Equation.DSMT4" ShapeID="_x0000_i1134" DrawAspect="Content" ObjectID="_1790412468" r:id="rId203"/>
         </w:object>
       </w:r>
     </w:p>
     <w:p>
       <w:pPr>
         <w:pStyle w:val="normal0"/>
-      </w:pPr>
-      <w:r>
-        <w:t>hệ số trùng khớp ngang:</w:t>
-      </w:r>
-    </w:p>
-    <w:p>
-      <w:pPr>
-        <w:pStyle w:val="normal0"/>
         <w:ind w:firstLine="720"/>
       </w:pPr>
       <w:r>
-        <w:t xml:space="preserve"> </w:t>
-      </w:r>
-      <w:r>
         <w:rPr>
           <w:position w:val="-32"/>
         </w:rPr>
-        <w:object w:dxaOrig="7460" w:dyaOrig="760" w14:anchorId="6265F176">
-          <v:shape id="_x0000_i1134" type="#_x0000_t75" style="width:372.75pt;height:38.25pt" o:ole="">
+        <w:object w:dxaOrig="2700" w:dyaOrig="760" w14:anchorId="7BED2C7B">
+          <v:shape id="_x0000_i1135" type="#_x0000_t75" style="width:135.25pt;height:38.3pt" o:ole="">
             <v:imagedata r:id="rId204" o:title=""/>
           </v:shape>
-          <o:OLEObject Type="Embed" ProgID="Equation.DSMT4" ShapeID="_x0000_i1134" DrawAspect="Content" ObjectID="_1789848656" r:id="rId205"/>
+          <o:OLEObject Type="Embed" ProgID="Equation.DSMT4" ShapeID="_x0000_i1135" DrawAspect="Content" ObjectID="_1790412469" r:id="rId205"/>
         </w:object>
       </w:r>
     </w:p>
     <w:p>
       <w:pPr>
         <w:pStyle w:val="normal0"/>
+      </w:pPr>
+      <w:r>
+        <w:t>+K</w:t>
+      </w:r>
+      <w:r>
+        <w:rPr>
+          <w:vertAlign w:val="subscript"/>
+        </w:rPr>
+        <w:t>H</w:t>
+      </w:r>
+      <w:r>
+        <w:t xml:space="preserve"> hệ số tải trọng khi tính về tiếp xúc</w:t>
+      </w:r>
+    </w:p>
+    <w:p>
+      <w:pPr>
+        <w:pStyle w:val="normal0"/>
         <w:ind w:firstLine="720"/>
       </w:pPr>
       <w:r>
         <w:rPr>
-          <w:position w:val="-32"/>
-        </w:rPr>
-        <w:object w:dxaOrig="2700" w:dyaOrig="760" w14:anchorId="7BED2C7B">
-          <v:shape id="_x0000_i1135" type="#_x0000_t75" style="width:135pt;height:38.25pt" o:ole="">
+          <w:position w:val="-14"/>
+        </w:rPr>
+        <w:object w:dxaOrig="2220" w:dyaOrig="380" w14:anchorId="54D06B1C">
+          <v:shape id="_x0000_i1136" type="#_x0000_t75" style="width:110.3pt;height:18.9pt" o:ole="">
             <v:imagedata r:id="rId206" o:title=""/>
           </v:shape>
-          <o:OLEObject Type="Embed" ProgID="Equation.DSMT4" ShapeID="_x0000_i1135" DrawAspect="Content" ObjectID="_1789848657" r:id="rId207"/>
+          <o:OLEObject Type="Embed" ProgID="Equation.DSMT4" ShapeID="_x0000_i1136" DrawAspect="Content" ObjectID="_1790412470" r:id="rId207"/>
         </w:object>
       </w:r>
     </w:p>
@@ -11696,52 +11680,68 @@
         <w:pStyle w:val="normal0"/>
       </w:pPr>
       <w:r>
-        <w:t>+K</w:t>
-      </w:r>
-      <w:r>
-        <w:rPr>
-          <w:vertAlign w:val="subscript"/>
-        </w:rPr>
-        <w:t>H</w:t>
-      </w:r>
-      <w:r>
-        <w:t xml:space="preserve"> hệ số tải trọng khi tính về tiếp xúc</w:t>
-      </w:r>
-    </w:p>
-    <w:p>
-      <w:pPr>
-        <w:pStyle w:val="normal0"/>
-        <w:ind w:firstLine="720"/>
-      </w:pPr>
-      <w:r>
         <w:rPr>
           <w:position w:val="-14"/>
         </w:rPr>
-        <w:object w:dxaOrig="2220" w:dyaOrig="380" w14:anchorId="54D06B1C">
-          <v:shape id="_x0000_i1136" type="#_x0000_t75" style="width:110.25pt;height:18.75pt" o:ole="">
+        <w:object w:dxaOrig="480" w:dyaOrig="380" w14:anchorId="5AA9F7E6">
+          <v:shape id="_x0000_i1137" type="#_x0000_t75" style="width:23.1pt;height:18.9pt" o:ole="">
             <v:imagedata r:id="rId208" o:title=""/>
           </v:shape>
-          <o:OLEObject Type="Embed" ProgID="Equation.DSMT4" ShapeID="_x0000_i1136" DrawAspect="Content" ObjectID="_1789848658" r:id="rId209"/>
+          <o:OLEObject Type="Embed" ProgID="Equation.DSMT4" ShapeID="_x0000_i1137" DrawAspect="Content" ObjectID="_1790412471" r:id="rId209"/>
         </w:object>
       </w:r>
-    </w:p>
-    <w:p>
-      <w:pPr>
-        <w:pStyle w:val="normal0"/>
-      </w:pPr>
+      <w:r>
+        <w:t>là hệ số kể đến sự phân bố không đều tải trọng trên chiều rộng vành răng</w:t>
+      </w:r>
+    </w:p>
+    <w:p>
+      <w:pPr>
+        <w:pStyle w:val="normal0"/>
+      </w:pPr>
+      <w:r>
+        <w:t xml:space="preserve">theo bảng 6.7[1] </w:t>
+      </w:r>
       <w:r>
         <w:rPr>
           <w:position w:val="-14"/>
         </w:rPr>
-        <w:object w:dxaOrig="480" w:dyaOrig="380" w14:anchorId="5AA9F7E6">
-          <v:shape id="_x0000_i1137" type="#_x0000_t75" style="width:23.25pt;height:18.75pt" o:ole="">
-            <v:imagedata r:id="rId210" o:title=""/>
+        <w:object w:dxaOrig="480" w:dyaOrig="380" w14:anchorId="45980D85">
+          <v:shape id="_x0000_i1138" type="#_x0000_t75" style="width:23.1pt;height:18.9pt" o:ole="">
+            <v:imagedata r:id="rId208" o:title=""/>
           </v:shape>
-          <o:OLEObject Type="Embed" ProgID="Equation.DSMT4" ShapeID="_x0000_i1137" DrawAspect="Content" ObjectID="_1789848659" r:id="rId211"/>
+          <o:OLEObject Type="Embed" ProgID="Equation.DSMT4" ShapeID="_x0000_i1138" DrawAspect="Content" ObjectID="_1790412472" r:id="rId210"/>
         </w:object>
       </w:r>
       <w:r>
-        <w:t>là hệ số kể đến sự phân bố không đều tải trọng trên chiều rộng vành răng</w:t>
+        <w:t>= 1.03</w:t>
+      </w:r>
+    </w:p>
+    <w:p>
+      <w:pPr>
+        <w:pStyle w:val="normal0"/>
+      </w:pPr>
+      <w:r>
+        <w:t>Vận tốc vành bánh răng là</w:t>
+      </w:r>
+    </w:p>
+    <w:p>
+      <w:pPr>
+        <w:pStyle w:val="normal0"/>
+        <w:ind w:firstLine="720"/>
+      </w:pPr>
+      <w:r>
+        <w:rPr>
+          <w:position w:val="-24"/>
+        </w:rPr>
+        <w:object w:dxaOrig="4880" w:dyaOrig="620" w14:anchorId="754B6E6C">
+          <v:shape id="_x0000_i1139" type="#_x0000_t75" style="width:243.7pt;height:30.45pt" o:ole="">
+            <v:imagedata r:id="rId211" o:title=""/>
+          </v:shape>
+          <o:OLEObject Type="Embed" ProgID="Equation.DSMT4" ShapeID="_x0000_i1139" DrawAspect="Content" ObjectID="_1790412473" r:id="rId212"/>
+        </w:object>
+      </w:r>
+      <w:r>
+        <w:t xml:space="preserve">  theo bảng 6.13[1] chọn cấp chính xác là 9</w:t>
       </w:r>
     </w:p>
     <w:p>
@@ -11750,29 +11750,42 @@
       </w:pPr>
       <w:r>
         <w:lastRenderedPageBreak/>
-        <w:t xml:space="preserve">theo bảng 6.7[1] </w:t>
-      </w:r>
-      <w:r>
-        <w:rPr>
-          <w:position w:val="-14"/>
-        </w:rPr>
-        <w:object w:dxaOrig="480" w:dyaOrig="380" w14:anchorId="45980D85">
-          <v:shape id="_x0000_i1138" type="#_x0000_t75" style="width:23.25pt;height:18.75pt" o:ole="">
-            <v:imagedata r:id="rId210" o:title=""/>
-          </v:shape>
-          <o:OLEObject Type="Embed" ProgID="Equation.DSMT4" ShapeID="_x0000_i1138" DrawAspect="Content" ObjectID="_1789848660" r:id="rId212"/>
-        </w:object>
-      </w:r>
-      <w:r>
-        <w:t>= 1.03</w:t>
-      </w:r>
-    </w:p>
-    <w:p>
-      <w:pPr>
-        <w:pStyle w:val="normal0"/>
-      </w:pPr>
-      <w:r>
-        <w:t>Vận tốc vành bánh răng là</w:t>
+        <w:t>K</w:t>
+      </w:r>
+      <w:r>
+        <w:rPr>
+          <w:vertAlign w:val="subscript"/>
+        </w:rPr>
+        <w:t xml:space="preserve">Hα </w:t>
+      </w:r>
+      <w:r>
+        <w:t>là hệ số kể đến sự phan bố không đều tải tọng cho các đôi răng đổng thời ăn khớp theo bảng 6.14[1] lấy K</w:t>
+      </w:r>
+      <w:r>
+        <w:rPr>
+          <w:vertAlign w:val="subscript"/>
+        </w:rPr>
+        <w:t xml:space="preserve">Hα </w:t>
+      </w:r>
+      <w:r>
+        <w:t>= 1.13</w:t>
+      </w:r>
+    </w:p>
+    <w:p>
+      <w:pPr>
+        <w:pStyle w:val="normal0"/>
+      </w:pPr>
+      <w:r>
+        <w:t>K</w:t>
+      </w:r>
+      <w:r>
+        <w:rPr>
+          <w:vertAlign w:val="subscript"/>
+        </w:rPr>
+        <w:t xml:space="preserve">Hv </w:t>
+      </w:r>
+      <w:r>
+        <w:t>là hệ số kể đến tải trọng động xuất hiện trong vùng ăn khớp</w:t>
       </w:r>
     </w:p>
     <w:p>
@@ -11782,139 +11795,93 @@
       </w:pPr>
       <w:r>
         <w:rPr>
-          <w:position w:val="-24"/>
-        </w:rPr>
-        <w:object w:dxaOrig="4880" w:dyaOrig="620" w14:anchorId="754B6E6C">
-          <v:shape id="_x0000_i1139" type="#_x0000_t75" style="width:243.75pt;height:30.75pt" o:ole="">
+          <w:position w:val="-32"/>
+        </w:rPr>
+        <w:object w:dxaOrig="2780" w:dyaOrig="700" w14:anchorId="69D80D88">
+          <v:shape id="_x0000_i1140" type="#_x0000_t75" style="width:139.85pt;height:35.55pt" o:ole="">
             <v:imagedata r:id="rId213" o:title=""/>
           </v:shape>
-          <o:OLEObject Type="Embed" ProgID="Equation.DSMT4" ShapeID="_x0000_i1139" DrawAspect="Content" ObjectID="_1789848661" r:id="rId214"/>
+          <o:OLEObject Type="Embed" ProgID="Equation.DSMT4" ShapeID="_x0000_i1140" DrawAspect="Content" ObjectID="_1790412474" r:id="rId214"/>
         </w:object>
       </w:r>
-      <w:r>
-        <w:t xml:space="preserve">  theo bảng 6.13[1] chọn cấp chính xác là 9</w:t>
-      </w:r>
-    </w:p>
-    <w:p>
-      <w:pPr>
-        <w:pStyle w:val="normal0"/>
-      </w:pPr>
-      <w:r>
-        <w:t>K</w:t>
-      </w:r>
-      <w:r>
-        <w:rPr>
-          <w:vertAlign w:val="subscript"/>
-        </w:rPr>
-        <w:t xml:space="preserve">Hα </w:t>
-      </w:r>
-      <w:r>
-        <w:t>là hệ số kể đến sự phan bố không đều tải tọng cho các đôi răng đổng thời ăn khớp theo bảng 6.14[1] lấy K</w:t>
-      </w:r>
-      <w:r>
-        <w:rPr>
-          <w:vertAlign w:val="subscript"/>
-        </w:rPr>
-        <w:t xml:space="preserve">Hα </w:t>
-      </w:r>
-      <w:r>
-        <w:t>= 1.13</w:t>
-      </w:r>
-    </w:p>
-    <w:p>
-      <w:pPr>
-        <w:pStyle w:val="normal0"/>
-      </w:pPr>
-      <w:r>
-        <w:t>K</w:t>
-      </w:r>
-      <w:r>
-        <w:rPr>
-          <w:vertAlign w:val="subscript"/>
-        </w:rPr>
-        <w:t xml:space="preserve">Hv </w:t>
-      </w:r>
-      <w:r>
-        <w:t>là hệ số kể đến tải trọng động xuất hiện trong vùng ăn khớp</w:t>
-      </w:r>
-    </w:p>
-    <w:p>
-      <w:pPr>
-        <w:pStyle w:val="normal0"/>
-        <w:ind w:firstLine="720"/>
-      </w:pPr>
-      <w:r>
-        <w:rPr>
-          <w:position w:val="-32"/>
-        </w:rPr>
-        <w:object w:dxaOrig="2780" w:dyaOrig="700" w14:anchorId="69D80D88">
-          <v:shape id="_x0000_i1140" type="#_x0000_t75" style="width:139.5pt;height:35.25pt" o:ole="">
+    </w:p>
+    <w:p>
+      <w:pPr>
+        <w:pStyle w:val="normal0"/>
+      </w:pPr>
+      <w:r>
+        <w:t xml:space="preserve"> Có: </w:t>
+      </w:r>
+      <w:r>
+        <w:rPr>
+          <w:position w:val="-26"/>
+        </w:rPr>
+        <w:object w:dxaOrig="5660" w:dyaOrig="700" w14:anchorId="208C149E">
+          <v:shape id="_x0000_i1141" type="#_x0000_t75" style="width:283.85pt;height:35.55pt" o:ole="">
             <v:imagedata r:id="rId215" o:title=""/>
           </v:shape>
-          <o:OLEObject Type="Embed" ProgID="Equation.DSMT4" ShapeID="_x0000_i1140" DrawAspect="Content" ObjectID="_1789848662" r:id="rId216"/>
+          <o:OLEObject Type="Embed" ProgID="Equation.DSMT4" ShapeID="_x0000_i1141" DrawAspect="Content" ObjectID="_1790412475" r:id="rId216"/>
         </w:object>
       </w:r>
-    </w:p>
-    <w:p>
-      <w:pPr>
-        <w:pStyle w:val="normal0"/>
-      </w:pPr>
-      <w:r>
-        <w:t xml:space="preserve"> Có: </w:t>
-      </w:r>
-      <w:r>
-        <w:rPr>
-          <w:position w:val="-26"/>
-        </w:rPr>
-        <w:object w:dxaOrig="5660" w:dyaOrig="700" w14:anchorId="208C149E">
-          <v:shape id="_x0000_i1141" type="#_x0000_t75" style="width:283.5pt;height:35.25pt" o:ole="">
+      <w:r>
+        <w:t xml:space="preserve"> </w:t>
+      </w:r>
+    </w:p>
+    <w:p>
+      <w:pPr>
+        <w:pStyle w:val="normal0"/>
+      </w:pPr>
+      <w:r>
+        <w:t xml:space="preserve">Theo bảng 6.15[1] lấy </w:t>
+      </w:r>
+      <w:r>
+        <w:rPr>
+          <w:position w:val="-12"/>
+        </w:rPr>
+        <w:object w:dxaOrig="320" w:dyaOrig="360" w14:anchorId="38FFAEB1">
+          <v:shape id="_x0000_i1142" type="#_x0000_t75" style="width:16.15pt;height:18pt" o:ole="">
             <v:imagedata r:id="rId217" o:title=""/>
           </v:shape>
-          <o:OLEObject Type="Embed" ProgID="Equation.DSMT4" ShapeID="_x0000_i1141" DrawAspect="Content" ObjectID="_1789848663" r:id="rId218"/>
+          <o:OLEObject Type="Embed" ProgID="Equation.DSMT4" ShapeID="_x0000_i1142" DrawAspect="Content" ObjectID="_1790412476" r:id="rId218"/>
         </w:object>
       </w:r>
       <w:r>
+        <w:t>= 0.002( hệ số kể đến ảnh hưởng của các sai số ăn khớp),theo bảng 6.16[1] lấy</w:t>
+      </w:r>
+      <w:r>
         <w:t xml:space="preserve"> </w:t>
       </w:r>
-    </w:p>
-    <w:p>
-      <w:pPr>
-        <w:pStyle w:val="normal0"/>
-      </w:pPr>
-      <w:r>
-        <w:t xml:space="preserve">Theo bảng 6.15[1] lấy </w:t>
-      </w:r>
       <w:r>
         <w:rPr>
           <w:position w:val="-12"/>
         </w:rPr>
-        <w:object w:dxaOrig="320" w:dyaOrig="360" w14:anchorId="38FFAEB1">
-          <v:shape id="_x0000_i1142" type="#_x0000_t75" style="width:16.5pt;height:18pt" o:ole="">
+        <w:object w:dxaOrig="300" w:dyaOrig="360" w14:anchorId="43DD861B">
+          <v:shape id="_x0000_i1143" type="#_x0000_t75" style="width:15.25pt;height:18pt" o:ole="">
             <v:imagedata r:id="rId219" o:title=""/>
           </v:shape>
-          <o:OLEObject Type="Embed" ProgID="Equation.DSMT4" ShapeID="_x0000_i1142" DrawAspect="Content" ObjectID="_1789848664" r:id="rId220"/>
+          <o:OLEObject Type="Embed" ProgID="Equation.DSMT4" ShapeID="_x0000_i1143" DrawAspect="Content" ObjectID="_1790412477" r:id="rId220"/>
         </w:object>
       </w:r>
       <w:r>
-        <w:t>= 0.002( hệ số kể đến ảnh hưởng của các sai số ăn khớp),theo bảng 6.16[1] lấy</w:t>
-      </w:r>
-      <w:r>
-        <w:t xml:space="preserve"> </w:t>
-      </w:r>
-      <w:r>
-        <w:rPr>
-          <w:position w:val="-12"/>
-        </w:rPr>
-        <w:object w:dxaOrig="300" w:dyaOrig="360" w14:anchorId="43DD861B">
-          <v:shape id="_x0000_i1143" type="#_x0000_t75" style="width:15pt;height:18pt" o:ole="">
+        <w:t>= 73( hệ số kể đến ảnh hưởng của sai lệch các bước răng bánh 1 và bánh 2)</w:t>
+      </w:r>
+    </w:p>
+    <w:p>
+      <w:pPr>
+        <w:pStyle w:val="normal0"/>
+        <w:ind w:firstLine="720"/>
+      </w:pPr>
+      <w:r>
+        <w:rPr>
+          <w:position w:val="-32"/>
+        </w:rPr>
+        <w:object w:dxaOrig="6600" w:dyaOrig="700" w14:anchorId="246E906D">
+          <v:shape id="_x0000_i1144" type="#_x0000_t75" style="width:331.85pt;height:35.55pt" o:ole="">
             <v:imagedata r:id="rId221" o:title=""/>
           </v:shape>
-          <o:OLEObject Type="Embed" ProgID="Equation.DSMT4" ShapeID="_x0000_i1143" DrawAspect="Content" ObjectID="_1789848665" r:id="rId222"/>
+          <o:OLEObject Type="Embed" ProgID="Equation.DSMT4" ShapeID="_x0000_i1144" DrawAspect="Content" ObjectID="_1790412478" r:id="rId222"/>
         </w:object>
       </w:r>
-      <w:r>
-        <w:t>= 73( hệ số kể đến ảnh hưởng của sai lệch các bước răng bánh 1 và bánh 2)</w:t>
-      </w:r>
     </w:p>
     <w:p>
       <w:pPr>
@@ -11923,30 +11890,38 @@
       </w:pPr>
       <w:r>
         <w:rPr>
-          <w:position w:val="-32"/>
-        </w:rPr>
-        <w:object w:dxaOrig="6600" w:dyaOrig="700" w14:anchorId="246E906D">
-          <v:shape id="_x0000_i1144" type="#_x0000_t75" style="width:331.5pt;height:35.25pt" o:ole="">
+          <w:position w:val="-14"/>
+        </w:rPr>
+        <w:object w:dxaOrig="5160" w:dyaOrig="380" w14:anchorId="40A77E8A">
+          <v:shape id="_x0000_i1145" type="#_x0000_t75" style="width:258pt;height:18.9pt" o:ole="">
             <v:imagedata r:id="rId223" o:title=""/>
           </v:shape>
-          <o:OLEObject Type="Embed" ProgID="Equation.DSMT4" ShapeID="_x0000_i1144" DrawAspect="Content" ObjectID="_1789848666" r:id="rId224"/>
+          <o:OLEObject Type="Embed" ProgID="Equation.DSMT4" ShapeID="_x0000_i1145" DrawAspect="Content" ObjectID="_1790412479" r:id="rId224"/>
         </w:object>
       </w:r>
     </w:p>
     <w:p>
       <w:pPr>
         <w:pStyle w:val="normal0"/>
+      </w:pPr>
+      <w:r>
+        <w:t>Từ đó suy ra:</w:t>
+      </w:r>
+    </w:p>
+    <w:p>
+      <w:pPr>
+        <w:pStyle w:val="normal0"/>
         <w:ind w:firstLine="720"/>
       </w:pPr>
       <w:r>
         <w:rPr>
-          <w:position w:val="-14"/>
-        </w:rPr>
-        <w:object w:dxaOrig="5160" w:dyaOrig="380" w14:anchorId="40A77E8A">
-          <v:shape id="_x0000_i1145" type="#_x0000_t75" style="width:258pt;height:18.75pt" o:ole="">
+          <w:position w:val="-52"/>
+        </w:rPr>
+        <w:object w:dxaOrig="6399" w:dyaOrig="1160" w14:anchorId="74AE3EE9">
+          <v:shape id="_x0000_i1146" type="#_x0000_t75" style="width:319.85pt;height:59.1pt" o:ole="">
             <v:imagedata r:id="rId225" o:title=""/>
           </v:shape>
-          <o:OLEObject Type="Embed" ProgID="Equation.DSMT4" ShapeID="_x0000_i1145" DrawAspect="Content" ObjectID="_1789848667" r:id="rId226"/>
+          <o:OLEObject Type="Embed" ProgID="Equation.DSMT4" ShapeID="_x0000_i1146" DrawAspect="Content" ObjectID="_1790412480" r:id="rId226"/>
         </w:object>
       </w:r>
     </w:p>
@@ -11955,133 +11930,342 @@
         <w:pStyle w:val="normal0"/>
       </w:pPr>
       <w:r>
-        <w:t>Từ đó suy ra:</w:t>
-      </w:r>
-    </w:p>
-    <w:p>
-      <w:pPr>
-        <w:pStyle w:val="normal0"/>
-        <w:ind w:firstLine="720"/>
-      </w:pPr>
-      <w:r>
-        <w:rPr>
-          <w:position w:val="-52"/>
-        </w:rPr>
-        <w:object w:dxaOrig="6399" w:dyaOrig="1160" w14:anchorId="74AE3EE9">
-          <v:shape id="_x0000_i1146" type="#_x0000_t75" style="width:320.25pt;height:58.5pt" o:ole="">
+        <w:t xml:space="preserve">Tính lại </w:t>
+      </w:r>
+      <w:r>
+        <w:rPr>
+          <w:position w:val="-30"/>
+        </w:rPr>
+        <w:object w:dxaOrig="3320" w:dyaOrig="720" w14:anchorId="13A10221">
+          <v:shape id="_x0000_i1212" type="#_x0000_t75" style="width:166.15pt;height:36pt" o:ole="">
             <v:imagedata r:id="rId227" o:title=""/>
           </v:shape>
-          <o:OLEObject Type="Embed" ProgID="Equation.DSMT4" ShapeID="_x0000_i1146" DrawAspect="Content" ObjectID="_1789848668" r:id="rId228"/>
+          <o:OLEObject Type="Embed" ProgID="Equation.DSMT4" ShapeID="_x0000_i1212" DrawAspect="Content" ObjectID="_1790412481" r:id="rId228"/>
         </w:object>
       </w:r>
     </w:p>
     <w:p>
       <w:pPr>
         <w:pStyle w:val="normal0"/>
-        <w:ind w:firstLine="720"/>
-      </w:pPr>
-      <w:r>
-        <w:rPr>
-          <w:position w:val="-30"/>
-        </w:rPr>
-        <w:object w:dxaOrig="4860" w:dyaOrig="680" w14:anchorId="30D8AF50">
-          <v:shape id="_x0000_i1147" type="#_x0000_t75" style="width:243pt;height:33.75pt" o:ole="">
+      </w:pPr>
+      <w:r>
+        <w:t>Trong đó:</w:t>
+      </w:r>
+    </w:p>
+    <w:p>
+      <w:pPr>
+        <w:pStyle w:val="normal0"/>
+      </w:pPr>
+      <w:r>
+        <w:t>+</w:t>
+      </w:r>
+      <w:r>
+        <w:t xml:space="preserve"> </w:t>
+      </w:r>
+      <w:r>
+        <w:rPr>
+          <w:position w:val="-12"/>
+        </w:rPr>
+        <w:object w:dxaOrig="320" w:dyaOrig="360" w14:anchorId="6E5F04EF">
+          <v:shape id="_x0000_i1217" type="#_x0000_t75" style="width:16.15pt;height:18pt" o:ole="">
             <v:imagedata r:id="rId229" o:title=""/>
           </v:shape>
-          <o:OLEObject Type="Embed" ProgID="Equation.DSMT4" ShapeID="_x0000_i1147" DrawAspect="Content" ObjectID="_1789848669" r:id="rId230"/>
+          <o:OLEObject Type="Embed" ProgID="Equation.DSMT4" ShapeID="_x0000_i1217" DrawAspect="Content" ObjectID="_1790412482" r:id="rId230"/>
         </w:object>
       </w:r>
-    </w:p>
-    <w:p>
-      <w:pPr>
-        <w:pStyle w:val="normal0"/>
-      </w:pPr>
-      <w:r>
-        <w:t>Vậy bánh răng thoả mãn điều kiện về độ bền tiếp xúc</w:t>
-      </w:r>
-      <w:r>
-        <w:t xml:space="preserve"> và không thừa bền.</w:t>
-      </w:r>
-    </w:p>
-    <w:p>
-      <w:pPr>
-        <w:pStyle w:val="cmuc11"/>
-      </w:pPr>
-      <w:bookmarkStart w:id="148" w:name="_Toc178106185"/>
-      <w:r>
-        <w:t>Kiểm nghiệm răng về độ bền uốn</w:t>
-      </w:r>
-      <w:bookmarkEnd w:id="148"/>
-    </w:p>
-    <w:p>
-      <w:pPr>
-        <w:pStyle w:val="normal0"/>
-      </w:pPr>
-      <w:r>
-        <w:t>Để đảm bảo độ bề uốn cho răng, ứng suất uốn sinh ra tại chân răng không được vượt quá:</w:t>
-      </w:r>
-    </w:p>
-    <w:p>
-      <w:pPr>
-        <w:pStyle w:val="normal0"/>
-        <w:ind w:firstLine="720"/>
-      </w:pPr>
-      <w:r>
-        <w:rPr>
-          <w:position w:val="-30"/>
-        </w:rPr>
-        <w:object w:dxaOrig="5080" w:dyaOrig="720" w14:anchorId="7FC09FE0">
-          <v:shape id="_x0000_i1148" type="#_x0000_t75" style="width:275.25pt;height:39pt" o:ole="">
+      <w:r>
+        <w:t>là hệ số xét đến độ nhám bề mặt</w:t>
+      </w:r>
+      <w:r>
+        <w:t xml:space="preserve"> làm việc </w:t>
+      </w:r>
+      <w:r>
+        <w:rPr>
+          <w:position w:val="-12"/>
+        </w:rPr>
+        <w:object w:dxaOrig="320" w:dyaOrig="360" w14:anchorId="11068A52">
+          <v:shape id="_x0000_i1271" type="#_x0000_t75" style="width:16.15pt;height:18pt" o:ole="">
             <v:imagedata r:id="rId231" o:title=""/>
           </v:shape>
-          <o:OLEObject Type="Embed" ProgID="Equation.DSMT4" ShapeID="_x0000_i1148" DrawAspect="Content" ObjectID="_1789848670" r:id="rId232"/>
+          <o:OLEObject Type="Embed" ProgID="Equation.DSMT4" ShapeID="_x0000_i1271" DrawAspect="Content" ObjectID="_1790412483" r:id="rId232"/>
         </w:object>
       </w:r>
-    </w:p>
-    <w:p>
-      <w:pPr>
-        <w:pStyle w:val="normal0"/>
-      </w:pPr>
-      <w:r>
-        <w:t>Trong đó:</w:t>
-      </w:r>
-    </w:p>
-    <w:p>
-      <w:pPr>
-        <w:pStyle w:val="normal0"/>
-      </w:pPr>
-      <w:r>
-        <w:t>+</w:t>
-      </w:r>
+      <w:r>
+        <w:t>=1 vì v = 0.598</w:t>
+      </w:r>
+      <w:r>
+        <w:t>(m/s)</w:t>
+      </w:r>
+      <w:r>
+        <w:t xml:space="preserve"> &lt; 5</w:t>
+      </w:r>
+      <w:r>
+        <w:t xml:space="preserve"> (m/s)</w:t>
+      </w:r>
+    </w:p>
+    <w:p>
+      <w:pPr>
+        <w:pStyle w:val="normal0"/>
+      </w:pPr>
+      <w:r>
+        <w:t xml:space="preserve">+ </w:t>
+      </w:r>
+      <w:r>
+        <w:t>Z</w:t>
+      </w:r>
+      <w:r>
+        <w:rPr>
+          <w:vertAlign w:val="subscript"/>
+        </w:rPr>
+        <w:t>v</w:t>
+      </w:r>
+      <w:r>
+        <w:t xml:space="preserve"> là hệ số kể đến vận tốc vòng Z</w:t>
+      </w:r>
+      <w:r>
+        <w:rPr>
+          <w:vertAlign w:val="subscript"/>
+        </w:rPr>
+        <w:t>v</w:t>
+      </w:r>
+      <w:r>
+        <w:t xml:space="preserve">=1 vì </w:t>
+      </w:r>
+      <w:r>
+        <w:t>v = 0.598(m/s) &lt; 5 (m/s)</w:t>
+      </w:r>
+    </w:p>
+    <w:p>
+      <w:pPr>
+        <w:pStyle w:val="normal0"/>
+      </w:pPr>
+      <w:r>
+        <w:t>+Z</w:t>
+      </w:r>
+      <w:r>
+        <w:rPr>
+          <w:vertAlign w:val="subscript"/>
+        </w:rPr>
+        <w:t>xH</w:t>
+      </w:r>
+      <w:r>
+        <w:t xml:space="preserve"> là hệ số kể đến ảnh hưởng của kích thước bánh răng</w:t>
+      </w:r>
+      <w:r>
+        <w:t xml:space="preserve"> d</w:t>
+      </w:r>
+      <w:r>
+        <w:rPr>
+          <w:vertAlign w:val="subscript"/>
+        </w:rPr>
+        <w:t>a1</w:t>
+      </w:r>
+      <w:r>
+        <w:t>,</w:t>
+      </w:r>
+      <w:r>
+        <w:t xml:space="preserve"> </w:t>
+      </w:r>
+      <w:r>
+        <w:t>d</w:t>
+      </w:r>
+      <w:r>
+        <w:rPr>
+          <w:vertAlign w:val="subscript"/>
+        </w:rPr>
+        <w:t>a2</w:t>
+      </w:r>
+      <w:r>
+        <w:t xml:space="preserve"> &lt; 700</w:t>
+      </w:r>
+      <w:r>
+        <w:t>(</w:t>
+      </w:r>
+      <w:r>
+        <w:t>mm</w:t>
+      </w:r>
+      <w:r>
+        <w:t>)</w:t>
+      </w:r>
+      <w:r>
+        <w:t xml:space="preserve"> nên Z</w:t>
+      </w:r>
+      <w:r>
+        <w:rPr>
+          <w:vertAlign w:val="subscript"/>
+        </w:rPr>
+        <w:t>xH</w:t>
+      </w:r>
+      <w:r>
+        <w:t xml:space="preserve"> =1</w:t>
+      </w:r>
+    </w:p>
+    <w:p>
+      <w:pPr>
+        <w:pStyle w:val="normal0"/>
+      </w:pPr>
       <w:r>
         <w:rPr>
           <w:position w:val="-12"/>
         </w:rPr>
-        <w:object w:dxaOrig="260" w:dyaOrig="360" w14:anchorId="1BC24B70">
-          <v:shape id="_x0000_i1149" type="#_x0000_t75" style="width:16.5pt;height:21.75pt" o:ole="">
+        <w:object w:dxaOrig="1960" w:dyaOrig="360" w14:anchorId="105ACEAC">
+          <v:shape id="_x0000_i1316" type="#_x0000_t75" style="width:97.85pt;height:18pt" o:ole="">
             <v:imagedata r:id="rId233" o:title=""/>
           </v:shape>
-          <o:OLEObject Type="Embed" ProgID="Equation.DSMT4" ShapeID="_x0000_i1149" DrawAspect="Content" ObjectID="_1789848671" r:id="rId234"/>
+          <o:OLEObject Type="Embed" ProgID="Equation.DSMT4" ShapeID="_x0000_i1316" DrawAspect="Content" ObjectID="_1790412484" r:id="rId234"/>
         </w:object>
       </w:r>
-      <w:r>
-        <w:t xml:space="preserve">là hệ số kể đến sự trùng khớp của răng, với </w:t>
-      </w:r>
+    </w:p>
+    <w:p>
+      <w:pPr>
+        <w:pStyle w:val="normal0"/>
+        <w:ind w:firstLine="720"/>
+      </w:pPr>
       <w:r>
         <w:rPr>
           <w:position w:val="-30"/>
         </w:rPr>
-        <w:object w:dxaOrig="2120" w:dyaOrig="680" w14:anchorId="07D4D34B">
-          <v:shape id="_x0000_i1150" type="#_x0000_t75" style="width:105.75pt;height:33.75pt" o:ole="">
+        <w:object w:dxaOrig="4320" w:dyaOrig="720" w14:anchorId="32319165">
+          <v:shape id="_x0000_i1331" type="#_x0000_t75" style="width:216.9pt;height:36.45pt" o:ole="">
             <v:imagedata r:id="rId235" o:title=""/>
           </v:shape>
-          <o:OLEObject Type="Embed" ProgID="Equation.DSMT4" ShapeID="_x0000_i1150" DrawAspect="Content" ObjectID="_1789848672" r:id="rId236"/>
+          <o:OLEObject Type="Embed" ProgID="Equation.DSMT4" ShapeID="_x0000_i1331" DrawAspect="Content" ObjectID="_1790412485" r:id="rId236"/>
         </w:object>
       </w:r>
     </w:p>
     <w:p>
       <w:pPr>
         <w:pStyle w:val="normal0"/>
+        <w:ind w:firstLine="720"/>
+      </w:pPr>
+      <w:r>
+        <w:rPr>
+          <w:position w:val="-30"/>
+        </w:rPr>
+        <w:object w:dxaOrig="4380" w:dyaOrig="720" w14:anchorId="32A3A02A">
+          <v:shape id="_x0000_i1320" type="#_x0000_t75" style="width:219.7pt;height:36.45pt" o:ole="">
+            <v:imagedata r:id="rId141" o:title=""/>
+          </v:shape>
+          <o:OLEObject Type="Embed" ProgID="Equation.DSMT4" ShapeID="_x0000_i1320" DrawAspect="Content" ObjectID="_1790412486" r:id="rId237"/>
+        </w:object>
+      </w:r>
+    </w:p>
+    <w:p>
+      <w:pPr>
+        <w:pStyle w:val="normal0"/>
+      </w:pPr>
+      <w:r>
+        <w:t>Từ đó ta có:</w:t>
+      </w:r>
+    </w:p>
+    <w:p>
+      <w:pPr>
+        <w:pStyle w:val="normal0"/>
+        <w:ind w:firstLine="720"/>
+      </w:pPr>
+      <w:r>
+        <w:rPr>
+          <w:position w:val="-30"/>
+        </w:rPr>
+        <w:object w:dxaOrig="4720" w:dyaOrig="680" w14:anchorId="30D8AF50">
+          <v:shape id="_x0000_i1417" type="#_x0000_t75" style="width:236.3pt;height:33.7pt" o:ole="">
+            <v:imagedata r:id="rId238" o:title=""/>
+          </v:shape>
+          <o:OLEObject Type="Embed" ProgID="Equation.DSMT4" ShapeID="_x0000_i1417" DrawAspect="Content" ObjectID="_1790412487" r:id="rId239"/>
+        </w:object>
+      </w:r>
+    </w:p>
+    <w:p>
+      <w:pPr>
+        <w:pStyle w:val="normal0"/>
+      </w:pPr>
+      <w:r>
+        <w:t>Vậy bánh răng thoả mãn điều kiện về độ bền tiếp xúc</w:t>
+      </w:r>
+      <w:r>
+        <w:t xml:space="preserve"> và không thừa bền.</w:t>
+      </w:r>
+    </w:p>
+    <w:p>
+      <w:pPr>
+        <w:pStyle w:val="cmuc11"/>
+      </w:pPr>
+      <w:bookmarkStart w:id="148" w:name="_Toc178106185"/>
+      <w:r>
+        <w:lastRenderedPageBreak/>
+        <w:t>Kiểm nghiệm răng về độ bền uốn</w:t>
+      </w:r>
+      <w:bookmarkEnd w:id="148"/>
+    </w:p>
+    <w:p>
+      <w:pPr>
+        <w:pStyle w:val="normal0"/>
+      </w:pPr>
+      <w:r>
+        <w:t>Để đảm bảo độ bề uốn cho răng, ứng suất uốn sinh ra tại chân răng không được vượt quá:</w:t>
+      </w:r>
+    </w:p>
+    <w:p>
+      <w:pPr>
+        <w:pStyle w:val="normal0"/>
+        <w:ind w:firstLine="720"/>
+      </w:pPr>
+      <w:r>
+        <w:rPr>
+          <w:position w:val="-30"/>
+        </w:rPr>
+        <w:object w:dxaOrig="5080" w:dyaOrig="720" w14:anchorId="7FC09FE0">
+          <v:shape id="_x0000_i1148" type="#_x0000_t75" style="width:275.55pt;height:38.75pt" o:ole="">
+            <v:imagedata r:id="rId240" o:title=""/>
+          </v:shape>
+          <o:OLEObject Type="Embed" ProgID="Equation.DSMT4" ShapeID="_x0000_i1148" DrawAspect="Content" ObjectID="_1790412488" r:id="rId241"/>
+        </w:object>
+      </w:r>
+    </w:p>
+    <w:p>
+      <w:pPr>
+        <w:pStyle w:val="normal0"/>
+      </w:pPr>
+      <w:r>
+        <w:t>Trong đó:</w:t>
+      </w:r>
+    </w:p>
+    <w:p>
+      <w:pPr>
+        <w:pStyle w:val="normal0"/>
+      </w:pPr>
+      <w:r>
+        <w:t>+</w:t>
+      </w:r>
+      <w:r>
+        <w:rPr>
+          <w:position w:val="-12"/>
+        </w:rPr>
+        <w:object w:dxaOrig="260" w:dyaOrig="360" w14:anchorId="1BC24B70">
+          <v:shape id="_x0000_i1149" type="#_x0000_t75" style="width:16.15pt;height:21.7pt" o:ole="">
+            <v:imagedata r:id="rId242" o:title=""/>
+          </v:shape>
+          <o:OLEObject Type="Embed" ProgID="Equation.DSMT4" ShapeID="_x0000_i1149" DrawAspect="Content" ObjectID="_1790412489" r:id="rId243"/>
+        </w:object>
+      </w:r>
+      <w:r>
+        <w:t xml:space="preserve">là hệ số kể đến sự trùng khớp của răng, với </w:t>
+      </w:r>
+      <w:r>
+        <w:rPr>
+          <w:position w:val="-30"/>
+        </w:rPr>
+        <w:object w:dxaOrig="2120" w:dyaOrig="680" w14:anchorId="07D4D34B">
+          <v:shape id="_x0000_i1150" type="#_x0000_t75" style="width:105.7pt;height:33.7pt" o:ole="">
+            <v:imagedata r:id="rId244" o:title=""/>
+          </v:shape>
+          <o:OLEObject Type="Embed" ProgID="Equation.DSMT4" ShapeID="_x0000_i1150" DrawAspect="Content" ObjectID="_1790412490" r:id="rId245"/>
+        </w:object>
+      </w:r>
+    </w:p>
+    <w:p>
+      <w:pPr>
+        <w:pStyle w:val="normal0"/>
       </w:pPr>
     </w:p>
     <w:p>
@@ -12105,10 +12289,10 @@
           <w:position w:val="-24"/>
         </w:rPr>
         <w:object w:dxaOrig="2940" w:dyaOrig="620" w14:anchorId="0ABAA24A">
-          <v:shape id="_x0000_i1151" type="#_x0000_t75" style="width:147pt;height:30.75pt" o:ole="">
-            <v:imagedata r:id="rId237" o:title=""/>
+          <v:shape id="_x0000_i1151" type="#_x0000_t75" style="width:147.25pt;height:30.45pt" o:ole="">
+            <v:imagedata r:id="rId246" o:title=""/>
           </v:shape>
-          <o:OLEObject Type="Embed" ProgID="Equation.DSMT4" ShapeID="_x0000_i1151" DrawAspect="Content" ObjectID="_1789848673" r:id="rId238"/>
+          <o:OLEObject Type="Embed" ProgID="Equation.DSMT4" ShapeID="_x0000_i1151" DrawAspect="Content" ObjectID="_1790412491" r:id="rId247"/>
         </w:object>
       </w:r>
     </w:p>
@@ -12191,10 +12375,10 @@
           <w:position w:val="-14"/>
         </w:rPr>
         <w:object w:dxaOrig="2140" w:dyaOrig="380" w14:anchorId="34F0B3A5">
-          <v:shape id="_x0000_i1152" type="#_x0000_t75" style="width:107.25pt;height:18.75pt" o:ole="">
-            <v:imagedata r:id="rId239" o:title=""/>
+          <v:shape id="_x0000_i1152" type="#_x0000_t75" style="width:107.55pt;height:18.9pt" o:ole="">
+            <v:imagedata r:id="rId248" o:title=""/>
           </v:shape>
-          <o:OLEObject Type="Embed" ProgID="Equation.DSMT4" ShapeID="_x0000_i1152" DrawAspect="Content" ObjectID="_1789848674" r:id="rId240"/>
+          <o:OLEObject Type="Embed" ProgID="Equation.DSMT4" ShapeID="_x0000_i1152" DrawAspect="Content" ObjectID="_1790412492" r:id="rId249"/>
         </w:object>
       </w:r>
     </w:p>
@@ -12215,10 +12399,10 @@
           <w:position w:val="-14"/>
         </w:rPr>
         <w:object w:dxaOrig="460" w:dyaOrig="380" w14:anchorId="112894B7">
-          <v:shape id="_x0000_i1153" type="#_x0000_t75" style="width:23.25pt;height:18.75pt" o:ole="">
-            <v:imagedata r:id="rId241" o:title=""/>
+          <v:shape id="_x0000_i1153" type="#_x0000_t75" style="width:23.1pt;height:18.9pt" o:ole="">
+            <v:imagedata r:id="rId250" o:title=""/>
           </v:shape>
-          <o:OLEObject Type="Embed" ProgID="Equation.DSMT4" ShapeID="_x0000_i1153" DrawAspect="Content" ObjectID="_1789848675" r:id="rId242"/>
+          <o:OLEObject Type="Embed" ProgID="Equation.DSMT4" ShapeID="_x0000_i1153" DrawAspect="Content" ObjectID="_1790412493" r:id="rId251"/>
         </w:object>
       </w:r>
       <w:r>
@@ -12229,10 +12413,10 @@
           <w:position w:val="-14"/>
         </w:rPr>
         <w:object w:dxaOrig="460" w:dyaOrig="380" w14:anchorId="5CDDE6CD">
-          <v:shape id="_x0000_i1154" type="#_x0000_t75" style="width:23.25pt;height:18.75pt" o:ole="">
-            <v:imagedata r:id="rId243" o:title=""/>
+          <v:shape id="_x0000_i1154" type="#_x0000_t75" style="width:23.1pt;height:18.9pt" o:ole="">
+            <v:imagedata r:id="rId252" o:title=""/>
           </v:shape>
-          <o:OLEObject Type="Embed" ProgID="Equation.DSMT4" ShapeID="_x0000_i1154" DrawAspect="Content" ObjectID="_1789848676" r:id="rId244"/>
+          <o:OLEObject Type="Embed" ProgID="Equation.DSMT4" ShapeID="_x0000_i1154" DrawAspect="Content" ObjectID="_1790412494" r:id="rId253"/>
         </w:object>
       </w:r>
       <w:r>
@@ -12248,10 +12432,10 @@
           <w:position w:val="-12"/>
         </w:rPr>
         <w:object w:dxaOrig="460" w:dyaOrig="360" w14:anchorId="47EC3AC3">
-          <v:shape id="_x0000_i1155" type="#_x0000_t75" style="width:23.25pt;height:18pt" o:ole="">
-            <v:imagedata r:id="rId245" o:title=""/>
+          <v:shape id="_x0000_i1155" type="#_x0000_t75" style="width:23.1pt;height:18pt" o:ole="">
+            <v:imagedata r:id="rId254" o:title=""/>
           </v:shape>
-          <o:OLEObject Type="Embed" ProgID="Equation.DSMT4" ShapeID="_x0000_i1155" DrawAspect="Content" ObjectID="_1789848677" r:id="rId246"/>
+          <o:OLEObject Type="Embed" ProgID="Equation.DSMT4" ShapeID="_x0000_i1155" DrawAspect="Content" ObjectID="_1790412495" r:id="rId255"/>
         </w:object>
       </w:r>
       <w:r>
@@ -12262,10 +12446,10 @@
           <w:position w:val="-12"/>
         </w:rPr>
         <w:object w:dxaOrig="460" w:dyaOrig="360" w14:anchorId="4C972115">
-          <v:shape id="_x0000_i1156" type="#_x0000_t75" style="width:23.25pt;height:18pt" o:ole="">
-            <v:imagedata r:id="rId247" o:title=""/>
+          <v:shape id="_x0000_i1156" type="#_x0000_t75" style="width:23.1pt;height:18pt" o:ole="">
+            <v:imagedata r:id="rId256" o:title=""/>
           </v:shape>
-          <o:OLEObject Type="Embed" ProgID="Equation.DSMT4" ShapeID="_x0000_i1156" DrawAspect="Content" ObjectID="_1789848678" r:id="rId248"/>
+          <o:OLEObject Type="Embed" ProgID="Equation.DSMT4" ShapeID="_x0000_i1156" DrawAspect="Content" ObjectID="_1790412496" r:id="rId257"/>
         </w:object>
       </w:r>
       <w:r>
@@ -12281,10 +12465,10 @@
           <w:position w:val="-12"/>
         </w:rPr>
         <w:object w:dxaOrig="420" w:dyaOrig="360" w14:anchorId="5CDCFF17">
-          <v:shape id="_x0000_i1157" type="#_x0000_t75" style="width:21pt;height:18pt" o:ole="">
-            <v:imagedata r:id="rId249" o:title=""/>
+          <v:shape id="_x0000_i1157" type="#_x0000_t75" style="width:21.25pt;height:18pt" o:ole="">
+            <v:imagedata r:id="rId258" o:title=""/>
           </v:shape>
-          <o:OLEObject Type="Embed" ProgID="Equation.DSMT4" ShapeID="_x0000_i1157" DrawAspect="Content" ObjectID="_1789848679" r:id="rId250"/>
+          <o:OLEObject Type="Embed" ProgID="Equation.DSMT4" ShapeID="_x0000_i1157" DrawAspect="Content" ObjectID="_1790412497" r:id="rId259"/>
         </w:object>
       </w:r>
       <w:r>
@@ -12301,10 +12485,10 @@
           <w:position w:val="-32"/>
         </w:rPr>
         <w:object w:dxaOrig="2659" w:dyaOrig="700" w14:anchorId="2532F4BE">
-          <v:shape id="_x0000_i1158" type="#_x0000_t75" style="width:132.75pt;height:35.25pt" o:ole="">
-            <v:imagedata r:id="rId251" o:title=""/>
+          <v:shape id="_x0000_i1158" type="#_x0000_t75" style="width:132.45pt;height:35.55pt" o:ole="">
+            <v:imagedata r:id="rId260" o:title=""/>
           </v:shape>
-          <o:OLEObject Type="Embed" ProgID="Equation.DSMT4" ShapeID="_x0000_i1158" DrawAspect="Content" ObjectID="_1789848680" r:id="rId252"/>
+          <o:OLEObject Type="Embed" ProgID="Equation.DSMT4" ShapeID="_x0000_i1158" DrawAspect="Content" ObjectID="_1790412498" r:id="rId261"/>
         </w:object>
       </w:r>
     </w:p>
@@ -12320,10 +12504,10 @@
           <w:position w:val="-26"/>
         </w:rPr>
         <w:object w:dxaOrig="5580" w:dyaOrig="700" w14:anchorId="2EE3D944">
-          <v:shape id="_x0000_i1159" type="#_x0000_t75" style="width:279pt;height:35.25pt" o:ole="">
-            <v:imagedata r:id="rId253" o:title=""/>
+          <v:shape id="_x0000_i1159" type="#_x0000_t75" style="width:279.25pt;height:35.55pt" o:ole="">
+            <v:imagedata r:id="rId262" o:title=""/>
           </v:shape>
-          <o:OLEObject Type="Embed" ProgID="Equation.DSMT4" ShapeID="_x0000_i1159" DrawAspect="Content" ObjectID="_1789848681" r:id="rId254"/>
+          <o:OLEObject Type="Embed" ProgID="Equation.DSMT4" ShapeID="_x0000_i1159" DrawAspect="Content" ObjectID="_1790412499" r:id="rId263"/>
         </w:object>
       </w:r>
     </w:p>
@@ -12337,10 +12521,10 @@
           <w:position w:val="-32"/>
         </w:rPr>
         <w:object w:dxaOrig="6540" w:dyaOrig="700" w14:anchorId="7612E10A">
-          <v:shape id="_x0000_i1160" type="#_x0000_t75" style="width:327pt;height:35.25pt" o:ole="">
-            <v:imagedata r:id="rId255" o:title=""/>
+          <v:shape id="_x0000_i1160" type="#_x0000_t75" style="width:327.25pt;height:35.55pt" o:ole="">
+            <v:imagedata r:id="rId264" o:title=""/>
           </v:shape>
-          <o:OLEObject Type="Embed" ProgID="Equation.DSMT4" ShapeID="_x0000_i1160" DrawAspect="Content" ObjectID="_1789848682" r:id="rId256"/>
+          <o:OLEObject Type="Embed" ProgID="Equation.DSMT4" ShapeID="_x0000_i1160" DrawAspect="Content" ObjectID="_1790412500" r:id="rId265"/>
         </w:object>
       </w:r>
     </w:p>
@@ -12354,10 +12538,10 @@
           <w:position w:val="-14"/>
         </w:rPr>
         <w:object w:dxaOrig="5020" w:dyaOrig="380" w14:anchorId="4D502695">
-          <v:shape id="_x0000_i1161" type="#_x0000_t75" style="width:251.25pt;height:18.75pt" o:ole="">
-            <v:imagedata r:id="rId257" o:title=""/>
+          <v:shape id="_x0000_i1161" type="#_x0000_t75" style="width:251.55pt;height:18.9pt" o:ole="">
+            <v:imagedata r:id="rId266" o:title=""/>
           </v:shape>
-          <o:OLEObject Type="Embed" ProgID="Equation.DSMT4" ShapeID="_x0000_i1161" DrawAspect="Content" ObjectID="_1789848683" r:id="rId258"/>
+          <o:OLEObject Type="Embed" ProgID="Equation.DSMT4" ShapeID="_x0000_i1161" DrawAspect="Content" ObjectID="_1790412501" r:id="rId267"/>
         </w:object>
       </w:r>
     </w:p>
@@ -12385,10 +12569,10 @@
           <w:position w:val="-30"/>
         </w:rPr>
         <w:object w:dxaOrig="7160" w:dyaOrig="720" w14:anchorId="16E4F5FA">
-          <v:shape id="_x0000_i1162" type="#_x0000_t75" style="width:357.75pt;height:36pt" o:ole="">
-            <v:imagedata r:id="rId259" o:title=""/>
+          <v:shape id="_x0000_i1162" type="#_x0000_t75" style="width:357.7pt;height:36pt" o:ole="">
+            <v:imagedata r:id="rId268" o:title=""/>
           </v:shape>
-          <o:OLEObject Type="Embed" ProgID="Equation.DSMT4" ShapeID="_x0000_i1162" DrawAspect="Content" ObjectID="_1789848684" r:id="rId260"/>
+          <o:OLEObject Type="Embed" ProgID="Equation.DSMT4" ShapeID="_x0000_i1162" DrawAspect="Content" ObjectID="_1790412502" r:id="rId269"/>
         </w:object>
       </w:r>
       <w:r>
@@ -12401,10 +12585,10 @@
           <w:position w:val="-30"/>
         </w:rPr>
         <w:object w:dxaOrig="3840" w:dyaOrig="720" w14:anchorId="68BD351C">
-          <v:shape id="_x0000_i1163" type="#_x0000_t75" style="width:190.5pt;height:36pt" o:ole="">
-            <v:imagedata r:id="rId261" o:title=""/>
+          <v:shape id="_x0000_i1163" type="#_x0000_t75" style="width:190.15pt;height:36pt" o:ole="">
+            <v:imagedata r:id="rId270" o:title=""/>
           </v:shape>
-          <o:OLEObject Type="Embed" ProgID="Equation.DSMT4" ShapeID="_x0000_i1163" DrawAspect="Content" ObjectID="_1789848685" r:id="rId262"/>
+          <o:OLEObject Type="Embed" ProgID="Equation.DSMT4" ShapeID="_x0000_i1163" DrawAspect="Content" ObjectID="_1790412503" r:id="rId271"/>
         </w:object>
       </w:r>
     </w:p>
@@ -12447,10 +12631,10 @@
           <w:position w:val="-30"/>
         </w:rPr>
         <w:object w:dxaOrig="3180" w:dyaOrig="680" w14:anchorId="0306C1F1">
-          <v:shape id="_x0000_i1164" type="#_x0000_t75" style="width:159pt;height:33.75pt" o:ole="">
-            <v:imagedata r:id="rId263" o:title=""/>
+          <v:shape id="_x0000_i1164" type="#_x0000_t75" style="width:159.25pt;height:33.7pt" o:ole="">
+            <v:imagedata r:id="rId272" o:title=""/>
           </v:shape>
-          <o:OLEObject Type="Embed" ProgID="Equation.DSMT4" ShapeID="_x0000_i1164" DrawAspect="Content" ObjectID="_1789848686" r:id="rId264"/>
+          <o:OLEObject Type="Embed" ProgID="Equation.DSMT4" ShapeID="_x0000_i1164" DrawAspect="Content" ObjectID="_1790412504" r:id="rId273"/>
         </w:object>
       </w:r>
       <w:r>
@@ -12483,10 +12667,10 @@
           <w:position w:val="-12"/>
         </w:rPr>
         <w:object w:dxaOrig="4540" w:dyaOrig="360" w14:anchorId="001058A5">
-          <v:shape id="_x0000_i1165" type="#_x0000_t75" style="width:227.25pt;height:18pt" o:ole="">
-            <v:imagedata r:id="rId265" o:title=""/>
+          <v:shape id="_x0000_i1165" type="#_x0000_t75" style="width:227.1pt;height:18pt" o:ole="">
+            <v:imagedata r:id="rId274" o:title=""/>
           </v:shape>
-          <o:OLEObject Type="Embed" ProgID="Equation.DSMT4" ShapeID="_x0000_i1165" DrawAspect="Content" ObjectID="_1789848687" r:id="rId266"/>
+          <o:OLEObject Type="Embed" ProgID="Equation.DSMT4" ShapeID="_x0000_i1165" DrawAspect="Content" ObjectID="_1790412505" r:id="rId275"/>
         </w:object>
       </w:r>
       <w:bookmarkStart w:id="154" w:name="_Toc178106190"/>
@@ -12500,7 +12684,6 @@
         </w:numPr>
       </w:pPr>
       <w:r>
-        <w:lastRenderedPageBreak/>
         <w:t>-</w:t>
       </w:r>
       <w:r>
@@ -12519,10 +12702,10 @@
           <w:position w:val="-12"/>
         </w:rPr>
         <w:object w:dxaOrig="4420" w:dyaOrig="360" w14:anchorId="6B0F4391">
-          <v:shape id="_x0000_i1166" type="#_x0000_t75" style="width:220.5pt;height:18pt" o:ole="">
-            <v:imagedata r:id="rId267" o:title=""/>
+          <v:shape id="_x0000_i1166" type="#_x0000_t75" style="width:221.1pt;height:18pt" o:ole="">
+            <v:imagedata r:id="rId276" o:title=""/>
           </v:shape>
-          <o:OLEObject Type="Embed" ProgID="Equation.DSMT4" ShapeID="_x0000_i1166" DrawAspect="Content" ObjectID="_1789848688" r:id="rId268"/>
+          <o:OLEObject Type="Embed" ProgID="Equation.DSMT4" ShapeID="_x0000_i1166" DrawAspect="Content" ObjectID="_1790412506" r:id="rId277"/>
         </w:object>
       </w:r>
     </w:p>
@@ -15571,7 +15754,19 @@
         <w:rPr>
           <w:szCs w:val="12"/>
         </w:rPr>
-        <w:t>Chọn vật liệu chế tao trục là thép 45 thường hóa có σ</w:t>
+        <w:t xml:space="preserve">Chọn vật liệu chế tao trục là thép 45 thường </w:t>
+      </w:r>
+      <w:r>
+        <w:rPr>
+          <w:szCs w:val="12"/>
+        </w:rPr>
+        <w:t>hoá có</w:t>
+      </w:r>
+      <w:r>
+        <w:rPr>
+          <w:szCs w:val="12"/>
+        </w:rPr>
+        <w:t xml:space="preserve"> σ</w:t>
       </w:r>
       <w:r>
         <w:rPr>
@@ -15640,15 +15835,114 @@
     </w:p>
     <w:p>
       <w:pPr>
-        <w:pStyle w:val="normal0"/>
-      </w:pPr>
-      <w:r>
-        <w:t>.</w:t>
-      </w:r>
-    </w:p>
-    <w:p>
-      <w:pPr>
         <w:pStyle w:val="cmuc11"/>
+        <w:numPr>
+          <w:ilvl w:val="0"/>
+          <w:numId w:val="0"/>
+        </w:numPr>
+      </w:pPr>
+      <w:r>
+        <w:rPr>
+          <w:b w:val="0"/>
+          <w:bCs/>
+        </w:rPr>
+        <w:t xml:space="preserve">-Lực vòng: </w:t>
+      </w:r>
+      <w:r>
+        <w:rPr>
+          <w:position w:val="-30"/>
+        </w:rPr>
+        <w:object w:dxaOrig="3180" w:dyaOrig="680" w14:anchorId="43C641D4">
+          <v:shape id="_x0000_i1167" type="#_x0000_t75" style="width:159.25pt;height:33.7pt" o:ole="">
+            <v:imagedata r:id="rId272" o:title=""/>
+          </v:shape>
+          <o:OLEObject Type="Embed" ProgID="Equation.DSMT4" ShapeID="_x0000_i1167" DrawAspect="Content" ObjectID="_1790412507" r:id="rId278"/>
+        </w:object>
+      </w:r>
+      <w:r>
+        <w:t>N</w:t>
+      </w:r>
+    </w:p>
+    <w:p>
+      <w:pPr>
+        <w:pStyle w:val="cmuc11"/>
+        <w:numPr>
+          <w:ilvl w:val="0"/>
+          <w:numId w:val="0"/>
+        </w:numPr>
+      </w:pPr>
+      <w:r>
+        <w:t>-</w:t>
+      </w:r>
+      <w:r>
+        <w:rPr>
+          <w:b w:val="0"/>
+          <w:bCs/>
+        </w:rPr>
+        <w:t xml:space="preserve">Lực hướng tâm: </w:t>
+      </w:r>
+      <w:r>
+        <w:rPr>
+          <w:position w:val="-12"/>
+        </w:rPr>
+        <w:object w:dxaOrig="4540" w:dyaOrig="360" w14:anchorId="27D84D2A">
+          <v:shape id="_x0000_i1168" type="#_x0000_t75" style="width:227.1pt;height:18pt" o:ole="">
+            <v:imagedata r:id="rId274" o:title=""/>
+          </v:shape>
+          <o:OLEObject Type="Embed" ProgID="Equation.DSMT4" ShapeID="_x0000_i1168" DrawAspect="Content" ObjectID="_1790412508" r:id="rId279"/>
+        </w:object>
+      </w:r>
+    </w:p>
+    <w:p>
+      <w:pPr>
+        <w:pStyle w:val="cmuc11"/>
+        <w:numPr>
+          <w:ilvl w:val="0"/>
+          <w:numId w:val="0"/>
+        </w:numPr>
+      </w:pPr>
+      <w:r>
+        <w:t>-</w:t>
+      </w:r>
+      <w:r>
+        <w:rPr>
+          <w:b w:val="0"/>
+          <w:bCs/>
+        </w:rPr>
+        <w:t>Lực dọc trục:</w:t>
+      </w:r>
+      <w:r>
+        <w:t xml:space="preserve"> </w:t>
+      </w:r>
+      <w:r>
+        <w:rPr>
+          <w:position w:val="-12"/>
+        </w:rPr>
+        <w:object w:dxaOrig="4420" w:dyaOrig="360" w14:anchorId="3015145C">
+          <v:shape id="_x0000_i1169" type="#_x0000_t75" style="width:221.1pt;height:18pt" o:ole="">
+            <v:imagedata r:id="rId276" o:title=""/>
+          </v:shape>
+          <o:OLEObject Type="Embed" ProgID="Equation.DSMT4" ShapeID="_x0000_i1169" DrawAspect="Content" ObjectID="_1790412509" r:id="rId280"/>
+        </w:object>
+      </w:r>
+    </w:p>
+    <w:p>
+      <w:pPr>
+        <w:pStyle w:val="cmuc11"/>
+        <w:numPr>
+          <w:ilvl w:val="0"/>
+          <w:numId w:val="0"/>
+        </w:numPr>
+      </w:pPr>
+    </w:p>
+    <w:p>
+      <w:pPr>
+        <w:pStyle w:val="normal0"/>
+      </w:pPr>
+    </w:p>
+    <w:p>
+      <w:pPr>
+        <w:pStyle w:val="cmuc11"/>
       </w:pPr>
       <w:bookmarkStart w:id="158" w:name="_Toc178106194"/>
       <w:r>
@@ -15661,10 +15955,23 @@
     </w:p>
     <w:p>
       <w:pPr>
-        <w:pStyle w:val="normal0"/>
-      </w:pPr>
-      <w:r>
-        <w:t>.</w:t>
+        <w:pStyle w:val="chuong1"/>
+        <w:numPr>
+          <w:ilvl w:val="0"/>
+          <w:numId w:val="0"/>
+        </w:numPr>
+      </w:pPr>
+      <w:r>
+        <w:rPr>
+          <w:bCs/>
+          <w:position w:val="-74"/>
+        </w:rPr>
+        <w:object w:dxaOrig="3980" w:dyaOrig="1600" w14:anchorId="26757334">
+          <v:shape id="_x0000_i1170" type="#_x0000_t75" style="width:198.9pt;height:79.85pt" o:ole="">
+            <v:imagedata r:id="rId281" o:title=""/>
+          </v:shape>
+          <o:OLEObject Type="Embed" ProgID="Equation.DSMT4" ShapeID="_x0000_i1170" DrawAspect="Content" ObjectID="_1790412510" r:id="rId282"/>
+        </w:object>
       </w:r>
     </w:p>
     <w:p>
@@ -15800,6 +16107,7 @@
         <w:pStyle w:val="normal0"/>
       </w:pPr>
       <w:r>
+        <w:lastRenderedPageBreak/>
         <w:t>.</w:t>
       </w:r>
     </w:p>

</xml_diff>

<commit_message>
bắt đầu tính lại aw =115
</commit_message>
<xml_diff>
--- a/Báo cáo Bài tập lớn CTM - template_After_fbef4203fbfc7d497e593cdff0eedfe8a232eebe.docx
+++ b/Báo cáo Bài tập lớn CTM - template_After_fbef4203fbfc7d497e593cdff0eedfe8a232eebe.docx
@@ -5933,10 +5933,10 @@
             <v:path o:extrusionok="f" gradientshapeok="t" o:connecttype="rect"/>
             <o:lock v:ext="edit" aspectratio="t"/>
           </v:shapetype>
-          <v:shape id="_x0000_i1025" type="#_x0000_t75" style="width:237.7pt;height:23.55pt" o:ole="">
+          <v:shape id="_x0000_i1025" type="#_x0000_t75" style="width:237.45pt;height:23.15pt" o:ole="">
             <v:imagedata r:id="rId15" o:title=""/>
           </v:shape>
-          <o:OLEObject Type="Embed" ProgID="Equation.DSMT4" ShapeID="_x0000_i1025" DrawAspect="Content" ObjectID="_1790412360" r:id="rId16"/>
+          <o:OLEObject Type="Embed" ProgID="Equation.DSMT4" ShapeID="_x0000_i1025" DrawAspect="Content" ObjectID="_1790417233" r:id="rId16"/>
         </w:object>
       </w:r>
     </w:p>
@@ -5986,10 +5986,10 @@
           <w:position w:val="-6"/>
         </w:rPr>
         <w:object w:dxaOrig="200" w:dyaOrig="220" w14:anchorId="08B11B76">
-          <v:shape id="_x0000_i1026" type="#_x0000_t75" style="width:9.25pt;height:11.1pt" o:ole="">
+          <v:shape id="_x0000_i1026" type="#_x0000_t75" style="width:9pt;height:11.15pt" o:ole="">
             <v:imagedata r:id="rId17" o:title=""/>
           </v:shape>
-          <o:OLEObject Type="Embed" ProgID="Equation.DSMT4" ShapeID="_x0000_i1026" DrawAspect="Content" ObjectID="_1790412361" r:id="rId18"/>
+          <o:OLEObject Type="Embed" ProgID="Equation.DSMT4" ShapeID="_x0000_i1026" DrawAspect="Content" ObjectID="_1790417234" r:id="rId18"/>
         </w:object>
       </w:r>
       <w:r>
@@ -6025,10 +6025,10 @@
           <w:position w:val="-12"/>
         </w:rPr>
         <w:object w:dxaOrig="5300" w:dyaOrig="360" w14:anchorId="56057F8F">
-          <v:shape id="_x0000_i1027" type="#_x0000_t75" style="width:299.1pt;height:21.7pt" o:ole="">
+          <v:shape id="_x0000_i1027" type="#_x0000_t75" style="width:299.15pt;height:21.45pt" o:ole="">
             <v:imagedata r:id="rId19" o:title=""/>
           </v:shape>
-          <o:OLEObject Type="Embed" ProgID="Equation.DSMT4" ShapeID="_x0000_i1027" DrawAspect="Content" ObjectID="_1790412362" r:id="rId20"/>
+          <o:OLEObject Type="Embed" ProgID="Equation.DSMT4" ShapeID="_x0000_i1027" DrawAspect="Content" ObjectID="_1790417235" r:id="rId20"/>
         </w:object>
       </w:r>
     </w:p>
@@ -6079,10 +6079,10 @@
           <w:position w:val="-30"/>
         </w:rPr>
         <w:object w:dxaOrig="3780" w:dyaOrig="680" w14:anchorId="7757F730">
-          <v:shape id="_x0000_i1028" type="#_x0000_t75" style="width:204.45pt;height:36.45pt" o:ole="">
+          <v:shape id="_x0000_i1028" type="#_x0000_t75" style="width:204.85pt;height:36.85pt" o:ole="">
             <v:imagedata r:id="rId21" o:title=""/>
           </v:shape>
-          <o:OLEObject Type="Embed" ProgID="Equation.DSMT4" ShapeID="_x0000_i1028" DrawAspect="Content" ObjectID="_1790412363" r:id="rId22"/>
+          <o:OLEObject Type="Embed" ProgID="Equation.DSMT4" ShapeID="_x0000_i1028" DrawAspect="Content" ObjectID="_1790417236" r:id="rId22"/>
         </w:object>
       </w:r>
     </w:p>
@@ -6116,10 +6116,10 @@
           <w:position w:val="-12"/>
         </w:rPr>
         <w:object w:dxaOrig="3700" w:dyaOrig="360" w14:anchorId="5D57366C">
-          <v:shape id="_x0000_i1029" type="#_x0000_t75" style="width:185.55pt;height:18.9pt" o:ole="">
+          <v:shape id="_x0000_i1029" type="#_x0000_t75" style="width:185.55pt;height:18.85pt" o:ole="">
             <v:imagedata r:id="rId23" o:title=""/>
           </v:shape>
-          <o:OLEObject Type="Embed" ProgID="Equation.DSMT4" ShapeID="_x0000_i1029" DrawAspect="Content" ObjectID="_1790412364" r:id="rId24"/>
+          <o:OLEObject Type="Embed" ProgID="Equation.DSMT4" ShapeID="_x0000_i1029" DrawAspect="Content" ObjectID="_1790417237" r:id="rId24"/>
         </w:object>
       </w:r>
     </w:p>
@@ -6179,10 +6179,10 @@
           <w:position w:val="-54"/>
         </w:rPr>
         <w:object w:dxaOrig="3940" w:dyaOrig="1640" w14:anchorId="3DE54567">
-          <v:shape id="_x0000_i1030" type="#_x0000_t75" style="width:196.15pt;height:82.15pt" o:ole="">
+          <v:shape id="_x0000_i1030" type="#_x0000_t75" style="width:196.3pt;height:82.3pt" o:ole="">
             <v:imagedata r:id="rId25" o:title=""/>
           </v:shape>
-          <o:OLEObject Type="Embed" ProgID="Equation.DSMT4" ShapeID="_x0000_i1030" DrawAspect="Content" ObjectID="_1790412365" r:id="rId26"/>
+          <o:OLEObject Type="Embed" ProgID="Equation.DSMT4" ShapeID="_x0000_i1030" DrawAspect="Content" ObjectID="_1790417238" r:id="rId26"/>
         </w:object>
       </w:r>
     </w:p>
@@ -6206,10 +6206,10 @@
           <w:position w:val="-24"/>
         </w:rPr>
         <w:object w:dxaOrig="4740" w:dyaOrig="620" w14:anchorId="4A366EF1">
-          <v:shape id="_x0000_i1031" type="#_x0000_t75" style="width:261.7pt;height:35.1pt" o:ole="">
+          <v:shape id="_x0000_i1031" type="#_x0000_t75" style="width:261.85pt;height:35.15pt" o:ole="">
             <v:imagedata r:id="rId27" o:title=""/>
           </v:shape>
-          <o:OLEObject Type="Embed" ProgID="Equation.DSMT4" ShapeID="_x0000_i1031" DrawAspect="Content" ObjectID="_1790412366" r:id="rId28"/>
+          <o:OLEObject Type="Embed" ProgID="Equation.DSMT4" ShapeID="_x0000_i1031" DrawAspect="Content" ObjectID="_1790417239" r:id="rId28"/>
         </w:object>
       </w:r>
       <w:r>
@@ -6234,10 +6234,10 @@
           <w:position w:val="-24"/>
         </w:rPr>
         <w:object w:dxaOrig="3840" w:dyaOrig="620" w14:anchorId="468E8299">
-          <v:shape id="_x0000_i1032" type="#_x0000_t75" style="width:204.45pt;height:33.7pt" o:ole="">
+          <v:shape id="_x0000_i1032" type="#_x0000_t75" style="width:204.85pt;height:33.45pt" o:ole="">
             <v:imagedata r:id="rId29" o:title=""/>
           </v:shape>
-          <o:OLEObject Type="Embed" ProgID="Equation.DSMT4" ShapeID="_x0000_i1032" DrawAspect="Content" ObjectID="_1790412367" r:id="rId30"/>
+          <o:OLEObject Type="Embed" ProgID="Equation.DSMT4" ShapeID="_x0000_i1032" DrawAspect="Content" ObjectID="_1790417240" r:id="rId30"/>
         </w:object>
       </w:r>
       <w:r>
@@ -6256,10 +6256,10 @@
           <w:position w:val="-12"/>
         </w:rPr>
         <w:object w:dxaOrig="279" w:dyaOrig="360" w14:anchorId="3D2D6CD8">
-          <v:shape id="_x0000_i1033" type="#_x0000_t75" style="width:14.3pt;height:18pt" o:ole="">
+          <v:shape id="_x0000_i1033" type="#_x0000_t75" style="width:14.55pt;height:18pt" o:ole="">
             <v:imagedata r:id="rId31" o:title=""/>
           </v:shape>
-          <o:OLEObject Type="Embed" ProgID="Equation.DSMT4" ShapeID="_x0000_i1033" DrawAspect="Content" ObjectID="_1790412368" r:id="rId32"/>
+          <o:OLEObject Type="Embed" ProgID="Equation.DSMT4" ShapeID="_x0000_i1033" DrawAspect="Content" ObjectID="_1790417241" r:id="rId32"/>
         </w:object>
       </w:r>
       <w:r>
@@ -6276,10 +6276,10 @@
           <w:position w:val="-24"/>
         </w:rPr>
         <w:object w:dxaOrig="3300" w:dyaOrig="660" w14:anchorId="681903B7">
-          <v:shape id="_x0000_i1034" type="#_x0000_t75" style="width:165.25pt;height:33.7pt" o:ole="">
+          <v:shape id="_x0000_i1034" type="#_x0000_t75" style="width:165pt;height:33.45pt" o:ole="">
             <v:imagedata r:id="rId33" o:title=""/>
           </v:shape>
-          <o:OLEObject Type="Embed" ProgID="Equation.DSMT4" ShapeID="_x0000_i1034" DrawAspect="Content" ObjectID="_1790412369" r:id="rId34"/>
+          <o:OLEObject Type="Embed" ProgID="Equation.DSMT4" ShapeID="_x0000_i1034" DrawAspect="Content" ObjectID="_1790417242" r:id="rId34"/>
         </w:object>
       </w:r>
       <w:r>
@@ -6290,10 +6290,10 @@
           <w:position w:val="-12"/>
         </w:rPr>
         <w:object w:dxaOrig="279" w:dyaOrig="360" w14:anchorId="3F210C49">
-          <v:shape id="_x0000_i1035" type="#_x0000_t75" style="width:14.3pt;height:18pt" o:ole="">
+          <v:shape id="_x0000_i1035" type="#_x0000_t75" style="width:14.55pt;height:18pt" o:ole="">
             <v:imagedata r:id="rId31" o:title=""/>
           </v:shape>
-          <o:OLEObject Type="Embed" ProgID="Equation.DSMT4" ShapeID="_x0000_i1035" DrawAspect="Content" ObjectID="_1790412370" r:id="rId35"/>
+          <o:OLEObject Type="Embed" ProgID="Equation.DSMT4" ShapeID="_x0000_i1035" DrawAspect="Content" ObjectID="_1790417243" r:id="rId35"/>
         </w:object>
       </w:r>
       <w:r>
@@ -6386,10 +6386,10 @@
           <w:position w:val="-24"/>
         </w:rPr>
         <w:object w:dxaOrig="1800" w:dyaOrig="620" w14:anchorId="3E386B6B">
-          <v:shape id="_x0000_i1036" type="#_x0000_t75" style="width:90.9pt;height:30.45pt" o:ole="">
+          <v:shape id="_x0000_i1036" type="#_x0000_t75" style="width:90.85pt;height:30.85pt" o:ole="">
             <v:imagedata r:id="rId36" o:title=""/>
           </v:shape>
-          <o:OLEObject Type="Embed" ProgID="Equation.DSMT4" ShapeID="_x0000_i1036" DrawAspect="Content" ObjectID="_1790412371" r:id="rId37"/>
+          <o:OLEObject Type="Embed" ProgID="Equation.DSMT4" ShapeID="_x0000_i1036" DrawAspect="Content" ObjectID="_1790417244" r:id="rId37"/>
         </w:object>
       </w:r>
       <w:r>
@@ -6407,10 +6407,10 @@
           <w:position w:val="-6"/>
         </w:rPr>
         <w:object w:dxaOrig="220" w:dyaOrig="279" w14:anchorId="65F828E6">
-          <v:shape id="_x0000_i1037" type="#_x0000_t75" style="width:11.1pt;height:14.3pt" o:ole="">
+          <v:shape id="_x0000_i1037" type="#_x0000_t75" style="width:11.15pt;height:14.55pt" o:ole="">
             <v:imagedata r:id="rId38" o:title=""/>
           </v:shape>
-          <o:OLEObject Type="Embed" ProgID="Equation.DSMT4" ShapeID="_x0000_i1037" DrawAspect="Content" ObjectID="_1790412372" r:id="rId39"/>
+          <o:OLEObject Type="Embed" ProgID="Equation.DSMT4" ShapeID="_x0000_i1037" DrawAspect="Content" ObjectID="_1790417245" r:id="rId39"/>
         </w:object>
       </w:r>
       <w:r>
@@ -6471,10 +6471,10 @@
           <w:position w:val="-6"/>
         </w:rPr>
         <w:object w:dxaOrig="220" w:dyaOrig="279" w14:anchorId="0E78FEE5">
-          <v:shape id="_x0000_i1038" type="#_x0000_t75" style="width:11.1pt;height:14.3pt" o:ole="">
+          <v:shape id="_x0000_i1038" type="#_x0000_t75" style="width:11.15pt;height:14.55pt" o:ole="">
             <v:imagedata r:id="rId38" o:title=""/>
           </v:shape>
-          <o:OLEObject Type="Embed" ProgID="Equation.DSMT4" ShapeID="_x0000_i1038" DrawAspect="Content" ObjectID="_1790412373" r:id="rId40"/>
+          <o:OLEObject Type="Embed" ProgID="Equation.DSMT4" ShapeID="_x0000_i1038" DrawAspect="Content" ObjectID="_1790417246" r:id="rId40"/>
         </w:object>
       </w:r>
       <w:r>
@@ -6594,10 +6594,10 @@
           <w:position w:val="-12"/>
         </w:rPr>
         <w:object w:dxaOrig="5800" w:dyaOrig="380" w14:anchorId="652C6B53">
-          <v:shape id="_x0000_i1039" type="#_x0000_t75" style="width:288.9pt;height:18.9pt" o:ole="">
+          <v:shape id="_x0000_i1039" type="#_x0000_t75" style="width:289.3pt;height:18.85pt" o:ole="">
             <v:imagedata r:id="rId41" o:title=""/>
           </v:shape>
-          <o:OLEObject Type="Embed" ProgID="Equation.DSMT4" ShapeID="_x0000_i1039" DrawAspect="Content" ObjectID="_1790412374" r:id="rId42"/>
+          <o:OLEObject Type="Embed" ProgID="Equation.DSMT4" ShapeID="_x0000_i1039" DrawAspect="Content" ObjectID="_1790417247" r:id="rId42"/>
         </w:object>
       </w:r>
     </w:p>
@@ -6657,10 +6657,10 @@
           <w:position w:val="-12"/>
         </w:rPr>
         <w:object w:dxaOrig="5179" w:dyaOrig="380" w14:anchorId="26506CFB">
-          <v:shape id="_x0000_i1040" type="#_x0000_t75" style="width:258pt;height:18.9pt" o:ole="">
+          <v:shape id="_x0000_i1040" type="#_x0000_t75" style="width:258pt;height:18.85pt" o:ole="">
             <v:imagedata r:id="rId43" o:title=""/>
           </v:shape>
-          <o:OLEObject Type="Embed" ProgID="Equation.DSMT4" ShapeID="_x0000_i1040" DrawAspect="Content" ObjectID="_1790412375" r:id="rId44"/>
+          <o:OLEObject Type="Embed" ProgID="Equation.DSMT4" ShapeID="_x0000_i1040" DrawAspect="Content" ObjectID="_1790417248" r:id="rId44"/>
         </w:object>
       </w:r>
     </w:p>
@@ -6715,10 +6715,10 @@
           <w:position w:val="-12"/>
         </w:rPr>
         <w:object w:dxaOrig="2540" w:dyaOrig="380" w14:anchorId="5B8F765F">
-          <v:shape id="_x0000_i1041" type="#_x0000_t75" style="width:128.3pt;height:18.9pt" o:ole="">
+          <v:shape id="_x0000_i1041" type="#_x0000_t75" style="width:128.55pt;height:18.85pt" o:ole="">
             <v:imagedata r:id="rId45" o:title=""/>
           </v:shape>
-          <o:OLEObject Type="Embed" ProgID="Equation.DSMT4" ShapeID="_x0000_i1041" DrawAspect="Content" ObjectID="_1790412376" r:id="rId46"/>
+          <o:OLEObject Type="Embed" ProgID="Equation.DSMT4" ShapeID="_x0000_i1041" DrawAspect="Content" ObjectID="_1790417249" r:id="rId46"/>
         </w:object>
       </w:r>
     </w:p>
@@ -6788,10 +6788,10 @@
           <w:position w:val="-12"/>
         </w:rPr>
         <w:object w:dxaOrig="1320" w:dyaOrig="360" w14:anchorId="38DAD798">
-          <v:shape id="_x0000_i1042" type="#_x0000_t75" style="width:65.1pt;height:18.9pt" o:ole="">
+          <v:shape id="_x0000_i1042" type="#_x0000_t75" style="width:65.15pt;height:18.85pt" o:ole="">
             <v:imagedata r:id="rId47" o:title=""/>
           </v:shape>
-          <o:OLEObject Type="Embed" ProgID="Equation.DSMT4" ShapeID="_x0000_i1042" DrawAspect="Content" ObjectID="_1790412377" r:id="rId48"/>
+          <o:OLEObject Type="Embed" ProgID="Equation.DSMT4" ShapeID="_x0000_i1042" DrawAspect="Content" ObjectID="_1790417250" r:id="rId48"/>
         </w:object>
       </w:r>
     </w:p>
@@ -6875,10 +6875,10 @@
           <w:position w:val="-12"/>
         </w:rPr>
         <w:object w:dxaOrig="1320" w:dyaOrig="360" w14:anchorId="74D88BE6">
-          <v:shape id="_x0000_i1043" type="#_x0000_t75" style="width:65.1pt;height:18.9pt" o:ole="">
+          <v:shape id="_x0000_i1043" type="#_x0000_t75" style="width:65.15pt;height:18.85pt" o:ole="">
             <v:imagedata r:id="rId47" o:title=""/>
           </v:shape>
-          <o:OLEObject Type="Embed" ProgID="Equation.DSMT4" ShapeID="_x0000_i1043" DrawAspect="Content" ObjectID="_1790412378" r:id="rId49"/>
+          <o:OLEObject Type="Embed" ProgID="Equation.DSMT4" ShapeID="_x0000_i1043" DrawAspect="Content" ObjectID="_1790417251" r:id="rId49"/>
         </w:object>
       </w:r>
       <w:r>
@@ -6988,10 +6988,10 @@
           <w:position w:val="-30"/>
         </w:rPr>
         <w:object w:dxaOrig="4239" w:dyaOrig="680" w14:anchorId="26E5B526">
-          <v:shape id="_x0000_i1044" type="#_x0000_t75" style="width:258.9pt;height:41.55pt" o:ole="">
+          <v:shape id="_x0000_i1044" type="#_x0000_t75" style="width:258.85pt;height:41.15pt" o:ole="">
             <v:imagedata r:id="rId50" o:title=""/>
           </v:shape>
-          <o:OLEObject Type="Embed" ProgID="Equation.DSMT4" ShapeID="_x0000_i1044" DrawAspect="Content" ObjectID="_1790412379" r:id="rId51"/>
+          <o:OLEObject Type="Embed" ProgID="Equation.DSMT4" ShapeID="_x0000_i1044" DrawAspect="Content" ObjectID="_1790417252" r:id="rId51"/>
         </w:object>
       </w:r>
     </w:p>
@@ -7034,10 +7034,10 @@
           <w:position w:val="-12"/>
         </w:rPr>
         <w:object w:dxaOrig="720" w:dyaOrig="360" w14:anchorId="0BB98455">
-          <v:shape id="_x0000_i1045" type="#_x0000_t75" style="width:36.45pt;height:18.9pt" o:ole="">
+          <v:shape id="_x0000_i1045" type="#_x0000_t75" style="width:36.85pt;height:18.85pt" o:ole="">
             <v:imagedata r:id="rId52" o:title=""/>
           </v:shape>
-          <o:OLEObject Type="Embed" ProgID="Equation.DSMT4" ShapeID="_x0000_i1045" DrawAspect="Content" ObjectID="_1790412380" r:id="rId53"/>
+          <o:OLEObject Type="Embed" ProgID="Equation.DSMT4" ShapeID="_x0000_i1045" DrawAspect="Content" ObjectID="_1790417253" r:id="rId53"/>
         </w:object>
       </w:r>
     </w:p>
@@ -7067,10 +7067,10 @@
           <w:position w:val="-14"/>
         </w:rPr>
         <w:object w:dxaOrig="6220" w:dyaOrig="400" w14:anchorId="61A6179E">
-          <v:shape id="_x0000_i1046" type="#_x0000_t75" style="width:311.55pt;height:20.3pt" o:ole="">
+          <v:shape id="_x0000_i1046" type="#_x0000_t75" style="width:311.15pt;height:20.55pt" o:ole="">
             <v:imagedata r:id="rId54" o:title=""/>
           </v:shape>
-          <o:OLEObject Type="Embed" ProgID="Equation.DSMT4" ShapeID="_x0000_i1046" DrawAspect="Content" ObjectID="_1790412381" r:id="rId55"/>
+          <o:OLEObject Type="Embed" ProgID="Equation.DSMT4" ShapeID="_x0000_i1046" DrawAspect="Content" ObjectID="_1790417254" r:id="rId55"/>
         </w:object>
       </w:r>
     </w:p>
@@ -7199,10 +7199,10 @@
           <w:position w:val="-32"/>
         </w:rPr>
         <w:object w:dxaOrig="4520" w:dyaOrig="700" w14:anchorId="3663BFF8">
-          <v:shape id="_x0000_i1047" type="#_x0000_t75" style="width:226.15pt;height:35.1pt" o:ole="">
+          <v:shape id="_x0000_i1047" type="#_x0000_t75" style="width:226.3pt;height:35.15pt" o:ole="">
             <v:imagedata r:id="rId56" o:title=""/>
           </v:shape>
-          <o:OLEObject Type="Embed" ProgID="Equation.DSMT4" ShapeID="_x0000_i1047" DrawAspect="Content" ObjectID="_1790412382" r:id="rId57"/>
+          <o:OLEObject Type="Embed" ProgID="Equation.DSMT4" ShapeID="_x0000_i1047" DrawAspect="Content" ObjectID="_1790417255" r:id="rId57"/>
         </w:object>
       </w:r>
     </w:p>
@@ -7403,10 +7403,10 @@
           <w:position w:val="-12"/>
         </w:rPr>
         <w:object w:dxaOrig="3600" w:dyaOrig="360" w14:anchorId="58FFFB26">
-          <v:shape id="_x0000_i1048" type="#_x0000_t75" style="width:180.9pt;height:18.9pt" o:ole="">
+          <v:shape id="_x0000_i1048" type="#_x0000_t75" style="width:180.85pt;height:18.85pt" o:ole="">
             <v:imagedata r:id="rId58" o:title=""/>
           </v:shape>
-          <o:OLEObject Type="Embed" ProgID="Equation.DSMT4" ShapeID="_x0000_i1048" DrawAspect="Content" ObjectID="_1790412383" r:id="rId59"/>
+          <o:OLEObject Type="Embed" ProgID="Equation.DSMT4" ShapeID="_x0000_i1048" DrawAspect="Content" ObjectID="_1790417256" r:id="rId59"/>
         </w:object>
       </w:r>
     </w:p>
@@ -7441,10 +7441,10 @@
           <w:position w:val="-24"/>
         </w:rPr>
         <w:object w:dxaOrig="5500" w:dyaOrig="620" w14:anchorId="65F403DC">
-          <v:shape id="_x0000_i1049" type="#_x0000_t75" style="width:274.15pt;height:30.45pt" o:ole="">
+          <v:shape id="_x0000_i1049" type="#_x0000_t75" style="width:274.3pt;height:30.85pt" o:ole="">
             <v:imagedata r:id="rId60" o:title=""/>
           </v:shape>
-          <o:OLEObject Type="Embed" ProgID="Equation.DSMT4" ShapeID="_x0000_i1049" DrawAspect="Content" ObjectID="_1790412384" r:id="rId61"/>
+          <o:OLEObject Type="Embed" ProgID="Equation.DSMT4" ShapeID="_x0000_i1049" DrawAspect="Content" ObjectID="_1790417257" r:id="rId61"/>
         </w:object>
       </w:r>
     </w:p>
@@ -7493,10 +7493,10 @@
           <w:position w:val="-30"/>
         </w:rPr>
         <w:object w:dxaOrig="3680" w:dyaOrig="680" w14:anchorId="07AAC100">
-          <v:shape id="_x0000_i1050" type="#_x0000_t75" style="width:185.55pt;height:35.1pt" o:ole="">
+          <v:shape id="_x0000_i1050" type="#_x0000_t75" style="width:185.55pt;height:35.15pt" o:ole="">
             <v:imagedata r:id="rId62" o:title=""/>
           </v:shape>
-          <o:OLEObject Type="Embed" ProgID="Equation.DSMT4" ShapeID="_x0000_i1050" DrawAspect="Content" ObjectID="_1790412385" r:id="rId63"/>
+          <o:OLEObject Type="Embed" ProgID="Equation.DSMT4" ShapeID="_x0000_i1050" DrawAspect="Content" ObjectID="_1790417258" r:id="rId63"/>
         </w:object>
       </w:r>
     </w:p>
@@ -7588,10 +7588,10 @@
           <w:position w:val="-30"/>
         </w:rPr>
         <w:object w:dxaOrig="6020" w:dyaOrig="680" w14:anchorId="74EDF106">
-          <v:shape id="_x0000_i1051" type="#_x0000_t75" style="width:302.3pt;height:35.1pt" o:ole="">
+          <v:shape id="_x0000_i1051" type="#_x0000_t75" style="width:302.55pt;height:35.15pt" o:ole="">
             <v:imagedata r:id="rId64" o:title=""/>
           </v:shape>
-          <o:OLEObject Type="Embed" ProgID="Equation.DSMT4" ShapeID="_x0000_i1051" DrawAspect="Content" ObjectID="_1790412386" r:id="rId65"/>
+          <o:OLEObject Type="Embed" ProgID="Equation.DSMT4" ShapeID="_x0000_i1051" DrawAspect="Content" ObjectID="_1790417259" r:id="rId65"/>
         </w:object>
       </w:r>
     </w:p>
@@ -7744,10 +7744,10 @@
           <w:position w:val="-60"/>
         </w:rPr>
         <w:object w:dxaOrig="5460" w:dyaOrig="1700" w14:anchorId="406C6FD7">
-          <v:shape id="_x0000_i1052" type="#_x0000_t75" style="width:273.7pt;height:86.3pt" o:ole="">
+          <v:shape id="_x0000_i1052" type="#_x0000_t75" style="width:273.45pt;height:86.55pt" o:ole="">
             <v:imagedata r:id="rId66" o:title=""/>
           </v:shape>
-          <o:OLEObject Type="Embed" ProgID="Equation.DSMT4" ShapeID="_x0000_i1052" DrawAspect="Content" ObjectID="_1790412387" r:id="rId67"/>
+          <o:OLEObject Type="Embed" ProgID="Equation.DSMT4" ShapeID="_x0000_i1052" DrawAspect="Content" ObjectID="_1790417260" r:id="rId67"/>
         </w:object>
       </w:r>
     </w:p>
@@ -7786,10 +7786,10 @@
           <w:position w:val="-24"/>
         </w:rPr>
         <w:object w:dxaOrig="3100" w:dyaOrig="1080" w14:anchorId="698BD8BD">
-          <v:shape id="_x0000_i1053" type="#_x0000_t75" style="width:155.55pt;height:54pt" o:ole="">
+          <v:shape id="_x0000_i1053" type="#_x0000_t75" style="width:155.15pt;height:54pt" o:ole="">
             <v:imagedata r:id="rId68" o:title=""/>
           </v:shape>
-          <o:OLEObject Type="Embed" ProgID="Equation.DSMT4" ShapeID="_x0000_i1053" DrawAspect="Content" ObjectID="_1790412388" r:id="rId69"/>
+          <o:OLEObject Type="Embed" ProgID="Equation.DSMT4" ShapeID="_x0000_i1053" DrawAspect="Content" ObjectID="_1790417261" r:id="rId69"/>
         </w:object>
       </w:r>
     </w:p>
@@ -8495,10 +8495,10 @@
                 <w:position w:val="-6"/>
               </w:rPr>
               <w:object w:dxaOrig="220" w:dyaOrig="279" w14:anchorId="6BF346CD">
-                <v:shape id="_x0000_i1054" type="#_x0000_t75" style="width:11.1pt;height:14.3pt" o:ole="">
+                <v:shape id="_x0000_i1054" type="#_x0000_t75" style="width:11.15pt;height:14.55pt" o:ole="">
                   <v:imagedata r:id="rId38" o:title=""/>
                 </v:shape>
-                <o:OLEObject Type="Embed" ProgID="Equation.DSMT4" ShapeID="_x0000_i1054" DrawAspect="Content" ObjectID="_1790412389" r:id="rId70"/>
+                <o:OLEObject Type="Embed" ProgID="Equation.DSMT4" ShapeID="_x0000_i1054" DrawAspect="Content" ObjectID="_1790417262" r:id="rId70"/>
               </w:object>
             </w:r>
           </w:p>
@@ -9167,10 +9167,10 @@
           <w:position w:val="-30"/>
         </w:rPr>
         <w:object w:dxaOrig="3320" w:dyaOrig="720" w14:anchorId="0894FE14">
-          <v:shape id="_x0000_i1055" type="#_x0000_t75" style="width:165.7pt;height:36.45pt" o:ole="">
+          <v:shape id="_x0000_i1055" type="#_x0000_t75" style="width:165.45pt;height:36.85pt" o:ole="">
             <v:imagedata r:id="rId71" o:title=""/>
           </v:shape>
-          <o:OLEObject Type="Embed" ProgID="Equation.DSMT4" ShapeID="_x0000_i1055" DrawAspect="Content" ObjectID="_1790412390" r:id="rId72"/>
+          <o:OLEObject Type="Embed" ProgID="Equation.DSMT4" ShapeID="_x0000_i1055" DrawAspect="Content" ObjectID="_1790417263" r:id="rId72"/>
         </w:object>
       </w:r>
       <w:r>
@@ -9198,10 +9198,10 @@
           <w:position w:val="-30"/>
         </w:rPr>
         <w:object w:dxaOrig="3780" w:dyaOrig="720" w14:anchorId="511D752C">
-          <v:shape id="_x0000_i1056" type="#_x0000_t75" style="width:189.7pt;height:36.45pt" o:ole="">
+          <v:shape id="_x0000_i1056" type="#_x0000_t75" style="width:189.45pt;height:36.85pt" o:ole="">
             <v:imagedata r:id="rId73" o:title=""/>
           </v:shape>
-          <o:OLEObject Type="Embed" ProgID="Equation.DSMT4" ShapeID="_x0000_i1056" DrawAspect="Content" ObjectID="_1790412391" r:id="rId74"/>
+          <o:OLEObject Type="Embed" ProgID="Equation.DSMT4" ShapeID="_x0000_i1056" DrawAspect="Content" ObjectID="_1790417264" r:id="rId74"/>
         </w:object>
       </w:r>
     </w:p>
@@ -9226,10 +9226,10 @@
           <w:position w:val="-12"/>
         </w:rPr>
         <w:object w:dxaOrig="1320" w:dyaOrig="360" w14:anchorId="72A9C51B">
-          <v:shape id="_x0000_i1057" type="#_x0000_t75" style="width:65.1pt;height:18.9pt" o:ole="">
+          <v:shape id="_x0000_i1057" type="#_x0000_t75" style="width:65.15pt;height:18.85pt" o:ole="">
             <v:imagedata r:id="rId75" o:title=""/>
           </v:shape>
-          <o:OLEObject Type="Embed" ProgID="Equation.DSMT4" ShapeID="_x0000_i1057" DrawAspect="Content" ObjectID="_1790412392" r:id="rId76"/>
+          <o:OLEObject Type="Embed" ProgID="Equation.DSMT4" ShapeID="_x0000_i1057" DrawAspect="Content" ObjectID="_1790417265" r:id="rId76"/>
         </w:object>
       </w:r>
       <w:r>
@@ -9246,10 +9246,10 @@
           <w:position w:val="-12"/>
         </w:rPr>
         <w:object w:dxaOrig="1240" w:dyaOrig="360" w14:anchorId="0291F6C8">
-          <v:shape id="_x0000_i1058" type="#_x0000_t75" style="width:62.75pt;height:18.9pt" o:ole="">
+          <v:shape id="_x0000_i1058" type="#_x0000_t75" style="width:63pt;height:18.85pt" o:ole="">
             <v:imagedata r:id="rId77" o:title=""/>
           </v:shape>
-          <o:OLEObject Type="Embed" ProgID="Equation.DSMT4" ShapeID="_x0000_i1058" DrawAspect="Content" ObjectID="_1790412393" r:id="rId78"/>
+          <o:OLEObject Type="Embed" ProgID="Equation.DSMT4" ShapeID="_x0000_i1058" DrawAspect="Content" ObjectID="_1790417266" r:id="rId78"/>
         </w:object>
       </w:r>
       <w:r>
@@ -9274,10 +9274,10 @@
           <w:position w:val="-30"/>
         </w:rPr>
         <w:object w:dxaOrig="1880" w:dyaOrig="720" w14:anchorId="2DB8B696">
-          <v:shape id="_x0000_i1059" type="#_x0000_t75" style="width:94.15pt;height:36.45pt" o:ole="">
+          <v:shape id="_x0000_i1059" type="#_x0000_t75" style="width:94.3pt;height:36.85pt" o:ole="">
             <v:imagedata r:id="rId79" o:title=""/>
           </v:shape>
-          <o:OLEObject Type="Embed" ProgID="Equation.DSMT4" ShapeID="_x0000_i1059" DrawAspect="Content" ObjectID="_1790412394" r:id="rId80"/>
+          <o:OLEObject Type="Embed" ProgID="Equation.DSMT4" ShapeID="_x0000_i1059" DrawAspect="Content" ObjectID="_1790417267" r:id="rId80"/>
         </w:object>
       </w:r>
     </w:p>
@@ -9291,10 +9291,10 @@
           <w:position w:val="-30"/>
         </w:rPr>
         <w:object w:dxaOrig="2400" w:dyaOrig="720" w14:anchorId="39139B4C">
-          <v:shape id="_x0000_i1060" type="#_x0000_t75" style="width:120pt;height:36.45pt" o:ole="">
+          <v:shape id="_x0000_i1060" type="#_x0000_t75" style="width:120pt;height:36.85pt" o:ole="">
             <v:imagedata r:id="rId81" o:title=""/>
           </v:shape>
-          <o:OLEObject Type="Embed" ProgID="Equation.DSMT4" ShapeID="_x0000_i1060" DrawAspect="Content" ObjectID="_1790412395" r:id="rId82"/>
+          <o:OLEObject Type="Embed" ProgID="Equation.DSMT4" ShapeID="_x0000_i1060" DrawAspect="Content" ObjectID="_1790417268" r:id="rId82"/>
         </w:object>
       </w:r>
     </w:p>
@@ -9318,10 +9318,10 @@
           <w:position w:val="-12"/>
         </w:rPr>
         <w:object w:dxaOrig="560" w:dyaOrig="380" w14:anchorId="3AB33E36">
-          <v:shape id="_x0000_i1061" type="#_x0000_t75" style="width:26.75pt;height:18.9pt" o:ole="">
+          <v:shape id="_x0000_i1061" type="#_x0000_t75" style="width:27pt;height:18.85pt" o:ole="">
             <v:imagedata r:id="rId83" o:title=""/>
           </v:shape>
-          <o:OLEObject Type="Embed" ProgID="Equation.DSMT4" ShapeID="_x0000_i1061" DrawAspect="Content" ObjectID="_1790412396" r:id="rId84"/>
+          <o:OLEObject Type="Embed" ProgID="Equation.DSMT4" ShapeID="_x0000_i1061" DrawAspect="Content" ObjectID="_1790417269" r:id="rId84"/>
         </w:object>
       </w:r>
       <w:r>
@@ -9332,10 +9332,10 @@
           <w:position w:val="-12"/>
         </w:rPr>
         <w:object w:dxaOrig="540" w:dyaOrig="380" w14:anchorId="6150D12A">
-          <v:shape id="_x0000_i1062" type="#_x0000_t75" style="width:27.25pt;height:18.9pt" o:ole="">
+          <v:shape id="_x0000_i1062" type="#_x0000_t75" style="width:27pt;height:18.85pt" o:ole="">
             <v:imagedata r:id="rId85" o:title=""/>
           </v:shape>
-          <o:OLEObject Type="Embed" ProgID="Equation.DSMT4" ShapeID="_x0000_i1062" DrawAspect="Content" ObjectID="_1790412397" r:id="rId86"/>
+          <o:OLEObject Type="Embed" ProgID="Equation.DSMT4" ShapeID="_x0000_i1062" DrawAspect="Content" ObjectID="_1790417270" r:id="rId86"/>
         </w:object>
       </w:r>
       <w:r>
@@ -9490,10 +9490,10 @@
           <w:position w:val="-28"/>
         </w:rPr>
         <w:object w:dxaOrig="600" w:dyaOrig="540" w14:anchorId="07693FDA">
-          <v:shape id="_x0000_i1063" type="#_x0000_t75" style="width:30pt;height:27.25pt" o:ole="">
+          <v:shape id="_x0000_i1063" type="#_x0000_t75" style="width:30pt;height:27pt" o:ole="">
             <v:imagedata r:id="rId87" o:title=""/>
           </v:shape>
-          <o:OLEObject Type="Embed" ProgID="Equation.DSMT4" ShapeID="_x0000_i1063" DrawAspect="Content" ObjectID="_1790412398" r:id="rId88"/>
+          <o:OLEObject Type="Embed" ProgID="Equation.DSMT4" ShapeID="_x0000_i1063" DrawAspect="Content" ObjectID="_1790417271" r:id="rId88"/>
         </w:object>
       </w:r>
       <w:r>
@@ -9504,10 +9504,10 @@
           <w:position w:val="-4"/>
         </w:rPr>
         <w:object w:dxaOrig="180" w:dyaOrig="200" w14:anchorId="277AE5ED">
-          <v:shape id="_x0000_i1064" type="#_x0000_t75" style="width:9.25pt;height:9.25pt" o:ole="">
+          <v:shape id="_x0000_i1064" type="#_x0000_t75" style="width:9pt;height:9pt" o:ole="">
             <v:imagedata r:id="rId89" o:title=""/>
           </v:shape>
-          <o:OLEObject Type="Embed" ProgID="Equation.DSMT4" ShapeID="_x0000_i1064" DrawAspect="Content" ObjectID="_1790412399" r:id="rId90"/>
+          <o:OLEObject Type="Embed" ProgID="Equation.DSMT4" ShapeID="_x0000_i1064" DrawAspect="Content" ObjectID="_1790417272" r:id="rId90"/>
         </w:object>
       </w:r>
       <w:r>
@@ -9527,10 +9527,10 @@
           <w:position w:val="-4"/>
         </w:rPr>
         <w:object w:dxaOrig="180" w:dyaOrig="200" w14:anchorId="52156548">
-          <v:shape id="_x0000_i1065" type="#_x0000_t75" style="width:9.25pt;height:9.25pt" o:ole="">
+          <v:shape id="_x0000_i1065" type="#_x0000_t75" style="width:9pt;height:9pt" o:ole="">
             <v:imagedata r:id="rId89" o:title=""/>
           </v:shape>
-          <o:OLEObject Type="Embed" ProgID="Equation.DSMT4" ShapeID="_x0000_i1065" DrawAspect="Content" ObjectID="_1790412400" r:id="rId91"/>
+          <o:OLEObject Type="Embed" ProgID="Equation.DSMT4" ShapeID="_x0000_i1065" DrawAspect="Content" ObjectID="_1790417273" r:id="rId91"/>
         </w:object>
       </w:r>
       <w:r>
@@ -9556,10 +9556,10 @@
           <w:position w:val="-12"/>
         </w:rPr>
         <w:object w:dxaOrig="639" w:dyaOrig="380" w14:anchorId="48AC4AC4">
-          <v:shape id="_x0000_i1066" type="#_x0000_t75" style="width:31.85pt;height:18.9pt" o:ole="">
+          <v:shape id="_x0000_i1066" type="#_x0000_t75" style="width:31.7pt;height:18.85pt" o:ole="">
             <v:imagedata r:id="rId92" o:title=""/>
           </v:shape>
-          <o:OLEObject Type="Embed" ProgID="Equation.DSMT4" ShapeID="_x0000_i1066" DrawAspect="Content" ObjectID="_1790412401" r:id="rId93"/>
+          <o:OLEObject Type="Embed" ProgID="Equation.DSMT4" ShapeID="_x0000_i1066" DrawAspect="Content" ObjectID="_1790417274" r:id="rId93"/>
         </w:object>
       </w:r>
       <w:r>
@@ -9570,10 +9570,10 @@
           <w:position w:val="-4"/>
         </w:rPr>
         <w:object w:dxaOrig="180" w:dyaOrig="200" w14:anchorId="1AA77899">
-          <v:shape id="_x0000_i1067" type="#_x0000_t75" style="width:9.25pt;height:9.25pt" o:ole="">
+          <v:shape id="_x0000_i1067" type="#_x0000_t75" style="width:9pt;height:9pt" o:ole="">
             <v:imagedata r:id="rId94" o:title=""/>
           </v:shape>
-          <o:OLEObject Type="Embed" ProgID="Equation.DSMT4" ShapeID="_x0000_i1067" DrawAspect="Content" ObjectID="_1790412402" r:id="rId95"/>
+          <o:OLEObject Type="Embed" ProgID="Equation.DSMT4" ShapeID="_x0000_i1067" DrawAspect="Content" ObjectID="_1790417275" r:id="rId95"/>
         </w:object>
       </w:r>
       <w:r>
@@ -9593,10 +9593,10 @@
           <w:position w:val="-4"/>
         </w:rPr>
         <w:object w:dxaOrig="180" w:dyaOrig="200" w14:anchorId="5D000234">
-          <v:shape id="_x0000_i1068" type="#_x0000_t75" style="width:9.25pt;height:9.25pt" o:ole="">
+          <v:shape id="_x0000_i1068" type="#_x0000_t75" style="width:9pt;height:9pt" o:ole="">
             <v:imagedata r:id="rId94" o:title=""/>
           </v:shape>
-          <o:OLEObject Type="Embed" ProgID="Equation.DSMT4" ShapeID="_x0000_i1068" DrawAspect="Content" ObjectID="_1790412403" r:id="rId96"/>
+          <o:OLEObject Type="Embed" ProgID="Equation.DSMT4" ShapeID="_x0000_i1068" DrawAspect="Content" ObjectID="_1790417276" r:id="rId96"/>
         </w:object>
       </w:r>
       <w:r>
@@ -9616,10 +9616,10 @@
           <w:position w:val="-12"/>
         </w:rPr>
         <w:object w:dxaOrig="600" w:dyaOrig="380" w14:anchorId="28BE3CFC">
-          <v:shape id="_x0000_i1069" type="#_x0000_t75" style="width:30pt;height:18.9pt" o:ole="">
+          <v:shape id="_x0000_i1069" type="#_x0000_t75" style="width:30pt;height:18.85pt" o:ole="">
             <v:imagedata r:id="rId97" o:title=""/>
           </v:shape>
-          <o:OLEObject Type="Embed" ProgID="Equation.DSMT4" ShapeID="_x0000_i1069" DrawAspect="Content" ObjectID="_1790412404" r:id="rId98"/>
+          <o:OLEObject Type="Embed" ProgID="Equation.DSMT4" ShapeID="_x0000_i1069" DrawAspect="Content" ObjectID="_1790417277" r:id="rId98"/>
         </w:object>
       </w:r>
       <w:r>
@@ -9630,10 +9630,10 @@
           <w:position w:val="-4"/>
         </w:rPr>
         <w:object w:dxaOrig="180" w:dyaOrig="200" w14:anchorId="6F8FB75B">
-          <v:shape id="_x0000_i1070" type="#_x0000_t75" style="width:9.25pt;height:9.25pt" o:ole="">
+          <v:shape id="_x0000_i1070" type="#_x0000_t75" style="width:9pt;height:9pt" o:ole="">
             <v:imagedata r:id="rId89" o:title=""/>
           </v:shape>
-          <o:OLEObject Type="Embed" ProgID="Equation.DSMT4" ShapeID="_x0000_i1070" DrawAspect="Content" ObjectID="_1790412405" r:id="rId99"/>
+          <o:OLEObject Type="Embed" ProgID="Equation.DSMT4" ShapeID="_x0000_i1070" DrawAspect="Content" ObjectID="_1790417278" r:id="rId99"/>
         </w:object>
       </w:r>
       <w:r>
@@ -9665,10 +9665,10 @@
           <w:position w:val="-4"/>
         </w:rPr>
         <w:object w:dxaOrig="180" w:dyaOrig="200" w14:anchorId="3EC8ECB9">
-          <v:shape id="_x0000_i1071" type="#_x0000_t75" style="width:9.25pt;height:9.25pt" o:ole="">
+          <v:shape id="_x0000_i1071" type="#_x0000_t75" style="width:9pt;height:9pt" o:ole="">
             <v:imagedata r:id="rId89" o:title=""/>
           </v:shape>
-          <o:OLEObject Type="Embed" ProgID="Equation.DSMT4" ShapeID="_x0000_i1071" DrawAspect="Content" ObjectID="_1790412406" r:id="rId100"/>
+          <o:OLEObject Type="Embed" ProgID="Equation.DSMT4" ShapeID="_x0000_i1071" DrawAspect="Content" ObjectID="_1790417279" r:id="rId100"/>
         </w:object>
       </w:r>
       <w:r>
@@ -9694,10 +9694,10 @@
           <w:szCs w:val="22"/>
         </w:rPr>
         <w:object w:dxaOrig="620" w:dyaOrig="380" w14:anchorId="10EE4A49">
-          <v:shape id="_x0000_i1072" type="#_x0000_t75" style="width:30.45pt;height:18.9pt" o:ole="">
+          <v:shape id="_x0000_i1072" type="#_x0000_t75" style="width:30.85pt;height:18.85pt" o:ole="">
             <v:imagedata r:id="rId101" o:title=""/>
           </v:shape>
-          <o:OLEObject Type="Embed" ProgID="Equation.DSMT4" ShapeID="_x0000_i1072" DrawAspect="Content" ObjectID="_1790412407" r:id="rId102"/>
+          <o:OLEObject Type="Embed" ProgID="Equation.DSMT4" ShapeID="_x0000_i1072" DrawAspect="Content" ObjectID="_1790417280" r:id="rId102"/>
         </w:object>
       </w:r>
       <w:r>
@@ -9721,10 +9721,10 @@
           <w:position w:val="-4"/>
         </w:rPr>
         <w:object w:dxaOrig="180" w:dyaOrig="200" w14:anchorId="4E4CAC69">
-          <v:shape id="_x0000_i1073" type="#_x0000_t75" style="width:9.25pt;height:9.25pt" o:ole="">
+          <v:shape id="_x0000_i1073" type="#_x0000_t75" style="width:9pt;height:9pt" o:ole="">
             <v:imagedata r:id="rId103" o:title=""/>
           </v:shape>
-          <o:OLEObject Type="Embed" ProgID="Equation.DSMT4" ShapeID="_x0000_i1073" DrawAspect="Content" ObjectID="_1790412408" r:id="rId104"/>
+          <o:OLEObject Type="Embed" ProgID="Equation.DSMT4" ShapeID="_x0000_i1073" DrawAspect="Content" ObjectID="_1790417281" r:id="rId104"/>
         </w:object>
       </w:r>
       <w:r>
@@ -9744,10 +9744,10 @@
           <w:position w:val="-4"/>
         </w:rPr>
         <w:object w:dxaOrig="180" w:dyaOrig="200" w14:anchorId="755257B9">
-          <v:shape id="_x0000_i1074" type="#_x0000_t75" style="width:9.25pt;height:9.25pt" o:ole="">
+          <v:shape id="_x0000_i1074" type="#_x0000_t75" style="width:9pt;height:9pt" o:ole="">
             <v:imagedata r:id="rId89" o:title=""/>
           </v:shape>
-          <o:OLEObject Type="Embed" ProgID="Equation.DSMT4" ShapeID="_x0000_i1074" DrawAspect="Content" ObjectID="_1790412409" r:id="rId105"/>
+          <o:OLEObject Type="Embed" ProgID="Equation.DSMT4" ShapeID="_x0000_i1074" DrawAspect="Content" ObjectID="_1790417282" r:id="rId105"/>
         </w:object>
       </w:r>
       <w:r>
@@ -9796,10 +9796,10 @@
           <w:position w:val="-32"/>
         </w:rPr>
         <w:object w:dxaOrig="1620" w:dyaOrig="900" w14:anchorId="71C978F2">
-          <v:shape id="_x0000_i1075" type="#_x0000_t75" style="width:81.25pt;height:45.25pt" o:ole="">
+          <v:shape id="_x0000_i1075" type="#_x0000_t75" style="width:81pt;height:45pt" o:ole="">
             <v:imagedata r:id="rId106" o:title=""/>
           </v:shape>
-          <o:OLEObject Type="Embed" ProgID="Equation.DSMT4" ShapeID="_x0000_i1075" DrawAspect="Content" ObjectID="_1790412410" r:id="rId107"/>
+          <o:OLEObject Type="Embed" ProgID="Equation.DSMT4" ShapeID="_x0000_i1075" DrawAspect="Content" ObjectID="_1790417283" r:id="rId107"/>
         </w:object>
       </w:r>
       <w:r>
@@ -9813,10 +9813,10 @@
           <w:position w:val="-32"/>
         </w:rPr>
         <w:object w:dxaOrig="1579" w:dyaOrig="900" w14:anchorId="206AB112">
-          <v:shape id="_x0000_i1076" type="#_x0000_t75" style="width:78.9pt;height:45.25pt" o:ole="">
+          <v:shape id="_x0000_i1076" type="#_x0000_t75" style="width:78.85pt;height:45pt" o:ole="">
             <v:imagedata r:id="rId108" o:title=""/>
           </v:shape>
-          <o:OLEObject Type="Embed" ProgID="Equation.DSMT4" ShapeID="_x0000_i1076" DrawAspect="Content" ObjectID="_1790412411" r:id="rId109"/>
+          <o:OLEObject Type="Embed" ProgID="Equation.DSMT4" ShapeID="_x0000_i1076" DrawAspect="Content" ObjectID="_1790417284" r:id="rId109"/>
         </w:object>
       </w:r>
     </w:p>
@@ -9954,10 +9954,10 @@
           <w:position w:val="-4"/>
         </w:rPr>
         <w:object w:dxaOrig="180" w:dyaOrig="200" w14:anchorId="1AEBD817">
-          <v:shape id="_x0000_i1077" type="#_x0000_t75" style="width:9.25pt;height:9.25pt" o:ole="">
+          <v:shape id="_x0000_i1077" type="#_x0000_t75" style="width:9pt;height:9pt" o:ole="">
             <v:imagedata r:id="rId89" o:title=""/>
           </v:shape>
-          <o:OLEObject Type="Embed" ProgID="Equation.DSMT4" ShapeID="_x0000_i1077" DrawAspect="Content" ObjectID="_1790412412" r:id="rId110"/>
+          <o:OLEObject Type="Embed" ProgID="Equation.DSMT4" ShapeID="_x0000_i1077" DrawAspect="Content" ObjectID="_1790417285" r:id="rId110"/>
         </w:object>
       </w:r>
       <w:r>
@@ -9983,10 +9983,10 @@
           <w:position w:val="-4"/>
         </w:rPr>
         <w:object w:dxaOrig="180" w:dyaOrig="200" w14:anchorId="305A4BBF">
-          <v:shape id="_x0000_i1078" type="#_x0000_t75" style="width:9.25pt;height:9.25pt" o:ole="">
+          <v:shape id="_x0000_i1078" type="#_x0000_t75" style="width:9pt;height:9pt" o:ole="">
             <v:imagedata r:id="rId94" o:title=""/>
           </v:shape>
-          <o:OLEObject Type="Embed" ProgID="Equation.DSMT4" ShapeID="_x0000_i1078" DrawAspect="Content" ObjectID="_1790412413" r:id="rId111"/>
+          <o:OLEObject Type="Embed" ProgID="Equation.DSMT4" ShapeID="_x0000_i1078" DrawAspect="Content" ObjectID="_1790417286" r:id="rId111"/>
         </w:object>
       </w:r>
       <w:r>
@@ -10009,10 +10009,10 @@
           <w:position w:val="-4"/>
         </w:rPr>
         <w:object w:dxaOrig="180" w:dyaOrig="200" w14:anchorId="2549049F">
-          <v:shape id="_x0000_i1079" type="#_x0000_t75" style="width:9.25pt;height:9.25pt" o:ole="">
+          <v:shape id="_x0000_i1079" type="#_x0000_t75" style="width:9pt;height:9pt" o:ole="">
             <v:imagedata r:id="rId89" o:title=""/>
           </v:shape>
-          <o:OLEObject Type="Embed" ProgID="Equation.DSMT4" ShapeID="_x0000_i1079" DrawAspect="Content" ObjectID="_1790412414" r:id="rId112"/>
+          <o:OLEObject Type="Embed" ProgID="Equation.DSMT4" ShapeID="_x0000_i1079" DrawAspect="Content" ObjectID="_1790417287" r:id="rId112"/>
         </w:object>
       </w:r>
       <w:r>
@@ -10052,10 +10052,10 @@
           <w:position w:val="-4"/>
         </w:rPr>
         <w:object w:dxaOrig="180" w:dyaOrig="200" w14:anchorId="7C9502C5">
-          <v:shape id="_x0000_i1080" type="#_x0000_t75" style="width:9.25pt;height:11.1pt" o:ole="">
+          <v:shape id="_x0000_i1080" type="#_x0000_t75" style="width:9pt;height:11.15pt" o:ole="">
             <v:imagedata r:id="rId113" o:title=""/>
           </v:shape>
-          <o:OLEObject Type="Embed" ProgID="Equation.DSMT4" ShapeID="_x0000_i1080" DrawAspect="Content" ObjectID="_1790412415" r:id="rId114"/>
+          <o:OLEObject Type="Embed" ProgID="Equation.DSMT4" ShapeID="_x0000_i1080" DrawAspect="Content" ObjectID="_1790417288" r:id="rId114"/>
         </w:object>
       </w:r>
       <w:r>
@@ -10081,10 +10081,10 @@
           <w:position w:val="-4"/>
         </w:rPr>
         <w:object w:dxaOrig="180" w:dyaOrig="200" w14:anchorId="3FF8AF0D">
-          <v:shape id="_x0000_i1081" type="#_x0000_t75" style="width:9.25pt;height:11.1pt" o:ole="">
+          <v:shape id="_x0000_i1081" type="#_x0000_t75" style="width:9pt;height:11.15pt" o:ole="">
             <v:imagedata r:id="rId113" o:title=""/>
           </v:shape>
-          <o:OLEObject Type="Embed" ProgID="Equation.DSMT4" ShapeID="_x0000_i1081" DrawAspect="Content" ObjectID="_1790412416" r:id="rId115"/>
+          <o:OLEObject Type="Embed" ProgID="Equation.DSMT4" ShapeID="_x0000_i1081" DrawAspect="Content" ObjectID="_1790417289" r:id="rId115"/>
         </w:object>
       </w:r>
       <w:r>
@@ -10104,10 +10104,10 @@
           <w:position w:val="-4"/>
         </w:rPr>
         <w:object w:dxaOrig="180" w:dyaOrig="200" w14:anchorId="51661D32">
-          <v:shape id="_x0000_i1082" type="#_x0000_t75" style="width:9.25pt;height:11.1pt" o:ole="">
+          <v:shape id="_x0000_i1082" type="#_x0000_t75" style="width:9pt;height:11.15pt" o:ole="">
             <v:imagedata r:id="rId113" o:title=""/>
           </v:shape>
-          <o:OLEObject Type="Embed" ProgID="Equation.DSMT4" ShapeID="_x0000_i1082" DrawAspect="Content" ObjectID="_1790412417" r:id="rId116"/>
+          <o:OLEObject Type="Embed" ProgID="Equation.DSMT4" ShapeID="_x0000_i1082" DrawAspect="Content" ObjectID="_1790417290" r:id="rId116"/>
         </w:object>
       </w:r>
       <w:r>
@@ -10162,10 +10162,10 @@
           <w:position w:val="-4"/>
         </w:rPr>
         <w:object w:dxaOrig="180" w:dyaOrig="200" w14:anchorId="453AE320">
-          <v:shape id="_x0000_i1083" type="#_x0000_t75" style="width:9.25pt;height:9.25pt" o:ole="">
+          <v:shape id="_x0000_i1083" type="#_x0000_t75" style="width:9pt;height:9pt" o:ole="">
             <v:imagedata r:id="rId89" o:title=""/>
           </v:shape>
-          <o:OLEObject Type="Embed" ProgID="Equation.DSMT4" ShapeID="_x0000_i1083" DrawAspect="Content" ObjectID="_1790412418" r:id="rId117"/>
+          <o:OLEObject Type="Embed" ProgID="Equation.DSMT4" ShapeID="_x0000_i1083" DrawAspect="Content" ObjectID="_1790417291" r:id="rId117"/>
         </w:object>
       </w:r>
       <w:r>
@@ -10253,10 +10253,10 @@
           <w:position w:val="-4"/>
         </w:rPr>
         <w:object w:dxaOrig="180" w:dyaOrig="200" w14:anchorId="106CE2A9">
-          <v:shape id="_x0000_i1084" type="#_x0000_t75" style="width:9.25pt;height:11.1pt" o:ole="">
+          <v:shape id="_x0000_i1084" type="#_x0000_t75" style="width:9pt;height:11.15pt" o:ole="">
             <v:imagedata r:id="rId118" o:title=""/>
           </v:shape>
-          <o:OLEObject Type="Embed" ProgID="Equation.DSMT4" ShapeID="_x0000_i1084" DrawAspect="Content" ObjectID="_1790412419" r:id="rId119"/>
+          <o:OLEObject Type="Embed" ProgID="Equation.DSMT4" ShapeID="_x0000_i1084" DrawAspect="Content" ObjectID="_1790417292" r:id="rId119"/>
         </w:object>
       </w:r>
       <w:r>
@@ -10267,10 +10267,10 @@
           <w:position w:val="-4"/>
         </w:rPr>
         <w:object w:dxaOrig="180" w:dyaOrig="200" w14:anchorId="49B02E66">
-          <v:shape id="_x0000_i1085" type="#_x0000_t75" style="width:9.25pt;height:11.1pt" o:ole="">
+          <v:shape id="_x0000_i1085" type="#_x0000_t75" style="width:9pt;height:11.15pt" o:ole="">
             <v:imagedata r:id="rId118" o:title=""/>
           </v:shape>
-          <o:OLEObject Type="Embed" ProgID="Equation.DSMT4" ShapeID="_x0000_i1085" DrawAspect="Content" ObjectID="_1790412420" r:id="rId120"/>
+          <o:OLEObject Type="Embed" ProgID="Equation.DSMT4" ShapeID="_x0000_i1085" DrawAspect="Content" ObjectID="_1790417293" r:id="rId120"/>
         </w:object>
       </w:r>
       <w:r>
@@ -10281,10 +10281,10 @@
           <w:position w:val="-4"/>
         </w:rPr>
         <w:object w:dxaOrig="180" w:dyaOrig="200" w14:anchorId="74A0C2EF">
-          <v:shape id="_x0000_i1086" type="#_x0000_t75" style="width:9.25pt;height:11.1pt" o:ole="">
+          <v:shape id="_x0000_i1086" type="#_x0000_t75" style="width:9pt;height:11.15pt" o:ole="">
             <v:imagedata r:id="rId113" o:title=""/>
           </v:shape>
-          <o:OLEObject Type="Embed" ProgID="Equation.DSMT4" ShapeID="_x0000_i1086" DrawAspect="Content" ObjectID="_1790412421" r:id="rId121"/>
+          <o:OLEObject Type="Embed" ProgID="Equation.DSMT4" ShapeID="_x0000_i1086" DrawAspect="Content" ObjectID="_1790417294" r:id="rId121"/>
         </w:object>
       </w:r>
       <w:r>
@@ -10301,10 +10301,10 @@
           <w:position w:val="-4"/>
         </w:rPr>
         <w:object w:dxaOrig="180" w:dyaOrig="200" w14:anchorId="12FDA14E">
-          <v:shape id="_x0000_i1087" type="#_x0000_t75" style="width:9.25pt;height:11.1pt" o:ole="">
+          <v:shape id="_x0000_i1087" type="#_x0000_t75" style="width:9pt;height:11.15pt" o:ole="">
             <v:imagedata r:id="rId118" o:title=""/>
           </v:shape>
-          <o:OLEObject Type="Embed" ProgID="Equation.DSMT4" ShapeID="_x0000_i1087" DrawAspect="Content" ObjectID="_1790412422" r:id="rId122"/>
+          <o:OLEObject Type="Embed" ProgID="Equation.DSMT4" ShapeID="_x0000_i1087" DrawAspect="Content" ObjectID="_1790417295" r:id="rId122"/>
         </w:object>
       </w:r>
       <w:r>
@@ -10315,10 +10315,10 @@
           <w:position w:val="-4"/>
         </w:rPr>
         <w:object w:dxaOrig="180" w:dyaOrig="200" w14:anchorId="47FDB6CE">
-          <v:shape id="_x0000_i1088" type="#_x0000_t75" style="width:9.25pt;height:11.1pt" o:ole="">
+          <v:shape id="_x0000_i1088" type="#_x0000_t75" style="width:9pt;height:11.15pt" o:ole="">
             <v:imagedata r:id="rId113" o:title=""/>
           </v:shape>
-          <o:OLEObject Type="Embed" ProgID="Equation.DSMT4" ShapeID="_x0000_i1088" DrawAspect="Content" ObjectID="_1790412423" r:id="rId123"/>
+          <o:OLEObject Type="Embed" ProgID="Equation.DSMT4" ShapeID="_x0000_i1088" DrawAspect="Content" ObjectID="_1790417296" r:id="rId123"/>
         </w:object>
       </w:r>
       <w:r>
@@ -10329,10 +10329,10 @@
           <w:position w:val="-4"/>
         </w:rPr>
         <w:object w:dxaOrig="180" w:dyaOrig="200" w14:anchorId="71915CDB">
-          <v:shape id="_x0000_i1089" type="#_x0000_t75" style="width:9.25pt;height:11.1pt" o:ole="">
+          <v:shape id="_x0000_i1089" type="#_x0000_t75" style="width:9pt;height:11.15pt" o:ole="">
             <v:imagedata r:id="rId118" o:title=""/>
           </v:shape>
-          <o:OLEObject Type="Embed" ProgID="Equation.DSMT4" ShapeID="_x0000_i1089" DrawAspect="Content" ObjectID="_1790412424" r:id="rId124"/>
+          <o:OLEObject Type="Embed" ProgID="Equation.DSMT4" ShapeID="_x0000_i1089" DrawAspect="Content" ObjectID="_1790417297" r:id="rId124"/>
         </w:object>
       </w:r>
       <w:r>
@@ -10352,10 +10352,10 @@
           <w:position w:val="-4"/>
         </w:rPr>
         <w:object w:dxaOrig="180" w:dyaOrig="200" w14:anchorId="4457DE47">
-          <v:shape id="_x0000_i1090" type="#_x0000_t75" style="width:9.25pt;height:11.1pt" o:ole="">
+          <v:shape id="_x0000_i1090" type="#_x0000_t75" style="width:9pt;height:11.15pt" o:ole="">
             <v:imagedata r:id="rId118" o:title=""/>
           </v:shape>
-          <o:OLEObject Type="Embed" ProgID="Equation.DSMT4" ShapeID="_x0000_i1090" DrawAspect="Content" ObjectID="_1790412425" r:id="rId125"/>
+          <o:OLEObject Type="Embed" ProgID="Equation.DSMT4" ShapeID="_x0000_i1090" DrawAspect="Content" ObjectID="_1790417298" r:id="rId125"/>
         </w:object>
       </w:r>
       <w:r>
@@ -10413,10 +10413,10 @@
           <w:position w:val="-4"/>
         </w:rPr>
         <w:object w:dxaOrig="180" w:dyaOrig="200" w14:anchorId="26E8CA12">
-          <v:shape id="_x0000_i1091" type="#_x0000_t75" style="width:9.25pt;height:11.1pt" o:ole="">
+          <v:shape id="_x0000_i1091" type="#_x0000_t75" style="width:9pt;height:11.15pt" o:ole="">
             <v:imagedata r:id="rId118" o:title=""/>
           </v:shape>
-          <o:OLEObject Type="Embed" ProgID="Equation.DSMT4" ShapeID="_x0000_i1091" DrawAspect="Content" ObjectID="_1790412426" r:id="rId126"/>
+          <o:OLEObject Type="Embed" ProgID="Equation.DSMT4" ShapeID="_x0000_i1091" DrawAspect="Content" ObjectID="_1790417299" r:id="rId126"/>
         </w:object>
       </w:r>
       <w:r>
@@ -10427,10 +10427,10 @@
           <w:position w:val="-4"/>
         </w:rPr>
         <w:object w:dxaOrig="180" w:dyaOrig="200" w14:anchorId="4B9CDD12">
-          <v:shape id="_x0000_i1092" type="#_x0000_t75" style="width:9.25pt;height:11.1pt" o:ole="">
+          <v:shape id="_x0000_i1092" type="#_x0000_t75" style="width:9pt;height:11.15pt" o:ole="">
             <v:imagedata r:id="rId118" o:title=""/>
           </v:shape>
-          <o:OLEObject Type="Embed" ProgID="Equation.DSMT4" ShapeID="_x0000_i1092" DrawAspect="Content" ObjectID="_1790412427" r:id="rId127"/>
+          <o:OLEObject Type="Embed" ProgID="Equation.DSMT4" ShapeID="_x0000_i1092" DrawAspect="Content" ObjectID="_1790417300" r:id="rId127"/>
         </w:object>
       </w:r>
       <w:r>
@@ -10441,10 +10441,10 @@
           <w:position w:val="-4"/>
         </w:rPr>
         <w:object w:dxaOrig="180" w:dyaOrig="200" w14:anchorId="5BD9CEC8">
-          <v:shape id="_x0000_i1093" type="#_x0000_t75" style="width:9.25pt;height:11.1pt" o:ole="">
+          <v:shape id="_x0000_i1093" type="#_x0000_t75" style="width:9pt;height:11.15pt" o:ole="">
             <v:imagedata r:id="rId113" o:title=""/>
           </v:shape>
-          <o:OLEObject Type="Embed" ProgID="Equation.DSMT4" ShapeID="_x0000_i1093" DrawAspect="Content" ObjectID="_1790412428" r:id="rId128"/>
+          <o:OLEObject Type="Embed" ProgID="Equation.DSMT4" ShapeID="_x0000_i1093" DrawAspect="Content" ObjectID="_1790417301" r:id="rId128"/>
         </w:object>
       </w:r>
       <w:r>
@@ -10455,10 +10455,10 @@
           <w:position w:val="-4"/>
         </w:rPr>
         <w:object w:dxaOrig="180" w:dyaOrig="200" w14:anchorId="4DDEC74A">
-          <v:shape id="_x0000_i1094" type="#_x0000_t75" style="width:9.25pt;height:11.1pt" o:ole="">
+          <v:shape id="_x0000_i1094" type="#_x0000_t75" style="width:9pt;height:11.15pt" o:ole="">
             <v:imagedata r:id="rId118" o:title=""/>
           </v:shape>
-          <o:OLEObject Type="Embed" ProgID="Equation.DSMT4" ShapeID="_x0000_i1094" DrawAspect="Content" ObjectID="_1790412429" r:id="rId129"/>
+          <o:OLEObject Type="Embed" ProgID="Equation.DSMT4" ShapeID="_x0000_i1094" DrawAspect="Content" ObjectID="_1790417302" r:id="rId129"/>
         </w:object>
       </w:r>
       <w:r>
@@ -10469,10 +10469,10 @@
           <w:position w:val="-4"/>
         </w:rPr>
         <w:object w:dxaOrig="180" w:dyaOrig="200" w14:anchorId="76904CA7">
-          <v:shape id="_x0000_i1095" type="#_x0000_t75" style="width:9.25pt;height:11.1pt" o:ole="">
+          <v:shape id="_x0000_i1095" type="#_x0000_t75" style="width:9pt;height:11.15pt" o:ole="">
             <v:imagedata r:id="rId113" o:title=""/>
           </v:shape>
-          <o:OLEObject Type="Embed" ProgID="Equation.DSMT4" ShapeID="_x0000_i1095" DrawAspect="Content" ObjectID="_1790412430" r:id="rId130"/>
+          <o:OLEObject Type="Embed" ProgID="Equation.DSMT4" ShapeID="_x0000_i1095" DrawAspect="Content" ObjectID="_1790417303" r:id="rId130"/>
         </w:object>
       </w:r>
       <w:r>
@@ -10483,10 +10483,10 @@
           <w:position w:val="-4"/>
         </w:rPr>
         <w:object w:dxaOrig="180" w:dyaOrig="200" w14:anchorId="18D99CA7">
-          <v:shape id="_x0000_i1096" type="#_x0000_t75" style="width:9.25pt;height:11.1pt" o:ole="">
+          <v:shape id="_x0000_i1096" type="#_x0000_t75" style="width:9pt;height:11.15pt" o:ole="">
             <v:imagedata r:id="rId118" o:title=""/>
           </v:shape>
-          <o:OLEObject Type="Embed" ProgID="Equation.DSMT4" ShapeID="_x0000_i1096" DrawAspect="Content" ObjectID="_1790412431" r:id="rId131"/>
+          <o:OLEObject Type="Embed" ProgID="Equation.DSMT4" ShapeID="_x0000_i1096" DrawAspect="Content" ObjectID="_1790417304" r:id="rId131"/>
         </w:object>
       </w:r>
       <w:r>
@@ -10500,10 +10500,10 @@
           <w:position w:val="-4"/>
         </w:rPr>
         <w:object w:dxaOrig="180" w:dyaOrig="200" w14:anchorId="6DFCBD15">
-          <v:shape id="_x0000_i1097" type="#_x0000_t75" style="width:9.25pt;height:11.1pt" o:ole="">
+          <v:shape id="_x0000_i1097" type="#_x0000_t75" style="width:9pt;height:11.15pt" o:ole="">
             <v:imagedata r:id="rId113" o:title=""/>
           </v:shape>
-          <o:OLEObject Type="Embed" ProgID="Equation.DSMT4" ShapeID="_x0000_i1097" DrawAspect="Content" ObjectID="_1790412432" r:id="rId132"/>
+          <o:OLEObject Type="Embed" ProgID="Equation.DSMT4" ShapeID="_x0000_i1097" DrawAspect="Content" ObjectID="_1790417305" r:id="rId132"/>
         </w:object>
       </w:r>
       <w:r>
@@ -10541,7 +10541,7 @@
           <v:shape id="_x0000_i1171" type="#_x0000_t75" style="width:120pt;height:36pt" o:ole="">
             <v:imagedata r:id="rId133" o:title=""/>
           </v:shape>
-          <o:OLEObject Type="Embed" ProgID="Equation.DSMT4" ShapeID="_x0000_i1171" DrawAspect="Content" ObjectID="_1790412433" r:id="rId134"/>
+          <o:OLEObject Type="Embed" ProgID="Equation.DSMT4" ShapeID="_x0000_i1171" DrawAspect="Content" ObjectID="_1790417306" r:id="rId134"/>
         </w:object>
       </w:r>
     </w:p>
@@ -10555,10 +10555,10 @@
           <w:position w:val="-32"/>
         </w:rPr>
         <w:object w:dxaOrig="3739" w:dyaOrig="900" w14:anchorId="3CBC850B">
-          <v:shape id="_x0000_i1100" type="#_x0000_t75" style="width:186.9pt;height:45.25pt" o:ole="">
+          <v:shape id="_x0000_i1100" type="#_x0000_t75" style="width:186.85pt;height:45pt" o:ole="">
             <v:imagedata r:id="rId135" o:title=""/>
           </v:shape>
-          <o:OLEObject Type="Embed" ProgID="Equation.DSMT4" ShapeID="_x0000_i1100" DrawAspect="Content" ObjectID="_1790412434" r:id="rId136"/>
+          <o:OLEObject Type="Embed" ProgID="Equation.DSMT4" ShapeID="_x0000_i1100" DrawAspect="Content" ObjectID="_1790417307" r:id="rId136"/>
         </w:object>
       </w:r>
     </w:p>
@@ -10572,10 +10572,10 @@
           <w:position w:val="-32"/>
         </w:rPr>
         <w:object w:dxaOrig="3840" w:dyaOrig="900" w14:anchorId="49CCCFC2">
-          <v:shape id="_x0000_i1101" type="#_x0000_t75" style="width:192.9pt;height:45.25pt" o:ole="">
+          <v:shape id="_x0000_i1101" type="#_x0000_t75" style="width:192.85pt;height:45pt" o:ole="">
             <v:imagedata r:id="rId137" o:title=""/>
           </v:shape>
-          <o:OLEObject Type="Embed" ProgID="Equation.DSMT4" ShapeID="_x0000_i1101" DrawAspect="Content" ObjectID="_1790412435" r:id="rId138"/>
+          <o:OLEObject Type="Embed" ProgID="Equation.DSMT4" ShapeID="_x0000_i1101" DrawAspect="Content" ObjectID="_1790417308" r:id="rId138"/>
         </w:object>
       </w:r>
     </w:p>
@@ -10600,10 +10600,10 @@
           <w:position w:val="-30"/>
         </w:rPr>
         <w:object w:dxaOrig="4320" w:dyaOrig="720" w14:anchorId="5F58233A">
-          <v:shape id="_x0000_i1177" type="#_x0000_t75" style="width:216.9pt;height:36.45pt" o:ole="">
+          <v:shape id="_x0000_i1177" type="#_x0000_t75" style="width:216.85pt;height:36.85pt" o:ole="">
             <v:imagedata r:id="rId139" o:title=""/>
           </v:shape>
-          <o:OLEObject Type="Embed" ProgID="Equation.DSMT4" ShapeID="_x0000_i1177" DrawAspect="Content" ObjectID="_1790412436" r:id="rId140"/>
+          <o:OLEObject Type="Embed" ProgID="Equation.DSMT4" ShapeID="_x0000_i1177" DrawAspect="Content" ObjectID="_1790417309" r:id="rId140"/>
         </w:object>
       </w:r>
     </w:p>
@@ -10617,10 +10617,10 @@
           <w:position w:val="-30"/>
         </w:rPr>
         <w:object w:dxaOrig="4380" w:dyaOrig="720" w14:anchorId="59539643">
-          <v:shape id="_x0000_i1179" type="#_x0000_t75" style="width:219.7pt;height:36.45pt" o:ole="">
+          <v:shape id="_x0000_i1179" type="#_x0000_t75" style="width:219.85pt;height:36.85pt" o:ole="">
             <v:imagedata r:id="rId141" o:title=""/>
           </v:shape>
-          <o:OLEObject Type="Embed" ProgID="Equation.DSMT4" ShapeID="_x0000_i1179" DrawAspect="Content" ObjectID="_1790412437" r:id="rId142"/>
+          <o:OLEObject Type="Embed" ProgID="Equation.DSMT4" ShapeID="_x0000_i1179" DrawAspect="Content" ObjectID="_1790417310" r:id="rId142"/>
         </w:object>
       </w:r>
     </w:p>
@@ -10634,10 +10634,10 @@
           <w:position w:val="-30"/>
         </w:rPr>
         <w:object w:dxaOrig="5480" w:dyaOrig="720" w14:anchorId="041DFB56">
-          <v:shape id="_x0000_i1104" type="#_x0000_t75" style="width:274.15pt;height:36.45pt" o:ole="">
+          <v:shape id="_x0000_i1104" type="#_x0000_t75" style="width:273.85pt;height:36.85pt" o:ole="">
             <v:imagedata r:id="rId143" o:title=""/>
           </v:shape>
-          <o:OLEObject Type="Embed" ProgID="Equation.DSMT4" ShapeID="_x0000_i1104" DrawAspect="Content" ObjectID="_1790412438" r:id="rId144"/>
+          <o:OLEObject Type="Embed" ProgID="Equation.DSMT4" ShapeID="_x0000_i1104" DrawAspect="Content" ObjectID="_1790417311" r:id="rId144"/>
         </w:object>
       </w:r>
     </w:p>
@@ -10651,10 +10651,10 @@
           <w:position w:val="-30"/>
         </w:rPr>
         <w:object w:dxaOrig="5580" w:dyaOrig="720" w14:anchorId="00918391">
-          <v:shape id="_x0000_i1105" type="#_x0000_t75" style="width:279.25pt;height:36.45pt" o:ole="">
+          <v:shape id="_x0000_i1105" type="#_x0000_t75" style="width:279.45pt;height:36.85pt" o:ole="">
             <v:imagedata r:id="rId145" o:title=""/>
           </v:shape>
-          <o:OLEObject Type="Embed" ProgID="Equation.DSMT4" ShapeID="_x0000_i1105" DrawAspect="Content" ObjectID="_1790412439" r:id="rId146"/>
+          <o:OLEObject Type="Embed" ProgID="Equation.DSMT4" ShapeID="_x0000_i1105" DrawAspect="Content" ObjectID="_1790417312" r:id="rId146"/>
         </w:object>
       </w:r>
     </w:p>
@@ -10676,10 +10676,10 @@
           <w:position w:val="-24"/>
         </w:rPr>
         <w:object w:dxaOrig="4920" w:dyaOrig="620" w14:anchorId="40475C76">
-          <v:shape id="_x0000_i1304" type="#_x0000_t75" style="width:246.45pt;height:30.45pt" o:ole="">
+          <v:shape id="_x0000_i1304" type="#_x0000_t75" style="width:246.45pt;height:30.85pt" o:ole="">
             <v:imagedata r:id="rId147" o:title=""/>
           </v:shape>
-          <o:OLEObject Type="Embed" ProgID="Equation.DSMT4" ShapeID="_x0000_i1304" DrawAspect="Content" ObjectID="_1790412440" r:id="rId148"/>
+          <o:OLEObject Type="Embed" ProgID="Equation.DSMT4" ShapeID="_x0000_i1304" DrawAspect="Content" ObjectID="_1790417313" r:id="rId148"/>
         </w:object>
       </w:r>
       <w:r>
@@ -10722,10 +10722,10 @@
           <w:position w:val="-32"/>
         </w:rPr>
         <w:object w:dxaOrig="3379" w:dyaOrig="780" w14:anchorId="7BD60FDA">
-          <v:shape id="_x0000_i1107" type="#_x0000_t75" style="width:168pt;height:39.25pt" o:ole="">
+          <v:shape id="_x0000_i1107" type="#_x0000_t75" style="width:168pt;height:39pt" o:ole="">
             <v:imagedata r:id="rId149" o:title=""/>
           </v:shape>
-          <o:OLEObject Type="Embed" ProgID="Equation.DSMT4" ShapeID="_x0000_i1107" DrawAspect="Content" ObjectID="_1790412441" r:id="rId150"/>
+          <o:OLEObject Type="Embed" ProgID="Equation.DSMT4" ShapeID="_x0000_i1107" DrawAspect="Content" ObjectID="_1790417314" r:id="rId150"/>
         </w:object>
       </w:r>
     </w:p>
@@ -10787,10 +10787,10 @@
           <w:position w:val="-12"/>
         </w:rPr>
         <w:object w:dxaOrig="380" w:dyaOrig="360" w14:anchorId="28C9B338">
-          <v:shape id="_x0000_i1108" type="#_x0000_t75" style="width:18.9pt;height:18.9pt" o:ole="">
+          <v:shape id="_x0000_i1108" type="#_x0000_t75" style="width:18.85pt;height:18.85pt" o:ole="">
             <v:imagedata r:id="rId151" o:title=""/>
           </v:shape>
-          <o:OLEObject Type="Embed" ProgID="Equation.DSMT4" ShapeID="_x0000_i1108" DrawAspect="Content" ObjectID="_1790412442" r:id="rId152"/>
+          <o:OLEObject Type="Embed" ProgID="Equation.DSMT4" ShapeID="_x0000_i1108" DrawAspect="Content" ObjectID="_1790417315" r:id="rId152"/>
         </w:object>
       </w:r>
       <w:r>
@@ -10818,10 +10818,10 @@
           <w:position w:val="-12"/>
         </w:rPr>
         <w:object w:dxaOrig="5420" w:dyaOrig="360" w14:anchorId="074D2DDA">
-          <v:shape id="_x0000_i1109" type="#_x0000_t75" style="width:270.9pt;height:18.9pt" o:ole="">
+          <v:shape id="_x0000_i1109" type="#_x0000_t75" style="width:270.85pt;height:18.85pt" o:ole="">
             <v:imagedata r:id="rId153" o:title=""/>
           </v:shape>
-          <o:OLEObject Type="Embed" ProgID="Equation.DSMT4" ShapeID="_x0000_i1109" DrawAspect="Content" ObjectID="_1790412443" r:id="rId154"/>
+          <o:OLEObject Type="Embed" ProgID="Equation.DSMT4" ShapeID="_x0000_i1109" DrawAspect="Content" ObjectID="_1790417316" r:id="rId154"/>
         </w:object>
       </w:r>
       <w:r>
@@ -10835,10 +10835,10 @@
           <w:position w:val="-12"/>
         </w:rPr>
         <w:object w:dxaOrig="380" w:dyaOrig="360" w14:anchorId="5F586C6D">
-          <v:shape id="_x0000_i1110" type="#_x0000_t75" style="width:18.9pt;height:18.9pt" o:ole="">
+          <v:shape id="_x0000_i1110" type="#_x0000_t75" style="width:18.85pt;height:18.85pt" o:ole="">
             <v:imagedata r:id="rId155" o:title=""/>
           </v:shape>
-          <o:OLEObject Type="Embed" ProgID="Equation.DSMT4" ShapeID="_x0000_i1110" DrawAspect="Content" ObjectID="_1790412444" r:id="rId156"/>
+          <o:OLEObject Type="Embed" ProgID="Equation.DSMT4" ShapeID="_x0000_i1110" DrawAspect="Content" ObjectID="_1790417317" r:id="rId156"/>
         </w:object>
       </w:r>
       <w:r>
@@ -10860,10 +10860,10 @@
           <w:position w:val="-14"/>
         </w:rPr>
         <w:object w:dxaOrig="480" w:dyaOrig="380" w14:anchorId="24F9ABBD">
-          <v:shape id="_x0000_i1111" type="#_x0000_t75" style="width:24pt;height:18.9pt" o:ole="">
+          <v:shape id="_x0000_i1111" type="#_x0000_t75" style="width:24pt;height:18.85pt" o:ole="">
             <v:imagedata r:id="rId157" o:title=""/>
           </v:shape>
-          <o:OLEObject Type="Embed" ProgID="Equation.DSMT4" ShapeID="_x0000_i1111" DrawAspect="Content" ObjectID="_1790412445" r:id="rId158"/>
+          <o:OLEObject Type="Embed" ProgID="Equation.DSMT4" ShapeID="_x0000_i1111" DrawAspect="Content" ObjectID="_1790417318" r:id="rId158"/>
         </w:object>
       </w:r>
       <w:r>
@@ -10891,10 +10891,10 @@
           <w:position w:val="-14"/>
         </w:rPr>
         <w:object w:dxaOrig="480" w:dyaOrig="380" w14:anchorId="5F66CD12">
-          <v:shape id="_x0000_i1112" type="#_x0000_t75" style="width:24pt;height:18.9pt" o:ole="">
+          <v:shape id="_x0000_i1112" type="#_x0000_t75" style="width:24pt;height:18.85pt" o:ole="">
             <v:imagedata r:id="rId157" o:title=""/>
           </v:shape>
-          <o:OLEObject Type="Embed" ProgID="Equation.DSMT4" ShapeID="_x0000_i1112" DrawAspect="Content" ObjectID="_1790412446" r:id="rId159"/>
+          <o:OLEObject Type="Embed" ProgID="Equation.DSMT4" ShapeID="_x0000_i1112" DrawAspect="Content" ObjectID="_1790417319" r:id="rId159"/>
         </w:object>
       </w:r>
       <w:r>
@@ -10931,10 +10931,10 @@
           <w:position w:val="-32"/>
         </w:rPr>
         <w:object w:dxaOrig="7880" w:dyaOrig="780" w14:anchorId="2B6A825D">
-          <v:shape id="_x0000_i1113" type="#_x0000_t75" style="width:392.75pt;height:39.25pt" o:ole="">
+          <v:shape id="_x0000_i1113" type="#_x0000_t75" style="width:393pt;height:39pt" o:ole="">
             <v:imagedata r:id="rId160" o:title=""/>
           </v:shape>
-          <o:OLEObject Type="Embed" ProgID="Equation.DSMT4" ShapeID="_x0000_i1113" DrawAspect="Content" ObjectID="_1790412447" r:id="rId161"/>
+          <o:OLEObject Type="Embed" ProgID="Equation.DSMT4" ShapeID="_x0000_i1113" DrawAspect="Content" ObjectID="_1790417320" r:id="rId161"/>
         </w:object>
       </w:r>
     </w:p>
@@ -10953,10 +10953,10 @@
           <w:position w:val="-12"/>
         </w:rPr>
         <w:object w:dxaOrig="300" w:dyaOrig="360" w14:anchorId="6D22A0D6">
-          <v:shape id="_x0000_i1114" type="#_x0000_t75" style="width:15.25pt;height:18.9pt" o:ole="">
+          <v:shape id="_x0000_i1114" type="#_x0000_t75" style="width:15pt;height:18.85pt" o:ole="">
             <v:imagedata r:id="rId162" o:title=""/>
           </v:shape>
-          <o:OLEObject Type="Embed" ProgID="Equation.DSMT4" ShapeID="_x0000_i1114" DrawAspect="Content" ObjectID="_1790412448" r:id="rId163"/>
+          <o:OLEObject Type="Embed" ProgID="Equation.DSMT4" ShapeID="_x0000_i1114" DrawAspect="Content" ObjectID="_1790417321" r:id="rId163"/>
         </w:object>
       </w:r>
       <w:r>
@@ -10997,11 +10997,11 @@
         <w:rPr>
           <w:position w:val="-32"/>
         </w:rPr>
-        <w:object w:dxaOrig="7380" w:dyaOrig="780" w14:anchorId="3CAF769C">
-          <v:shape id="_x0000_i1115" type="#_x0000_t75" style="width:369.25pt;height:39.25pt" o:ole="">
+        <w:object w:dxaOrig="7360" w:dyaOrig="780" w14:anchorId="3CAF769C">
+          <v:shape id="_x0000_i1504" type="#_x0000_t75" style="width:368.55pt;height:39pt" o:ole="">
             <v:imagedata r:id="rId164" o:title=""/>
           </v:shape>
-          <o:OLEObject Type="Embed" ProgID="Equation.DSMT4" ShapeID="_x0000_i1115" DrawAspect="Content" ObjectID="_1790412449" r:id="rId165"/>
+          <o:OLEObject Type="Embed" ProgID="Equation.DSMT4" ShapeID="_x0000_i1504" DrawAspect="Content" ObjectID="_1790417322" r:id="rId165"/>
         </w:object>
       </w:r>
     </w:p>
@@ -11038,10 +11038,10 @@
           <w:position w:val="-12"/>
         </w:rPr>
         <w:object w:dxaOrig="3860" w:dyaOrig="360" w14:anchorId="10B286DB">
-          <v:shape id="_x0000_i1116" type="#_x0000_t75" style="width:192.45pt;height:18.9pt" o:ole="">
+          <v:shape id="_x0000_i1116" type="#_x0000_t75" style="width:192.45pt;height:18.85pt" o:ole="">
             <v:imagedata r:id="rId166" o:title=""/>
           </v:shape>
-          <o:OLEObject Type="Embed" ProgID="Equation.DSMT4" ShapeID="_x0000_i1116" DrawAspect="Content" ObjectID="_1790412450" r:id="rId167"/>
+          <o:OLEObject Type="Embed" ProgID="Equation.DSMT4" ShapeID="_x0000_i1116" DrawAspect="Content" ObjectID="_1790417323" r:id="rId167"/>
         </w:object>
       </w:r>
     </w:p>
@@ -11108,10 +11108,10 @@
           <w:position w:val="-28"/>
         </w:rPr>
         <w:object w:dxaOrig="4320" w:dyaOrig="700" w14:anchorId="09A27569">
-          <v:shape id="_x0000_i1117" type="#_x0000_t75" style="width:215.55pt;height:35.55pt" o:ole="">
+          <v:shape id="_x0000_i1117" type="#_x0000_t75" style="width:215.15pt;height:35.15pt" o:ole="">
             <v:imagedata r:id="rId168" o:title=""/>
           </v:shape>
-          <o:OLEObject Type="Embed" ProgID="Equation.DSMT4" ShapeID="_x0000_i1117" DrawAspect="Content" ObjectID="_1790412451" r:id="rId169"/>
+          <o:OLEObject Type="Embed" ProgID="Equation.DSMT4" ShapeID="_x0000_i1117" DrawAspect="Content" ObjectID="_1790417324" r:id="rId169"/>
         </w:object>
       </w:r>
     </w:p>
@@ -11142,10 +11142,10 @@
           <w:position w:val="-4"/>
         </w:rPr>
         <w:object w:dxaOrig="180" w:dyaOrig="200" w14:anchorId="5C1EFD95">
-          <v:shape id="_x0000_i1118" type="#_x0000_t75" style="width:9.25pt;height:11.1pt" o:ole="">
+          <v:shape id="_x0000_i1118" type="#_x0000_t75" style="width:9pt;height:11.15pt" o:ole="">
             <v:imagedata r:id="rId170" o:title=""/>
           </v:shape>
-          <o:OLEObject Type="Embed" ProgID="Equation.DSMT4" ShapeID="_x0000_i1118" DrawAspect="Content" ObjectID="_1790412452" r:id="rId171"/>
+          <o:OLEObject Type="Embed" ProgID="Equation.DSMT4" ShapeID="_x0000_i1118" DrawAspect="Content" ObjectID="_1790417325" r:id="rId171"/>
         </w:object>
       </w:r>
       <w:r>
@@ -11165,10 +11165,10 @@
           <w:position w:val="-4"/>
         </w:rPr>
         <w:object w:dxaOrig="180" w:dyaOrig="200" w14:anchorId="6F337705">
-          <v:shape id="_x0000_i1119" type="#_x0000_t75" style="width:9.25pt;height:11.1pt" o:ole="">
+          <v:shape id="_x0000_i1119" type="#_x0000_t75" style="width:9pt;height:11.15pt" o:ole="">
             <v:imagedata r:id="rId172" o:title=""/>
           </v:shape>
-          <o:OLEObject Type="Embed" ProgID="Equation.DSMT4" ShapeID="_x0000_i1119" DrawAspect="Content" ObjectID="_1790412453" r:id="rId173"/>
+          <o:OLEObject Type="Embed" ProgID="Equation.DSMT4" ShapeID="_x0000_i1119" DrawAspect="Content" ObjectID="_1790417326" r:id="rId173"/>
         </w:object>
       </w:r>
       <w:r>
@@ -11215,11 +11215,11 @@
         <w:rPr>
           <w:position w:val="-48"/>
         </w:rPr>
-        <w:object w:dxaOrig="3820" w:dyaOrig="1080" w14:anchorId="538461F7">
-          <v:shape id="_x0000_i1120" type="#_x0000_t75" style="width:191.55pt;height:54pt" o:ole="">
+        <w:object w:dxaOrig="3800" w:dyaOrig="1080" w14:anchorId="538461F7">
+          <v:shape id="_x0000_i1570" type="#_x0000_t75" style="width:190.3pt;height:54pt" o:ole="">
             <v:imagedata r:id="rId174" o:title=""/>
           </v:shape>
-          <o:OLEObject Type="Embed" ProgID="Equation.DSMT4" ShapeID="_x0000_i1120" DrawAspect="Content" ObjectID="_1790412454" r:id="rId175"/>
+          <o:OLEObject Type="Embed" ProgID="Equation.DSMT4" ShapeID="_x0000_i1570" DrawAspect="Content" ObjectID="_1790417327" r:id="rId175"/>
         </w:object>
       </w:r>
       <w:r>
@@ -11238,10 +11238,10 @@
           <w:position w:val="-30"/>
         </w:rPr>
         <w:object w:dxaOrig="1440" w:dyaOrig="680" w14:anchorId="6493ED2F">
-          <v:shape id="_x0000_i1121" type="#_x0000_t75" style="width:72.9pt;height:33.7pt" o:ole="">
+          <v:shape id="_x0000_i1121" type="#_x0000_t75" style="width:72.85pt;height:33.45pt" o:ole="">
             <v:imagedata r:id="rId176" o:title=""/>
           </v:shape>
-          <o:OLEObject Type="Embed" ProgID="Equation.DSMT4" ShapeID="_x0000_i1121" DrawAspect="Content" ObjectID="_1790412455" r:id="rId177"/>
+          <o:OLEObject Type="Embed" ProgID="Equation.DSMT4" ShapeID="_x0000_i1121" DrawAspect="Content" ObjectID="_1790417328" r:id="rId177"/>
         </w:object>
       </w:r>
     </w:p>
@@ -11260,27 +11260,12 @@
           <w:position w:val="-24"/>
         </w:rPr>
         <w:object w:dxaOrig="4819" w:dyaOrig="660" w14:anchorId="21B38D13">
-          <v:shape id="_x0000_i1122" type="#_x0000_t75" style="width:240.9pt;height:33.7pt" o:ole="">
+          <v:shape id="_x0000_i1122" type="#_x0000_t75" style="width:240.85pt;height:33.45pt" o:ole="">
             <v:imagedata r:id="rId178" o:title=""/>
           </v:shape>
-          <o:OLEObject Type="Embed" ProgID="Equation.DSMT4" ShapeID="_x0000_i1122" DrawAspect="Content" ObjectID="_1790412456" r:id="rId179"/>
+          <o:OLEObject Type="Embed" ProgID="Equation.DSMT4" ShapeID="_x0000_i1122" DrawAspect="Content" ObjectID="_1790417329" r:id="rId179"/>
         </w:object>
       </w:r>
-    </w:p>
-    <w:p>
-      <w:pPr>
-        <w:pStyle w:val="normal0"/>
-      </w:pPr>
-    </w:p>
-    <w:p>
-      <w:pPr>
-        <w:pStyle w:val="normal0"/>
-      </w:pPr>
-    </w:p>
-    <w:p>
-      <w:pPr>
-        <w:pStyle w:val="normal0"/>
-      </w:pPr>
     </w:p>
     <w:p>
       <w:pPr>
@@ -11310,13 +11295,13 @@
       <w:bookmarkEnd w:id="147"/>
       <w:r>
         <w:rPr>
-          <w:position w:val="-14"/>
-        </w:rPr>
-        <w:object w:dxaOrig="6020" w:dyaOrig="460" w14:anchorId="4B47C0D8">
-          <v:shape id="_x0000_i1123" type="#_x0000_t75" style="width:300.9pt;height:23.1pt" o:ole="">
+          <w:position w:val="-32"/>
+        </w:rPr>
+        <w:object w:dxaOrig="4620" w:dyaOrig="760" w14:anchorId="4B47C0D8">
+          <v:shape id="_x0000_i1554" type="#_x0000_t75" style="width:230.55pt;height:38.55pt" o:ole="">
             <v:imagedata r:id="rId180" o:title=""/>
           </v:shape>
-          <o:OLEObject Type="Embed" ProgID="Equation.DSMT4" ShapeID="_x0000_i1123" DrawAspect="Content" ObjectID="_1790412457" r:id="rId181"/>
+          <o:OLEObject Type="Embed" ProgID="Equation.DSMT4" ShapeID="_x0000_i1554" DrawAspect="Content" ObjectID="_1790417330" r:id="rId181"/>
         </w:object>
       </w:r>
     </w:p>
@@ -11353,40 +11338,51 @@
         </w:rPr>
       </w:pPr>
       <w:r>
+        <w:t>lấy Z</w:t>
+      </w:r>
+      <w:r>
+        <w:rPr>
+          <w:vertAlign w:val="subscript"/>
+        </w:rPr>
+        <w:t>M</w:t>
+      </w:r>
+      <w:r>
+        <w:t>=274 MPa</w:t>
+      </w:r>
+      <w:r>
+        <w:rPr>
+          <w:vertAlign w:val="superscript"/>
+        </w:rPr>
+        <w:t>1/2</w:t>
+      </w:r>
+    </w:p>
+    <w:p>
+      <w:pPr>
+        <w:pStyle w:val="normal0"/>
+      </w:pPr>
+    </w:p>
+    <w:p>
+      <w:pPr>
+        <w:pStyle w:val="normal0"/>
+      </w:pPr>
+      <w:r>
         <w:lastRenderedPageBreak/>
-        <w:t>lấy Z</w:t>
+        <w:t>+Z</w:t>
       </w:r>
       <w:r>
         <w:rPr>
           <w:vertAlign w:val="subscript"/>
         </w:rPr>
-        <w:t>M</w:t>
-      </w:r>
-      <w:r>
-        <w:t>=274 MPa</w:t>
-      </w:r>
-      <w:r>
-        <w:rPr>
-          <w:vertAlign w:val="superscript"/>
-        </w:rPr>
-        <w:t>1/2</w:t>
-      </w:r>
-    </w:p>
-    <w:p>
-      <w:pPr>
-        <w:pStyle w:val="normal0"/>
-      </w:pPr>
-      <w:r>
-        <w:t>+Z</w:t>
-      </w:r>
-      <w:r>
-        <w:rPr>
-          <w:vertAlign w:val="subscript"/>
-        </w:rPr>
         <w:t>H</w:t>
       </w:r>
       <w:r>
-        <w:t xml:space="preserve"> là hệ số kể đén hình dạng bề mặt tiếp xúc</w:t>
+        <w:t xml:space="preserve"> là hệ số kể </w:t>
+      </w:r>
+      <w:r>
+        <w:t>đến</w:t>
+      </w:r>
+      <w:r>
+        <w:t xml:space="preserve"> hình dạng bề mặt tiếp xúc</w:t>
       </w:r>
     </w:p>
     <w:p>
@@ -11399,10 +11395,10 @@
           <w:position w:val="-16"/>
         </w:rPr>
         <w:object w:dxaOrig="2900" w:dyaOrig="460" w14:anchorId="1ABDFD55">
-          <v:shape id="_x0000_i1124" type="#_x0000_t75" style="width:144.9pt;height:23.1pt" o:ole="">
+          <v:shape id="_x0000_i1124" type="#_x0000_t75" style="width:144.85pt;height:23.15pt" o:ole="">
             <v:imagedata r:id="rId182" o:title=""/>
           </v:shape>
-          <o:OLEObject Type="Embed" ProgID="Equation.DSMT4" ShapeID="_x0000_i1124" DrawAspect="Content" ObjectID="_1790412458" r:id="rId183"/>
+          <o:OLEObject Type="Embed" ProgID="Equation.DSMT4" ShapeID="_x0000_i1124" DrawAspect="Content" ObjectID="_1790417331" r:id="rId183"/>
         </w:object>
       </w:r>
     </w:p>
@@ -11427,10 +11423,10 @@
           <w:position w:val="-30"/>
         </w:rPr>
         <w:object w:dxaOrig="5140" w:dyaOrig="720" w14:anchorId="05AC57B6">
-          <v:shape id="_x0000_i1125" type="#_x0000_t75" style="width:256.15pt;height:36pt" o:ole="">
+          <v:shape id="_x0000_i1125" type="#_x0000_t75" style="width:256.3pt;height:36pt" o:ole="">
             <v:imagedata r:id="rId184" o:title=""/>
           </v:shape>
-          <o:OLEObject Type="Embed" ProgID="Equation.DSMT4" ShapeID="_x0000_i1125" DrawAspect="Content" ObjectID="_1790412459" r:id="rId185"/>
+          <o:OLEObject Type="Embed" ProgID="Equation.DSMT4" ShapeID="_x0000_i1125" DrawAspect="Content" ObjectID="_1790417332" r:id="rId185"/>
         </w:object>
       </w:r>
     </w:p>
@@ -11444,10 +11440,10 @@
           <w:position w:val="-32"/>
         </w:rPr>
         <w:object w:dxaOrig="4900" w:dyaOrig="760" w14:anchorId="3FAD8C93">
-          <v:shape id="_x0000_i1126" type="#_x0000_t75" style="width:244.6pt;height:38.3pt" o:ole="">
+          <v:shape id="_x0000_i1126" type="#_x0000_t75" style="width:244.7pt;height:38.55pt" o:ole="">
             <v:imagedata r:id="rId186" o:title=""/>
           </v:shape>
-          <o:OLEObject Type="Embed" ProgID="Equation.DSMT4" ShapeID="_x0000_i1126" DrawAspect="Content" ObjectID="_1790412460" r:id="rId187"/>
+          <o:OLEObject Type="Embed" ProgID="Equation.DSMT4" ShapeID="_x0000_i1126" DrawAspect="Content" ObjectID="_1790417333" r:id="rId187"/>
         </w:object>
       </w:r>
     </w:p>
@@ -11478,10 +11474,10 @@
           <w:position w:val="-32"/>
         </w:rPr>
         <w:object w:dxaOrig="4280" w:dyaOrig="760" w14:anchorId="7FF6CABA">
-          <v:shape id="_x0000_i1127" type="#_x0000_t75" style="width:213.7pt;height:38.3pt" o:ole="">
+          <v:shape id="_x0000_i1127" type="#_x0000_t75" style="width:213.45pt;height:38.55pt" o:ole="">
             <v:imagedata r:id="rId188" o:title=""/>
           </v:shape>
-          <o:OLEObject Type="Embed" ProgID="Equation.DSMT4" ShapeID="_x0000_i1127" DrawAspect="Content" ObjectID="_1790412461" r:id="rId189"/>
+          <o:OLEObject Type="Embed" ProgID="Equation.DSMT4" ShapeID="_x0000_i1127" DrawAspect="Content" ObjectID="_1790417334" r:id="rId189"/>
         </w:object>
       </w:r>
     </w:p>
@@ -11497,10 +11493,10 @@
           <w:position w:val="-12"/>
         </w:rPr>
         <w:object w:dxaOrig="300" w:dyaOrig="360" w14:anchorId="39CC2DEB">
-          <v:shape id="_x0000_i1128" type="#_x0000_t75" style="width:15.25pt;height:18.9pt" o:ole="">
+          <v:shape id="_x0000_i1128" type="#_x0000_t75" style="width:15pt;height:18.85pt" o:ole="">
             <v:imagedata r:id="rId190" o:title=""/>
           </v:shape>
-          <o:OLEObject Type="Embed" ProgID="Equation.DSMT4" ShapeID="_x0000_i1128" DrawAspect="Content" ObjectID="_1790412462" r:id="rId191"/>
+          <o:OLEObject Type="Embed" ProgID="Equation.DSMT4" ShapeID="_x0000_i1128" DrawAspect="Content" ObjectID="_1790417335" r:id="rId191"/>
         </w:object>
       </w:r>
       <w:r>
@@ -11516,10 +11512,10 @@
           <w:position w:val="-12"/>
         </w:rPr>
         <w:object w:dxaOrig="300" w:dyaOrig="360" w14:anchorId="690A5D05">
-          <v:shape id="_x0000_i1129" type="#_x0000_t75" style="width:15.25pt;height:18.9pt" o:ole="">
+          <v:shape id="_x0000_i1129" type="#_x0000_t75" style="width:15pt;height:18.85pt" o:ole="">
             <v:imagedata r:id="rId192" o:title=""/>
           </v:shape>
-          <o:OLEObject Type="Embed" ProgID="Equation.DSMT4" ShapeID="_x0000_i1129" DrawAspect="Content" ObjectID="_1790412463" r:id="rId193"/>
+          <o:OLEObject Type="Embed" ProgID="Equation.DSMT4" ShapeID="_x0000_i1129" DrawAspect="Content" ObjectID="_1790417336" r:id="rId193"/>
         </w:object>
       </w:r>
       <w:r>
@@ -11530,10 +11526,10 @@
           <w:position w:val="-12"/>
         </w:rPr>
         <w:object w:dxaOrig="2840" w:dyaOrig="360" w14:anchorId="4D9F820D">
-          <v:shape id="_x0000_i1130" type="#_x0000_t75" style="width:141.7pt;height:18.9pt" o:ole="">
+          <v:shape id="_x0000_i1130" type="#_x0000_t75" style="width:141.45pt;height:18.85pt" o:ole="">
             <v:imagedata r:id="rId194" o:title=""/>
           </v:shape>
-          <o:OLEObject Type="Embed" ProgID="Equation.DSMT4" ShapeID="_x0000_i1130" DrawAspect="Content" ObjectID="_1790412464" r:id="rId195"/>
+          <o:OLEObject Type="Embed" ProgID="Equation.DSMT4" ShapeID="_x0000_i1130" DrawAspect="Content" ObjectID="_1790417337" r:id="rId195"/>
         </w:object>
       </w:r>
     </w:p>
@@ -11550,10 +11546,10 @@
           <w:position w:val="-12"/>
         </w:rPr>
         <w:object w:dxaOrig="320" w:dyaOrig="360" w14:anchorId="7B4D0283">
-          <v:shape id="_x0000_i1131" type="#_x0000_t75" style="width:16.15pt;height:18.9pt" o:ole="">
+          <v:shape id="_x0000_i1131" type="#_x0000_t75" style="width:16.3pt;height:18.85pt" o:ole="">
             <v:imagedata r:id="rId196" o:title=""/>
           </v:shape>
-          <o:OLEObject Type="Embed" ProgID="Equation.DSMT4" ShapeID="_x0000_i1131" DrawAspect="Content" ObjectID="_1790412465" r:id="rId197"/>
+          <o:OLEObject Type="Embed" ProgID="Equation.DSMT4" ShapeID="_x0000_i1131" DrawAspect="Content" ObjectID="_1790417338" r:id="rId197"/>
         </w:object>
       </w:r>
       <w:r>
@@ -11564,10 +11560,10 @@
           <w:position w:val="-24"/>
         </w:rPr>
         <w:object w:dxaOrig="3260" w:dyaOrig="620" w14:anchorId="54665AF8">
-          <v:shape id="_x0000_i1132" type="#_x0000_t75" style="width:162.45pt;height:30.45pt" o:ole="">
+          <v:shape id="_x0000_i1132" type="#_x0000_t75" style="width:162.85pt;height:30.85pt" o:ole="">
             <v:imagedata r:id="rId198" o:title=""/>
           </v:shape>
-          <o:OLEObject Type="Embed" ProgID="Equation.DSMT4" ShapeID="_x0000_i1132" DrawAspect="Content" ObjectID="_1790412466" r:id="rId199"/>
+          <o:OLEObject Type="Embed" ProgID="Equation.DSMT4" ShapeID="_x0000_i1132" DrawAspect="Content" ObjectID="_1790417339" r:id="rId199"/>
         </w:object>
       </w:r>
     </w:p>
@@ -11589,10 +11585,10 @@
           <w:position w:val="-24"/>
         </w:rPr>
         <w:object w:dxaOrig="3980" w:dyaOrig="620" w14:anchorId="75BCADD6">
-          <v:shape id="_x0000_i1133" type="#_x0000_t75" style="width:198.45pt;height:30.45pt" o:ole="">
+          <v:shape id="_x0000_i1133" type="#_x0000_t75" style="width:198.45pt;height:30.85pt" o:ole="">
             <v:imagedata r:id="rId200" o:title=""/>
           </v:shape>
-          <o:OLEObject Type="Embed" ProgID="Equation.DSMT4" ShapeID="_x0000_i1133" DrawAspect="Content" ObjectID="_1790412467" r:id="rId201"/>
+          <o:OLEObject Type="Embed" ProgID="Equation.DSMT4" ShapeID="_x0000_i1133" DrawAspect="Content" ObjectID="_1790417340" r:id="rId201"/>
         </w:object>
       </w:r>
     </w:p>
@@ -11617,10 +11613,10 @@
           <w:position w:val="-32"/>
         </w:rPr>
         <w:object w:dxaOrig="7460" w:dyaOrig="760" w14:anchorId="6265F176">
-          <v:shape id="_x0000_i1134" type="#_x0000_t75" style="width:372.45pt;height:38.3pt" o:ole="">
+          <v:shape id="_x0000_i1134" type="#_x0000_t75" style="width:372.45pt;height:38.55pt" o:ole="">
             <v:imagedata r:id="rId202" o:title=""/>
           </v:shape>
-          <o:OLEObject Type="Embed" ProgID="Equation.DSMT4" ShapeID="_x0000_i1134" DrawAspect="Content" ObjectID="_1790412468" r:id="rId203"/>
+          <o:OLEObject Type="Embed" ProgID="Equation.DSMT4" ShapeID="_x0000_i1134" DrawAspect="Content" ObjectID="_1790417341" r:id="rId203"/>
         </w:object>
       </w:r>
     </w:p>
@@ -11634,10 +11630,10 @@
           <w:position w:val="-32"/>
         </w:rPr>
         <w:object w:dxaOrig="2700" w:dyaOrig="760" w14:anchorId="7BED2C7B">
-          <v:shape id="_x0000_i1135" type="#_x0000_t75" style="width:135.25pt;height:38.3pt" o:ole="">
+          <v:shape id="_x0000_i1135" type="#_x0000_t75" style="width:135pt;height:38.55pt" o:ole="">
             <v:imagedata r:id="rId204" o:title=""/>
           </v:shape>
-          <o:OLEObject Type="Embed" ProgID="Equation.DSMT4" ShapeID="_x0000_i1135" DrawAspect="Content" ObjectID="_1790412469" r:id="rId205"/>
+          <o:OLEObject Type="Embed" ProgID="Equation.DSMT4" ShapeID="_x0000_i1135" DrawAspect="Content" ObjectID="_1790417342" r:id="rId205"/>
         </w:object>
       </w:r>
     </w:p>
@@ -11668,10 +11664,10 @@
           <w:position w:val="-14"/>
         </w:rPr>
         <w:object w:dxaOrig="2220" w:dyaOrig="380" w14:anchorId="54D06B1C">
-          <v:shape id="_x0000_i1136" type="#_x0000_t75" style="width:110.3pt;height:18.9pt" o:ole="">
+          <v:shape id="_x0000_i1136" type="#_x0000_t75" style="width:110.55pt;height:18.85pt" o:ole="">
             <v:imagedata r:id="rId206" o:title=""/>
           </v:shape>
-          <o:OLEObject Type="Embed" ProgID="Equation.DSMT4" ShapeID="_x0000_i1136" DrawAspect="Content" ObjectID="_1790412470" r:id="rId207"/>
+          <o:OLEObject Type="Embed" ProgID="Equation.DSMT4" ShapeID="_x0000_i1136" DrawAspect="Content" ObjectID="_1790417343" r:id="rId207"/>
         </w:object>
       </w:r>
     </w:p>
@@ -11684,10 +11680,10 @@
           <w:position w:val="-14"/>
         </w:rPr>
         <w:object w:dxaOrig="480" w:dyaOrig="380" w14:anchorId="5AA9F7E6">
-          <v:shape id="_x0000_i1137" type="#_x0000_t75" style="width:23.1pt;height:18.9pt" o:ole="">
+          <v:shape id="_x0000_i1137" type="#_x0000_t75" style="width:23.15pt;height:18.85pt" o:ole="">
             <v:imagedata r:id="rId208" o:title=""/>
           </v:shape>
-          <o:OLEObject Type="Embed" ProgID="Equation.DSMT4" ShapeID="_x0000_i1137" DrawAspect="Content" ObjectID="_1790412471" r:id="rId209"/>
+          <o:OLEObject Type="Embed" ProgID="Equation.DSMT4" ShapeID="_x0000_i1137" DrawAspect="Content" ObjectID="_1790417344" r:id="rId209"/>
         </w:object>
       </w:r>
       <w:r>
@@ -11706,10 +11702,10 @@
           <w:position w:val="-14"/>
         </w:rPr>
         <w:object w:dxaOrig="480" w:dyaOrig="380" w14:anchorId="45980D85">
-          <v:shape id="_x0000_i1138" type="#_x0000_t75" style="width:23.1pt;height:18.9pt" o:ole="">
+          <v:shape id="_x0000_i1138" type="#_x0000_t75" style="width:23.15pt;height:18.85pt" o:ole="">
             <v:imagedata r:id="rId208" o:title=""/>
           </v:shape>
-          <o:OLEObject Type="Embed" ProgID="Equation.DSMT4" ShapeID="_x0000_i1138" DrawAspect="Content" ObjectID="_1790412472" r:id="rId210"/>
+          <o:OLEObject Type="Embed" ProgID="Equation.DSMT4" ShapeID="_x0000_i1138" DrawAspect="Content" ObjectID="_1790417345" r:id="rId210"/>
         </w:object>
       </w:r>
       <w:r>
@@ -11734,10 +11730,10 @@
           <w:position w:val="-24"/>
         </w:rPr>
         <w:object w:dxaOrig="4880" w:dyaOrig="620" w14:anchorId="754B6E6C">
-          <v:shape id="_x0000_i1139" type="#_x0000_t75" style="width:243.7pt;height:30.45pt" o:ole="">
+          <v:shape id="_x0000_i1139" type="#_x0000_t75" style="width:243.45pt;height:30.85pt" o:ole="">
             <v:imagedata r:id="rId211" o:title=""/>
           </v:shape>
-          <o:OLEObject Type="Embed" ProgID="Equation.DSMT4" ShapeID="_x0000_i1139" DrawAspect="Content" ObjectID="_1790412473" r:id="rId212"/>
+          <o:OLEObject Type="Embed" ProgID="Equation.DSMT4" ShapeID="_x0000_i1139" DrawAspect="Content" ObjectID="_1790417346" r:id="rId212"/>
         </w:object>
       </w:r>
       <w:r>
@@ -11798,10 +11794,10 @@
           <w:position w:val="-32"/>
         </w:rPr>
         <w:object w:dxaOrig="2780" w:dyaOrig="700" w14:anchorId="69D80D88">
-          <v:shape id="_x0000_i1140" type="#_x0000_t75" style="width:139.85pt;height:35.55pt" o:ole="">
+          <v:shape id="_x0000_i1140" type="#_x0000_t75" style="width:139.7pt;height:35.15pt" o:ole="">
             <v:imagedata r:id="rId213" o:title=""/>
           </v:shape>
-          <o:OLEObject Type="Embed" ProgID="Equation.DSMT4" ShapeID="_x0000_i1140" DrawAspect="Content" ObjectID="_1790412474" r:id="rId214"/>
+          <o:OLEObject Type="Embed" ProgID="Equation.DSMT4" ShapeID="_x0000_i1140" DrawAspect="Content" ObjectID="_1790417347" r:id="rId214"/>
         </w:object>
       </w:r>
     </w:p>
@@ -11817,10 +11813,10 @@
           <w:position w:val="-26"/>
         </w:rPr>
         <w:object w:dxaOrig="5660" w:dyaOrig="700" w14:anchorId="208C149E">
-          <v:shape id="_x0000_i1141" type="#_x0000_t75" style="width:283.85pt;height:35.55pt" o:ole="">
+          <v:shape id="_x0000_i1141" type="#_x0000_t75" style="width:283.7pt;height:35.15pt" o:ole="">
             <v:imagedata r:id="rId215" o:title=""/>
           </v:shape>
-          <o:OLEObject Type="Embed" ProgID="Equation.DSMT4" ShapeID="_x0000_i1141" DrawAspect="Content" ObjectID="_1790412475" r:id="rId216"/>
+          <o:OLEObject Type="Embed" ProgID="Equation.DSMT4" ShapeID="_x0000_i1141" DrawAspect="Content" ObjectID="_1790417348" r:id="rId216"/>
         </w:object>
       </w:r>
       <w:r>
@@ -11839,10 +11835,10 @@
           <w:position w:val="-12"/>
         </w:rPr>
         <w:object w:dxaOrig="320" w:dyaOrig="360" w14:anchorId="38FFAEB1">
-          <v:shape id="_x0000_i1142" type="#_x0000_t75" style="width:16.15pt;height:18pt" o:ole="">
+          <v:shape id="_x0000_i1142" type="#_x0000_t75" style="width:16.3pt;height:18pt" o:ole="">
             <v:imagedata r:id="rId217" o:title=""/>
           </v:shape>
-          <o:OLEObject Type="Embed" ProgID="Equation.DSMT4" ShapeID="_x0000_i1142" DrawAspect="Content" ObjectID="_1790412476" r:id="rId218"/>
+          <o:OLEObject Type="Embed" ProgID="Equation.DSMT4" ShapeID="_x0000_i1142" DrawAspect="Content" ObjectID="_1790417349" r:id="rId218"/>
         </w:object>
       </w:r>
       <w:r>
@@ -11856,10 +11852,10 @@
           <w:position w:val="-12"/>
         </w:rPr>
         <w:object w:dxaOrig="300" w:dyaOrig="360" w14:anchorId="43DD861B">
-          <v:shape id="_x0000_i1143" type="#_x0000_t75" style="width:15.25pt;height:18pt" o:ole="">
+          <v:shape id="_x0000_i1143" type="#_x0000_t75" style="width:15pt;height:18pt" o:ole="">
             <v:imagedata r:id="rId219" o:title=""/>
           </v:shape>
-          <o:OLEObject Type="Embed" ProgID="Equation.DSMT4" ShapeID="_x0000_i1143" DrawAspect="Content" ObjectID="_1790412477" r:id="rId220"/>
+          <o:OLEObject Type="Embed" ProgID="Equation.DSMT4" ShapeID="_x0000_i1143" DrawAspect="Content" ObjectID="_1790417350" r:id="rId220"/>
         </w:object>
       </w:r>
       <w:r>
@@ -11876,10 +11872,10 @@
           <w:position w:val="-32"/>
         </w:rPr>
         <w:object w:dxaOrig="6600" w:dyaOrig="700" w14:anchorId="246E906D">
-          <v:shape id="_x0000_i1144" type="#_x0000_t75" style="width:331.85pt;height:35.55pt" o:ole="">
+          <v:shape id="_x0000_i1144" type="#_x0000_t75" style="width:331.7pt;height:35.15pt" o:ole="">
             <v:imagedata r:id="rId221" o:title=""/>
           </v:shape>
-          <o:OLEObject Type="Embed" ProgID="Equation.DSMT4" ShapeID="_x0000_i1144" DrawAspect="Content" ObjectID="_1790412478" r:id="rId222"/>
+          <o:OLEObject Type="Embed" ProgID="Equation.DSMT4" ShapeID="_x0000_i1144" DrawAspect="Content" ObjectID="_1790417351" r:id="rId222"/>
         </w:object>
       </w:r>
     </w:p>
@@ -11893,10 +11889,10 @@
           <w:position w:val="-14"/>
         </w:rPr>
         <w:object w:dxaOrig="5160" w:dyaOrig="380" w14:anchorId="40A77E8A">
-          <v:shape id="_x0000_i1145" type="#_x0000_t75" style="width:258pt;height:18.9pt" o:ole="">
+          <v:shape id="_x0000_i1145" type="#_x0000_t75" style="width:258pt;height:18.85pt" o:ole="">
             <v:imagedata r:id="rId223" o:title=""/>
           </v:shape>
-          <o:OLEObject Type="Embed" ProgID="Equation.DSMT4" ShapeID="_x0000_i1145" DrawAspect="Content" ObjectID="_1790412479" r:id="rId224"/>
+          <o:OLEObject Type="Embed" ProgID="Equation.DSMT4" ShapeID="_x0000_i1145" DrawAspect="Content" ObjectID="_1790417352" r:id="rId224"/>
         </w:object>
       </w:r>
     </w:p>
@@ -11918,10 +11914,10 @@
           <w:position w:val="-52"/>
         </w:rPr>
         <w:object w:dxaOrig="6399" w:dyaOrig="1160" w14:anchorId="74AE3EE9">
-          <v:shape id="_x0000_i1146" type="#_x0000_t75" style="width:319.85pt;height:59.1pt" o:ole="">
+          <v:shape id="_x0000_i1146" type="#_x0000_t75" style="width:320.15pt;height:58.7pt" o:ole="">
             <v:imagedata r:id="rId225" o:title=""/>
           </v:shape>
-          <o:OLEObject Type="Embed" ProgID="Equation.DSMT4" ShapeID="_x0000_i1146" DrawAspect="Content" ObjectID="_1790412480" r:id="rId226"/>
+          <o:OLEObject Type="Embed" ProgID="Equation.DSMT4" ShapeID="_x0000_i1146" DrawAspect="Content" ObjectID="_1790417353" r:id="rId226"/>
         </w:object>
       </w:r>
     </w:p>
@@ -11937,10 +11933,10 @@
           <w:position w:val="-30"/>
         </w:rPr>
         <w:object w:dxaOrig="3320" w:dyaOrig="720" w14:anchorId="13A10221">
-          <v:shape id="_x0000_i1212" type="#_x0000_t75" style="width:166.15pt;height:36pt" o:ole="">
+          <v:shape id="_x0000_i1212" type="#_x0000_t75" style="width:165.85pt;height:36pt" o:ole="">
             <v:imagedata r:id="rId227" o:title=""/>
           </v:shape>
-          <o:OLEObject Type="Embed" ProgID="Equation.DSMT4" ShapeID="_x0000_i1212" DrawAspect="Content" ObjectID="_1790412481" r:id="rId228"/>
+          <o:OLEObject Type="Embed" ProgID="Equation.DSMT4" ShapeID="_x0000_i1212" DrawAspect="Content" ObjectID="_1790417354" r:id="rId228"/>
         </w:object>
       </w:r>
     </w:p>
@@ -11967,10 +11963,10 @@
           <w:position w:val="-12"/>
         </w:rPr>
         <w:object w:dxaOrig="320" w:dyaOrig="360" w14:anchorId="6E5F04EF">
-          <v:shape id="_x0000_i1217" type="#_x0000_t75" style="width:16.15pt;height:18pt" o:ole="">
+          <v:shape id="_x0000_i1217" type="#_x0000_t75" style="width:15.85pt;height:18pt" o:ole="">
             <v:imagedata r:id="rId229" o:title=""/>
           </v:shape>
-          <o:OLEObject Type="Embed" ProgID="Equation.DSMT4" ShapeID="_x0000_i1217" DrawAspect="Content" ObjectID="_1790412482" r:id="rId230"/>
+          <o:OLEObject Type="Embed" ProgID="Equation.DSMT4" ShapeID="_x0000_i1217" DrawAspect="Content" ObjectID="_1790417355" r:id="rId230"/>
         </w:object>
       </w:r>
       <w:r>
@@ -11984,10 +11980,10 @@
           <w:position w:val="-12"/>
         </w:rPr>
         <w:object w:dxaOrig="320" w:dyaOrig="360" w14:anchorId="11068A52">
-          <v:shape id="_x0000_i1271" type="#_x0000_t75" style="width:16.15pt;height:18pt" o:ole="">
+          <v:shape id="_x0000_i1271" type="#_x0000_t75" style="width:15.85pt;height:18pt" o:ole="">
             <v:imagedata r:id="rId231" o:title=""/>
           </v:shape>
-          <o:OLEObject Type="Embed" ProgID="Equation.DSMT4" ShapeID="_x0000_i1271" DrawAspect="Content" ObjectID="_1790412483" r:id="rId232"/>
+          <o:OLEObject Type="Embed" ProgID="Equation.DSMT4" ShapeID="_x0000_i1271" DrawAspect="Content" ObjectID="_1790417356" r:id="rId232"/>
         </w:object>
       </w:r>
       <w:r>
@@ -12109,10 +12105,10 @@
           <w:position w:val="-12"/>
         </w:rPr>
         <w:object w:dxaOrig="1960" w:dyaOrig="360" w14:anchorId="105ACEAC">
-          <v:shape id="_x0000_i1316" type="#_x0000_t75" style="width:97.85pt;height:18pt" o:ole="">
+          <v:shape id="_x0000_i1316" type="#_x0000_t75" style="width:98.15pt;height:18pt" o:ole="">
             <v:imagedata r:id="rId233" o:title=""/>
           </v:shape>
-          <o:OLEObject Type="Embed" ProgID="Equation.DSMT4" ShapeID="_x0000_i1316" DrawAspect="Content" ObjectID="_1790412484" r:id="rId234"/>
+          <o:OLEObject Type="Embed" ProgID="Equation.DSMT4" ShapeID="_x0000_i1316" DrawAspect="Content" ObjectID="_1790417357" r:id="rId234"/>
         </w:object>
       </w:r>
     </w:p>
@@ -12126,12 +12122,15 @@
           <w:position w:val="-30"/>
         </w:rPr>
         <w:object w:dxaOrig="4320" w:dyaOrig="720" w14:anchorId="32319165">
-          <v:shape id="_x0000_i1331" type="#_x0000_t75" style="width:216.9pt;height:36.45pt" o:ole="">
+          <v:shape id="_x0000_i1331" type="#_x0000_t75" style="width:216.85pt;height:36.85pt" o:ole="">
             <v:imagedata r:id="rId235" o:title=""/>
           </v:shape>
-          <o:OLEObject Type="Embed" ProgID="Equation.DSMT4" ShapeID="_x0000_i1331" DrawAspect="Content" ObjectID="_1790412485" r:id="rId236"/>
+          <o:OLEObject Type="Embed" ProgID="Equation.DSMT4" ShapeID="_x0000_i1331" DrawAspect="Content" ObjectID="_1790417358" r:id="rId236"/>
         </w:object>
       </w:r>
+      <w:r>
+        <w:tab/>
+      </w:r>
     </w:p>
     <w:p>
       <w:pPr>
@@ -12143,10 +12142,10 @@
           <w:position w:val="-30"/>
         </w:rPr>
         <w:object w:dxaOrig="4380" w:dyaOrig="720" w14:anchorId="32A3A02A">
-          <v:shape id="_x0000_i1320" type="#_x0000_t75" style="width:219.7pt;height:36.45pt" o:ole="">
+          <v:shape id="_x0000_i1320" type="#_x0000_t75" style="width:219.85pt;height:36.85pt" o:ole="">
             <v:imagedata r:id="rId141" o:title=""/>
           </v:shape>
-          <o:OLEObject Type="Embed" ProgID="Equation.DSMT4" ShapeID="_x0000_i1320" DrawAspect="Content" ObjectID="_1790412486" r:id="rId237"/>
+          <o:OLEObject Type="Embed" ProgID="Equation.DSMT4" ShapeID="_x0000_i1320" DrawAspect="Content" ObjectID="_1790417359" r:id="rId237"/>
         </w:object>
       </w:r>
     </w:p>
@@ -12168,10 +12167,10 @@
           <w:position w:val="-30"/>
         </w:rPr>
         <w:object w:dxaOrig="4720" w:dyaOrig="680" w14:anchorId="30D8AF50">
-          <v:shape id="_x0000_i1417" type="#_x0000_t75" style="width:236.3pt;height:33.7pt" o:ole="">
+          <v:shape id="_x0000_i1575" type="#_x0000_t75" style="width:236.15pt;height:33.45pt" o:ole="">
             <v:imagedata r:id="rId238" o:title=""/>
           </v:shape>
-          <o:OLEObject Type="Embed" ProgID="Equation.DSMT4" ShapeID="_x0000_i1417" DrawAspect="Content" ObjectID="_1790412487" r:id="rId239"/>
+          <o:OLEObject Type="Embed" ProgID="Equation.DSMT4" ShapeID="_x0000_i1575" DrawAspect="Content" ObjectID="_1790417360" r:id="rId239"/>
         </w:object>
       </w:r>
     </w:p>
@@ -12215,10 +12214,10 @@
           <w:position w:val="-30"/>
         </w:rPr>
         <w:object w:dxaOrig="5080" w:dyaOrig="720" w14:anchorId="7FC09FE0">
-          <v:shape id="_x0000_i1148" type="#_x0000_t75" style="width:275.55pt;height:38.75pt" o:ole="">
+          <v:shape id="_x0000_i1148" type="#_x0000_t75" style="width:275.15pt;height:39pt" o:ole="">
             <v:imagedata r:id="rId240" o:title=""/>
           </v:shape>
-          <o:OLEObject Type="Embed" ProgID="Equation.DSMT4" ShapeID="_x0000_i1148" DrawAspect="Content" ObjectID="_1790412488" r:id="rId241"/>
+          <o:OLEObject Type="Embed" ProgID="Equation.DSMT4" ShapeID="_x0000_i1148" DrawAspect="Content" ObjectID="_1790417361" r:id="rId241"/>
         </w:object>
       </w:r>
     </w:p>
@@ -12242,10 +12241,10 @@
           <w:position w:val="-12"/>
         </w:rPr>
         <w:object w:dxaOrig="260" w:dyaOrig="360" w14:anchorId="1BC24B70">
-          <v:shape id="_x0000_i1149" type="#_x0000_t75" style="width:16.15pt;height:21.7pt" o:ole="">
+          <v:shape id="_x0000_i1149" type="#_x0000_t75" style="width:16.3pt;height:21.45pt" o:ole="">
             <v:imagedata r:id="rId242" o:title=""/>
           </v:shape>
-          <o:OLEObject Type="Embed" ProgID="Equation.DSMT4" ShapeID="_x0000_i1149" DrawAspect="Content" ObjectID="_1790412489" r:id="rId243"/>
+          <o:OLEObject Type="Embed" ProgID="Equation.DSMT4" ShapeID="_x0000_i1149" DrawAspect="Content" ObjectID="_1790417362" r:id="rId243"/>
         </w:object>
       </w:r>
       <w:r>
@@ -12256,10 +12255,10 @@
           <w:position w:val="-30"/>
         </w:rPr>
         <w:object w:dxaOrig="2120" w:dyaOrig="680" w14:anchorId="07D4D34B">
-          <v:shape id="_x0000_i1150" type="#_x0000_t75" style="width:105.7pt;height:33.7pt" o:ole="">
+          <v:shape id="_x0000_i1150" type="#_x0000_t75" style="width:105.45pt;height:33.45pt" o:ole="">
             <v:imagedata r:id="rId244" o:title=""/>
           </v:shape>
-          <o:OLEObject Type="Embed" ProgID="Equation.DSMT4" ShapeID="_x0000_i1150" DrawAspect="Content" ObjectID="_1790412490" r:id="rId245"/>
+          <o:OLEObject Type="Embed" ProgID="Equation.DSMT4" ShapeID="_x0000_i1150" DrawAspect="Content" ObjectID="_1790417363" r:id="rId245"/>
         </w:object>
       </w:r>
     </w:p>
@@ -12289,10 +12288,10 @@
           <w:position w:val="-24"/>
         </w:rPr>
         <w:object w:dxaOrig="2940" w:dyaOrig="620" w14:anchorId="0ABAA24A">
-          <v:shape id="_x0000_i1151" type="#_x0000_t75" style="width:147.25pt;height:30.45pt" o:ole="">
+          <v:shape id="_x0000_i1151" type="#_x0000_t75" style="width:147pt;height:30.85pt" o:ole="">
             <v:imagedata r:id="rId246" o:title=""/>
           </v:shape>
-          <o:OLEObject Type="Embed" ProgID="Equation.DSMT4" ShapeID="_x0000_i1151" DrawAspect="Content" ObjectID="_1790412491" r:id="rId247"/>
+          <o:OLEObject Type="Embed" ProgID="Equation.DSMT4" ShapeID="_x0000_i1151" DrawAspect="Content" ObjectID="_1790417364" r:id="rId247"/>
         </w:object>
       </w:r>
     </w:p>
@@ -12375,10 +12374,10 @@
           <w:position w:val="-14"/>
         </w:rPr>
         <w:object w:dxaOrig="2140" w:dyaOrig="380" w14:anchorId="34F0B3A5">
-          <v:shape id="_x0000_i1152" type="#_x0000_t75" style="width:107.55pt;height:18.9pt" o:ole="">
+          <v:shape id="_x0000_i1152" type="#_x0000_t75" style="width:107.15pt;height:18.85pt" o:ole="">
             <v:imagedata r:id="rId248" o:title=""/>
           </v:shape>
-          <o:OLEObject Type="Embed" ProgID="Equation.DSMT4" ShapeID="_x0000_i1152" DrawAspect="Content" ObjectID="_1790412492" r:id="rId249"/>
+          <o:OLEObject Type="Embed" ProgID="Equation.DSMT4" ShapeID="_x0000_i1152" DrawAspect="Content" ObjectID="_1790417365" r:id="rId249"/>
         </w:object>
       </w:r>
     </w:p>
@@ -12399,10 +12398,10 @@
           <w:position w:val="-14"/>
         </w:rPr>
         <w:object w:dxaOrig="460" w:dyaOrig="380" w14:anchorId="112894B7">
-          <v:shape id="_x0000_i1153" type="#_x0000_t75" style="width:23.1pt;height:18.9pt" o:ole="">
+          <v:shape id="_x0000_i1153" type="#_x0000_t75" style="width:23.15pt;height:18.85pt" o:ole="">
             <v:imagedata r:id="rId250" o:title=""/>
           </v:shape>
-          <o:OLEObject Type="Embed" ProgID="Equation.DSMT4" ShapeID="_x0000_i1153" DrawAspect="Content" ObjectID="_1790412493" r:id="rId251"/>
+          <o:OLEObject Type="Embed" ProgID="Equation.DSMT4" ShapeID="_x0000_i1153" DrawAspect="Content" ObjectID="_1790417366" r:id="rId251"/>
         </w:object>
       </w:r>
       <w:r>
@@ -12413,10 +12412,10 @@
           <w:position w:val="-14"/>
         </w:rPr>
         <w:object w:dxaOrig="460" w:dyaOrig="380" w14:anchorId="5CDDE6CD">
-          <v:shape id="_x0000_i1154" type="#_x0000_t75" style="width:23.1pt;height:18.9pt" o:ole="">
+          <v:shape id="_x0000_i1154" type="#_x0000_t75" style="width:23.15pt;height:18.85pt" o:ole="">
             <v:imagedata r:id="rId252" o:title=""/>
           </v:shape>
-          <o:OLEObject Type="Embed" ProgID="Equation.DSMT4" ShapeID="_x0000_i1154" DrawAspect="Content" ObjectID="_1790412494" r:id="rId253"/>
+          <o:OLEObject Type="Embed" ProgID="Equation.DSMT4" ShapeID="_x0000_i1154" DrawAspect="Content" ObjectID="_1790417367" r:id="rId253"/>
         </w:object>
       </w:r>
       <w:r>
@@ -12432,10 +12431,10 @@
           <w:position w:val="-12"/>
         </w:rPr>
         <w:object w:dxaOrig="460" w:dyaOrig="360" w14:anchorId="47EC3AC3">
-          <v:shape id="_x0000_i1155" type="#_x0000_t75" style="width:23.1pt;height:18pt" o:ole="">
+          <v:shape id="_x0000_i1155" type="#_x0000_t75" style="width:23.15pt;height:18pt" o:ole="">
             <v:imagedata r:id="rId254" o:title=""/>
           </v:shape>
-          <o:OLEObject Type="Embed" ProgID="Equation.DSMT4" ShapeID="_x0000_i1155" DrawAspect="Content" ObjectID="_1790412495" r:id="rId255"/>
+          <o:OLEObject Type="Embed" ProgID="Equation.DSMT4" ShapeID="_x0000_i1155" DrawAspect="Content" ObjectID="_1790417368" r:id="rId255"/>
         </w:object>
       </w:r>
       <w:r>
@@ -12446,10 +12445,10 @@
           <w:position w:val="-12"/>
         </w:rPr>
         <w:object w:dxaOrig="460" w:dyaOrig="360" w14:anchorId="4C972115">
-          <v:shape id="_x0000_i1156" type="#_x0000_t75" style="width:23.1pt;height:18pt" o:ole="">
+          <v:shape id="_x0000_i1156" type="#_x0000_t75" style="width:23.15pt;height:18pt" o:ole="">
             <v:imagedata r:id="rId256" o:title=""/>
           </v:shape>
-          <o:OLEObject Type="Embed" ProgID="Equation.DSMT4" ShapeID="_x0000_i1156" DrawAspect="Content" ObjectID="_1790412496" r:id="rId257"/>
+          <o:OLEObject Type="Embed" ProgID="Equation.DSMT4" ShapeID="_x0000_i1156" DrawAspect="Content" ObjectID="_1790417369" r:id="rId257"/>
         </w:object>
       </w:r>
       <w:r>
@@ -12465,10 +12464,10 @@
           <w:position w:val="-12"/>
         </w:rPr>
         <w:object w:dxaOrig="420" w:dyaOrig="360" w14:anchorId="5CDCFF17">
-          <v:shape id="_x0000_i1157" type="#_x0000_t75" style="width:21.25pt;height:18pt" o:ole="">
+          <v:shape id="_x0000_i1157" type="#_x0000_t75" style="width:21pt;height:18pt" o:ole="">
             <v:imagedata r:id="rId258" o:title=""/>
           </v:shape>
-          <o:OLEObject Type="Embed" ProgID="Equation.DSMT4" ShapeID="_x0000_i1157" DrawAspect="Content" ObjectID="_1790412497" r:id="rId259"/>
+          <o:OLEObject Type="Embed" ProgID="Equation.DSMT4" ShapeID="_x0000_i1157" DrawAspect="Content" ObjectID="_1790417370" r:id="rId259"/>
         </w:object>
       </w:r>
       <w:r>
@@ -12485,10 +12484,10 @@
           <w:position w:val="-32"/>
         </w:rPr>
         <w:object w:dxaOrig="2659" w:dyaOrig="700" w14:anchorId="2532F4BE">
-          <v:shape id="_x0000_i1158" type="#_x0000_t75" style="width:132.45pt;height:35.55pt" o:ole="">
+          <v:shape id="_x0000_i1158" type="#_x0000_t75" style="width:132.85pt;height:35.15pt" o:ole="">
             <v:imagedata r:id="rId260" o:title=""/>
           </v:shape>
-          <o:OLEObject Type="Embed" ProgID="Equation.DSMT4" ShapeID="_x0000_i1158" DrawAspect="Content" ObjectID="_1790412498" r:id="rId261"/>
+          <o:OLEObject Type="Embed" ProgID="Equation.DSMT4" ShapeID="_x0000_i1158" DrawAspect="Content" ObjectID="_1790417371" r:id="rId261"/>
         </w:object>
       </w:r>
     </w:p>
@@ -12504,10 +12503,10 @@
           <w:position w:val="-26"/>
         </w:rPr>
         <w:object w:dxaOrig="5580" w:dyaOrig="700" w14:anchorId="2EE3D944">
-          <v:shape id="_x0000_i1159" type="#_x0000_t75" style="width:279.25pt;height:35.55pt" o:ole="">
+          <v:shape id="_x0000_i1159" type="#_x0000_t75" style="width:279.45pt;height:35.15pt" o:ole="">
             <v:imagedata r:id="rId262" o:title=""/>
           </v:shape>
-          <o:OLEObject Type="Embed" ProgID="Equation.DSMT4" ShapeID="_x0000_i1159" DrawAspect="Content" ObjectID="_1790412499" r:id="rId263"/>
+          <o:OLEObject Type="Embed" ProgID="Equation.DSMT4" ShapeID="_x0000_i1159" DrawAspect="Content" ObjectID="_1790417372" r:id="rId263"/>
         </w:object>
       </w:r>
     </w:p>
@@ -12521,10 +12520,10 @@
           <w:position w:val="-32"/>
         </w:rPr>
         <w:object w:dxaOrig="6540" w:dyaOrig="700" w14:anchorId="7612E10A">
-          <v:shape id="_x0000_i1160" type="#_x0000_t75" style="width:327.25pt;height:35.55pt" o:ole="">
+          <v:shape id="_x0000_i1160" type="#_x0000_t75" style="width:327.45pt;height:35.15pt" o:ole="">
             <v:imagedata r:id="rId264" o:title=""/>
           </v:shape>
-          <o:OLEObject Type="Embed" ProgID="Equation.DSMT4" ShapeID="_x0000_i1160" DrawAspect="Content" ObjectID="_1790412500" r:id="rId265"/>
+          <o:OLEObject Type="Embed" ProgID="Equation.DSMT4" ShapeID="_x0000_i1160" DrawAspect="Content" ObjectID="_1790417373" r:id="rId265"/>
         </w:object>
       </w:r>
     </w:p>
@@ -12538,10 +12537,10 @@
           <w:position w:val="-14"/>
         </w:rPr>
         <w:object w:dxaOrig="5020" w:dyaOrig="380" w14:anchorId="4D502695">
-          <v:shape id="_x0000_i1161" type="#_x0000_t75" style="width:251.55pt;height:18.9pt" o:ole="">
+          <v:shape id="_x0000_i1161" type="#_x0000_t75" style="width:251.55pt;height:18.85pt" o:ole="">
             <v:imagedata r:id="rId266" o:title=""/>
           </v:shape>
-          <o:OLEObject Type="Embed" ProgID="Equation.DSMT4" ShapeID="_x0000_i1161" DrawAspect="Content" ObjectID="_1790412501" r:id="rId267"/>
+          <o:OLEObject Type="Embed" ProgID="Equation.DSMT4" ShapeID="_x0000_i1161" DrawAspect="Content" ObjectID="_1790417374" r:id="rId267"/>
         </w:object>
       </w:r>
     </w:p>
@@ -12549,7 +12548,33 @@
       <w:pPr>
         <w:pStyle w:val="normal0"/>
       </w:pPr>
-      <w:r>
+    </w:p>
+    <w:p>
+      <w:pPr>
+        <w:pStyle w:val="normal0"/>
+      </w:pPr>
+    </w:p>
+    <w:p>
+      <w:pPr>
+        <w:pStyle w:val="normal0"/>
+      </w:pPr>
+    </w:p>
+    <w:p>
+      <w:pPr>
+        <w:pStyle w:val="normal0"/>
+      </w:pPr>
+    </w:p>
+    <w:p>
+      <w:pPr>
+        <w:pStyle w:val="normal0"/>
+      </w:pPr>
+    </w:p>
+    <w:p>
+      <w:pPr>
+        <w:pStyle w:val="normal0"/>
+      </w:pPr>
+      <w:r>
+        <w:lastRenderedPageBreak/>
         <w:t>Từ đó suy ra:</w:t>
       </w:r>
     </w:p>
@@ -12569,10 +12594,10 @@
           <w:position w:val="-30"/>
         </w:rPr>
         <w:object w:dxaOrig="7160" w:dyaOrig="720" w14:anchorId="16E4F5FA">
-          <v:shape id="_x0000_i1162" type="#_x0000_t75" style="width:357.7pt;height:36pt" o:ole="">
+          <v:shape id="_x0000_i1162" type="#_x0000_t75" style="width:357.45pt;height:36pt" o:ole="">
             <v:imagedata r:id="rId268" o:title=""/>
           </v:shape>
-          <o:OLEObject Type="Embed" ProgID="Equation.DSMT4" ShapeID="_x0000_i1162" DrawAspect="Content" ObjectID="_1790412502" r:id="rId269"/>
+          <o:OLEObject Type="Embed" ProgID="Equation.DSMT4" ShapeID="_x0000_i1162" DrawAspect="Content" ObjectID="_1790417375" r:id="rId269"/>
         </w:object>
       </w:r>
       <w:r>
@@ -12585,10 +12610,10 @@
           <w:position w:val="-30"/>
         </w:rPr>
         <w:object w:dxaOrig="3840" w:dyaOrig="720" w14:anchorId="68BD351C">
-          <v:shape id="_x0000_i1163" type="#_x0000_t75" style="width:190.15pt;height:36pt" o:ole="">
+          <v:shape id="_x0000_i1163" type="#_x0000_t75" style="width:190.3pt;height:36pt" o:ole="">
             <v:imagedata r:id="rId270" o:title=""/>
           </v:shape>
-          <o:OLEObject Type="Embed" ProgID="Equation.DSMT4" ShapeID="_x0000_i1163" DrawAspect="Content" ObjectID="_1790412503" r:id="rId271"/>
+          <o:OLEObject Type="Embed" ProgID="Equation.DSMT4" ShapeID="_x0000_i1163" DrawAspect="Content" ObjectID="_1790417376" r:id="rId271"/>
         </w:object>
       </w:r>
     </w:p>
@@ -12631,10 +12656,10 @@
           <w:position w:val="-30"/>
         </w:rPr>
         <w:object w:dxaOrig="3180" w:dyaOrig="680" w14:anchorId="0306C1F1">
-          <v:shape id="_x0000_i1164" type="#_x0000_t75" style="width:159.25pt;height:33.7pt" o:ole="">
+          <v:shape id="_x0000_i1164" type="#_x0000_t75" style="width:159pt;height:33.45pt" o:ole="">
             <v:imagedata r:id="rId272" o:title=""/>
           </v:shape>
-          <o:OLEObject Type="Embed" ProgID="Equation.DSMT4" ShapeID="_x0000_i1164" DrawAspect="Content" ObjectID="_1790412504" r:id="rId273"/>
+          <o:OLEObject Type="Embed" ProgID="Equation.DSMT4" ShapeID="_x0000_i1164" DrawAspect="Content" ObjectID="_1790417377" r:id="rId273"/>
         </w:object>
       </w:r>
       <w:r>
@@ -12667,10 +12692,10 @@
           <w:position w:val="-12"/>
         </w:rPr>
         <w:object w:dxaOrig="4540" w:dyaOrig="360" w14:anchorId="001058A5">
-          <v:shape id="_x0000_i1165" type="#_x0000_t75" style="width:227.1pt;height:18pt" o:ole="">
+          <v:shape id="_x0000_i1165" type="#_x0000_t75" style="width:227.15pt;height:18pt" o:ole="">
             <v:imagedata r:id="rId274" o:title=""/>
           </v:shape>
-          <o:OLEObject Type="Embed" ProgID="Equation.DSMT4" ShapeID="_x0000_i1165" DrawAspect="Content" ObjectID="_1790412505" r:id="rId275"/>
+          <o:OLEObject Type="Embed" ProgID="Equation.DSMT4" ShapeID="_x0000_i1165" DrawAspect="Content" ObjectID="_1790417378" r:id="rId275"/>
         </w:object>
       </w:r>
       <w:bookmarkStart w:id="154" w:name="_Toc178106190"/>
@@ -12702,10 +12727,10 @@
           <w:position w:val="-12"/>
         </w:rPr>
         <w:object w:dxaOrig="4420" w:dyaOrig="360" w14:anchorId="6B0F4391">
-          <v:shape id="_x0000_i1166" type="#_x0000_t75" style="width:221.1pt;height:18pt" o:ole="">
+          <v:shape id="_x0000_i1166" type="#_x0000_t75" style="width:221.15pt;height:18pt" o:ole="">
             <v:imagedata r:id="rId276" o:title=""/>
           </v:shape>
-          <o:OLEObject Type="Embed" ProgID="Equation.DSMT4" ShapeID="_x0000_i1166" DrawAspect="Content" ObjectID="_1790412506" r:id="rId277"/>
+          <o:OLEObject Type="Embed" ProgID="Equation.DSMT4" ShapeID="_x0000_i1166" DrawAspect="Content" ObjectID="_1790417379" r:id="rId277"/>
         </w:object>
       </w:r>
     </w:p>
@@ -15385,6 +15410,7 @@
                 <w:sz w:val="24"/>
                 <w:szCs w:val="24"/>
               </w:rPr>
+              <w:lastRenderedPageBreak/>
               <w:t>Góc nghiêng của răng</w:t>
             </w:r>
           </w:p>
@@ -15853,10 +15879,10 @@
           <w:position w:val="-30"/>
         </w:rPr>
         <w:object w:dxaOrig="3180" w:dyaOrig="680" w14:anchorId="43C641D4">
-          <v:shape id="_x0000_i1167" type="#_x0000_t75" style="width:159.25pt;height:33.7pt" o:ole="">
+          <v:shape id="_x0000_i1167" type="#_x0000_t75" style="width:159pt;height:33.45pt" o:ole="">
             <v:imagedata r:id="rId272" o:title=""/>
           </v:shape>
-          <o:OLEObject Type="Embed" ProgID="Equation.DSMT4" ShapeID="_x0000_i1167" DrawAspect="Content" ObjectID="_1790412507" r:id="rId278"/>
+          <o:OLEObject Type="Embed" ProgID="Equation.DSMT4" ShapeID="_x0000_i1167" DrawAspect="Content" ObjectID="_1790417380" r:id="rId278"/>
         </w:object>
       </w:r>
       <w:r>
@@ -15886,10 +15912,10 @@
           <w:position w:val="-12"/>
         </w:rPr>
         <w:object w:dxaOrig="4540" w:dyaOrig="360" w14:anchorId="27D84D2A">
-          <v:shape id="_x0000_i1168" type="#_x0000_t75" style="width:227.1pt;height:18pt" o:ole="">
+          <v:shape id="_x0000_i1168" type="#_x0000_t75" style="width:227.15pt;height:18pt" o:ole="">
             <v:imagedata r:id="rId274" o:title=""/>
           </v:shape>
-          <o:OLEObject Type="Embed" ProgID="Equation.DSMT4" ShapeID="_x0000_i1168" DrawAspect="Content" ObjectID="_1790412508" r:id="rId279"/>
+          <o:OLEObject Type="Embed" ProgID="Equation.DSMT4" ShapeID="_x0000_i1168" DrawAspect="Content" ObjectID="_1790417381" r:id="rId279"/>
         </w:object>
       </w:r>
     </w:p>
@@ -15919,10 +15945,10 @@
           <w:position w:val="-12"/>
         </w:rPr>
         <w:object w:dxaOrig="4420" w:dyaOrig="360" w14:anchorId="3015145C">
-          <v:shape id="_x0000_i1169" type="#_x0000_t75" style="width:221.1pt;height:18pt" o:ole="">
+          <v:shape id="_x0000_i1169" type="#_x0000_t75" style="width:221.15pt;height:18pt" o:ole="">
             <v:imagedata r:id="rId276" o:title=""/>
           </v:shape>
-          <o:OLEObject Type="Embed" ProgID="Equation.DSMT4" ShapeID="_x0000_i1169" DrawAspect="Content" ObjectID="_1790412509" r:id="rId280"/>
+          <o:OLEObject Type="Embed" ProgID="Equation.DSMT4" ShapeID="_x0000_i1169" DrawAspect="Content" ObjectID="_1790417382" r:id="rId280"/>
         </w:object>
       </w:r>
     </w:p>
@@ -15967,10 +15993,10 @@
           <w:position w:val="-74"/>
         </w:rPr>
         <w:object w:dxaOrig="3980" w:dyaOrig="1600" w14:anchorId="26757334">
-          <v:shape id="_x0000_i1170" type="#_x0000_t75" style="width:198.9pt;height:79.85pt" o:ole="">
+          <v:shape id="_x0000_i1170" type="#_x0000_t75" style="width:198.85pt;height:79.7pt" o:ole="">
             <v:imagedata r:id="rId281" o:title=""/>
           </v:shape>
-          <o:OLEObject Type="Embed" ProgID="Equation.DSMT4" ShapeID="_x0000_i1170" DrawAspect="Content" ObjectID="_1790412510" r:id="rId282"/>
+          <o:OLEObject Type="Embed" ProgID="Equation.DSMT4" ShapeID="_x0000_i1170" DrawAspect="Content" ObjectID="_1790417383" r:id="rId282"/>
         </w:object>
       </w:r>
     </w:p>

</xml_diff>

<commit_message>
đã sửa xong chương 2 bắt đầu làm chương 3
</commit_message>
<xml_diff>
--- a/Báo cáo Bài tập lớn CTM - template_After_fbef4203fbfc7d497e593cdff0eedfe8a232eebe.docx
+++ b/Báo cáo Bài tập lớn CTM - template_After_fbef4203fbfc7d497e593cdff0eedfe8a232eebe.docx
@@ -469,7 +469,31 @@
                                 <w:sz w:val="40"/>
                                 <w:szCs w:val="40"/>
                               </w:rPr>
-                              <w:t>1/P.MEM16.H1</w:t>
+                              <w:t>1/</w:t>
+                            </w:r>
+                            <w:proofErr w:type="gramStart"/>
+                            <w:r>
+                              <w:rPr>
+                                <w:rFonts w:ascii="Times New Roman" w:hAnsi="Times New Roman"/>
+                                <w:b/>
+                                <w:bCs/>
+                                <w:color w:val="002060"/>
+                                <w:sz w:val="40"/>
+                                <w:szCs w:val="40"/>
+                              </w:rPr>
+                              <w:t>P.MEM16.H</w:t>
+                            </w:r>
+                            <w:proofErr w:type="gramEnd"/>
+                            <w:r>
+                              <w:rPr>
+                                <w:rFonts w:ascii="Times New Roman" w:hAnsi="Times New Roman"/>
+                                <w:b/>
+                                <w:bCs/>
+                                <w:color w:val="002060"/>
+                                <w:sz w:val="40"/>
+                                <w:szCs w:val="40"/>
+                              </w:rPr>
+                              <w:t>1</w:t>
                             </w:r>
                           </w:p>
                           <w:p>
@@ -495,6 +519,7 @@
                               </w:rPr>
                               <w:t xml:space="preserve">Học kỳ </w:t>
                             </w:r>
+                            <w:proofErr w:type="gramStart"/>
                             <w:r>
                               <w:rPr>
                                 <w:rFonts w:ascii="Times New Roman" w:hAnsi="Times New Roman"/>
@@ -513,7 +538,18 @@
                                 <w:sz w:val="32"/>
                                 <w:szCs w:val="32"/>
                               </w:rPr>
-                              <w:t xml:space="preserve">  Năm học 202</w:t>
+                              <w:t xml:space="preserve">  Năm</w:t>
+                            </w:r>
+                            <w:proofErr w:type="gramEnd"/>
+                            <w:r>
+                              <w:rPr>
+                                <w:rFonts w:ascii="Times New Roman" w:hAnsi="Times New Roman"/>
+                                <w:bCs/>
+                                <w:color w:val="002060"/>
+                                <w:sz w:val="32"/>
+                                <w:szCs w:val="32"/>
+                              </w:rPr>
+                              <w:t xml:space="preserve"> học 202</w:t>
                             </w:r>
                             <w:r>
                               <w:rPr>
@@ -856,6 +892,7 @@
                               </w:rPr>
                               <w:tab/>
                             </w:r>
+                            <w:proofErr w:type="gramStart"/>
                             <w:r>
                               <w:rPr>
                                 <w:rFonts w:ascii="Times New Roman" w:hAnsi="Times New Roman"/>
@@ -863,7 +900,17 @@
                                 <w:sz w:val="28"/>
                                 <w:szCs w:val="28"/>
                               </w:rPr>
-                              <w:t>PGS.TS.Vũ Lê Huy</w:t>
+                              <w:t>PGS.TS.Vũ</w:t>
+                            </w:r>
+                            <w:proofErr w:type="gramEnd"/>
+                            <w:r>
+                              <w:rPr>
+                                <w:rFonts w:ascii="Times New Roman" w:hAnsi="Times New Roman"/>
+                                <w:color w:val="002060"/>
+                                <w:sz w:val="28"/>
+                                <w:szCs w:val="28"/>
+                              </w:rPr>
+                              <w:t xml:space="preserve"> Lê Huy</w:t>
                             </w:r>
                           </w:p>
                           <w:p>
@@ -1284,7 +1331,31 @@
                           <w:sz w:val="40"/>
                           <w:szCs w:val="40"/>
                         </w:rPr>
-                        <w:t>1/P.MEM16.H1</w:t>
+                        <w:t>1/</w:t>
+                      </w:r>
+                      <w:proofErr w:type="gramStart"/>
+                      <w:r>
+                        <w:rPr>
+                          <w:rFonts w:ascii="Times New Roman" w:hAnsi="Times New Roman"/>
+                          <w:b/>
+                          <w:bCs/>
+                          <w:color w:val="002060"/>
+                          <w:sz w:val="40"/>
+                          <w:szCs w:val="40"/>
+                        </w:rPr>
+                        <w:t>P.MEM16.H</w:t>
+                      </w:r>
+                      <w:proofErr w:type="gramEnd"/>
+                      <w:r>
+                        <w:rPr>
+                          <w:rFonts w:ascii="Times New Roman" w:hAnsi="Times New Roman"/>
+                          <w:b/>
+                          <w:bCs/>
+                          <w:color w:val="002060"/>
+                          <w:sz w:val="40"/>
+                          <w:szCs w:val="40"/>
+                        </w:rPr>
+                        <w:t>1</w:t>
                       </w:r>
                     </w:p>
                     <w:p>
@@ -1310,6 +1381,7 @@
                         </w:rPr>
                         <w:t xml:space="preserve">Học kỳ </w:t>
                       </w:r>
+                      <w:proofErr w:type="gramStart"/>
                       <w:r>
                         <w:rPr>
                           <w:rFonts w:ascii="Times New Roman" w:hAnsi="Times New Roman"/>
@@ -1328,7 +1400,18 @@
                           <w:sz w:val="32"/>
                           <w:szCs w:val="32"/>
                         </w:rPr>
-                        <w:t xml:space="preserve">  Năm học 202</w:t>
+                        <w:t xml:space="preserve">  Năm</w:t>
+                      </w:r>
+                      <w:proofErr w:type="gramEnd"/>
+                      <w:r>
+                        <w:rPr>
+                          <w:rFonts w:ascii="Times New Roman" w:hAnsi="Times New Roman"/>
+                          <w:bCs/>
+                          <w:color w:val="002060"/>
+                          <w:sz w:val="32"/>
+                          <w:szCs w:val="32"/>
+                        </w:rPr>
+                        <w:t xml:space="preserve"> học 202</w:t>
                       </w:r>
                       <w:r>
                         <w:rPr>
@@ -1671,6 +1754,7 @@
                         </w:rPr>
                         <w:tab/>
                       </w:r>
+                      <w:proofErr w:type="gramStart"/>
                       <w:r>
                         <w:rPr>
                           <w:rFonts w:ascii="Times New Roman" w:hAnsi="Times New Roman"/>
@@ -1678,7 +1762,17 @@
                           <w:sz w:val="28"/>
                           <w:szCs w:val="28"/>
                         </w:rPr>
-                        <w:t>PGS.TS.Vũ Lê Huy</w:t>
+                        <w:t>PGS.TS.Vũ</w:t>
+                      </w:r>
+                      <w:proofErr w:type="gramEnd"/>
+                      <w:r>
+                        <w:rPr>
+                          <w:rFonts w:ascii="Times New Roman" w:hAnsi="Times New Roman"/>
+                          <w:color w:val="002060"/>
+                          <w:sz w:val="28"/>
+                          <w:szCs w:val="28"/>
+                        </w:rPr>
+                        <w:t xml:space="preserve"> Lê Huy</w:t>
                       </w:r>
                     </w:p>
                     <w:p>
@@ -2022,7 +2116,25 @@
           <w:sz w:val="24"/>
           <w:szCs w:val="24"/>
         </w:rPr>
-        <w:t>1/P.MEM16.H1</w:t>
+        <w:t>1/</w:t>
+      </w:r>
+      <w:proofErr w:type="gramStart"/>
+      <w:r>
+        <w:rPr>
+          <w:rFonts w:ascii="Times New Roman" w:hAnsi="Times New Roman"/>
+          <w:sz w:val="24"/>
+          <w:szCs w:val="24"/>
+        </w:rPr>
+        <w:t>P.MEM16.H</w:t>
+      </w:r>
+      <w:proofErr w:type="gramEnd"/>
+      <w:r>
+        <w:rPr>
+          <w:rFonts w:ascii="Times New Roman" w:hAnsi="Times New Roman"/>
+          <w:sz w:val="24"/>
+          <w:szCs w:val="24"/>
+        </w:rPr>
+        <w:t>1</w:t>
       </w:r>
     </w:p>
     <w:p>
@@ -3049,8 +3161,19 @@
           <w:sz w:val="24"/>
           <w:szCs w:val="28"/>
         </w:rPr>
-        <w:t>………., ngày ……… tháng ……… năm ……..</w:t>
-      </w:r>
+        <w:t>………., ngày ……… tháng ……… năm …</w:t>
+      </w:r>
+      <w:proofErr w:type="gramStart"/>
+      <w:r>
+        <w:rPr>
+          <w:rFonts w:ascii="Times New Roman" w:hAnsi="Times New Roman"/>
+          <w:i/>
+          <w:sz w:val="24"/>
+          <w:szCs w:val="28"/>
+        </w:rPr>
+        <w:t>…..</w:t>
+      </w:r>
+      <w:proofErr w:type="gramEnd"/>
     </w:p>
     <w:p>
       <w:pPr>
@@ -5443,49 +5566,74 @@
           <w:sz w:val="26"/>
           <w:szCs w:val="26"/>
         </w:rPr>
-        <w:t>An abstract is an outline/brief summary</w:t>
-      </w:r>
+        <w:t>An abstract is an outline/</w:t>
+      </w:r>
+      <w:proofErr w:type="gramStart"/>
       <w:r>
         <w:rPr>
           <w:sz w:val="26"/>
           <w:szCs w:val="26"/>
         </w:rPr>
-        <w:t xml:space="preserve"> of this minor </w:t>
-      </w:r>
+        <w:t>brief summary</w:t>
+      </w:r>
+      <w:proofErr w:type="gramEnd"/>
       <w:r>
         <w:rPr>
           <w:sz w:val="26"/>
           <w:szCs w:val="26"/>
         </w:rPr>
-        <w:t>project</w:t>
+        <w:t xml:space="preserve"> of this minor </w:t>
       </w:r>
       <w:r>
         <w:rPr>
           <w:sz w:val="26"/>
           <w:szCs w:val="26"/>
         </w:rPr>
-        <w:t xml:space="preserve">, target and main results obtained. </w:t>
+        <w:t>project</w:t>
       </w:r>
       <w:r>
         <w:rPr>
           <w:sz w:val="26"/>
           <w:szCs w:val="26"/>
         </w:rPr>
-        <w:t xml:space="preserve">Abstracts should be written after the full </w:t>
+        <w:t xml:space="preserve">, target and main results obtained. </w:t>
       </w:r>
       <w:r>
         <w:rPr>
           <w:sz w:val="26"/>
           <w:szCs w:val="26"/>
         </w:rPr>
-        <w:t>report</w:t>
+        <w:t xml:space="preserve">Abstracts should be written after the full </w:t>
       </w:r>
       <w:r>
         <w:rPr>
           <w:sz w:val="26"/>
           <w:szCs w:val="26"/>
         </w:rPr>
-        <w:t xml:space="preserve"> is written, and are usually about 1</w:t>
+        <w:t>report</w:t>
+      </w:r>
+      <w:r>
+        <w:rPr>
+          <w:sz w:val="26"/>
+          <w:szCs w:val="26"/>
+        </w:rPr>
+        <w:t xml:space="preserve"> is </w:t>
+      </w:r>
+      <w:proofErr w:type="gramStart"/>
+      <w:r>
+        <w:rPr>
+          <w:sz w:val="26"/>
+          <w:szCs w:val="26"/>
+        </w:rPr>
+        <w:t>written, and</w:t>
+      </w:r>
+      <w:proofErr w:type="gramEnd"/>
+      <w:r>
+        <w:rPr>
+          <w:sz w:val="26"/>
+          <w:szCs w:val="26"/>
+        </w:rPr>
+        <w:t xml:space="preserve"> are usually about 1</w:t>
       </w:r>
       <w:r>
         <w:rPr>
@@ -5874,10 +6022,18 @@
         <w:t>tốc độ quay khá cao nên chọn đai</w:t>
       </w:r>
       <w:r>
-        <w:t xml:space="preserve"> dẹt chất liệu </w:t>
-      </w:r>
-      <w:r>
-        <w:t xml:space="preserve"> vải cao su.</w:t>
+        <w:t xml:space="preserve"> dẹt chất </w:t>
+      </w:r>
+      <w:proofErr w:type="gramStart"/>
+      <w:r>
+        <w:t xml:space="preserve">liệu </w:t>
+      </w:r>
+      <w:r>
+        <w:t xml:space="preserve"> vải</w:t>
+      </w:r>
+      <w:proofErr w:type="gramEnd"/>
+      <w:r>
+        <w:t xml:space="preserve"> cao su.</w:t>
       </w:r>
     </w:p>
     <w:p>
@@ -5933,10 +6089,10 @@
             <v:path o:extrusionok="f" gradientshapeok="t" o:connecttype="rect"/>
             <o:lock v:ext="edit" aspectratio="t"/>
           </v:shapetype>
-          <v:shape id="_x0000_i1025" type="#_x0000_t75" style="width:237.45pt;height:23.15pt" o:ole="">
+          <v:shape id="_x0000_i1025" type="#_x0000_t75" style="width:237.5pt;height:23.65pt" o:ole="">
             <v:imagedata r:id="rId15" o:title=""/>
           </v:shape>
-          <o:OLEObject Type="Embed" ProgID="Equation.DSMT4" ShapeID="_x0000_i1025" DrawAspect="Content" ObjectID="_1790417233" r:id="rId16"/>
+          <o:OLEObject Type="Embed" ProgID="Equation.DSMT4" ShapeID="_x0000_i1025" DrawAspect="Content" ObjectID="_1790447613" r:id="rId16"/>
         </w:object>
       </w:r>
     </w:p>
@@ -5986,10 +6142,10 @@
           <w:position w:val="-6"/>
         </w:rPr>
         <w:object w:dxaOrig="200" w:dyaOrig="220" w14:anchorId="08B11B76">
-          <v:shape id="_x0000_i1026" type="#_x0000_t75" style="width:9pt;height:11.15pt" o:ole="">
+          <v:shape id="_x0000_i1026" type="#_x0000_t75" style="width:9.15pt;height:11.3pt" o:ole="">
             <v:imagedata r:id="rId17" o:title=""/>
           </v:shape>
-          <o:OLEObject Type="Embed" ProgID="Equation.DSMT4" ShapeID="_x0000_i1026" DrawAspect="Content" ObjectID="_1790417234" r:id="rId18"/>
+          <o:OLEObject Type="Embed" ProgID="Equation.DSMT4" ShapeID="_x0000_i1026" DrawAspect="Content" ObjectID="_1790447614" r:id="rId18"/>
         </w:object>
       </w:r>
       <w:r>
@@ -5998,9 +6154,11 @@
       <w:r>
         <w:t xml:space="preserve"> </w:t>
       </w:r>
+      <w:proofErr w:type="gramStart"/>
       <w:r>
         <w:t>0.02;</w:t>
       </w:r>
+      <w:proofErr w:type="gramEnd"/>
     </w:p>
     <w:p>
       <w:pPr>
@@ -6025,10 +6183,10 @@
           <w:position w:val="-12"/>
         </w:rPr>
         <w:object w:dxaOrig="5300" w:dyaOrig="360" w14:anchorId="56057F8F">
-          <v:shape id="_x0000_i1027" type="#_x0000_t75" style="width:299.15pt;height:21.45pt" o:ole="">
+          <v:shape id="_x0000_i1027" type="#_x0000_t75" style="width:299.3pt;height:21.5pt" o:ole="">
             <v:imagedata r:id="rId19" o:title=""/>
           </v:shape>
-          <o:OLEObject Type="Embed" ProgID="Equation.DSMT4" ShapeID="_x0000_i1027" DrawAspect="Content" ObjectID="_1790417235" r:id="rId20"/>
+          <o:OLEObject Type="Embed" ProgID="Equation.DSMT4" ShapeID="_x0000_i1027" DrawAspect="Content" ObjectID="_1790447615" r:id="rId20"/>
         </w:object>
       </w:r>
     </w:p>
@@ -6079,10 +6237,10 @@
           <w:position w:val="-30"/>
         </w:rPr>
         <w:object w:dxaOrig="3780" w:dyaOrig="680" w14:anchorId="7757F730">
-          <v:shape id="_x0000_i1028" type="#_x0000_t75" style="width:204.85pt;height:36.85pt" o:ole="">
+          <v:shape id="_x0000_i1028" type="#_x0000_t75" style="width:204.7pt;height:36.55pt" o:ole="">
             <v:imagedata r:id="rId21" o:title=""/>
           </v:shape>
-          <o:OLEObject Type="Embed" ProgID="Equation.DSMT4" ShapeID="_x0000_i1028" DrawAspect="Content" ObjectID="_1790417236" r:id="rId22"/>
+          <o:OLEObject Type="Embed" ProgID="Equation.DSMT4" ShapeID="_x0000_i1028" DrawAspect="Content" ObjectID="_1790447616" r:id="rId22"/>
         </w:object>
       </w:r>
     </w:p>
@@ -6116,10 +6274,10 @@
           <w:position w:val="-12"/>
         </w:rPr>
         <w:object w:dxaOrig="3700" w:dyaOrig="360" w14:anchorId="5D57366C">
-          <v:shape id="_x0000_i1029" type="#_x0000_t75" style="width:185.55pt;height:18.85pt" o:ole="">
+          <v:shape id="_x0000_i1029" type="#_x0000_t75" style="width:185.35pt;height:18.8pt" o:ole="">
             <v:imagedata r:id="rId23" o:title=""/>
           </v:shape>
-          <o:OLEObject Type="Embed" ProgID="Equation.DSMT4" ShapeID="_x0000_i1029" DrawAspect="Content" ObjectID="_1790417237" r:id="rId24"/>
+          <o:OLEObject Type="Embed" ProgID="Equation.DSMT4" ShapeID="_x0000_i1029" DrawAspect="Content" ObjectID="_1790447617" r:id="rId24"/>
         </w:object>
       </w:r>
     </w:p>
@@ -6179,10 +6337,10 @@
           <w:position w:val="-54"/>
         </w:rPr>
         <w:object w:dxaOrig="3940" w:dyaOrig="1640" w14:anchorId="3DE54567">
-          <v:shape id="_x0000_i1030" type="#_x0000_t75" style="width:196.3pt;height:82.3pt" o:ole="">
+          <v:shape id="_x0000_i1030" type="#_x0000_t75" style="width:196.1pt;height:82.2pt" o:ole="">
             <v:imagedata r:id="rId25" o:title=""/>
           </v:shape>
-          <o:OLEObject Type="Embed" ProgID="Equation.DSMT4" ShapeID="_x0000_i1030" DrawAspect="Content" ObjectID="_1790417238" r:id="rId26"/>
+          <o:OLEObject Type="Embed" ProgID="Equation.DSMT4" ShapeID="_x0000_i1030" DrawAspect="Content" ObjectID="_1790447618" r:id="rId26"/>
         </w:object>
       </w:r>
     </w:p>
@@ -6206,10 +6364,10 @@
           <w:position w:val="-24"/>
         </w:rPr>
         <w:object w:dxaOrig="4740" w:dyaOrig="620" w14:anchorId="4A366EF1">
-          <v:shape id="_x0000_i1031" type="#_x0000_t75" style="width:261.85pt;height:35.15pt" o:ole="">
+          <v:shape id="_x0000_i1031" type="#_x0000_t75" style="width:261.65pt;height:34.95pt" o:ole="">
             <v:imagedata r:id="rId27" o:title=""/>
           </v:shape>
-          <o:OLEObject Type="Embed" ProgID="Equation.DSMT4" ShapeID="_x0000_i1031" DrawAspect="Content" ObjectID="_1790417239" r:id="rId28"/>
+          <o:OLEObject Type="Embed" ProgID="Equation.DSMT4" ShapeID="_x0000_i1031" DrawAspect="Content" ObjectID="_1790447619" r:id="rId28"/>
         </w:object>
       </w:r>
       <w:r>
@@ -6234,10 +6392,10 @@
           <w:position w:val="-24"/>
         </w:rPr>
         <w:object w:dxaOrig="3840" w:dyaOrig="620" w14:anchorId="468E8299">
-          <v:shape id="_x0000_i1032" type="#_x0000_t75" style="width:204.85pt;height:33.45pt" o:ole="">
+          <v:shape id="_x0000_i1032" type="#_x0000_t75" style="width:204.7pt;height:33.85pt" o:ole="">
             <v:imagedata r:id="rId29" o:title=""/>
           </v:shape>
-          <o:OLEObject Type="Embed" ProgID="Equation.DSMT4" ShapeID="_x0000_i1032" DrawAspect="Content" ObjectID="_1790417240" r:id="rId30"/>
+          <o:OLEObject Type="Embed" ProgID="Equation.DSMT4" ShapeID="_x0000_i1032" DrawAspect="Content" ObjectID="_1790447620" r:id="rId30"/>
         </w:object>
       </w:r>
       <w:r>
@@ -6256,10 +6414,10 @@
           <w:position w:val="-12"/>
         </w:rPr>
         <w:object w:dxaOrig="279" w:dyaOrig="360" w14:anchorId="3D2D6CD8">
-          <v:shape id="_x0000_i1033" type="#_x0000_t75" style="width:14.55pt;height:18pt" o:ole="">
+          <v:shape id="_x0000_i1033" type="#_x0000_t75" style="width:14.5pt;height:18.25pt" o:ole="">
             <v:imagedata r:id="rId31" o:title=""/>
           </v:shape>
-          <o:OLEObject Type="Embed" ProgID="Equation.DSMT4" ShapeID="_x0000_i1033" DrawAspect="Content" ObjectID="_1790417241" r:id="rId32"/>
+          <o:OLEObject Type="Embed" ProgID="Equation.DSMT4" ShapeID="_x0000_i1033" DrawAspect="Content" ObjectID="_1790447621" r:id="rId32"/>
         </w:object>
       </w:r>
       <w:r>
@@ -6276,10 +6434,10 @@
           <w:position w:val="-24"/>
         </w:rPr>
         <w:object w:dxaOrig="3300" w:dyaOrig="660" w14:anchorId="681903B7">
-          <v:shape id="_x0000_i1034" type="#_x0000_t75" style="width:165pt;height:33.45pt" o:ole="">
+          <v:shape id="_x0000_i1034" type="#_x0000_t75" style="width:165.5pt;height:33.85pt" o:ole="">
             <v:imagedata r:id="rId33" o:title=""/>
           </v:shape>
-          <o:OLEObject Type="Embed" ProgID="Equation.DSMT4" ShapeID="_x0000_i1034" DrawAspect="Content" ObjectID="_1790417242" r:id="rId34"/>
+          <o:OLEObject Type="Embed" ProgID="Equation.DSMT4" ShapeID="_x0000_i1034" DrawAspect="Content" ObjectID="_1790447622" r:id="rId34"/>
         </w:object>
       </w:r>
       <w:r>
@@ -6290,10 +6448,10 @@
           <w:position w:val="-12"/>
         </w:rPr>
         <w:object w:dxaOrig="279" w:dyaOrig="360" w14:anchorId="3F210C49">
-          <v:shape id="_x0000_i1035" type="#_x0000_t75" style="width:14.55pt;height:18pt" o:ole="">
+          <v:shape id="_x0000_i1035" type="#_x0000_t75" style="width:14.5pt;height:18.25pt" o:ole="">
             <v:imagedata r:id="rId31" o:title=""/>
           </v:shape>
-          <o:OLEObject Type="Embed" ProgID="Equation.DSMT4" ShapeID="_x0000_i1035" DrawAspect="Content" ObjectID="_1790417243" r:id="rId35"/>
+          <o:OLEObject Type="Embed" ProgID="Equation.DSMT4" ShapeID="_x0000_i1035" DrawAspect="Content" ObjectID="_1790447623" r:id="rId35"/>
         </w:object>
       </w:r>
       <w:r>
@@ -6386,10 +6544,10 @@
           <w:position w:val="-24"/>
         </w:rPr>
         <w:object w:dxaOrig="1800" w:dyaOrig="620" w14:anchorId="3E386B6B">
-          <v:shape id="_x0000_i1036" type="#_x0000_t75" style="width:90.85pt;height:30.85pt" o:ole="">
+          <v:shape id="_x0000_i1036" type="#_x0000_t75" style="width:90.8pt;height:30.65pt" o:ole="">
             <v:imagedata r:id="rId36" o:title=""/>
           </v:shape>
-          <o:OLEObject Type="Embed" ProgID="Equation.DSMT4" ShapeID="_x0000_i1036" DrawAspect="Content" ObjectID="_1790417244" r:id="rId37"/>
+          <o:OLEObject Type="Embed" ProgID="Equation.DSMT4" ShapeID="_x0000_i1036" DrawAspect="Content" ObjectID="_1790447624" r:id="rId37"/>
         </w:object>
       </w:r>
       <w:r>
@@ -6407,10 +6565,10 @@
           <w:position w:val="-6"/>
         </w:rPr>
         <w:object w:dxaOrig="220" w:dyaOrig="279" w14:anchorId="65F828E6">
-          <v:shape id="_x0000_i1037" type="#_x0000_t75" style="width:11.15pt;height:14.55pt" o:ole="">
+          <v:shape id="_x0000_i1037" type="#_x0000_t75" style="width:11.3pt;height:14.5pt" o:ole="">
             <v:imagedata r:id="rId38" o:title=""/>
           </v:shape>
-          <o:OLEObject Type="Embed" ProgID="Equation.DSMT4" ShapeID="_x0000_i1037" DrawAspect="Content" ObjectID="_1790417245" r:id="rId39"/>
+          <o:OLEObject Type="Embed" ProgID="Equation.DSMT4" ShapeID="_x0000_i1037" DrawAspect="Content" ObjectID="_1790447625" r:id="rId39"/>
         </w:object>
       </w:r>
       <w:r>
@@ -6471,10 +6629,10 @@
           <w:position w:val="-6"/>
         </w:rPr>
         <w:object w:dxaOrig="220" w:dyaOrig="279" w14:anchorId="0E78FEE5">
-          <v:shape id="_x0000_i1038" type="#_x0000_t75" style="width:11.15pt;height:14.55pt" o:ole="">
+          <v:shape id="_x0000_i1038" type="#_x0000_t75" style="width:11.3pt;height:14.5pt" o:ole="">
             <v:imagedata r:id="rId38" o:title=""/>
           </v:shape>
-          <o:OLEObject Type="Embed" ProgID="Equation.DSMT4" ShapeID="_x0000_i1038" DrawAspect="Content" ObjectID="_1790417246" r:id="rId40"/>
+          <o:OLEObject Type="Embed" ProgID="Equation.DSMT4" ShapeID="_x0000_i1038" DrawAspect="Content" ObjectID="_1790447626" r:id="rId40"/>
         </w:object>
       </w:r>
       <w:r>
@@ -6594,10 +6752,10 @@
           <w:position w:val="-12"/>
         </w:rPr>
         <w:object w:dxaOrig="5800" w:dyaOrig="380" w14:anchorId="652C6B53">
-          <v:shape id="_x0000_i1039" type="#_x0000_t75" style="width:289.3pt;height:18.85pt" o:ole="">
+          <v:shape id="_x0000_i1039" type="#_x0000_t75" style="width:289.05pt;height:18.8pt" o:ole="">
             <v:imagedata r:id="rId41" o:title=""/>
           </v:shape>
-          <o:OLEObject Type="Embed" ProgID="Equation.DSMT4" ShapeID="_x0000_i1039" DrawAspect="Content" ObjectID="_1790417247" r:id="rId42"/>
+          <o:OLEObject Type="Embed" ProgID="Equation.DSMT4" ShapeID="_x0000_i1039" DrawAspect="Content" ObjectID="_1790447627" r:id="rId42"/>
         </w:object>
       </w:r>
     </w:p>
@@ -6657,10 +6815,10 @@
           <w:position w:val="-12"/>
         </w:rPr>
         <w:object w:dxaOrig="5179" w:dyaOrig="380" w14:anchorId="26506CFB">
-          <v:shape id="_x0000_i1040" type="#_x0000_t75" style="width:258pt;height:18.85pt" o:ole="">
+          <v:shape id="_x0000_i1040" type="#_x0000_t75" style="width:257.9pt;height:18.8pt" o:ole="">
             <v:imagedata r:id="rId43" o:title=""/>
           </v:shape>
-          <o:OLEObject Type="Embed" ProgID="Equation.DSMT4" ShapeID="_x0000_i1040" DrawAspect="Content" ObjectID="_1790417248" r:id="rId44"/>
+          <o:OLEObject Type="Embed" ProgID="Equation.DSMT4" ShapeID="_x0000_i1040" DrawAspect="Content" ObjectID="_1790447628" r:id="rId44"/>
         </w:object>
       </w:r>
     </w:p>
@@ -6715,10 +6873,10 @@
           <w:position w:val="-12"/>
         </w:rPr>
         <w:object w:dxaOrig="2540" w:dyaOrig="380" w14:anchorId="5B8F765F">
-          <v:shape id="_x0000_i1041" type="#_x0000_t75" style="width:128.55pt;height:18.85pt" o:ole="">
+          <v:shape id="_x0000_i1041" type="#_x0000_t75" style="width:128.4pt;height:18.8pt" o:ole="">
             <v:imagedata r:id="rId45" o:title=""/>
           </v:shape>
-          <o:OLEObject Type="Embed" ProgID="Equation.DSMT4" ShapeID="_x0000_i1041" DrawAspect="Content" ObjectID="_1790417249" r:id="rId46"/>
+          <o:OLEObject Type="Embed" ProgID="Equation.DSMT4" ShapeID="_x0000_i1041" DrawAspect="Content" ObjectID="_1790447629" r:id="rId46"/>
         </w:object>
       </w:r>
     </w:p>
@@ -6788,10 +6946,10 @@
           <w:position w:val="-12"/>
         </w:rPr>
         <w:object w:dxaOrig="1320" w:dyaOrig="360" w14:anchorId="38DAD798">
-          <v:shape id="_x0000_i1042" type="#_x0000_t75" style="width:65.15pt;height:18.85pt" o:ole="">
+          <v:shape id="_x0000_i1042" type="#_x0000_t75" style="width:65pt;height:18.8pt" o:ole="">
             <v:imagedata r:id="rId47" o:title=""/>
           </v:shape>
-          <o:OLEObject Type="Embed" ProgID="Equation.DSMT4" ShapeID="_x0000_i1042" DrawAspect="Content" ObjectID="_1790417250" r:id="rId48"/>
+          <o:OLEObject Type="Embed" ProgID="Equation.DSMT4" ShapeID="_x0000_i1042" DrawAspect="Content" ObjectID="_1790447630" r:id="rId48"/>
         </w:object>
       </w:r>
     </w:p>
@@ -6875,10 +7033,10 @@
           <w:position w:val="-12"/>
         </w:rPr>
         <w:object w:dxaOrig="1320" w:dyaOrig="360" w14:anchorId="74D88BE6">
-          <v:shape id="_x0000_i1043" type="#_x0000_t75" style="width:65.15pt;height:18.85pt" o:ole="">
+          <v:shape id="_x0000_i1043" type="#_x0000_t75" style="width:65pt;height:18.8pt" o:ole="">
             <v:imagedata r:id="rId47" o:title=""/>
           </v:shape>
-          <o:OLEObject Type="Embed" ProgID="Equation.DSMT4" ShapeID="_x0000_i1043" DrawAspect="Content" ObjectID="_1790417251" r:id="rId49"/>
+          <o:OLEObject Type="Embed" ProgID="Equation.DSMT4" ShapeID="_x0000_i1043" DrawAspect="Content" ObjectID="_1790447631" r:id="rId49"/>
         </w:object>
       </w:r>
       <w:r>
@@ -6988,10 +7146,10 @@
           <w:position w:val="-30"/>
         </w:rPr>
         <w:object w:dxaOrig="4239" w:dyaOrig="680" w14:anchorId="26E5B526">
-          <v:shape id="_x0000_i1044" type="#_x0000_t75" style="width:258.85pt;height:41.15pt" o:ole="">
+          <v:shape id="_x0000_i1044" type="#_x0000_t75" style="width:259pt;height:41.35pt" o:ole="">
             <v:imagedata r:id="rId50" o:title=""/>
           </v:shape>
-          <o:OLEObject Type="Embed" ProgID="Equation.DSMT4" ShapeID="_x0000_i1044" DrawAspect="Content" ObjectID="_1790417252" r:id="rId51"/>
+          <o:OLEObject Type="Embed" ProgID="Equation.DSMT4" ShapeID="_x0000_i1044" DrawAspect="Content" ObjectID="_1790447632" r:id="rId51"/>
         </w:object>
       </w:r>
     </w:p>
@@ -7034,10 +7192,10 @@
           <w:position w:val="-12"/>
         </w:rPr>
         <w:object w:dxaOrig="720" w:dyaOrig="360" w14:anchorId="0BB98455">
-          <v:shape id="_x0000_i1045" type="#_x0000_t75" style="width:36.85pt;height:18.85pt" o:ole="">
+          <v:shape id="_x0000_i1045" type="#_x0000_t75" style="width:36.55pt;height:18.8pt" o:ole="">
             <v:imagedata r:id="rId52" o:title=""/>
           </v:shape>
-          <o:OLEObject Type="Embed" ProgID="Equation.DSMT4" ShapeID="_x0000_i1045" DrawAspect="Content" ObjectID="_1790417253" r:id="rId53"/>
+          <o:OLEObject Type="Embed" ProgID="Equation.DSMT4" ShapeID="_x0000_i1045" DrawAspect="Content" ObjectID="_1790447633" r:id="rId53"/>
         </w:object>
       </w:r>
     </w:p>
@@ -7067,10 +7225,10 @@
           <w:position w:val="-14"/>
         </w:rPr>
         <w:object w:dxaOrig="6220" w:dyaOrig="400" w14:anchorId="61A6179E">
-          <v:shape id="_x0000_i1046" type="#_x0000_t75" style="width:311.15pt;height:20.55pt" o:ole="">
+          <v:shape id="_x0000_i1046" type="#_x0000_t75" style="width:311.65pt;height:20.4pt" o:ole="">
             <v:imagedata r:id="rId54" o:title=""/>
           </v:shape>
-          <o:OLEObject Type="Embed" ProgID="Equation.DSMT4" ShapeID="_x0000_i1046" DrawAspect="Content" ObjectID="_1790417254" r:id="rId55"/>
+          <o:OLEObject Type="Embed" ProgID="Equation.DSMT4" ShapeID="_x0000_i1046" DrawAspect="Content" ObjectID="_1790447634" r:id="rId55"/>
         </w:object>
       </w:r>
     </w:p>
@@ -7199,10 +7357,10 @@
           <w:position w:val="-32"/>
         </w:rPr>
         <w:object w:dxaOrig="4520" w:dyaOrig="700" w14:anchorId="3663BFF8">
-          <v:shape id="_x0000_i1047" type="#_x0000_t75" style="width:226.3pt;height:35.15pt" o:ole="">
+          <v:shape id="_x0000_i1047" type="#_x0000_t75" style="width:226.2pt;height:34.95pt" o:ole="">
             <v:imagedata r:id="rId56" o:title=""/>
           </v:shape>
-          <o:OLEObject Type="Embed" ProgID="Equation.DSMT4" ShapeID="_x0000_i1047" DrawAspect="Content" ObjectID="_1790417255" r:id="rId57"/>
+          <o:OLEObject Type="Embed" ProgID="Equation.DSMT4" ShapeID="_x0000_i1047" DrawAspect="Content" ObjectID="_1790447635" r:id="rId57"/>
         </w:object>
       </w:r>
     </w:p>
@@ -7315,14 +7473,15 @@
           <w:b w:val="0"/>
           <w:bCs/>
         </w:rPr>
-        <w:t>bảng 21.16[2]</w:t>
-      </w:r>
+        <w:t>bảng 21.16[2</w:t>
+      </w:r>
+      <w:proofErr w:type="gramStart"/>
       <w:r>
         <w:rPr>
           <w:b w:val="0"/>
           <w:bCs/>
         </w:rPr>
-        <w:t xml:space="preserve"> </w:t>
+        <w:t>]</w:t>
       </w:r>
       <w:r>
         <w:rPr>
@@ -7336,7 +7495,22 @@
           <w:b w:val="0"/>
           <w:bCs/>
         </w:rPr>
-        <w:t>B=</w:t>
+        <w:t xml:space="preserve"> </w:t>
+      </w:r>
+      <w:r>
+        <w:rPr>
+          <w:b w:val="0"/>
+          <w:bCs/>
+        </w:rPr>
+        <w:t>B</w:t>
+      </w:r>
+      <w:proofErr w:type="gramEnd"/>
+      <w:r>
+        <w:rPr>
+          <w:b w:val="0"/>
+          <w:bCs/>
+        </w:rPr>
+        <w:t>=</w:t>
       </w:r>
       <w:bookmarkEnd w:id="93"/>
       <w:r>
@@ -7385,7 +7559,15 @@
           <w:b w:val="0"/>
           <w:bCs/>
         </w:rPr>
-        <w:t xml:space="preserve">-Lực căng ban đầu </w:t>
+        <w:t xml:space="preserve">-Lực căng ban </w:t>
+      </w:r>
+      <w:proofErr w:type="gramStart"/>
+      <w:r>
+        <w:rPr>
+          <w:b w:val="0"/>
+          <w:bCs/>
+        </w:rPr>
+        <w:t xml:space="preserve">đầu </w:t>
       </w:r>
       <w:r>
         <w:rPr>
@@ -7398,15 +7580,16 @@
       <w:bookmarkEnd w:id="99"/>
       <w:bookmarkEnd w:id="100"/>
       <w:bookmarkEnd w:id="101"/>
+      <w:proofErr w:type="gramEnd"/>
       <w:r>
         <w:rPr>
           <w:position w:val="-12"/>
         </w:rPr>
         <w:object w:dxaOrig="3600" w:dyaOrig="360" w14:anchorId="58FFFB26">
-          <v:shape id="_x0000_i1048" type="#_x0000_t75" style="width:180.85pt;height:18.85pt" o:ole="">
+          <v:shape id="_x0000_i1048" type="#_x0000_t75" style="width:181.05pt;height:18.8pt" o:ole="">
             <v:imagedata r:id="rId58" o:title=""/>
           </v:shape>
-          <o:OLEObject Type="Embed" ProgID="Equation.DSMT4" ShapeID="_x0000_i1048" DrawAspect="Content" ObjectID="_1790417256" r:id="rId59"/>
+          <o:OLEObject Type="Embed" ProgID="Equation.DSMT4" ShapeID="_x0000_i1048" DrawAspect="Content" ObjectID="_1790447636" r:id="rId59"/>
         </w:object>
       </w:r>
     </w:p>
@@ -7441,10 +7624,10 @@
           <w:position w:val="-24"/>
         </w:rPr>
         <w:object w:dxaOrig="5500" w:dyaOrig="620" w14:anchorId="65F403DC">
-          <v:shape id="_x0000_i1049" type="#_x0000_t75" style="width:274.3pt;height:30.85pt" o:ole="">
+          <v:shape id="_x0000_i1049" type="#_x0000_t75" style="width:274.05pt;height:30.65pt" o:ole="">
             <v:imagedata r:id="rId60" o:title=""/>
           </v:shape>
-          <o:OLEObject Type="Embed" ProgID="Equation.DSMT4" ShapeID="_x0000_i1049" DrawAspect="Content" ObjectID="_1790417257" r:id="rId61"/>
+          <o:OLEObject Type="Embed" ProgID="Equation.DSMT4" ShapeID="_x0000_i1049" DrawAspect="Content" ObjectID="_1790447637" r:id="rId61"/>
         </w:object>
       </w:r>
     </w:p>
@@ -7493,10 +7676,10 @@
           <w:position w:val="-30"/>
         </w:rPr>
         <w:object w:dxaOrig="3680" w:dyaOrig="680" w14:anchorId="07AAC100">
-          <v:shape id="_x0000_i1050" type="#_x0000_t75" style="width:185.55pt;height:35.15pt" o:ole="">
+          <v:shape id="_x0000_i1050" type="#_x0000_t75" style="width:185.35pt;height:34.95pt" o:ole="">
             <v:imagedata r:id="rId62" o:title=""/>
           </v:shape>
-          <o:OLEObject Type="Embed" ProgID="Equation.DSMT4" ShapeID="_x0000_i1050" DrawAspect="Content" ObjectID="_1790417258" r:id="rId63"/>
+          <o:OLEObject Type="Embed" ProgID="Equation.DSMT4" ShapeID="_x0000_i1050" DrawAspect="Content" ObjectID="_1790447638" r:id="rId63"/>
         </w:object>
       </w:r>
     </w:p>
@@ -7588,10 +7771,10 @@
           <w:position w:val="-30"/>
         </w:rPr>
         <w:object w:dxaOrig="6020" w:dyaOrig="680" w14:anchorId="74EDF106">
-          <v:shape id="_x0000_i1051" type="#_x0000_t75" style="width:302.55pt;height:35.15pt" o:ole="">
+          <v:shape id="_x0000_i1051" type="#_x0000_t75" style="width:301.95pt;height:34.95pt" o:ole="">
             <v:imagedata r:id="rId64" o:title=""/>
           </v:shape>
-          <o:OLEObject Type="Embed" ProgID="Equation.DSMT4" ShapeID="_x0000_i1051" DrawAspect="Content" ObjectID="_1790417259" r:id="rId65"/>
+          <o:OLEObject Type="Embed" ProgID="Equation.DSMT4" ShapeID="_x0000_i1051" DrawAspect="Content" ObjectID="_1790447639" r:id="rId65"/>
         </w:object>
       </w:r>
     </w:p>
@@ -7744,10 +7927,10 @@
           <w:position w:val="-60"/>
         </w:rPr>
         <w:object w:dxaOrig="5460" w:dyaOrig="1700" w14:anchorId="406C6FD7">
-          <v:shape id="_x0000_i1052" type="#_x0000_t75" style="width:273.45pt;height:86.55pt" o:ole="">
+          <v:shape id="_x0000_i1052" type="#_x0000_t75" style="width:274.05pt;height:86.5pt" o:ole="">
             <v:imagedata r:id="rId66" o:title=""/>
           </v:shape>
-          <o:OLEObject Type="Embed" ProgID="Equation.DSMT4" ShapeID="_x0000_i1052" DrawAspect="Content" ObjectID="_1790417260" r:id="rId67"/>
+          <o:OLEObject Type="Embed" ProgID="Equation.DSMT4" ShapeID="_x0000_i1052" DrawAspect="Content" ObjectID="_1790447640" r:id="rId67"/>
         </w:object>
       </w:r>
     </w:p>
@@ -7786,10 +7969,10 @@
           <w:position w:val="-24"/>
         </w:rPr>
         <w:object w:dxaOrig="3100" w:dyaOrig="1080" w14:anchorId="698BD8BD">
-          <v:shape id="_x0000_i1053" type="#_x0000_t75" style="width:155.15pt;height:54pt" o:ole="">
+          <v:shape id="_x0000_i1053" type="#_x0000_t75" style="width:155.8pt;height:54.25pt" o:ole="">
             <v:imagedata r:id="rId68" o:title=""/>
           </v:shape>
-          <o:OLEObject Type="Embed" ProgID="Equation.DSMT4" ShapeID="_x0000_i1053" DrawAspect="Content" ObjectID="_1790417261" r:id="rId69"/>
+          <o:OLEObject Type="Embed" ProgID="Equation.DSMT4" ShapeID="_x0000_i1053" DrawAspect="Content" ObjectID="_1790447641" r:id="rId69"/>
         </w:object>
       </w:r>
     </w:p>
@@ -8495,10 +8678,10 @@
                 <w:position w:val="-6"/>
               </w:rPr>
               <w:object w:dxaOrig="220" w:dyaOrig="279" w14:anchorId="6BF346CD">
-                <v:shape id="_x0000_i1054" type="#_x0000_t75" style="width:11.15pt;height:14.55pt" o:ole="">
+                <v:shape id="_x0000_i1054" type="#_x0000_t75" style="width:11.3pt;height:14.5pt" o:ole="">
                   <v:imagedata r:id="rId38" o:title=""/>
                 </v:shape>
-                <o:OLEObject Type="Embed" ProgID="Equation.DSMT4" ShapeID="_x0000_i1054" DrawAspect="Content" ObjectID="_1790417262" r:id="rId70"/>
+                <o:OLEObject Type="Embed" ProgID="Equation.DSMT4" ShapeID="_x0000_i1054" DrawAspect="Content" ObjectID="_1790447642" r:id="rId70"/>
               </w:object>
             </w:r>
           </w:p>
@@ -9167,10 +9350,10 @@
           <w:position w:val="-30"/>
         </w:rPr>
         <w:object w:dxaOrig="3320" w:dyaOrig="720" w14:anchorId="0894FE14">
-          <v:shape id="_x0000_i1055" type="#_x0000_t75" style="width:165.45pt;height:36.85pt" o:ole="">
+          <v:shape id="_x0000_i1055" type="#_x0000_t75" style="width:165.5pt;height:36.55pt" o:ole="">
             <v:imagedata r:id="rId71" o:title=""/>
           </v:shape>
-          <o:OLEObject Type="Embed" ProgID="Equation.DSMT4" ShapeID="_x0000_i1055" DrawAspect="Content" ObjectID="_1790417263" r:id="rId72"/>
+          <o:OLEObject Type="Embed" ProgID="Equation.DSMT4" ShapeID="_x0000_i1055" DrawAspect="Content" ObjectID="_1790447643" r:id="rId72"/>
         </w:object>
       </w:r>
       <w:r>
@@ -9198,10 +9381,10 @@
           <w:position w:val="-30"/>
         </w:rPr>
         <w:object w:dxaOrig="3780" w:dyaOrig="720" w14:anchorId="511D752C">
-          <v:shape id="_x0000_i1056" type="#_x0000_t75" style="width:189.45pt;height:36.85pt" o:ole="">
+          <v:shape id="_x0000_i1056" type="#_x0000_t75" style="width:189.65pt;height:36.55pt" o:ole="">
             <v:imagedata r:id="rId73" o:title=""/>
           </v:shape>
-          <o:OLEObject Type="Embed" ProgID="Equation.DSMT4" ShapeID="_x0000_i1056" DrawAspect="Content" ObjectID="_1790417264" r:id="rId74"/>
+          <o:OLEObject Type="Embed" ProgID="Equation.DSMT4" ShapeID="_x0000_i1056" DrawAspect="Content" ObjectID="_1790447644" r:id="rId74"/>
         </w:object>
       </w:r>
     </w:p>
@@ -9226,10 +9409,10 @@
           <w:position w:val="-12"/>
         </w:rPr>
         <w:object w:dxaOrig="1320" w:dyaOrig="360" w14:anchorId="72A9C51B">
-          <v:shape id="_x0000_i1057" type="#_x0000_t75" style="width:65.15pt;height:18.85pt" o:ole="">
+          <v:shape id="_x0000_i1057" type="#_x0000_t75" style="width:65pt;height:18.8pt" o:ole="">
             <v:imagedata r:id="rId75" o:title=""/>
           </v:shape>
-          <o:OLEObject Type="Embed" ProgID="Equation.DSMT4" ShapeID="_x0000_i1057" DrawAspect="Content" ObjectID="_1790417265" r:id="rId76"/>
+          <o:OLEObject Type="Embed" ProgID="Equation.DSMT4" ShapeID="_x0000_i1057" DrawAspect="Content" ObjectID="_1790447645" r:id="rId76"/>
         </w:object>
       </w:r>
       <w:r>
@@ -9246,10 +9429,10 @@
           <w:position w:val="-12"/>
         </w:rPr>
         <w:object w:dxaOrig="1240" w:dyaOrig="360" w14:anchorId="0291F6C8">
-          <v:shape id="_x0000_i1058" type="#_x0000_t75" style="width:63pt;height:18.85pt" o:ole="">
+          <v:shape id="_x0000_i1058" type="#_x0000_t75" style="width:62.85pt;height:18.8pt" o:ole="">
             <v:imagedata r:id="rId77" o:title=""/>
           </v:shape>
-          <o:OLEObject Type="Embed" ProgID="Equation.DSMT4" ShapeID="_x0000_i1058" DrawAspect="Content" ObjectID="_1790417266" r:id="rId78"/>
+          <o:OLEObject Type="Embed" ProgID="Equation.DSMT4" ShapeID="_x0000_i1058" DrawAspect="Content" ObjectID="_1790447646" r:id="rId78"/>
         </w:object>
       </w:r>
       <w:r>
@@ -9274,10 +9457,10 @@
           <w:position w:val="-30"/>
         </w:rPr>
         <w:object w:dxaOrig="1880" w:dyaOrig="720" w14:anchorId="2DB8B696">
-          <v:shape id="_x0000_i1059" type="#_x0000_t75" style="width:94.3pt;height:36.85pt" o:ole="">
+          <v:shape id="_x0000_i1059" type="#_x0000_t75" style="width:94.05pt;height:36.55pt" o:ole="">
             <v:imagedata r:id="rId79" o:title=""/>
           </v:shape>
-          <o:OLEObject Type="Embed" ProgID="Equation.DSMT4" ShapeID="_x0000_i1059" DrawAspect="Content" ObjectID="_1790417267" r:id="rId80"/>
+          <o:OLEObject Type="Embed" ProgID="Equation.DSMT4" ShapeID="_x0000_i1059" DrawAspect="Content" ObjectID="_1790447647" r:id="rId80"/>
         </w:object>
       </w:r>
     </w:p>
@@ -9291,10 +9474,10 @@
           <w:position w:val="-30"/>
         </w:rPr>
         <w:object w:dxaOrig="2400" w:dyaOrig="720" w14:anchorId="39139B4C">
-          <v:shape id="_x0000_i1060" type="#_x0000_t75" style="width:120pt;height:36.85pt" o:ole="">
+          <v:shape id="_x0000_i1060" type="#_x0000_t75" style="width:119.8pt;height:36.55pt" o:ole="">
             <v:imagedata r:id="rId81" o:title=""/>
           </v:shape>
-          <o:OLEObject Type="Embed" ProgID="Equation.DSMT4" ShapeID="_x0000_i1060" DrawAspect="Content" ObjectID="_1790417268" r:id="rId82"/>
+          <o:OLEObject Type="Embed" ProgID="Equation.DSMT4" ShapeID="_x0000_i1060" DrawAspect="Content" ObjectID="_1790447648" r:id="rId82"/>
         </w:object>
       </w:r>
     </w:p>
@@ -9318,10 +9501,10 @@
           <w:position w:val="-12"/>
         </w:rPr>
         <w:object w:dxaOrig="560" w:dyaOrig="380" w14:anchorId="3AB33E36">
-          <v:shape id="_x0000_i1061" type="#_x0000_t75" style="width:27pt;height:18.85pt" o:ole="">
+          <v:shape id="_x0000_i1061" type="#_x0000_t75" style="width:26.85pt;height:18.8pt" o:ole="">
             <v:imagedata r:id="rId83" o:title=""/>
           </v:shape>
-          <o:OLEObject Type="Embed" ProgID="Equation.DSMT4" ShapeID="_x0000_i1061" DrawAspect="Content" ObjectID="_1790417269" r:id="rId84"/>
+          <o:OLEObject Type="Embed" ProgID="Equation.DSMT4" ShapeID="_x0000_i1061" DrawAspect="Content" ObjectID="_1790447649" r:id="rId84"/>
         </w:object>
       </w:r>
       <w:r>
@@ -9332,10 +9515,10 @@
           <w:position w:val="-12"/>
         </w:rPr>
         <w:object w:dxaOrig="540" w:dyaOrig="380" w14:anchorId="6150D12A">
-          <v:shape id="_x0000_i1062" type="#_x0000_t75" style="width:27pt;height:18.85pt" o:ole="">
+          <v:shape id="_x0000_i1062" type="#_x0000_t75" style="width:27.4pt;height:18.8pt" o:ole="">
             <v:imagedata r:id="rId85" o:title=""/>
           </v:shape>
-          <o:OLEObject Type="Embed" ProgID="Equation.DSMT4" ShapeID="_x0000_i1062" DrawAspect="Content" ObjectID="_1790417270" r:id="rId86"/>
+          <o:OLEObject Type="Embed" ProgID="Equation.DSMT4" ShapeID="_x0000_i1062" DrawAspect="Content" ObjectID="_1790447650" r:id="rId86"/>
         </w:object>
       </w:r>
       <w:r>
@@ -9490,10 +9673,10 @@
           <w:position w:val="-28"/>
         </w:rPr>
         <w:object w:dxaOrig="600" w:dyaOrig="540" w14:anchorId="07693FDA">
-          <v:shape id="_x0000_i1063" type="#_x0000_t75" style="width:30pt;height:27pt" o:ole="">
+          <v:shape id="_x0000_i1063" type="#_x0000_t75" style="width:30.1pt;height:27.4pt" o:ole="">
             <v:imagedata r:id="rId87" o:title=""/>
           </v:shape>
-          <o:OLEObject Type="Embed" ProgID="Equation.DSMT4" ShapeID="_x0000_i1063" DrawAspect="Content" ObjectID="_1790417271" r:id="rId88"/>
+          <o:OLEObject Type="Embed" ProgID="Equation.DSMT4" ShapeID="_x0000_i1063" DrawAspect="Content" ObjectID="_1790447651" r:id="rId88"/>
         </w:object>
       </w:r>
       <w:r>
@@ -9504,10 +9687,10 @@
           <w:position w:val="-4"/>
         </w:rPr>
         <w:object w:dxaOrig="180" w:dyaOrig="200" w14:anchorId="277AE5ED">
-          <v:shape id="_x0000_i1064" type="#_x0000_t75" style="width:9pt;height:9pt" o:ole="">
+          <v:shape id="_x0000_i1064" type="#_x0000_t75" style="width:9.15pt;height:9.15pt" o:ole="">
             <v:imagedata r:id="rId89" o:title=""/>
           </v:shape>
-          <o:OLEObject Type="Embed" ProgID="Equation.DSMT4" ShapeID="_x0000_i1064" DrawAspect="Content" ObjectID="_1790417272" r:id="rId90"/>
+          <o:OLEObject Type="Embed" ProgID="Equation.DSMT4" ShapeID="_x0000_i1064" DrawAspect="Content" ObjectID="_1790447652" r:id="rId90"/>
         </w:object>
       </w:r>
       <w:r>
@@ -9527,10 +9710,10 @@
           <w:position w:val="-4"/>
         </w:rPr>
         <w:object w:dxaOrig="180" w:dyaOrig="200" w14:anchorId="52156548">
-          <v:shape id="_x0000_i1065" type="#_x0000_t75" style="width:9pt;height:9pt" o:ole="">
+          <v:shape id="_x0000_i1065" type="#_x0000_t75" style="width:9.15pt;height:9.15pt" o:ole="">
             <v:imagedata r:id="rId89" o:title=""/>
           </v:shape>
-          <o:OLEObject Type="Embed" ProgID="Equation.DSMT4" ShapeID="_x0000_i1065" DrawAspect="Content" ObjectID="_1790417273" r:id="rId91"/>
+          <o:OLEObject Type="Embed" ProgID="Equation.DSMT4" ShapeID="_x0000_i1065" DrawAspect="Content" ObjectID="_1790447653" r:id="rId91"/>
         </w:object>
       </w:r>
       <w:r>
@@ -9556,10 +9739,10 @@
           <w:position w:val="-12"/>
         </w:rPr>
         <w:object w:dxaOrig="639" w:dyaOrig="380" w14:anchorId="48AC4AC4">
-          <v:shape id="_x0000_i1066" type="#_x0000_t75" style="width:31.7pt;height:18.85pt" o:ole="">
+          <v:shape id="_x0000_i1066" type="#_x0000_t75" style="width:31.7pt;height:18.8pt" o:ole="">
             <v:imagedata r:id="rId92" o:title=""/>
           </v:shape>
-          <o:OLEObject Type="Embed" ProgID="Equation.DSMT4" ShapeID="_x0000_i1066" DrawAspect="Content" ObjectID="_1790417274" r:id="rId93"/>
+          <o:OLEObject Type="Embed" ProgID="Equation.DSMT4" ShapeID="_x0000_i1066" DrawAspect="Content" ObjectID="_1790447654" r:id="rId93"/>
         </w:object>
       </w:r>
       <w:r>
@@ -9570,10 +9753,10 @@
           <w:position w:val="-4"/>
         </w:rPr>
         <w:object w:dxaOrig="180" w:dyaOrig="200" w14:anchorId="1AA77899">
-          <v:shape id="_x0000_i1067" type="#_x0000_t75" style="width:9pt;height:9pt" o:ole="">
+          <v:shape id="_x0000_i1067" type="#_x0000_t75" style="width:9.15pt;height:9.15pt" o:ole="">
             <v:imagedata r:id="rId94" o:title=""/>
           </v:shape>
-          <o:OLEObject Type="Embed" ProgID="Equation.DSMT4" ShapeID="_x0000_i1067" DrawAspect="Content" ObjectID="_1790417275" r:id="rId95"/>
+          <o:OLEObject Type="Embed" ProgID="Equation.DSMT4" ShapeID="_x0000_i1067" DrawAspect="Content" ObjectID="_1790447655" r:id="rId95"/>
         </w:object>
       </w:r>
       <w:r>
@@ -9593,10 +9776,10 @@
           <w:position w:val="-4"/>
         </w:rPr>
         <w:object w:dxaOrig="180" w:dyaOrig="200" w14:anchorId="5D000234">
-          <v:shape id="_x0000_i1068" type="#_x0000_t75" style="width:9pt;height:9pt" o:ole="">
+          <v:shape id="_x0000_i1068" type="#_x0000_t75" style="width:9.15pt;height:9.15pt" o:ole="">
             <v:imagedata r:id="rId94" o:title=""/>
           </v:shape>
-          <o:OLEObject Type="Embed" ProgID="Equation.DSMT4" ShapeID="_x0000_i1068" DrawAspect="Content" ObjectID="_1790417276" r:id="rId96"/>
+          <o:OLEObject Type="Embed" ProgID="Equation.DSMT4" ShapeID="_x0000_i1068" DrawAspect="Content" ObjectID="_1790447656" r:id="rId96"/>
         </w:object>
       </w:r>
       <w:r>
@@ -9616,10 +9799,10 @@
           <w:position w:val="-12"/>
         </w:rPr>
         <w:object w:dxaOrig="600" w:dyaOrig="380" w14:anchorId="28BE3CFC">
-          <v:shape id="_x0000_i1069" type="#_x0000_t75" style="width:30pt;height:18.85pt" o:ole="">
+          <v:shape id="_x0000_i1069" type="#_x0000_t75" style="width:30.1pt;height:18.8pt" o:ole="">
             <v:imagedata r:id="rId97" o:title=""/>
           </v:shape>
-          <o:OLEObject Type="Embed" ProgID="Equation.DSMT4" ShapeID="_x0000_i1069" DrawAspect="Content" ObjectID="_1790417277" r:id="rId98"/>
+          <o:OLEObject Type="Embed" ProgID="Equation.DSMT4" ShapeID="_x0000_i1069" DrawAspect="Content" ObjectID="_1790447657" r:id="rId98"/>
         </w:object>
       </w:r>
       <w:r>
@@ -9630,10 +9813,10 @@
           <w:position w:val="-4"/>
         </w:rPr>
         <w:object w:dxaOrig="180" w:dyaOrig="200" w14:anchorId="6F8FB75B">
-          <v:shape id="_x0000_i1070" type="#_x0000_t75" style="width:9pt;height:9pt" o:ole="">
+          <v:shape id="_x0000_i1070" type="#_x0000_t75" style="width:9.15pt;height:9.15pt" o:ole="">
             <v:imagedata r:id="rId89" o:title=""/>
           </v:shape>
-          <o:OLEObject Type="Embed" ProgID="Equation.DSMT4" ShapeID="_x0000_i1070" DrawAspect="Content" ObjectID="_1790417278" r:id="rId99"/>
+          <o:OLEObject Type="Embed" ProgID="Equation.DSMT4" ShapeID="_x0000_i1070" DrawAspect="Content" ObjectID="_1790447658" r:id="rId99"/>
         </w:object>
       </w:r>
       <w:r>
@@ -9665,10 +9848,10 @@
           <w:position w:val="-4"/>
         </w:rPr>
         <w:object w:dxaOrig="180" w:dyaOrig="200" w14:anchorId="3EC8ECB9">
-          <v:shape id="_x0000_i1071" type="#_x0000_t75" style="width:9pt;height:9pt" o:ole="">
+          <v:shape id="_x0000_i1071" type="#_x0000_t75" style="width:9.15pt;height:9.15pt" o:ole="">
             <v:imagedata r:id="rId89" o:title=""/>
           </v:shape>
-          <o:OLEObject Type="Embed" ProgID="Equation.DSMT4" ShapeID="_x0000_i1071" DrawAspect="Content" ObjectID="_1790417279" r:id="rId100"/>
+          <o:OLEObject Type="Embed" ProgID="Equation.DSMT4" ShapeID="_x0000_i1071" DrawAspect="Content" ObjectID="_1790447659" r:id="rId100"/>
         </w:object>
       </w:r>
       <w:r>
@@ -9694,10 +9877,10 @@
           <w:szCs w:val="22"/>
         </w:rPr>
         <w:object w:dxaOrig="620" w:dyaOrig="380" w14:anchorId="10EE4A49">
-          <v:shape id="_x0000_i1072" type="#_x0000_t75" style="width:30.85pt;height:18.85pt" o:ole="">
+          <v:shape id="_x0000_i1072" type="#_x0000_t75" style="width:30.65pt;height:18.8pt" o:ole="">
             <v:imagedata r:id="rId101" o:title=""/>
           </v:shape>
-          <o:OLEObject Type="Embed" ProgID="Equation.DSMT4" ShapeID="_x0000_i1072" DrawAspect="Content" ObjectID="_1790417280" r:id="rId102"/>
+          <o:OLEObject Type="Embed" ProgID="Equation.DSMT4" ShapeID="_x0000_i1072" DrawAspect="Content" ObjectID="_1790447660" r:id="rId102"/>
         </w:object>
       </w:r>
       <w:r>
@@ -9721,10 +9904,10 @@
           <w:position w:val="-4"/>
         </w:rPr>
         <w:object w:dxaOrig="180" w:dyaOrig="200" w14:anchorId="4E4CAC69">
-          <v:shape id="_x0000_i1073" type="#_x0000_t75" style="width:9pt;height:9pt" o:ole="">
+          <v:shape id="_x0000_i1073" type="#_x0000_t75" style="width:9.15pt;height:9.15pt" o:ole="">
             <v:imagedata r:id="rId103" o:title=""/>
           </v:shape>
-          <o:OLEObject Type="Embed" ProgID="Equation.DSMT4" ShapeID="_x0000_i1073" DrawAspect="Content" ObjectID="_1790417281" r:id="rId104"/>
+          <o:OLEObject Type="Embed" ProgID="Equation.DSMT4" ShapeID="_x0000_i1073" DrawAspect="Content" ObjectID="_1790447661" r:id="rId104"/>
         </w:object>
       </w:r>
       <w:r>
@@ -9744,10 +9927,10 @@
           <w:position w:val="-4"/>
         </w:rPr>
         <w:object w:dxaOrig="180" w:dyaOrig="200" w14:anchorId="755257B9">
-          <v:shape id="_x0000_i1074" type="#_x0000_t75" style="width:9pt;height:9pt" o:ole="">
+          <v:shape id="_x0000_i1074" type="#_x0000_t75" style="width:9.15pt;height:9.15pt" o:ole="">
             <v:imagedata r:id="rId89" o:title=""/>
           </v:shape>
-          <o:OLEObject Type="Embed" ProgID="Equation.DSMT4" ShapeID="_x0000_i1074" DrawAspect="Content" ObjectID="_1790417282" r:id="rId105"/>
+          <o:OLEObject Type="Embed" ProgID="Equation.DSMT4" ShapeID="_x0000_i1074" DrawAspect="Content" ObjectID="_1790447662" r:id="rId105"/>
         </w:object>
       </w:r>
       <w:r>
@@ -9796,10 +9979,10 @@
           <w:position w:val="-32"/>
         </w:rPr>
         <w:object w:dxaOrig="1620" w:dyaOrig="900" w14:anchorId="71C978F2">
-          <v:shape id="_x0000_i1075" type="#_x0000_t75" style="width:81pt;height:45pt" o:ole="">
+          <v:shape id="_x0000_i1075" type="#_x0000_t75" style="width:81.15pt;height:45.15pt" o:ole="">
             <v:imagedata r:id="rId106" o:title=""/>
           </v:shape>
-          <o:OLEObject Type="Embed" ProgID="Equation.DSMT4" ShapeID="_x0000_i1075" DrawAspect="Content" ObjectID="_1790417283" r:id="rId107"/>
+          <o:OLEObject Type="Embed" ProgID="Equation.DSMT4" ShapeID="_x0000_i1075" DrawAspect="Content" ObjectID="_1790447663" r:id="rId107"/>
         </w:object>
       </w:r>
       <w:r>
@@ -9813,10 +9996,10 @@
           <w:position w:val="-32"/>
         </w:rPr>
         <w:object w:dxaOrig="1579" w:dyaOrig="900" w14:anchorId="206AB112">
-          <v:shape id="_x0000_i1076" type="#_x0000_t75" style="width:78.85pt;height:45pt" o:ole="">
+          <v:shape id="_x0000_i1076" type="#_x0000_t75" style="width:79pt;height:45.15pt" o:ole="">
             <v:imagedata r:id="rId108" o:title=""/>
           </v:shape>
-          <o:OLEObject Type="Embed" ProgID="Equation.DSMT4" ShapeID="_x0000_i1076" DrawAspect="Content" ObjectID="_1790417284" r:id="rId109"/>
+          <o:OLEObject Type="Embed" ProgID="Equation.DSMT4" ShapeID="_x0000_i1076" DrawAspect="Content" ObjectID="_1790447664" r:id="rId109"/>
         </w:object>
       </w:r>
     </w:p>
@@ -9954,10 +10137,10 @@
           <w:position w:val="-4"/>
         </w:rPr>
         <w:object w:dxaOrig="180" w:dyaOrig="200" w14:anchorId="1AEBD817">
-          <v:shape id="_x0000_i1077" type="#_x0000_t75" style="width:9pt;height:9pt" o:ole="">
+          <v:shape id="_x0000_i1077" type="#_x0000_t75" style="width:9.15pt;height:9.15pt" o:ole="">
             <v:imagedata r:id="rId89" o:title=""/>
           </v:shape>
-          <o:OLEObject Type="Embed" ProgID="Equation.DSMT4" ShapeID="_x0000_i1077" DrawAspect="Content" ObjectID="_1790417285" r:id="rId110"/>
+          <o:OLEObject Type="Embed" ProgID="Equation.DSMT4" ShapeID="_x0000_i1077" DrawAspect="Content" ObjectID="_1790447665" r:id="rId110"/>
         </w:object>
       </w:r>
       <w:r>
@@ -9983,10 +10166,10 @@
           <w:position w:val="-4"/>
         </w:rPr>
         <w:object w:dxaOrig="180" w:dyaOrig="200" w14:anchorId="305A4BBF">
-          <v:shape id="_x0000_i1078" type="#_x0000_t75" style="width:9pt;height:9pt" o:ole="">
+          <v:shape id="_x0000_i1078" type="#_x0000_t75" style="width:9.15pt;height:9.15pt" o:ole="">
             <v:imagedata r:id="rId94" o:title=""/>
           </v:shape>
-          <o:OLEObject Type="Embed" ProgID="Equation.DSMT4" ShapeID="_x0000_i1078" DrawAspect="Content" ObjectID="_1790417286" r:id="rId111"/>
+          <o:OLEObject Type="Embed" ProgID="Equation.DSMT4" ShapeID="_x0000_i1078" DrawAspect="Content" ObjectID="_1790447666" r:id="rId111"/>
         </w:object>
       </w:r>
       <w:r>
@@ -10009,10 +10192,10 @@
           <w:position w:val="-4"/>
         </w:rPr>
         <w:object w:dxaOrig="180" w:dyaOrig="200" w14:anchorId="2549049F">
-          <v:shape id="_x0000_i1079" type="#_x0000_t75" style="width:9pt;height:9pt" o:ole="">
+          <v:shape id="_x0000_i1079" type="#_x0000_t75" style="width:9.15pt;height:9.15pt" o:ole="">
             <v:imagedata r:id="rId89" o:title=""/>
           </v:shape>
-          <o:OLEObject Type="Embed" ProgID="Equation.DSMT4" ShapeID="_x0000_i1079" DrawAspect="Content" ObjectID="_1790417287" r:id="rId112"/>
+          <o:OLEObject Type="Embed" ProgID="Equation.DSMT4" ShapeID="_x0000_i1079" DrawAspect="Content" ObjectID="_1790447667" r:id="rId112"/>
         </w:object>
       </w:r>
       <w:r>
@@ -10052,10 +10235,10 @@
           <w:position w:val="-4"/>
         </w:rPr>
         <w:object w:dxaOrig="180" w:dyaOrig="200" w14:anchorId="7C9502C5">
-          <v:shape id="_x0000_i1080" type="#_x0000_t75" style="width:9pt;height:11.15pt" o:ole="">
+          <v:shape id="_x0000_i1080" type="#_x0000_t75" style="width:9.15pt;height:11.3pt" o:ole="">
             <v:imagedata r:id="rId113" o:title=""/>
           </v:shape>
-          <o:OLEObject Type="Embed" ProgID="Equation.DSMT4" ShapeID="_x0000_i1080" DrawAspect="Content" ObjectID="_1790417288" r:id="rId114"/>
+          <o:OLEObject Type="Embed" ProgID="Equation.DSMT4" ShapeID="_x0000_i1080" DrawAspect="Content" ObjectID="_1790447668" r:id="rId114"/>
         </w:object>
       </w:r>
       <w:r>
@@ -10081,10 +10264,10 @@
           <w:position w:val="-4"/>
         </w:rPr>
         <w:object w:dxaOrig="180" w:dyaOrig="200" w14:anchorId="3FF8AF0D">
-          <v:shape id="_x0000_i1081" type="#_x0000_t75" style="width:9pt;height:11.15pt" o:ole="">
+          <v:shape id="_x0000_i1081" type="#_x0000_t75" style="width:9.15pt;height:11.3pt" o:ole="">
             <v:imagedata r:id="rId113" o:title=""/>
           </v:shape>
-          <o:OLEObject Type="Embed" ProgID="Equation.DSMT4" ShapeID="_x0000_i1081" DrawAspect="Content" ObjectID="_1790417289" r:id="rId115"/>
+          <o:OLEObject Type="Embed" ProgID="Equation.DSMT4" ShapeID="_x0000_i1081" DrawAspect="Content" ObjectID="_1790447669" r:id="rId115"/>
         </w:object>
       </w:r>
       <w:r>
@@ -10104,10 +10287,10 @@
           <w:position w:val="-4"/>
         </w:rPr>
         <w:object w:dxaOrig="180" w:dyaOrig="200" w14:anchorId="51661D32">
-          <v:shape id="_x0000_i1082" type="#_x0000_t75" style="width:9pt;height:11.15pt" o:ole="">
+          <v:shape id="_x0000_i1082" type="#_x0000_t75" style="width:9.15pt;height:11.3pt" o:ole="">
             <v:imagedata r:id="rId113" o:title=""/>
           </v:shape>
-          <o:OLEObject Type="Embed" ProgID="Equation.DSMT4" ShapeID="_x0000_i1082" DrawAspect="Content" ObjectID="_1790417290" r:id="rId116"/>
+          <o:OLEObject Type="Embed" ProgID="Equation.DSMT4" ShapeID="_x0000_i1082" DrawAspect="Content" ObjectID="_1790447670" r:id="rId116"/>
         </w:object>
       </w:r>
       <w:r>
@@ -10162,10 +10345,10 @@
           <w:position w:val="-4"/>
         </w:rPr>
         <w:object w:dxaOrig="180" w:dyaOrig="200" w14:anchorId="453AE320">
-          <v:shape id="_x0000_i1083" type="#_x0000_t75" style="width:9pt;height:9pt" o:ole="">
+          <v:shape id="_x0000_i1083" type="#_x0000_t75" style="width:9.15pt;height:9.15pt" o:ole="">
             <v:imagedata r:id="rId89" o:title=""/>
           </v:shape>
-          <o:OLEObject Type="Embed" ProgID="Equation.DSMT4" ShapeID="_x0000_i1083" DrawAspect="Content" ObjectID="_1790417291" r:id="rId117"/>
+          <o:OLEObject Type="Embed" ProgID="Equation.DSMT4" ShapeID="_x0000_i1083" DrawAspect="Content" ObjectID="_1790447671" r:id="rId117"/>
         </w:object>
       </w:r>
       <w:r>
@@ -10253,10 +10436,10 @@
           <w:position w:val="-4"/>
         </w:rPr>
         <w:object w:dxaOrig="180" w:dyaOrig="200" w14:anchorId="106CE2A9">
-          <v:shape id="_x0000_i1084" type="#_x0000_t75" style="width:9pt;height:11.15pt" o:ole="">
+          <v:shape id="_x0000_i1084" type="#_x0000_t75" style="width:9.15pt;height:11.3pt" o:ole="">
             <v:imagedata r:id="rId118" o:title=""/>
           </v:shape>
-          <o:OLEObject Type="Embed" ProgID="Equation.DSMT4" ShapeID="_x0000_i1084" DrawAspect="Content" ObjectID="_1790417292" r:id="rId119"/>
+          <o:OLEObject Type="Embed" ProgID="Equation.DSMT4" ShapeID="_x0000_i1084" DrawAspect="Content" ObjectID="_1790447672" r:id="rId119"/>
         </w:object>
       </w:r>
       <w:r>
@@ -10267,10 +10450,10 @@
           <w:position w:val="-4"/>
         </w:rPr>
         <w:object w:dxaOrig="180" w:dyaOrig="200" w14:anchorId="49B02E66">
-          <v:shape id="_x0000_i1085" type="#_x0000_t75" style="width:9pt;height:11.15pt" o:ole="">
+          <v:shape id="_x0000_i1085" type="#_x0000_t75" style="width:9.15pt;height:11.3pt" o:ole="">
             <v:imagedata r:id="rId118" o:title=""/>
           </v:shape>
-          <o:OLEObject Type="Embed" ProgID="Equation.DSMT4" ShapeID="_x0000_i1085" DrawAspect="Content" ObjectID="_1790417293" r:id="rId120"/>
+          <o:OLEObject Type="Embed" ProgID="Equation.DSMT4" ShapeID="_x0000_i1085" DrawAspect="Content" ObjectID="_1790447673" r:id="rId120"/>
         </w:object>
       </w:r>
       <w:r>
@@ -10281,10 +10464,10 @@
           <w:position w:val="-4"/>
         </w:rPr>
         <w:object w:dxaOrig="180" w:dyaOrig="200" w14:anchorId="74A0C2EF">
-          <v:shape id="_x0000_i1086" type="#_x0000_t75" style="width:9pt;height:11.15pt" o:ole="">
+          <v:shape id="_x0000_i1086" type="#_x0000_t75" style="width:9.15pt;height:11.3pt" o:ole="">
             <v:imagedata r:id="rId113" o:title=""/>
           </v:shape>
-          <o:OLEObject Type="Embed" ProgID="Equation.DSMT4" ShapeID="_x0000_i1086" DrawAspect="Content" ObjectID="_1790417294" r:id="rId121"/>
+          <o:OLEObject Type="Embed" ProgID="Equation.DSMT4" ShapeID="_x0000_i1086" DrawAspect="Content" ObjectID="_1790447674" r:id="rId121"/>
         </w:object>
       </w:r>
       <w:r>
@@ -10301,10 +10484,10 @@
           <w:position w:val="-4"/>
         </w:rPr>
         <w:object w:dxaOrig="180" w:dyaOrig="200" w14:anchorId="12FDA14E">
-          <v:shape id="_x0000_i1087" type="#_x0000_t75" style="width:9pt;height:11.15pt" o:ole="">
+          <v:shape id="_x0000_i1087" type="#_x0000_t75" style="width:9.15pt;height:11.3pt" o:ole="">
             <v:imagedata r:id="rId118" o:title=""/>
           </v:shape>
-          <o:OLEObject Type="Embed" ProgID="Equation.DSMT4" ShapeID="_x0000_i1087" DrawAspect="Content" ObjectID="_1790417295" r:id="rId122"/>
+          <o:OLEObject Type="Embed" ProgID="Equation.DSMT4" ShapeID="_x0000_i1087" DrawAspect="Content" ObjectID="_1790447675" r:id="rId122"/>
         </w:object>
       </w:r>
       <w:r>
@@ -10315,10 +10498,10 @@
           <w:position w:val="-4"/>
         </w:rPr>
         <w:object w:dxaOrig="180" w:dyaOrig="200" w14:anchorId="47FDB6CE">
-          <v:shape id="_x0000_i1088" type="#_x0000_t75" style="width:9pt;height:11.15pt" o:ole="">
+          <v:shape id="_x0000_i1088" type="#_x0000_t75" style="width:9.15pt;height:11.3pt" o:ole="">
             <v:imagedata r:id="rId113" o:title=""/>
           </v:shape>
-          <o:OLEObject Type="Embed" ProgID="Equation.DSMT4" ShapeID="_x0000_i1088" DrawAspect="Content" ObjectID="_1790417296" r:id="rId123"/>
+          <o:OLEObject Type="Embed" ProgID="Equation.DSMT4" ShapeID="_x0000_i1088" DrawAspect="Content" ObjectID="_1790447676" r:id="rId123"/>
         </w:object>
       </w:r>
       <w:r>
@@ -10329,10 +10512,10 @@
           <w:position w:val="-4"/>
         </w:rPr>
         <w:object w:dxaOrig="180" w:dyaOrig="200" w14:anchorId="71915CDB">
-          <v:shape id="_x0000_i1089" type="#_x0000_t75" style="width:9pt;height:11.15pt" o:ole="">
+          <v:shape id="_x0000_i1089" type="#_x0000_t75" style="width:9.15pt;height:11.3pt" o:ole="">
             <v:imagedata r:id="rId118" o:title=""/>
           </v:shape>
-          <o:OLEObject Type="Embed" ProgID="Equation.DSMT4" ShapeID="_x0000_i1089" DrawAspect="Content" ObjectID="_1790417297" r:id="rId124"/>
+          <o:OLEObject Type="Embed" ProgID="Equation.DSMT4" ShapeID="_x0000_i1089" DrawAspect="Content" ObjectID="_1790447677" r:id="rId124"/>
         </w:object>
       </w:r>
       <w:r>
@@ -10352,10 +10535,10 @@
           <w:position w:val="-4"/>
         </w:rPr>
         <w:object w:dxaOrig="180" w:dyaOrig="200" w14:anchorId="4457DE47">
-          <v:shape id="_x0000_i1090" type="#_x0000_t75" style="width:9pt;height:11.15pt" o:ole="">
+          <v:shape id="_x0000_i1090" type="#_x0000_t75" style="width:9.15pt;height:11.3pt" o:ole="">
             <v:imagedata r:id="rId118" o:title=""/>
           </v:shape>
-          <o:OLEObject Type="Embed" ProgID="Equation.DSMT4" ShapeID="_x0000_i1090" DrawAspect="Content" ObjectID="_1790417298" r:id="rId125"/>
+          <o:OLEObject Type="Embed" ProgID="Equation.DSMT4" ShapeID="_x0000_i1090" DrawAspect="Content" ObjectID="_1790447678" r:id="rId125"/>
         </w:object>
       </w:r>
       <w:r>
@@ -10413,10 +10596,10 @@
           <w:position w:val="-4"/>
         </w:rPr>
         <w:object w:dxaOrig="180" w:dyaOrig="200" w14:anchorId="26E8CA12">
-          <v:shape id="_x0000_i1091" type="#_x0000_t75" style="width:9pt;height:11.15pt" o:ole="">
+          <v:shape id="_x0000_i1091" type="#_x0000_t75" style="width:9.15pt;height:11.3pt" o:ole="">
             <v:imagedata r:id="rId118" o:title=""/>
           </v:shape>
-          <o:OLEObject Type="Embed" ProgID="Equation.DSMT4" ShapeID="_x0000_i1091" DrawAspect="Content" ObjectID="_1790417299" r:id="rId126"/>
+          <o:OLEObject Type="Embed" ProgID="Equation.DSMT4" ShapeID="_x0000_i1091" DrawAspect="Content" ObjectID="_1790447679" r:id="rId126"/>
         </w:object>
       </w:r>
       <w:r>
@@ -10427,10 +10610,10 @@
           <w:position w:val="-4"/>
         </w:rPr>
         <w:object w:dxaOrig="180" w:dyaOrig="200" w14:anchorId="4B9CDD12">
-          <v:shape id="_x0000_i1092" type="#_x0000_t75" style="width:9pt;height:11.15pt" o:ole="">
+          <v:shape id="_x0000_i1092" type="#_x0000_t75" style="width:9.15pt;height:11.3pt" o:ole="">
             <v:imagedata r:id="rId118" o:title=""/>
           </v:shape>
-          <o:OLEObject Type="Embed" ProgID="Equation.DSMT4" ShapeID="_x0000_i1092" DrawAspect="Content" ObjectID="_1790417300" r:id="rId127"/>
+          <o:OLEObject Type="Embed" ProgID="Equation.DSMT4" ShapeID="_x0000_i1092" DrawAspect="Content" ObjectID="_1790447680" r:id="rId127"/>
         </w:object>
       </w:r>
       <w:r>
@@ -10441,10 +10624,10 @@
           <w:position w:val="-4"/>
         </w:rPr>
         <w:object w:dxaOrig="180" w:dyaOrig="200" w14:anchorId="5BD9CEC8">
-          <v:shape id="_x0000_i1093" type="#_x0000_t75" style="width:9pt;height:11.15pt" o:ole="">
+          <v:shape id="_x0000_i1093" type="#_x0000_t75" style="width:9.15pt;height:11.3pt" o:ole="">
             <v:imagedata r:id="rId113" o:title=""/>
           </v:shape>
-          <o:OLEObject Type="Embed" ProgID="Equation.DSMT4" ShapeID="_x0000_i1093" DrawAspect="Content" ObjectID="_1790417301" r:id="rId128"/>
+          <o:OLEObject Type="Embed" ProgID="Equation.DSMT4" ShapeID="_x0000_i1093" DrawAspect="Content" ObjectID="_1790447681" r:id="rId128"/>
         </w:object>
       </w:r>
       <w:r>
@@ -10455,10 +10638,10 @@
           <w:position w:val="-4"/>
         </w:rPr>
         <w:object w:dxaOrig="180" w:dyaOrig="200" w14:anchorId="4DDEC74A">
-          <v:shape id="_x0000_i1094" type="#_x0000_t75" style="width:9pt;height:11.15pt" o:ole="">
+          <v:shape id="_x0000_i1094" type="#_x0000_t75" style="width:9.15pt;height:11.3pt" o:ole="">
             <v:imagedata r:id="rId118" o:title=""/>
           </v:shape>
-          <o:OLEObject Type="Embed" ProgID="Equation.DSMT4" ShapeID="_x0000_i1094" DrawAspect="Content" ObjectID="_1790417302" r:id="rId129"/>
+          <o:OLEObject Type="Embed" ProgID="Equation.DSMT4" ShapeID="_x0000_i1094" DrawAspect="Content" ObjectID="_1790447682" r:id="rId129"/>
         </w:object>
       </w:r>
       <w:r>
@@ -10469,10 +10652,10 @@
           <w:position w:val="-4"/>
         </w:rPr>
         <w:object w:dxaOrig="180" w:dyaOrig="200" w14:anchorId="76904CA7">
-          <v:shape id="_x0000_i1095" type="#_x0000_t75" style="width:9pt;height:11.15pt" o:ole="">
+          <v:shape id="_x0000_i1095" type="#_x0000_t75" style="width:9.15pt;height:11.3pt" o:ole="">
             <v:imagedata r:id="rId113" o:title=""/>
           </v:shape>
-          <o:OLEObject Type="Embed" ProgID="Equation.DSMT4" ShapeID="_x0000_i1095" DrawAspect="Content" ObjectID="_1790417303" r:id="rId130"/>
+          <o:OLEObject Type="Embed" ProgID="Equation.DSMT4" ShapeID="_x0000_i1095" DrawAspect="Content" ObjectID="_1790447683" r:id="rId130"/>
         </w:object>
       </w:r>
       <w:r>
@@ -10483,10 +10666,10 @@
           <w:position w:val="-4"/>
         </w:rPr>
         <w:object w:dxaOrig="180" w:dyaOrig="200" w14:anchorId="18D99CA7">
-          <v:shape id="_x0000_i1096" type="#_x0000_t75" style="width:9pt;height:11.15pt" o:ole="">
+          <v:shape id="_x0000_i1096" type="#_x0000_t75" style="width:9.15pt;height:11.3pt" o:ole="">
             <v:imagedata r:id="rId118" o:title=""/>
           </v:shape>
-          <o:OLEObject Type="Embed" ProgID="Equation.DSMT4" ShapeID="_x0000_i1096" DrawAspect="Content" ObjectID="_1790417304" r:id="rId131"/>
+          <o:OLEObject Type="Embed" ProgID="Equation.DSMT4" ShapeID="_x0000_i1096" DrawAspect="Content" ObjectID="_1790447684" r:id="rId131"/>
         </w:object>
       </w:r>
       <w:r>
@@ -10500,10 +10683,10 @@
           <w:position w:val="-4"/>
         </w:rPr>
         <w:object w:dxaOrig="180" w:dyaOrig="200" w14:anchorId="6DFCBD15">
-          <v:shape id="_x0000_i1097" type="#_x0000_t75" style="width:9pt;height:11.15pt" o:ole="">
+          <v:shape id="_x0000_i1097" type="#_x0000_t75" style="width:9.15pt;height:11.3pt" o:ole="">
             <v:imagedata r:id="rId113" o:title=""/>
           </v:shape>
-          <o:OLEObject Type="Embed" ProgID="Equation.DSMT4" ShapeID="_x0000_i1097" DrawAspect="Content" ObjectID="_1790417305" r:id="rId132"/>
+          <o:OLEObject Type="Embed" ProgID="Equation.DSMT4" ShapeID="_x0000_i1097" DrawAspect="Content" ObjectID="_1790447685" r:id="rId132"/>
         </w:object>
       </w:r>
       <w:r>
@@ -10538,10 +10721,10 @@
           <w:position w:val="-30"/>
         </w:rPr>
         <w:object w:dxaOrig="2400" w:dyaOrig="720" w14:anchorId="7B372E52">
-          <v:shape id="_x0000_i1171" type="#_x0000_t75" style="width:120pt;height:36pt" o:ole="">
+          <v:shape id="_x0000_i1098" type="#_x0000_t75" style="width:119.8pt;height:36pt" o:ole="">
             <v:imagedata r:id="rId133" o:title=""/>
           </v:shape>
-          <o:OLEObject Type="Embed" ProgID="Equation.DSMT4" ShapeID="_x0000_i1171" DrawAspect="Content" ObjectID="_1790417306" r:id="rId134"/>
+          <o:OLEObject Type="Embed" ProgID="Equation.DSMT4" ShapeID="_x0000_i1098" DrawAspect="Content" ObjectID="_1790447686" r:id="rId134"/>
         </w:object>
       </w:r>
     </w:p>
@@ -10555,10 +10738,10 @@
           <w:position w:val="-32"/>
         </w:rPr>
         <w:object w:dxaOrig="3739" w:dyaOrig="900" w14:anchorId="3CBC850B">
-          <v:shape id="_x0000_i1100" type="#_x0000_t75" style="width:186.85pt;height:45pt" o:ole="">
+          <v:shape id="_x0000_i1099" type="#_x0000_t75" style="width:187pt;height:45.15pt" o:ole="">
             <v:imagedata r:id="rId135" o:title=""/>
           </v:shape>
-          <o:OLEObject Type="Embed" ProgID="Equation.DSMT4" ShapeID="_x0000_i1100" DrawAspect="Content" ObjectID="_1790417307" r:id="rId136"/>
+          <o:OLEObject Type="Embed" ProgID="Equation.DSMT4" ShapeID="_x0000_i1099" DrawAspect="Content" ObjectID="_1790447687" r:id="rId136"/>
         </w:object>
       </w:r>
     </w:p>
@@ -10572,10 +10755,10 @@
           <w:position w:val="-32"/>
         </w:rPr>
         <w:object w:dxaOrig="3840" w:dyaOrig="900" w14:anchorId="49CCCFC2">
-          <v:shape id="_x0000_i1101" type="#_x0000_t75" style="width:192.85pt;height:45pt" o:ole="">
+          <v:shape id="_x0000_i1100" type="#_x0000_t75" style="width:192.9pt;height:45.15pt" o:ole="">
             <v:imagedata r:id="rId137" o:title=""/>
           </v:shape>
-          <o:OLEObject Type="Embed" ProgID="Equation.DSMT4" ShapeID="_x0000_i1101" DrawAspect="Content" ObjectID="_1790417308" r:id="rId138"/>
+          <o:OLEObject Type="Embed" ProgID="Equation.DSMT4" ShapeID="_x0000_i1100" DrawAspect="Content" ObjectID="_1790447688" r:id="rId138"/>
         </w:object>
       </w:r>
     </w:p>
@@ -10600,10 +10783,10 @@
           <w:position w:val="-30"/>
         </w:rPr>
         <w:object w:dxaOrig="4320" w:dyaOrig="720" w14:anchorId="5F58233A">
-          <v:shape id="_x0000_i1177" type="#_x0000_t75" style="width:216.85pt;height:36.85pt" o:ole="">
+          <v:shape id="_x0000_i1101" type="#_x0000_t75" style="width:217.05pt;height:36.55pt" o:ole="">
             <v:imagedata r:id="rId139" o:title=""/>
           </v:shape>
-          <o:OLEObject Type="Embed" ProgID="Equation.DSMT4" ShapeID="_x0000_i1177" DrawAspect="Content" ObjectID="_1790417309" r:id="rId140"/>
+          <o:OLEObject Type="Embed" ProgID="Equation.DSMT4" ShapeID="_x0000_i1101" DrawAspect="Content" ObjectID="_1790447689" r:id="rId140"/>
         </w:object>
       </w:r>
     </w:p>
@@ -10617,10 +10800,10 @@
           <w:position w:val="-30"/>
         </w:rPr>
         <w:object w:dxaOrig="4380" w:dyaOrig="720" w14:anchorId="59539643">
-          <v:shape id="_x0000_i1179" type="#_x0000_t75" style="width:219.85pt;height:36.85pt" o:ole="">
+          <v:shape id="_x0000_i1102" type="#_x0000_t75" style="width:219.75pt;height:36.55pt" o:ole="">
             <v:imagedata r:id="rId141" o:title=""/>
           </v:shape>
-          <o:OLEObject Type="Embed" ProgID="Equation.DSMT4" ShapeID="_x0000_i1179" DrawAspect="Content" ObjectID="_1790417310" r:id="rId142"/>
+          <o:OLEObject Type="Embed" ProgID="Equation.DSMT4" ShapeID="_x0000_i1102" DrawAspect="Content" ObjectID="_1790447690" r:id="rId142"/>
         </w:object>
       </w:r>
     </w:p>
@@ -10634,10 +10817,10 @@
           <w:position w:val="-30"/>
         </w:rPr>
         <w:object w:dxaOrig="5480" w:dyaOrig="720" w14:anchorId="041DFB56">
-          <v:shape id="_x0000_i1104" type="#_x0000_t75" style="width:273.85pt;height:36.85pt" o:ole="">
+          <v:shape id="_x0000_i1103" type="#_x0000_t75" style="width:274.05pt;height:36.55pt" o:ole="">
             <v:imagedata r:id="rId143" o:title=""/>
           </v:shape>
-          <o:OLEObject Type="Embed" ProgID="Equation.DSMT4" ShapeID="_x0000_i1104" DrawAspect="Content" ObjectID="_1790417311" r:id="rId144"/>
+          <o:OLEObject Type="Embed" ProgID="Equation.DSMT4" ShapeID="_x0000_i1103" DrawAspect="Content" ObjectID="_1790447691" r:id="rId144"/>
         </w:object>
       </w:r>
     </w:p>
@@ -10651,10 +10834,10 @@
           <w:position w:val="-30"/>
         </w:rPr>
         <w:object w:dxaOrig="5580" w:dyaOrig="720" w14:anchorId="00918391">
-          <v:shape id="_x0000_i1105" type="#_x0000_t75" style="width:279.45pt;height:36.85pt" o:ole="">
+          <v:shape id="_x0000_i1104" type="#_x0000_t75" style="width:279.4pt;height:36.55pt" o:ole="">
             <v:imagedata r:id="rId145" o:title=""/>
           </v:shape>
-          <o:OLEObject Type="Embed" ProgID="Equation.DSMT4" ShapeID="_x0000_i1105" DrawAspect="Content" ObjectID="_1790417312" r:id="rId146"/>
+          <o:OLEObject Type="Embed" ProgID="Equation.DSMT4" ShapeID="_x0000_i1104" DrawAspect="Content" ObjectID="_1790447692" r:id="rId146"/>
         </w:object>
       </w:r>
     </w:p>
@@ -10676,10 +10859,10 @@
           <w:position w:val="-24"/>
         </w:rPr>
         <w:object w:dxaOrig="4920" w:dyaOrig="620" w14:anchorId="40475C76">
-          <v:shape id="_x0000_i1304" type="#_x0000_t75" style="width:246.45pt;height:30.85pt" o:ole="">
+          <v:shape id="_x0000_i1105" type="#_x0000_t75" style="width:246.65pt;height:30.65pt" o:ole="">
             <v:imagedata r:id="rId147" o:title=""/>
           </v:shape>
-          <o:OLEObject Type="Embed" ProgID="Equation.DSMT4" ShapeID="_x0000_i1304" DrawAspect="Content" ObjectID="_1790417313" r:id="rId148"/>
+          <o:OLEObject Type="Embed" ProgID="Equation.DSMT4" ShapeID="_x0000_i1105" DrawAspect="Content" ObjectID="_1790447693" r:id="rId148"/>
         </w:object>
       </w:r>
       <w:r>
@@ -10722,10 +10905,10 @@
           <w:position w:val="-32"/>
         </w:rPr>
         <w:object w:dxaOrig="3379" w:dyaOrig="780" w14:anchorId="7BD60FDA">
-          <v:shape id="_x0000_i1107" type="#_x0000_t75" style="width:168pt;height:39pt" o:ole="">
+          <v:shape id="_x0000_i1106" type="#_x0000_t75" style="width:168.2pt;height:39.2pt" o:ole="">
             <v:imagedata r:id="rId149" o:title=""/>
           </v:shape>
-          <o:OLEObject Type="Embed" ProgID="Equation.DSMT4" ShapeID="_x0000_i1107" DrawAspect="Content" ObjectID="_1790417314" r:id="rId150"/>
+          <o:OLEObject Type="Embed" ProgID="Equation.DSMT4" ShapeID="_x0000_i1106" DrawAspect="Content" ObjectID="_1790447694" r:id="rId150"/>
         </w:object>
       </w:r>
     </w:p>
@@ -10787,10 +10970,10 @@
           <w:position w:val="-12"/>
         </w:rPr>
         <w:object w:dxaOrig="380" w:dyaOrig="360" w14:anchorId="28C9B338">
-          <v:shape id="_x0000_i1108" type="#_x0000_t75" style="width:18.85pt;height:18.85pt" o:ole="">
+          <v:shape id="_x0000_i1107" type="#_x0000_t75" style="width:18.8pt;height:18.8pt" o:ole="">
             <v:imagedata r:id="rId151" o:title=""/>
           </v:shape>
-          <o:OLEObject Type="Embed" ProgID="Equation.DSMT4" ShapeID="_x0000_i1108" DrawAspect="Content" ObjectID="_1790417315" r:id="rId152"/>
+          <o:OLEObject Type="Embed" ProgID="Equation.DSMT4" ShapeID="_x0000_i1107" DrawAspect="Content" ObjectID="_1790447695" r:id="rId152"/>
         </w:object>
       </w:r>
       <w:r>
@@ -10818,10 +11001,10 @@
           <w:position w:val="-12"/>
         </w:rPr>
         <w:object w:dxaOrig="5420" w:dyaOrig="360" w14:anchorId="074D2DDA">
-          <v:shape id="_x0000_i1109" type="#_x0000_t75" style="width:270.85pt;height:18.85pt" o:ole="">
+          <v:shape id="_x0000_i1108" type="#_x0000_t75" style="width:270.8pt;height:18.8pt" o:ole="">
             <v:imagedata r:id="rId153" o:title=""/>
           </v:shape>
-          <o:OLEObject Type="Embed" ProgID="Equation.DSMT4" ShapeID="_x0000_i1109" DrawAspect="Content" ObjectID="_1790417316" r:id="rId154"/>
+          <o:OLEObject Type="Embed" ProgID="Equation.DSMT4" ShapeID="_x0000_i1108" DrawAspect="Content" ObjectID="_1790447696" r:id="rId154"/>
         </w:object>
       </w:r>
       <w:r>
@@ -10835,10 +11018,10 @@
           <w:position w:val="-12"/>
         </w:rPr>
         <w:object w:dxaOrig="380" w:dyaOrig="360" w14:anchorId="5F586C6D">
-          <v:shape id="_x0000_i1110" type="#_x0000_t75" style="width:18.85pt;height:18.85pt" o:ole="">
+          <v:shape id="_x0000_i1109" type="#_x0000_t75" style="width:18.8pt;height:18.8pt" o:ole="">
             <v:imagedata r:id="rId155" o:title=""/>
           </v:shape>
-          <o:OLEObject Type="Embed" ProgID="Equation.DSMT4" ShapeID="_x0000_i1110" DrawAspect="Content" ObjectID="_1790417317" r:id="rId156"/>
+          <o:OLEObject Type="Embed" ProgID="Equation.DSMT4" ShapeID="_x0000_i1109" DrawAspect="Content" ObjectID="_1790447697" r:id="rId156"/>
         </w:object>
       </w:r>
       <w:r>
@@ -10860,10 +11043,10 @@
           <w:position w:val="-14"/>
         </w:rPr>
         <w:object w:dxaOrig="480" w:dyaOrig="380" w14:anchorId="24F9ABBD">
-          <v:shape id="_x0000_i1111" type="#_x0000_t75" style="width:24pt;height:18.85pt" o:ole="">
+          <v:shape id="_x0000_i1110" type="#_x0000_t75" style="width:24.2pt;height:18.8pt" o:ole="">
             <v:imagedata r:id="rId157" o:title=""/>
           </v:shape>
-          <o:OLEObject Type="Embed" ProgID="Equation.DSMT4" ShapeID="_x0000_i1111" DrawAspect="Content" ObjectID="_1790417318" r:id="rId158"/>
+          <o:OLEObject Type="Embed" ProgID="Equation.DSMT4" ShapeID="_x0000_i1110" DrawAspect="Content" ObjectID="_1790447698" r:id="rId158"/>
         </w:object>
       </w:r>
       <w:r>
@@ -10891,10 +11074,10 @@
           <w:position w:val="-14"/>
         </w:rPr>
         <w:object w:dxaOrig="480" w:dyaOrig="380" w14:anchorId="5F66CD12">
-          <v:shape id="_x0000_i1112" type="#_x0000_t75" style="width:24pt;height:18.85pt" o:ole="">
+          <v:shape id="_x0000_i1111" type="#_x0000_t75" style="width:24.2pt;height:18.8pt" o:ole="">
             <v:imagedata r:id="rId157" o:title=""/>
           </v:shape>
-          <o:OLEObject Type="Embed" ProgID="Equation.DSMT4" ShapeID="_x0000_i1112" DrawAspect="Content" ObjectID="_1790417319" r:id="rId159"/>
+          <o:OLEObject Type="Embed" ProgID="Equation.DSMT4" ShapeID="_x0000_i1111" DrawAspect="Content" ObjectID="_1790447699" r:id="rId159"/>
         </w:object>
       </w:r>
       <w:r>
@@ -10930,11 +11113,11 @@
         <w:rPr>
           <w:position w:val="-32"/>
         </w:rPr>
-        <w:object w:dxaOrig="7880" w:dyaOrig="780" w14:anchorId="2B6A825D">
-          <v:shape id="_x0000_i1113" type="#_x0000_t75" style="width:393pt;height:39pt" o:ole="">
+        <w:object w:dxaOrig="7839" w:dyaOrig="780" w14:anchorId="2B6A825D">
+          <v:shape id="_x0000_i1112" type="#_x0000_t75" style="width:390.65pt;height:39.2pt" o:ole="">
             <v:imagedata r:id="rId160" o:title=""/>
           </v:shape>
-          <o:OLEObject Type="Embed" ProgID="Equation.DSMT4" ShapeID="_x0000_i1113" DrawAspect="Content" ObjectID="_1790417320" r:id="rId161"/>
+          <o:OLEObject Type="Embed" ProgID="Equation.DSMT4" ShapeID="_x0000_i1112" DrawAspect="Content" ObjectID="_1790447700" r:id="rId161"/>
         </w:object>
       </w:r>
     </w:p>
@@ -10953,20 +11136,20 @@
           <w:position w:val="-12"/>
         </w:rPr>
         <w:object w:dxaOrig="300" w:dyaOrig="360" w14:anchorId="6D22A0D6">
-          <v:shape id="_x0000_i1114" type="#_x0000_t75" style="width:15pt;height:18.85pt" o:ole="">
+          <v:shape id="_x0000_i1113" type="#_x0000_t75" style="width:15.05pt;height:18.8pt" o:ole="">
             <v:imagedata r:id="rId162" o:title=""/>
           </v:shape>
-          <o:OLEObject Type="Embed" ProgID="Equation.DSMT4" ShapeID="_x0000_i1114" DrawAspect="Content" ObjectID="_1790417321" r:id="rId163"/>
+          <o:OLEObject Type="Embed" ProgID="Equation.DSMT4" ShapeID="_x0000_i1113" DrawAspect="Content" ObjectID="_1790447701" r:id="rId163"/>
         </w:object>
       </w:r>
       <w:r>
         <w:t>=</w:t>
       </w:r>
       <w:r>
-        <w:t xml:space="preserve"> 12</w:t>
-      </w:r>
-      <w:r>
-        <w:t>0</w:t>
+        <w:t xml:space="preserve"> 1</w:t>
+      </w:r>
+      <w:r>
+        <w:t>10</w:t>
       </w:r>
       <w:r>
         <w:t>mm</w:t>
@@ -10998,10 +11181,10 @@
           <w:position w:val="-32"/>
         </w:rPr>
         <w:object w:dxaOrig="7360" w:dyaOrig="780" w14:anchorId="3CAF769C">
-          <v:shape id="_x0000_i1504" type="#_x0000_t75" style="width:368.55pt;height:39pt" o:ole="">
+          <v:shape id="_x0000_i1114" type="#_x0000_t75" style="width:368.6pt;height:39.2pt" o:ole="">
             <v:imagedata r:id="rId164" o:title=""/>
           </v:shape>
-          <o:OLEObject Type="Embed" ProgID="Equation.DSMT4" ShapeID="_x0000_i1504" DrawAspect="Content" ObjectID="_1790417322" r:id="rId165"/>
+          <o:OLEObject Type="Embed" ProgID="Equation.DSMT4" ShapeID="_x0000_i1114" DrawAspect="Content" ObjectID="_1790447702" r:id="rId165"/>
         </w:object>
       </w:r>
     </w:p>
@@ -11037,11 +11220,11 @@
         <w:rPr>
           <w:position w:val="-12"/>
         </w:rPr>
-        <w:object w:dxaOrig="3860" w:dyaOrig="360" w14:anchorId="10B286DB">
-          <v:shape id="_x0000_i1116" type="#_x0000_t75" style="width:192.45pt;height:18.85pt" o:ole="">
+        <w:object w:dxaOrig="3720" w:dyaOrig="360" w14:anchorId="10B286DB">
+          <v:shape id="_x0000_i1115" type="#_x0000_t75" style="width:185.35pt;height:18.8pt" o:ole="">
             <v:imagedata r:id="rId166" o:title=""/>
           </v:shape>
-          <o:OLEObject Type="Embed" ProgID="Equation.DSMT4" ShapeID="_x0000_i1116" DrawAspect="Content" ObjectID="_1790417323" r:id="rId167"/>
+          <o:OLEObject Type="Embed" ProgID="Equation.DSMT4" ShapeID="_x0000_i1115" DrawAspect="Content" ObjectID="_1790447703" r:id="rId167"/>
         </w:object>
       </w:r>
     </w:p>
@@ -11059,7 +11242,13 @@
         <w:t xml:space="preserve"> </w:t>
       </w:r>
       <w:r>
-        <w:t>6.8[1] m = 2mm</w:t>
+        <w:t xml:space="preserve">6.8[1] m = </w:t>
+      </w:r>
+      <w:r>
+        <w:t>1.5</w:t>
+      </w:r>
+      <w:r>
+        <w:t>mm</w:t>
       </w:r>
     </w:p>
     <w:p>
@@ -11087,7 +11276,10 @@
         <w:t xml:space="preserve"> răng</w:t>
       </w:r>
       <w:r>
-        <w:t xml:space="preserve"> β = 15</w:t>
+        <w:t xml:space="preserve"> β = 1</w:t>
+      </w:r>
+      <w:r>
+        <w:t>5</w:t>
       </w:r>
       <w:r>
         <w:rPr>
@@ -11107,11 +11299,11 @@
         <w:rPr>
           <w:position w:val="-28"/>
         </w:rPr>
-        <w:object w:dxaOrig="4320" w:dyaOrig="700" w14:anchorId="09A27569">
-          <v:shape id="_x0000_i1117" type="#_x0000_t75" style="width:215.15pt;height:35.15pt" o:ole="">
+        <w:object w:dxaOrig="4620" w:dyaOrig="700" w14:anchorId="09A27569">
+          <v:shape id="_x0000_i1116" type="#_x0000_t75" style="width:230.5pt;height:35.45pt" o:ole="">
             <v:imagedata r:id="rId168" o:title=""/>
           </v:shape>
-          <o:OLEObject Type="Embed" ProgID="Equation.DSMT4" ShapeID="_x0000_i1117" DrawAspect="Content" ObjectID="_1790417324" r:id="rId169"/>
+          <o:OLEObject Type="Embed" ProgID="Equation.DSMT4" ShapeID="_x0000_i1116" DrawAspect="Content" ObjectID="_1790447704" r:id="rId169"/>
         </w:object>
       </w:r>
     </w:p>
@@ -11120,6 +11312,26 @@
         <w:pStyle w:val="normal0"/>
       </w:pPr>
       <w:r>
+        <w:t>Lấy Z</w:t>
+      </w:r>
+      <w:r>
+        <w:rPr>
+          <w:vertAlign w:val="subscript"/>
+        </w:rPr>
+        <w:t>1</w:t>
+      </w:r>
+      <w:r>
+        <w:t xml:space="preserve"> =</w:t>
+      </w:r>
+      <w:r>
+        <w:t xml:space="preserve"> 26</w:t>
+      </w:r>
+    </w:p>
+    <w:p>
+      <w:pPr>
+        <w:pStyle w:val="normal0"/>
+      </w:pPr>
+      <w:r>
         <w:t>Có Z</w:t>
       </w:r>
       <w:r>
@@ -11142,10 +11354,10 @@
           <w:position w:val="-4"/>
         </w:rPr>
         <w:object w:dxaOrig="180" w:dyaOrig="200" w14:anchorId="5C1EFD95">
-          <v:shape id="_x0000_i1118" type="#_x0000_t75" style="width:9pt;height:11.15pt" o:ole="">
+          <v:shape id="_x0000_i1117" type="#_x0000_t75" style="width:9.15pt;height:11.3pt" o:ole="">
             <v:imagedata r:id="rId170" o:title=""/>
           </v:shape>
-          <o:OLEObject Type="Embed" ProgID="Equation.DSMT4" ShapeID="_x0000_i1118" DrawAspect="Content" ObjectID="_1790417325" r:id="rId171"/>
+          <o:OLEObject Type="Embed" ProgID="Equation.DSMT4" ShapeID="_x0000_i1117" DrawAspect="Content" ObjectID="_1790447705" r:id="rId171"/>
         </w:object>
       </w:r>
       <w:r>
@@ -11165,22 +11377,62 @@
           <w:position w:val="-4"/>
         </w:rPr>
         <w:object w:dxaOrig="180" w:dyaOrig="200" w14:anchorId="6F337705">
-          <v:shape id="_x0000_i1119" type="#_x0000_t75" style="width:9pt;height:11.15pt" o:ole="">
+          <v:shape id="_x0000_i1118" type="#_x0000_t75" style="width:9.15pt;height:11.3pt" o:ole="">
             <v:imagedata r:id="rId172" o:title=""/>
           </v:shape>
-          <o:OLEObject Type="Embed" ProgID="Equation.DSMT4" ShapeID="_x0000_i1119" DrawAspect="Content" ObjectID="_1790417326" r:id="rId173"/>
+          <o:OLEObject Type="Embed" ProgID="Equation.DSMT4" ShapeID="_x0000_i1118" DrawAspect="Content" ObjectID="_1790447706" r:id="rId173"/>
         </w:object>
       </w:r>
       <w:r>
         <w:t>2</w:t>
       </w:r>
       <w:r>
+        <w:t>6</w:t>
+      </w:r>
+      <w:r>
+        <w:t>=</w:t>
+      </w:r>
+      <w:r>
+        <w:t>114.4</w:t>
+      </w:r>
+    </w:p>
+    <w:p>
+      <w:pPr>
+        <w:pStyle w:val="normal0"/>
+      </w:pPr>
+      <w:r>
+        <w:t>Lấy Z</w:t>
+      </w:r>
+      <w:r>
+        <w:rPr>
+          <w:vertAlign w:val="subscript"/>
+        </w:rPr>
+        <w:t>2</w:t>
+      </w:r>
+      <w:r>
+        <w:t>=114</w:t>
+      </w:r>
+    </w:p>
+    <w:p>
+      <w:pPr>
+        <w:pStyle w:val="normal0"/>
+      </w:pPr>
+      <w:r>
+        <w:t>+ Có góc riêng theo Z</w:t>
+      </w:r>
+      <w:r>
+        <w:rPr>
+          <w:vertAlign w:val="subscript"/>
+        </w:rPr>
         <w:t>1</w:t>
       </w:r>
       <w:r>
-        <w:t>=9</w:t>
-      </w:r>
-      <w:r>
+        <w:t xml:space="preserve"> và Z</w:t>
+      </w:r>
+      <w:r>
+        <w:rPr>
+          <w:vertAlign w:val="subscript"/>
+        </w:rPr>
         <w:t>2</w:t>
       </w:r>
     </w:p>
@@ -11189,37 +11441,14 @@
         <w:pStyle w:val="normal0"/>
       </w:pPr>
       <w:r>
-        <w:t>+ Có góc riêng theo Z</w:t>
-      </w:r>
-      <w:r>
-        <w:rPr>
-          <w:vertAlign w:val="subscript"/>
-        </w:rPr>
-        <w:t>1</w:t>
-      </w:r>
-      <w:r>
-        <w:t xml:space="preserve"> và Z</w:t>
-      </w:r>
-      <w:r>
-        <w:rPr>
-          <w:vertAlign w:val="subscript"/>
-        </w:rPr>
-        <w:t>2</w:t>
-      </w:r>
-    </w:p>
-    <w:p>
-      <w:pPr>
-        <w:pStyle w:val="normal0"/>
-      </w:pPr>
-      <w:r>
         <w:rPr>
           <w:position w:val="-48"/>
         </w:rPr>
-        <w:object w:dxaOrig="3800" w:dyaOrig="1080" w14:anchorId="538461F7">
-          <v:shape id="_x0000_i1570" type="#_x0000_t75" style="width:190.3pt;height:54pt" o:ole="">
+        <w:object w:dxaOrig="4200" w:dyaOrig="1080" w14:anchorId="538461F7">
+          <v:shape id="_x0000_i1342" type="#_x0000_t75" style="width:210.65pt;height:54.25pt" o:ole="">
             <v:imagedata r:id="rId174" o:title=""/>
           </v:shape>
-          <o:OLEObject Type="Embed" ProgID="Equation.DSMT4" ShapeID="_x0000_i1570" DrawAspect="Content" ObjectID="_1790417327" r:id="rId175"/>
+          <o:OLEObject Type="Embed" ProgID="Equation.DSMT4" ShapeID="_x0000_i1342" DrawAspect="Content" ObjectID="_1790447707" r:id="rId175"/>
         </w:object>
       </w:r>
       <w:r>
@@ -11237,11 +11466,11 @@
         <w:rPr>
           <w:position w:val="-30"/>
         </w:rPr>
-        <w:object w:dxaOrig="1440" w:dyaOrig="680" w14:anchorId="6493ED2F">
-          <v:shape id="_x0000_i1121" type="#_x0000_t75" style="width:72.85pt;height:33.45pt" o:ole="">
+        <w:object w:dxaOrig="2180" w:dyaOrig="680" w14:anchorId="6493ED2F">
+          <v:shape id="_x0000_i1120" type="#_x0000_t75" style="width:110.15pt;height:33.85pt" o:ole="">
             <v:imagedata r:id="rId176" o:title=""/>
           </v:shape>
-          <o:OLEObject Type="Embed" ProgID="Equation.DSMT4" ShapeID="_x0000_i1121" DrawAspect="Content" ObjectID="_1790417328" r:id="rId177"/>
+          <o:OLEObject Type="Embed" ProgID="Equation.DSMT4" ShapeID="_x0000_i1120" DrawAspect="Content" ObjectID="_1790447708" r:id="rId177"/>
         </w:object>
       </w:r>
     </w:p>
@@ -11259,11 +11488,11 @@
         <w:rPr>
           <w:position w:val="-24"/>
         </w:rPr>
-        <w:object w:dxaOrig="4819" w:dyaOrig="660" w14:anchorId="21B38D13">
-          <v:shape id="_x0000_i1122" type="#_x0000_t75" style="width:240.85pt;height:33.45pt" o:ole="">
+        <w:object w:dxaOrig="4940" w:dyaOrig="660" w14:anchorId="21B38D13">
+          <v:shape id="_x0000_i1121" type="#_x0000_t75" style="width:247.15pt;height:33.85pt" o:ole="">
             <v:imagedata r:id="rId178" o:title=""/>
           </v:shape>
-          <o:OLEObject Type="Embed" ProgID="Equation.DSMT4" ShapeID="_x0000_i1122" DrawAspect="Content" ObjectID="_1790417329" r:id="rId179"/>
+          <o:OLEObject Type="Embed" ProgID="Equation.DSMT4" ShapeID="_x0000_i1121" DrawAspect="Content" ObjectID="_1790447709" r:id="rId179"/>
         </w:object>
       </w:r>
     </w:p>
@@ -11298,10 +11527,10 @@
           <w:position w:val="-32"/>
         </w:rPr>
         <w:object w:dxaOrig="4620" w:dyaOrig="760" w14:anchorId="4B47C0D8">
-          <v:shape id="_x0000_i1554" type="#_x0000_t75" style="width:230.55pt;height:38.55pt" o:ole="">
+          <v:shape id="_x0000_i1122" type="#_x0000_t75" style="width:230.5pt;height:38.15pt" o:ole="">
             <v:imagedata r:id="rId180" o:title=""/>
           </v:shape>
-          <o:OLEObject Type="Embed" ProgID="Equation.DSMT4" ShapeID="_x0000_i1554" DrawAspect="Content" ObjectID="_1790417330" r:id="rId181"/>
+          <o:OLEObject Type="Embed" ProgID="Equation.DSMT4" ShapeID="_x0000_i1122" DrawAspect="Content" ObjectID="_1790447710" r:id="rId181"/>
         </w:object>
       </w:r>
     </w:p>
@@ -11327,7 +11556,13 @@
         <w:t>M</w:t>
       </w:r>
       <w:r>
-        <w:t xml:space="preserve"> là hệ số kể dến cơ tính vật liệu của các bánh răng ăn khớp bản 6.1[1]</w:t>
+        <w:t xml:space="preserve"> là hệ số kể </w:t>
+      </w:r>
+      <w:r>
+        <w:t>đ</w:t>
+      </w:r>
+      <w:r>
+        <w:t>ến cơ tính vật liệu của các bánh răng ăn khớp bản 6.1[1]</w:t>
       </w:r>
     </w:p>
     <w:p>
@@ -11338,6 +11573,7 @@
         </w:rPr>
       </w:pPr>
       <w:r>
+        <w:lastRenderedPageBreak/>
         <w:t>lấy Z</w:t>
       </w:r>
       <w:r>
@@ -11366,7 +11602,6 @@
         <w:pStyle w:val="normal0"/>
       </w:pPr>
       <w:r>
-        <w:lastRenderedPageBreak/>
         <w:t>+Z</w:t>
       </w:r>
       <w:r>
@@ -11395,10 +11630,10 @@
           <w:position w:val="-16"/>
         </w:rPr>
         <w:object w:dxaOrig="2900" w:dyaOrig="460" w14:anchorId="1ABDFD55">
-          <v:shape id="_x0000_i1124" type="#_x0000_t75" style="width:144.85pt;height:23.15pt" o:ole="">
+          <v:shape id="_x0000_i1123" type="#_x0000_t75" style="width:145.05pt;height:23.1pt" o:ole="">
             <v:imagedata r:id="rId182" o:title=""/>
           </v:shape>
-          <o:OLEObject Type="Embed" ProgID="Equation.DSMT4" ShapeID="_x0000_i1124" DrawAspect="Content" ObjectID="_1790417331" r:id="rId183"/>
+          <o:OLEObject Type="Embed" ProgID="Equation.DSMT4" ShapeID="_x0000_i1123" DrawAspect="Content" ObjectID="_1790447711" r:id="rId183"/>
         </w:object>
       </w:r>
     </w:p>
@@ -11422,11 +11657,11 @@
         <w:rPr>
           <w:position w:val="-30"/>
         </w:rPr>
-        <w:object w:dxaOrig="5140" w:dyaOrig="720" w14:anchorId="05AC57B6">
-          <v:shape id="_x0000_i1125" type="#_x0000_t75" style="width:256.3pt;height:36pt" o:ole="">
+        <w:object w:dxaOrig="5280" w:dyaOrig="720" w14:anchorId="05AC57B6">
+          <v:shape id="_x0000_i1124" type="#_x0000_t75" style="width:263.3pt;height:36pt" o:ole="">
             <v:imagedata r:id="rId184" o:title=""/>
           </v:shape>
-          <o:OLEObject Type="Embed" ProgID="Equation.DSMT4" ShapeID="_x0000_i1125" DrawAspect="Content" ObjectID="_1790417332" r:id="rId185"/>
+          <o:OLEObject Type="Embed" ProgID="Equation.DSMT4" ShapeID="_x0000_i1124" DrawAspect="Content" ObjectID="_1790447712" r:id="rId185"/>
         </w:object>
       </w:r>
     </w:p>
@@ -11439,11 +11674,11 @@
         <w:rPr>
           <w:position w:val="-32"/>
         </w:rPr>
-        <w:object w:dxaOrig="4900" w:dyaOrig="760" w14:anchorId="3FAD8C93">
-          <v:shape id="_x0000_i1126" type="#_x0000_t75" style="width:244.7pt;height:38.55pt" o:ole="">
+        <w:object w:dxaOrig="5160" w:dyaOrig="760" w14:anchorId="3FAD8C93">
+          <v:shape id="_x0000_i1125" type="#_x0000_t75" style="width:257.35pt;height:38.15pt" o:ole="">
             <v:imagedata r:id="rId186" o:title=""/>
           </v:shape>
-          <o:OLEObject Type="Embed" ProgID="Equation.DSMT4" ShapeID="_x0000_i1126" DrawAspect="Content" ObjectID="_1790417333" r:id="rId187"/>
+          <o:OLEObject Type="Embed" ProgID="Equation.DSMT4" ShapeID="_x0000_i1125" DrawAspect="Content" ObjectID="_1790447713" r:id="rId187"/>
         </w:object>
       </w:r>
     </w:p>
@@ -11473,11 +11708,11 @@
         <w:rPr>
           <w:position w:val="-32"/>
         </w:rPr>
-        <w:object w:dxaOrig="4280" w:dyaOrig="760" w14:anchorId="7FF6CABA">
-          <v:shape id="_x0000_i1127" type="#_x0000_t75" style="width:213.45pt;height:38.55pt" o:ole="">
+        <w:object w:dxaOrig="4400" w:dyaOrig="760" w14:anchorId="7FF6CABA">
+          <v:shape id="_x0000_i1126" type="#_x0000_t75" style="width:219.75pt;height:38.15pt" o:ole="">
             <v:imagedata r:id="rId188" o:title=""/>
           </v:shape>
-          <o:OLEObject Type="Embed" ProgID="Equation.DSMT4" ShapeID="_x0000_i1127" DrawAspect="Content" ObjectID="_1790417334" r:id="rId189"/>
+          <o:OLEObject Type="Embed" ProgID="Equation.DSMT4" ShapeID="_x0000_i1126" DrawAspect="Content" ObjectID="_1790447714" r:id="rId189"/>
         </w:object>
       </w:r>
     </w:p>
@@ -11493,10 +11728,10 @@
           <w:position w:val="-12"/>
         </w:rPr>
         <w:object w:dxaOrig="300" w:dyaOrig="360" w14:anchorId="39CC2DEB">
-          <v:shape id="_x0000_i1128" type="#_x0000_t75" style="width:15pt;height:18.85pt" o:ole="">
+          <v:shape id="_x0000_i1127" type="#_x0000_t75" style="width:15.05pt;height:18.8pt" o:ole="">
             <v:imagedata r:id="rId190" o:title=""/>
           </v:shape>
-          <o:OLEObject Type="Embed" ProgID="Equation.DSMT4" ShapeID="_x0000_i1128" DrawAspect="Content" ObjectID="_1790417335" r:id="rId191"/>
+          <o:OLEObject Type="Embed" ProgID="Equation.DSMT4" ShapeID="_x0000_i1127" DrawAspect="Content" ObjectID="_1790447715" r:id="rId191"/>
         </w:object>
       </w:r>
       <w:r>
@@ -11512,10 +11747,10 @@
           <w:position w:val="-12"/>
         </w:rPr>
         <w:object w:dxaOrig="300" w:dyaOrig="360" w14:anchorId="690A5D05">
-          <v:shape id="_x0000_i1129" type="#_x0000_t75" style="width:15pt;height:18.85pt" o:ole="">
+          <v:shape id="_x0000_i1128" type="#_x0000_t75" style="width:15.05pt;height:18.8pt" o:ole="">
             <v:imagedata r:id="rId192" o:title=""/>
           </v:shape>
-          <o:OLEObject Type="Embed" ProgID="Equation.DSMT4" ShapeID="_x0000_i1129" DrawAspect="Content" ObjectID="_1790417336" r:id="rId193"/>
+          <o:OLEObject Type="Embed" ProgID="Equation.DSMT4" ShapeID="_x0000_i1128" DrawAspect="Content" ObjectID="_1790447716" r:id="rId193"/>
         </w:object>
       </w:r>
       <w:r>
@@ -11526,10 +11761,10 @@
           <w:position w:val="-12"/>
         </w:rPr>
         <w:object w:dxaOrig="2840" w:dyaOrig="360" w14:anchorId="4D9F820D">
-          <v:shape id="_x0000_i1130" type="#_x0000_t75" style="width:141.45pt;height:18.85pt" o:ole="">
+          <v:shape id="_x0000_i1129" type="#_x0000_t75" style="width:141.85pt;height:18.8pt" o:ole="">
             <v:imagedata r:id="rId194" o:title=""/>
           </v:shape>
-          <o:OLEObject Type="Embed" ProgID="Equation.DSMT4" ShapeID="_x0000_i1130" DrawAspect="Content" ObjectID="_1790417337" r:id="rId195"/>
+          <o:OLEObject Type="Embed" ProgID="Equation.DSMT4" ShapeID="_x0000_i1129" DrawAspect="Content" ObjectID="_1790447717" r:id="rId195"/>
         </w:object>
       </w:r>
     </w:p>
@@ -11545,11 +11780,11 @@
         <w:rPr>
           <w:position w:val="-12"/>
         </w:rPr>
-        <w:object w:dxaOrig="320" w:dyaOrig="360" w14:anchorId="7B4D0283">
-          <v:shape id="_x0000_i1131" type="#_x0000_t75" style="width:16.3pt;height:18.85pt" o:ole="">
+        <w:object w:dxaOrig="380" w:dyaOrig="360" w14:anchorId="7B4D0283">
+          <v:shape id="_x0000_i1257" type="#_x0000_t75" style="width:19.35pt;height:18.8pt" o:ole="">
             <v:imagedata r:id="rId196" o:title=""/>
           </v:shape>
-          <o:OLEObject Type="Embed" ProgID="Equation.DSMT4" ShapeID="_x0000_i1131" DrawAspect="Content" ObjectID="_1790417338" r:id="rId197"/>
+          <o:OLEObject Type="Embed" ProgID="Equation.DSMT4" ShapeID="_x0000_i1257" DrawAspect="Content" ObjectID="_1790447718" r:id="rId197"/>
         </w:object>
       </w:r>
       <w:r>
@@ -11559,11 +11794,11 @@
         <w:rPr>
           <w:position w:val="-24"/>
         </w:rPr>
-        <w:object w:dxaOrig="3260" w:dyaOrig="620" w14:anchorId="54665AF8">
-          <v:shape id="_x0000_i1132" type="#_x0000_t75" style="width:162.85pt;height:30.85pt" o:ole="">
+        <w:object w:dxaOrig="3300" w:dyaOrig="620" w14:anchorId="54665AF8">
+          <v:shape id="_x0000_i1260" type="#_x0000_t75" style="width:164.4pt;height:30.65pt" o:ole="">
             <v:imagedata r:id="rId198" o:title=""/>
           </v:shape>
-          <o:OLEObject Type="Embed" ProgID="Equation.DSMT4" ShapeID="_x0000_i1132" DrawAspect="Content" ObjectID="_1790417339" r:id="rId199"/>
+          <o:OLEObject Type="Embed" ProgID="Equation.DSMT4" ShapeID="_x0000_i1260" DrawAspect="Content" ObjectID="_1790447719" r:id="rId199"/>
         </w:object>
       </w:r>
     </w:p>
@@ -11584,11 +11819,11 @@
         <w:rPr>
           <w:position w:val="-24"/>
         </w:rPr>
-        <w:object w:dxaOrig="3980" w:dyaOrig="620" w14:anchorId="75BCADD6">
-          <v:shape id="_x0000_i1133" type="#_x0000_t75" style="width:198.45pt;height:30.85pt" o:ole="">
+        <w:object w:dxaOrig="4099" w:dyaOrig="620" w14:anchorId="75BCADD6">
+          <v:shape id="_x0000_i1288" type="#_x0000_t75" style="width:204.7pt;height:30.65pt" o:ole="">
             <v:imagedata r:id="rId200" o:title=""/>
           </v:shape>
-          <o:OLEObject Type="Embed" ProgID="Equation.DSMT4" ShapeID="_x0000_i1133" DrawAspect="Content" ObjectID="_1790417340" r:id="rId201"/>
+          <o:OLEObject Type="Embed" ProgID="Equation.DSMT4" ShapeID="_x0000_i1288" DrawAspect="Content" ObjectID="_1790447720" r:id="rId201"/>
         </w:object>
       </w:r>
     </w:p>
@@ -11612,11 +11847,11 @@
         <w:rPr>
           <w:position w:val="-32"/>
         </w:rPr>
-        <w:object w:dxaOrig="7460" w:dyaOrig="760" w14:anchorId="6265F176">
-          <v:shape id="_x0000_i1134" type="#_x0000_t75" style="width:372.45pt;height:38.55pt" o:ole="">
+        <w:object w:dxaOrig="7699" w:dyaOrig="760" w14:anchorId="6265F176">
+          <v:shape id="_x0000_i1133" type="#_x0000_t75" style="width:384.7pt;height:38.15pt" o:ole="">
             <v:imagedata r:id="rId202" o:title=""/>
           </v:shape>
-          <o:OLEObject Type="Embed" ProgID="Equation.DSMT4" ShapeID="_x0000_i1134" DrawAspect="Content" ObjectID="_1790417341" r:id="rId203"/>
+          <o:OLEObject Type="Embed" ProgID="Equation.DSMT4" ShapeID="_x0000_i1133" DrawAspect="Content" ObjectID="_1790447721" r:id="rId203"/>
         </w:object>
       </w:r>
     </w:p>
@@ -11629,11 +11864,11 @@
         <w:rPr>
           <w:position w:val="-32"/>
         </w:rPr>
-        <w:object w:dxaOrig="2700" w:dyaOrig="760" w14:anchorId="7BED2C7B">
-          <v:shape id="_x0000_i1135" type="#_x0000_t75" style="width:135pt;height:38.55pt" o:ole="">
+        <w:object w:dxaOrig="2920" w:dyaOrig="760" w14:anchorId="7BED2C7B">
+          <v:shape id="_x0000_i1134" type="#_x0000_t75" style="width:146.15pt;height:38.15pt" o:ole="">
             <v:imagedata r:id="rId204" o:title=""/>
           </v:shape>
-          <o:OLEObject Type="Embed" ProgID="Equation.DSMT4" ShapeID="_x0000_i1135" DrawAspect="Content" ObjectID="_1790417342" r:id="rId205"/>
+          <o:OLEObject Type="Embed" ProgID="Equation.DSMT4" ShapeID="_x0000_i1134" DrawAspect="Content" ObjectID="_1790447722" r:id="rId205"/>
         </w:object>
       </w:r>
     </w:p>
@@ -11664,10 +11899,10 @@
           <w:position w:val="-14"/>
         </w:rPr>
         <w:object w:dxaOrig="2220" w:dyaOrig="380" w14:anchorId="54D06B1C">
-          <v:shape id="_x0000_i1136" type="#_x0000_t75" style="width:110.55pt;height:18.85pt" o:ole="">
+          <v:shape id="_x0000_i1135" type="#_x0000_t75" style="width:110.15pt;height:18.8pt" o:ole="">
             <v:imagedata r:id="rId206" o:title=""/>
           </v:shape>
-          <o:OLEObject Type="Embed" ProgID="Equation.DSMT4" ShapeID="_x0000_i1136" DrawAspect="Content" ObjectID="_1790417343" r:id="rId207"/>
+          <o:OLEObject Type="Embed" ProgID="Equation.DSMT4" ShapeID="_x0000_i1135" DrawAspect="Content" ObjectID="_1790447723" r:id="rId207"/>
         </w:object>
       </w:r>
     </w:p>
@@ -11680,10 +11915,10 @@
           <w:position w:val="-14"/>
         </w:rPr>
         <w:object w:dxaOrig="480" w:dyaOrig="380" w14:anchorId="5AA9F7E6">
-          <v:shape id="_x0000_i1137" type="#_x0000_t75" style="width:23.15pt;height:18.85pt" o:ole="">
+          <v:shape id="_x0000_i1136" type="#_x0000_t75" style="width:23.1pt;height:18.8pt" o:ole="">
             <v:imagedata r:id="rId208" o:title=""/>
           </v:shape>
-          <o:OLEObject Type="Embed" ProgID="Equation.DSMT4" ShapeID="_x0000_i1137" DrawAspect="Content" ObjectID="_1790417344" r:id="rId209"/>
+          <o:OLEObject Type="Embed" ProgID="Equation.DSMT4" ShapeID="_x0000_i1136" DrawAspect="Content" ObjectID="_1790447724" r:id="rId209"/>
         </w:object>
       </w:r>
       <w:r>
@@ -11702,10 +11937,10 @@
           <w:position w:val="-14"/>
         </w:rPr>
         <w:object w:dxaOrig="480" w:dyaOrig="380" w14:anchorId="45980D85">
-          <v:shape id="_x0000_i1138" type="#_x0000_t75" style="width:23.15pt;height:18.85pt" o:ole="">
+          <v:shape id="_x0000_i1137" type="#_x0000_t75" style="width:23.1pt;height:18.8pt" o:ole="">
             <v:imagedata r:id="rId208" o:title=""/>
           </v:shape>
-          <o:OLEObject Type="Embed" ProgID="Equation.DSMT4" ShapeID="_x0000_i1138" DrawAspect="Content" ObjectID="_1790417345" r:id="rId210"/>
+          <o:OLEObject Type="Embed" ProgID="Equation.DSMT4" ShapeID="_x0000_i1137" DrawAspect="Content" ObjectID="_1790447725" r:id="rId210"/>
         </w:object>
       </w:r>
       <w:r>
@@ -11716,7 +11951,23 @@
       <w:pPr>
         <w:pStyle w:val="normal0"/>
       </w:pPr>
-      <w:r>
+    </w:p>
+    <w:p>
+      <w:pPr>
+        <w:pStyle w:val="normal0"/>
+      </w:pPr>
+    </w:p>
+    <w:p>
+      <w:pPr>
+        <w:pStyle w:val="normal0"/>
+      </w:pPr>
+    </w:p>
+    <w:p>
+      <w:pPr>
+        <w:pStyle w:val="normal0"/>
+      </w:pPr>
+      <w:r>
+        <w:lastRenderedPageBreak/>
         <w:t>Vận tốc vành bánh răng là</w:t>
       </w:r>
     </w:p>
@@ -11729,11 +11980,11 @@
         <w:rPr>
           <w:position w:val="-24"/>
         </w:rPr>
-        <w:object w:dxaOrig="4880" w:dyaOrig="620" w14:anchorId="754B6E6C">
-          <v:shape id="_x0000_i1139" type="#_x0000_t75" style="width:243.45pt;height:30.85pt" o:ole="">
+        <w:object w:dxaOrig="4880" w:dyaOrig="620" w14:anchorId="3FFF7398">
+          <v:shape id="_x0000_i1265" type="#_x0000_t75" style="width:243.95pt;height:30.65pt" o:ole="">
             <v:imagedata r:id="rId211" o:title=""/>
           </v:shape>
-          <o:OLEObject Type="Embed" ProgID="Equation.DSMT4" ShapeID="_x0000_i1139" DrawAspect="Content" ObjectID="_1790417346" r:id="rId212"/>
+          <o:OLEObject Type="Embed" ProgID="Equation.DSMT4" ShapeID="_x0000_i1265" DrawAspect="Content" ObjectID="_1790447726" r:id="rId212"/>
         </w:object>
       </w:r>
       <w:r>
@@ -11745,7 +11996,6 @@
         <w:pStyle w:val="normal0"/>
       </w:pPr>
       <w:r>
-        <w:lastRenderedPageBreak/>
         <w:t>K</w:t>
       </w:r>
       <w:r>
@@ -11794,10 +12044,10 @@
           <w:position w:val="-32"/>
         </w:rPr>
         <w:object w:dxaOrig="2780" w:dyaOrig="700" w14:anchorId="69D80D88">
-          <v:shape id="_x0000_i1140" type="#_x0000_t75" style="width:139.7pt;height:35.15pt" o:ole="">
+          <v:shape id="_x0000_i1139" type="#_x0000_t75" style="width:139.7pt;height:35.45pt" o:ole="">
             <v:imagedata r:id="rId213" o:title=""/>
           </v:shape>
-          <o:OLEObject Type="Embed" ProgID="Equation.DSMT4" ShapeID="_x0000_i1140" DrawAspect="Content" ObjectID="_1790417347" r:id="rId214"/>
+          <o:OLEObject Type="Embed" ProgID="Equation.DSMT4" ShapeID="_x0000_i1139" DrawAspect="Content" ObjectID="_1790447727" r:id="rId214"/>
         </w:object>
       </w:r>
     </w:p>
@@ -11813,10 +12063,10 @@
           <w:position w:val="-26"/>
         </w:rPr>
         <w:object w:dxaOrig="5660" w:dyaOrig="700" w14:anchorId="208C149E">
-          <v:shape id="_x0000_i1141" type="#_x0000_t75" style="width:283.7pt;height:35.15pt" o:ole="">
+          <v:shape id="_x0000_i1180" type="#_x0000_t75" style="width:283.7pt;height:35.45pt" o:ole="">
             <v:imagedata r:id="rId215" o:title=""/>
           </v:shape>
-          <o:OLEObject Type="Embed" ProgID="Equation.DSMT4" ShapeID="_x0000_i1141" DrawAspect="Content" ObjectID="_1790417348" r:id="rId216"/>
+          <o:OLEObject Type="Embed" ProgID="Equation.DSMT4" ShapeID="_x0000_i1180" DrawAspect="Content" ObjectID="_1790447728" r:id="rId216"/>
         </w:object>
       </w:r>
       <w:r>
@@ -11835,10 +12085,10 @@
           <w:position w:val="-12"/>
         </w:rPr>
         <w:object w:dxaOrig="320" w:dyaOrig="360" w14:anchorId="38FFAEB1">
-          <v:shape id="_x0000_i1142" type="#_x0000_t75" style="width:16.3pt;height:18pt" o:ole="">
+          <v:shape id="_x0000_i1141" type="#_x0000_t75" style="width:16.1pt;height:18.25pt" o:ole="">
             <v:imagedata r:id="rId217" o:title=""/>
           </v:shape>
-          <o:OLEObject Type="Embed" ProgID="Equation.DSMT4" ShapeID="_x0000_i1142" DrawAspect="Content" ObjectID="_1790417349" r:id="rId218"/>
+          <o:OLEObject Type="Embed" ProgID="Equation.DSMT4" ShapeID="_x0000_i1141" DrawAspect="Content" ObjectID="_1790447729" r:id="rId218"/>
         </w:object>
       </w:r>
       <w:r>
@@ -11852,10 +12102,10 @@
           <w:position w:val="-12"/>
         </w:rPr>
         <w:object w:dxaOrig="300" w:dyaOrig="360" w14:anchorId="43DD861B">
-          <v:shape id="_x0000_i1143" type="#_x0000_t75" style="width:15pt;height:18pt" o:ole="">
+          <v:shape id="_x0000_i1142" type="#_x0000_t75" style="width:15.05pt;height:18.25pt" o:ole="">
             <v:imagedata r:id="rId219" o:title=""/>
           </v:shape>
-          <o:OLEObject Type="Embed" ProgID="Equation.DSMT4" ShapeID="_x0000_i1143" DrawAspect="Content" ObjectID="_1790417350" r:id="rId220"/>
+          <o:OLEObject Type="Embed" ProgID="Equation.DSMT4" ShapeID="_x0000_i1142" DrawAspect="Content" ObjectID="_1790447730" r:id="rId220"/>
         </w:object>
       </w:r>
       <w:r>
@@ -11871,11 +12121,11 @@
         <w:rPr>
           <w:position w:val="-32"/>
         </w:rPr>
-        <w:object w:dxaOrig="6600" w:dyaOrig="700" w14:anchorId="246E906D">
-          <v:shape id="_x0000_i1144" type="#_x0000_t75" style="width:331.7pt;height:35.15pt" o:ole="">
+        <w:object w:dxaOrig="6740" w:dyaOrig="700" w14:anchorId="246E906D">
+          <v:shape id="_x0000_i1187" type="#_x0000_t75" style="width:339.05pt;height:35.45pt" o:ole="">
             <v:imagedata r:id="rId221" o:title=""/>
           </v:shape>
-          <o:OLEObject Type="Embed" ProgID="Equation.DSMT4" ShapeID="_x0000_i1144" DrawAspect="Content" ObjectID="_1790417351" r:id="rId222"/>
+          <o:OLEObject Type="Embed" ProgID="Equation.DSMT4" ShapeID="_x0000_i1187" DrawAspect="Content" ObjectID="_1790447731" r:id="rId222"/>
         </w:object>
       </w:r>
     </w:p>
@@ -11888,11 +12138,11 @@
         <w:rPr>
           <w:position w:val="-14"/>
         </w:rPr>
-        <w:object w:dxaOrig="5160" w:dyaOrig="380" w14:anchorId="40A77E8A">
-          <v:shape id="_x0000_i1145" type="#_x0000_t75" style="width:258pt;height:18.85pt" o:ole="">
+        <w:object w:dxaOrig="5300" w:dyaOrig="380" w14:anchorId="40A77E8A">
+          <v:shape id="_x0000_i1189" type="#_x0000_t75" style="width:264.9pt;height:18.8pt" o:ole="">
             <v:imagedata r:id="rId223" o:title=""/>
           </v:shape>
-          <o:OLEObject Type="Embed" ProgID="Equation.DSMT4" ShapeID="_x0000_i1145" DrawAspect="Content" ObjectID="_1790417352" r:id="rId224"/>
+          <o:OLEObject Type="Embed" ProgID="Equation.DSMT4" ShapeID="_x0000_i1189" DrawAspect="Content" ObjectID="_1790447732" r:id="rId224"/>
         </w:object>
       </w:r>
     </w:p>
@@ -11913,11 +12163,11 @@
         <w:rPr>
           <w:position w:val="-52"/>
         </w:rPr>
-        <w:object w:dxaOrig="6399" w:dyaOrig="1160" w14:anchorId="74AE3EE9">
-          <v:shape id="_x0000_i1146" type="#_x0000_t75" style="width:320.15pt;height:58.7pt" o:ole="">
+        <w:object w:dxaOrig="6640" w:dyaOrig="1160" w14:anchorId="74AE3EE9">
+          <v:shape id="_x0000_i1206" type="#_x0000_t75" style="width:332.05pt;height:59.1pt" o:ole="">
             <v:imagedata r:id="rId225" o:title=""/>
           </v:shape>
-          <o:OLEObject Type="Embed" ProgID="Equation.DSMT4" ShapeID="_x0000_i1146" DrawAspect="Content" ObjectID="_1790417353" r:id="rId226"/>
+          <o:OLEObject Type="Embed" ProgID="Equation.DSMT4" ShapeID="_x0000_i1206" DrawAspect="Content" ObjectID="_1790447733" r:id="rId226"/>
         </w:object>
       </w:r>
     </w:p>
@@ -11926,17 +12176,23 @@
         <w:pStyle w:val="normal0"/>
       </w:pPr>
       <w:r>
-        <w:t xml:space="preserve">Tính lại </w:t>
+        <w:t>Tính lại</w:t>
+      </w:r>
+      <w:r>
+        <w:t>:</w:t>
+      </w:r>
+      <w:r>
+        <w:t xml:space="preserve"> </w:t>
       </w:r>
       <w:r>
         <w:rPr>
           <w:position w:val="-30"/>
         </w:rPr>
         <w:object w:dxaOrig="3320" w:dyaOrig="720" w14:anchorId="13A10221">
-          <v:shape id="_x0000_i1212" type="#_x0000_t75" style="width:165.85pt;height:36pt" o:ole="">
+          <v:shape id="_x0000_i1146" type="#_x0000_t75" style="width:166.05pt;height:36pt" o:ole="">
             <v:imagedata r:id="rId227" o:title=""/>
           </v:shape>
-          <o:OLEObject Type="Embed" ProgID="Equation.DSMT4" ShapeID="_x0000_i1212" DrawAspect="Content" ObjectID="_1790417354" r:id="rId228"/>
+          <o:OLEObject Type="Embed" ProgID="Equation.DSMT4" ShapeID="_x0000_i1146" DrawAspect="Content" ObjectID="_1790447734" r:id="rId228"/>
         </w:object>
       </w:r>
     </w:p>
@@ -11963,10 +12219,10 @@
           <w:position w:val="-12"/>
         </w:rPr>
         <w:object w:dxaOrig="320" w:dyaOrig="360" w14:anchorId="6E5F04EF">
-          <v:shape id="_x0000_i1217" type="#_x0000_t75" style="width:15.85pt;height:18pt" o:ole="">
+          <v:shape id="_x0000_i1147" type="#_x0000_t75" style="width:16.1pt;height:18.25pt" o:ole="">
             <v:imagedata r:id="rId229" o:title=""/>
           </v:shape>
-          <o:OLEObject Type="Embed" ProgID="Equation.DSMT4" ShapeID="_x0000_i1217" DrawAspect="Content" ObjectID="_1790417355" r:id="rId230"/>
+          <o:OLEObject Type="Embed" ProgID="Equation.DSMT4" ShapeID="_x0000_i1147" DrawAspect="Content" ObjectID="_1790447735" r:id="rId230"/>
         </w:object>
       </w:r>
       <w:r>
@@ -11980,14 +12236,17 @@
           <w:position w:val="-12"/>
         </w:rPr>
         <w:object w:dxaOrig="320" w:dyaOrig="360" w14:anchorId="11068A52">
-          <v:shape id="_x0000_i1271" type="#_x0000_t75" style="width:15.85pt;height:18pt" o:ole="">
+          <v:shape id="_x0000_i1148" type="#_x0000_t75" style="width:16.1pt;height:18.25pt" o:ole="">
             <v:imagedata r:id="rId231" o:title=""/>
           </v:shape>
-          <o:OLEObject Type="Embed" ProgID="Equation.DSMT4" ShapeID="_x0000_i1271" DrawAspect="Content" ObjectID="_1790417356" r:id="rId232"/>
+          <o:OLEObject Type="Embed" ProgID="Equation.DSMT4" ShapeID="_x0000_i1148" DrawAspect="Content" ObjectID="_1790447736" r:id="rId232"/>
         </w:object>
       </w:r>
       <w:r>
-        <w:t>=1 vì v = 0.598</w:t>
+        <w:t>=1 vì v = 0.5</w:t>
+      </w:r>
+      <w:r>
+        <w:t>48</w:t>
       </w:r>
       <w:r>
         <w:t>(m/s)</w:t>
@@ -12025,10 +12284,13 @@
         <w:t>v</w:t>
       </w:r>
       <w:r>
-        <w:t xml:space="preserve">=1 vì </w:t>
-      </w:r>
-      <w:r>
-        <w:t>v = 0.598(m/s) &lt; 5 (m/s)</w:t>
+        <w:t>=1 vì v = 0.5</w:t>
+      </w:r>
+      <w:r>
+        <w:t>48</w:t>
+      </w:r>
+      <w:r>
+        <w:t>(m/s) &lt; 5 (m/s)</w:t>
       </w:r>
     </w:p>
     <w:p>
@@ -12105,10 +12367,10 @@
           <w:position w:val="-12"/>
         </w:rPr>
         <w:object w:dxaOrig="1960" w:dyaOrig="360" w14:anchorId="105ACEAC">
-          <v:shape id="_x0000_i1316" type="#_x0000_t75" style="width:98.15pt;height:18pt" o:ole="">
+          <v:shape id="_x0000_i1149" type="#_x0000_t75" style="width:97.8pt;height:18.25pt" o:ole="">
             <v:imagedata r:id="rId233" o:title=""/>
           </v:shape>
-          <o:OLEObject Type="Embed" ProgID="Equation.DSMT4" ShapeID="_x0000_i1316" DrawAspect="Content" ObjectID="_1790417357" r:id="rId234"/>
+          <o:OLEObject Type="Embed" ProgID="Equation.DSMT4" ShapeID="_x0000_i1149" DrawAspect="Content" ObjectID="_1790447737" r:id="rId234"/>
         </w:object>
       </w:r>
     </w:p>
@@ -12122,10 +12384,10 @@
           <w:position w:val="-30"/>
         </w:rPr>
         <w:object w:dxaOrig="4320" w:dyaOrig="720" w14:anchorId="32319165">
-          <v:shape id="_x0000_i1331" type="#_x0000_t75" style="width:216.85pt;height:36.85pt" o:ole="">
+          <v:shape id="_x0000_i1150" type="#_x0000_t75" style="width:217.05pt;height:36.55pt" o:ole="">
             <v:imagedata r:id="rId235" o:title=""/>
           </v:shape>
-          <o:OLEObject Type="Embed" ProgID="Equation.DSMT4" ShapeID="_x0000_i1331" DrawAspect="Content" ObjectID="_1790417358" r:id="rId236"/>
+          <o:OLEObject Type="Embed" ProgID="Equation.DSMT4" ShapeID="_x0000_i1150" DrawAspect="Content" ObjectID="_1790447738" r:id="rId236"/>
         </w:object>
       </w:r>
       <w:r>
@@ -12142,16 +12404,33 @@
           <w:position w:val="-30"/>
         </w:rPr>
         <w:object w:dxaOrig="4380" w:dyaOrig="720" w14:anchorId="32A3A02A">
-          <v:shape id="_x0000_i1320" type="#_x0000_t75" style="width:219.85pt;height:36.85pt" o:ole="">
-            <v:imagedata r:id="rId141" o:title=""/>
+          <v:shape id="_x0000_i1151" type="#_x0000_t75" style="width:219.75pt;height:36.55pt" o:ole="">
+            <v:imagedata r:id="rId237" o:title=""/>
           </v:shape>
-          <o:OLEObject Type="Embed" ProgID="Equation.DSMT4" ShapeID="_x0000_i1320" DrawAspect="Content" ObjectID="_1790417359" r:id="rId237"/>
+          <o:OLEObject Type="Embed" ProgID="Equation.DSMT4" ShapeID="_x0000_i1151" DrawAspect="Content" ObjectID="_1790447739" r:id="rId238"/>
         </w:object>
       </w:r>
     </w:p>
     <w:p>
       <w:pPr>
         <w:pStyle w:val="normal0"/>
+        <w:ind w:firstLine="720"/>
+      </w:pPr>
+      <w:r>
+        <w:rPr>
+          <w:position w:val="-24"/>
+        </w:rPr>
+        <w:object w:dxaOrig="4920" w:dyaOrig="620" w14:anchorId="55E54DCC">
+          <v:shape id="_x0000_i1233" type="#_x0000_t75" style="width:246.65pt;height:30.65pt" o:ole="">
+            <v:imagedata r:id="rId147" o:title=""/>
+          </v:shape>
+          <o:OLEObject Type="Embed" ProgID="Equation.DSMT4" ShapeID="_x0000_i1233" DrawAspect="Content" ObjectID="_1790447740" r:id="rId239"/>
+        </w:object>
+      </w:r>
+    </w:p>
+    <w:p>
+      <w:pPr>
+        <w:pStyle w:val="normal0"/>
       </w:pPr>
       <w:r>
         <w:t>Từ đó ta có:</w:t>
@@ -12166,58 +12445,11 @@
         <w:rPr>
           <w:position w:val="-30"/>
         </w:rPr>
-        <w:object w:dxaOrig="4720" w:dyaOrig="680" w14:anchorId="30D8AF50">
-          <v:shape id="_x0000_i1575" type="#_x0000_t75" style="width:236.15pt;height:33.45pt" o:ole="">
-            <v:imagedata r:id="rId238" o:title=""/>
-          </v:shape>
-          <o:OLEObject Type="Embed" ProgID="Equation.DSMT4" ShapeID="_x0000_i1575" DrawAspect="Content" ObjectID="_1790417360" r:id="rId239"/>
-        </w:object>
-      </w:r>
-    </w:p>
-    <w:p>
-      <w:pPr>
-        <w:pStyle w:val="normal0"/>
-      </w:pPr>
-      <w:r>
-        <w:t>Vậy bánh răng thoả mãn điều kiện về độ bền tiếp xúc</w:t>
-      </w:r>
-      <w:r>
-        <w:t xml:space="preserve"> và không thừa bền.</w:t>
-      </w:r>
-    </w:p>
-    <w:p>
-      <w:pPr>
-        <w:pStyle w:val="cmuc11"/>
-      </w:pPr>
-      <w:bookmarkStart w:id="148" w:name="_Toc178106185"/>
-      <w:r>
-        <w:lastRenderedPageBreak/>
-        <w:t>Kiểm nghiệm răng về độ bền uốn</w:t>
-      </w:r>
-      <w:bookmarkEnd w:id="148"/>
-    </w:p>
-    <w:p>
-      <w:pPr>
-        <w:pStyle w:val="normal0"/>
-      </w:pPr>
-      <w:r>
-        <w:t>Để đảm bảo độ bề uốn cho răng, ứng suất uốn sinh ra tại chân răng không được vượt quá:</w:t>
-      </w:r>
-    </w:p>
-    <w:p>
-      <w:pPr>
-        <w:pStyle w:val="normal0"/>
-        <w:ind w:firstLine="720"/>
-      </w:pPr>
-      <w:r>
-        <w:rPr>
-          <w:position w:val="-30"/>
-        </w:rPr>
-        <w:object w:dxaOrig="5080" w:dyaOrig="720" w14:anchorId="7FC09FE0">
-          <v:shape id="_x0000_i1148" type="#_x0000_t75" style="width:275.15pt;height:39pt" o:ole="">
+        <w:object w:dxaOrig="4680" w:dyaOrig="680" w14:anchorId="30D8AF50">
+          <v:shape id="_x0000_i1211" type="#_x0000_t75" style="width:234.25pt;height:33.85pt" o:ole="">
             <v:imagedata r:id="rId240" o:title=""/>
           </v:shape>
-          <o:OLEObject Type="Embed" ProgID="Equation.DSMT4" ShapeID="_x0000_i1148" DrawAspect="Content" ObjectID="_1790417361" r:id="rId241"/>
+          <o:OLEObject Type="Embed" ProgID="Equation.DSMT4" ShapeID="_x0000_i1211" DrawAspect="Content" ObjectID="_1790447741" r:id="rId241"/>
         </w:object>
       </w:r>
     </w:p>
@@ -12226,72 +12458,85 @@
         <w:pStyle w:val="normal0"/>
       </w:pPr>
       <w:r>
-        <w:t>Trong đó:</w:t>
-      </w:r>
-    </w:p>
-    <w:p>
-      <w:pPr>
-        <w:pStyle w:val="normal0"/>
-      </w:pPr>
-      <w:r>
-        <w:t>+</w:t>
-      </w:r>
-      <w:r>
-        <w:rPr>
-          <w:position w:val="-12"/>
-        </w:rPr>
-        <w:object w:dxaOrig="260" w:dyaOrig="360" w14:anchorId="1BC24B70">
-          <v:shape id="_x0000_i1149" type="#_x0000_t75" style="width:16.3pt;height:21.45pt" o:ole="">
+        <w:t>Vậy bánh răng thoả mãn điều kiện về độ bền tiếp xúc</w:t>
+      </w:r>
+      <w:r>
+        <w:t xml:space="preserve"> và không thừa bền.</w:t>
+      </w:r>
+    </w:p>
+    <w:p>
+      <w:pPr>
+        <w:pStyle w:val="cmuc11"/>
+      </w:pPr>
+      <w:bookmarkStart w:id="148" w:name="_Toc178106185"/>
+      <w:r>
+        <w:t>Kiểm nghiệm răng về độ bền uốn</w:t>
+      </w:r>
+      <w:bookmarkEnd w:id="148"/>
+    </w:p>
+    <w:p>
+      <w:pPr>
+        <w:pStyle w:val="normal0"/>
+      </w:pPr>
+      <w:r>
+        <w:t>Để đảm bảo độ bề uốn cho răng, ứng suất uốn sinh ra tại chân răng không được vượt quá:</w:t>
+      </w:r>
+    </w:p>
+    <w:p>
+      <w:pPr>
+        <w:pStyle w:val="normal0"/>
+        <w:ind w:firstLine="720"/>
+      </w:pPr>
+      <w:r>
+        <w:rPr>
+          <w:position w:val="-30"/>
+        </w:rPr>
+        <w:object w:dxaOrig="5080" w:dyaOrig="720" w14:anchorId="7FC09FE0">
+          <v:shape id="_x0000_i1153" type="#_x0000_t75" style="width:275.65pt;height:38.7pt" o:ole="">
             <v:imagedata r:id="rId242" o:title=""/>
           </v:shape>
-          <o:OLEObject Type="Embed" ProgID="Equation.DSMT4" ShapeID="_x0000_i1149" DrawAspect="Content" ObjectID="_1790417362" r:id="rId243"/>
+          <o:OLEObject Type="Embed" ProgID="Equation.DSMT4" ShapeID="_x0000_i1153" DrawAspect="Content" ObjectID="_1790447742" r:id="rId243"/>
         </w:object>
       </w:r>
-      <w:r>
-        <w:t xml:space="preserve">là hệ số kể đến sự trùng khớp của răng, với </w:t>
-      </w:r>
-      <w:r>
-        <w:rPr>
-          <w:position w:val="-30"/>
-        </w:rPr>
-        <w:object w:dxaOrig="2120" w:dyaOrig="680" w14:anchorId="07D4D34B">
-          <v:shape id="_x0000_i1150" type="#_x0000_t75" style="width:105.45pt;height:33.45pt" o:ole="">
+    </w:p>
+    <w:p>
+      <w:pPr>
+        <w:pStyle w:val="normal0"/>
+      </w:pPr>
+      <w:r>
+        <w:t>Trong đó:</w:t>
+      </w:r>
+    </w:p>
+    <w:p>
+      <w:pPr>
+        <w:pStyle w:val="normal0"/>
+      </w:pPr>
+      <w:r>
+        <w:t>+</w:t>
+      </w:r>
+      <w:r>
+        <w:rPr>
+          <w:position w:val="-12"/>
+        </w:rPr>
+        <w:object w:dxaOrig="260" w:dyaOrig="360" w14:anchorId="1BC24B70">
+          <v:shape id="_x0000_i1154" type="#_x0000_t75" style="width:16.1pt;height:21.5pt" o:ole="">
             <v:imagedata r:id="rId244" o:title=""/>
           </v:shape>
-          <o:OLEObject Type="Embed" ProgID="Equation.DSMT4" ShapeID="_x0000_i1150" DrawAspect="Content" ObjectID="_1790417363" r:id="rId245"/>
+          <o:OLEObject Type="Embed" ProgID="Equation.DSMT4" ShapeID="_x0000_i1154" DrawAspect="Content" ObjectID="_1790447743" r:id="rId245"/>
         </w:object>
       </w:r>
-    </w:p>
-    <w:p>
-      <w:pPr>
-        <w:pStyle w:val="normal0"/>
-      </w:pPr>
-    </w:p>
-    <w:p>
-      <w:pPr>
-        <w:pStyle w:val="normal0"/>
-      </w:pPr>
-      <w:r>
-        <w:t>+Y</w:t>
-      </w:r>
-      <w:r>
-        <w:rPr>
-          <w:vertAlign w:val="subscript"/>
-        </w:rPr>
-        <w:t>β</w:t>
-      </w:r>
-      <w:r>
-        <w:t xml:space="preserve"> là hệ số kể đến độ nghiêng của răng, với </w:t>
-      </w:r>
-      <w:r>
-        <w:rPr>
-          <w:position w:val="-24"/>
-        </w:rPr>
-        <w:object w:dxaOrig="2940" w:dyaOrig="620" w14:anchorId="0ABAA24A">
-          <v:shape id="_x0000_i1151" type="#_x0000_t75" style="width:147pt;height:30.85pt" o:ole="">
+      <w:r>
+        <w:t xml:space="preserve">là hệ số kể đến sự trùng khớp của răng, với </w:t>
+      </w:r>
+      <w:r>
+        <w:rPr>
+          <w:position w:val="-30"/>
+        </w:rPr>
+        <w:object w:dxaOrig="2120" w:dyaOrig="680" w14:anchorId="07D4D34B">
+          <v:shape id="_x0000_i1217" type="#_x0000_t75" style="width:105.85pt;height:33.85pt" o:ole="">
             <v:imagedata r:id="rId246" o:title=""/>
           </v:shape>
-          <o:OLEObject Type="Embed" ProgID="Equation.DSMT4" ShapeID="_x0000_i1151" DrawAspect="Content" ObjectID="_1790417364" r:id="rId247"/>
+          <o:OLEObject Type="Embed" ProgID="Equation.DSMT4" ShapeID="_x0000_i1217" DrawAspect="Content" ObjectID="_1790447744" r:id="rId247"/>
         </w:object>
       </w:r>
     </w:p>
@@ -12299,6 +12544,11 @@
       <w:pPr>
         <w:pStyle w:val="normal0"/>
       </w:pPr>
+    </w:p>
+    <w:p>
+      <w:pPr>
+        <w:pStyle w:val="normal0"/>
+      </w:pPr>
       <w:r>
         <w:t>+Y</w:t>
       </w:r>
@@ -12306,78 +12556,20 @@
         <w:rPr>
           <w:vertAlign w:val="subscript"/>
         </w:rPr>
-        <w:t>F1</w:t>
-      </w:r>
-      <w:r>
-        <w:t>, Y</w:t>
-      </w:r>
-      <w:r>
-        <w:rPr>
-          <w:vertAlign w:val="subscript"/>
-        </w:rPr>
-        <w:t>F2</w:t>
-      </w:r>
-      <w:r>
-        <w:t xml:space="preserve"> là hệ số dạng răng của bánh 1 và 2 phụ thuộc vào số răng tương đương</w:t>
-      </w:r>
-    </w:p>
-    <w:p>
-      <w:pPr>
-        <w:pStyle w:val="normal0"/>
-      </w:pPr>
-      <w:r>
-        <w:t>theo bảng 6.18[1] ta có Y</w:t>
-      </w:r>
-      <w:r>
-        <w:rPr>
-          <w:vertAlign w:val="subscript"/>
-        </w:rPr>
-        <w:t>F1</w:t>
-      </w:r>
-      <w:r>
-        <w:t xml:space="preserve"> = 4, Y</w:t>
-      </w:r>
-      <w:r>
-        <w:rPr>
-          <w:vertAlign w:val="subscript"/>
-        </w:rPr>
-        <w:t xml:space="preserve">F2 </w:t>
-      </w:r>
-      <w:r>
-        <w:t xml:space="preserve">= 3.6 </w:t>
-      </w:r>
-    </w:p>
-    <w:p>
-      <w:pPr>
-        <w:pStyle w:val="normal0"/>
-      </w:pPr>
-      <w:r>
-        <w:t>+K</w:t>
-      </w:r>
-      <w:r>
-        <w:rPr>
-          <w:vertAlign w:val="subscript"/>
-        </w:rPr>
-        <w:t>F</w:t>
-      </w:r>
-      <w:r>
-        <w:t xml:space="preserve"> là hệ số tải trọng khi tính về uốn:</w:t>
-      </w:r>
-    </w:p>
-    <w:p>
-      <w:pPr>
-        <w:pStyle w:val="normal0"/>
-        <w:ind w:firstLine="720"/>
-      </w:pPr>
-      <w:r>
-        <w:rPr>
-          <w:position w:val="-14"/>
-        </w:rPr>
-        <w:object w:dxaOrig="2140" w:dyaOrig="380" w14:anchorId="34F0B3A5">
-          <v:shape id="_x0000_i1152" type="#_x0000_t75" style="width:107.15pt;height:18.85pt" o:ole="">
+        <w:t>β</w:t>
+      </w:r>
+      <w:r>
+        <w:t xml:space="preserve"> là hệ số kể đến độ nghiêng của răng, với </w:t>
+      </w:r>
+      <w:r>
+        <w:rPr>
+          <w:position w:val="-24"/>
+        </w:rPr>
+        <w:object w:dxaOrig="2920" w:dyaOrig="620" w14:anchorId="0ABAA24A">
+          <v:shape id="_x0000_i1219" type="#_x0000_t75" style="width:146.15pt;height:30.65pt" o:ole="">
             <v:imagedata r:id="rId248" o:title=""/>
           </v:shape>
-          <o:OLEObject Type="Embed" ProgID="Equation.DSMT4" ShapeID="_x0000_i1152" DrawAspect="Content" ObjectID="_1790417365" r:id="rId249"/>
+          <o:OLEObject Type="Embed" ProgID="Equation.DSMT4" ShapeID="_x0000_i1219" DrawAspect="Content" ObjectID="_1790447745" r:id="rId249"/>
         </w:object>
       </w:r>
     </w:p>
@@ -12386,144 +12578,213 @@
         <w:pStyle w:val="normal0"/>
       </w:pPr>
       <w:r>
-        <w:t>Có:</w:t>
-      </w:r>
-    </w:p>
-    <w:p>
-      <w:pPr>
-        <w:pStyle w:val="normal0"/>
+        <w:t>+Y</w:t>
+      </w:r>
+      <w:r>
+        <w:rPr>
+          <w:vertAlign w:val="subscript"/>
+        </w:rPr>
+        <w:t>F1</w:t>
+      </w:r>
+      <w:r>
+        <w:t>, Y</w:t>
+      </w:r>
+      <w:r>
+        <w:rPr>
+          <w:vertAlign w:val="subscript"/>
+        </w:rPr>
+        <w:t>F2</w:t>
+      </w:r>
+      <w:r>
+        <w:t xml:space="preserve"> là hệ số dạng răng của bánh 1 và 2 phụ thuộc vào số răng tương đương</w:t>
+      </w:r>
+    </w:p>
+    <w:p>
+      <w:pPr>
+        <w:pStyle w:val="normal0"/>
+      </w:pPr>
+      <w:r>
+        <w:t>theo bảng 6.18[1] ta có Y</w:t>
+      </w:r>
+      <w:r>
+        <w:rPr>
+          <w:vertAlign w:val="subscript"/>
+        </w:rPr>
+        <w:t>F1</w:t>
+      </w:r>
+      <w:r>
+        <w:t xml:space="preserve"> = 4, Y</w:t>
+      </w:r>
+      <w:r>
+        <w:rPr>
+          <w:vertAlign w:val="subscript"/>
+        </w:rPr>
+        <w:t xml:space="preserve">F2 </w:t>
+      </w:r>
+      <w:r>
+        <w:t xml:space="preserve">= 3.6 </w:t>
+      </w:r>
+    </w:p>
+    <w:p>
+      <w:pPr>
+        <w:pStyle w:val="normal0"/>
+      </w:pPr>
+      <w:r>
+        <w:t>+K</w:t>
+      </w:r>
+      <w:r>
+        <w:rPr>
+          <w:vertAlign w:val="subscript"/>
+        </w:rPr>
+        <w:t>F</w:t>
+      </w:r>
+      <w:r>
+        <w:t xml:space="preserve"> là hệ số tải trọng khi tính về uốn:</w:t>
+      </w:r>
+    </w:p>
+    <w:p>
+      <w:pPr>
+        <w:pStyle w:val="normal0"/>
+        <w:ind w:firstLine="720"/>
       </w:pPr>
       <w:r>
         <w:rPr>
           <w:position w:val="-14"/>
         </w:rPr>
-        <w:object w:dxaOrig="460" w:dyaOrig="380" w14:anchorId="112894B7">
-          <v:shape id="_x0000_i1153" type="#_x0000_t75" style="width:23.15pt;height:18.85pt" o:ole="">
+        <w:object w:dxaOrig="2140" w:dyaOrig="380" w14:anchorId="34F0B3A5">
+          <v:shape id="_x0000_i1157" type="#_x0000_t75" style="width:107.45pt;height:18.8pt" o:ole="">
             <v:imagedata r:id="rId250" o:title=""/>
           </v:shape>
-          <o:OLEObject Type="Embed" ProgID="Equation.DSMT4" ShapeID="_x0000_i1153" DrawAspect="Content" ObjectID="_1790417366" r:id="rId251"/>
+          <o:OLEObject Type="Embed" ProgID="Equation.DSMT4" ShapeID="_x0000_i1157" DrawAspect="Content" ObjectID="_1790447746" r:id="rId251"/>
         </w:object>
       </w:r>
-      <w:r>
-        <w:t xml:space="preserve">là hệ số kể đến sự phân bố không đều tải trọng trên chiều rộng vành răng khi tính về uốn theo bảng 6.7[1] </w:t>
-      </w:r>
+    </w:p>
+    <w:p>
+      <w:pPr>
+        <w:pStyle w:val="normal0"/>
+      </w:pPr>
+      <w:r>
+        <w:t>Có:</w:t>
+      </w:r>
+    </w:p>
+    <w:p>
+      <w:pPr>
+        <w:pStyle w:val="normal0"/>
+      </w:pPr>
       <w:r>
         <w:rPr>
           <w:position w:val="-14"/>
         </w:rPr>
-        <w:object w:dxaOrig="460" w:dyaOrig="380" w14:anchorId="5CDDE6CD">
-          <v:shape id="_x0000_i1154" type="#_x0000_t75" style="width:23.15pt;height:18.85pt" o:ole="">
+        <w:object w:dxaOrig="460" w:dyaOrig="380" w14:anchorId="112894B7">
+          <v:shape id="_x0000_i1158" type="#_x0000_t75" style="width:23.1pt;height:18.8pt" o:ole="">
             <v:imagedata r:id="rId252" o:title=""/>
           </v:shape>
-          <o:OLEObject Type="Embed" ProgID="Equation.DSMT4" ShapeID="_x0000_i1154" DrawAspect="Content" ObjectID="_1790417367" r:id="rId253"/>
+          <o:OLEObject Type="Embed" ProgID="Equation.DSMT4" ShapeID="_x0000_i1158" DrawAspect="Content" ObjectID="_1790447747" r:id="rId253"/>
         </w:object>
       </w:r>
       <w:r>
-        <w:t>=1.07</w:t>
-      </w:r>
-    </w:p>
-    <w:p>
-      <w:pPr>
-        <w:pStyle w:val="normal0"/>
-      </w:pPr>
-      <w:r>
-        <w:rPr>
-          <w:position w:val="-12"/>
-        </w:rPr>
-        <w:object w:dxaOrig="460" w:dyaOrig="360" w14:anchorId="47EC3AC3">
-          <v:shape id="_x0000_i1155" type="#_x0000_t75" style="width:23.15pt;height:18pt" o:ole="">
+        <w:t xml:space="preserve">là hệ số kể đến sự phân bố không đều tải trọng trên chiều rộng vành răng khi tính về uốn theo bảng 6.7[1] </w:t>
+      </w:r>
+      <w:r>
+        <w:rPr>
+          <w:position w:val="-14"/>
+        </w:rPr>
+        <w:object w:dxaOrig="460" w:dyaOrig="380" w14:anchorId="5CDDE6CD">
+          <v:shape id="_x0000_i1159" type="#_x0000_t75" style="width:23.1pt;height:18.8pt" o:ole="">
             <v:imagedata r:id="rId254" o:title=""/>
           </v:shape>
-          <o:OLEObject Type="Embed" ProgID="Equation.DSMT4" ShapeID="_x0000_i1155" DrawAspect="Content" ObjectID="_1790417368" r:id="rId255"/>
+          <o:OLEObject Type="Embed" ProgID="Equation.DSMT4" ShapeID="_x0000_i1159" DrawAspect="Content" ObjectID="_1790447748" r:id="rId255"/>
         </w:object>
       </w:r>
       <w:r>
-        <w:t xml:space="preserve">là hệ số kể đến sự phân bố không đều tải trọng cho các đôi răng đồng thời ăn khớp khi tính về uốn theo bảng 6.14[1] lấy </w:t>
-      </w:r>
+        <w:t>=1.07</w:t>
+      </w:r>
+    </w:p>
+    <w:p>
+      <w:pPr>
+        <w:pStyle w:val="normal0"/>
+      </w:pPr>
       <w:r>
         <w:rPr>
           <w:position w:val="-12"/>
         </w:rPr>
-        <w:object w:dxaOrig="460" w:dyaOrig="360" w14:anchorId="4C972115">
-          <v:shape id="_x0000_i1156" type="#_x0000_t75" style="width:23.15pt;height:18pt" o:ole="">
+        <w:object w:dxaOrig="460" w:dyaOrig="360" w14:anchorId="47EC3AC3">
+          <v:shape id="_x0000_i1160" type="#_x0000_t75" style="width:23.1pt;height:18.25pt" o:ole="">
             <v:imagedata r:id="rId256" o:title=""/>
           </v:shape>
-          <o:OLEObject Type="Embed" ProgID="Equation.DSMT4" ShapeID="_x0000_i1156" DrawAspect="Content" ObjectID="_1790417369" r:id="rId257"/>
+          <o:OLEObject Type="Embed" ProgID="Equation.DSMT4" ShapeID="_x0000_i1160" DrawAspect="Content" ObjectID="_1790447749" r:id="rId257"/>
         </w:object>
       </w:r>
       <w:r>
-        <w:t>=1.37</w:t>
-      </w:r>
-    </w:p>
-    <w:p>
-      <w:pPr>
-        <w:pStyle w:val="normal0"/>
-      </w:pPr>
+        <w:t xml:space="preserve">là hệ số kể đến sự phân bố không đều tải trọng cho các đôi răng đồng thời ăn khớp khi tính về uốn theo bảng 6.14[1] lấy </w:t>
+      </w:r>
       <w:r>
         <w:rPr>
           <w:position w:val="-12"/>
         </w:rPr>
-        <w:object w:dxaOrig="420" w:dyaOrig="360" w14:anchorId="5CDCFF17">
-          <v:shape id="_x0000_i1157" type="#_x0000_t75" style="width:21pt;height:18pt" o:ole="">
+        <w:object w:dxaOrig="460" w:dyaOrig="360" w14:anchorId="4C972115">
+          <v:shape id="_x0000_i1161" type="#_x0000_t75" style="width:23.1pt;height:18.25pt" o:ole="">
             <v:imagedata r:id="rId258" o:title=""/>
           </v:shape>
-          <o:OLEObject Type="Embed" ProgID="Equation.DSMT4" ShapeID="_x0000_i1157" DrawAspect="Content" ObjectID="_1790417370" r:id="rId259"/>
+          <o:OLEObject Type="Embed" ProgID="Equation.DSMT4" ShapeID="_x0000_i1161" DrawAspect="Content" ObjectID="_1790447750" r:id="rId259"/>
         </w:object>
       </w:r>
       <w:r>
-        <w:t xml:space="preserve"> là hệ số kể đến tải trong động xuất hiện trong vùng ăn khớp khi tính về uốn</w:t>
-      </w:r>
-    </w:p>
-    <w:p>
-      <w:pPr>
-        <w:pStyle w:val="normal0"/>
-        <w:ind w:firstLine="720"/>
-      </w:pPr>
-      <w:r>
-        <w:rPr>
-          <w:position w:val="-32"/>
-        </w:rPr>
-        <w:object w:dxaOrig="2659" w:dyaOrig="700" w14:anchorId="2532F4BE">
-          <v:shape id="_x0000_i1158" type="#_x0000_t75" style="width:132.85pt;height:35.15pt" o:ole="">
+        <w:t>=1.37</w:t>
+      </w:r>
+    </w:p>
+    <w:p>
+      <w:pPr>
+        <w:pStyle w:val="normal0"/>
+      </w:pPr>
+      <w:r>
+        <w:rPr>
+          <w:position w:val="-12"/>
+        </w:rPr>
+        <w:object w:dxaOrig="420" w:dyaOrig="360" w14:anchorId="5CDCFF17">
+          <v:shape id="_x0000_i1162" type="#_x0000_t75" style="width:21.5pt;height:18.25pt" o:ole="">
             <v:imagedata r:id="rId260" o:title=""/>
           </v:shape>
-          <o:OLEObject Type="Embed" ProgID="Equation.DSMT4" ShapeID="_x0000_i1158" DrawAspect="Content" ObjectID="_1790417371" r:id="rId261"/>
+          <o:OLEObject Type="Embed" ProgID="Equation.DSMT4" ShapeID="_x0000_i1162" DrawAspect="Content" ObjectID="_1790447751" r:id="rId261"/>
         </w:object>
       </w:r>
-    </w:p>
-    <w:p>
-      <w:pPr>
-        <w:pStyle w:val="normal0"/>
-      </w:pPr>
-      <w:r>
-        <w:t xml:space="preserve">với  </w:t>
-      </w:r>
-      <w:r>
-        <w:rPr>
-          <w:position w:val="-26"/>
-        </w:rPr>
-        <w:object w:dxaOrig="5580" w:dyaOrig="700" w14:anchorId="2EE3D944">
-          <v:shape id="_x0000_i1159" type="#_x0000_t75" style="width:279.45pt;height:35.15pt" o:ole="">
+      <w:r>
+        <w:t xml:space="preserve"> là hệ số kể đến tải trong động xuất hiện trong vùng ăn khớp khi tính về uốn</w:t>
+      </w:r>
+    </w:p>
+    <w:p>
+      <w:pPr>
+        <w:pStyle w:val="normal0"/>
+        <w:ind w:firstLine="720"/>
+      </w:pPr>
+      <w:r>
+        <w:rPr>
+          <w:position w:val="-32"/>
+        </w:rPr>
+        <w:object w:dxaOrig="2659" w:dyaOrig="700" w14:anchorId="2532F4BE">
+          <v:shape id="_x0000_i1163" type="#_x0000_t75" style="width:132.2pt;height:35.45pt" o:ole="">
             <v:imagedata r:id="rId262" o:title=""/>
           </v:shape>
-          <o:OLEObject Type="Embed" ProgID="Equation.DSMT4" ShapeID="_x0000_i1159" DrawAspect="Content" ObjectID="_1790417372" r:id="rId263"/>
+          <o:OLEObject Type="Embed" ProgID="Equation.DSMT4" ShapeID="_x0000_i1163" DrawAspect="Content" ObjectID="_1790447752" r:id="rId263"/>
         </w:object>
       </w:r>
     </w:p>
     <w:p>
       <w:pPr>
         <w:pStyle w:val="normal0"/>
-        <w:ind w:firstLine="720"/>
-      </w:pPr>
-      <w:r>
-        <w:rPr>
-          <w:position w:val="-32"/>
-        </w:rPr>
-        <w:object w:dxaOrig="6540" w:dyaOrig="700" w14:anchorId="7612E10A">
-          <v:shape id="_x0000_i1160" type="#_x0000_t75" style="width:327.45pt;height:35.15pt" o:ole="">
+      </w:pPr>
+      <w:r>
+        <w:t xml:space="preserve">với  </w:t>
+      </w:r>
+      <w:r>
+        <w:rPr>
+          <w:position w:val="-26"/>
+        </w:rPr>
+        <w:object w:dxaOrig="5340" w:dyaOrig="700" w14:anchorId="2EE3D944">
+          <v:shape id="_x0000_i1272" type="#_x0000_t75" style="width:267.05pt;height:35.45pt" o:ole="">
             <v:imagedata r:id="rId264" o:title=""/>
           </v:shape>
-          <o:OLEObject Type="Embed" ProgID="Equation.DSMT4" ShapeID="_x0000_i1160" DrawAspect="Content" ObjectID="_1790417373" r:id="rId265"/>
+          <o:OLEObject Type="Embed" ProgID="Equation.DSMT4" ShapeID="_x0000_i1272" DrawAspect="Content" ObjectID="_1790447753" r:id="rId265"/>
         </w:object>
       </w:r>
     </w:p>
@@ -12534,47 +12795,63 @@
       </w:pPr>
       <w:r>
         <w:rPr>
-          <w:position w:val="-14"/>
-        </w:rPr>
-        <w:object w:dxaOrig="5020" w:dyaOrig="380" w14:anchorId="4D502695">
-          <v:shape id="_x0000_i1161" type="#_x0000_t75" style="width:251.55pt;height:18.85pt" o:ole="">
+          <w:position w:val="-32"/>
+        </w:rPr>
+        <w:object w:dxaOrig="6540" w:dyaOrig="700" w14:anchorId="7612E10A">
+          <v:shape id="_x0000_i1276" type="#_x0000_t75" style="width:327.2pt;height:35.45pt" o:ole="">
             <v:imagedata r:id="rId266" o:title=""/>
           </v:shape>
-          <o:OLEObject Type="Embed" ProgID="Equation.DSMT4" ShapeID="_x0000_i1161" DrawAspect="Content" ObjectID="_1790417374" r:id="rId267"/>
+          <o:OLEObject Type="Embed" ProgID="Equation.DSMT4" ShapeID="_x0000_i1276" DrawAspect="Content" ObjectID="_1790447754" r:id="rId267"/>
         </w:object>
       </w:r>
     </w:p>
     <w:p>
       <w:pPr>
         <w:pStyle w:val="normal0"/>
-      </w:pPr>
-    </w:p>
-    <w:p>
-      <w:pPr>
-        <w:pStyle w:val="normal0"/>
-      </w:pPr>
-    </w:p>
-    <w:p>
-      <w:pPr>
-        <w:pStyle w:val="normal0"/>
-      </w:pPr>
-    </w:p>
-    <w:p>
-      <w:pPr>
-        <w:pStyle w:val="normal0"/>
-      </w:pPr>
-    </w:p>
-    <w:p>
-      <w:pPr>
-        <w:pStyle w:val="normal0"/>
-      </w:pPr>
-    </w:p>
-    <w:p>
-      <w:pPr>
-        <w:pStyle w:val="normal0"/>
-      </w:pPr>
-      <w:r>
-        <w:lastRenderedPageBreak/>
+        <w:ind w:firstLine="720"/>
+      </w:pPr>
+      <w:r>
+        <w:rPr>
+          <w:position w:val="-14"/>
+        </w:rPr>
+        <w:object w:dxaOrig="4880" w:dyaOrig="380" w14:anchorId="4D502695">
+          <v:shape id="_x0000_i1278" type="#_x0000_t75" style="width:244.5pt;height:18.8pt" o:ole="">
+            <v:imagedata r:id="rId268" o:title=""/>
+          </v:shape>
+          <o:OLEObject Type="Embed" ProgID="Equation.DSMT4" ShapeID="_x0000_i1278" DrawAspect="Content" ObjectID="_1790447755" r:id="rId269"/>
+        </w:object>
+      </w:r>
+    </w:p>
+    <w:p>
+      <w:pPr>
+        <w:pStyle w:val="normal0"/>
+      </w:pPr>
+    </w:p>
+    <w:p>
+      <w:pPr>
+        <w:pStyle w:val="normal0"/>
+      </w:pPr>
+    </w:p>
+    <w:p>
+      <w:pPr>
+        <w:pStyle w:val="normal0"/>
+      </w:pPr>
+    </w:p>
+    <w:p>
+      <w:pPr>
+        <w:pStyle w:val="normal0"/>
+      </w:pPr>
+    </w:p>
+    <w:p>
+      <w:pPr>
+        <w:pStyle w:val="normal0"/>
+      </w:pPr>
+    </w:p>
+    <w:p>
+      <w:pPr>
+        <w:pStyle w:val="normal0"/>
+      </w:pPr>
+      <w:r>
         <w:t>Từ đó suy ra:</w:t>
       </w:r>
     </w:p>
@@ -12593,11 +12870,11 @@
         <w:rPr>
           <w:position w:val="-30"/>
         </w:rPr>
-        <w:object w:dxaOrig="7160" w:dyaOrig="720" w14:anchorId="16E4F5FA">
-          <v:shape id="_x0000_i1162" type="#_x0000_t75" style="width:357.45pt;height:36pt" o:ole="">
-            <v:imagedata r:id="rId268" o:title=""/>
+        <w:object w:dxaOrig="6940" w:dyaOrig="720" w14:anchorId="16E4F5FA">
+          <v:shape id="_x0000_i1298" type="#_x0000_t75" style="width:346.55pt;height:36pt" o:ole="">
+            <v:imagedata r:id="rId270" o:title=""/>
           </v:shape>
-          <o:OLEObject Type="Embed" ProgID="Equation.DSMT4" ShapeID="_x0000_i1162" DrawAspect="Content" ObjectID="_1790417375" r:id="rId269"/>
+          <o:OLEObject Type="Embed" ProgID="Equation.DSMT4" ShapeID="_x0000_i1298" DrawAspect="Content" ObjectID="_1790447756" r:id="rId271"/>
         </w:object>
       </w:r>
       <w:r>
@@ -12609,11 +12886,11 @@
         <w:rPr>
           <w:position w:val="-30"/>
         </w:rPr>
-        <w:object w:dxaOrig="3840" w:dyaOrig="720" w14:anchorId="68BD351C">
-          <v:shape id="_x0000_i1163" type="#_x0000_t75" style="width:190.3pt;height:36pt" o:ole="">
-            <v:imagedata r:id="rId270" o:title=""/>
+        <w:object w:dxaOrig="3500" w:dyaOrig="720" w14:anchorId="68BD351C">
+          <v:shape id="_x0000_i1304" type="#_x0000_t75" style="width:173pt;height:36pt" o:ole="">
+            <v:imagedata r:id="rId272" o:title=""/>
           </v:shape>
-          <o:OLEObject Type="Embed" ProgID="Equation.DSMT4" ShapeID="_x0000_i1163" DrawAspect="Content" ObjectID="_1790417376" r:id="rId271"/>
+          <o:OLEObject Type="Embed" ProgID="Equation.DSMT4" ShapeID="_x0000_i1304" DrawAspect="Content" ObjectID="_1790447757" r:id="rId273"/>
         </w:object>
       </w:r>
     </w:p>
@@ -12655,11 +12932,11 @@
         <w:rPr>
           <w:position w:val="-30"/>
         </w:rPr>
-        <w:object w:dxaOrig="3180" w:dyaOrig="680" w14:anchorId="0306C1F1">
-          <v:shape id="_x0000_i1164" type="#_x0000_t75" style="width:159pt;height:33.45pt" o:ole="">
-            <v:imagedata r:id="rId272" o:title=""/>
+        <w:object w:dxaOrig="3379" w:dyaOrig="680" w14:anchorId="0306C1F1">
+          <v:shape id="_x0000_i1312" type="#_x0000_t75" style="width:169.25pt;height:33.85pt" o:ole="">
+            <v:imagedata r:id="rId274" o:title=""/>
           </v:shape>
-          <o:OLEObject Type="Embed" ProgID="Equation.DSMT4" ShapeID="_x0000_i1164" DrawAspect="Content" ObjectID="_1790417377" r:id="rId273"/>
+          <o:OLEObject Type="Embed" ProgID="Equation.DSMT4" ShapeID="_x0000_i1312" DrawAspect="Content" ObjectID="_1790447758" r:id="rId275"/>
         </w:object>
       </w:r>
       <w:r>
@@ -12691,11 +12968,11 @@
         <w:rPr>
           <w:position w:val="-12"/>
         </w:rPr>
-        <w:object w:dxaOrig="4540" w:dyaOrig="360" w14:anchorId="001058A5">
-          <v:shape id="_x0000_i1165" type="#_x0000_t75" style="width:227.15pt;height:18pt" o:ole="">
-            <v:imagedata r:id="rId274" o:title=""/>
+        <w:object w:dxaOrig="4760" w:dyaOrig="360" w14:anchorId="001058A5">
+          <v:shape id="_x0000_i1318" type="#_x0000_t75" style="width:238.05pt;height:18.25pt" o:ole="">
+            <v:imagedata r:id="rId276" o:title=""/>
           </v:shape>
-          <o:OLEObject Type="Embed" ProgID="Equation.DSMT4" ShapeID="_x0000_i1165" DrawAspect="Content" ObjectID="_1790417378" r:id="rId275"/>
+          <o:OLEObject Type="Embed" ProgID="Equation.DSMT4" ShapeID="_x0000_i1318" DrawAspect="Content" ObjectID="_1790447759" r:id="rId277"/>
         </w:object>
       </w:r>
       <w:bookmarkStart w:id="154" w:name="_Toc178106190"/>
@@ -12726,11 +13003,11 @@
         <w:rPr>
           <w:position w:val="-12"/>
         </w:rPr>
-        <w:object w:dxaOrig="4420" w:dyaOrig="360" w14:anchorId="6B0F4391">
-          <v:shape id="_x0000_i1166" type="#_x0000_t75" style="width:221.15pt;height:18pt" o:ole="">
-            <v:imagedata r:id="rId276" o:title=""/>
+        <w:object w:dxaOrig="4740" w:dyaOrig="360" w14:anchorId="6B0F4391">
+          <v:shape id="_x0000_i1331" type="#_x0000_t75" style="width:236.95pt;height:18.25pt" o:ole="">
+            <v:imagedata r:id="rId278" o:title=""/>
           </v:shape>
-          <o:OLEObject Type="Embed" ProgID="Equation.DSMT4" ShapeID="_x0000_i1166" DrawAspect="Content" ObjectID="_1790417379" r:id="rId277"/>
+          <o:OLEObject Type="Embed" ProgID="Equation.DSMT4" ShapeID="_x0000_i1331" DrawAspect="Content" ObjectID="_1790447760" r:id="rId279"/>
         </w:object>
       </w:r>
     </w:p>
@@ -12936,7 +13213,19 @@
                   <w:rPr>
                     <w:rFonts w:ascii="Cambria Math"/>
                   </w:rPr>
-                  <m:t>120(mm)</m:t>
+                  <m:t>1</m:t>
+                </m:r>
+                <m:r>
+                  <w:rPr>
+                    <w:rFonts w:ascii="Cambria Math"/>
+                  </w:rPr>
+                  <m:t>10</m:t>
+                </m:r>
+                <m:r>
+                  <w:rPr>
+                    <w:rFonts w:ascii="Cambria Math"/>
+                  </w:rPr>
+                  <m:t>(mm)</m:t>
                 </m:r>
               </m:oMath>
             </m:oMathPara>
@@ -13028,7 +13317,7 @@
                 <w:sz w:val="24"/>
                 <w:szCs w:val="24"/>
               </w:rPr>
-              <w:t>12</w:t>
+              <w:t>1</w:t>
             </w:r>
             <w:r>
               <w:rPr>
@@ -13036,7 +13325,7 @@
                 <w:sz w:val="24"/>
                 <w:szCs w:val="24"/>
               </w:rPr>
-              <w:t>0</w:t>
+              <w:t>10</w:t>
             </w:r>
             <w:r>
               <w:rPr>
@@ -13166,7 +13455,7 @@
                 <w:sz w:val="24"/>
                 <w:szCs w:val="24"/>
               </w:rPr>
-              <w:t>1</w:t>
+              <w:t>6</w:t>
             </w:r>
           </w:p>
         </w:tc>
@@ -13268,15 +13557,7 @@
                 <w:sz w:val="24"/>
                 <w:szCs w:val="24"/>
               </w:rPr>
-              <w:t>9</w:t>
-            </w:r>
-            <w:r>
-              <w:rPr>
-                <w:rFonts w:ascii="Times New Roman" w:hAnsi="Times New Roman"/>
-                <w:sz w:val="24"/>
-                <w:szCs w:val="24"/>
-              </w:rPr>
-              <w:t>2</w:t>
+              <w:t>114</w:t>
             </w:r>
           </w:p>
         </w:tc>
@@ -13386,15 +13667,7 @@
                 <w:sz w:val="24"/>
                 <w:szCs w:val="24"/>
               </w:rPr>
-              <w:t>4</w:t>
-            </w:r>
-            <w:r>
-              <w:rPr>
-                <w:rFonts w:ascii="Times New Roman" w:hAnsi="Times New Roman"/>
-                <w:sz w:val="24"/>
-                <w:szCs w:val="24"/>
-              </w:rPr>
-              <w:t>4.58</w:t>
+              <w:t>40.86</w:t>
             </w:r>
             <w:r>
               <w:rPr>
@@ -13504,7 +13777,15 @@
                 <w:sz w:val="24"/>
                 <w:szCs w:val="24"/>
               </w:rPr>
-              <w:t>195.32</w:t>
+              <w:t>1</w:t>
+            </w:r>
+            <w:r>
+              <w:rPr>
+                <w:rFonts w:ascii="Times New Roman" w:hAnsi="Times New Roman"/>
+                <w:sz w:val="24"/>
+                <w:szCs w:val="24"/>
+              </w:rPr>
+              <w:t>79.14</w:t>
             </w:r>
             <w:r>
               <w:rPr>
@@ -13630,7 +13911,7 @@
                 <w:sz w:val="24"/>
                 <w:szCs w:val="24"/>
               </w:rPr>
-              <w:t>4.44</w:t>
+              <w:t>0.74</w:t>
             </w:r>
             <w:r>
               <w:rPr>
@@ -13740,7 +14021,15 @@
                 <w:sz w:val="24"/>
                 <w:szCs w:val="24"/>
               </w:rPr>
-              <w:t>195.54</w:t>
+              <w:t>1</w:t>
+            </w:r>
+            <w:r>
+              <w:rPr>
+                <w:rFonts w:ascii="Times New Roman" w:hAnsi="Times New Roman"/>
+                <w:sz w:val="24"/>
+                <w:szCs w:val="24"/>
+              </w:rPr>
+              <w:t>79.25</w:t>
             </w:r>
             <w:r>
               <w:rPr>
@@ -13858,7 +14147,15 @@
                 <w:sz w:val="24"/>
                 <w:szCs w:val="24"/>
               </w:rPr>
-              <w:t>48.58</w:t>
+              <w:t>4</w:t>
+            </w:r>
+            <w:r>
+              <w:rPr>
+                <w:rFonts w:ascii="Times New Roman" w:hAnsi="Times New Roman"/>
+                <w:sz w:val="24"/>
+                <w:szCs w:val="24"/>
+              </w:rPr>
+              <w:t>3.86</w:t>
             </w:r>
             <w:r>
               <w:rPr>
@@ -13968,7 +14265,15 @@
                 <w:sz w:val="24"/>
                 <w:szCs w:val="24"/>
               </w:rPr>
-              <w:t>199.32</w:t>
+              <w:t>1</w:t>
+            </w:r>
+            <w:r>
+              <w:rPr>
+                <w:rFonts w:ascii="Times New Roman" w:hAnsi="Times New Roman"/>
+                <w:sz w:val="24"/>
+                <w:szCs w:val="24"/>
+              </w:rPr>
+              <w:t>82.14</w:t>
             </w:r>
             <w:r>
               <w:rPr>
@@ -14086,7 +14391,15 @@
                 <w:sz w:val="24"/>
                 <w:szCs w:val="24"/>
               </w:rPr>
-              <w:t>39.58</w:t>
+              <w:t>3</w:t>
+            </w:r>
+            <w:r>
+              <w:rPr>
+                <w:rFonts w:ascii="Times New Roman" w:eastAsia="Times New Roman" w:hAnsi="Times New Roman"/>
+                <w:sz w:val="24"/>
+                <w:szCs w:val="24"/>
+              </w:rPr>
+              <w:t>7.11</w:t>
             </w:r>
             <w:r>
               <w:rPr>
@@ -14204,15 +14517,7 @@
                 <w:sz w:val="24"/>
                 <w:szCs w:val="24"/>
               </w:rPr>
-              <w:t>9</w:t>
-            </w:r>
-            <w:r>
-              <w:rPr>
-                <w:rFonts w:ascii="Times New Roman" w:eastAsia="Times New Roman" w:hAnsi="Times New Roman"/>
-                <w:sz w:val="24"/>
-                <w:szCs w:val="24"/>
-              </w:rPr>
-              <w:t>0.32</w:t>
+              <w:t>75.39</w:t>
             </w:r>
             <w:r>
               <w:rPr>
@@ -14330,15 +14635,7 @@
                 <w:sz w:val="24"/>
                 <w:szCs w:val="24"/>
               </w:rPr>
-              <w:t>4</w:t>
-            </w:r>
-            <w:r>
-              <w:rPr>
-                <w:rFonts w:ascii="Times New Roman" w:hAnsi="Times New Roman"/>
-                <w:sz w:val="24"/>
-                <w:szCs w:val="24"/>
-              </w:rPr>
-              <w:t>1.89</w:t>
+              <w:t>38.39</w:t>
             </w:r>
             <w:r>
               <w:rPr>
@@ -14456,7 +14753,7 @@
                 <w:sz w:val="24"/>
                 <w:szCs w:val="24"/>
               </w:rPr>
-              <w:t>83.54</w:t>
+              <w:t>68.34</w:t>
             </w:r>
             <w:r>
               <w:rPr>
@@ -14494,6 +14791,7 @@
                 <w:sz w:val="24"/>
                 <w:szCs w:val="24"/>
               </w:rPr>
+              <w:lastRenderedPageBreak/>
               <w:t>Hệ số dịch chỉnh</w:t>
             </w:r>
           </w:p>
@@ -14918,7 +15216,18 @@
                         <w:sz w:val="24"/>
                         <w:szCs w:val="24"/>
                       </w:rPr>
-                      <m:t>21.12</m:t>
+                      <m:t>2</m:t>
+                    </m:r>
+                    <m:r>
+                      <m:rPr>
+                        <m:sty m:val="p"/>
+                      </m:rPr>
+                      <w:rPr>
+                        <w:rFonts w:ascii="Cambria Math" w:eastAsia="Times New Roman" w:hAnsi="Cambria Math"/>
+                        <w:sz w:val="24"/>
+                        <w:szCs w:val="24"/>
+                      </w:rPr>
+                      <m:t>0.76</m:t>
                     </m:r>
                   </m:e>
                   <m:sup>
@@ -15057,7 +15366,15 @@
                         <w:sz w:val="24"/>
                         <w:szCs w:val="24"/>
                       </w:rPr>
-                      <m:t>21.12</m:t>
+                      <m:t>2</m:t>
+                    </m:r>
+                    <m:r>
+                      <w:rPr>
+                        <w:rFonts w:ascii="Cambria Math" w:eastAsia="Times New Roman" w:hAnsi="Cambria Math"/>
+                        <w:sz w:val="24"/>
+                        <w:szCs w:val="24"/>
+                      </w:rPr>
+                      <m:t>0.76</m:t>
                     </m:r>
                   </m:e>
                   <m:sup>
@@ -15183,7 +15500,15 @@
                 <w:sz w:val="24"/>
                 <w:szCs w:val="24"/>
               </w:rPr>
-              <w:t>1,6</w:t>
+              <w:t>1,</w:t>
+            </w:r>
+            <w:r>
+              <w:rPr>
+                <w:rFonts w:ascii="Times New Roman" w:eastAsia="Times New Roman" w:hAnsi="Times New Roman"/>
+                <w:sz w:val="24"/>
+                <w:szCs w:val="24"/>
+              </w:rPr>
+              <w:t>75</w:t>
             </w:r>
           </w:p>
         </w:tc>
@@ -15300,7 +15625,7 @@
                 <w:sz w:val="24"/>
                 <w:szCs w:val="24"/>
               </w:rPr>
-              <w:t>8</w:t>
+              <w:t>96</w:t>
             </w:r>
           </w:p>
         </w:tc>
@@ -15381,7 +15706,15 @@
                 <w:sz w:val="24"/>
                 <w:szCs w:val="24"/>
               </w:rPr>
-              <w:t>2 (mm)</w:t>
+              <w:t>1.5</w:t>
+            </w:r>
+            <w:r>
+              <w:rPr>
+                <w:rFonts w:ascii="Times New Roman" w:eastAsia="Times New Roman" w:hAnsi="Times New Roman"/>
+                <w:sz w:val="24"/>
+                <w:szCs w:val="24"/>
+              </w:rPr>
+              <w:t xml:space="preserve"> (mm)</w:t>
             </w:r>
           </w:p>
         </w:tc>
@@ -15410,7 +15743,6 @@
                 <w:sz w:val="24"/>
                 <w:szCs w:val="24"/>
               </w:rPr>
-              <w:lastRenderedPageBreak/>
               <w:t>Góc nghiêng của răng</w:t>
             </w:r>
           </w:p>
@@ -15482,7 +15814,51 @@
                         <w:sz w:val="24"/>
                         <w:szCs w:val="24"/>
                       </w:rPr>
-                      <m:t>19.6</m:t>
+                      <m:t>1</m:t>
+                    </m:r>
+                    <m:r>
+                      <m:rPr>
+                        <m:sty m:val="p"/>
+                      </m:rPr>
+                      <w:rPr>
+                        <w:rFonts w:ascii="Cambria Math" w:eastAsia="Times New Roman" w:hAnsi="Cambria Math"/>
+                        <w:sz w:val="24"/>
+                        <w:szCs w:val="24"/>
+                      </w:rPr>
+                      <m:t>6</m:t>
+                    </m:r>
+                    <m:r>
+                      <m:rPr>
+                        <m:sty m:val="p"/>
+                      </m:rPr>
+                      <w:rPr>
+                        <w:rFonts w:ascii="Cambria Math" w:eastAsia="Times New Roman" w:hAnsi="Cambria Math"/>
+                        <w:sz w:val="24"/>
+                        <w:szCs w:val="24"/>
+                      </w:rPr>
+                      <m:t>.</m:t>
+                    </m:r>
+                    <m:r>
+                      <m:rPr>
+                        <m:sty m:val="p"/>
+                      </m:rPr>
+                      <w:rPr>
+                        <w:rFonts w:ascii="Cambria Math" w:eastAsia="Times New Roman" w:hAnsi="Cambria Math"/>
+                        <w:sz w:val="24"/>
+                        <w:szCs w:val="24"/>
+                      </w:rPr>
+                      <m:t>2</m:t>
+                    </m:r>
+                    <m:r>
+                      <m:rPr>
+                        <m:sty m:val="p"/>
+                      </m:rPr>
+                      <w:rPr>
+                        <w:rFonts w:ascii="Cambria Math" w:eastAsia="Times New Roman" w:hAnsi="Cambria Math"/>
+                        <w:sz w:val="24"/>
+                        <w:szCs w:val="24"/>
+                      </w:rPr>
+                      <m:t>6</m:t>
                     </m:r>
                   </m:e>
                   <m:sup>
@@ -15616,7 +15992,7 @@
                 <w:sz w:val="24"/>
                 <w:szCs w:val="24"/>
               </w:rPr>
-              <w:t>6</w:t>
+              <w:t>3</w:t>
             </w:r>
             <w:r>
               <w:rPr>
@@ -15879,10 +16255,10 @@
           <w:position w:val="-30"/>
         </w:rPr>
         <w:object w:dxaOrig="3180" w:dyaOrig="680" w14:anchorId="43C641D4">
-          <v:shape id="_x0000_i1167" type="#_x0000_t75" style="width:159pt;height:33.45pt" o:ole="">
-            <v:imagedata r:id="rId272" o:title=""/>
+          <v:shape id="_x0000_i1172" type="#_x0000_t75" style="width:159.6pt;height:33.85pt" o:ole="">
+            <v:imagedata r:id="rId280" o:title=""/>
           </v:shape>
-          <o:OLEObject Type="Embed" ProgID="Equation.DSMT4" ShapeID="_x0000_i1167" DrawAspect="Content" ObjectID="_1790417380" r:id="rId278"/>
+          <o:OLEObject Type="Embed" ProgID="Equation.DSMT4" ShapeID="_x0000_i1172" DrawAspect="Content" ObjectID="_1790447761" r:id="rId281"/>
         </w:object>
       </w:r>
       <w:r>
@@ -15912,10 +16288,10 @@
           <w:position w:val="-12"/>
         </w:rPr>
         <w:object w:dxaOrig="4540" w:dyaOrig="360" w14:anchorId="27D84D2A">
-          <v:shape id="_x0000_i1168" type="#_x0000_t75" style="width:227.15pt;height:18pt" o:ole="">
-            <v:imagedata r:id="rId274" o:title=""/>
+          <v:shape id="_x0000_i1173" type="#_x0000_t75" style="width:226.75pt;height:18.25pt" o:ole="">
+            <v:imagedata r:id="rId282" o:title=""/>
           </v:shape>
-          <o:OLEObject Type="Embed" ProgID="Equation.DSMT4" ShapeID="_x0000_i1168" DrawAspect="Content" ObjectID="_1790417381" r:id="rId279"/>
+          <o:OLEObject Type="Embed" ProgID="Equation.DSMT4" ShapeID="_x0000_i1173" DrawAspect="Content" ObjectID="_1790447762" r:id="rId283"/>
         </w:object>
       </w:r>
     </w:p>
@@ -15945,10 +16321,10 @@
           <w:position w:val="-12"/>
         </w:rPr>
         <w:object w:dxaOrig="4420" w:dyaOrig="360" w14:anchorId="3015145C">
-          <v:shape id="_x0000_i1169" type="#_x0000_t75" style="width:221.15pt;height:18pt" o:ole="">
-            <v:imagedata r:id="rId276" o:title=""/>
+          <v:shape id="_x0000_i1174" type="#_x0000_t75" style="width:220.85pt;height:18.25pt" o:ole="">
+            <v:imagedata r:id="rId284" o:title=""/>
           </v:shape>
-          <o:OLEObject Type="Embed" ProgID="Equation.DSMT4" ShapeID="_x0000_i1169" DrawAspect="Content" ObjectID="_1790417382" r:id="rId280"/>
+          <o:OLEObject Type="Embed" ProgID="Equation.DSMT4" ShapeID="_x0000_i1174" DrawAspect="Content" ObjectID="_1790447763" r:id="rId285"/>
         </w:object>
       </w:r>
     </w:p>
@@ -15993,10 +16369,10 @@
           <w:position w:val="-74"/>
         </w:rPr>
         <w:object w:dxaOrig="3980" w:dyaOrig="1600" w14:anchorId="26757334">
-          <v:shape id="_x0000_i1170" type="#_x0000_t75" style="width:198.85pt;height:79.7pt" o:ole="">
-            <v:imagedata r:id="rId281" o:title=""/>
+          <v:shape id="_x0000_i1175" type="#_x0000_t75" style="width:198.8pt;height:80.05pt" o:ole="">
+            <v:imagedata r:id="rId286" o:title=""/>
           </v:shape>
-          <o:OLEObject Type="Embed" ProgID="Equation.DSMT4" ShapeID="_x0000_i1170" DrawAspect="Content" ObjectID="_1790417383" r:id="rId282"/>
+          <o:OLEObject Type="Embed" ProgID="Equation.DSMT4" ShapeID="_x0000_i1175" DrawAspect="Content" ObjectID="_1790447764" r:id="rId287"/>
         </w:object>
       </w:r>
     </w:p>

</xml_diff>

<commit_message>
3.4 ok tính tiếp 3.6 để hoàn thiện 3.5
</commit_message>
<xml_diff>
--- a/Báo cáo Bài tập lớn CTM - template_After_fbef4203fbfc7d497e593cdff0eedfe8a232eebe.docx
+++ b/Báo cáo Bài tập lớn CTM - template_After_fbef4203fbfc7d497e593cdff0eedfe8a232eebe.docx
@@ -469,31 +469,7 @@
                                 <w:sz w:val="40"/>
                                 <w:szCs w:val="40"/>
                               </w:rPr>
-                              <w:t>1/</w:t>
-                            </w:r>
-                            <w:proofErr w:type="gramStart"/>
-                            <w:r>
-                              <w:rPr>
-                                <w:rFonts w:ascii="Times New Roman" w:hAnsi="Times New Roman"/>
-                                <w:b/>
-                                <w:bCs/>
-                                <w:color w:val="002060"/>
-                                <w:sz w:val="40"/>
-                                <w:szCs w:val="40"/>
-                              </w:rPr>
-                              <w:t>P.MEM16.H</w:t>
-                            </w:r>
-                            <w:proofErr w:type="gramEnd"/>
-                            <w:r>
-                              <w:rPr>
-                                <w:rFonts w:ascii="Times New Roman" w:hAnsi="Times New Roman"/>
-                                <w:b/>
-                                <w:bCs/>
-                                <w:color w:val="002060"/>
-                                <w:sz w:val="40"/>
-                                <w:szCs w:val="40"/>
-                              </w:rPr>
-                              <w:t>1</w:t>
+                              <w:t>1/P.MEM16.H1</w:t>
                             </w:r>
                           </w:p>
                           <w:p>
@@ -519,7 +495,6 @@
                               </w:rPr>
                               <w:t xml:space="preserve">Học kỳ </w:t>
                             </w:r>
-                            <w:proofErr w:type="gramStart"/>
                             <w:r>
                               <w:rPr>
                                 <w:rFonts w:ascii="Times New Roman" w:hAnsi="Times New Roman"/>
@@ -538,18 +513,7 @@
                                 <w:sz w:val="32"/>
                                 <w:szCs w:val="32"/>
                               </w:rPr>
-                              <w:t xml:space="preserve">  Năm</w:t>
-                            </w:r>
-                            <w:proofErr w:type="gramEnd"/>
-                            <w:r>
-                              <w:rPr>
-                                <w:rFonts w:ascii="Times New Roman" w:hAnsi="Times New Roman"/>
-                                <w:bCs/>
-                                <w:color w:val="002060"/>
-                                <w:sz w:val="32"/>
-                                <w:szCs w:val="32"/>
-                              </w:rPr>
-                              <w:t xml:space="preserve"> học 202</w:t>
+                              <w:t xml:space="preserve">  Năm học 202</w:t>
                             </w:r>
                             <w:r>
                               <w:rPr>
@@ -892,7 +856,6 @@
                               </w:rPr>
                               <w:tab/>
                             </w:r>
-                            <w:proofErr w:type="gramStart"/>
                             <w:r>
                               <w:rPr>
                                 <w:rFonts w:ascii="Times New Roman" w:hAnsi="Times New Roman"/>
@@ -900,17 +863,7 @@
                                 <w:sz w:val="28"/>
                                 <w:szCs w:val="28"/>
                               </w:rPr>
-                              <w:t>PGS.TS.Vũ</w:t>
-                            </w:r>
-                            <w:proofErr w:type="gramEnd"/>
-                            <w:r>
-                              <w:rPr>
-                                <w:rFonts w:ascii="Times New Roman" w:hAnsi="Times New Roman"/>
-                                <w:color w:val="002060"/>
-                                <w:sz w:val="28"/>
-                                <w:szCs w:val="28"/>
-                              </w:rPr>
-                              <w:t xml:space="preserve"> Lê Huy</w:t>
+                              <w:t>PGS.TS.Vũ Lê Huy</w:t>
                             </w:r>
                           </w:p>
                           <w:p>
@@ -1331,31 +1284,7 @@
                           <w:sz w:val="40"/>
                           <w:szCs w:val="40"/>
                         </w:rPr>
-                        <w:t>1/</w:t>
-                      </w:r>
-                      <w:proofErr w:type="gramStart"/>
-                      <w:r>
-                        <w:rPr>
-                          <w:rFonts w:ascii="Times New Roman" w:hAnsi="Times New Roman"/>
-                          <w:b/>
-                          <w:bCs/>
-                          <w:color w:val="002060"/>
-                          <w:sz w:val="40"/>
-                          <w:szCs w:val="40"/>
-                        </w:rPr>
-                        <w:t>P.MEM16.H</w:t>
-                      </w:r>
-                      <w:proofErr w:type="gramEnd"/>
-                      <w:r>
-                        <w:rPr>
-                          <w:rFonts w:ascii="Times New Roman" w:hAnsi="Times New Roman"/>
-                          <w:b/>
-                          <w:bCs/>
-                          <w:color w:val="002060"/>
-                          <w:sz w:val="40"/>
-                          <w:szCs w:val="40"/>
-                        </w:rPr>
-                        <w:t>1</w:t>
+                        <w:t>1/P.MEM16.H1</w:t>
                       </w:r>
                     </w:p>
                     <w:p>
@@ -1381,7 +1310,6 @@
                         </w:rPr>
                         <w:t xml:space="preserve">Học kỳ </w:t>
                       </w:r>
-                      <w:proofErr w:type="gramStart"/>
                       <w:r>
                         <w:rPr>
                           <w:rFonts w:ascii="Times New Roman" w:hAnsi="Times New Roman"/>
@@ -1400,18 +1328,7 @@
                           <w:sz w:val="32"/>
                           <w:szCs w:val="32"/>
                         </w:rPr>
-                        <w:t xml:space="preserve">  Năm</w:t>
-                      </w:r>
-                      <w:proofErr w:type="gramEnd"/>
-                      <w:r>
-                        <w:rPr>
-                          <w:rFonts w:ascii="Times New Roman" w:hAnsi="Times New Roman"/>
-                          <w:bCs/>
-                          <w:color w:val="002060"/>
-                          <w:sz w:val="32"/>
-                          <w:szCs w:val="32"/>
-                        </w:rPr>
-                        <w:t xml:space="preserve"> học 202</w:t>
+                        <w:t xml:space="preserve">  Năm học 202</w:t>
                       </w:r>
                       <w:r>
                         <w:rPr>
@@ -1754,7 +1671,6 @@
                         </w:rPr>
                         <w:tab/>
                       </w:r>
-                      <w:proofErr w:type="gramStart"/>
                       <w:r>
                         <w:rPr>
                           <w:rFonts w:ascii="Times New Roman" w:hAnsi="Times New Roman"/>
@@ -1762,17 +1678,7 @@
                           <w:sz w:val="28"/>
                           <w:szCs w:val="28"/>
                         </w:rPr>
-                        <w:t>PGS.TS.Vũ</w:t>
-                      </w:r>
-                      <w:proofErr w:type="gramEnd"/>
-                      <w:r>
-                        <w:rPr>
-                          <w:rFonts w:ascii="Times New Roman" w:hAnsi="Times New Roman"/>
-                          <w:color w:val="002060"/>
-                          <w:sz w:val="28"/>
-                          <w:szCs w:val="28"/>
-                        </w:rPr>
-                        <w:t xml:space="preserve"> Lê Huy</w:t>
+                        <w:t>PGS.TS.Vũ Lê Huy</w:t>
                       </w:r>
                     </w:p>
                     <w:p>
@@ -2116,25 +2022,7 @@
           <w:sz w:val="24"/>
           <w:szCs w:val="24"/>
         </w:rPr>
-        <w:t>1/</w:t>
-      </w:r>
-      <w:proofErr w:type="gramStart"/>
-      <w:r>
-        <w:rPr>
-          <w:rFonts w:ascii="Times New Roman" w:hAnsi="Times New Roman"/>
-          <w:sz w:val="24"/>
-          <w:szCs w:val="24"/>
-        </w:rPr>
-        <w:t>P.MEM16.H</w:t>
-      </w:r>
-      <w:proofErr w:type="gramEnd"/>
-      <w:r>
-        <w:rPr>
-          <w:rFonts w:ascii="Times New Roman" w:hAnsi="Times New Roman"/>
-          <w:sz w:val="24"/>
-          <w:szCs w:val="24"/>
-        </w:rPr>
-        <w:t>1</w:t>
+        <w:t>1/P.MEM16.H1</w:t>
       </w:r>
     </w:p>
     <w:p>
@@ -3161,19 +3049,8 @@
           <w:sz w:val="24"/>
           <w:szCs w:val="28"/>
         </w:rPr>
-        <w:t>………., ngày ……… tháng ……… năm …</w:t>
-      </w:r>
-      <w:proofErr w:type="gramStart"/>
-      <w:r>
-        <w:rPr>
-          <w:rFonts w:ascii="Times New Roman" w:hAnsi="Times New Roman"/>
-          <w:i/>
-          <w:sz w:val="24"/>
-          <w:szCs w:val="28"/>
-        </w:rPr>
-        <w:t>…..</w:t>
-      </w:r>
-      <w:proofErr w:type="gramEnd"/>
+        <w:t>………., ngày ……… tháng ……… năm ……..</w:t>
+      </w:r>
     </w:p>
     <w:p>
       <w:pPr>
@@ -4506,7 +4383,7 @@
             <w:noProof/>
             <w:webHidden/>
           </w:rPr>
-          <w:t>12</w:t>
+          <w:t>11</w:t>
         </w:r>
         <w:r>
           <w:rPr>
@@ -4578,7 +4455,7 @@
             <w:noProof/>
             <w:webHidden/>
           </w:rPr>
-          <w:t>13</w:t>
+          <w:t>14</w:t>
         </w:r>
         <w:r>
           <w:rPr>
@@ -4650,7 +4527,7 @@
             <w:noProof/>
             <w:webHidden/>
           </w:rPr>
-          <w:t>14</w:t>
+          <w:t>15</w:t>
         </w:r>
         <w:r>
           <w:rPr>
@@ -4718,7 +4595,7 @@
             <w:noProof/>
             <w:webHidden/>
           </w:rPr>
-          <w:t>16</w:t>
+          <w:t>17</w:t>
         </w:r>
         <w:r>
           <w:rPr>
@@ -4790,7 +4667,7 @@
             <w:noProof/>
             <w:webHidden/>
           </w:rPr>
-          <w:t>16</w:t>
+          <w:t>17</w:t>
         </w:r>
         <w:r>
           <w:rPr>
@@ -4862,7 +4739,7 @@
             <w:noProof/>
             <w:webHidden/>
           </w:rPr>
-          <w:t>16</w:t>
+          <w:t>17</w:t>
         </w:r>
         <w:r>
           <w:rPr>
@@ -4934,7 +4811,7 @@
             <w:noProof/>
             <w:webHidden/>
           </w:rPr>
-          <w:t>16</w:t>
+          <w:t>18</w:t>
         </w:r>
         <w:r>
           <w:rPr>
@@ -5006,7 +4883,7 @@
             <w:noProof/>
             <w:webHidden/>
           </w:rPr>
-          <w:t>16</w:t>
+          <w:t>18</w:t>
         </w:r>
         <w:r>
           <w:rPr>
@@ -5108,7 +4985,7 @@
             <w:noProof/>
             <w:webHidden/>
           </w:rPr>
-          <w:t>16</w:t>
+          <w:t>19</w:t>
         </w:r>
         <w:r>
           <w:rPr>
@@ -5214,7 +5091,7 @@
             <w:noProof/>
             <w:webHidden/>
           </w:rPr>
-          <w:t>16</w:t>
+          <w:t>19</w:t>
         </w:r>
         <w:r>
           <w:rPr>
@@ -5294,7 +5171,7 @@
             <w:noProof/>
             <w:webHidden/>
           </w:rPr>
-          <w:t>16</w:t>
+          <w:t>19</w:t>
         </w:r>
         <w:r>
           <w:rPr>
@@ -5362,7 +5239,7 @@
             <w:noProof/>
             <w:webHidden/>
           </w:rPr>
-          <w:t>17</w:t>
+          <w:t>20</w:t>
         </w:r>
         <w:r>
           <w:rPr>
@@ -5430,7 +5307,7 @@
             <w:noProof/>
             <w:webHidden/>
           </w:rPr>
-          <w:t>18</w:t>
+          <w:t>21</w:t>
         </w:r>
         <w:r>
           <w:rPr>
@@ -5566,74 +5443,49 @@
           <w:sz w:val="26"/>
           <w:szCs w:val="26"/>
         </w:rPr>
-        <w:t>An abstract is an outline/</w:t>
-      </w:r>
-      <w:proofErr w:type="gramStart"/>
+        <w:t>An abstract is an outline/brief summary</w:t>
+      </w:r>
       <w:r>
         <w:rPr>
           <w:sz w:val="26"/>
           <w:szCs w:val="26"/>
         </w:rPr>
-        <w:t>brief summary</w:t>
-      </w:r>
-      <w:proofErr w:type="gramEnd"/>
+        <w:t xml:space="preserve"> of this minor </w:t>
+      </w:r>
       <w:r>
         <w:rPr>
           <w:sz w:val="26"/>
           <w:szCs w:val="26"/>
         </w:rPr>
-        <w:t xml:space="preserve"> of this minor </w:t>
+        <w:t>project</w:t>
       </w:r>
       <w:r>
         <w:rPr>
           <w:sz w:val="26"/>
           <w:szCs w:val="26"/>
         </w:rPr>
-        <w:t>project</w:t>
+        <w:t xml:space="preserve">, target and main results obtained. </w:t>
       </w:r>
       <w:r>
         <w:rPr>
           <w:sz w:val="26"/>
           <w:szCs w:val="26"/>
         </w:rPr>
-        <w:t xml:space="preserve">, target and main results obtained. </w:t>
+        <w:t xml:space="preserve">Abstracts should be written after the full </w:t>
       </w:r>
       <w:r>
         <w:rPr>
           <w:sz w:val="26"/>
           <w:szCs w:val="26"/>
         </w:rPr>
-        <w:t xml:space="preserve">Abstracts should be written after the full </w:t>
+        <w:t>report</w:t>
       </w:r>
       <w:r>
         <w:rPr>
           <w:sz w:val="26"/>
           <w:szCs w:val="26"/>
         </w:rPr>
-        <w:t>report</w:t>
-      </w:r>
-      <w:r>
-        <w:rPr>
-          <w:sz w:val="26"/>
-          <w:szCs w:val="26"/>
-        </w:rPr>
-        <w:t xml:space="preserve"> is </w:t>
-      </w:r>
-      <w:proofErr w:type="gramStart"/>
-      <w:r>
-        <w:rPr>
-          <w:sz w:val="26"/>
-          <w:szCs w:val="26"/>
-        </w:rPr>
-        <w:t>written, and</w:t>
-      </w:r>
-      <w:proofErr w:type="gramEnd"/>
-      <w:r>
-        <w:rPr>
-          <w:sz w:val="26"/>
-          <w:szCs w:val="26"/>
-        </w:rPr>
-        <w:t xml:space="preserve"> are usually about 1</w:t>
+        <w:t xml:space="preserve"> is written, and are usually about 1</w:t>
       </w:r>
       <w:r>
         <w:rPr>
@@ -6022,18 +5874,10 @@
         <w:t>tốc độ quay khá cao nên chọn đai</w:t>
       </w:r>
       <w:r>
-        <w:t xml:space="preserve"> dẹt chất </w:t>
-      </w:r>
-      <w:proofErr w:type="gramStart"/>
-      <w:r>
-        <w:t xml:space="preserve">liệu </w:t>
-      </w:r>
-      <w:r>
-        <w:t xml:space="preserve"> vải</w:t>
-      </w:r>
-      <w:proofErr w:type="gramEnd"/>
-      <w:r>
-        <w:t xml:space="preserve"> cao su.</w:t>
+        <w:t xml:space="preserve"> dẹt chất liệu </w:t>
+      </w:r>
+      <w:r>
+        <w:t xml:space="preserve"> vải cao su.</w:t>
       </w:r>
     </w:p>
     <w:p>
@@ -6089,10 +5933,10 @@
             <v:path o:extrusionok="f" gradientshapeok="t" o:connecttype="rect"/>
             <o:lock v:ext="edit" aspectratio="t"/>
           </v:shapetype>
-          <v:shape id="_x0000_i1025" type="#_x0000_t75" style="width:237.25pt;height:21.8pt" o:ole="">
+          <v:shape id="_x0000_i1025" type="#_x0000_t75" style="width:237.3pt;height:21.9pt" o:ole="">
             <v:imagedata r:id="rId15" o:title=""/>
           </v:shape>
-          <o:OLEObject Type="Embed" ProgID="Equation.DSMT4" ShapeID="_x0000_i1025" DrawAspect="Content" ObjectID="_1790527478" r:id="rId16"/>
+          <o:OLEObject Type="Embed" ProgID="Equation.DSMT4" ShapeID="_x0000_i1025" DrawAspect="Content" ObjectID="_1790542810" r:id="rId16"/>
         </w:object>
       </w:r>
     </w:p>
@@ -6142,10 +5986,10 @@
           <w:position w:val="-6"/>
         </w:rPr>
         <w:object w:dxaOrig="200" w:dyaOrig="220" w14:anchorId="08B11B76">
-          <v:shape id="_x0000_i1026" type="#_x0000_t75" style="width:7.1pt;height:14.2pt" o:ole="">
+          <v:shape id="_x0000_i1026" type="#_x0000_t75" style="width:6.9pt;height:14.4pt" o:ole="">
             <v:imagedata r:id="rId17" o:title=""/>
           </v:shape>
-          <o:OLEObject Type="Embed" ProgID="Equation.DSMT4" ShapeID="_x0000_i1026" DrawAspect="Content" ObjectID="_1790527479" r:id="rId18"/>
+          <o:OLEObject Type="Embed" ProgID="Equation.DSMT4" ShapeID="_x0000_i1026" DrawAspect="Content" ObjectID="_1790542811" r:id="rId18"/>
         </w:object>
       </w:r>
       <w:r>
@@ -6154,11 +5998,9 @@
       <w:r>
         <w:t xml:space="preserve"> </w:t>
       </w:r>
-      <w:proofErr w:type="gramStart"/>
       <w:r>
         <w:t>0.02;</w:t>
       </w:r>
-      <w:proofErr w:type="gramEnd"/>
     </w:p>
     <w:p>
       <w:pPr>
@@ -6183,10 +6025,10 @@
           <w:position w:val="-12"/>
         </w:rPr>
         <w:object w:dxaOrig="5300" w:dyaOrig="360" w14:anchorId="56057F8F">
-          <v:shape id="_x0000_i1027" type="#_x0000_t75" style="width:302.2pt;height:21.8pt" o:ole="">
+          <v:shape id="_x0000_i1027" type="#_x0000_t75" style="width:301.8pt;height:21.9pt" o:ole="">
             <v:imagedata r:id="rId19" o:title=""/>
           </v:shape>
-          <o:OLEObject Type="Embed" ProgID="Equation.DSMT4" ShapeID="_x0000_i1027" DrawAspect="Content" ObjectID="_1790527480" r:id="rId20"/>
+          <o:OLEObject Type="Embed" ProgID="Equation.DSMT4" ShapeID="_x0000_i1027" DrawAspect="Content" ObjectID="_1790542812" r:id="rId20"/>
         </w:object>
       </w:r>
     </w:p>
@@ -6237,10 +6079,10 @@
           <w:position w:val="-30"/>
         </w:rPr>
         <w:object w:dxaOrig="3780" w:dyaOrig="680" w14:anchorId="7757F730">
-          <v:shape id="_x0000_i1028" type="#_x0000_t75" style="width:201.8pt;height:36pt" o:ole="">
+          <v:shape id="_x0000_i1028" type="#_x0000_t75" style="width:201.6pt;height:36.3pt" o:ole="">
             <v:imagedata r:id="rId21" o:title=""/>
           </v:shape>
-          <o:OLEObject Type="Embed" ProgID="Equation.DSMT4" ShapeID="_x0000_i1028" DrawAspect="Content" ObjectID="_1790527481" r:id="rId22"/>
+          <o:OLEObject Type="Embed" ProgID="Equation.DSMT4" ShapeID="_x0000_i1028" DrawAspect="Content" ObjectID="_1790542813" r:id="rId22"/>
         </w:object>
       </w:r>
     </w:p>
@@ -6274,10 +6116,10 @@
           <w:position w:val="-12"/>
         </w:rPr>
         <w:object w:dxaOrig="3700" w:dyaOrig="360" w14:anchorId="5D57366C">
-          <v:shape id="_x0000_i1029" type="#_x0000_t75" style="width:187.1pt;height:21.8pt" o:ole="">
+          <v:shape id="_x0000_i1029" type="#_x0000_t75" style="width:187.2pt;height:21.9pt" o:ole="">
             <v:imagedata r:id="rId23" o:title=""/>
           </v:shape>
-          <o:OLEObject Type="Embed" ProgID="Equation.DSMT4" ShapeID="_x0000_i1029" DrawAspect="Content" ObjectID="_1790527482" r:id="rId24"/>
+          <o:OLEObject Type="Embed" ProgID="Equation.DSMT4" ShapeID="_x0000_i1029" DrawAspect="Content" ObjectID="_1790542814" r:id="rId24"/>
         </w:object>
       </w:r>
     </w:p>
@@ -6337,10 +6179,10 @@
           <w:position w:val="-54"/>
         </w:rPr>
         <w:object w:dxaOrig="3940" w:dyaOrig="1640" w14:anchorId="3DE54567">
-          <v:shape id="_x0000_i1030" type="#_x0000_t75" style="width:194.2pt;height:79.1pt" o:ole="">
+          <v:shape id="_x0000_i1030" type="#_x0000_t75" style="width:194.1pt;height:78.9pt" o:ole="">
             <v:imagedata r:id="rId25" o:title=""/>
           </v:shape>
-          <o:OLEObject Type="Embed" ProgID="Equation.DSMT4" ShapeID="_x0000_i1030" DrawAspect="Content" ObjectID="_1790527483" r:id="rId26"/>
+          <o:OLEObject Type="Embed" ProgID="Equation.DSMT4" ShapeID="_x0000_i1030" DrawAspect="Content" ObjectID="_1790542815" r:id="rId26"/>
         </w:object>
       </w:r>
     </w:p>
@@ -6364,10 +6206,10 @@
           <w:position w:val="-24"/>
         </w:rPr>
         <w:object w:dxaOrig="4740" w:dyaOrig="620" w14:anchorId="4A366EF1">
-          <v:shape id="_x0000_i1031" type="#_x0000_t75" style="width:259.1pt;height:36pt" o:ole="">
+          <v:shape id="_x0000_i1031" type="#_x0000_t75" style="width:259.2pt;height:35.7pt" o:ole="">
             <v:imagedata r:id="rId27" o:title=""/>
           </v:shape>
-          <o:OLEObject Type="Embed" ProgID="Equation.DSMT4" ShapeID="_x0000_i1031" DrawAspect="Content" ObjectID="_1790527484" r:id="rId28"/>
+          <o:OLEObject Type="Embed" ProgID="Equation.DSMT4" ShapeID="_x0000_i1031" DrawAspect="Content" ObjectID="_1790542816" r:id="rId28"/>
         </w:object>
       </w:r>
       <w:r>
@@ -6392,10 +6234,10 @@
           <w:position w:val="-24"/>
         </w:rPr>
         <w:object w:dxaOrig="3840" w:dyaOrig="620" w14:anchorId="468E8299">
-          <v:shape id="_x0000_i1032" type="#_x0000_t75" style="width:201.8pt;height:36pt" o:ole="">
+          <v:shape id="_x0000_i1032" type="#_x0000_t75" style="width:201.6pt;height:35.7pt" o:ole="">
             <v:imagedata r:id="rId29" o:title=""/>
           </v:shape>
-          <o:OLEObject Type="Embed" ProgID="Equation.DSMT4" ShapeID="_x0000_i1032" DrawAspect="Content" ObjectID="_1790527485" r:id="rId30"/>
+          <o:OLEObject Type="Embed" ProgID="Equation.DSMT4" ShapeID="_x0000_i1032" DrawAspect="Content" ObjectID="_1790542817" r:id="rId30"/>
         </w:object>
       </w:r>
       <w:r>
@@ -6414,10 +6256,10 @@
           <w:position w:val="-12"/>
         </w:rPr>
         <w:object w:dxaOrig="279" w:dyaOrig="360" w14:anchorId="3D2D6CD8">
-          <v:shape id="_x0000_i1033" type="#_x0000_t75" style="width:14.2pt;height:21.8pt" o:ole="">
+          <v:shape id="_x0000_i1033" type="#_x0000_t75" style="width:14.4pt;height:21.9pt" o:ole="">
             <v:imagedata r:id="rId31" o:title=""/>
           </v:shape>
-          <o:OLEObject Type="Embed" ProgID="Equation.DSMT4" ShapeID="_x0000_i1033" DrawAspect="Content" ObjectID="_1790527486" r:id="rId32"/>
+          <o:OLEObject Type="Embed" ProgID="Equation.DSMT4" ShapeID="_x0000_i1033" DrawAspect="Content" ObjectID="_1790542818" r:id="rId32"/>
         </w:object>
       </w:r>
       <w:r>
@@ -6434,10 +6276,10 @@
           <w:position w:val="-24"/>
         </w:rPr>
         <w:object w:dxaOrig="3300" w:dyaOrig="660" w14:anchorId="681903B7">
-          <v:shape id="_x0000_i1034" type="#_x0000_t75" style="width:165.8pt;height:36pt" o:ole="">
+          <v:shape id="_x0000_i1034" type="#_x0000_t75" style="width:165.9pt;height:36.3pt" o:ole="">
             <v:imagedata r:id="rId33" o:title=""/>
           </v:shape>
-          <o:OLEObject Type="Embed" ProgID="Equation.DSMT4" ShapeID="_x0000_i1034" DrawAspect="Content" ObjectID="_1790527487" r:id="rId34"/>
+          <o:OLEObject Type="Embed" ProgID="Equation.DSMT4" ShapeID="_x0000_i1034" DrawAspect="Content" ObjectID="_1790542819" r:id="rId34"/>
         </w:object>
       </w:r>
       <w:r>
@@ -6448,10 +6290,10 @@
           <w:position w:val="-12"/>
         </w:rPr>
         <w:object w:dxaOrig="279" w:dyaOrig="360" w14:anchorId="3F210C49">
-          <v:shape id="_x0000_i1035" type="#_x0000_t75" style="width:14.2pt;height:21.8pt" o:ole="">
+          <v:shape id="_x0000_i1035" type="#_x0000_t75" style="width:14.4pt;height:21.9pt" o:ole="">
             <v:imagedata r:id="rId31" o:title=""/>
           </v:shape>
-          <o:OLEObject Type="Embed" ProgID="Equation.DSMT4" ShapeID="_x0000_i1035" DrawAspect="Content" ObjectID="_1790527488" r:id="rId35"/>
+          <o:OLEObject Type="Embed" ProgID="Equation.DSMT4" ShapeID="_x0000_i1035" DrawAspect="Content" ObjectID="_1790542820" r:id="rId35"/>
         </w:object>
       </w:r>
       <w:r>
@@ -6544,10 +6386,10 @@
           <w:position w:val="-24"/>
         </w:rPr>
         <w:object w:dxaOrig="1800" w:dyaOrig="620" w14:anchorId="3E386B6B">
-          <v:shape id="_x0000_i1036" type="#_x0000_t75" style="width:93.8pt;height:28.9pt" o:ole="">
+          <v:shape id="_x0000_i1036" type="#_x0000_t75" style="width:93.9pt;height:28.8pt" o:ole="">
             <v:imagedata r:id="rId36" o:title=""/>
           </v:shape>
-          <o:OLEObject Type="Embed" ProgID="Equation.DSMT4" ShapeID="_x0000_i1036" DrawAspect="Content" ObjectID="_1790527489" r:id="rId37"/>
+          <o:OLEObject Type="Embed" ProgID="Equation.DSMT4" ShapeID="_x0000_i1036" DrawAspect="Content" ObjectID="_1790542821" r:id="rId37"/>
         </w:object>
       </w:r>
       <w:r>
@@ -6565,10 +6407,10 @@
           <w:position w:val="-6"/>
         </w:rPr>
         <w:object w:dxaOrig="220" w:dyaOrig="279" w14:anchorId="65F828E6">
-          <v:shape id="_x0000_i1037" type="#_x0000_t75" style="width:14.2pt;height:14.2pt" o:ole="">
+          <v:shape id="_x0000_i1037" type="#_x0000_t75" style="width:14.4pt;height:14.4pt" o:ole="">
             <v:imagedata r:id="rId38" o:title=""/>
           </v:shape>
-          <o:OLEObject Type="Embed" ProgID="Equation.DSMT4" ShapeID="_x0000_i1037" DrawAspect="Content" ObjectID="_1790527490" r:id="rId39"/>
+          <o:OLEObject Type="Embed" ProgID="Equation.DSMT4" ShapeID="_x0000_i1037" DrawAspect="Content" ObjectID="_1790542822" r:id="rId39"/>
         </w:object>
       </w:r>
       <w:r>
@@ -6629,10 +6471,10 @@
           <w:position w:val="-6"/>
         </w:rPr>
         <w:object w:dxaOrig="220" w:dyaOrig="279" w14:anchorId="0E78FEE5">
-          <v:shape id="_x0000_i1038" type="#_x0000_t75" style="width:14.2pt;height:14.2pt" o:ole="">
+          <v:shape id="_x0000_i1038" type="#_x0000_t75" style="width:14.4pt;height:14.4pt" o:ole="">
             <v:imagedata r:id="rId38" o:title=""/>
           </v:shape>
-          <o:OLEObject Type="Embed" ProgID="Equation.DSMT4" ShapeID="_x0000_i1038" DrawAspect="Content" ObjectID="_1790527491" r:id="rId40"/>
+          <o:OLEObject Type="Embed" ProgID="Equation.DSMT4" ShapeID="_x0000_i1038" DrawAspect="Content" ObjectID="_1790542823" r:id="rId40"/>
         </w:object>
       </w:r>
       <w:r>
@@ -6752,10 +6594,10 @@
           <w:position w:val="-12"/>
         </w:rPr>
         <w:object w:dxaOrig="5800" w:dyaOrig="380" w14:anchorId="652C6B53">
-          <v:shape id="_x0000_i1039" type="#_x0000_t75" style="width:4in;height:21.8pt" o:ole="">
+          <v:shape id="_x0000_i1039" type="#_x0000_t75" style="width:4in;height:21.9pt" o:ole="">
             <v:imagedata r:id="rId41" o:title=""/>
           </v:shape>
-          <o:OLEObject Type="Embed" ProgID="Equation.DSMT4" ShapeID="_x0000_i1039" DrawAspect="Content" ObjectID="_1790527492" r:id="rId42"/>
+          <o:OLEObject Type="Embed" ProgID="Equation.DSMT4" ShapeID="_x0000_i1039" DrawAspect="Content" ObjectID="_1790542824" r:id="rId42"/>
         </w:object>
       </w:r>
     </w:p>
@@ -6815,10 +6657,10 @@
           <w:position w:val="-12"/>
         </w:rPr>
         <w:object w:dxaOrig="5179" w:dyaOrig="380" w14:anchorId="26506CFB">
-          <v:shape id="_x0000_i1040" type="#_x0000_t75" style="width:259.1pt;height:21.8pt" o:ole="">
+          <v:shape id="_x0000_i1040" type="#_x0000_t75" style="width:259.2pt;height:21.9pt" o:ole="">
             <v:imagedata r:id="rId43" o:title=""/>
           </v:shape>
-          <o:OLEObject Type="Embed" ProgID="Equation.DSMT4" ShapeID="_x0000_i1040" DrawAspect="Content" ObjectID="_1790527493" r:id="rId44"/>
+          <o:OLEObject Type="Embed" ProgID="Equation.DSMT4" ShapeID="_x0000_i1040" DrawAspect="Content" ObjectID="_1790542825" r:id="rId44"/>
         </w:object>
       </w:r>
     </w:p>
@@ -6873,10 +6715,10 @@
           <w:position w:val="-12"/>
         </w:rPr>
         <w:object w:dxaOrig="2540" w:dyaOrig="380" w14:anchorId="5B8F765F">
-          <v:shape id="_x0000_i1041" type="#_x0000_t75" style="width:129.25pt;height:21.8pt" o:ole="">
+          <v:shape id="_x0000_i1041" type="#_x0000_t75" style="width:129pt;height:21.9pt" o:ole="">
             <v:imagedata r:id="rId45" o:title=""/>
           </v:shape>
-          <o:OLEObject Type="Embed" ProgID="Equation.DSMT4" ShapeID="_x0000_i1041" DrawAspect="Content" ObjectID="_1790527494" r:id="rId46"/>
+          <o:OLEObject Type="Embed" ProgID="Equation.DSMT4" ShapeID="_x0000_i1041" DrawAspect="Content" ObjectID="_1790542826" r:id="rId46"/>
         </w:object>
       </w:r>
     </w:p>
@@ -6946,10 +6788,10 @@
           <w:position w:val="-12"/>
         </w:rPr>
         <w:object w:dxaOrig="1320" w:dyaOrig="360" w14:anchorId="38DAD798">
-          <v:shape id="_x0000_i1042" type="#_x0000_t75" style="width:64.9pt;height:21.8pt" o:ole="">
+          <v:shape id="_x0000_i1042" type="#_x0000_t75" style="width:65.1pt;height:21.9pt" o:ole="">
             <v:imagedata r:id="rId47" o:title=""/>
           </v:shape>
-          <o:OLEObject Type="Embed" ProgID="Equation.DSMT4" ShapeID="_x0000_i1042" DrawAspect="Content" ObjectID="_1790527495" r:id="rId48"/>
+          <o:OLEObject Type="Embed" ProgID="Equation.DSMT4" ShapeID="_x0000_i1042" DrawAspect="Content" ObjectID="_1790542827" r:id="rId48"/>
         </w:object>
       </w:r>
     </w:p>
@@ -7033,10 +6875,10 @@
           <w:position w:val="-12"/>
         </w:rPr>
         <w:object w:dxaOrig="1320" w:dyaOrig="360" w14:anchorId="74D88BE6">
-          <v:shape id="_x0000_i1043" type="#_x0000_t75" style="width:64.9pt;height:21.8pt" o:ole="">
+          <v:shape id="_x0000_i1043" type="#_x0000_t75" style="width:65.1pt;height:21.9pt" o:ole="">
             <v:imagedata r:id="rId47" o:title=""/>
           </v:shape>
-          <o:OLEObject Type="Embed" ProgID="Equation.DSMT4" ShapeID="_x0000_i1043" DrawAspect="Content" ObjectID="_1790527496" r:id="rId49"/>
+          <o:OLEObject Type="Embed" ProgID="Equation.DSMT4" ShapeID="_x0000_i1043" DrawAspect="Content" ObjectID="_1790542828" r:id="rId49"/>
         </w:object>
       </w:r>
       <w:r>
@@ -7146,10 +6988,10 @@
           <w:position w:val="-30"/>
         </w:rPr>
         <w:object w:dxaOrig="4239" w:dyaOrig="680" w14:anchorId="26E5B526">
-          <v:shape id="_x0000_i1044" type="#_x0000_t75" style="width:259.1pt;height:43.1pt" o:ole="">
+          <v:shape id="_x0000_i1044" type="#_x0000_t75" style="width:259.2pt;height:43.2pt" o:ole="">
             <v:imagedata r:id="rId50" o:title=""/>
           </v:shape>
-          <o:OLEObject Type="Embed" ProgID="Equation.DSMT4" ShapeID="_x0000_i1044" DrawAspect="Content" ObjectID="_1790527497" r:id="rId51"/>
+          <o:OLEObject Type="Embed" ProgID="Equation.DSMT4" ShapeID="_x0000_i1044" DrawAspect="Content" ObjectID="_1790542829" r:id="rId51"/>
         </w:object>
       </w:r>
     </w:p>
@@ -7192,10 +7034,10 @@
           <w:position w:val="-12"/>
         </w:rPr>
         <w:object w:dxaOrig="720" w:dyaOrig="360" w14:anchorId="0BB98455">
-          <v:shape id="_x0000_i1045" type="#_x0000_t75" style="width:36pt;height:21.8pt" o:ole="">
+          <v:shape id="_x0000_i1045" type="#_x0000_t75" style="width:36.3pt;height:21.9pt" o:ole="">
             <v:imagedata r:id="rId52" o:title=""/>
           </v:shape>
-          <o:OLEObject Type="Embed" ProgID="Equation.DSMT4" ShapeID="_x0000_i1045" DrawAspect="Content" ObjectID="_1790527498" r:id="rId53"/>
+          <o:OLEObject Type="Embed" ProgID="Equation.DSMT4" ShapeID="_x0000_i1045" DrawAspect="Content" ObjectID="_1790542830" r:id="rId53"/>
         </w:object>
       </w:r>
     </w:p>
@@ -7225,10 +7067,10 @@
           <w:position w:val="-14"/>
         </w:rPr>
         <w:object w:dxaOrig="6220" w:dyaOrig="400" w14:anchorId="61A6179E">
-          <v:shape id="_x0000_i1046" type="#_x0000_t75" style="width:309.25pt;height:21.8pt" o:ole="">
+          <v:shape id="_x0000_i1046" type="#_x0000_t75" style="width:309.3pt;height:21.9pt" o:ole="">
             <v:imagedata r:id="rId54" o:title=""/>
           </v:shape>
-          <o:OLEObject Type="Embed" ProgID="Equation.DSMT4" ShapeID="_x0000_i1046" DrawAspect="Content" ObjectID="_1790527499" r:id="rId55"/>
+          <o:OLEObject Type="Embed" ProgID="Equation.DSMT4" ShapeID="_x0000_i1046" DrawAspect="Content" ObjectID="_1790542831" r:id="rId55"/>
         </w:object>
       </w:r>
     </w:p>
@@ -7357,10 +7199,10 @@
           <w:position w:val="-32"/>
         </w:rPr>
         <w:object w:dxaOrig="4520" w:dyaOrig="700" w14:anchorId="3663BFF8">
-          <v:shape id="_x0000_i1047" type="#_x0000_t75" style="width:223.1pt;height:36pt" o:ole="">
+          <v:shape id="_x0000_i1047" type="#_x0000_t75" style="width:222.9pt;height:36.3pt" o:ole="">
             <v:imagedata r:id="rId56" o:title=""/>
           </v:shape>
-          <o:OLEObject Type="Embed" ProgID="Equation.DSMT4" ShapeID="_x0000_i1047" DrawAspect="Content" ObjectID="_1790527500" r:id="rId57"/>
+          <o:OLEObject Type="Embed" ProgID="Equation.DSMT4" ShapeID="_x0000_i1047" DrawAspect="Content" ObjectID="_1790542832" r:id="rId57"/>
         </w:object>
       </w:r>
     </w:p>
@@ -7473,15 +7315,14 @@
           <w:b w:val="0"/>
           <w:bCs/>
         </w:rPr>
-        <w:t>bảng 21.16[2</w:t>
-      </w:r>
-      <w:proofErr w:type="gramStart"/>
+        <w:t>bảng 21.16[2]</w:t>
+      </w:r>
       <w:r>
         <w:rPr>
           <w:b w:val="0"/>
           <w:bCs/>
         </w:rPr>
-        <w:t>]</w:t>
+        <w:t xml:space="preserve"> </w:t>
       </w:r>
       <w:r>
         <w:rPr>
@@ -7495,22 +7336,7 @@
           <w:b w:val="0"/>
           <w:bCs/>
         </w:rPr>
-        <w:t xml:space="preserve"> </w:t>
-      </w:r>
-      <w:r>
-        <w:rPr>
-          <w:b w:val="0"/>
-          <w:bCs/>
-        </w:rPr>
-        <w:t>B</w:t>
-      </w:r>
-      <w:proofErr w:type="gramEnd"/>
-      <w:r>
-        <w:rPr>
-          <w:b w:val="0"/>
-          <w:bCs/>
-        </w:rPr>
-        <w:t>=</w:t>
+        <w:t>B=</w:t>
       </w:r>
       <w:bookmarkEnd w:id="93"/>
       <w:r>
@@ -7559,15 +7385,7 @@
           <w:b w:val="0"/>
           <w:bCs/>
         </w:rPr>
-        <w:t xml:space="preserve">-Lực căng ban </w:t>
-      </w:r>
-      <w:proofErr w:type="gramStart"/>
-      <w:r>
-        <w:rPr>
-          <w:b w:val="0"/>
-          <w:bCs/>
-        </w:rPr>
-        <w:t xml:space="preserve">đầu </w:t>
+        <w:t xml:space="preserve">-Lực căng ban đầu </w:t>
       </w:r>
       <w:r>
         <w:rPr>
@@ -7580,16 +7398,15 @@
       <w:bookmarkEnd w:id="99"/>
       <w:bookmarkEnd w:id="100"/>
       <w:bookmarkEnd w:id="101"/>
-      <w:proofErr w:type="gramEnd"/>
       <w:r>
         <w:rPr>
           <w:position w:val="-12"/>
         </w:rPr>
         <w:object w:dxaOrig="3600" w:dyaOrig="360" w14:anchorId="58FFFB26">
-          <v:shape id="_x0000_i1048" type="#_x0000_t75" style="width:180pt;height:21.8pt" o:ole="">
+          <v:shape id="_x0000_i1048" type="#_x0000_t75" style="width:180.3pt;height:21.9pt" o:ole="">
             <v:imagedata r:id="rId58" o:title=""/>
           </v:shape>
-          <o:OLEObject Type="Embed" ProgID="Equation.DSMT4" ShapeID="_x0000_i1048" DrawAspect="Content" ObjectID="_1790527501" r:id="rId59"/>
+          <o:OLEObject Type="Embed" ProgID="Equation.DSMT4" ShapeID="_x0000_i1048" DrawAspect="Content" ObjectID="_1790542833" r:id="rId59"/>
         </w:object>
       </w:r>
     </w:p>
@@ -7624,10 +7441,10 @@
           <w:position w:val="-24"/>
         </w:rPr>
         <w:object w:dxaOrig="5500" w:dyaOrig="620" w14:anchorId="65F403DC">
-          <v:shape id="_x0000_i1049" type="#_x0000_t75" style="width:273.8pt;height:28.9pt" o:ole="">
+          <v:shape id="_x0000_i1049" type="#_x0000_t75" style="width:274.2pt;height:28.8pt" o:ole="">
             <v:imagedata r:id="rId60" o:title=""/>
           </v:shape>
-          <o:OLEObject Type="Embed" ProgID="Equation.DSMT4" ShapeID="_x0000_i1049" DrawAspect="Content" ObjectID="_1790527502" r:id="rId61"/>
+          <o:OLEObject Type="Embed" ProgID="Equation.DSMT4" ShapeID="_x0000_i1049" DrawAspect="Content" ObjectID="_1790542834" r:id="rId61"/>
         </w:object>
       </w:r>
     </w:p>
@@ -7676,10 +7493,10 @@
           <w:position w:val="-30"/>
         </w:rPr>
         <w:object w:dxaOrig="3680" w:dyaOrig="680" w14:anchorId="07AAC100">
-          <v:shape id="_x0000_i1050" type="#_x0000_t75" style="width:187.1pt;height:36pt" o:ole="">
+          <v:shape id="_x0000_i1050" type="#_x0000_t75" style="width:187.2pt;height:36.3pt" o:ole="">
             <v:imagedata r:id="rId62" o:title=""/>
           </v:shape>
-          <o:OLEObject Type="Embed" ProgID="Equation.DSMT4" ShapeID="_x0000_i1050" DrawAspect="Content" ObjectID="_1790527503" r:id="rId63"/>
+          <o:OLEObject Type="Embed" ProgID="Equation.DSMT4" ShapeID="_x0000_i1050" DrawAspect="Content" ObjectID="_1790542835" r:id="rId63"/>
         </w:object>
       </w:r>
     </w:p>
@@ -7771,10 +7588,10 @@
           <w:position w:val="-30"/>
         </w:rPr>
         <w:object w:dxaOrig="6020" w:dyaOrig="680" w14:anchorId="74EDF106">
-          <v:shape id="_x0000_i1051" type="#_x0000_t75" style="width:302.75pt;height:36pt" o:ole="">
+          <v:shape id="_x0000_i1051" type="#_x0000_t75" style="width:303pt;height:36.3pt" o:ole="">
             <v:imagedata r:id="rId64" o:title=""/>
           </v:shape>
-          <o:OLEObject Type="Embed" ProgID="Equation.DSMT4" ShapeID="_x0000_i1051" DrawAspect="Content" ObjectID="_1790527504" r:id="rId65"/>
+          <o:OLEObject Type="Embed" ProgID="Equation.DSMT4" ShapeID="_x0000_i1051" DrawAspect="Content" ObjectID="_1790542836" r:id="rId65"/>
         </w:object>
       </w:r>
     </w:p>
@@ -7928,10 +7745,10 @@
           <w:position w:val="-60"/>
         </w:rPr>
         <w:object w:dxaOrig="5460" w:dyaOrig="1700" w14:anchorId="406C6FD7">
-          <v:shape id="_x0000_i1052" type="#_x0000_t75" style="width:273.8pt;height:86.2pt" o:ole="">
+          <v:shape id="_x0000_i1052" type="#_x0000_t75" style="width:273.6pt;height:86.4pt" o:ole="">
             <v:imagedata r:id="rId66" o:title=""/>
           </v:shape>
-          <o:OLEObject Type="Embed" ProgID="Equation.DSMT4" ShapeID="_x0000_i1052" DrawAspect="Content" ObjectID="_1790527505" r:id="rId67"/>
+          <o:OLEObject Type="Embed" ProgID="Equation.DSMT4" ShapeID="_x0000_i1052" DrawAspect="Content" ObjectID="_1790542837" r:id="rId67"/>
         </w:object>
       </w:r>
     </w:p>
@@ -7970,10 +7787,10 @@
           <w:position w:val="-24"/>
         </w:rPr>
         <w:object w:dxaOrig="3100" w:dyaOrig="1080" w14:anchorId="698BD8BD">
-          <v:shape id="_x0000_i1053" type="#_x0000_t75" style="width:158.2pt;height:57.8pt" o:ole="">
+          <v:shape id="_x0000_i1053" type="#_x0000_t75" style="width:158.4pt;height:57.6pt" o:ole="">
             <v:imagedata r:id="rId68" o:title=""/>
           </v:shape>
-          <o:OLEObject Type="Embed" ProgID="Equation.DSMT4" ShapeID="_x0000_i1053" DrawAspect="Content" ObjectID="_1790527506" r:id="rId69"/>
+          <o:OLEObject Type="Embed" ProgID="Equation.DSMT4" ShapeID="_x0000_i1053" DrawAspect="Content" ObjectID="_1790542838" r:id="rId69"/>
         </w:object>
       </w:r>
     </w:p>
@@ -8679,10 +8496,10 @@
                 <w:position w:val="-6"/>
               </w:rPr>
               <w:object w:dxaOrig="220" w:dyaOrig="279" w14:anchorId="6BF346CD">
-                <v:shape id="_x0000_i1054" type="#_x0000_t75" style="width:14.2pt;height:14.2pt" o:ole="">
+                <v:shape id="_x0000_i1054" type="#_x0000_t75" style="width:14.4pt;height:14.4pt" o:ole="">
                   <v:imagedata r:id="rId38" o:title=""/>
                 </v:shape>
-                <o:OLEObject Type="Embed" ProgID="Equation.DSMT4" ShapeID="_x0000_i1054" DrawAspect="Content" ObjectID="_1790527507" r:id="rId70"/>
+                <o:OLEObject Type="Embed" ProgID="Equation.DSMT4" ShapeID="_x0000_i1054" DrawAspect="Content" ObjectID="_1790542839" r:id="rId70"/>
               </w:object>
             </w:r>
           </w:p>
@@ -9351,10 +9168,10 @@
           <w:position w:val="-30"/>
         </w:rPr>
         <w:object w:dxaOrig="3320" w:dyaOrig="720" w14:anchorId="0894FE14">
-          <v:shape id="_x0000_i1055" type="#_x0000_t75" style="width:165.8pt;height:36pt" o:ole="">
+          <v:shape id="_x0000_i1055" type="#_x0000_t75" style="width:165.9pt;height:36.3pt" o:ole="">
             <v:imagedata r:id="rId71" o:title=""/>
           </v:shape>
-          <o:OLEObject Type="Embed" ProgID="Equation.DSMT4" ShapeID="_x0000_i1055" DrawAspect="Content" ObjectID="_1790527508" r:id="rId72"/>
+          <o:OLEObject Type="Embed" ProgID="Equation.DSMT4" ShapeID="_x0000_i1055" DrawAspect="Content" ObjectID="_1790542840" r:id="rId72"/>
         </w:object>
       </w:r>
       <w:r>
@@ -9382,10 +9199,10 @@
           <w:position w:val="-30"/>
         </w:rPr>
         <w:object w:dxaOrig="3780" w:dyaOrig="720" w14:anchorId="511D752C">
-          <v:shape id="_x0000_i1056" type="#_x0000_t75" style="width:187.1pt;height:36pt" o:ole="">
+          <v:shape id="_x0000_i1056" type="#_x0000_t75" style="width:187.2pt;height:36.3pt" o:ole="">
             <v:imagedata r:id="rId73" o:title=""/>
           </v:shape>
-          <o:OLEObject Type="Embed" ProgID="Equation.DSMT4" ShapeID="_x0000_i1056" DrawAspect="Content" ObjectID="_1790527509" r:id="rId74"/>
+          <o:OLEObject Type="Embed" ProgID="Equation.DSMT4" ShapeID="_x0000_i1056" DrawAspect="Content" ObjectID="_1790542841" r:id="rId74"/>
         </w:object>
       </w:r>
     </w:p>
@@ -9410,10 +9227,10 @@
           <w:position w:val="-12"/>
         </w:rPr>
         <w:object w:dxaOrig="1320" w:dyaOrig="360" w14:anchorId="72A9C51B">
-          <v:shape id="_x0000_i1057" type="#_x0000_t75" style="width:64.9pt;height:21.8pt" o:ole="">
+          <v:shape id="_x0000_i1057" type="#_x0000_t75" style="width:65.1pt;height:21.9pt" o:ole="">
             <v:imagedata r:id="rId75" o:title=""/>
           </v:shape>
-          <o:OLEObject Type="Embed" ProgID="Equation.DSMT4" ShapeID="_x0000_i1057" DrawAspect="Content" ObjectID="_1790527510" r:id="rId76"/>
+          <o:OLEObject Type="Embed" ProgID="Equation.DSMT4" ShapeID="_x0000_i1057" DrawAspect="Content" ObjectID="_1790542842" r:id="rId76"/>
         </w:object>
       </w:r>
       <w:r>
@@ -9430,10 +9247,10 @@
           <w:position w:val="-12"/>
         </w:rPr>
         <w:object w:dxaOrig="1240" w:dyaOrig="360" w14:anchorId="0291F6C8">
-          <v:shape id="_x0000_i1058" type="#_x0000_t75" style="width:64.9pt;height:21.8pt" o:ole="">
+          <v:shape id="_x0000_i1058" type="#_x0000_t75" style="width:65.1pt;height:21.9pt" o:ole="">
             <v:imagedata r:id="rId77" o:title=""/>
           </v:shape>
-          <o:OLEObject Type="Embed" ProgID="Equation.DSMT4" ShapeID="_x0000_i1058" DrawAspect="Content" ObjectID="_1790527511" r:id="rId78"/>
+          <o:OLEObject Type="Embed" ProgID="Equation.DSMT4" ShapeID="_x0000_i1058" DrawAspect="Content" ObjectID="_1790542843" r:id="rId78"/>
         </w:object>
       </w:r>
       <w:r>
@@ -9458,10 +9275,10 @@
           <w:position w:val="-30"/>
         </w:rPr>
         <w:object w:dxaOrig="1880" w:dyaOrig="720" w14:anchorId="2DB8B696">
-          <v:shape id="_x0000_i1059" type="#_x0000_t75" style="width:93.8pt;height:36pt" o:ole="">
+          <v:shape id="_x0000_i1059" type="#_x0000_t75" style="width:93.9pt;height:36.3pt" o:ole="">
             <v:imagedata r:id="rId79" o:title=""/>
           </v:shape>
-          <o:OLEObject Type="Embed" ProgID="Equation.DSMT4" ShapeID="_x0000_i1059" DrawAspect="Content" ObjectID="_1790527512" r:id="rId80"/>
+          <o:OLEObject Type="Embed" ProgID="Equation.DSMT4" ShapeID="_x0000_i1059" DrawAspect="Content" ObjectID="_1790542844" r:id="rId80"/>
         </w:object>
       </w:r>
     </w:p>
@@ -9475,10 +9292,10 @@
           <w:position w:val="-30"/>
         </w:rPr>
         <w:object w:dxaOrig="2400" w:dyaOrig="720" w14:anchorId="39139B4C">
-          <v:shape id="_x0000_i1060" type="#_x0000_t75" style="width:122.2pt;height:36pt" o:ole="">
+          <v:shape id="_x0000_i1060" type="#_x0000_t75" style="width:122.1pt;height:36.3pt" o:ole="">
             <v:imagedata r:id="rId81" o:title=""/>
           </v:shape>
-          <o:OLEObject Type="Embed" ProgID="Equation.DSMT4" ShapeID="_x0000_i1060" DrawAspect="Content" ObjectID="_1790527513" r:id="rId82"/>
+          <o:OLEObject Type="Embed" ProgID="Equation.DSMT4" ShapeID="_x0000_i1060" DrawAspect="Content" ObjectID="_1790542845" r:id="rId82"/>
         </w:object>
       </w:r>
     </w:p>
@@ -9502,10 +9319,10 @@
           <w:position w:val="-12"/>
         </w:rPr>
         <w:object w:dxaOrig="560" w:dyaOrig="380" w14:anchorId="3AB33E36">
-          <v:shape id="_x0000_i1061" type="#_x0000_t75" style="width:28.9pt;height:21.8pt" o:ole="">
+          <v:shape id="_x0000_i1061" type="#_x0000_t75" style="width:28.8pt;height:21.9pt" o:ole="">
             <v:imagedata r:id="rId83" o:title=""/>
           </v:shape>
-          <o:OLEObject Type="Embed" ProgID="Equation.DSMT4" ShapeID="_x0000_i1061" DrawAspect="Content" ObjectID="_1790527514" r:id="rId84"/>
+          <o:OLEObject Type="Embed" ProgID="Equation.DSMT4" ShapeID="_x0000_i1061" DrawAspect="Content" ObjectID="_1790542846" r:id="rId84"/>
         </w:object>
       </w:r>
       <w:r>
@@ -9516,10 +9333,10 @@
           <w:position w:val="-12"/>
         </w:rPr>
         <w:object w:dxaOrig="540" w:dyaOrig="380" w14:anchorId="6150D12A">
-          <v:shape id="_x0000_i1062" type="#_x0000_t75" style="width:28.9pt;height:21.8pt" o:ole="">
+          <v:shape id="_x0000_i1062" type="#_x0000_t75" style="width:28.8pt;height:21.9pt" o:ole="">
             <v:imagedata r:id="rId85" o:title=""/>
           </v:shape>
-          <o:OLEObject Type="Embed" ProgID="Equation.DSMT4" ShapeID="_x0000_i1062" DrawAspect="Content" ObjectID="_1790527515" r:id="rId86"/>
+          <o:OLEObject Type="Embed" ProgID="Equation.DSMT4" ShapeID="_x0000_i1062" DrawAspect="Content" ObjectID="_1790542847" r:id="rId86"/>
         </w:object>
       </w:r>
       <w:r>
@@ -9674,10 +9491,10 @@
           <w:position w:val="-28"/>
         </w:rPr>
         <w:object w:dxaOrig="600" w:dyaOrig="540" w14:anchorId="07693FDA">
-          <v:shape id="_x0000_i1063" type="#_x0000_t75" style="width:28.9pt;height:28.9pt" o:ole="">
+          <v:shape id="_x0000_i1063" type="#_x0000_t75" style="width:28.8pt;height:28.8pt" o:ole="">
             <v:imagedata r:id="rId87" o:title=""/>
           </v:shape>
-          <o:OLEObject Type="Embed" ProgID="Equation.DSMT4" ShapeID="_x0000_i1063" DrawAspect="Content" ObjectID="_1790527516" r:id="rId88"/>
+          <o:OLEObject Type="Embed" ProgID="Equation.DSMT4" ShapeID="_x0000_i1063" DrawAspect="Content" ObjectID="_1790542848" r:id="rId88"/>
         </w:object>
       </w:r>
       <w:r>
@@ -9688,10 +9505,10 @@
           <w:position w:val="-4"/>
         </w:rPr>
         <w:object w:dxaOrig="180" w:dyaOrig="200" w14:anchorId="277AE5ED">
-          <v:shape id="_x0000_i1064" type="#_x0000_t75" style="width:7.1pt;height:7.1pt" o:ole="">
+          <v:shape id="_x0000_i1064" type="#_x0000_t75" style="width:6.9pt;height:6.9pt" o:ole="">
             <v:imagedata r:id="rId89" o:title=""/>
           </v:shape>
-          <o:OLEObject Type="Embed" ProgID="Equation.DSMT4" ShapeID="_x0000_i1064" DrawAspect="Content" ObjectID="_1790527517" r:id="rId90"/>
+          <o:OLEObject Type="Embed" ProgID="Equation.DSMT4" ShapeID="_x0000_i1064" DrawAspect="Content" ObjectID="_1790542849" r:id="rId90"/>
         </w:object>
       </w:r>
       <w:r>
@@ -9711,10 +9528,10 @@
           <w:position w:val="-4"/>
         </w:rPr>
         <w:object w:dxaOrig="180" w:dyaOrig="200" w14:anchorId="52156548">
-          <v:shape id="_x0000_i1065" type="#_x0000_t75" style="width:7.1pt;height:7.1pt" o:ole="">
+          <v:shape id="_x0000_i1065" type="#_x0000_t75" style="width:6.9pt;height:6.9pt" o:ole="">
             <v:imagedata r:id="rId89" o:title=""/>
           </v:shape>
-          <o:OLEObject Type="Embed" ProgID="Equation.DSMT4" ShapeID="_x0000_i1065" DrawAspect="Content" ObjectID="_1790527518" r:id="rId91"/>
+          <o:OLEObject Type="Embed" ProgID="Equation.DSMT4" ShapeID="_x0000_i1065" DrawAspect="Content" ObjectID="_1790542850" r:id="rId91"/>
         </w:object>
       </w:r>
       <w:r>
@@ -9740,10 +9557,10 @@
           <w:position w:val="-12"/>
         </w:rPr>
         <w:object w:dxaOrig="639" w:dyaOrig="380" w14:anchorId="48AC4AC4">
-          <v:shape id="_x0000_i1066" type="#_x0000_t75" style="width:28.9pt;height:21.8pt" o:ole="">
+          <v:shape id="_x0000_i1066" type="#_x0000_t75" style="width:28.8pt;height:21.9pt" o:ole="">
             <v:imagedata r:id="rId92" o:title=""/>
           </v:shape>
-          <o:OLEObject Type="Embed" ProgID="Equation.DSMT4" ShapeID="_x0000_i1066" DrawAspect="Content" ObjectID="_1790527519" r:id="rId93"/>
+          <o:OLEObject Type="Embed" ProgID="Equation.DSMT4" ShapeID="_x0000_i1066" DrawAspect="Content" ObjectID="_1790542851" r:id="rId93"/>
         </w:object>
       </w:r>
       <w:r>
@@ -9754,10 +9571,10 @@
           <w:position w:val="-4"/>
         </w:rPr>
         <w:object w:dxaOrig="180" w:dyaOrig="200" w14:anchorId="1AA77899">
-          <v:shape id="_x0000_i1067" type="#_x0000_t75" style="width:7.1pt;height:7.1pt" o:ole="">
+          <v:shape id="_x0000_i1067" type="#_x0000_t75" style="width:6.9pt;height:6.9pt" o:ole="">
             <v:imagedata r:id="rId94" o:title=""/>
           </v:shape>
-          <o:OLEObject Type="Embed" ProgID="Equation.DSMT4" ShapeID="_x0000_i1067" DrawAspect="Content" ObjectID="_1790527520" r:id="rId95"/>
+          <o:OLEObject Type="Embed" ProgID="Equation.DSMT4" ShapeID="_x0000_i1067" DrawAspect="Content" ObjectID="_1790542852" r:id="rId95"/>
         </w:object>
       </w:r>
       <w:r>
@@ -9777,10 +9594,10 @@
           <w:position w:val="-4"/>
         </w:rPr>
         <w:object w:dxaOrig="180" w:dyaOrig="200" w14:anchorId="5D000234">
-          <v:shape id="_x0000_i1068" type="#_x0000_t75" style="width:7.1pt;height:7.1pt" o:ole="">
+          <v:shape id="_x0000_i1068" type="#_x0000_t75" style="width:6.9pt;height:6.9pt" o:ole="">
             <v:imagedata r:id="rId94" o:title=""/>
           </v:shape>
-          <o:OLEObject Type="Embed" ProgID="Equation.DSMT4" ShapeID="_x0000_i1068" DrawAspect="Content" ObjectID="_1790527521" r:id="rId96"/>
+          <o:OLEObject Type="Embed" ProgID="Equation.DSMT4" ShapeID="_x0000_i1068" DrawAspect="Content" ObjectID="_1790542853" r:id="rId96"/>
         </w:object>
       </w:r>
       <w:r>
@@ -9800,10 +9617,10 @@
           <w:position w:val="-12"/>
         </w:rPr>
         <w:object w:dxaOrig="600" w:dyaOrig="380" w14:anchorId="28BE3CFC">
-          <v:shape id="_x0000_i1069" type="#_x0000_t75" style="width:28.9pt;height:21.8pt" o:ole="">
+          <v:shape id="_x0000_i1069" type="#_x0000_t75" style="width:28.8pt;height:21.9pt" o:ole="">
             <v:imagedata r:id="rId97" o:title=""/>
           </v:shape>
-          <o:OLEObject Type="Embed" ProgID="Equation.DSMT4" ShapeID="_x0000_i1069" DrawAspect="Content" ObjectID="_1790527522" r:id="rId98"/>
+          <o:OLEObject Type="Embed" ProgID="Equation.DSMT4" ShapeID="_x0000_i1069" DrawAspect="Content" ObjectID="_1790542854" r:id="rId98"/>
         </w:object>
       </w:r>
       <w:r>
@@ -9814,10 +9631,10 @@
           <w:position w:val="-4"/>
         </w:rPr>
         <w:object w:dxaOrig="180" w:dyaOrig="200" w14:anchorId="6F8FB75B">
-          <v:shape id="_x0000_i1070" type="#_x0000_t75" style="width:7.1pt;height:7.1pt" o:ole="">
+          <v:shape id="_x0000_i1070" type="#_x0000_t75" style="width:6.9pt;height:6.9pt" o:ole="">
             <v:imagedata r:id="rId89" o:title=""/>
           </v:shape>
-          <o:OLEObject Type="Embed" ProgID="Equation.DSMT4" ShapeID="_x0000_i1070" DrawAspect="Content" ObjectID="_1790527523" r:id="rId99"/>
+          <o:OLEObject Type="Embed" ProgID="Equation.DSMT4" ShapeID="_x0000_i1070" DrawAspect="Content" ObjectID="_1790542855" r:id="rId99"/>
         </w:object>
       </w:r>
       <w:r>
@@ -9849,10 +9666,10 @@
           <w:position w:val="-4"/>
         </w:rPr>
         <w:object w:dxaOrig="180" w:dyaOrig="200" w14:anchorId="3EC8ECB9">
-          <v:shape id="_x0000_i1071" type="#_x0000_t75" style="width:7.1pt;height:7.1pt" o:ole="">
+          <v:shape id="_x0000_i1071" type="#_x0000_t75" style="width:6.9pt;height:6.9pt" o:ole="">
             <v:imagedata r:id="rId89" o:title=""/>
           </v:shape>
-          <o:OLEObject Type="Embed" ProgID="Equation.DSMT4" ShapeID="_x0000_i1071" DrawAspect="Content" ObjectID="_1790527524" r:id="rId100"/>
+          <o:OLEObject Type="Embed" ProgID="Equation.DSMT4" ShapeID="_x0000_i1071" DrawAspect="Content" ObjectID="_1790542856" r:id="rId100"/>
         </w:object>
       </w:r>
       <w:r>
@@ -9878,10 +9695,10 @@
           <w:szCs w:val="22"/>
         </w:rPr>
         <w:object w:dxaOrig="620" w:dyaOrig="380" w14:anchorId="10EE4A49">
-          <v:shape id="_x0000_i1072" type="#_x0000_t75" style="width:28.9pt;height:21.8pt" o:ole="">
+          <v:shape id="_x0000_i1072" type="#_x0000_t75" style="width:28.8pt;height:21.9pt" o:ole="">
             <v:imagedata r:id="rId101" o:title=""/>
           </v:shape>
-          <o:OLEObject Type="Embed" ProgID="Equation.DSMT4" ShapeID="_x0000_i1072" DrawAspect="Content" ObjectID="_1790527525" r:id="rId102"/>
+          <o:OLEObject Type="Embed" ProgID="Equation.DSMT4" ShapeID="_x0000_i1072" DrawAspect="Content" ObjectID="_1790542857" r:id="rId102"/>
         </w:object>
       </w:r>
       <w:r>
@@ -9905,10 +9722,10 @@
           <w:position w:val="-4"/>
         </w:rPr>
         <w:object w:dxaOrig="180" w:dyaOrig="200" w14:anchorId="4E4CAC69">
-          <v:shape id="_x0000_i1073" type="#_x0000_t75" style="width:7.1pt;height:7.1pt" o:ole="">
+          <v:shape id="_x0000_i1073" type="#_x0000_t75" style="width:6.9pt;height:6.9pt" o:ole="">
             <v:imagedata r:id="rId103" o:title=""/>
           </v:shape>
-          <o:OLEObject Type="Embed" ProgID="Equation.DSMT4" ShapeID="_x0000_i1073" DrawAspect="Content" ObjectID="_1790527526" r:id="rId104"/>
+          <o:OLEObject Type="Embed" ProgID="Equation.DSMT4" ShapeID="_x0000_i1073" DrawAspect="Content" ObjectID="_1790542858" r:id="rId104"/>
         </w:object>
       </w:r>
       <w:r>
@@ -9928,10 +9745,10 @@
           <w:position w:val="-4"/>
         </w:rPr>
         <w:object w:dxaOrig="180" w:dyaOrig="200" w14:anchorId="755257B9">
-          <v:shape id="_x0000_i1074" type="#_x0000_t75" style="width:7.1pt;height:7.1pt" o:ole="">
+          <v:shape id="_x0000_i1074" type="#_x0000_t75" style="width:6.9pt;height:6.9pt" o:ole="">
             <v:imagedata r:id="rId89" o:title=""/>
           </v:shape>
-          <o:OLEObject Type="Embed" ProgID="Equation.DSMT4" ShapeID="_x0000_i1074" DrawAspect="Content" ObjectID="_1790527527" r:id="rId105"/>
+          <o:OLEObject Type="Embed" ProgID="Equation.DSMT4" ShapeID="_x0000_i1074" DrawAspect="Content" ObjectID="_1790542859" r:id="rId105"/>
         </w:object>
       </w:r>
       <w:r>
@@ -9980,10 +9797,10 @@
           <w:position w:val="-32"/>
         </w:rPr>
         <w:object w:dxaOrig="1620" w:dyaOrig="900" w14:anchorId="71C978F2">
-          <v:shape id="_x0000_i1075" type="#_x0000_t75" style="width:79.1pt;height:43.1pt" o:ole="">
+          <v:shape id="_x0000_i1075" type="#_x0000_t75" style="width:78.9pt;height:43.2pt" o:ole="">
             <v:imagedata r:id="rId106" o:title=""/>
           </v:shape>
-          <o:OLEObject Type="Embed" ProgID="Equation.DSMT4" ShapeID="_x0000_i1075" DrawAspect="Content" ObjectID="_1790527528" r:id="rId107"/>
+          <o:OLEObject Type="Embed" ProgID="Equation.DSMT4" ShapeID="_x0000_i1075" DrawAspect="Content" ObjectID="_1790542860" r:id="rId107"/>
         </w:object>
       </w:r>
       <w:r>
@@ -9997,10 +9814,10 @@
           <w:position w:val="-32"/>
         </w:rPr>
         <w:object w:dxaOrig="1579" w:dyaOrig="900" w14:anchorId="206AB112">
-          <v:shape id="_x0000_i1076" type="#_x0000_t75" style="width:79.1pt;height:43.1pt" o:ole="">
+          <v:shape id="_x0000_i1076" type="#_x0000_t75" style="width:78.9pt;height:43.2pt" o:ole="">
             <v:imagedata r:id="rId108" o:title=""/>
           </v:shape>
-          <o:OLEObject Type="Embed" ProgID="Equation.DSMT4" ShapeID="_x0000_i1076" DrawAspect="Content" ObjectID="_1790527529" r:id="rId109"/>
+          <o:OLEObject Type="Embed" ProgID="Equation.DSMT4" ShapeID="_x0000_i1076" DrawAspect="Content" ObjectID="_1790542861" r:id="rId109"/>
         </w:object>
       </w:r>
     </w:p>
@@ -10138,10 +9955,10 @@
           <w:position w:val="-4"/>
         </w:rPr>
         <w:object w:dxaOrig="180" w:dyaOrig="200" w14:anchorId="1AEBD817">
-          <v:shape id="_x0000_i1077" type="#_x0000_t75" style="width:7.1pt;height:7.1pt" o:ole="">
+          <v:shape id="_x0000_i1077" type="#_x0000_t75" style="width:6.9pt;height:6.9pt" o:ole="">
             <v:imagedata r:id="rId89" o:title=""/>
           </v:shape>
-          <o:OLEObject Type="Embed" ProgID="Equation.DSMT4" ShapeID="_x0000_i1077" DrawAspect="Content" ObjectID="_1790527530" r:id="rId110"/>
+          <o:OLEObject Type="Embed" ProgID="Equation.DSMT4" ShapeID="_x0000_i1077" DrawAspect="Content" ObjectID="_1790542862" r:id="rId110"/>
         </w:object>
       </w:r>
       <w:r>
@@ -10167,10 +9984,10 @@
           <w:position w:val="-4"/>
         </w:rPr>
         <w:object w:dxaOrig="180" w:dyaOrig="200" w14:anchorId="305A4BBF">
-          <v:shape id="_x0000_i1078" type="#_x0000_t75" style="width:7.1pt;height:7.1pt" o:ole="">
+          <v:shape id="_x0000_i1078" type="#_x0000_t75" style="width:6.9pt;height:6.9pt" o:ole="">
             <v:imagedata r:id="rId94" o:title=""/>
           </v:shape>
-          <o:OLEObject Type="Embed" ProgID="Equation.DSMT4" ShapeID="_x0000_i1078" DrawAspect="Content" ObjectID="_1790527531" r:id="rId111"/>
+          <o:OLEObject Type="Embed" ProgID="Equation.DSMT4" ShapeID="_x0000_i1078" DrawAspect="Content" ObjectID="_1790542863" r:id="rId111"/>
         </w:object>
       </w:r>
       <w:r>
@@ -10193,10 +10010,10 @@
           <w:position w:val="-4"/>
         </w:rPr>
         <w:object w:dxaOrig="180" w:dyaOrig="200" w14:anchorId="2549049F">
-          <v:shape id="_x0000_i1079" type="#_x0000_t75" style="width:7.1pt;height:7.1pt" o:ole="">
+          <v:shape id="_x0000_i1079" type="#_x0000_t75" style="width:6.9pt;height:6.9pt" o:ole="">
             <v:imagedata r:id="rId89" o:title=""/>
           </v:shape>
-          <o:OLEObject Type="Embed" ProgID="Equation.DSMT4" ShapeID="_x0000_i1079" DrawAspect="Content" ObjectID="_1790527532" r:id="rId112"/>
+          <o:OLEObject Type="Embed" ProgID="Equation.DSMT4" ShapeID="_x0000_i1079" DrawAspect="Content" ObjectID="_1790542864" r:id="rId112"/>
         </w:object>
       </w:r>
       <w:r>
@@ -10236,10 +10053,10 @@
           <w:position w:val="-4"/>
         </w:rPr>
         <w:object w:dxaOrig="180" w:dyaOrig="200" w14:anchorId="7C9502C5">
-          <v:shape id="_x0000_i1080" type="#_x0000_t75" style="width:7.1pt;height:14.2pt" o:ole="">
+          <v:shape id="_x0000_i1080" type="#_x0000_t75" style="width:6.9pt;height:14.4pt" o:ole="">
             <v:imagedata r:id="rId113" o:title=""/>
           </v:shape>
-          <o:OLEObject Type="Embed" ProgID="Equation.DSMT4" ShapeID="_x0000_i1080" DrawAspect="Content" ObjectID="_1790527533" r:id="rId114"/>
+          <o:OLEObject Type="Embed" ProgID="Equation.DSMT4" ShapeID="_x0000_i1080" DrawAspect="Content" ObjectID="_1790542865" r:id="rId114"/>
         </w:object>
       </w:r>
       <w:r>
@@ -10265,10 +10082,10 @@
           <w:position w:val="-4"/>
         </w:rPr>
         <w:object w:dxaOrig="180" w:dyaOrig="200" w14:anchorId="3FF8AF0D">
-          <v:shape id="_x0000_i1081" type="#_x0000_t75" style="width:7.1pt;height:14.2pt" o:ole="">
+          <v:shape id="_x0000_i1081" type="#_x0000_t75" style="width:6.9pt;height:14.4pt" o:ole="">
             <v:imagedata r:id="rId113" o:title=""/>
           </v:shape>
-          <o:OLEObject Type="Embed" ProgID="Equation.DSMT4" ShapeID="_x0000_i1081" DrawAspect="Content" ObjectID="_1790527534" r:id="rId115"/>
+          <o:OLEObject Type="Embed" ProgID="Equation.DSMT4" ShapeID="_x0000_i1081" DrawAspect="Content" ObjectID="_1790542866" r:id="rId115"/>
         </w:object>
       </w:r>
       <w:r>
@@ -10288,10 +10105,10 @@
           <w:position w:val="-4"/>
         </w:rPr>
         <w:object w:dxaOrig="180" w:dyaOrig="200" w14:anchorId="51661D32">
-          <v:shape id="_x0000_i1082" type="#_x0000_t75" style="width:7.1pt;height:14.2pt" o:ole="">
+          <v:shape id="_x0000_i1082" type="#_x0000_t75" style="width:6.9pt;height:14.4pt" o:ole="">
             <v:imagedata r:id="rId113" o:title=""/>
           </v:shape>
-          <o:OLEObject Type="Embed" ProgID="Equation.DSMT4" ShapeID="_x0000_i1082" DrawAspect="Content" ObjectID="_1790527535" r:id="rId116"/>
+          <o:OLEObject Type="Embed" ProgID="Equation.DSMT4" ShapeID="_x0000_i1082" DrawAspect="Content" ObjectID="_1790542867" r:id="rId116"/>
         </w:object>
       </w:r>
       <w:r>
@@ -10346,10 +10163,10 @@
           <w:position w:val="-4"/>
         </w:rPr>
         <w:object w:dxaOrig="180" w:dyaOrig="200" w14:anchorId="453AE320">
-          <v:shape id="_x0000_i1083" type="#_x0000_t75" style="width:7.1pt;height:7.1pt" o:ole="">
+          <v:shape id="_x0000_i1083" type="#_x0000_t75" style="width:6.9pt;height:6.9pt" o:ole="">
             <v:imagedata r:id="rId89" o:title=""/>
           </v:shape>
-          <o:OLEObject Type="Embed" ProgID="Equation.DSMT4" ShapeID="_x0000_i1083" DrawAspect="Content" ObjectID="_1790527536" r:id="rId117"/>
+          <o:OLEObject Type="Embed" ProgID="Equation.DSMT4" ShapeID="_x0000_i1083" DrawAspect="Content" ObjectID="_1790542868" r:id="rId117"/>
         </w:object>
       </w:r>
       <w:r>
@@ -10437,10 +10254,10 @@
           <w:position w:val="-4"/>
         </w:rPr>
         <w:object w:dxaOrig="180" w:dyaOrig="200" w14:anchorId="106CE2A9">
-          <v:shape id="_x0000_i1084" type="#_x0000_t75" style="width:7.1pt;height:14.2pt" o:ole="">
+          <v:shape id="_x0000_i1084" type="#_x0000_t75" style="width:6.9pt;height:14.4pt" o:ole="">
             <v:imagedata r:id="rId118" o:title=""/>
           </v:shape>
-          <o:OLEObject Type="Embed" ProgID="Equation.DSMT4" ShapeID="_x0000_i1084" DrawAspect="Content" ObjectID="_1790527537" r:id="rId119"/>
+          <o:OLEObject Type="Embed" ProgID="Equation.DSMT4" ShapeID="_x0000_i1084" DrawAspect="Content" ObjectID="_1790542869" r:id="rId119"/>
         </w:object>
       </w:r>
       <w:r>
@@ -10451,10 +10268,10 @@
           <w:position w:val="-4"/>
         </w:rPr>
         <w:object w:dxaOrig="180" w:dyaOrig="200" w14:anchorId="49B02E66">
-          <v:shape id="_x0000_i1085" type="#_x0000_t75" style="width:7.1pt;height:14.2pt" o:ole="">
+          <v:shape id="_x0000_i1085" type="#_x0000_t75" style="width:6.9pt;height:14.4pt" o:ole="">
             <v:imagedata r:id="rId118" o:title=""/>
           </v:shape>
-          <o:OLEObject Type="Embed" ProgID="Equation.DSMT4" ShapeID="_x0000_i1085" DrawAspect="Content" ObjectID="_1790527538" r:id="rId120"/>
+          <o:OLEObject Type="Embed" ProgID="Equation.DSMT4" ShapeID="_x0000_i1085" DrawAspect="Content" ObjectID="_1790542870" r:id="rId120"/>
         </w:object>
       </w:r>
       <w:r>
@@ -10465,10 +10282,10 @@
           <w:position w:val="-4"/>
         </w:rPr>
         <w:object w:dxaOrig="180" w:dyaOrig="200" w14:anchorId="74A0C2EF">
-          <v:shape id="_x0000_i1086" type="#_x0000_t75" style="width:7.1pt;height:14.2pt" o:ole="">
+          <v:shape id="_x0000_i1086" type="#_x0000_t75" style="width:6.9pt;height:14.4pt" o:ole="">
             <v:imagedata r:id="rId113" o:title=""/>
           </v:shape>
-          <o:OLEObject Type="Embed" ProgID="Equation.DSMT4" ShapeID="_x0000_i1086" DrawAspect="Content" ObjectID="_1790527539" r:id="rId121"/>
+          <o:OLEObject Type="Embed" ProgID="Equation.DSMT4" ShapeID="_x0000_i1086" DrawAspect="Content" ObjectID="_1790542871" r:id="rId121"/>
         </w:object>
       </w:r>
       <w:r>
@@ -10485,10 +10302,10 @@
           <w:position w:val="-4"/>
         </w:rPr>
         <w:object w:dxaOrig="180" w:dyaOrig="200" w14:anchorId="12FDA14E">
-          <v:shape id="_x0000_i1087" type="#_x0000_t75" style="width:7.1pt;height:14.2pt" o:ole="">
+          <v:shape id="_x0000_i1087" type="#_x0000_t75" style="width:6.9pt;height:14.4pt" o:ole="">
             <v:imagedata r:id="rId118" o:title=""/>
           </v:shape>
-          <o:OLEObject Type="Embed" ProgID="Equation.DSMT4" ShapeID="_x0000_i1087" DrawAspect="Content" ObjectID="_1790527540" r:id="rId122"/>
+          <o:OLEObject Type="Embed" ProgID="Equation.DSMT4" ShapeID="_x0000_i1087" DrawAspect="Content" ObjectID="_1790542872" r:id="rId122"/>
         </w:object>
       </w:r>
       <w:r>
@@ -10499,10 +10316,10 @@
           <w:position w:val="-4"/>
         </w:rPr>
         <w:object w:dxaOrig="180" w:dyaOrig="200" w14:anchorId="47FDB6CE">
-          <v:shape id="_x0000_i1088" type="#_x0000_t75" style="width:7.1pt;height:14.2pt" o:ole="">
+          <v:shape id="_x0000_i1088" type="#_x0000_t75" style="width:6.9pt;height:14.4pt" o:ole="">
             <v:imagedata r:id="rId113" o:title=""/>
           </v:shape>
-          <o:OLEObject Type="Embed" ProgID="Equation.DSMT4" ShapeID="_x0000_i1088" DrawAspect="Content" ObjectID="_1790527541" r:id="rId123"/>
+          <o:OLEObject Type="Embed" ProgID="Equation.DSMT4" ShapeID="_x0000_i1088" DrawAspect="Content" ObjectID="_1790542873" r:id="rId123"/>
         </w:object>
       </w:r>
       <w:r>
@@ -10513,10 +10330,10 @@
           <w:position w:val="-4"/>
         </w:rPr>
         <w:object w:dxaOrig="180" w:dyaOrig="200" w14:anchorId="71915CDB">
-          <v:shape id="_x0000_i1089" type="#_x0000_t75" style="width:7.1pt;height:14.2pt" o:ole="">
+          <v:shape id="_x0000_i1089" type="#_x0000_t75" style="width:6.9pt;height:14.4pt" o:ole="">
             <v:imagedata r:id="rId118" o:title=""/>
           </v:shape>
-          <o:OLEObject Type="Embed" ProgID="Equation.DSMT4" ShapeID="_x0000_i1089" DrawAspect="Content" ObjectID="_1790527542" r:id="rId124"/>
+          <o:OLEObject Type="Embed" ProgID="Equation.DSMT4" ShapeID="_x0000_i1089" DrawAspect="Content" ObjectID="_1790542874" r:id="rId124"/>
         </w:object>
       </w:r>
       <w:r>
@@ -10536,10 +10353,10 @@
           <w:position w:val="-4"/>
         </w:rPr>
         <w:object w:dxaOrig="180" w:dyaOrig="200" w14:anchorId="4457DE47">
-          <v:shape id="_x0000_i1090" type="#_x0000_t75" style="width:7.1pt;height:14.2pt" o:ole="">
+          <v:shape id="_x0000_i1090" type="#_x0000_t75" style="width:6.9pt;height:14.4pt" o:ole="">
             <v:imagedata r:id="rId118" o:title=""/>
           </v:shape>
-          <o:OLEObject Type="Embed" ProgID="Equation.DSMT4" ShapeID="_x0000_i1090" DrawAspect="Content" ObjectID="_1790527543" r:id="rId125"/>
+          <o:OLEObject Type="Embed" ProgID="Equation.DSMT4" ShapeID="_x0000_i1090" DrawAspect="Content" ObjectID="_1790542875" r:id="rId125"/>
         </w:object>
       </w:r>
       <w:r>
@@ -10598,10 +10415,10 @@
           <w:position w:val="-4"/>
         </w:rPr>
         <w:object w:dxaOrig="180" w:dyaOrig="200" w14:anchorId="26E8CA12">
-          <v:shape id="_x0000_i1091" type="#_x0000_t75" style="width:7.1pt;height:14.2pt" o:ole="">
+          <v:shape id="_x0000_i1091" type="#_x0000_t75" style="width:6.9pt;height:14.4pt" o:ole="">
             <v:imagedata r:id="rId118" o:title=""/>
           </v:shape>
-          <o:OLEObject Type="Embed" ProgID="Equation.DSMT4" ShapeID="_x0000_i1091" DrawAspect="Content" ObjectID="_1790527544" r:id="rId126"/>
+          <o:OLEObject Type="Embed" ProgID="Equation.DSMT4" ShapeID="_x0000_i1091" DrawAspect="Content" ObjectID="_1790542876" r:id="rId126"/>
         </w:object>
       </w:r>
       <w:r>
@@ -10612,10 +10429,10 @@
           <w:position w:val="-4"/>
         </w:rPr>
         <w:object w:dxaOrig="180" w:dyaOrig="200" w14:anchorId="4B9CDD12">
-          <v:shape id="_x0000_i1092" type="#_x0000_t75" style="width:7.1pt;height:14.2pt" o:ole="">
+          <v:shape id="_x0000_i1092" type="#_x0000_t75" style="width:6.9pt;height:14.4pt" o:ole="">
             <v:imagedata r:id="rId118" o:title=""/>
           </v:shape>
-          <o:OLEObject Type="Embed" ProgID="Equation.DSMT4" ShapeID="_x0000_i1092" DrawAspect="Content" ObjectID="_1790527545" r:id="rId127"/>
+          <o:OLEObject Type="Embed" ProgID="Equation.DSMT4" ShapeID="_x0000_i1092" DrawAspect="Content" ObjectID="_1790542877" r:id="rId127"/>
         </w:object>
       </w:r>
       <w:r>
@@ -10626,10 +10443,10 @@
           <w:position w:val="-4"/>
         </w:rPr>
         <w:object w:dxaOrig="180" w:dyaOrig="200" w14:anchorId="5BD9CEC8">
-          <v:shape id="_x0000_i1093" type="#_x0000_t75" style="width:7.1pt;height:14.2pt" o:ole="">
+          <v:shape id="_x0000_i1093" type="#_x0000_t75" style="width:6.9pt;height:14.4pt" o:ole="">
             <v:imagedata r:id="rId113" o:title=""/>
           </v:shape>
-          <o:OLEObject Type="Embed" ProgID="Equation.DSMT4" ShapeID="_x0000_i1093" DrawAspect="Content" ObjectID="_1790527546" r:id="rId128"/>
+          <o:OLEObject Type="Embed" ProgID="Equation.DSMT4" ShapeID="_x0000_i1093" DrawAspect="Content" ObjectID="_1790542878" r:id="rId128"/>
         </w:object>
       </w:r>
       <w:r>
@@ -10640,10 +10457,10 @@
           <w:position w:val="-4"/>
         </w:rPr>
         <w:object w:dxaOrig="180" w:dyaOrig="200" w14:anchorId="4DDEC74A">
-          <v:shape id="_x0000_i1094" type="#_x0000_t75" style="width:7.1pt;height:14.2pt" o:ole="">
+          <v:shape id="_x0000_i1094" type="#_x0000_t75" style="width:6.9pt;height:14.4pt" o:ole="">
             <v:imagedata r:id="rId118" o:title=""/>
           </v:shape>
-          <o:OLEObject Type="Embed" ProgID="Equation.DSMT4" ShapeID="_x0000_i1094" DrawAspect="Content" ObjectID="_1790527547" r:id="rId129"/>
+          <o:OLEObject Type="Embed" ProgID="Equation.DSMT4" ShapeID="_x0000_i1094" DrawAspect="Content" ObjectID="_1790542879" r:id="rId129"/>
         </w:object>
       </w:r>
       <w:r>
@@ -10654,10 +10471,10 @@
           <w:position w:val="-4"/>
         </w:rPr>
         <w:object w:dxaOrig="180" w:dyaOrig="200" w14:anchorId="76904CA7">
-          <v:shape id="_x0000_i1095" type="#_x0000_t75" style="width:7.1pt;height:14.2pt" o:ole="">
+          <v:shape id="_x0000_i1095" type="#_x0000_t75" style="width:6.9pt;height:14.4pt" o:ole="">
             <v:imagedata r:id="rId113" o:title=""/>
           </v:shape>
-          <o:OLEObject Type="Embed" ProgID="Equation.DSMT4" ShapeID="_x0000_i1095" DrawAspect="Content" ObjectID="_1790527548" r:id="rId130"/>
+          <o:OLEObject Type="Embed" ProgID="Equation.DSMT4" ShapeID="_x0000_i1095" DrawAspect="Content" ObjectID="_1790542880" r:id="rId130"/>
         </w:object>
       </w:r>
       <w:r>
@@ -10668,10 +10485,10 @@
           <w:position w:val="-4"/>
         </w:rPr>
         <w:object w:dxaOrig="180" w:dyaOrig="200" w14:anchorId="18D99CA7">
-          <v:shape id="_x0000_i1096" type="#_x0000_t75" style="width:7.1pt;height:14.2pt" o:ole="">
+          <v:shape id="_x0000_i1096" type="#_x0000_t75" style="width:6.9pt;height:14.4pt" o:ole="">
             <v:imagedata r:id="rId118" o:title=""/>
           </v:shape>
-          <o:OLEObject Type="Embed" ProgID="Equation.DSMT4" ShapeID="_x0000_i1096" DrawAspect="Content" ObjectID="_1790527549" r:id="rId131"/>
+          <o:OLEObject Type="Embed" ProgID="Equation.DSMT4" ShapeID="_x0000_i1096" DrawAspect="Content" ObjectID="_1790542881" r:id="rId131"/>
         </w:object>
       </w:r>
       <w:r>
@@ -10685,10 +10502,10 @@
           <w:position w:val="-4"/>
         </w:rPr>
         <w:object w:dxaOrig="180" w:dyaOrig="200" w14:anchorId="6DFCBD15">
-          <v:shape id="_x0000_i1097" type="#_x0000_t75" style="width:7.1pt;height:14.2pt" o:ole="">
+          <v:shape id="_x0000_i1097" type="#_x0000_t75" style="width:6.9pt;height:14.4pt" o:ole="">
             <v:imagedata r:id="rId113" o:title=""/>
           </v:shape>
-          <o:OLEObject Type="Embed" ProgID="Equation.DSMT4" ShapeID="_x0000_i1097" DrawAspect="Content" ObjectID="_1790527550" r:id="rId132"/>
+          <o:OLEObject Type="Embed" ProgID="Equation.DSMT4" ShapeID="_x0000_i1097" DrawAspect="Content" ObjectID="_1790542882" r:id="rId132"/>
         </w:object>
       </w:r>
       <w:r>
@@ -10722,10 +10539,10 @@
           <w:position w:val="-30"/>
         </w:rPr>
         <w:object w:dxaOrig="2400" w:dyaOrig="720" w14:anchorId="7B372E52">
-          <v:shape id="_x0000_i1098" type="#_x0000_t75" style="width:122.2pt;height:36pt" o:ole="">
+          <v:shape id="_x0000_i1098" type="#_x0000_t75" style="width:122.1pt;height:36.3pt" o:ole="">
             <v:imagedata r:id="rId133" o:title=""/>
           </v:shape>
-          <o:OLEObject Type="Embed" ProgID="Equation.DSMT4" ShapeID="_x0000_i1098" DrawAspect="Content" ObjectID="_1790527551" r:id="rId134"/>
+          <o:OLEObject Type="Embed" ProgID="Equation.DSMT4" ShapeID="_x0000_i1098" DrawAspect="Content" ObjectID="_1790542883" r:id="rId134"/>
         </w:object>
       </w:r>
     </w:p>
@@ -10739,10 +10556,10 @@
           <w:position w:val="-32"/>
         </w:rPr>
         <w:object w:dxaOrig="3739" w:dyaOrig="900" w14:anchorId="3CBC850B">
-          <v:shape id="_x0000_i1099" type="#_x0000_t75" style="width:187.1pt;height:43.1pt" o:ole="">
+          <v:shape id="_x0000_i1099" type="#_x0000_t75" style="width:187.2pt;height:43.2pt" o:ole="">
             <v:imagedata r:id="rId135" o:title=""/>
           </v:shape>
-          <o:OLEObject Type="Embed" ProgID="Equation.DSMT4" ShapeID="_x0000_i1099" DrawAspect="Content" ObjectID="_1790527552" r:id="rId136"/>
+          <o:OLEObject Type="Embed" ProgID="Equation.DSMT4" ShapeID="_x0000_i1099" DrawAspect="Content" ObjectID="_1790542884" r:id="rId136"/>
         </w:object>
       </w:r>
     </w:p>
@@ -10756,10 +10573,10 @@
           <w:position w:val="-32"/>
         </w:rPr>
         <w:object w:dxaOrig="3840" w:dyaOrig="900" w14:anchorId="49CCCFC2">
-          <v:shape id="_x0000_i1100" type="#_x0000_t75" style="width:194.75pt;height:43.1pt" o:ole="">
+          <v:shape id="_x0000_i1100" type="#_x0000_t75" style="width:194.7pt;height:43.2pt" o:ole="">
             <v:imagedata r:id="rId137" o:title=""/>
           </v:shape>
-          <o:OLEObject Type="Embed" ProgID="Equation.DSMT4" ShapeID="_x0000_i1100" DrawAspect="Content" ObjectID="_1790527553" r:id="rId138"/>
+          <o:OLEObject Type="Embed" ProgID="Equation.DSMT4" ShapeID="_x0000_i1100" DrawAspect="Content" ObjectID="_1790542885" r:id="rId138"/>
         </w:object>
       </w:r>
     </w:p>
@@ -10784,10 +10601,10 @@
           <w:position w:val="-30"/>
         </w:rPr>
         <w:object w:dxaOrig="4320" w:dyaOrig="720" w14:anchorId="5F58233A">
-          <v:shape id="_x0000_i1101" type="#_x0000_t75" style="width:3in;height:36pt" o:ole="">
+          <v:shape id="_x0000_i1101" type="#_x0000_t75" style="width:3in;height:36.3pt" o:ole="">
             <v:imagedata r:id="rId139" o:title=""/>
           </v:shape>
-          <o:OLEObject Type="Embed" ProgID="Equation.DSMT4" ShapeID="_x0000_i1101" DrawAspect="Content" ObjectID="_1790527554" r:id="rId140"/>
+          <o:OLEObject Type="Embed" ProgID="Equation.DSMT4" ShapeID="_x0000_i1101" DrawAspect="Content" ObjectID="_1790542886" r:id="rId140"/>
         </w:object>
       </w:r>
     </w:p>
@@ -10801,10 +10618,10 @@
           <w:position w:val="-30"/>
         </w:rPr>
         <w:object w:dxaOrig="4380" w:dyaOrig="720" w14:anchorId="59539643">
-          <v:shape id="_x0000_i1102" type="#_x0000_t75" style="width:223.1pt;height:36pt" o:ole="">
+          <v:shape id="_x0000_i1102" type="#_x0000_t75" style="width:222.9pt;height:36.3pt" o:ole="">
             <v:imagedata r:id="rId141" o:title=""/>
           </v:shape>
-          <o:OLEObject Type="Embed" ProgID="Equation.DSMT4" ShapeID="_x0000_i1102" DrawAspect="Content" ObjectID="_1790527555" r:id="rId142"/>
+          <o:OLEObject Type="Embed" ProgID="Equation.DSMT4" ShapeID="_x0000_i1102" DrawAspect="Content" ObjectID="_1790542887" r:id="rId142"/>
         </w:object>
       </w:r>
     </w:p>
@@ -10818,10 +10635,10 @@
           <w:position w:val="-30"/>
         </w:rPr>
         <w:object w:dxaOrig="5480" w:dyaOrig="720" w14:anchorId="041DFB56">
-          <v:shape id="_x0000_i1103" type="#_x0000_t75" style="width:273.8pt;height:36pt" o:ole="">
+          <v:shape id="_x0000_i1103" type="#_x0000_t75" style="width:273.6pt;height:36.3pt" o:ole="">
             <v:imagedata r:id="rId143" o:title=""/>
           </v:shape>
-          <o:OLEObject Type="Embed" ProgID="Equation.DSMT4" ShapeID="_x0000_i1103" DrawAspect="Content" ObjectID="_1790527556" r:id="rId144"/>
+          <o:OLEObject Type="Embed" ProgID="Equation.DSMT4" ShapeID="_x0000_i1103" DrawAspect="Content" ObjectID="_1790542888" r:id="rId144"/>
         </w:object>
       </w:r>
     </w:p>
@@ -10835,10 +10652,10 @@
           <w:position w:val="-30"/>
         </w:rPr>
         <w:object w:dxaOrig="5580" w:dyaOrig="720" w14:anchorId="00918391">
-          <v:shape id="_x0000_i1104" type="#_x0000_t75" style="width:280.9pt;height:36pt" o:ole="">
+          <v:shape id="_x0000_i1104" type="#_x0000_t75" style="width:281.1pt;height:36.3pt" o:ole="">
             <v:imagedata r:id="rId145" o:title=""/>
           </v:shape>
-          <o:OLEObject Type="Embed" ProgID="Equation.DSMT4" ShapeID="_x0000_i1104" DrawAspect="Content" ObjectID="_1790527557" r:id="rId146"/>
+          <o:OLEObject Type="Embed" ProgID="Equation.DSMT4" ShapeID="_x0000_i1104" DrawAspect="Content" ObjectID="_1790542889" r:id="rId146"/>
         </w:object>
       </w:r>
     </w:p>
@@ -10860,10 +10677,10 @@
           <w:position w:val="-24"/>
         </w:rPr>
         <w:object w:dxaOrig="4920" w:dyaOrig="620" w14:anchorId="40475C76">
-          <v:shape id="_x0000_i1105" type="#_x0000_t75" style="width:244.9pt;height:28.9pt" o:ole="">
+          <v:shape id="_x0000_i1105" type="#_x0000_t75" style="width:244.8pt;height:28.8pt" o:ole="">
             <v:imagedata r:id="rId147" o:title=""/>
           </v:shape>
-          <o:OLEObject Type="Embed" ProgID="Equation.DSMT4" ShapeID="_x0000_i1105" DrawAspect="Content" ObjectID="_1790527558" r:id="rId148"/>
+          <o:OLEObject Type="Embed" ProgID="Equation.DSMT4" ShapeID="_x0000_i1105" DrawAspect="Content" ObjectID="_1790542890" r:id="rId148"/>
         </w:object>
       </w:r>
       <w:r>
@@ -10906,10 +10723,10 @@
           <w:position w:val="-32"/>
         </w:rPr>
         <w:object w:dxaOrig="3379" w:dyaOrig="780" w14:anchorId="7BD60FDA">
-          <v:shape id="_x0000_i1106" type="#_x0000_t75" style="width:165.8pt;height:36pt" o:ole="">
+          <v:shape id="_x0000_i1106" type="#_x0000_t75" style="width:165.9pt;height:35.7pt" o:ole="">
             <v:imagedata r:id="rId149" o:title=""/>
           </v:shape>
-          <o:OLEObject Type="Embed" ProgID="Equation.DSMT4" ShapeID="_x0000_i1106" DrawAspect="Content" ObjectID="_1790527559" r:id="rId150"/>
+          <o:OLEObject Type="Embed" ProgID="Equation.DSMT4" ShapeID="_x0000_i1106" DrawAspect="Content" ObjectID="_1790542891" r:id="rId150"/>
         </w:object>
       </w:r>
     </w:p>
@@ -10971,10 +10788,10 @@
           <w:position w:val="-12"/>
         </w:rPr>
         <w:object w:dxaOrig="380" w:dyaOrig="360" w14:anchorId="28C9B338">
-          <v:shape id="_x0000_i1107" type="#_x0000_t75" style="width:21.8pt;height:21.8pt" o:ole="">
+          <v:shape id="_x0000_i1107" type="#_x0000_t75" style="width:21.9pt;height:21.9pt" o:ole="">
             <v:imagedata r:id="rId151" o:title=""/>
           </v:shape>
-          <o:OLEObject Type="Embed" ProgID="Equation.DSMT4" ShapeID="_x0000_i1107" DrawAspect="Content" ObjectID="_1790527560" r:id="rId152"/>
+          <o:OLEObject Type="Embed" ProgID="Equation.DSMT4" ShapeID="_x0000_i1107" DrawAspect="Content" ObjectID="_1790542892" r:id="rId152"/>
         </w:object>
       </w:r>
       <w:r>
@@ -11002,10 +10819,10 @@
           <w:position w:val="-12"/>
         </w:rPr>
         <w:object w:dxaOrig="5420" w:dyaOrig="360" w14:anchorId="074D2DDA">
-          <v:shape id="_x0000_i1108" type="#_x0000_t75" style="width:273.8pt;height:21.8pt" o:ole="">
+          <v:shape id="_x0000_i1108" type="#_x0000_t75" style="width:273.6pt;height:21.9pt" o:ole="">
             <v:imagedata r:id="rId153" o:title=""/>
           </v:shape>
-          <o:OLEObject Type="Embed" ProgID="Equation.DSMT4" ShapeID="_x0000_i1108" DrawAspect="Content" ObjectID="_1790527561" r:id="rId154"/>
+          <o:OLEObject Type="Embed" ProgID="Equation.DSMT4" ShapeID="_x0000_i1108" DrawAspect="Content" ObjectID="_1790542893" r:id="rId154"/>
         </w:object>
       </w:r>
       <w:r>
@@ -11019,10 +10836,10 @@
           <w:position w:val="-12"/>
         </w:rPr>
         <w:object w:dxaOrig="380" w:dyaOrig="360" w14:anchorId="5F586C6D">
-          <v:shape id="_x0000_i1109" type="#_x0000_t75" style="width:21.8pt;height:21.8pt" o:ole="">
+          <v:shape id="_x0000_i1109" type="#_x0000_t75" style="width:21.9pt;height:21.9pt" o:ole="">
             <v:imagedata r:id="rId155" o:title=""/>
           </v:shape>
-          <o:OLEObject Type="Embed" ProgID="Equation.DSMT4" ShapeID="_x0000_i1109" DrawAspect="Content" ObjectID="_1790527562" r:id="rId156"/>
+          <o:OLEObject Type="Embed" ProgID="Equation.DSMT4" ShapeID="_x0000_i1109" DrawAspect="Content" ObjectID="_1790542894" r:id="rId156"/>
         </w:object>
       </w:r>
       <w:r>
@@ -11044,10 +10861,10 @@
           <w:position w:val="-14"/>
         </w:rPr>
         <w:object w:dxaOrig="480" w:dyaOrig="380" w14:anchorId="24F9ABBD">
-          <v:shape id="_x0000_i1110" type="#_x0000_t75" style="width:21.8pt;height:21.8pt" o:ole="">
+          <v:shape id="_x0000_i1110" type="#_x0000_t75" style="width:21.9pt;height:21.9pt" o:ole="">
             <v:imagedata r:id="rId157" o:title=""/>
           </v:shape>
-          <o:OLEObject Type="Embed" ProgID="Equation.DSMT4" ShapeID="_x0000_i1110" DrawAspect="Content" ObjectID="_1790527563" r:id="rId158"/>
+          <o:OLEObject Type="Embed" ProgID="Equation.DSMT4" ShapeID="_x0000_i1110" DrawAspect="Content" ObjectID="_1790542895" r:id="rId158"/>
         </w:object>
       </w:r>
       <w:r>
@@ -11076,10 +10893,10 @@
           <w:position w:val="-14"/>
         </w:rPr>
         <w:object w:dxaOrig="480" w:dyaOrig="380" w14:anchorId="5F66CD12">
-          <v:shape id="_x0000_i1111" type="#_x0000_t75" style="width:21.8pt;height:21.8pt" o:ole="">
+          <v:shape id="_x0000_i1111" type="#_x0000_t75" style="width:21.9pt;height:21.9pt" o:ole="">
             <v:imagedata r:id="rId157" o:title=""/>
           </v:shape>
-          <o:OLEObject Type="Embed" ProgID="Equation.DSMT4" ShapeID="_x0000_i1111" DrawAspect="Content" ObjectID="_1790527564" r:id="rId159"/>
+          <o:OLEObject Type="Embed" ProgID="Equation.DSMT4" ShapeID="_x0000_i1111" DrawAspect="Content" ObjectID="_1790542896" r:id="rId159"/>
         </w:object>
       </w:r>
       <w:r>
@@ -11115,10 +10932,10 @@
           <w:position w:val="-32"/>
         </w:rPr>
         <w:object w:dxaOrig="7839" w:dyaOrig="780" w14:anchorId="2B6A825D">
-          <v:shape id="_x0000_i1112" type="#_x0000_t75" style="width:388.9pt;height:36pt" o:ole="">
+          <v:shape id="_x0000_i1112" type="#_x0000_t75" style="width:388.8pt;height:35.7pt" o:ole="">
             <v:imagedata r:id="rId160" o:title=""/>
           </v:shape>
-          <o:OLEObject Type="Embed" ProgID="Equation.DSMT4" ShapeID="_x0000_i1112" DrawAspect="Content" ObjectID="_1790527565" r:id="rId161"/>
+          <o:OLEObject Type="Embed" ProgID="Equation.DSMT4" ShapeID="_x0000_i1112" DrawAspect="Content" ObjectID="_1790542897" r:id="rId161"/>
         </w:object>
       </w:r>
     </w:p>
@@ -11137,10 +10954,10 @@
           <w:position w:val="-12"/>
         </w:rPr>
         <w:object w:dxaOrig="300" w:dyaOrig="360" w14:anchorId="6D22A0D6">
-          <v:shape id="_x0000_i1113" type="#_x0000_t75" style="width:14.2pt;height:21.8pt" o:ole="">
+          <v:shape id="_x0000_i1113" type="#_x0000_t75" style="width:14.4pt;height:21.9pt" o:ole="">
             <v:imagedata r:id="rId162" o:title=""/>
           </v:shape>
-          <o:OLEObject Type="Embed" ProgID="Equation.DSMT4" ShapeID="_x0000_i1113" DrawAspect="Content" ObjectID="_1790527566" r:id="rId163"/>
+          <o:OLEObject Type="Embed" ProgID="Equation.DSMT4" ShapeID="_x0000_i1113" DrawAspect="Content" ObjectID="_1790542898" r:id="rId163"/>
         </w:object>
       </w:r>
       <w:r>
@@ -11182,10 +10999,10 @@
           <w:position w:val="-32"/>
         </w:rPr>
         <w:object w:dxaOrig="7360" w:dyaOrig="780" w14:anchorId="3CAF769C">
-          <v:shape id="_x0000_i1114" type="#_x0000_t75" style="width:367.1pt;height:36pt" o:ole="">
+          <v:shape id="_x0000_i1114" type="#_x0000_t75" style="width:367.5pt;height:35.7pt" o:ole="">
             <v:imagedata r:id="rId164" o:title=""/>
           </v:shape>
-          <o:OLEObject Type="Embed" ProgID="Equation.DSMT4" ShapeID="_x0000_i1114" DrawAspect="Content" ObjectID="_1790527567" r:id="rId165"/>
+          <o:OLEObject Type="Embed" ProgID="Equation.DSMT4" ShapeID="_x0000_i1114" DrawAspect="Content" ObjectID="_1790542899" r:id="rId165"/>
         </w:object>
       </w:r>
     </w:p>
@@ -11222,10 +11039,10 @@
           <w:position w:val="-12"/>
         </w:rPr>
         <w:object w:dxaOrig="3720" w:dyaOrig="360" w14:anchorId="10B286DB">
-          <v:shape id="_x0000_i1115" type="#_x0000_t75" style="width:187.1pt;height:21.8pt" o:ole="">
+          <v:shape id="_x0000_i1115" type="#_x0000_t75" style="width:187.2pt;height:21.9pt" o:ole="">
             <v:imagedata r:id="rId166" o:title=""/>
           </v:shape>
-          <o:OLEObject Type="Embed" ProgID="Equation.DSMT4" ShapeID="_x0000_i1115" DrawAspect="Content" ObjectID="_1790527568" r:id="rId167"/>
+          <o:OLEObject Type="Embed" ProgID="Equation.DSMT4" ShapeID="_x0000_i1115" DrawAspect="Content" ObjectID="_1790542900" r:id="rId167"/>
         </w:object>
       </w:r>
     </w:p>
@@ -11301,10 +11118,10 @@
           <w:position w:val="-28"/>
         </w:rPr>
         <w:object w:dxaOrig="4620" w:dyaOrig="700" w14:anchorId="09A27569">
-          <v:shape id="_x0000_i1116" type="#_x0000_t75" style="width:230.2pt;height:36pt" o:ole="">
+          <v:shape id="_x0000_i1116" type="#_x0000_t75" style="width:230.4pt;height:36.3pt" o:ole="">
             <v:imagedata r:id="rId168" o:title=""/>
           </v:shape>
-          <o:OLEObject Type="Embed" ProgID="Equation.DSMT4" ShapeID="_x0000_i1116" DrawAspect="Content" ObjectID="_1790527569" r:id="rId169"/>
+          <o:OLEObject Type="Embed" ProgID="Equation.DSMT4" ShapeID="_x0000_i1116" DrawAspect="Content" ObjectID="_1790542901" r:id="rId169"/>
         </w:object>
       </w:r>
     </w:p>
@@ -11355,10 +11172,10 @@
           <w:position w:val="-4"/>
         </w:rPr>
         <w:object w:dxaOrig="180" w:dyaOrig="200" w14:anchorId="5C1EFD95">
-          <v:shape id="_x0000_i1117" type="#_x0000_t75" style="width:7.1pt;height:14.2pt" o:ole="">
+          <v:shape id="_x0000_i1117" type="#_x0000_t75" style="width:6.9pt;height:14.4pt" o:ole="">
             <v:imagedata r:id="rId170" o:title=""/>
           </v:shape>
-          <o:OLEObject Type="Embed" ProgID="Equation.DSMT4" ShapeID="_x0000_i1117" DrawAspect="Content" ObjectID="_1790527570" r:id="rId171"/>
+          <o:OLEObject Type="Embed" ProgID="Equation.DSMT4" ShapeID="_x0000_i1117" DrawAspect="Content" ObjectID="_1790542902" r:id="rId171"/>
         </w:object>
       </w:r>
       <w:r>
@@ -11378,10 +11195,10 @@
           <w:position w:val="-4"/>
         </w:rPr>
         <w:object w:dxaOrig="180" w:dyaOrig="200" w14:anchorId="6F337705">
-          <v:shape id="_x0000_i1118" type="#_x0000_t75" style="width:7.1pt;height:14.2pt" o:ole="">
+          <v:shape id="_x0000_i1118" type="#_x0000_t75" style="width:6.9pt;height:14.4pt" o:ole="">
             <v:imagedata r:id="rId172" o:title=""/>
           </v:shape>
-          <o:OLEObject Type="Embed" ProgID="Equation.DSMT4" ShapeID="_x0000_i1118" DrawAspect="Content" ObjectID="_1790527571" r:id="rId173"/>
+          <o:OLEObject Type="Embed" ProgID="Equation.DSMT4" ShapeID="_x0000_i1118" DrawAspect="Content" ObjectID="_1790542903" r:id="rId173"/>
         </w:object>
       </w:r>
       <w:r>
@@ -11446,10 +11263,10 @@
           <w:position w:val="-48"/>
         </w:rPr>
         <w:object w:dxaOrig="4200" w:dyaOrig="1080" w14:anchorId="538461F7">
-          <v:shape id="_x0000_i1119" type="#_x0000_t75" style="width:208.9pt;height:57.8pt" o:ole="">
+          <v:shape id="_x0000_i1119" type="#_x0000_t75" style="width:209.1pt;height:57.6pt" o:ole="">
             <v:imagedata r:id="rId174" o:title=""/>
           </v:shape>
-          <o:OLEObject Type="Embed" ProgID="Equation.DSMT4" ShapeID="_x0000_i1119" DrawAspect="Content" ObjectID="_1790527572" r:id="rId175"/>
+          <o:OLEObject Type="Embed" ProgID="Equation.DSMT4" ShapeID="_x0000_i1119" DrawAspect="Content" ObjectID="_1790542904" r:id="rId175"/>
         </w:object>
       </w:r>
       <w:r>
@@ -11468,10 +11285,10 @@
           <w:position w:val="-30"/>
         </w:rPr>
         <w:object w:dxaOrig="2180" w:dyaOrig="680" w14:anchorId="6493ED2F">
-          <v:shape id="_x0000_i1120" type="#_x0000_t75" style="width:108pt;height:36pt" o:ole="">
+          <v:shape id="_x0000_i1120" type="#_x0000_t75" style="width:108.3pt;height:36.3pt" o:ole="">
             <v:imagedata r:id="rId176" o:title=""/>
           </v:shape>
-          <o:OLEObject Type="Embed" ProgID="Equation.DSMT4" ShapeID="_x0000_i1120" DrawAspect="Content" ObjectID="_1790527573" r:id="rId177"/>
+          <o:OLEObject Type="Embed" ProgID="Equation.DSMT4" ShapeID="_x0000_i1120" DrawAspect="Content" ObjectID="_1790542905" r:id="rId177"/>
         </w:object>
       </w:r>
     </w:p>
@@ -11490,10 +11307,10 @@
           <w:position w:val="-24"/>
         </w:rPr>
         <w:object w:dxaOrig="4940" w:dyaOrig="660" w14:anchorId="21B38D13">
-          <v:shape id="_x0000_i1121" type="#_x0000_t75" style="width:244.9pt;height:36pt" o:ole="">
+          <v:shape id="_x0000_i1121" type="#_x0000_t75" style="width:244.8pt;height:36.3pt" o:ole="">
             <v:imagedata r:id="rId178" o:title=""/>
           </v:shape>
-          <o:OLEObject Type="Embed" ProgID="Equation.DSMT4" ShapeID="_x0000_i1121" DrawAspect="Content" ObjectID="_1790527574" r:id="rId179"/>
+          <o:OLEObject Type="Embed" ProgID="Equation.DSMT4" ShapeID="_x0000_i1121" DrawAspect="Content" ObjectID="_1790542906" r:id="rId179"/>
         </w:object>
       </w:r>
     </w:p>
@@ -11528,10 +11345,10 @@
           <w:position w:val="-32"/>
         </w:rPr>
         <w:object w:dxaOrig="4620" w:dyaOrig="760" w14:anchorId="4B47C0D8">
-          <v:shape id="_x0000_i1122" type="#_x0000_t75" style="width:230.2pt;height:36pt" o:ole="">
+          <v:shape id="_x0000_i1122" type="#_x0000_t75" style="width:230.4pt;height:35.7pt" o:ole="">
             <v:imagedata r:id="rId180" o:title=""/>
           </v:shape>
-          <o:OLEObject Type="Embed" ProgID="Equation.DSMT4" ShapeID="_x0000_i1122" DrawAspect="Content" ObjectID="_1790527575" r:id="rId181"/>
+          <o:OLEObject Type="Embed" ProgID="Equation.DSMT4" ShapeID="_x0000_i1122" DrawAspect="Content" ObjectID="_1790542907" r:id="rId181"/>
         </w:object>
       </w:r>
     </w:p>
@@ -11631,10 +11448,10 @@
           <w:position w:val="-16"/>
         </w:rPr>
         <w:object w:dxaOrig="2900" w:dyaOrig="460" w14:anchorId="1ABDFD55">
-          <v:shape id="_x0000_i1123" type="#_x0000_t75" style="width:2in;height:21.8pt" o:ole="">
+          <v:shape id="_x0000_i1123" type="#_x0000_t75" style="width:2in;height:21.9pt" o:ole="">
             <v:imagedata r:id="rId182" o:title=""/>
           </v:shape>
-          <o:OLEObject Type="Embed" ProgID="Equation.DSMT4" ShapeID="_x0000_i1123" DrawAspect="Content" ObjectID="_1790527576" r:id="rId183"/>
+          <o:OLEObject Type="Embed" ProgID="Equation.DSMT4" ShapeID="_x0000_i1123" DrawAspect="Content" ObjectID="_1790542908" r:id="rId183"/>
         </w:object>
       </w:r>
     </w:p>
@@ -11659,10 +11476,10 @@
           <w:position w:val="-30"/>
         </w:rPr>
         <w:object w:dxaOrig="5280" w:dyaOrig="720" w14:anchorId="05AC57B6">
-          <v:shape id="_x0000_i1124" type="#_x0000_t75" style="width:266.2pt;height:36pt" o:ole="">
+          <v:shape id="_x0000_i1124" type="#_x0000_t75" style="width:266.1pt;height:36.3pt" o:ole="">
             <v:imagedata r:id="rId184" o:title=""/>
           </v:shape>
-          <o:OLEObject Type="Embed" ProgID="Equation.DSMT4" ShapeID="_x0000_i1124" DrawAspect="Content" ObjectID="_1790527577" r:id="rId185"/>
+          <o:OLEObject Type="Embed" ProgID="Equation.DSMT4" ShapeID="_x0000_i1124" DrawAspect="Content" ObjectID="_1790542909" r:id="rId185"/>
         </w:object>
       </w:r>
     </w:p>
@@ -11676,10 +11493,10 @@
           <w:position w:val="-32"/>
         </w:rPr>
         <w:object w:dxaOrig="5160" w:dyaOrig="760" w14:anchorId="3FAD8C93">
-          <v:shape id="_x0000_i1125" type="#_x0000_t75" style="width:259.1pt;height:36pt" o:ole="">
+          <v:shape id="_x0000_i1125" type="#_x0000_t75" style="width:259.2pt;height:35.7pt" o:ole="">
             <v:imagedata r:id="rId186" o:title=""/>
           </v:shape>
-          <o:OLEObject Type="Embed" ProgID="Equation.DSMT4" ShapeID="_x0000_i1125" DrawAspect="Content" ObjectID="_1790527578" r:id="rId187"/>
+          <o:OLEObject Type="Embed" ProgID="Equation.DSMT4" ShapeID="_x0000_i1125" DrawAspect="Content" ObjectID="_1790542910" r:id="rId187"/>
         </w:object>
       </w:r>
     </w:p>
@@ -11710,10 +11527,10 @@
           <w:position w:val="-32"/>
         </w:rPr>
         <w:object w:dxaOrig="4400" w:dyaOrig="760" w14:anchorId="7FF6CABA">
-          <v:shape id="_x0000_i1126" type="#_x0000_t75" style="width:223.1pt;height:36pt" o:ole="">
+          <v:shape id="_x0000_i1126" type="#_x0000_t75" style="width:222.9pt;height:35.7pt" o:ole="">
             <v:imagedata r:id="rId188" o:title=""/>
           </v:shape>
-          <o:OLEObject Type="Embed" ProgID="Equation.DSMT4" ShapeID="_x0000_i1126" DrawAspect="Content" ObjectID="_1790527579" r:id="rId189"/>
+          <o:OLEObject Type="Embed" ProgID="Equation.DSMT4" ShapeID="_x0000_i1126" DrawAspect="Content" ObjectID="_1790542911" r:id="rId189"/>
         </w:object>
       </w:r>
     </w:p>
@@ -11729,10 +11546,10 @@
           <w:position w:val="-12"/>
         </w:rPr>
         <w:object w:dxaOrig="300" w:dyaOrig="360" w14:anchorId="39CC2DEB">
-          <v:shape id="_x0000_i1127" type="#_x0000_t75" style="width:14.2pt;height:21.8pt" o:ole="">
+          <v:shape id="_x0000_i1127" type="#_x0000_t75" style="width:14.4pt;height:21.9pt" o:ole="">
             <v:imagedata r:id="rId190" o:title=""/>
           </v:shape>
-          <o:OLEObject Type="Embed" ProgID="Equation.DSMT4" ShapeID="_x0000_i1127" DrawAspect="Content" ObjectID="_1790527580" r:id="rId191"/>
+          <o:OLEObject Type="Embed" ProgID="Equation.DSMT4" ShapeID="_x0000_i1127" DrawAspect="Content" ObjectID="_1790542912" r:id="rId191"/>
         </w:object>
       </w:r>
       <w:r>
@@ -11748,10 +11565,10 @@
           <w:position w:val="-12"/>
         </w:rPr>
         <w:object w:dxaOrig="300" w:dyaOrig="360" w14:anchorId="690A5D05">
-          <v:shape id="_x0000_i1128" type="#_x0000_t75" style="width:14.2pt;height:21.8pt" o:ole="">
+          <v:shape id="_x0000_i1128" type="#_x0000_t75" style="width:14.4pt;height:21.9pt" o:ole="">
             <v:imagedata r:id="rId192" o:title=""/>
           </v:shape>
-          <o:OLEObject Type="Embed" ProgID="Equation.DSMT4" ShapeID="_x0000_i1128" DrawAspect="Content" ObjectID="_1790527581" r:id="rId193"/>
+          <o:OLEObject Type="Embed" ProgID="Equation.DSMT4" ShapeID="_x0000_i1128" DrawAspect="Content" ObjectID="_1790542913" r:id="rId193"/>
         </w:object>
       </w:r>
       <w:r>
@@ -11762,10 +11579,10 @@
           <w:position w:val="-12"/>
         </w:rPr>
         <w:object w:dxaOrig="2840" w:dyaOrig="360" w14:anchorId="4D9F820D">
-          <v:shape id="_x0000_i1129" type="#_x0000_t75" style="width:2in;height:21.8pt" o:ole="">
+          <v:shape id="_x0000_i1129" type="#_x0000_t75" style="width:2in;height:21.9pt" o:ole="">
             <v:imagedata r:id="rId194" o:title=""/>
           </v:shape>
-          <o:OLEObject Type="Embed" ProgID="Equation.DSMT4" ShapeID="_x0000_i1129" DrawAspect="Content" ObjectID="_1790527582" r:id="rId195"/>
+          <o:OLEObject Type="Embed" ProgID="Equation.DSMT4" ShapeID="_x0000_i1129" DrawAspect="Content" ObjectID="_1790542914" r:id="rId195"/>
         </w:object>
       </w:r>
     </w:p>
@@ -11782,10 +11599,10 @@
           <w:position w:val="-12"/>
         </w:rPr>
         <w:object w:dxaOrig="380" w:dyaOrig="360" w14:anchorId="7B4D0283">
-          <v:shape id="_x0000_i1130" type="#_x0000_t75" style="width:21.8pt;height:21.8pt" o:ole="">
+          <v:shape id="_x0000_i1130" type="#_x0000_t75" style="width:21.9pt;height:21.9pt" o:ole="">
             <v:imagedata r:id="rId196" o:title=""/>
           </v:shape>
-          <o:OLEObject Type="Embed" ProgID="Equation.DSMT4" ShapeID="_x0000_i1130" DrawAspect="Content" ObjectID="_1790527583" r:id="rId197"/>
+          <o:OLEObject Type="Embed" ProgID="Equation.DSMT4" ShapeID="_x0000_i1130" DrawAspect="Content" ObjectID="_1790542915" r:id="rId197"/>
         </w:object>
       </w:r>
       <w:r>
@@ -11796,10 +11613,10 @@
           <w:position w:val="-24"/>
         </w:rPr>
         <w:object w:dxaOrig="3300" w:dyaOrig="620" w14:anchorId="54665AF8">
-          <v:shape id="_x0000_i1131" type="#_x0000_t75" style="width:165.8pt;height:28.9pt" o:ole="">
+          <v:shape id="_x0000_i1131" type="#_x0000_t75" style="width:165.9pt;height:28.8pt" o:ole="">
             <v:imagedata r:id="rId198" o:title=""/>
           </v:shape>
-          <o:OLEObject Type="Embed" ProgID="Equation.DSMT4" ShapeID="_x0000_i1131" DrawAspect="Content" ObjectID="_1790527584" r:id="rId199"/>
+          <o:OLEObject Type="Embed" ProgID="Equation.DSMT4" ShapeID="_x0000_i1131" DrawAspect="Content" ObjectID="_1790542916" r:id="rId199"/>
         </w:object>
       </w:r>
     </w:p>
@@ -11821,10 +11638,10 @@
           <w:position w:val="-24"/>
         </w:rPr>
         <w:object w:dxaOrig="4099" w:dyaOrig="620" w14:anchorId="75BCADD6">
-          <v:shape id="_x0000_i1132" type="#_x0000_t75" style="width:201.8pt;height:28.9pt" o:ole="">
+          <v:shape id="_x0000_i1132" type="#_x0000_t75" style="width:201.6pt;height:28.8pt" o:ole="">
             <v:imagedata r:id="rId200" o:title=""/>
           </v:shape>
-          <o:OLEObject Type="Embed" ProgID="Equation.DSMT4" ShapeID="_x0000_i1132" DrawAspect="Content" ObjectID="_1790527585" r:id="rId201"/>
+          <o:OLEObject Type="Embed" ProgID="Equation.DSMT4" ShapeID="_x0000_i1132" DrawAspect="Content" ObjectID="_1790542917" r:id="rId201"/>
         </w:object>
       </w:r>
     </w:p>
@@ -11849,10 +11666,10 @@
           <w:position w:val="-32"/>
         </w:rPr>
         <w:object w:dxaOrig="7699" w:dyaOrig="760" w14:anchorId="6265F176">
-          <v:shape id="_x0000_i1133" type="#_x0000_t75" style="width:381.25pt;height:36pt" o:ole="">
+          <v:shape id="_x0000_i1133" type="#_x0000_t75" style="width:381.3pt;height:35.7pt" o:ole="">
             <v:imagedata r:id="rId202" o:title=""/>
           </v:shape>
-          <o:OLEObject Type="Embed" ProgID="Equation.DSMT4" ShapeID="_x0000_i1133" DrawAspect="Content" ObjectID="_1790527586" r:id="rId203"/>
+          <o:OLEObject Type="Embed" ProgID="Equation.DSMT4" ShapeID="_x0000_i1133" DrawAspect="Content" ObjectID="_1790542918" r:id="rId203"/>
         </w:object>
       </w:r>
     </w:p>
@@ -11866,10 +11683,10 @@
           <w:position w:val="-32"/>
         </w:rPr>
         <w:object w:dxaOrig="2920" w:dyaOrig="760" w14:anchorId="7BED2C7B">
-          <v:shape id="_x0000_i1134" type="#_x0000_t75" style="width:2in;height:36pt" o:ole="">
+          <v:shape id="_x0000_i1134" type="#_x0000_t75" style="width:2in;height:35.7pt" o:ole="">
             <v:imagedata r:id="rId204" o:title=""/>
           </v:shape>
-          <o:OLEObject Type="Embed" ProgID="Equation.DSMT4" ShapeID="_x0000_i1134" DrawAspect="Content" ObjectID="_1790527587" r:id="rId205"/>
+          <o:OLEObject Type="Embed" ProgID="Equation.DSMT4" ShapeID="_x0000_i1134" DrawAspect="Content" ObjectID="_1790542919" r:id="rId205"/>
         </w:object>
       </w:r>
     </w:p>
@@ -11900,10 +11717,10 @@
           <w:position w:val="-14"/>
         </w:rPr>
         <w:object w:dxaOrig="2220" w:dyaOrig="380" w14:anchorId="54D06B1C">
-          <v:shape id="_x0000_i1135" type="#_x0000_t75" style="width:108pt;height:21.8pt" o:ole="">
+          <v:shape id="_x0000_i1135" type="#_x0000_t75" style="width:108.3pt;height:21.9pt" o:ole="">
             <v:imagedata r:id="rId206" o:title=""/>
           </v:shape>
-          <o:OLEObject Type="Embed" ProgID="Equation.DSMT4" ShapeID="_x0000_i1135" DrawAspect="Content" ObjectID="_1790527588" r:id="rId207"/>
+          <o:OLEObject Type="Embed" ProgID="Equation.DSMT4" ShapeID="_x0000_i1135" DrawAspect="Content" ObjectID="_1790542920" r:id="rId207"/>
         </w:object>
       </w:r>
     </w:p>
@@ -11916,10 +11733,10 @@
           <w:position w:val="-14"/>
         </w:rPr>
         <w:object w:dxaOrig="480" w:dyaOrig="380" w14:anchorId="5AA9F7E6">
-          <v:shape id="_x0000_i1136" type="#_x0000_t75" style="width:21.8pt;height:21.8pt" o:ole="">
+          <v:shape id="_x0000_i1136" type="#_x0000_t75" style="width:21.9pt;height:21.9pt" o:ole="">
             <v:imagedata r:id="rId208" o:title=""/>
           </v:shape>
-          <o:OLEObject Type="Embed" ProgID="Equation.DSMT4" ShapeID="_x0000_i1136" DrawAspect="Content" ObjectID="_1790527589" r:id="rId209"/>
+          <o:OLEObject Type="Embed" ProgID="Equation.DSMT4" ShapeID="_x0000_i1136" DrawAspect="Content" ObjectID="_1790542921" r:id="rId209"/>
         </w:object>
       </w:r>
       <w:r>
@@ -11938,10 +11755,10 @@
           <w:position w:val="-14"/>
         </w:rPr>
         <w:object w:dxaOrig="480" w:dyaOrig="380" w14:anchorId="45980D85">
-          <v:shape id="_x0000_i1137" type="#_x0000_t75" style="width:21.8pt;height:21.8pt" o:ole="">
+          <v:shape id="_x0000_i1137" type="#_x0000_t75" style="width:21.9pt;height:21.9pt" o:ole="">
             <v:imagedata r:id="rId208" o:title=""/>
           </v:shape>
-          <o:OLEObject Type="Embed" ProgID="Equation.DSMT4" ShapeID="_x0000_i1137" DrawAspect="Content" ObjectID="_1790527590" r:id="rId210"/>
+          <o:OLEObject Type="Embed" ProgID="Equation.DSMT4" ShapeID="_x0000_i1137" DrawAspect="Content" ObjectID="_1790542922" r:id="rId210"/>
         </w:object>
       </w:r>
       <w:r>
@@ -11981,10 +11798,10 @@
           <w:position w:val="-24"/>
         </w:rPr>
         <w:object w:dxaOrig="4880" w:dyaOrig="620" w14:anchorId="3FFF7398">
-          <v:shape id="_x0000_i1138" type="#_x0000_t75" style="width:244.9pt;height:28.9pt" o:ole="">
+          <v:shape id="_x0000_i1138" type="#_x0000_t75" style="width:244.8pt;height:28.8pt" o:ole="">
             <v:imagedata r:id="rId211" o:title=""/>
           </v:shape>
-          <o:OLEObject Type="Embed" ProgID="Equation.DSMT4" ShapeID="_x0000_i1138" DrawAspect="Content" ObjectID="_1790527591" r:id="rId212"/>
+          <o:OLEObject Type="Embed" ProgID="Equation.DSMT4" ShapeID="_x0000_i1138" DrawAspect="Content" ObjectID="_1790542923" r:id="rId212"/>
         </w:object>
       </w:r>
       <w:r>
@@ -12044,10 +11861,10 @@
           <w:position w:val="-32"/>
         </w:rPr>
         <w:object w:dxaOrig="2780" w:dyaOrig="700" w14:anchorId="69D80D88">
-          <v:shape id="_x0000_i1139" type="#_x0000_t75" style="width:136.9pt;height:36pt" o:ole="">
+          <v:shape id="_x0000_i1139" type="#_x0000_t75" style="width:137.1pt;height:36.3pt" o:ole="">
             <v:imagedata r:id="rId213" o:title=""/>
           </v:shape>
-          <o:OLEObject Type="Embed" ProgID="Equation.DSMT4" ShapeID="_x0000_i1139" DrawAspect="Content" ObjectID="_1790527592" r:id="rId214"/>
+          <o:OLEObject Type="Embed" ProgID="Equation.DSMT4" ShapeID="_x0000_i1139" DrawAspect="Content" ObjectID="_1790542924" r:id="rId214"/>
         </w:object>
       </w:r>
     </w:p>
@@ -12063,10 +11880,10 @@
           <w:position w:val="-26"/>
         </w:rPr>
         <w:object w:dxaOrig="5660" w:dyaOrig="700" w14:anchorId="208C149E">
-          <v:shape id="_x0000_i1140" type="#_x0000_t75" style="width:280.9pt;height:36pt" o:ole="">
+          <v:shape id="_x0000_i1140" type="#_x0000_t75" style="width:281.1pt;height:36.3pt" o:ole="">
             <v:imagedata r:id="rId215" o:title=""/>
           </v:shape>
-          <o:OLEObject Type="Embed" ProgID="Equation.DSMT4" ShapeID="_x0000_i1140" DrawAspect="Content" ObjectID="_1790527593" r:id="rId216"/>
+          <o:OLEObject Type="Embed" ProgID="Equation.DSMT4" ShapeID="_x0000_i1140" DrawAspect="Content" ObjectID="_1790542925" r:id="rId216"/>
         </w:object>
       </w:r>
       <w:r>
@@ -12085,10 +11902,10 @@
           <w:position w:val="-12"/>
         </w:rPr>
         <w:object w:dxaOrig="320" w:dyaOrig="360" w14:anchorId="38FFAEB1">
-          <v:shape id="_x0000_i1141" type="#_x0000_t75" style="width:14.2pt;height:21.8pt" o:ole="">
+          <v:shape id="_x0000_i1141" type="#_x0000_t75" style="width:14.4pt;height:21.9pt" o:ole="">
             <v:imagedata r:id="rId217" o:title=""/>
           </v:shape>
-          <o:OLEObject Type="Embed" ProgID="Equation.DSMT4" ShapeID="_x0000_i1141" DrawAspect="Content" ObjectID="_1790527594" r:id="rId218"/>
+          <o:OLEObject Type="Embed" ProgID="Equation.DSMT4" ShapeID="_x0000_i1141" DrawAspect="Content" ObjectID="_1790542926" r:id="rId218"/>
         </w:object>
       </w:r>
       <w:r>
@@ -12102,10 +11919,10 @@
           <w:position w:val="-12"/>
         </w:rPr>
         <w:object w:dxaOrig="300" w:dyaOrig="360" w14:anchorId="43DD861B">
-          <v:shape id="_x0000_i1142" type="#_x0000_t75" style="width:14.2pt;height:21.8pt" o:ole="">
+          <v:shape id="_x0000_i1142" type="#_x0000_t75" style="width:14.4pt;height:21.9pt" o:ole="">
             <v:imagedata r:id="rId219" o:title=""/>
           </v:shape>
-          <o:OLEObject Type="Embed" ProgID="Equation.DSMT4" ShapeID="_x0000_i1142" DrawAspect="Content" ObjectID="_1790527595" r:id="rId220"/>
+          <o:OLEObject Type="Embed" ProgID="Equation.DSMT4" ShapeID="_x0000_i1142" DrawAspect="Content" ObjectID="_1790542927" r:id="rId220"/>
         </w:object>
       </w:r>
       <w:r>
@@ -12122,10 +11939,10 @@
           <w:position w:val="-32"/>
         </w:rPr>
         <w:object w:dxaOrig="6740" w:dyaOrig="700" w14:anchorId="246E906D">
-          <v:shape id="_x0000_i1143" type="#_x0000_t75" style="width:338.2pt;height:36pt" o:ole="">
+          <v:shape id="_x0000_i1143" type="#_x0000_t75" style="width:338.1pt;height:36.3pt" o:ole="">
             <v:imagedata r:id="rId221" o:title=""/>
           </v:shape>
-          <o:OLEObject Type="Embed" ProgID="Equation.DSMT4" ShapeID="_x0000_i1143" DrawAspect="Content" ObjectID="_1790527596" r:id="rId222"/>
+          <o:OLEObject Type="Embed" ProgID="Equation.DSMT4" ShapeID="_x0000_i1143" DrawAspect="Content" ObjectID="_1790542928" r:id="rId222"/>
         </w:object>
       </w:r>
     </w:p>
@@ -12139,10 +11956,10 @@
           <w:position w:val="-14"/>
         </w:rPr>
         <w:object w:dxaOrig="5300" w:dyaOrig="380" w14:anchorId="40A77E8A">
-          <v:shape id="_x0000_i1144" type="#_x0000_t75" style="width:266.2pt;height:21.8pt" o:ole="">
+          <v:shape id="_x0000_i1144" type="#_x0000_t75" style="width:266.1pt;height:21.9pt" o:ole="">
             <v:imagedata r:id="rId223" o:title=""/>
           </v:shape>
-          <o:OLEObject Type="Embed" ProgID="Equation.DSMT4" ShapeID="_x0000_i1144" DrawAspect="Content" ObjectID="_1790527597" r:id="rId224"/>
+          <o:OLEObject Type="Embed" ProgID="Equation.DSMT4" ShapeID="_x0000_i1144" DrawAspect="Content" ObjectID="_1790542929" r:id="rId224"/>
         </w:object>
       </w:r>
     </w:p>
@@ -12164,10 +11981,10 @@
           <w:position w:val="-52"/>
         </w:rPr>
         <w:object w:dxaOrig="6640" w:dyaOrig="1160" w14:anchorId="74AE3EE9">
-          <v:shape id="_x0000_i1145" type="#_x0000_t75" style="width:331.1pt;height:57.8pt" o:ole="">
+          <v:shape id="_x0000_i1145" type="#_x0000_t75" style="width:331.2pt;height:57.6pt" o:ole="">
             <v:imagedata r:id="rId225" o:title=""/>
           </v:shape>
-          <o:OLEObject Type="Embed" ProgID="Equation.DSMT4" ShapeID="_x0000_i1145" DrawAspect="Content" ObjectID="_1790527598" r:id="rId226"/>
+          <o:OLEObject Type="Embed" ProgID="Equation.DSMT4" ShapeID="_x0000_i1145" DrawAspect="Content" ObjectID="_1790542930" r:id="rId226"/>
         </w:object>
       </w:r>
     </w:p>
@@ -12189,10 +12006,10 @@
           <w:position w:val="-30"/>
         </w:rPr>
         <w:object w:dxaOrig="3320" w:dyaOrig="720" w14:anchorId="13A10221">
-          <v:shape id="_x0000_i1146" type="#_x0000_t75" style="width:165.8pt;height:36pt" o:ole="">
+          <v:shape id="_x0000_i1146" type="#_x0000_t75" style="width:165.9pt;height:36.3pt" o:ole="">
             <v:imagedata r:id="rId227" o:title=""/>
           </v:shape>
-          <o:OLEObject Type="Embed" ProgID="Equation.DSMT4" ShapeID="_x0000_i1146" DrawAspect="Content" ObjectID="_1790527599" r:id="rId228"/>
+          <o:OLEObject Type="Embed" ProgID="Equation.DSMT4" ShapeID="_x0000_i1146" DrawAspect="Content" ObjectID="_1790542931" r:id="rId228"/>
         </w:object>
       </w:r>
     </w:p>
@@ -12219,10 +12036,10 @@
           <w:position w:val="-12"/>
         </w:rPr>
         <w:object w:dxaOrig="320" w:dyaOrig="360" w14:anchorId="6E5F04EF">
-          <v:shape id="_x0000_i1147" type="#_x0000_t75" style="width:14.2pt;height:21.8pt" o:ole="">
+          <v:shape id="_x0000_i1147" type="#_x0000_t75" style="width:14.4pt;height:21.9pt" o:ole="">
             <v:imagedata r:id="rId229" o:title=""/>
           </v:shape>
-          <o:OLEObject Type="Embed" ProgID="Equation.DSMT4" ShapeID="_x0000_i1147" DrawAspect="Content" ObjectID="_1790527600" r:id="rId230"/>
+          <o:OLEObject Type="Embed" ProgID="Equation.DSMT4" ShapeID="_x0000_i1147" DrawAspect="Content" ObjectID="_1790542932" r:id="rId230"/>
         </w:object>
       </w:r>
       <w:r>
@@ -12236,10 +12053,10 @@
           <w:position w:val="-12"/>
         </w:rPr>
         <w:object w:dxaOrig="320" w:dyaOrig="360" w14:anchorId="11068A52">
-          <v:shape id="_x0000_i1148" type="#_x0000_t75" style="width:14.2pt;height:21.8pt" o:ole="">
+          <v:shape id="_x0000_i1148" type="#_x0000_t75" style="width:14.4pt;height:21.9pt" o:ole="">
             <v:imagedata r:id="rId231" o:title=""/>
           </v:shape>
-          <o:OLEObject Type="Embed" ProgID="Equation.DSMT4" ShapeID="_x0000_i1148" DrawAspect="Content" ObjectID="_1790527601" r:id="rId232"/>
+          <o:OLEObject Type="Embed" ProgID="Equation.DSMT4" ShapeID="_x0000_i1148" DrawAspect="Content" ObjectID="_1790542933" r:id="rId232"/>
         </w:object>
       </w:r>
       <w:r>
@@ -12367,10 +12184,10 @@
           <w:position w:val="-12"/>
         </w:rPr>
         <w:object w:dxaOrig="1960" w:dyaOrig="360" w14:anchorId="105ACEAC">
-          <v:shape id="_x0000_i1149" type="#_x0000_t75" style="width:100.9pt;height:21.8pt" o:ole="">
+          <v:shape id="_x0000_i1149" type="#_x0000_t75" style="width:100.8pt;height:21.9pt" o:ole="">
             <v:imagedata r:id="rId233" o:title=""/>
           </v:shape>
-          <o:OLEObject Type="Embed" ProgID="Equation.DSMT4" ShapeID="_x0000_i1149" DrawAspect="Content" ObjectID="_1790527602" r:id="rId234"/>
+          <o:OLEObject Type="Embed" ProgID="Equation.DSMT4" ShapeID="_x0000_i1149" DrawAspect="Content" ObjectID="_1790542934" r:id="rId234"/>
         </w:object>
       </w:r>
     </w:p>
@@ -12384,10 +12201,10 @@
           <w:position w:val="-30"/>
         </w:rPr>
         <w:object w:dxaOrig="4320" w:dyaOrig="720" w14:anchorId="32319165">
-          <v:shape id="_x0000_i1150" type="#_x0000_t75" style="width:3in;height:36pt" o:ole="">
+          <v:shape id="_x0000_i1150" type="#_x0000_t75" style="width:3in;height:36.3pt" o:ole="">
             <v:imagedata r:id="rId235" o:title=""/>
           </v:shape>
-          <o:OLEObject Type="Embed" ProgID="Equation.DSMT4" ShapeID="_x0000_i1150" DrawAspect="Content" ObjectID="_1790527603" r:id="rId236"/>
+          <o:OLEObject Type="Embed" ProgID="Equation.DSMT4" ShapeID="_x0000_i1150" DrawAspect="Content" ObjectID="_1790542935" r:id="rId236"/>
         </w:object>
       </w:r>
       <w:r>
@@ -12404,10 +12221,10 @@
           <w:position w:val="-30"/>
         </w:rPr>
         <w:object w:dxaOrig="4380" w:dyaOrig="720" w14:anchorId="32A3A02A">
-          <v:shape id="_x0000_i1151" type="#_x0000_t75" style="width:223.1pt;height:36pt" o:ole="">
+          <v:shape id="_x0000_i1151" type="#_x0000_t75" style="width:222.9pt;height:36.3pt" o:ole="">
             <v:imagedata r:id="rId237" o:title=""/>
           </v:shape>
-          <o:OLEObject Type="Embed" ProgID="Equation.DSMT4" ShapeID="_x0000_i1151" DrawAspect="Content" ObjectID="_1790527604" r:id="rId238"/>
+          <o:OLEObject Type="Embed" ProgID="Equation.DSMT4" ShapeID="_x0000_i1151" DrawAspect="Content" ObjectID="_1790542936" r:id="rId238"/>
         </w:object>
       </w:r>
     </w:p>
@@ -12421,10 +12238,10 @@
           <w:position w:val="-24"/>
         </w:rPr>
         <w:object w:dxaOrig="4920" w:dyaOrig="620" w14:anchorId="55E54DCC">
-          <v:shape id="_x0000_i1152" type="#_x0000_t75" style="width:244.9pt;height:28.9pt" o:ole="">
+          <v:shape id="_x0000_i1152" type="#_x0000_t75" style="width:244.8pt;height:28.8pt" o:ole="">
             <v:imagedata r:id="rId147" o:title=""/>
           </v:shape>
-          <o:OLEObject Type="Embed" ProgID="Equation.DSMT4" ShapeID="_x0000_i1152" DrawAspect="Content" ObjectID="_1790527605" r:id="rId239"/>
+          <o:OLEObject Type="Embed" ProgID="Equation.DSMT4" ShapeID="_x0000_i1152" DrawAspect="Content" ObjectID="_1790542937" r:id="rId239"/>
         </w:object>
       </w:r>
     </w:p>
@@ -12446,10 +12263,10 @@
           <w:position w:val="-30"/>
         </w:rPr>
         <w:object w:dxaOrig="4680" w:dyaOrig="680" w14:anchorId="30D8AF50">
-          <v:shape id="_x0000_i1153" type="#_x0000_t75" style="width:237.25pt;height:36pt" o:ole="">
+          <v:shape id="_x0000_i1153" type="#_x0000_t75" style="width:237.3pt;height:36.3pt" o:ole="">
             <v:imagedata r:id="rId240" o:title=""/>
           </v:shape>
-          <o:OLEObject Type="Embed" ProgID="Equation.DSMT4" ShapeID="_x0000_i1153" DrawAspect="Content" ObjectID="_1790527606" r:id="rId241"/>
+          <o:OLEObject Type="Embed" ProgID="Equation.DSMT4" ShapeID="_x0000_i1153" DrawAspect="Content" ObjectID="_1790542938" r:id="rId241"/>
         </w:object>
       </w:r>
     </w:p>
@@ -12492,10 +12309,10 @@
           <w:position w:val="-30"/>
         </w:rPr>
         <w:object w:dxaOrig="5080" w:dyaOrig="720" w14:anchorId="7FC09FE0">
-          <v:shape id="_x0000_i1154" type="#_x0000_t75" style="width:273.8pt;height:36pt" o:ole="">
+          <v:shape id="_x0000_i1154" type="#_x0000_t75" style="width:273.6pt;height:36.3pt" o:ole="">
             <v:imagedata r:id="rId242" o:title=""/>
           </v:shape>
-          <o:OLEObject Type="Embed" ProgID="Equation.DSMT4" ShapeID="_x0000_i1154" DrawAspect="Content" ObjectID="_1790527607" r:id="rId243"/>
+          <o:OLEObject Type="Embed" ProgID="Equation.DSMT4" ShapeID="_x0000_i1154" DrawAspect="Content" ObjectID="_1790542939" r:id="rId243"/>
         </w:object>
       </w:r>
     </w:p>
@@ -12519,10 +12336,10 @@
           <w:position w:val="-12"/>
         </w:rPr>
         <w:object w:dxaOrig="260" w:dyaOrig="360" w14:anchorId="1BC24B70">
-          <v:shape id="_x0000_i1155" type="#_x0000_t75" style="width:14.2pt;height:21.8pt" o:ole="">
+          <v:shape id="_x0000_i1155" type="#_x0000_t75" style="width:14.4pt;height:21.9pt" o:ole="">
             <v:imagedata r:id="rId244" o:title=""/>
           </v:shape>
-          <o:OLEObject Type="Embed" ProgID="Equation.DSMT4" ShapeID="_x0000_i1155" DrawAspect="Content" ObjectID="_1790527608" r:id="rId245"/>
+          <o:OLEObject Type="Embed" ProgID="Equation.DSMT4" ShapeID="_x0000_i1155" DrawAspect="Content" ObjectID="_1790542940" r:id="rId245"/>
         </w:object>
       </w:r>
       <w:r>
@@ -12533,10 +12350,10 @@
           <w:position w:val="-30"/>
         </w:rPr>
         <w:object w:dxaOrig="2120" w:dyaOrig="680" w14:anchorId="07D4D34B">
-          <v:shape id="_x0000_i1156" type="#_x0000_t75" style="width:108pt;height:36pt" o:ole="">
+          <v:shape id="_x0000_i1156" type="#_x0000_t75" style="width:108.3pt;height:36.3pt" o:ole="">
             <v:imagedata r:id="rId246" o:title=""/>
           </v:shape>
-          <o:OLEObject Type="Embed" ProgID="Equation.DSMT4" ShapeID="_x0000_i1156" DrawAspect="Content" ObjectID="_1790527609" r:id="rId247"/>
+          <o:OLEObject Type="Embed" ProgID="Equation.DSMT4" ShapeID="_x0000_i1156" DrawAspect="Content" ObjectID="_1790542941" r:id="rId247"/>
         </w:object>
       </w:r>
     </w:p>
@@ -12566,10 +12383,10 @@
           <w:position w:val="-24"/>
         </w:rPr>
         <w:object w:dxaOrig="2920" w:dyaOrig="620" w14:anchorId="0ABAA24A">
-          <v:shape id="_x0000_i1157" type="#_x0000_t75" style="width:2in;height:28.9pt" o:ole="">
+          <v:shape id="_x0000_i1157" type="#_x0000_t75" style="width:2in;height:28.8pt" o:ole="">
             <v:imagedata r:id="rId248" o:title=""/>
           </v:shape>
-          <o:OLEObject Type="Embed" ProgID="Equation.DSMT4" ShapeID="_x0000_i1157" DrawAspect="Content" ObjectID="_1790527610" r:id="rId249"/>
+          <o:OLEObject Type="Embed" ProgID="Equation.DSMT4" ShapeID="_x0000_i1157" DrawAspect="Content" ObjectID="_1790542942" r:id="rId249"/>
         </w:object>
       </w:r>
     </w:p>
@@ -12652,10 +12469,10 @@
           <w:position w:val="-14"/>
         </w:rPr>
         <w:object w:dxaOrig="2140" w:dyaOrig="380" w14:anchorId="34F0B3A5">
-          <v:shape id="_x0000_i1158" type="#_x0000_t75" style="width:108pt;height:21.8pt" o:ole="">
+          <v:shape id="_x0000_i1158" type="#_x0000_t75" style="width:107.7pt;height:21.9pt" o:ole="">
             <v:imagedata r:id="rId250" o:title=""/>
           </v:shape>
-          <o:OLEObject Type="Embed" ProgID="Equation.DSMT4" ShapeID="_x0000_i1158" DrawAspect="Content" ObjectID="_1790527611" r:id="rId251"/>
+          <o:OLEObject Type="Embed" ProgID="Equation.DSMT4" ShapeID="_x0000_i1158" DrawAspect="Content" ObjectID="_1790542943" r:id="rId251"/>
         </w:object>
       </w:r>
     </w:p>
@@ -12676,10 +12493,10 @@
           <w:position w:val="-14"/>
         </w:rPr>
         <w:object w:dxaOrig="460" w:dyaOrig="380" w14:anchorId="112894B7">
-          <v:shape id="_x0000_i1159" type="#_x0000_t75" style="width:21.8pt;height:21.8pt" o:ole="">
+          <v:shape id="_x0000_i1159" type="#_x0000_t75" style="width:21.9pt;height:21.9pt" o:ole="">
             <v:imagedata r:id="rId252" o:title=""/>
           </v:shape>
-          <o:OLEObject Type="Embed" ProgID="Equation.DSMT4" ShapeID="_x0000_i1159" DrawAspect="Content" ObjectID="_1790527612" r:id="rId253"/>
+          <o:OLEObject Type="Embed" ProgID="Equation.DSMT4" ShapeID="_x0000_i1159" DrawAspect="Content" ObjectID="_1790542944" r:id="rId253"/>
         </w:object>
       </w:r>
       <w:r>
@@ -12690,10 +12507,10 @@
           <w:position w:val="-14"/>
         </w:rPr>
         <w:object w:dxaOrig="460" w:dyaOrig="380" w14:anchorId="5CDDE6CD">
-          <v:shape id="_x0000_i1160" type="#_x0000_t75" style="width:21.8pt;height:21.8pt" o:ole="">
+          <v:shape id="_x0000_i1160" type="#_x0000_t75" style="width:21.9pt;height:21.9pt" o:ole="">
             <v:imagedata r:id="rId254" o:title=""/>
           </v:shape>
-          <o:OLEObject Type="Embed" ProgID="Equation.DSMT4" ShapeID="_x0000_i1160" DrawAspect="Content" ObjectID="_1790527613" r:id="rId255"/>
+          <o:OLEObject Type="Embed" ProgID="Equation.DSMT4" ShapeID="_x0000_i1160" DrawAspect="Content" ObjectID="_1790542945" r:id="rId255"/>
         </w:object>
       </w:r>
       <w:r>
@@ -12709,10 +12526,10 @@
           <w:position w:val="-12"/>
         </w:rPr>
         <w:object w:dxaOrig="460" w:dyaOrig="360" w14:anchorId="47EC3AC3">
-          <v:shape id="_x0000_i1161" type="#_x0000_t75" style="width:21.8pt;height:21.8pt" o:ole="">
+          <v:shape id="_x0000_i1161" type="#_x0000_t75" style="width:21.9pt;height:21.9pt" o:ole="">
             <v:imagedata r:id="rId256" o:title=""/>
           </v:shape>
-          <o:OLEObject Type="Embed" ProgID="Equation.DSMT4" ShapeID="_x0000_i1161" DrawAspect="Content" ObjectID="_1790527614" r:id="rId257"/>
+          <o:OLEObject Type="Embed" ProgID="Equation.DSMT4" ShapeID="_x0000_i1161" DrawAspect="Content" ObjectID="_1790542946" r:id="rId257"/>
         </w:object>
       </w:r>
       <w:r>
@@ -12723,10 +12540,10 @@
           <w:position w:val="-12"/>
         </w:rPr>
         <w:object w:dxaOrig="460" w:dyaOrig="360" w14:anchorId="4C972115">
-          <v:shape id="_x0000_i1162" type="#_x0000_t75" style="width:21.8pt;height:21.8pt" o:ole="">
+          <v:shape id="_x0000_i1162" type="#_x0000_t75" style="width:21.9pt;height:21.9pt" o:ole="">
             <v:imagedata r:id="rId258" o:title=""/>
           </v:shape>
-          <o:OLEObject Type="Embed" ProgID="Equation.DSMT4" ShapeID="_x0000_i1162" DrawAspect="Content" ObjectID="_1790527615" r:id="rId259"/>
+          <o:OLEObject Type="Embed" ProgID="Equation.DSMT4" ShapeID="_x0000_i1162" DrawAspect="Content" ObjectID="_1790542947" r:id="rId259"/>
         </w:object>
       </w:r>
       <w:r>
@@ -12742,10 +12559,10 @@
           <w:position w:val="-12"/>
         </w:rPr>
         <w:object w:dxaOrig="420" w:dyaOrig="360" w14:anchorId="5CDCFF17">
-          <v:shape id="_x0000_i1163" type="#_x0000_t75" style="width:21.8pt;height:21.8pt" o:ole="">
+          <v:shape id="_x0000_i1163" type="#_x0000_t75" style="width:21.9pt;height:21.9pt" o:ole="">
             <v:imagedata r:id="rId260" o:title=""/>
           </v:shape>
-          <o:OLEObject Type="Embed" ProgID="Equation.DSMT4" ShapeID="_x0000_i1163" DrawAspect="Content" ObjectID="_1790527616" r:id="rId261"/>
+          <o:OLEObject Type="Embed" ProgID="Equation.DSMT4" ShapeID="_x0000_i1163" DrawAspect="Content" ObjectID="_1790542948" r:id="rId261"/>
         </w:object>
       </w:r>
       <w:r>
@@ -12762,10 +12579,10 @@
           <w:position w:val="-32"/>
         </w:rPr>
         <w:object w:dxaOrig="2659" w:dyaOrig="700" w14:anchorId="2532F4BE">
-          <v:shape id="_x0000_i1164" type="#_x0000_t75" style="width:129.8pt;height:36pt" o:ole="">
+          <v:shape id="_x0000_i1164" type="#_x0000_t75" style="width:129.6pt;height:36.3pt" o:ole="">
             <v:imagedata r:id="rId262" o:title=""/>
           </v:shape>
-          <o:OLEObject Type="Embed" ProgID="Equation.DSMT4" ShapeID="_x0000_i1164" DrawAspect="Content" ObjectID="_1790527617" r:id="rId263"/>
+          <o:OLEObject Type="Embed" ProgID="Equation.DSMT4" ShapeID="_x0000_i1164" DrawAspect="Content" ObjectID="_1790542949" r:id="rId263"/>
         </w:object>
       </w:r>
     </w:p>
@@ -12782,10 +12599,10 @@
           <w:position w:val="-26"/>
         </w:rPr>
         <w:object w:dxaOrig="5340" w:dyaOrig="700" w14:anchorId="2EE3D944">
-          <v:shape id="_x0000_i1165" type="#_x0000_t75" style="width:266.75pt;height:36pt" o:ole="">
+          <v:shape id="_x0000_i1165" type="#_x0000_t75" style="width:266.7pt;height:36.3pt" o:ole="">
             <v:imagedata r:id="rId264" o:title=""/>
           </v:shape>
-          <o:OLEObject Type="Embed" ProgID="Equation.DSMT4" ShapeID="_x0000_i1165" DrawAspect="Content" ObjectID="_1790527618" r:id="rId265"/>
+          <o:OLEObject Type="Embed" ProgID="Equation.DSMT4" ShapeID="_x0000_i1165" DrawAspect="Content" ObjectID="_1790542950" r:id="rId265"/>
         </w:object>
       </w:r>
     </w:p>
@@ -12799,10 +12616,10 @@
           <w:position w:val="-32"/>
         </w:rPr>
         <w:object w:dxaOrig="6540" w:dyaOrig="700" w14:anchorId="7612E10A">
-          <v:shape id="_x0000_i1166" type="#_x0000_t75" style="width:324pt;height:36pt" o:ole="">
+          <v:shape id="_x0000_i1166" type="#_x0000_t75" style="width:324.3pt;height:36.3pt" o:ole="">
             <v:imagedata r:id="rId266" o:title=""/>
           </v:shape>
-          <o:OLEObject Type="Embed" ProgID="Equation.DSMT4" ShapeID="_x0000_i1166" DrawAspect="Content" ObjectID="_1790527619" r:id="rId267"/>
+          <o:OLEObject Type="Embed" ProgID="Equation.DSMT4" ShapeID="_x0000_i1166" DrawAspect="Content" ObjectID="_1790542951" r:id="rId267"/>
         </w:object>
       </w:r>
     </w:p>
@@ -12816,10 +12633,10 @@
           <w:position w:val="-14"/>
         </w:rPr>
         <w:object w:dxaOrig="4880" w:dyaOrig="380" w14:anchorId="4D502695">
-          <v:shape id="_x0000_i1167" type="#_x0000_t75" style="width:244.9pt;height:21.8pt" o:ole="">
+          <v:shape id="_x0000_i1167" type="#_x0000_t75" style="width:244.8pt;height:21.9pt" o:ole="">
             <v:imagedata r:id="rId268" o:title=""/>
           </v:shape>
-          <o:OLEObject Type="Embed" ProgID="Equation.DSMT4" ShapeID="_x0000_i1167" DrawAspect="Content" ObjectID="_1790527620" r:id="rId269"/>
+          <o:OLEObject Type="Embed" ProgID="Equation.DSMT4" ShapeID="_x0000_i1167" DrawAspect="Content" ObjectID="_1790542952" r:id="rId269"/>
         </w:object>
       </w:r>
     </w:p>
@@ -12872,10 +12689,10 @@
           <w:position w:val="-30"/>
         </w:rPr>
         <w:object w:dxaOrig="6940" w:dyaOrig="720" w14:anchorId="16E4F5FA">
-          <v:shape id="_x0000_i1168" type="#_x0000_t75" style="width:345.8pt;height:36pt" o:ole="">
+          <v:shape id="_x0000_i1168" type="#_x0000_t75" style="width:346.2pt;height:36.3pt" o:ole="">
             <v:imagedata r:id="rId270" o:title=""/>
           </v:shape>
-          <o:OLEObject Type="Embed" ProgID="Equation.DSMT4" ShapeID="_x0000_i1168" DrawAspect="Content" ObjectID="_1790527621" r:id="rId271"/>
+          <o:OLEObject Type="Embed" ProgID="Equation.DSMT4" ShapeID="_x0000_i1168" DrawAspect="Content" ObjectID="_1790542953" r:id="rId271"/>
         </w:object>
       </w:r>
       <w:r>
@@ -12888,10 +12705,10 @@
           <w:position w:val="-30"/>
         </w:rPr>
         <w:object w:dxaOrig="3500" w:dyaOrig="720" w14:anchorId="68BD351C">
-          <v:shape id="_x0000_i1169" type="#_x0000_t75" style="width:172.9pt;height:36pt" o:ole="">
+          <v:shape id="_x0000_i1169" type="#_x0000_t75" style="width:172.8pt;height:36.3pt" o:ole="">
             <v:imagedata r:id="rId272" o:title=""/>
           </v:shape>
-          <o:OLEObject Type="Embed" ProgID="Equation.DSMT4" ShapeID="_x0000_i1169" DrawAspect="Content" ObjectID="_1790527622" r:id="rId273"/>
+          <o:OLEObject Type="Embed" ProgID="Equation.DSMT4" ShapeID="_x0000_i1169" DrawAspect="Content" ObjectID="_1790542954" r:id="rId273"/>
         </w:object>
       </w:r>
     </w:p>
@@ -12951,10 +12768,10 @@
           <w:position w:val="-30"/>
         </w:rPr>
         <w:object w:dxaOrig="3379" w:dyaOrig="680" w14:anchorId="0306C1F1">
-          <v:shape id="_x0000_i1170" type="#_x0000_t75" style="width:172.9pt;height:36pt" o:ole="">
+          <v:shape id="_x0000_i1170" type="#_x0000_t75" style="width:172.8pt;height:36.3pt" o:ole="">
             <v:imagedata r:id="rId274" o:title=""/>
           </v:shape>
-          <o:OLEObject Type="Embed" ProgID="Equation.DSMT4" ShapeID="_x0000_i1170" DrawAspect="Content" ObjectID="_1790527623" r:id="rId275"/>
+          <o:OLEObject Type="Embed" ProgID="Equation.DSMT4" ShapeID="_x0000_i1170" DrawAspect="Content" ObjectID="_1790542955" r:id="rId275"/>
         </w:object>
       </w:r>
       <w:r>
@@ -12990,10 +12807,10 @@
           <w:position w:val="-12"/>
         </w:rPr>
         <w:object w:dxaOrig="4760" w:dyaOrig="360" w14:anchorId="001058A5">
-          <v:shape id="_x0000_i1171" type="#_x0000_t75" style="width:237.25pt;height:21.8pt" o:ole="">
+          <v:shape id="_x0000_i1171" type="#_x0000_t75" style="width:237.3pt;height:21.9pt" o:ole="">
             <v:imagedata r:id="rId276" o:title=""/>
           </v:shape>
-          <o:OLEObject Type="Embed" ProgID="Equation.DSMT4" ShapeID="_x0000_i1171" DrawAspect="Content" ObjectID="_1790527624" r:id="rId277"/>
+          <o:OLEObject Type="Embed" ProgID="Equation.DSMT4" ShapeID="_x0000_i1171" DrawAspect="Content" ObjectID="_1790542956" r:id="rId277"/>
         </w:object>
       </w:r>
       <w:bookmarkStart w:id="154" w:name="_Toc178106190"/>
@@ -13028,10 +12845,10 @@
           <w:position w:val="-12"/>
         </w:rPr>
         <w:object w:dxaOrig="4740" w:dyaOrig="360" w14:anchorId="6B0F4391">
-          <v:shape id="_x0000_i1172" type="#_x0000_t75" style="width:237.8pt;height:21.8pt" o:ole="">
+          <v:shape id="_x0000_i1172" type="#_x0000_t75" style="width:237.9pt;height:21.9pt" o:ole="">
             <v:imagedata r:id="rId278" o:title=""/>
           </v:shape>
-          <o:OLEObject Type="Embed" ProgID="Equation.DSMT4" ShapeID="_x0000_i1172" DrawAspect="Content" ObjectID="_1790527625" r:id="rId279"/>
+          <o:OLEObject Type="Embed" ProgID="Equation.DSMT4" ShapeID="_x0000_i1172" DrawAspect="Content" ObjectID="_1790542957" r:id="rId279"/>
         </w:object>
       </w:r>
     </w:p>
@@ -13260,11 +13077,11 @@
                         <w:rFonts w:ascii="Cambria Math" w:hAnsi="Cambria Math"/>
                         <w:position w:val="-4"/>
                       </w:rPr>
-                      <w:object w:dxaOrig="180" w:dyaOrig="200" w14:anchorId="155C1DB3">
-                        <v:shape id="_x0000_i1179" type="#_x0000_t75" style="width:7.1pt;height:7.1pt" o:ole="">
+                      <w:object w:dxaOrig="180" w:dyaOrig="200" w14:anchorId="6CDB37C9">
+                        <v:shape id="_x0000_i1179" type="#_x0000_t75" style="width:6.9pt;height:6.9pt" o:ole="">
                           <v:imagedata r:id="rId280" o:title=""/>
                         </v:shape>
-                        <o:OLEObject Type="Embed" ProgID="Equation.DSMT4" ShapeID="_x0000_i1179" DrawAspect="Content" ObjectID="_1790527626" r:id="rId281"/>
+                        <o:OLEObject Type="Embed" ProgID="Equation.DSMT4" ShapeID="_x0000_i1179" DrawAspect="Content" ObjectID="_1790542958" r:id="rId281"/>
                       </w:object>
                     </m:r>
                     <m:r>
@@ -13512,11 +13329,11 @@
                         <w:rFonts w:ascii="Cambria Math" w:hAnsi="Cambria Math"/>
                         <w:position w:val="-4"/>
                       </w:rPr>
-                      <w:object w:dxaOrig="180" w:dyaOrig="200" w14:anchorId="09EC2190">
-                        <v:shape id="_x0000_i1180" type="#_x0000_t75" style="width:7.1pt;height:7.1pt" o:ole="">
+                      <w:object w:dxaOrig="180" w:dyaOrig="200" w14:anchorId="30F812A8">
+                        <v:shape id="_x0000_i1180" type="#_x0000_t75" style="width:6.9pt;height:6.9pt" o:ole="">
                           <v:imagedata r:id="rId282" o:title=""/>
                         </v:shape>
-                        <o:OLEObject Type="Embed" ProgID="Equation.DSMT4" ShapeID="_x0000_i1180" DrawAspect="Content" ObjectID="_1790527627" r:id="rId283"/>
+                        <o:OLEObject Type="Embed" ProgID="Equation.DSMT4" ShapeID="_x0000_i1180" DrawAspect="Content" ObjectID="_1790542959" r:id="rId283"/>
                       </w:object>
                     </m:r>
                     <m:r>
@@ -13635,10 +13452,10 @@
           <w:position w:val="-4"/>
         </w:rPr>
         <w:object w:dxaOrig="180" w:dyaOrig="200" w14:anchorId="08BA5808">
-          <v:shape id="_x0000_i1181" type="#_x0000_t75" style="width:7.1pt;height:7.1pt" o:ole="">
+          <v:shape id="_x0000_i1181" type="#_x0000_t75" style="width:6.9pt;height:6.9pt" o:ole="">
             <v:imagedata r:id="rId284" o:title=""/>
           </v:shape>
-          <o:OLEObject Type="Embed" ProgID="Equation.DSMT4" ShapeID="_x0000_i1181" DrawAspect="Content" ObjectID="_1790527628" r:id="rId285"/>
+          <o:OLEObject Type="Embed" ProgID="Equation.DSMT4" ShapeID="_x0000_i1181" DrawAspect="Content" ObjectID="_1790542960" r:id="rId285"/>
         </w:object>
       </w:r>
       <w:r>
@@ -13991,11 +13808,11 @@
                     <w:rFonts w:ascii="Cambria Math" w:hAnsi="Cambria Math"/>
                     <w:position w:val="-4"/>
                   </w:rPr>
-                  <w:object w:dxaOrig="180" w:dyaOrig="200" w14:anchorId="55DD784F">
-                    <v:shape id="_x0000_i1186" type="#_x0000_t75" style="width:7.1pt;height:7.1pt" o:ole="">
+                  <w:object w:dxaOrig="180" w:dyaOrig="200" w14:anchorId="05F75B99">
+                    <v:shape id="_x0000_i1186" type="#_x0000_t75" style="width:6.9pt;height:6.9pt" o:ole="">
                       <v:imagedata r:id="rId286" o:title=""/>
                     </v:shape>
-                    <o:OLEObject Type="Embed" ProgID="Equation.DSMT4" ShapeID="_x0000_i1186" DrawAspect="Content" ObjectID="_1790527629" r:id="rId287"/>
+                    <o:OLEObject Type="Embed" ProgID="Equation.DSMT4" ShapeID="_x0000_i1186" DrawAspect="Content" ObjectID="_1790542961" r:id="rId287"/>
                   </w:object>
                 </m:r>
                 <m:r>
@@ -14162,11 +13979,11 @@
                     <w:rFonts w:ascii="Cambria Math" w:hAnsi="Cambria Math"/>
                     <w:position w:val="-4"/>
                   </w:rPr>
-                  <w:object w:dxaOrig="180" w:dyaOrig="200" w14:anchorId="2C5D5461">
-                    <v:shape id="_x0000_i1187" type="#_x0000_t75" style="width:7.1pt;height:7.1pt" o:ole="">
+                  <w:object w:dxaOrig="180" w:dyaOrig="200" w14:anchorId="7D81AD48">
+                    <v:shape id="_x0000_i1187" type="#_x0000_t75" style="width:6.9pt;height:6.9pt" o:ole="">
                       <v:imagedata r:id="rId288" o:title=""/>
                     </v:shape>
-                    <o:OLEObject Type="Embed" ProgID="Equation.DSMT4" ShapeID="_x0000_i1187" DrawAspect="Content" ObjectID="_1790527630" r:id="rId289"/>
+                    <o:OLEObject Type="Embed" ProgID="Equation.DSMT4" ShapeID="_x0000_i1187" DrawAspect="Content" ObjectID="_1790542962" r:id="rId289"/>
                   </w:object>
                 </m:r>
                 <m:r>
@@ -14393,11 +14210,11 @@
                     <w:rFonts w:ascii="Cambria Math" w:hAnsi="Cambria Math"/>
                     <w:position w:val="-4"/>
                   </w:rPr>
-                  <w:object w:dxaOrig="180" w:dyaOrig="200" w14:anchorId="1C68E998">
-                    <v:shape id="_x0000_i1192" type="#_x0000_t75" style="width:7.1pt;height:7.1pt" o:ole="">
+                  <w:object w:dxaOrig="180" w:dyaOrig="200" w14:anchorId="764E48DD">
+                    <v:shape id="_x0000_i1192" type="#_x0000_t75" style="width:6.9pt;height:6.9pt" o:ole="">
                       <v:imagedata r:id="rId290" o:title=""/>
                     </v:shape>
-                    <o:OLEObject Type="Embed" ProgID="Equation.DSMT4" ShapeID="_x0000_i1192" DrawAspect="Content" ObjectID="_1790527631" r:id="rId291"/>
+                    <o:OLEObject Type="Embed" ProgID="Equation.DSMT4" ShapeID="_x0000_i1192" DrawAspect="Content" ObjectID="_1790542963" r:id="rId291"/>
                   </w:object>
                 </m:r>
                 <m:r>
@@ -14557,11 +14374,11 @@
                     <w:rFonts w:ascii="Cambria Math" w:hAnsi="Cambria Math"/>
                     <w:position w:val="-4"/>
                   </w:rPr>
-                  <w:object w:dxaOrig="180" w:dyaOrig="200" w14:anchorId="7FD62430">
-                    <v:shape id="_x0000_i1193" type="#_x0000_t75" style="width:7.1pt;height:7.1pt" o:ole="">
+                  <w:object w:dxaOrig="180" w:dyaOrig="200" w14:anchorId="344E39C0">
+                    <v:shape id="_x0000_i1193" type="#_x0000_t75" style="width:6.9pt;height:6.9pt" o:ole="">
                       <v:imagedata r:id="rId292" o:title=""/>
                     </v:shape>
-                    <o:OLEObject Type="Embed" ProgID="Equation.DSMT4" ShapeID="_x0000_i1193" DrawAspect="Content" ObjectID="_1790527632" r:id="rId293"/>
+                    <o:OLEObject Type="Embed" ProgID="Equation.DSMT4" ShapeID="_x0000_i1193" DrawAspect="Content" ObjectID="_1790542964" r:id="rId293"/>
                   </w:object>
                 </m:r>
                 <m:r>
@@ -14801,11 +14618,11 @@
                     <w:rFonts w:ascii="Cambria Math" w:hAnsi="Cambria Math"/>
                     <w:position w:val="-4"/>
                   </w:rPr>
-                  <w:object w:dxaOrig="180" w:dyaOrig="200" w14:anchorId="60197E3D">
-                    <v:shape id="_x0000_i1198" type="#_x0000_t75" style="width:7.1pt;height:7.1pt" o:ole="">
+                  <w:object w:dxaOrig="180" w:dyaOrig="200" w14:anchorId="0D76388A">
+                    <v:shape id="_x0000_i1198" type="#_x0000_t75" style="width:6.9pt;height:6.9pt" o:ole="">
                       <v:imagedata r:id="rId294" o:title=""/>
                     </v:shape>
-                    <o:OLEObject Type="Embed" ProgID="Equation.DSMT4" ShapeID="_x0000_i1198" DrawAspect="Content" ObjectID="_1790527633" r:id="rId295"/>
+                    <o:OLEObject Type="Embed" ProgID="Equation.DSMT4" ShapeID="_x0000_i1198" DrawAspect="Content" ObjectID="_1790542965" r:id="rId295"/>
                   </w:object>
                 </m:r>
                 <m:func>
@@ -15028,11 +14845,11 @@
                     <w:rFonts w:ascii="Cambria Math" w:hAnsi="Cambria Math"/>
                     <w:position w:val="-4"/>
                   </w:rPr>
-                  <w:object w:dxaOrig="180" w:dyaOrig="200" w14:anchorId="4D0CD8FB">
-                    <v:shape id="_x0000_i1199" type="#_x0000_t75" style="width:7.1pt;height:7.1pt" o:ole="">
+                  <w:object w:dxaOrig="180" w:dyaOrig="200" w14:anchorId="0B63CD2B">
+                    <v:shape id="_x0000_i1199" type="#_x0000_t75" style="width:6.9pt;height:6.9pt" o:ole="">
                       <v:imagedata r:id="rId296" o:title=""/>
                     </v:shape>
-                    <o:OLEObject Type="Embed" ProgID="Equation.DSMT4" ShapeID="_x0000_i1199" DrawAspect="Content" ObjectID="_1790527634" r:id="rId297"/>
+                    <o:OLEObject Type="Embed" ProgID="Equation.DSMT4" ShapeID="_x0000_i1199" DrawAspect="Content" ObjectID="_1790542966" r:id="rId297"/>
                   </w:object>
                 </m:r>
                 <m:func>
@@ -18178,10 +17995,10 @@
           <w:position w:val="-24"/>
         </w:rPr>
         <w:object w:dxaOrig="5500" w:dyaOrig="620" w14:anchorId="34FFA042">
-          <v:shape id="_x0000_i1200" type="#_x0000_t75" style="width:273.8pt;height:28.9pt" o:ole="">
+          <v:shape id="_x0000_i1200" type="#_x0000_t75" style="width:274.2pt;height:28.8pt" o:ole="">
             <v:imagedata r:id="rId60" o:title=""/>
           </v:shape>
-          <o:OLEObject Type="Embed" ProgID="Equation.DSMT4" ShapeID="_x0000_i1200" DrawAspect="Content" ObjectID="_1790527635" r:id="rId298"/>
+          <o:OLEObject Type="Embed" ProgID="Equation.DSMT4" ShapeID="_x0000_i1200" DrawAspect="Content" ObjectID="_1790542967" r:id="rId298"/>
         </w:object>
       </w:r>
     </w:p>
@@ -18292,10 +18109,10 @@
           <w:position w:val="-34"/>
         </w:rPr>
         <w:object w:dxaOrig="3879" w:dyaOrig="780" w14:anchorId="67A32D1C">
-          <v:shape id="_x0000_i1201" type="#_x0000_t75" style="width:194.2pt;height:36pt" o:ole="">
+          <v:shape id="_x0000_i1201" type="#_x0000_t75" style="width:194.1pt;height:35.7pt" o:ole="">
             <v:imagedata r:id="rId299" o:title=""/>
           </v:shape>
-          <o:OLEObject Type="Embed" ProgID="Equation.DSMT4" ShapeID="_x0000_i1201" DrawAspect="Content" ObjectID="_1790527636" r:id="rId300"/>
+          <o:OLEObject Type="Embed" ProgID="Equation.DSMT4" ShapeID="_x0000_i1201" DrawAspect="Content" ObjectID="_1790542968" r:id="rId300"/>
         </w:object>
       </w:r>
     </w:p>
@@ -18396,10 +18213,10 @@
           <w:position w:val="-30"/>
         </w:rPr>
         <w:object w:dxaOrig="3960" w:dyaOrig="680" w14:anchorId="06C7076D">
-          <v:shape id="_x0000_i1202" type="#_x0000_t75" style="width:201.8pt;height:36pt" o:ole="">
+          <v:shape id="_x0000_i1202" type="#_x0000_t75" style="width:201.6pt;height:36.3pt" o:ole="">
             <v:imagedata r:id="rId301" o:title=""/>
           </v:shape>
-          <o:OLEObject Type="Embed" ProgID="Equation.DSMT4" ShapeID="_x0000_i1202" DrawAspect="Content" ObjectID="_1790527637" r:id="rId302"/>
+          <o:OLEObject Type="Embed" ProgID="Equation.DSMT4" ShapeID="_x0000_i1202" DrawAspect="Content" ObjectID="_1790542969" r:id="rId302"/>
         </w:object>
       </w:r>
       <w:r>
@@ -18432,10 +18249,10 @@
           <w:position w:val="-12"/>
         </w:rPr>
         <w:object w:dxaOrig="5360" w:dyaOrig="360" w14:anchorId="1C74A6A8">
-          <v:shape id="_x0000_i1203" type="#_x0000_t75" style="width:266.2pt;height:21.8pt" o:ole="">
+          <v:shape id="_x0000_i1203" type="#_x0000_t75" style="width:266.1pt;height:21.9pt" o:ole="">
             <v:imagedata r:id="rId303" o:title=""/>
           </v:shape>
-          <o:OLEObject Type="Embed" ProgID="Equation.DSMT4" ShapeID="_x0000_i1203" DrawAspect="Content" ObjectID="_1790527638" r:id="rId304"/>
+          <o:OLEObject Type="Embed" ProgID="Equation.DSMT4" ShapeID="_x0000_i1203" DrawAspect="Content" ObjectID="_1790542970" r:id="rId304"/>
         </w:object>
       </w:r>
     </w:p>
@@ -18468,10 +18285,10 @@
           <w:position w:val="-12"/>
         </w:rPr>
         <w:object w:dxaOrig="5340" w:dyaOrig="360" w14:anchorId="422A4E80">
-          <v:shape id="_x0000_i1204" type="#_x0000_t75" style="width:266.75pt;height:21.8pt" o:ole="">
+          <v:shape id="_x0000_i1204" type="#_x0000_t75" style="width:266.7pt;height:21.9pt" o:ole="">
             <v:imagedata r:id="rId305" o:title=""/>
           </v:shape>
-          <o:OLEObject Type="Embed" ProgID="Equation.DSMT4" ShapeID="_x0000_i1204" DrawAspect="Content" ObjectID="_1790527639" r:id="rId306"/>
+          <o:OLEObject Type="Embed" ProgID="Equation.DSMT4" ShapeID="_x0000_i1204" DrawAspect="Content" ObjectID="_1790542971" r:id="rId306"/>
         </w:object>
       </w:r>
     </w:p>
@@ -18567,10 +18384,10 @@
           <w:position w:val="-24"/>
         </w:rPr>
         <w:object w:dxaOrig="2760" w:dyaOrig="620" w14:anchorId="762840CF">
-          <v:shape id="_x0000_i1205" type="#_x0000_t75" style="width:136.9pt;height:28.9pt" o:ole="">
+          <v:shape id="_x0000_i1205" type="#_x0000_t75" style="width:137.1pt;height:28.8pt" o:ole="">
             <v:imagedata r:id="rId307" o:title=""/>
           </v:shape>
-          <o:OLEObject Type="Embed" ProgID="Equation.DSMT4" ShapeID="_x0000_i1205" DrawAspect="Content" ObjectID="_1790527640" r:id="rId308"/>
+          <o:OLEObject Type="Embed" ProgID="Equation.DSMT4" ShapeID="_x0000_i1205" DrawAspect="Content" ObjectID="_1790542972" r:id="rId308"/>
         </w:object>
       </w:r>
     </w:p>
@@ -18681,10 +18498,10 @@
           <w:position w:val="-32"/>
         </w:rPr>
         <w:object w:dxaOrig="5580" w:dyaOrig="700" w14:anchorId="4F8D7C59">
-          <v:shape id="_x0000_i1206" type="#_x0000_t75" style="width:280.9pt;height:36pt" o:ole="">
+          <v:shape id="_x0000_i1206" type="#_x0000_t75" style="width:281.1pt;height:36.3pt" o:ole="">
             <v:imagedata r:id="rId309" o:title=""/>
           </v:shape>
-          <o:OLEObject Type="Embed" ProgID="Equation.DSMT4" ShapeID="_x0000_i1206" DrawAspect="Content" ObjectID="_1790527641" r:id="rId310"/>
+          <o:OLEObject Type="Embed" ProgID="Equation.DSMT4" ShapeID="_x0000_i1206" DrawAspect="Content" ObjectID="_1790542973" r:id="rId310"/>
         </w:object>
       </w:r>
     </w:p>
@@ -18697,10 +18514,10 @@
           <w:position w:val="-14"/>
         </w:rPr>
         <w:object w:dxaOrig="7780" w:dyaOrig="400" w14:anchorId="669EE53B">
-          <v:shape id="_x0000_i1207" type="#_x0000_t75" style="width:388.35pt;height:21.8pt" o:ole="">
+          <v:shape id="_x0000_i1207" type="#_x0000_t75" style="width:388.2pt;height:21.9pt" o:ole="">
             <v:imagedata r:id="rId311" o:title=""/>
           </v:shape>
-          <o:OLEObject Type="Embed" ProgID="Equation.DSMT4" ShapeID="_x0000_i1207" DrawAspect="Content" ObjectID="_1790527642" r:id="rId312"/>
+          <o:OLEObject Type="Embed" ProgID="Equation.DSMT4" ShapeID="_x0000_i1207" DrawAspect="Content" ObjectID="_1790542974" r:id="rId312"/>
         </w:object>
       </w:r>
     </w:p>
@@ -18709,7 +18526,6 @@
         <w:pStyle w:val="normal0"/>
       </w:pPr>
       <w:r>
-        <w:lastRenderedPageBreak/>
         <w:t>-Lực tác dụng từ bộ truyền đai</w:t>
       </w:r>
     </w:p>
@@ -18725,10 +18541,10 @@
           <w:position w:val="-32"/>
         </w:rPr>
         <w:object w:dxaOrig="4620" w:dyaOrig="760" w14:anchorId="6A9CBD47">
-          <v:shape id="_x0000_i1208" type="#_x0000_t75" style="width:231.25pt;height:37.65pt" o:ole="">
+          <v:shape id="_x0000_i1208" type="#_x0000_t75" style="width:231pt;height:37.45pt" o:ole="">
             <v:imagedata r:id="rId313" o:title=""/>
           </v:shape>
-          <o:OLEObject Type="Embed" ProgID="Equation.DSMT4" ShapeID="_x0000_i1208" DrawAspect="Content" ObjectID="_1790527643" r:id="rId314"/>
+          <o:OLEObject Type="Embed" ProgID="Equation.DSMT4" ShapeID="_x0000_i1208" DrawAspect="Content" ObjectID="_1790542975" r:id="rId314"/>
         </w:object>
       </w:r>
     </w:p>
@@ -18762,10 +18578,10 @@
           <w:position w:val="-74"/>
         </w:rPr>
         <w:object w:dxaOrig="3800" w:dyaOrig="1600" w14:anchorId="26757334">
-          <v:shape id="_x0000_i1209" type="#_x0000_t75" style="width:192.55pt;height:79.1pt" o:ole="">
+          <v:shape id="_x0000_i1209" type="#_x0000_t75" style="width:192.4pt;height:78.9pt" o:ole="">
             <v:imagedata r:id="rId315" o:title=""/>
           </v:shape>
-          <o:OLEObject Type="Embed" ProgID="Equation.DSMT4" ShapeID="_x0000_i1209" DrawAspect="Content" ObjectID="_1790527644" r:id="rId316"/>
+          <o:OLEObject Type="Embed" ProgID="Equation.DSMT4" ShapeID="_x0000_i1209" DrawAspect="Content" ObjectID="_1790542976" r:id="rId316"/>
         </w:object>
       </w:r>
     </w:p>
@@ -18828,10 +18644,10 @@
           <w:position w:val="-4"/>
         </w:rPr>
         <w:object w:dxaOrig="180" w:dyaOrig="200" w14:anchorId="05B97AE2">
-          <v:shape id="_x0000_i1210" type="#_x0000_t75" style="width:9.25pt;height:10.35pt" o:ole="">
+          <v:shape id="_x0000_i1210" type="#_x0000_t75" style="width:9.2pt;height:10.35pt" o:ole="">
             <v:imagedata r:id="rId317" o:title=""/>
           </v:shape>
-          <o:OLEObject Type="Embed" ProgID="Equation.DSMT4" ShapeID="_x0000_i1210" DrawAspect="Content" ObjectID="_1790527645" r:id="rId318"/>
+          <o:OLEObject Type="Embed" ProgID="Equation.DSMT4" ShapeID="_x0000_i1210" DrawAspect="Content" ObjectID="_1790542977" r:id="rId318"/>
         </w:object>
       </w:r>
       <w:r>
@@ -18846,10 +18662,10 @@
           <w:position w:val="-4"/>
         </w:rPr>
         <w:object w:dxaOrig="180" w:dyaOrig="200" w14:anchorId="13E5D4F7">
-          <v:shape id="_x0000_i1211" type="#_x0000_t75" style="width:9.25pt;height:10.35pt" o:ole="">
+          <v:shape id="_x0000_i1211" type="#_x0000_t75" style="width:9.2pt;height:10.35pt" o:ole="">
             <v:imagedata r:id="rId319" o:title=""/>
           </v:shape>
-          <o:OLEObject Type="Embed" ProgID="Equation.DSMT4" ShapeID="_x0000_i1211" DrawAspect="Content" ObjectID="_1790527646" r:id="rId320"/>
+          <o:OLEObject Type="Embed" ProgID="Equation.DSMT4" ShapeID="_x0000_i1211" DrawAspect="Content" ObjectID="_1790542978" r:id="rId320"/>
         </w:object>
       </w:r>
       <w:r>
@@ -18924,14 +18740,11 @@
         <w:pStyle w:val="normal0"/>
       </w:pPr>
       <w:r>
-        <w:rPr>
-          <w:noProof/>
-        </w:rPr>
         <w:drawing>
-          <wp:inline distT="0" distB="0" distL="0" distR="0" wp14:anchorId="4F70C695" wp14:editId="7221A5EA">
-            <wp:extent cx="5394960" cy="4312920"/>
-            <wp:effectExtent l="0" t="0" r="0" b="0"/>
-            <wp:docPr id="388839537" name="Picture 3"/>
+          <wp:inline distT="0" distB="0" distL="0" distR="0" wp14:anchorId="2491DA07" wp14:editId="1E28E449">
+            <wp:extent cx="5400675" cy="3914140"/>
+            <wp:effectExtent l="0" t="0" r="9525" b="0"/>
+            <wp:docPr id="1214822086" name="Picture 1" descr="A diagram of a circuit&#10;&#10;Description automatically generated"/>
             <wp:cNvGraphicFramePr>
               <a:graphicFrameLocks xmlns:a="http://schemas.openxmlformats.org/drawingml/2006/main" noChangeAspect="1"/>
             </wp:cNvGraphicFramePr>
@@ -18939,36 +18752,23 @@
               <a:graphicData uri="http://schemas.openxmlformats.org/drawingml/2006/picture">
                 <pic:pic xmlns:pic="http://schemas.openxmlformats.org/drawingml/2006/picture">
                   <pic:nvPicPr>
-                    <pic:cNvPr id="0" name="Picture 188"/>
-                    <pic:cNvPicPr>
-                      <a:picLocks noChangeAspect="1" noChangeArrowheads="1"/>
-                    </pic:cNvPicPr>
+                    <pic:cNvPr id="1214822086" name="Picture 1" descr="A diagram of a circuit&#10;&#10;Description automatically generated"/>
+                    <pic:cNvPicPr/>
                   </pic:nvPicPr>
                   <pic:blipFill>
-                    <a:blip r:embed="rId321" cstate="print">
-                      <a:extLst>
-                        <a:ext uri="{28A0092B-C50C-407E-A947-70E740481C1C}">
-                          <a14:useLocalDpi xmlns:a14="http://schemas.microsoft.com/office/drawing/2010/main" val="0"/>
-                        </a:ext>
-                      </a:extLst>
-                    </a:blip>
-                    <a:srcRect/>
+                    <a:blip r:embed="rId321"/>
                     <a:stretch>
                       <a:fillRect/>
                     </a:stretch>
                   </pic:blipFill>
-                  <pic:spPr bwMode="auto">
+                  <pic:spPr>
                     <a:xfrm>
                       <a:off x="0" y="0"/>
-                      <a:ext cx="5394960" cy="4312920"/>
+                      <a:ext cx="5400675" cy="3914140"/>
                     </a:xfrm>
                     <a:prstGeom prst="rect">
                       <a:avLst/>
                     </a:prstGeom>
-                    <a:noFill/>
-                    <a:ln>
-                      <a:noFill/>
-                    </a:ln>
                   </pic:spPr>
                 </pic:pic>
               </a:graphicData>
@@ -18994,20 +18794,15 @@
       </w:pPr>
       <w:r>
         <w:lastRenderedPageBreak/>
-        <w:t xml:space="preserve">- Trong mặt phẳng YOZ, </w:t>
-      </w:r>
-      <w:proofErr w:type="gramStart"/>
-      <w:r>
-        <w:t xml:space="preserve">có </w:t>
-      </w:r>
-      <w:r>
-        <w:t xml:space="preserve"> hệ</w:t>
-      </w:r>
-      <w:proofErr w:type="gramEnd"/>
+        <w:t>- Trong mặt phẳng YOZ, có</w:t>
+      </w:r>
       <w:r>
         <w:t xml:space="preserve"> </w:t>
       </w:r>
       <w:r>
+        <w:t xml:space="preserve">hệ </w:t>
+      </w:r>
+      <w:r>
         <w:t>phương trình cân bằng lực:</w:t>
       </w:r>
     </w:p>
@@ -19017,13 +18812,13 @@
       </w:pPr>
       <w:r>
         <w:rPr>
-          <w:position w:val="-92"/>
-        </w:rPr>
-        <w:object w:dxaOrig="6280" w:dyaOrig="2640" w14:anchorId="09A4F820">
-          <v:shape id="_x0000_i1302" type="#_x0000_t75" style="width:314.2pt;height:132pt" o:ole="">
+          <w:position w:val="-86"/>
+        </w:rPr>
+        <w:object w:dxaOrig="6280" w:dyaOrig="2520" w14:anchorId="09A4F820">
+          <v:shape id="_x0000_i1216" type="#_x0000_t75" style="width:314.5pt;height:126.15pt" o:ole="">
             <v:imagedata r:id="rId322" o:title=""/>
           </v:shape>
-          <o:OLEObject Type="Embed" ProgID="Equation.DSMT4" ShapeID="_x0000_i1302" DrawAspect="Content" ObjectID="_1790527647" r:id="rId323"/>
+          <o:OLEObject Type="Embed" ProgID="Equation.DSMT4" ShapeID="_x0000_i1216" DrawAspect="Content" ObjectID="_1790542979" r:id="rId323"/>
         </w:object>
       </w:r>
     </w:p>
@@ -19045,10 +18840,10 @@
           <w:position w:val="-14"/>
         </w:rPr>
         <w:object w:dxaOrig="1600" w:dyaOrig="380" w14:anchorId="11FDA23B">
-          <v:shape id="_x0000_i1292" type="#_x0000_t75" style="width:80.2pt;height:19.1pt" o:ole="">
+          <v:shape id="_x0000_i1213" type="#_x0000_t75" style="width:80.05pt;height:19pt" o:ole="">
             <v:imagedata r:id="rId324" o:title=""/>
           </v:shape>
-          <o:OLEObject Type="Embed" ProgID="Equation.DSMT4" ShapeID="_x0000_i1292" DrawAspect="Content" ObjectID="_1790527648" r:id="rId325"/>
+          <o:OLEObject Type="Embed" ProgID="Equation.DSMT4" ShapeID="_x0000_i1213" DrawAspect="Content" ObjectID="_1790542980" r:id="rId325"/>
         </w:object>
       </w:r>
     </w:p>
@@ -19066,25 +18861,206 @@
     <w:p>
       <w:pPr>
         <w:pStyle w:val="normal0"/>
-      </w:pPr>
-      <w:r>
-        <w:rPr>
-          <w:position w:val="-70"/>
-        </w:rPr>
-        <w:object w:dxaOrig="6259" w:dyaOrig="2180" w14:anchorId="27A58A9B">
-          <v:shape id="_x0000_i1309" type="#_x0000_t75" style="width:313.1pt;height:109.1pt" o:ole="">
+        <w:spacing w:before="0"/>
+      </w:pPr>
+      <w:r>
+        <w:rPr>
+          <w:position w:val="-110"/>
+        </w:rPr>
+        <w:object w:dxaOrig="5340" w:dyaOrig="2320" w14:anchorId="27A58A9B">
+          <v:shape id="_x0000_i1259" type="#_x0000_t75" style="width:267.25pt;height:116.35pt" o:ole="">
             <v:imagedata r:id="rId326" o:title=""/>
           </v:shape>
-          <o:OLEObject Type="Embed" ProgID="Equation.DSMT4" ShapeID="_x0000_i1309" DrawAspect="Content" ObjectID="_1790527649" r:id="rId327"/>
+          <o:OLEObject Type="Embed" ProgID="Equation.DSMT4" ShapeID="_x0000_i1259" DrawAspect="Content" ObjectID="_1790542981" r:id="rId327"/>
         </w:object>
       </w:r>
     </w:p>
     <w:p>
       <w:pPr>
+        <w:pStyle w:val="normal0"/>
+        <w:spacing w:before="0"/>
+      </w:pPr>
+      <w:r>
+        <w:t>Thay [4] vào [3] ta có</w:t>
+      </w:r>
+      <w:r>
+        <w:rPr>
+          <w:position w:val="-12"/>
+        </w:rPr>
+        <w:object w:dxaOrig="1700" w:dyaOrig="360" w14:anchorId="217E4295">
+          <v:shape id="_x0000_i1245" type="#_x0000_t75" style="width:85.25pt;height:17.85pt" o:ole="">
+            <v:imagedata r:id="rId328" o:title=""/>
+          </v:shape>
+          <o:OLEObject Type="Embed" ProgID="Equation.DSMT4" ShapeID="_x0000_i1245" DrawAspect="Content" ObjectID="_1790542982" r:id="rId329"/>
+        </w:object>
+      </w:r>
+    </w:p>
+    <w:p>
+      <w:pPr>
+        <w:pStyle w:val="normal0"/>
+        <w:spacing w:before="0"/>
+      </w:pPr>
+      <w:r>
+        <w:t>Vậy có F</w:t>
+      </w:r>
+      <w:r>
+        <w:rPr>
+          <w:vertAlign w:val="subscript"/>
+        </w:rPr>
+        <w:t>y0</w:t>
+      </w:r>
+      <w:r>
+        <w:t xml:space="preserve"> và F</w:t>
+      </w:r>
+      <w:r>
+        <w:rPr>
+          <w:vertAlign w:val="subscript"/>
+        </w:rPr>
+        <w:t>x1</w:t>
+      </w:r>
+      <w:r>
+        <w:t xml:space="preserve"> </w:t>
+      </w:r>
+      <w:r>
+        <w:t>ngược chiều so với giả thiết ban đầu</w:t>
+      </w:r>
+      <w:r>
+        <w:t>.</w:t>
+      </w:r>
+    </w:p>
+    <w:p>
+      <w:pPr>
+        <w:pStyle w:val="normal0"/>
+        <w:spacing w:before="0"/>
+      </w:pPr>
+    </w:p>
+    <w:p>
+      <w:pPr>
+        <w:pStyle w:val="normal0"/>
+        <w:spacing w:before="0"/>
+      </w:pPr>
+    </w:p>
+    <w:p>
+      <w:pPr>
+        <w:pStyle w:val="normal0"/>
+        <w:spacing w:before="0"/>
+      </w:pPr>
+    </w:p>
+    <w:p>
+      <w:pPr>
+        <w:pStyle w:val="normal0"/>
+        <w:spacing w:before="0"/>
+      </w:pPr>
+    </w:p>
+    <w:p>
+      <w:pPr>
+        <w:pStyle w:val="normal0"/>
+        <w:spacing w:before="0"/>
+      </w:pPr>
+    </w:p>
+    <w:p>
+      <w:pPr>
+        <w:pStyle w:val="normal0"/>
+        <w:spacing w:before="0"/>
+      </w:pPr>
+    </w:p>
+    <w:p>
+      <w:pPr>
+        <w:pStyle w:val="normal0"/>
+        <w:spacing w:before="0"/>
+      </w:pPr>
+    </w:p>
+    <w:p>
+      <w:pPr>
+        <w:pStyle w:val="normal0"/>
+        <w:spacing w:before="0"/>
+      </w:pPr>
+    </w:p>
+    <w:p>
+      <w:pPr>
+        <w:pStyle w:val="normal0"/>
+        <w:spacing w:before="0"/>
+      </w:pPr>
+    </w:p>
+    <w:p>
+      <w:pPr>
+        <w:pStyle w:val="normal0"/>
+        <w:spacing w:before="0"/>
+      </w:pPr>
+    </w:p>
+    <w:p>
+      <w:pPr>
+        <w:pStyle w:val="normal0"/>
+        <w:spacing w:before="0"/>
+      </w:pPr>
+    </w:p>
+    <w:p>
+      <w:pPr>
+        <w:pStyle w:val="normal0"/>
+        <w:spacing w:before="0"/>
+      </w:pPr>
+    </w:p>
+    <w:p>
+      <w:pPr>
+        <w:pStyle w:val="normal0"/>
+        <w:spacing w:before="0"/>
+      </w:pPr>
+    </w:p>
+    <w:p>
+      <w:pPr>
+        <w:pStyle w:val="normal0"/>
+        <w:spacing w:before="0"/>
+      </w:pPr>
+    </w:p>
+    <w:p>
+      <w:pPr>
+        <w:pStyle w:val="normal0"/>
+        <w:spacing w:before="0"/>
+      </w:pPr>
+    </w:p>
+    <w:p>
+      <w:pPr>
+        <w:pStyle w:val="normal0"/>
+        <w:spacing w:before="0"/>
+      </w:pPr>
+    </w:p>
+    <w:p>
+      <w:pPr>
+        <w:pStyle w:val="normal0"/>
+        <w:spacing w:before="0"/>
+      </w:pPr>
+    </w:p>
+    <w:p>
+      <w:pPr>
+        <w:pStyle w:val="normal0"/>
+        <w:spacing w:before="0"/>
+      </w:pPr>
+    </w:p>
+    <w:p>
+      <w:pPr>
+        <w:pStyle w:val="normal0"/>
+        <w:spacing w:before="0"/>
+      </w:pPr>
+    </w:p>
+    <w:p>
+      <w:pPr>
+        <w:pStyle w:val="normal0"/>
+        <w:spacing w:before="0"/>
+      </w:pPr>
+    </w:p>
+    <w:p>
+      <w:pPr>
+        <w:pStyle w:val="normal0"/>
+        <w:spacing w:before="0"/>
+      </w:pPr>
+    </w:p>
+    <w:p>
+      <w:pPr>
         <w:pStyle w:val="cmuc11"/>
       </w:pPr>
       <w:bookmarkStart w:id="161" w:name="_Toc178106196"/>
       <w:r>
+        <w:lastRenderedPageBreak/>
         <w:t>Vẽ biểu đồ mômen uốn M</w:t>
       </w:r>
       <w:r>
@@ -19112,8 +19088,82 @@
         <w:pStyle w:val="normal0"/>
       </w:pPr>
       <w:r>
-        <w:t>.</w:t>
-      </w:r>
+        <w:drawing>
+          <wp:inline distT="0" distB="0" distL="0" distR="0" wp14:anchorId="649CEB4F" wp14:editId="4D42D7E8">
+            <wp:extent cx="4686954" cy="6554115"/>
+            <wp:effectExtent l="0" t="0" r="0" b="0"/>
+            <wp:docPr id="609445957" name="Picture 1" descr="A blueprint of a machine&#10;&#10;Description automatically generated"/>
+            <wp:cNvGraphicFramePr>
+              <a:graphicFrameLocks xmlns:a="http://schemas.openxmlformats.org/drawingml/2006/main" noChangeAspect="1"/>
+            </wp:cNvGraphicFramePr>
+            <a:graphic xmlns:a="http://schemas.openxmlformats.org/drawingml/2006/main">
+              <a:graphicData uri="http://schemas.openxmlformats.org/drawingml/2006/picture">
+                <pic:pic xmlns:pic="http://schemas.openxmlformats.org/drawingml/2006/picture">
+                  <pic:nvPicPr>
+                    <pic:cNvPr id="609445957" name="Picture 1" descr="A blueprint of a machine&#10;&#10;Description automatically generated"/>
+                    <pic:cNvPicPr/>
+                  </pic:nvPicPr>
+                  <pic:blipFill>
+                    <a:blip r:embed="rId330"/>
+                    <a:stretch>
+                      <a:fillRect/>
+                    </a:stretch>
+                  </pic:blipFill>
+                  <pic:spPr>
+                    <a:xfrm>
+                      <a:off x="0" y="0"/>
+                      <a:ext cx="4686954" cy="6554115"/>
+                    </a:xfrm>
+                    <a:prstGeom prst="rect">
+                      <a:avLst/>
+                    </a:prstGeom>
+                  </pic:spPr>
+                </pic:pic>
+              </a:graphicData>
+            </a:graphic>
+          </wp:inline>
+        </w:drawing>
+      </w:r>
+    </w:p>
+    <w:p>
+      <w:pPr>
+        <w:pStyle w:val="normal0"/>
+      </w:pPr>
+    </w:p>
+    <w:p>
+      <w:pPr>
+        <w:pStyle w:val="normal0"/>
+      </w:pPr>
+    </w:p>
+    <w:p>
+      <w:pPr>
+        <w:pStyle w:val="normal0"/>
+      </w:pPr>
+    </w:p>
+    <w:p>
+      <w:pPr>
+        <w:pStyle w:val="normal0"/>
+      </w:pPr>
+    </w:p>
+    <w:p>
+      <w:pPr>
+        <w:pStyle w:val="normal0"/>
+      </w:pPr>
+    </w:p>
+    <w:p>
+      <w:pPr>
+        <w:pStyle w:val="normal0"/>
+      </w:pPr>
+    </w:p>
+    <w:p>
+      <w:pPr>
+        <w:pStyle w:val="normal0"/>
+      </w:pPr>
+    </w:p>
+    <w:p>
+      <w:pPr>
+        <w:pStyle w:val="normal0"/>
+      </w:pPr>
     </w:p>
     <w:p>
       <w:pPr>
@@ -19153,21 +19203,173 @@
         <w:pStyle w:val="normal0"/>
       </w:pPr>
       <w:r>
-        <w:t xml:space="preserve">Chỉ </w:t>
-      </w:r>
-      <w:r>
-        <w:t xml:space="preserve">tính </w:t>
-      </w:r>
-      <w:r>
-        <w:t>cho trục được yêu cầu tính chi tiết.</w:t>
-      </w:r>
-    </w:p>
-    <w:p>
-      <w:pPr>
-        <w:pStyle w:val="normal0"/>
-      </w:pPr>
-      <w:r>
-        <w:t>.</w:t>
+        <w:t>-Mômen tại các tiết diện của trục I được tính toán như sau:</w:t>
+      </w:r>
+    </w:p>
+    <w:p>
+      <w:pPr>
+        <w:pStyle w:val="normal0"/>
+      </w:pPr>
+      <w:r>
+        <w:t>-Mômen uốn tổng M</w:t>
+      </w:r>
+      <w:r>
+        <w:rPr>
+          <w:vertAlign w:val="subscript"/>
+        </w:rPr>
+        <w:t>j</w:t>
+      </w:r>
+      <w:r>
+        <w:t xml:space="preserve"> và mômen tương đương M</w:t>
+      </w:r>
+      <w:r>
+        <w:rPr>
+          <w:vertAlign w:val="subscript"/>
+        </w:rPr>
+        <w:t>tđj</w:t>
+      </w:r>
+      <w:r>
+        <w:t xml:space="preserve"> tại các tiết diện j trên chiều dài trục:</w:t>
+      </w:r>
+    </w:p>
+    <w:p>
+      <w:pPr>
+        <w:pStyle w:val="normal0"/>
+        <w:ind w:firstLine="720"/>
+      </w:pPr>
+      <w:r>
+        <w:rPr>
+          <w:bCs/>
+          <w:position w:val="-98"/>
+        </w:rPr>
+        <w:object w:dxaOrig="2160" w:dyaOrig="1800" w14:anchorId="19883DF8">
+          <v:shape id="_x0000_i1262" type="#_x0000_t75" style="width:109.45pt;height:92.75pt" o:ole="">
+            <v:imagedata r:id="rId331" o:title=""/>
+          </v:shape>
+          <o:OLEObject Type="Embed" ProgID="Equation.DSMT4" ShapeID="_x0000_i1262" DrawAspect="Content" ObjectID="_1790542983" r:id="rId332"/>
+        </w:object>
+      </w:r>
+    </w:p>
+    <w:p>
+      <w:pPr>
+        <w:pStyle w:val="normal0"/>
+        <w:rPr>
+          <w:bCs/>
+        </w:rPr>
+      </w:pPr>
+      <w:r>
+        <w:rPr>
+          <w:bCs/>
+        </w:rPr>
+        <w:t xml:space="preserve">Trong đó: </w:t>
+      </w:r>
+    </w:p>
+    <w:p>
+      <w:pPr>
+        <w:pStyle w:val="normal0"/>
+        <w:ind w:left="567"/>
+        <w:rPr>
+          <w:bCs/>
+        </w:rPr>
+      </w:pPr>
+      <w:r>
+        <w:rPr>
+          <w:bCs/>
+        </w:rPr>
+        <w:t>+</w:t>
+      </w:r>
+      <w:r>
+        <w:rPr>
+          <w:bCs/>
+          <w:position w:val="-14"/>
+        </w:rPr>
+        <w:object w:dxaOrig="1240" w:dyaOrig="380" w14:anchorId="47AB0D3E">
+          <v:shape id="_x0000_i1263" type="#_x0000_t75" style="width:63.95pt;height:17.85pt" o:ole="">
+            <v:imagedata r:id="rId333" o:title=""/>
+          </v:shape>
+          <o:OLEObject Type="Embed" ProgID="Equation.DSMT4" ShapeID="_x0000_i1263" DrawAspect="Content" ObjectID="_1790542984" r:id="rId334"/>
+        </w:object>
+      </w:r>
+      <w:r>
+        <w:rPr>
+          <w:bCs/>
+        </w:rPr>
+        <w:t>lần lượt là mômem uốn tổng, mômem tương đương, đường kính trục tại các tiết diện j trên chiều dài trục.</w:t>
+      </w:r>
+    </w:p>
+    <w:p>
+      <w:pPr>
+        <w:pStyle w:val="normal0"/>
+        <w:ind w:left="567"/>
+        <w:rPr>
+          <w:bCs/>
+        </w:rPr>
+      </w:pPr>
+      <w:r>
+        <w:t>+</w:t>
+      </w:r>
+      <w:r>
+        <w:rPr>
+          <w:position w:val="-14"/>
+        </w:rPr>
+        <w:object w:dxaOrig="880" w:dyaOrig="380" w14:anchorId="0827DF77">
+          <v:shape id="_x0000_i1264" type="#_x0000_t75" style="width:43.8pt;height:17.85pt" o:ole="">
+            <v:imagedata r:id="rId335" o:title=""/>
+          </v:shape>
+          <o:OLEObject Type="Embed" ProgID="Equation.DSMT4" ShapeID="_x0000_i1264" DrawAspect="Content" ObjectID="_1790542985" r:id="rId336"/>
+        </w:object>
+      </w:r>
+      <w:r>
+        <w:rPr>
+          <w:bCs/>
+        </w:rPr>
+        <w:t>là mômem uốn cho phép chế tạo trục.</w:t>
+      </w:r>
+    </w:p>
+    <w:p>
+      <w:pPr>
+        <w:pStyle w:val="normal0"/>
+        <w:ind w:left="567"/>
+        <w:rPr>
+          <w:bCs/>
+        </w:rPr>
+      </w:pPr>
+      <w:r>
+        <w:rPr>
+          <w:bCs/>
+        </w:rPr>
+        <w:t xml:space="preserve">+ Ta có đường kính sơ bộ của trục I là: </w:t>
+      </w:r>
+      <w:r>
+        <w:rPr>
+          <w:bCs/>
+          <w:position w:val="-14"/>
+        </w:rPr>
+        <w:object w:dxaOrig="1420" w:dyaOrig="400" w14:anchorId="0C42A6EF">
+          <v:shape id="_x0000_i1271" type="#_x0000_t75" style="width:74.3pt;height:19pt" o:ole="">
+            <v:imagedata r:id="rId337" o:title=""/>
+          </v:shape>
+          <o:OLEObject Type="Embed" ProgID="Equation.DSMT4" ShapeID="_x0000_i1271" DrawAspect="Content" ObjectID="_1790542986" r:id="rId338"/>
+        </w:object>
+      </w:r>
+      <w:r>
+        <w:rPr>
+          <w:bCs/>
+        </w:rPr>
+        <w:t xml:space="preserve">, từ đó tra Bảng 10.5 tr.195 [1] có được [σ] = 63 MPa </w:t>
+      </w:r>
+    </w:p>
+    <w:p>
+      <w:pPr>
+        <w:pStyle w:val="normal0"/>
+      </w:pPr>
+    </w:p>
+    <w:p>
+      <w:pPr>
+        <w:pStyle w:val="normal0"/>
+      </w:pPr>
+      <w:r>
+        <w:t xml:space="preserve">-Tại các tiết diện ứng với </w:t>
       </w:r>
     </w:p>
     <w:p>
@@ -20358,6 +20560,118 @@
     </w:lvl>
   </w:abstractNum>
   <w:abstractNum w:abstractNumId="14" w15:restartNumberingAfterBreak="0">
+    <w:nsid w:val="2D2D4C5D"/>
+    <w:multiLevelType w:val="hybridMultilevel"/>
+    <w:tmpl w:val="BCD81D3C"/>
+    <w:lvl w:ilvl="0" w:tplc="3B720A76">
+      <w:numFmt w:val="bullet"/>
+      <w:lvlText w:val="-"/>
+      <w:lvlJc w:val="left"/>
+      <w:pPr>
+        <w:ind w:left="720" w:hanging="360"/>
+      </w:pPr>
+      <w:rPr>
+        <w:rFonts w:ascii="Times New Roman" w:eastAsia="Calibri" w:hAnsi="Times New Roman" w:cs="Times New Roman" w:hint="default"/>
+      </w:rPr>
+    </w:lvl>
+    <w:lvl w:ilvl="1" w:tplc="04090003" w:tentative="1">
+      <w:start w:val="1"/>
+      <w:numFmt w:val="bullet"/>
+      <w:lvlText w:val="o"/>
+      <w:lvlJc w:val="left"/>
+      <w:pPr>
+        <w:ind w:left="1440" w:hanging="360"/>
+      </w:pPr>
+      <w:rPr>
+        <w:rFonts w:ascii="Courier New" w:hAnsi="Courier New" w:cs="Courier New" w:hint="default"/>
+      </w:rPr>
+    </w:lvl>
+    <w:lvl w:ilvl="2" w:tplc="04090005" w:tentative="1">
+      <w:start w:val="1"/>
+      <w:numFmt w:val="bullet"/>
+      <w:lvlText w:val=""/>
+      <w:lvlJc w:val="left"/>
+      <w:pPr>
+        <w:ind w:left="2160" w:hanging="360"/>
+      </w:pPr>
+      <w:rPr>
+        <w:rFonts w:ascii="Wingdings" w:hAnsi="Wingdings" w:hint="default"/>
+      </w:rPr>
+    </w:lvl>
+    <w:lvl w:ilvl="3" w:tplc="04090001" w:tentative="1">
+      <w:start w:val="1"/>
+      <w:numFmt w:val="bullet"/>
+      <w:lvlText w:val=""/>
+      <w:lvlJc w:val="left"/>
+      <w:pPr>
+        <w:ind w:left="2880" w:hanging="360"/>
+      </w:pPr>
+      <w:rPr>
+        <w:rFonts w:ascii="Symbol" w:hAnsi="Symbol" w:hint="default"/>
+      </w:rPr>
+    </w:lvl>
+    <w:lvl w:ilvl="4" w:tplc="04090003" w:tentative="1">
+      <w:start w:val="1"/>
+      <w:numFmt w:val="bullet"/>
+      <w:lvlText w:val="o"/>
+      <w:lvlJc w:val="left"/>
+      <w:pPr>
+        <w:ind w:left="3600" w:hanging="360"/>
+      </w:pPr>
+      <w:rPr>
+        <w:rFonts w:ascii="Courier New" w:hAnsi="Courier New" w:cs="Courier New" w:hint="default"/>
+      </w:rPr>
+    </w:lvl>
+    <w:lvl w:ilvl="5" w:tplc="04090005" w:tentative="1">
+      <w:start w:val="1"/>
+      <w:numFmt w:val="bullet"/>
+      <w:lvlText w:val=""/>
+      <w:lvlJc w:val="left"/>
+      <w:pPr>
+        <w:ind w:left="4320" w:hanging="360"/>
+      </w:pPr>
+      <w:rPr>
+        <w:rFonts w:ascii="Wingdings" w:hAnsi="Wingdings" w:hint="default"/>
+      </w:rPr>
+    </w:lvl>
+    <w:lvl w:ilvl="6" w:tplc="04090001" w:tentative="1">
+      <w:start w:val="1"/>
+      <w:numFmt w:val="bullet"/>
+      <w:lvlText w:val=""/>
+      <w:lvlJc w:val="left"/>
+      <w:pPr>
+        <w:ind w:left="5040" w:hanging="360"/>
+      </w:pPr>
+      <w:rPr>
+        <w:rFonts w:ascii="Symbol" w:hAnsi="Symbol" w:hint="default"/>
+      </w:rPr>
+    </w:lvl>
+    <w:lvl w:ilvl="7" w:tplc="04090003" w:tentative="1">
+      <w:start w:val="1"/>
+      <w:numFmt w:val="bullet"/>
+      <w:lvlText w:val="o"/>
+      <w:lvlJc w:val="left"/>
+      <w:pPr>
+        <w:ind w:left="5760" w:hanging="360"/>
+      </w:pPr>
+      <w:rPr>
+        <w:rFonts w:ascii="Courier New" w:hAnsi="Courier New" w:cs="Courier New" w:hint="default"/>
+      </w:rPr>
+    </w:lvl>
+    <w:lvl w:ilvl="8" w:tplc="04090005" w:tentative="1">
+      <w:start w:val="1"/>
+      <w:numFmt w:val="bullet"/>
+      <w:lvlText w:val=""/>
+      <w:lvlJc w:val="left"/>
+      <w:pPr>
+        <w:ind w:left="6480" w:hanging="360"/>
+      </w:pPr>
+      <w:rPr>
+        <w:rFonts w:ascii="Wingdings" w:hAnsi="Wingdings" w:hint="default"/>
+      </w:rPr>
+    </w:lvl>
+  </w:abstractNum>
+  <w:abstractNum w:abstractNumId="15" w15:restartNumberingAfterBreak="0">
     <w:nsid w:val="30DC221E"/>
     <w:multiLevelType w:val="multilevel"/>
     <w:tmpl w:val="7B04B85E"/>
@@ -20475,7 +20789,7 @@
       </w:rPr>
     </w:lvl>
   </w:abstractNum>
-  <w:abstractNum w:abstractNumId="15" w15:restartNumberingAfterBreak="0">
+  <w:abstractNum w:abstractNumId="16" w15:restartNumberingAfterBreak="0">
     <w:nsid w:val="32727F4E"/>
     <w:multiLevelType w:val="hybridMultilevel"/>
     <w:tmpl w:val="31A62D90"/>
@@ -20588,7 +20902,7 @@
       </w:rPr>
     </w:lvl>
   </w:abstractNum>
-  <w:abstractNum w:abstractNumId="16" w15:restartNumberingAfterBreak="0">
+  <w:abstractNum w:abstractNumId="17" w15:restartNumberingAfterBreak="0">
     <w:nsid w:val="338E0C33"/>
     <w:multiLevelType w:val="hybridMultilevel"/>
     <w:tmpl w:val="33EEBB36"/>
@@ -20700,7 +21014,7 @@
       </w:rPr>
     </w:lvl>
   </w:abstractNum>
-  <w:abstractNum w:abstractNumId="17" w15:restartNumberingAfterBreak="0">
+  <w:abstractNum w:abstractNumId="18" w15:restartNumberingAfterBreak="0">
     <w:nsid w:val="369E18E2"/>
     <w:multiLevelType w:val="hybridMultilevel"/>
     <w:tmpl w:val="7982F436"/>
@@ -20787,7 +21101,7 @@
       </w:pPr>
     </w:lvl>
   </w:abstractNum>
-  <w:abstractNum w:abstractNumId="18" w15:restartNumberingAfterBreak="0">
+  <w:abstractNum w:abstractNumId="19" w15:restartNumberingAfterBreak="0">
     <w:nsid w:val="58AF6753"/>
     <w:multiLevelType w:val="multilevel"/>
     <w:tmpl w:val="87D8CEEC"/>
@@ -20908,7 +21222,119 @@
       </w:rPr>
     </w:lvl>
   </w:abstractNum>
-  <w:abstractNum w:abstractNumId="19" w15:restartNumberingAfterBreak="0">
+  <w:abstractNum w:abstractNumId="20" w15:restartNumberingAfterBreak="0">
+    <w:nsid w:val="5B1A4DA8"/>
+    <w:multiLevelType w:val="hybridMultilevel"/>
+    <w:tmpl w:val="973A3A90"/>
+    <w:lvl w:ilvl="0" w:tplc="CCEE85CE">
+      <w:numFmt w:val="bullet"/>
+      <w:lvlText w:val="-"/>
+      <w:lvlJc w:val="left"/>
+      <w:pPr>
+        <w:ind w:left="720" w:hanging="360"/>
+      </w:pPr>
+      <w:rPr>
+        <w:rFonts w:ascii="Times New Roman" w:eastAsia="Calibri" w:hAnsi="Times New Roman" w:cs="Times New Roman" w:hint="default"/>
+      </w:rPr>
+    </w:lvl>
+    <w:lvl w:ilvl="1" w:tplc="04090003" w:tentative="1">
+      <w:start w:val="1"/>
+      <w:numFmt w:val="bullet"/>
+      <w:lvlText w:val="o"/>
+      <w:lvlJc w:val="left"/>
+      <w:pPr>
+        <w:ind w:left="1440" w:hanging="360"/>
+      </w:pPr>
+      <w:rPr>
+        <w:rFonts w:ascii="Courier New" w:hAnsi="Courier New" w:cs="Courier New" w:hint="default"/>
+      </w:rPr>
+    </w:lvl>
+    <w:lvl w:ilvl="2" w:tplc="04090005" w:tentative="1">
+      <w:start w:val="1"/>
+      <w:numFmt w:val="bullet"/>
+      <w:lvlText w:val=""/>
+      <w:lvlJc w:val="left"/>
+      <w:pPr>
+        <w:ind w:left="2160" w:hanging="360"/>
+      </w:pPr>
+      <w:rPr>
+        <w:rFonts w:ascii="Wingdings" w:hAnsi="Wingdings" w:hint="default"/>
+      </w:rPr>
+    </w:lvl>
+    <w:lvl w:ilvl="3" w:tplc="04090001" w:tentative="1">
+      <w:start w:val="1"/>
+      <w:numFmt w:val="bullet"/>
+      <w:lvlText w:val=""/>
+      <w:lvlJc w:val="left"/>
+      <w:pPr>
+        <w:ind w:left="2880" w:hanging="360"/>
+      </w:pPr>
+      <w:rPr>
+        <w:rFonts w:ascii="Symbol" w:hAnsi="Symbol" w:hint="default"/>
+      </w:rPr>
+    </w:lvl>
+    <w:lvl w:ilvl="4" w:tplc="04090003" w:tentative="1">
+      <w:start w:val="1"/>
+      <w:numFmt w:val="bullet"/>
+      <w:lvlText w:val="o"/>
+      <w:lvlJc w:val="left"/>
+      <w:pPr>
+        <w:ind w:left="3600" w:hanging="360"/>
+      </w:pPr>
+      <w:rPr>
+        <w:rFonts w:ascii="Courier New" w:hAnsi="Courier New" w:cs="Courier New" w:hint="default"/>
+      </w:rPr>
+    </w:lvl>
+    <w:lvl w:ilvl="5" w:tplc="04090005" w:tentative="1">
+      <w:start w:val="1"/>
+      <w:numFmt w:val="bullet"/>
+      <w:lvlText w:val=""/>
+      <w:lvlJc w:val="left"/>
+      <w:pPr>
+        <w:ind w:left="4320" w:hanging="360"/>
+      </w:pPr>
+      <w:rPr>
+        <w:rFonts w:ascii="Wingdings" w:hAnsi="Wingdings" w:hint="default"/>
+      </w:rPr>
+    </w:lvl>
+    <w:lvl w:ilvl="6" w:tplc="04090001" w:tentative="1">
+      <w:start w:val="1"/>
+      <w:numFmt w:val="bullet"/>
+      <w:lvlText w:val=""/>
+      <w:lvlJc w:val="left"/>
+      <w:pPr>
+        <w:ind w:left="5040" w:hanging="360"/>
+      </w:pPr>
+      <w:rPr>
+        <w:rFonts w:ascii="Symbol" w:hAnsi="Symbol" w:hint="default"/>
+      </w:rPr>
+    </w:lvl>
+    <w:lvl w:ilvl="7" w:tplc="04090003" w:tentative="1">
+      <w:start w:val="1"/>
+      <w:numFmt w:val="bullet"/>
+      <w:lvlText w:val="o"/>
+      <w:lvlJc w:val="left"/>
+      <w:pPr>
+        <w:ind w:left="5760" w:hanging="360"/>
+      </w:pPr>
+      <w:rPr>
+        <w:rFonts w:ascii="Courier New" w:hAnsi="Courier New" w:cs="Courier New" w:hint="default"/>
+      </w:rPr>
+    </w:lvl>
+    <w:lvl w:ilvl="8" w:tplc="04090005" w:tentative="1">
+      <w:start w:val="1"/>
+      <w:numFmt w:val="bullet"/>
+      <w:lvlText w:val=""/>
+      <w:lvlJc w:val="left"/>
+      <w:pPr>
+        <w:ind w:left="6480" w:hanging="360"/>
+      </w:pPr>
+      <w:rPr>
+        <w:rFonts w:ascii="Wingdings" w:hAnsi="Wingdings" w:hint="default"/>
+      </w:rPr>
+    </w:lvl>
+  </w:abstractNum>
+  <w:abstractNum w:abstractNumId="21" w15:restartNumberingAfterBreak="0">
     <w:nsid w:val="66FD5809"/>
     <w:multiLevelType w:val="hybridMultilevel"/>
     <w:tmpl w:val="861E996C"/>
@@ -20998,7 +21424,7 @@
       </w:pPr>
     </w:lvl>
   </w:abstractNum>
-  <w:abstractNum w:abstractNumId="20" w15:restartNumberingAfterBreak="0">
+  <w:abstractNum w:abstractNumId="22" w15:restartNumberingAfterBreak="0">
     <w:nsid w:val="6DFB7C30"/>
     <w:multiLevelType w:val="hybridMultilevel"/>
     <w:tmpl w:val="C1349314"/>
@@ -21112,10 +21538,10 @@
     </w:lvl>
   </w:abstractNum>
   <w:num w:numId="1" w16cid:durableId="651831139">
-    <w:abstractNumId w:val="14"/>
+    <w:abstractNumId w:val="15"/>
   </w:num>
   <w:num w:numId="2" w16cid:durableId="1564869525">
-    <w:abstractNumId w:val="19"/>
+    <w:abstractNumId w:val="21"/>
   </w:num>
   <w:num w:numId="3" w16cid:durableId="367416119">
     <w:abstractNumId w:val="13"/>
@@ -21133,10 +21559,10 @@
     </w:lvlOverride>
   </w:num>
   <w:num w:numId="7" w16cid:durableId="1045911510">
-    <w:abstractNumId w:val="17"/>
+    <w:abstractNumId w:val="18"/>
   </w:num>
   <w:num w:numId="8" w16cid:durableId="88890957">
-    <w:abstractNumId w:val="18"/>
+    <w:abstractNumId w:val="19"/>
   </w:num>
   <w:num w:numId="9" w16cid:durableId="1251236351">
     <w:abstractNumId w:val="9"/>
@@ -21169,7 +21595,7 @@
     <w:abstractNumId w:val="0"/>
   </w:num>
   <w:num w:numId="19" w16cid:durableId="855772358">
-    <w:abstractNumId w:val="18"/>
+    <w:abstractNumId w:val="19"/>
   </w:num>
   <w:num w:numId="20" w16cid:durableId="745610286">
     <w:abstractNumId w:val="10"/>
@@ -21187,16 +21613,22 @@
     <w:abstractNumId w:val="12"/>
   </w:num>
   <w:num w:numId="25" w16cid:durableId="2067601046">
-    <w:abstractNumId w:val="15"/>
+    <w:abstractNumId w:val="16"/>
   </w:num>
   <w:num w:numId="26" w16cid:durableId="895313522">
-    <w:abstractNumId w:val="20"/>
+    <w:abstractNumId w:val="22"/>
   </w:num>
   <w:num w:numId="27" w16cid:durableId="934938928">
-    <w:abstractNumId w:val="16"/>
+    <w:abstractNumId w:val="17"/>
   </w:num>
   <w:num w:numId="28" w16cid:durableId="496961766">
     <w:abstractNumId w:val="11"/>
+  </w:num>
+  <w:num w:numId="29" w16cid:durableId="1764649291">
+    <w:abstractNumId w:val="14"/>
+  </w:num>
+  <w:num w:numId="30" w16cid:durableId="1852910363">
+    <w:abstractNumId w:val="20"/>
   </w:num>
   <w:numIdMacAtCleanup w:val="8"/>
 </w:numbering>

</xml_diff>

<commit_message>
done phần tính toán và vẽ
</commit_message>
<xml_diff>
--- a/Báo cáo Bài tập lớn CTM - template_After_fbef4203fbfc7d497e593cdff0eedfe8a232eebe.docx
+++ b/Báo cáo Bài tập lớn CTM - template_After_fbef4203fbfc7d497e593cdff0eedfe8a232eebe.docx
@@ -469,7 +469,31 @@
                                 <w:sz w:val="40"/>
                                 <w:szCs w:val="40"/>
                               </w:rPr>
-                              <w:t>1/P.MEM16.H1</w:t>
+                              <w:t>1/</w:t>
+                            </w:r>
+                            <w:proofErr w:type="gramStart"/>
+                            <w:r>
+                              <w:rPr>
+                                <w:rFonts w:ascii="Times New Roman" w:hAnsi="Times New Roman"/>
+                                <w:b/>
+                                <w:bCs/>
+                                <w:color w:val="002060"/>
+                                <w:sz w:val="40"/>
+                                <w:szCs w:val="40"/>
+                              </w:rPr>
+                              <w:t>P.MEM16.H</w:t>
+                            </w:r>
+                            <w:proofErr w:type="gramEnd"/>
+                            <w:r>
+                              <w:rPr>
+                                <w:rFonts w:ascii="Times New Roman" w:hAnsi="Times New Roman"/>
+                                <w:b/>
+                                <w:bCs/>
+                                <w:color w:val="002060"/>
+                                <w:sz w:val="40"/>
+                                <w:szCs w:val="40"/>
+                              </w:rPr>
+                              <w:t>1</w:t>
                             </w:r>
                           </w:p>
                           <w:p>
@@ -495,6 +519,7 @@
                               </w:rPr>
                               <w:t xml:space="preserve">Học kỳ </w:t>
                             </w:r>
+                            <w:proofErr w:type="gramStart"/>
                             <w:r>
                               <w:rPr>
                                 <w:rFonts w:ascii="Times New Roman" w:hAnsi="Times New Roman"/>
@@ -513,7 +538,18 @@
                                 <w:sz w:val="32"/>
                                 <w:szCs w:val="32"/>
                               </w:rPr>
-                              <w:t xml:space="preserve">  Năm học 202</w:t>
+                              <w:t xml:space="preserve">  Năm</w:t>
+                            </w:r>
+                            <w:proofErr w:type="gramEnd"/>
+                            <w:r>
+                              <w:rPr>
+                                <w:rFonts w:ascii="Times New Roman" w:hAnsi="Times New Roman"/>
+                                <w:bCs/>
+                                <w:color w:val="002060"/>
+                                <w:sz w:val="32"/>
+                                <w:szCs w:val="32"/>
+                              </w:rPr>
+                              <w:t xml:space="preserve"> học 202</w:t>
                             </w:r>
                             <w:r>
                               <w:rPr>
@@ -856,6 +892,7 @@
                               </w:rPr>
                               <w:tab/>
                             </w:r>
+                            <w:proofErr w:type="gramStart"/>
                             <w:r>
                               <w:rPr>
                                 <w:rFonts w:ascii="Times New Roman" w:hAnsi="Times New Roman"/>
@@ -863,7 +900,17 @@
                                 <w:sz w:val="28"/>
                                 <w:szCs w:val="28"/>
                               </w:rPr>
-                              <w:t>PGS.TS.Vũ Lê Huy</w:t>
+                              <w:t>PGS.TS.Vũ</w:t>
+                            </w:r>
+                            <w:proofErr w:type="gramEnd"/>
+                            <w:r>
+                              <w:rPr>
+                                <w:rFonts w:ascii="Times New Roman" w:hAnsi="Times New Roman"/>
+                                <w:color w:val="002060"/>
+                                <w:sz w:val="28"/>
+                                <w:szCs w:val="28"/>
+                              </w:rPr>
+                              <w:t xml:space="preserve"> Lê Huy</w:t>
                             </w:r>
                           </w:p>
                           <w:p>
@@ -1284,7 +1331,31 @@
                           <w:sz w:val="40"/>
                           <w:szCs w:val="40"/>
                         </w:rPr>
-                        <w:t>1/P.MEM16.H1</w:t>
+                        <w:t>1/</w:t>
+                      </w:r>
+                      <w:proofErr w:type="gramStart"/>
+                      <w:r>
+                        <w:rPr>
+                          <w:rFonts w:ascii="Times New Roman" w:hAnsi="Times New Roman"/>
+                          <w:b/>
+                          <w:bCs/>
+                          <w:color w:val="002060"/>
+                          <w:sz w:val="40"/>
+                          <w:szCs w:val="40"/>
+                        </w:rPr>
+                        <w:t>P.MEM16.H</w:t>
+                      </w:r>
+                      <w:proofErr w:type="gramEnd"/>
+                      <w:r>
+                        <w:rPr>
+                          <w:rFonts w:ascii="Times New Roman" w:hAnsi="Times New Roman"/>
+                          <w:b/>
+                          <w:bCs/>
+                          <w:color w:val="002060"/>
+                          <w:sz w:val="40"/>
+                          <w:szCs w:val="40"/>
+                        </w:rPr>
+                        <w:t>1</w:t>
                       </w:r>
                     </w:p>
                     <w:p>
@@ -1310,6 +1381,7 @@
                         </w:rPr>
                         <w:t xml:space="preserve">Học kỳ </w:t>
                       </w:r>
+                      <w:proofErr w:type="gramStart"/>
                       <w:r>
                         <w:rPr>
                           <w:rFonts w:ascii="Times New Roman" w:hAnsi="Times New Roman"/>
@@ -1328,7 +1400,18 @@
                           <w:sz w:val="32"/>
                           <w:szCs w:val="32"/>
                         </w:rPr>
-                        <w:t xml:space="preserve">  Năm học 202</w:t>
+                        <w:t xml:space="preserve">  Năm</w:t>
+                      </w:r>
+                      <w:proofErr w:type="gramEnd"/>
+                      <w:r>
+                        <w:rPr>
+                          <w:rFonts w:ascii="Times New Roman" w:hAnsi="Times New Roman"/>
+                          <w:bCs/>
+                          <w:color w:val="002060"/>
+                          <w:sz w:val="32"/>
+                          <w:szCs w:val="32"/>
+                        </w:rPr>
+                        <w:t xml:space="preserve"> học 202</w:t>
                       </w:r>
                       <w:r>
                         <w:rPr>
@@ -1671,6 +1754,7 @@
                         </w:rPr>
                         <w:tab/>
                       </w:r>
+                      <w:proofErr w:type="gramStart"/>
                       <w:r>
                         <w:rPr>
                           <w:rFonts w:ascii="Times New Roman" w:hAnsi="Times New Roman"/>
@@ -1678,7 +1762,17 @@
                           <w:sz w:val="28"/>
                           <w:szCs w:val="28"/>
                         </w:rPr>
-                        <w:t>PGS.TS.Vũ Lê Huy</w:t>
+                        <w:t>PGS.TS.Vũ</w:t>
+                      </w:r>
+                      <w:proofErr w:type="gramEnd"/>
+                      <w:r>
+                        <w:rPr>
+                          <w:rFonts w:ascii="Times New Roman" w:hAnsi="Times New Roman"/>
+                          <w:color w:val="002060"/>
+                          <w:sz w:val="28"/>
+                          <w:szCs w:val="28"/>
+                        </w:rPr>
+                        <w:t xml:space="preserve"> Lê Huy</w:t>
                       </w:r>
                     </w:p>
                     <w:p>
@@ -2022,7 +2116,25 @@
           <w:sz w:val="24"/>
           <w:szCs w:val="24"/>
         </w:rPr>
-        <w:t>1/P.MEM16.H1</w:t>
+        <w:t>1/</w:t>
+      </w:r>
+      <w:proofErr w:type="gramStart"/>
+      <w:r>
+        <w:rPr>
+          <w:rFonts w:ascii="Times New Roman" w:hAnsi="Times New Roman"/>
+          <w:sz w:val="24"/>
+          <w:szCs w:val="24"/>
+        </w:rPr>
+        <w:t>P.MEM16.H</w:t>
+      </w:r>
+      <w:proofErr w:type="gramEnd"/>
+      <w:r>
+        <w:rPr>
+          <w:rFonts w:ascii="Times New Roman" w:hAnsi="Times New Roman"/>
+          <w:sz w:val="24"/>
+          <w:szCs w:val="24"/>
+        </w:rPr>
+        <w:t>1</w:t>
       </w:r>
     </w:p>
     <w:p>
@@ -3049,8 +3161,19 @@
           <w:sz w:val="24"/>
           <w:szCs w:val="28"/>
         </w:rPr>
-        <w:t>………., ngày ……… tháng ……… năm ……..</w:t>
-      </w:r>
+        <w:t>………., ngày ……… tháng ……… năm …</w:t>
+      </w:r>
+      <w:proofErr w:type="gramStart"/>
+      <w:r>
+        <w:rPr>
+          <w:rFonts w:ascii="Times New Roman" w:hAnsi="Times New Roman"/>
+          <w:i/>
+          <w:sz w:val="24"/>
+          <w:szCs w:val="28"/>
+        </w:rPr>
+        <w:t>…..</w:t>
+      </w:r>
+      <w:proofErr w:type="gramEnd"/>
     </w:p>
     <w:p>
       <w:pPr>
@@ -4842,7 +4965,21 @@
             <w:rStyle w:val="Hyperlink"/>
             <w:noProof/>
           </w:rPr>
-          <w:t>3.4 Tính phản lực tại các gối đỡ</w:t>
+          <w:t>3.4 Tính phản lực tại</w:t>
+        </w:r>
+        <w:r>
+          <w:rPr>
+            <w:rStyle w:val="Hyperlink"/>
+            <w:noProof/>
+          </w:rPr>
+          <w:t xml:space="preserve"> </w:t>
+        </w:r>
+        <w:r>
+          <w:rPr>
+            <w:rStyle w:val="Hyperlink"/>
+            <w:noProof/>
+          </w:rPr>
+          <w:t>các gối đỡ</w:t>
         </w:r>
         <w:r>
           <w:rPr>
@@ -4985,7 +5122,7 @@
             <w:noProof/>
             <w:webHidden/>
           </w:rPr>
-          <w:t>19</w:t>
+          <w:t>20</w:t>
         </w:r>
         <w:r>
           <w:rPr>
@@ -5091,7 +5228,7 @@
             <w:noProof/>
             <w:webHidden/>
           </w:rPr>
-          <w:t>19</w:t>
+          <w:t>21</w:t>
         </w:r>
         <w:r>
           <w:rPr>
@@ -5171,7 +5308,7 @@
             <w:noProof/>
             <w:webHidden/>
           </w:rPr>
-          <w:t>19</w:t>
+          <w:t>21</w:t>
         </w:r>
         <w:r>
           <w:rPr>
@@ -5239,7 +5376,7 @@
             <w:noProof/>
             <w:webHidden/>
           </w:rPr>
-          <w:t>20</w:t>
+          <w:t>22</w:t>
         </w:r>
         <w:r>
           <w:rPr>
@@ -5307,7 +5444,7 @@
             <w:noProof/>
             <w:webHidden/>
           </w:rPr>
-          <w:t>21</w:t>
+          <w:t>23</w:t>
         </w:r>
         <w:r>
           <w:rPr>
@@ -5443,49 +5580,74 @@
           <w:sz w:val="26"/>
           <w:szCs w:val="26"/>
         </w:rPr>
-        <w:t>An abstract is an outline/brief summary</w:t>
-      </w:r>
+        <w:t>An abstract is an outline/</w:t>
+      </w:r>
+      <w:proofErr w:type="gramStart"/>
       <w:r>
         <w:rPr>
           <w:sz w:val="26"/>
           <w:szCs w:val="26"/>
         </w:rPr>
-        <w:t xml:space="preserve"> of this minor </w:t>
-      </w:r>
+        <w:t>brief summary</w:t>
+      </w:r>
+      <w:proofErr w:type="gramEnd"/>
       <w:r>
         <w:rPr>
           <w:sz w:val="26"/>
           <w:szCs w:val="26"/>
         </w:rPr>
-        <w:t>project</w:t>
+        <w:t xml:space="preserve"> of this minor </w:t>
       </w:r>
       <w:r>
         <w:rPr>
           <w:sz w:val="26"/>
           <w:szCs w:val="26"/>
         </w:rPr>
-        <w:t xml:space="preserve">, target and main results obtained. </w:t>
+        <w:t>project</w:t>
       </w:r>
       <w:r>
         <w:rPr>
           <w:sz w:val="26"/>
           <w:szCs w:val="26"/>
         </w:rPr>
-        <w:t xml:space="preserve">Abstracts should be written after the full </w:t>
+        <w:t xml:space="preserve">, target and main results obtained. </w:t>
       </w:r>
       <w:r>
         <w:rPr>
           <w:sz w:val="26"/>
           <w:szCs w:val="26"/>
         </w:rPr>
-        <w:t>report</w:t>
+        <w:t xml:space="preserve">Abstracts should be written after the full </w:t>
       </w:r>
       <w:r>
         <w:rPr>
           <w:sz w:val="26"/>
           <w:szCs w:val="26"/>
         </w:rPr>
-        <w:t xml:space="preserve"> is written, and are usually about 1</w:t>
+        <w:t>report</w:t>
+      </w:r>
+      <w:r>
+        <w:rPr>
+          <w:sz w:val="26"/>
+          <w:szCs w:val="26"/>
+        </w:rPr>
+        <w:t xml:space="preserve"> is </w:t>
+      </w:r>
+      <w:proofErr w:type="gramStart"/>
+      <w:r>
+        <w:rPr>
+          <w:sz w:val="26"/>
+          <w:szCs w:val="26"/>
+        </w:rPr>
+        <w:t>written, and</w:t>
+      </w:r>
+      <w:proofErr w:type="gramEnd"/>
+      <w:r>
+        <w:rPr>
+          <w:sz w:val="26"/>
+          <w:szCs w:val="26"/>
+        </w:rPr>
+        <w:t xml:space="preserve"> are usually about 1</w:t>
       </w:r>
       <w:r>
         <w:rPr>
@@ -5874,10 +6036,18 @@
         <w:t>tốc độ quay khá cao nên chọn đai</w:t>
       </w:r>
       <w:r>
-        <w:t xml:space="preserve"> dẹt chất liệu </w:t>
-      </w:r>
-      <w:r>
-        <w:t xml:space="preserve"> vải cao su.</w:t>
+        <w:t xml:space="preserve"> dẹt chất </w:t>
+      </w:r>
+      <w:proofErr w:type="gramStart"/>
+      <w:r>
+        <w:t xml:space="preserve">liệu </w:t>
+      </w:r>
+      <w:r>
+        <w:t xml:space="preserve"> vải</w:t>
+      </w:r>
+      <w:proofErr w:type="gramEnd"/>
+      <w:r>
+        <w:t xml:space="preserve"> cao su.</w:t>
       </w:r>
     </w:p>
     <w:p>
@@ -5933,10 +6103,10 @@
             <v:path o:extrusionok="f" gradientshapeok="t" o:connecttype="rect"/>
             <o:lock v:ext="edit" aspectratio="t"/>
           </v:shapetype>
-          <v:shape id="_x0000_i1025" type="#_x0000_t75" style="width:237.3pt;height:21.9pt" o:ole="">
+          <v:shape id="_x0000_i1025" type="#_x0000_t75" style="width:237pt;height:21.75pt" o:ole="">
             <v:imagedata r:id="rId15" o:title=""/>
           </v:shape>
-          <o:OLEObject Type="Embed" ProgID="Equation.DSMT4" ShapeID="_x0000_i1025" DrawAspect="Content" ObjectID="_1790542810" r:id="rId16"/>
+          <o:OLEObject Type="Embed" ProgID="Equation.DSMT4" ShapeID="_x0000_i1025" DrawAspect="Content" ObjectID="_1790606376" r:id="rId16"/>
         </w:object>
       </w:r>
     </w:p>
@@ -5986,10 +6156,10 @@
           <w:position w:val="-6"/>
         </w:rPr>
         <w:object w:dxaOrig="200" w:dyaOrig="220" w14:anchorId="08B11B76">
-          <v:shape id="_x0000_i1026" type="#_x0000_t75" style="width:6.9pt;height:14.4pt" o:ole="">
+          <v:shape id="_x0000_i1026" type="#_x0000_t75" style="width:6.75pt;height:14.25pt" o:ole="">
             <v:imagedata r:id="rId17" o:title=""/>
           </v:shape>
-          <o:OLEObject Type="Embed" ProgID="Equation.DSMT4" ShapeID="_x0000_i1026" DrawAspect="Content" ObjectID="_1790542811" r:id="rId18"/>
+          <o:OLEObject Type="Embed" ProgID="Equation.DSMT4" ShapeID="_x0000_i1026" DrawAspect="Content" ObjectID="_1790606377" r:id="rId18"/>
         </w:object>
       </w:r>
       <w:r>
@@ -5998,9 +6168,11 @@
       <w:r>
         <w:t xml:space="preserve"> </w:t>
       </w:r>
+      <w:proofErr w:type="gramStart"/>
       <w:r>
         <w:t>0.02;</w:t>
       </w:r>
+      <w:proofErr w:type="gramEnd"/>
     </w:p>
     <w:p>
       <w:pPr>
@@ -6025,10 +6197,10 @@
           <w:position w:val="-12"/>
         </w:rPr>
         <w:object w:dxaOrig="5300" w:dyaOrig="360" w14:anchorId="56057F8F">
-          <v:shape id="_x0000_i1027" type="#_x0000_t75" style="width:301.8pt;height:21.9pt" o:ole="">
+          <v:shape id="_x0000_i1027" type="#_x0000_t75" style="width:301.5pt;height:21.75pt" o:ole="">
             <v:imagedata r:id="rId19" o:title=""/>
           </v:shape>
-          <o:OLEObject Type="Embed" ProgID="Equation.DSMT4" ShapeID="_x0000_i1027" DrawAspect="Content" ObjectID="_1790542812" r:id="rId20"/>
+          <o:OLEObject Type="Embed" ProgID="Equation.DSMT4" ShapeID="_x0000_i1027" DrawAspect="Content" ObjectID="_1790606378" r:id="rId20"/>
         </w:object>
       </w:r>
     </w:p>
@@ -6079,10 +6251,10 @@
           <w:position w:val="-30"/>
         </w:rPr>
         <w:object w:dxaOrig="3780" w:dyaOrig="680" w14:anchorId="7757F730">
-          <v:shape id="_x0000_i1028" type="#_x0000_t75" style="width:201.6pt;height:36.3pt" o:ole="">
+          <v:shape id="_x0000_i1028" type="#_x0000_t75" style="width:201.75pt;height:36pt" o:ole="">
             <v:imagedata r:id="rId21" o:title=""/>
           </v:shape>
-          <o:OLEObject Type="Embed" ProgID="Equation.DSMT4" ShapeID="_x0000_i1028" DrawAspect="Content" ObjectID="_1790542813" r:id="rId22"/>
+          <o:OLEObject Type="Embed" ProgID="Equation.DSMT4" ShapeID="_x0000_i1028" DrawAspect="Content" ObjectID="_1790606379" r:id="rId22"/>
         </w:object>
       </w:r>
     </w:p>
@@ -6116,10 +6288,10 @@
           <w:position w:val="-12"/>
         </w:rPr>
         <w:object w:dxaOrig="3700" w:dyaOrig="360" w14:anchorId="5D57366C">
-          <v:shape id="_x0000_i1029" type="#_x0000_t75" style="width:187.2pt;height:21.9pt" o:ole="">
+          <v:shape id="_x0000_i1029" type="#_x0000_t75" style="width:187.5pt;height:21.75pt" o:ole="">
             <v:imagedata r:id="rId23" o:title=""/>
           </v:shape>
-          <o:OLEObject Type="Embed" ProgID="Equation.DSMT4" ShapeID="_x0000_i1029" DrawAspect="Content" ObjectID="_1790542814" r:id="rId24"/>
+          <o:OLEObject Type="Embed" ProgID="Equation.DSMT4" ShapeID="_x0000_i1029" DrawAspect="Content" ObjectID="_1790606380" r:id="rId24"/>
         </w:object>
       </w:r>
     </w:p>
@@ -6179,10 +6351,10 @@
           <w:position w:val="-54"/>
         </w:rPr>
         <w:object w:dxaOrig="3940" w:dyaOrig="1640" w14:anchorId="3DE54567">
-          <v:shape id="_x0000_i1030" type="#_x0000_t75" style="width:194.1pt;height:78.9pt" o:ole="">
+          <v:shape id="_x0000_i1030" type="#_x0000_t75" style="width:194.25pt;height:78.75pt" o:ole="">
             <v:imagedata r:id="rId25" o:title=""/>
           </v:shape>
-          <o:OLEObject Type="Embed" ProgID="Equation.DSMT4" ShapeID="_x0000_i1030" DrawAspect="Content" ObjectID="_1790542815" r:id="rId26"/>
+          <o:OLEObject Type="Embed" ProgID="Equation.DSMT4" ShapeID="_x0000_i1030" DrawAspect="Content" ObjectID="_1790606381" r:id="rId26"/>
         </w:object>
       </w:r>
     </w:p>
@@ -6206,10 +6378,10 @@
           <w:position w:val="-24"/>
         </w:rPr>
         <w:object w:dxaOrig="4740" w:dyaOrig="620" w14:anchorId="4A366EF1">
-          <v:shape id="_x0000_i1031" type="#_x0000_t75" style="width:259.2pt;height:35.7pt" o:ole="">
+          <v:shape id="_x0000_i1031" type="#_x0000_t75" style="width:259.5pt;height:36pt" o:ole="">
             <v:imagedata r:id="rId27" o:title=""/>
           </v:shape>
-          <o:OLEObject Type="Embed" ProgID="Equation.DSMT4" ShapeID="_x0000_i1031" DrawAspect="Content" ObjectID="_1790542816" r:id="rId28"/>
+          <o:OLEObject Type="Embed" ProgID="Equation.DSMT4" ShapeID="_x0000_i1031" DrawAspect="Content" ObjectID="_1790606382" r:id="rId28"/>
         </w:object>
       </w:r>
       <w:r>
@@ -6234,10 +6406,10 @@
           <w:position w:val="-24"/>
         </w:rPr>
         <w:object w:dxaOrig="3840" w:dyaOrig="620" w14:anchorId="468E8299">
-          <v:shape id="_x0000_i1032" type="#_x0000_t75" style="width:201.6pt;height:35.7pt" o:ole="">
+          <v:shape id="_x0000_i1032" type="#_x0000_t75" style="width:201.75pt;height:36pt" o:ole="">
             <v:imagedata r:id="rId29" o:title=""/>
           </v:shape>
-          <o:OLEObject Type="Embed" ProgID="Equation.DSMT4" ShapeID="_x0000_i1032" DrawAspect="Content" ObjectID="_1790542817" r:id="rId30"/>
+          <o:OLEObject Type="Embed" ProgID="Equation.DSMT4" ShapeID="_x0000_i1032" DrawAspect="Content" ObjectID="_1790606383" r:id="rId30"/>
         </w:object>
       </w:r>
       <w:r>
@@ -6256,10 +6428,10 @@
           <w:position w:val="-12"/>
         </w:rPr>
         <w:object w:dxaOrig="279" w:dyaOrig="360" w14:anchorId="3D2D6CD8">
-          <v:shape id="_x0000_i1033" type="#_x0000_t75" style="width:14.4pt;height:21.9pt" o:ole="">
+          <v:shape id="_x0000_i1033" type="#_x0000_t75" style="width:14.25pt;height:21.75pt" o:ole="">
             <v:imagedata r:id="rId31" o:title=""/>
           </v:shape>
-          <o:OLEObject Type="Embed" ProgID="Equation.DSMT4" ShapeID="_x0000_i1033" DrawAspect="Content" ObjectID="_1790542818" r:id="rId32"/>
+          <o:OLEObject Type="Embed" ProgID="Equation.DSMT4" ShapeID="_x0000_i1033" DrawAspect="Content" ObjectID="_1790606384" r:id="rId32"/>
         </w:object>
       </w:r>
       <w:r>
@@ -6276,10 +6448,10 @@
           <w:position w:val="-24"/>
         </w:rPr>
         <w:object w:dxaOrig="3300" w:dyaOrig="660" w14:anchorId="681903B7">
-          <v:shape id="_x0000_i1034" type="#_x0000_t75" style="width:165.9pt;height:36.3pt" o:ole="">
+          <v:shape id="_x0000_i1034" type="#_x0000_t75" style="width:165.75pt;height:36pt" o:ole="">
             <v:imagedata r:id="rId33" o:title=""/>
           </v:shape>
-          <o:OLEObject Type="Embed" ProgID="Equation.DSMT4" ShapeID="_x0000_i1034" DrawAspect="Content" ObjectID="_1790542819" r:id="rId34"/>
+          <o:OLEObject Type="Embed" ProgID="Equation.DSMT4" ShapeID="_x0000_i1034" DrawAspect="Content" ObjectID="_1790606385" r:id="rId34"/>
         </w:object>
       </w:r>
       <w:r>
@@ -6290,10 +6462,10 @@
           <w:position w:val="-12"/>
         </w:rPr>
         <w:object w:dxaOrig="279" w:dyaOrig="360" w14:anchorId="3F210C49">
-          <v:shape id="_x0000_i1035" type="#_x0000_t75" style="width:14.4pt;height:21.9pt" o:ole="">
+          <v:shape id="_x0000_i1035" type="#_x0000_t75" style="width:14.25pt;height:21.75pt" o:ole="">
             <v:imagedata r:id="rId31" o:title=""/>
           </v:shape>
-          <o:OLEObject Type="Embed" ProgID="Equation.DSMT4" ShapeID="_x0000_i1035" DrawAspect="Content" ObjectID="_1790542820" r:id="rId35"/>
+          <o:OLEObject Type="Embed" ProgID="Equation.DSMT4" ShapeID="_x0000_i1035" DrawAspect="Content" ObjectID="_1790606386" r:id="rId35"/>
         </w:object>
       </w:r>
       <w:r>
@@ -6386,10 +6558,10 @@
           <w:position w:val="-24"/>
         </w:rPr>
         <w:object w:dxaOrig="1800" w:dyaOrig="620" w14:anchorId="3E386B6B">
-          <v:shape id="_x0000_i1036" type="#_x0000_t75" style="width:93.9pt;height:28.8pt" o:ole="">
+          <v:shape id="_x0000_i1036" type="#_x0000_t75" style="width:93.75pt;height:28.5pt" o:ole="">
             <v:imagedata r:id="rId36" o:title=""/>
           </v:shape>
-          <o:OLEObject Type="Embed" ProgID="Equation.DSMT4" ShapeID="_x0000_i1036" DrawAspect="Content" ObjectID="_1790542821" r:id="rId37"/>
+          <o:OLEObject Type="Embed" ProgID="Equation.DSMT4" ShapeID="_x0000_i1036" DrawAspect="Content" ObjectID="_1790606387" r:id="rId37"/>
         </w:object>
       </w:r>
       <w:r>
@@ -6407,10 +6579,10 @@
           <w:position w:val="-6"/>
         </w:rPr>
         <w:object w:dxaOrig="220" w:dyaOrig="279" w14:anchorId="65F828E6">
-          <v:shape id="_x0000_i1037" type="#_x0000_t75" style="width:14.4pt;height:14.4pt" o:ole="">
+          <v:shape id="_x0000_i1037" type="#_x0000_t75" style="width:14.25pt;height:14.25pt" o:ole="">
             <v:imagedata r:id="rId38" o:title=""/>
           </v:shape>
-          <o:OLEObject Type="Embed" ProgID="Equation.DSMT4" ShapeID="_x0000_i1037" DrawAspect="Content" ObjectID="_1790542822" r:id="rId39"/>
+          <o:OLEObject Type="Embed" ProgID="Equation.DSMT4" ShapeID="_x0000_i1037" DrawAspect="Content" ObjectID="_1790606388" r:id="rId39"/>
         </w:object>
       </w:r>
       <w:r>
@@ -6471,10 +6643,10 @@
           <w:position w:val="-6"/>
         </w:rPr>
         <w:object w:dxaOrig="220" w:dyaOrig="279" w14:anchorId="0E78FEE5">
-          <v:shape id="_x0000_i1038" type="#_x0000_t75" style="width:14.4pt;height:14.4pt" o:ole="">
+          <v:shape id="_x0000_i1038" type="#_x0000_t75" style="width:14.25pt;height:14.25pt" o:ole="">
             <v:imagedata r:id="rId38" o:title=""/>
           </v:shape>
-          <o:OLEObject Type="Embed" ProgID="Equation.DSMT4" ShapeID="_x0000_i1038" DrawAspect="Content" ObjectID="_1790542823" r:id="rId40"/>
+          <o:OLEObject Type="Embed" ProgID="Equation.DSMT4" ShapeID="_x0000_i1038" DrawAspect="Content" ObjectID="_1790606389" r:id="rId40"/>
         </w:object>
       </w:r>
       <w:r>
@@ -6594,10 +6766,10 @@
           <w:position w:val="-12"/>
         </w:rPr>
         <w:object w:dxaOrig="5800" w:dyaOrig="380" w14:anchorId="652C6B53">
-          <v:shape id="_x0000_i1039" type="#_x0000_t75" style="width:4in;height:21.9pt" o:ole="">
+          <v:shape id="_x0000_i1039" type="#_x0000_t75" style="width:4in;height:21.75pt" o:ole="">
             <v:imagedata r:id="rId41" o:title=""/>
           </v:shape>
-          <o:OLEObject Type="Embed" ProgID="Equation.DSMT4" ShapeID="_x0000_i1039" DrawAspect="Content" ObjectID="_1790542824" r:id="rId42"/>
+          <o:OLEObject Type="Embed" ProgID="Equation.DSMT4" ShapeID="_x0000_i1039" DrawAspect="Content" ObjectID="_1790606390" r:id="rId42"/>
         </w:object>
       </w:r>
     </w:p>
@@ -6657,10 +6829,10 @@
           <w:position w:val="-12"/>
         </w:rPr>
         <w:object w:dxaOrig="5179" w:dyaOrig="380" w14:anchorId="26506CFB">
-          <v:shape id="_x0000_i1040" type="#_x0000_t75" style="width:259.2pt;height:21.9pt" o:ole="">
+          <v:shape id="_x0000_i1040" type="#_x0000_t75" style="width:259.5pt;height:21.75pt" o:ole="">
             <v:imagedata r:id="rId43" o:title=""/>
           </v:shape>
-          <o:OLEObject Type="Embed" ProgID="Equation.DSMT4" ShapeID="_x0000_i1040" DrawAspect="Content" ObjectID="_1790542825" r:id="rId44"/>
+          <o:OLEObject Type="Embed" ProgID="Equation.DSMT4" ShapeID="_x0000_i1040" DrawAspect="Content" ObjectID="_1790606391" r:id="rId44"/>
         </w:object>
       </w:r>
     </w:p>
@@ -6715,10 +6887,10 @@
           <w:position w:val="-12"/>
         </w:rPr>
         <w:object w:dxaOrig="2540" w:dyaOrig="380" w14:anchorId="5B8F765F">
-          <v:shape id="_x0000_i1041" type="#_x0000_t75" style="width:129pt;height:21.9pt" o:ole="">
+          <v:shape id="_x0000_i1041" type="#_x0000_t75" style="width:129pt;height:21.75pt" o:ole="">
             <v:imagedata r:id="rId45" o:title=""/>
           </v:shape>
-          <o:OLEObject Type="Embed" ProgID="Equation.DSMT4" ShapeID="_x0000_i1041" DrawAspect="Content" ObjectID="_1790542826" r:id="rId46"/>
+          <o:OLEObject Type="Embed" ProgID="Equation.DSMT4" ShapeID="_x0000_i1041" DrawAspect="Content" ObjectID="_1790606392" r:id="rId46"/>
         </w:object>
       </w:r>
     </w:p>
@@ -6788,10 +6960,10 @@
           <w:position w:val="-12"/>
         </w:rPr>
         <w:object w:dxaOrig="1320" w:dyaOrig="360" w14:anchorId="38DAD798">
-          <v:shape id="_x0000_i1042" type="#_x0000_t75" style="width:65.1pt;height:21.9pt" o:ole="">
+          <v:shape id="_x0000_i1042" type="#_x0000_t75" style="width:65.25pt;height:21.75pt" o:ole="">
             <v:imagedata r:id="rId47" o:title=""/>
           </v:shape>
-          <o:OLEObject Type="Embed" ProgID="Equation.DSMT4" ShapeID="_x0000_i1042" DrawAspect="Content" ObjectID="_1790542827" r:id="rId48"/>
+          <o:OLEObject Type="Embed" ProgID="Equation.DSMT4" ShapeID="_x0000_i1042" DrawAspect="Content" ObjectID="_1790606393" r:id="rId48"/>
         </w:object>
       </w:r>
     </w:p>
@@ -6875,10 +7047,10 @@
           <w:position w:val="-12"/>
         </w:rPr>
         <w:object w:dxaOrig="1320" w:dyaOrig="360" w14:anchorId="74D88BE6">
-          <v:shape id="_x0000_i1043" type="#_x0000_t75" style="width:65.1pt;height:21.9pt" o:ole="">
+          <v:shape id="_x0000_i1043" type="#_x0000_t75" style="width:65.25pt;height:21.75pt" o:ole="">
             <v:imagedata r:id="rId47" o:title=""/>
           </v:shape>
-          <o:OLEObject Type="Embed" ProgID="Equation.DSMT4" ShapeID="_x0000_i1043" DrawAspect="Content" ObjectID="_1790542828" r:id="rId49"/>
+          <o:OLEObject Type="Embed" ProgID="Equation.DSMT4" ShapeID="_x0000_i1043" DrawAspect="Content" ObjectID="_1790606394" r:id="rId49"/>
         </w:object>
       </w:r>
       <w:r>
@@ -6988,10 +7160,10 @@
           <w:position w:val="-30"/>
         </w:rPr>
         <w:object w:dxaOrig="4239" w:dyaOrig="680" w14:anchorId="26E5B526">
-          <v:shape id="_x0000_i1044" type="#_x0000_t75" style="width:259.2pt;height:43.2pt" o:ole="">
+          <v:shape id="_x0000_i1044" type="#_x0000_t75" style="width:259.5pt;height:43.5pt" o:ole="">
             <v:imagedata r:id="rId50" o:title=""/>
           </v:shape>
-          <o:OLEObject Type="Embed" ProgID="Equation.DSMT4" ShapeID="_x0000_i1044" DrawAspect="Content" ObjectID="_1790542829" r:id="rId51"/>
+          <o:OLEObject Type="Embed" ProgID="Equation.DSMT4" ShapeID="_x0000_i1044" DrawAspect="Content" ObjectID="_1790606395" r:id="rId51"/>
         </w:object>
       </w:r>
     </w:p>
@@ -7034,10 +7206,10 @@
           <w:position w:val="-12"/>
         </w:rPr>
         <w:object w:dxaOrig="720" w:dyaOrig="360" w14:anchorId="0BB98455">
-          <v:shape id="_x0000_i1045" type="#_x0000_t75" style="width:36.3pt;height:21.9pt" o:ole="">
+          <v:shape id="_x0000_i1045" type="#_x0000_t75" style="width:36pt;height:21.75pt" o:ole="">
             <v:imagedata r:id="rId52" o:title=""/>
           </v:shape>
-          <o:OLEObject Type="Embed" ProgID="Equation.DSMT4" ShapeID="_x0000_i1045" DrawAspect="Content" ObjectID="_1790542830" r:id="rId53"/>
+          <o:OLEObject Type="Embed" ProgID="Equation.DSMT4" ShapeID="_x0000_i1045" DrawAspect="Content" ObjectID="_1790606396" r:id="rId53"/>
         </w:object>
       </w:r>
     </w:p>
@@ -7067,10 +7239,10 @@
           <w:position w:val="-14"/>
         </w:rPr>
         <w:object w:dxaOrig="6220" w:dyaOrig="400" w14:anchorId="61A6179E">
-          <v:shape id="_x0000_i1046" type="#_x0000_t75" style="width:309.3pt;height:21.9pt" o:ole="">
+          <v:shape id="_x0000_i1046" type="#_x0000_t75" style="width:309.75pt;height:21.75pt" o:ole="">
             <v:imagedata r:id="rId54" o:title=""/>
           </v:shape>
-          <o:OLEObject Type="Embed" ProgID="Equation.DSMT4" ShapeID="_x0000_i1046" DrawAspect="Content" ObjectID="_1790542831" r:id="rId55"/>
+          <o:OLEObject Type="Embed" ProgID="Equation.DSMT4" ShapeID="_x0000_i1046" DrawAspect="Content" ObjectID="_1790606397" r:id="rId55"/>
         </w:object>
       </w:r>
     </w:p>
@@ -7199,10 +7371,10 @@
           <w:position w:val="-32"/>
         </w:rPr>
         <w:object w:dxaOrig="4520" w:dyaOrig="700" w14:anchorId="3663BFF8">
-          <v:shape id="_x0000_i1047" type="#_x0000_t75" style="width:222.9pt;height:36.3pt" o:ole="">
+          <v:shape id="_x0000_i1047" type="#_x0000_t75" style="width:222.75pt;height:36pt" o:ole="">
             <v:imagedata r:id="rId56" o:title=""/>
           </v:shape>
-          <o:OLEObject Type="Embed" ProgID="Equation.DSMT4" ShapeID="_x0000_i1047" DrawAspect="Content" ObjectID="_1790542832" r:id="rId57"/>
+          <o:OLEObject Type="Embed" ProgID="Equation.DSMT4" ShapeID="_x0000_i1047" DrawAspect="Content" ObjectID="_1790606398" r:id="rId57"/>
         </w:object>
       </w:r>
     </w:p>
@@ -7315,14 +7487,15 @@
           <w:b w:val="0"/>
           <w:bCs/>
         </w:rPr>
-        <w:t>bảng 21.16[2]</w:t>
-      </w:r>
+        <w:t>bảng 21.16[2</w:t>
+      </w:r>
+      <w:proofErr w:type="gramStart"/>
       <w:r>
         <w:rPr>
           <w:b w:val="0"/>
           <w:bCs/>
         </w:rPr>
-        <w:t xml:space="preserve"> </w:t>
+        <w:t>]</w:t>
       </w:r>
       <w:r>
         <w:rPr>
@@ -7336,7 +7509,22 @@
           <w:b w:val="0"/>
           <w:bCs/>
         </w:rPr>
-        <w:t>B=</w:t>
+        <w:t xml:space="preserve"> </w:t>
+      </w:r>
+      <w:r>
+        <w:rPr>
+          <w:b w:val="0"/>
+          <w:bCs/>
+        </w:rPr>
+        <w:t>B</w:t>
+      </w:r>
+      <w:proofErr w:type="gramEnd"/>
+      <w:r>
+        <w:rPr>
+          <w:b w:val="0"/>
+          <w:bCs/>
+        </w:rPr>
+        <w:t>=</w:t>
       </w:r>
       <w:bookmarkEnd w:id="93"/>
       <w:r>
@@ -7385,7 +7573,15 @@
           <w:b w:val="0"/>
           <w:bCs/>
         </w:rPr>
-        <w:t xml:space="preserve">-Lực căng ban đầu </w:t>
+        <w:t xml:space="preserve">-Lực căng ban </w:t>
+      </w:r>
+      <w:proofErr w:type="gramStart"/>
+      <w:r>
+        <w:rPr>
+          <w:b w:val="0"/>
+          <w:bCs/>
+        </w:rPr>
+        <w:t xml:space="preserve">đầu </w:t>
       </w:r>
       <w:r>
         <w:rPr>
@@ -7398,15 +7594,16 @@
       <w:bookmarkEnd w:id="99"/>
       <w:bookmarkEnd w:id="100"/>
       <w:bookmarkEnd w:id="101"/>
+      <w:proofErr w:type="gramEnd"/>
       <w:r>
         <w:rPr>
           <w:position w:val="-12"/>
         </w:rPr>
         <w:object w:dxaOrig="3600" w:dyaOrig="360" w14:anchorId="58FFFB26">
-          <v:shape id="_x0000_i1048" type="#_x0000_t75" style="width:180.3pt;height:21.9pt" o:ole="">
+          <v:shape id="_x0000_i1048" type="#_x0000_t75" style="width:180pt;height:21.75pt" o:ole="">
             <v:imagedata r:id="rId58" o:title=""/>
           </v:shape>
-          <o:OLEObject Type="Embed" ProgID="Equation.DSMT4" ShapeID="_x0000_i1048" DrawAspect="Content" ObjectID="_1790542833" r:id="rId59"/>
+          <o:OLEObject Type="Embed" ProgID="Equation.DSMT4" ShapeID="_x0000_i1048" DrawAspect="Content" ObjectID="_1790606399" r:id="rId59"/>
         </w:object>
       </w:r>
     </w:p>
@@ -7441,10 +7638,10 @@
           <w:position w:val="-24"/>
         </w:rPr>
         <w:object w:dxaOrig="5500" w:dyaOrig="620" w14:anchorId="65F403DC">
-          <v:shape id="_x0000_i1049" type="#_x0000_t75" style="width:274.2pt;height:28.8pt" o:ole="">
+          <v:shape id="_x0000_i1049" type="#_x0000_t75" style="width:274.5pt;height:28.5pt" o:ole="">
             <v:imagedata r:id="rId60" o:title=""/>
           </v:shape>
-          <o:OLEObject Type="Embed" ProgID="Equation.DSMT4" ShapeID="_x0000_i1049" DrawAspect="Content" ObjectID="_1790542834" r:id="rId61"/>
+          <o:OLEObject Type="Embed" ProgID="Equation.DSMT4" ShapeID="_x0000_i1049" DrawAspect="Content" ObjectID="_1790606400" r:id="rId61"/>
         </w:object>
       </w:r>
     </w:p>
@@ -7493,10 +7690,10 @@
           <w:position w:val="-30"/>
         </w:rPr>
         <w:object w:dxaOrig="3680" w:dyaOrig="680" w14:anchorId="07AAC100">
-          <v:shape id="_x0000_i1050" type="#_x0000_t75" style="width:187.2pt;height:36.3pt" o:ole="">
+          <v:shape id="_x0000_i1050" type="#_x0000_t75" style="width:187.5pt;height:36pt" o:ole="">
             <v:imagedata r:id="rId62" o:title=""/>
           </v:shape>
-          <o:OLEObject Type="Embed" ProgID="Equation.DSMT4" ShapeID="_x0000_i1050" DrawAspect="Content" ObjectID="_1790542835" r:id="rId63"/>
+          <o:OLEObject Type="Embed" ProgID="Equation.DSMT4" ShapeID="_x0000_i1050" DrawAspect="Content" ObjectID="_1790606401" r:id="rId63"/>
         </w:object>
       </w:r>
     </w:p>
@@ -7588,10 +7785,10 @@
           <w:position w:val="-30"/>
         </w:rPr>
         <w:object w:dxaOrig="6020" w:dyaOrig="680" w14:anchorId="74EDF106">
-          <v:shape id="_x0000_i1051" type="#_x0000_t75" style="width:303pt;height:36.3pt" o:ole="">
+          <v:shape id="_x0000_i1051" type="#_x0000_t75" style="width:303pt;height:36pt" o:ole="">
             <v:imagedata r:id="rId64" o:title=""/>
           </v:shape>
-          <o:OLEObject Type="Embed" ProgID="Equation.DSMT4" ShapeID="_x0000_i1051" DrawAspect="Content" ObjectID="_1790542836" r:id="rId65"/>
+          <o:OLEObject Type="Embed" ProgID="Equation.DSMT4" ShapeID="_x0000_i1051" DrawAspect="Content" ObjectID="_1790606402" r:id="rId65"/>
         </w:object>
       </w:r>
     </w:p>
@@ -7745,10 +7942,10 @@
           <w:position w:val="-60"/>
         </w:rPr>
         <w:object w:dxaOrig="5460" w:dyaOrig="1700" w14:anchorId="406C6FD7">
-          <v:shape id="_x0000_i1052" type="#_x0000_t75" style="width:273.6pt;height:86.4pt" o:ole="">
+          <v:shape id="_x0000_i1052" type="#_x0000_t75" style="width:273.75pt;height:86.25pt" o:ole="">
             <v:imagedata r:id="rId66" o:title=""/>
           </v:shape>
-          <o:OLEObject Type="Embed" ProgID="Equation.DSMT4" ShapeID="_x0000_i1052" DrawAspect="Content" ObjectID="_1790542837" r:id="rId67"/>
+          <o:OLEObject Type="Embed" ProgID="Equation.DSMT4" ShapeID="_x0000_i1052" DrawAspect="Content" ObjectID="_1790606403" r:id="rId67"/>
         </w:object>
       </w:r>
     </w:p>
@@ -7787,10 +7984,10 @@
           <w:position w:val="-24"/>
         </w:rPr>
         <w:object w:dxaOrig="3100" w:dyaOrig="1080" w14:anchorId="698BD8BD">
-          <v:shape id="_x0000_i1053" type="#_x0000_t75" style="width:158.4pt;height:57.6pt" o:ole="">
+          <v:shape id="_x0000_i1053" type="#_x0000_t75" style="width:158.25pt;height:57.75pt" o:ole="">
             <v:imagedata r:id="rId68" o:title=""/>
           </v:shape>
-          <o:OLEObject Type="Embed" ProgID="Equation.DSMT4" ShapeID="_x0000_i1053" DrawAspect="Content" ObjectID="_1790542838" r:id="rId69"/>
+          <o:OLEObject Type="Embed" ProgID="Equation.DSMT4" ShapeID="_x0000_i1053" DrawAspect="Content" ObjectID="_1790606404" r:id="rId69"/>
         </w:object>
       </w:r>
     </w:p>
@@ -8496,10 +8693,10 @@
                 <w:position w:val="-6"/>
               </w:rPr>
               <w:object w:dxaOrig="220" w:dyaOrig="279" w14:anchorId="6BF346CD">
-                <v:shape id="_x0000_i1054" type="#_x0000_t75" style="width:14.4pt;height:14.4pt" o:ole="">
+                <v:shape id="_x0000_i1054" type="#_x0000_t75" style="width:14.25pt;height:14.25pt" o:ole="">
                   <v:imagedata r:id="rId38" o:title=""/>
                 </v:shape>
-                <o:OLEObject Type="Embed" ProgID="Equation.DSMT4" ShapeID="_x0000_i1054" DrawAspect="Content" ObjectID="_1790542839" r:id="rId70"/>
+                <o:OLEObject Type="Embed" ProgID="Equation.DSMT4" ShapeID="_x0000_i1054" DrawAspect="Content" ObjectID="_1790606405" r:id="rId70"/>
               </w:object>
             </w:r>
           </w:p>
@@ -9168,10 +9365,10 @@
           <w:position w:val="-30"/>
         </w:rPr>
         <w:object w:dxaOrig="3320" w:dyaOrig="720" w14:anchorId="0894FE14">
-          <v:shape id="_x0000_i1055" type="#_x0000_t75" style="width:165.9pt;height:36.3pt" o:ole="">
+          <v:shape id="_x0000_i1055" type="#_x0000_t75" style="width:165.75pt;height:36pt" o:ole="">
             <v:imagedata r:id="rId71" o:title=""/>
           </v:shape>
-          <o:OLEObject Type="Embed" ProgID="Equation.DSMT4" ShapeID="_x0000_i1055" DrawAspect="Content" ObjectID="_1790542840" r:id="rId72"/>
+          <o:OLEObject Type="Embed" ProgID="Equation.DSMT4" ShapeID="_x0000_i1055" DrawAspect="Content" ObjectID="_1790606406" r:id="rId72"/>
         </w:object>
       </w:r>
       <w:r>
@@ -9199,10 +9396,10 @@
           <w:position w:val="-30"/>
         </w:rPr>
         <w:object w:dxaOrig="3780" w:dyaOrig="720" w14:anchorId="511D752C">
-          <v:shape id="_x0000_i1056" type="#_x0000_t75" style="width:187.2pt;height:36.3pt" o:ole="">
+          <v:shape id="_x0000_i1056" type="#_x0000_t75" style="width:186.75pt;height:36pt" o:ole="">
             <v:imagedata r:id="rId73" o:title=""/>
           </v:shape>
-          <o:OLEObject Type="Embed" ProgID="Equation.DSMT4" ShapeID="_x0000_i1056" DrawAspect="Content" ObjectID="_1790542841" r:id="rId74"/>
+          <o:OLEObject Type="Embed" ProgID="Equation.DSMT4" ShapeID="_x0000_i1056" DrawAspect="Content" ObjectID="_1790606407" r:id="rId74"/>
         </w:object>
       </w:r>
     </w:p>
@@ -9227,10 +9424,10 @@
           <w:position w:val="-12"/>
         </w:rPr>
         <w:object w:dxaOrig="1320" w:dyaOrig="360" w14:anchorId="72A9C51B">
-          <v:shape id="_x0000_i1057" type="#_x0000_t75" style="width:65.1pt;height:21.9pt" o:ole="">
+          <v:shape id="_x0000_i1057" type="#_x0000_t75" style="width:65.25pt;height:21.75pt" o:ole="">
             <v:imagedata r:id="rId75" o:title=""/>
           </v:shape>
-          <o:OLEObject Type="Embed" ProgID="Equation.DSMT4" ShapeID="_x0000_i1057" DrawAspect="Content" ObjectID="_1790542842" r:id="rId76"/>
+          <o:OLEObject Type="Embed" ProgID="Equation.DSMT4" ShapeID="_x0000_i1057" DrawAspect="Content" ObjectID="_1790606408" r:id="rId76"/>
         </w:object>
       </w:r>
       <w:r>
@@ -9247,10 +9444,10 @@
           <w:position w:val="-12"/>
         </w:rPr>
         <w:object w:dxaOrig="1240" w:dyaOrig="360" w14:anchorId="0291F6C8">
-          <v:shape id="_x0000_i1058" type="#_x0000_t75" style="width:65.1pt;height:21.9pt" o:ole="">
+          <v:shape id="_x0000_i1058" type="#_x0000_t75" style="width:65.25pt;height:21.75pt" o:ole="">
             <v:imagedata r:id="rId77" o:title=""/>
           </v:shape>
-          <o:OLEObject Type="Embed" ProgID="Equation.DSMT4" ShapeID="_x0000_i1058" DrawAspect="Content" ObjectID="_1790542843" r:id="rId78"/>
+          <o:OLEObject Type="Embed" ProgID="Equation.DSMT4" ShapeID="_x0000_i1058" DrawAspect="Content" ObjectID="_1790606409" r:id="rId78"/>
         </w:object>
       </w:r>
       <w:r>
@@ -9275,10 +9472,10 @@
           <w:position w:val="-30"/>
         </w:rPr>
         <w:object w:dxaOrig="1880" w:dyaOrig="720" w14:anchorId="2DB8B696">
-          <v:shape id="_x0000_i1059" type="#_x0000_t75" style="width:93.9pt;height:36.3pt" o:ole="">
+          <v:shape id="_x0000_i1059" type="#_x0000_t75" style="width:93.75pt;height:36pt" o:ole="">
             <v:imagedata r:id="rId79" o:title=""/>
           </v:shape>
-          <o:OLEObject Type="Embed" ProgID="Equation.DSMT4" ShapeID="_x0000_i1059" DrawAspect="Content" ObjectID="_1790542844" r:id="rId80"/>
+          <o:OLEObject Type="Embed" ProgID="Equation.DSMT4" ShapeID="_x0000_i1059" DrawAspect="Content" ObjectID="_1790606410" r:id="rId80"/>
         </w:object>
       </w:r>
     </w:p>
@@ -9292,10 +9489,10 @@
           <w:position w:val="-30"/>
         </w:rPr>
         <w:object w:dxaOrig="2400" w:dyaOrig="720" w14:anchorId="39139B4C">
-          <v:shape id="_x0000_i1060" type="#_x0000_t75" style="width:122.1pt;height:36.3pt" o:ole="">
+          <v:shape id="_x0000_i1060" type="#_x0000_t75" style="width:122.25pt;height:36pt" o:ole="">
             <v:imagedata r:id="rId81" o:title=""/>
           </v:shape>
-          <o:OLEObject Type="Embed" ProgID="Equation.DSMT4" ShapeID="_x0000_i1060" DrawAspect="Content" ObjectID="_1790542845" r:id="rId82"/>
+          <o:OLEObject Type="Embed" ProgID="Equation.DSMT4" ShapeID="_x0000_i1060" DrawAspect="Content" ObjectID="_1790606411" r:id="rId82"/>
         </w:object>
       </w:r>
     </w:p>
@@ -9319,10 +9516,10 @@
           <w:position w:val="-12"/>
         </w:rPr>
         <w:object w:dxaOrig="560" w:dyaOrig="380" w14:anchorId="3AB33E36">
-          <v:shape id="_x0000_i1061" type="#_x0000_t75" style="width:28.8pt;height:21.9pt" o:ole="">
+          <v:shape id="_x0000_i1061" type="#_x0000_t75" style="width:28.5pt;height:21.75pt" o:ole="">
             <v:imagedata r:id="rId83" o:title=""/>
           </v:shape>
-          <o:OLEObject Type="Embed" ProgID="Equation.DSMT4" ShapeID="_x0000_i1061" DrawAspect="Content" ObjectID="_1790542846" r:id="rId84"/>
+          <o:OLEObject Type="Embed" ProgID="Equation.DSMT4" ShapeID="_x0000_i1061" DrawAspect="Content" ObjectID="_1790606412" r:id="rId84"/>
         </w:object>
       </w:r>
       <w:r>
@@ -9333,10 +9530,10 @@
           <w:position w:val="-12"/>
         </w:rPr>
         <w:object w:dxaOrig="540" w:dyaOrig="380" w14:anchorId="6150D12A">
-          <v:shape id="_x0000_i1062" type="#_x0000_t75" style="width:28.8pt;height:21.9pt" o:ole="">
+          <v:shape id="_x0000_i1062" type="#_x0000_t75" style="width:28.5pt;height:21.75pt" o:ole="">
             <v:imagedata r:id="rId85" o:title=""/>
           </v:shape>
-          <o:OLEObject Type="Embed" ProgID="Equation.DSMT4" ShapeID="_x0000_i1062" DrawAspect="Content" ObjectID="_1790542847" r:id="rId86"/>
+          <o:OLEObject Type="Embed" ProgID="Equation.DSMT4" ShapeID="_x0000_i1062" DrawAspect="Content" ObjectID="_1790606413" r:id="rId86"/>
         </w:object>
       </w:r>
       <w:r>
@@ -9491,10 +9688,10 @@
           <w:position w:val="-28"/>
         </w:rPr>
         <w:object w:dxaOrig="600" w:dyaOrig="540" w14:anchorId="07693FDA">
-          <v:shape id="_x0000_i1063" type="#_x0000_t75" style="width:28.8pt;height:28.8pt" o:ole="">
+          <v:shape id="_x0000_i1063" type="#_x0000_t75" style="width:28.5pt;height:28.5pt" o:ole="">
             <v:imagedata r:id="rId87" o:title=""/>
           </v:shape>
-          <o:OLEObject Type="Embed" ProgID="Equation.DSMT4" ShapeID="_x0000_i1063" DrawAspect="Content" ObjectID="_1790542848" r:id="rId88"/>
+          <o:OLEObject Type="Embed" ProgID="Equation.DSMT4" ShapeID="_x0000_i1063" DrawAspect="Content" ObjectID="_1790606414" r:id="rId88"/>
         </w:object>
       </w:r>
       <w:r>
@@ -9505,10 +9702,10 @@
           <w:position w:val="-4"/>
         </w:rPr>
         <w:object w:dxaOrig="180" w:dyaOrig="200" w14:anchorId="277AE5ED">
-          <v:shape id="_x0000_i1064" type="#_x0000_t75" style="width:6.9pt;height:6.9pt" o:ole="">
+          <v:shape id="_x0000_i1064" type="#_x0000_t75" style="width:6.75pt;height:6.75pt" o:ole="">
             <v:imagedata r:id="rId89" o:title=""/>
           </v:shape>
-          <o:OLEObject Type="Embed" ProgID="Equation.DSMT4" ShapeID="_x0000_i1064" DrawAspect="Content" ObjectID="_1790542849" r:id="rId90"/>
+          <o:OLEObject Type="Embed" ProgID="Equation.DSMT4" ShapeID="_x0000_i1064" DrawAspect="Content" ObjectID="_1790606415" r:id="rId90"/>
         </w:object>
       </w:r>
       <w:r>
@@ -9528,10 +9725,10 @@
           <w:position w:val="-4"/>
         </w:rPr>
         <w:object w:dxaOrig="180" w:dyaOrig="200" w14:anchorId="52156548">
-          <v:shape id="_x0000_i1065" type="#_x0000_t75" style="width:6.9pt;height:6.9pt" o:ole="">
+          <v:shape id="_x0000_i1065" type="#_x0000_t75" style="width:6.75pt;height:6.75pt" o:ole="">
             <v:imagedata r:id="rId89" o:title=""/>
           </v:shape>
-          <o:OLEObject Type="Embed" ProgID="Equation.DSMT4" ShapeID="_x0000_i1065" DrawAspect="Content" ObjectID="_1790542850" r:id="rId91"/>
+          <o:OLEObject Type="Embed" ProgID="Equation.DSMT4" ShapeID="_x0000_i1065" DrawAspect="Content" ObjectID="_1790606416" r:id="rId91"/>
         </w:object>
       </w:r>
       <w:r>
@@ -9557,10 +9754,10 @@
           <w:position w:val="-12"/>
         </w:rPr>
         <w:object w:dxaOrig="639" w:dyaOrig="380" w14:anchorId="48AC4AC4">
-          <v:shape id="_x0000_i1066" type="#_x0000_t75" style="width:28.8pt;height:21.9pt" o:ole="">
+          <v:shape id="_x0000_i1066" type="#_x0000_t75" style="width:28.5pt;height:21.75pt" o:ole="">
             <v:imagedata r:id="rId92" o:title=""/>
           </v:shape>
-          <o:OLEObject Type="Embed" ProgID="Equation.DSMT4" ShapeID="_x0000_i1066" DrawAspect="Content" ObjectID="_1790542851" r:id="rId93"/>
+          <o:OLEObject Type="Embed" ProgID="Equation.DSMT4" ShapeID="_x0000_i1066" DrawAspect="Content" ObjectID="_1790606417" r:id="rId93"/>
         </w:object>
       </w:r>
       <w:r>
@@ -9571,10 +9768,10 @@
           <w:position w:val="-4"/>
         </w:rPr>
         <w:object w:dxaOrig="180" w:dyaOrig="200" w14:anchorId="1AA77899">
-          <v:shape id="_x0000_i1067" type="#_x0000_t75" style="width:6.9pt;height:6.9pt" o:ole="">
+          <v:shape id="_x0000_i1067" type="#_x0000_t75" style="width:6.75pt;height:6.75pt" o:ole="">
             <v:imagedata r:id="rId94" o:title=""/>
           </v:shape>
-          <o:OLEObject Type="Embed" ProgID="Equation.DSMT4" ShapeID="_x0000_i1067" DrawAspect="Content" ObjectID="_1790542852" r:id="rId95"/>
+          <o:OLEObject Type="Embed" ProgID="Equation.DSMT4" ShapeID="_x0000_i1067" DrawAspect="Content" ObjectID="_1790606418" r:id="rId95"/>
         </w:object>
       </w:r>
       <w:r>
@@ -9594,10 +9791,10 @@
           <w:position w:val="-4"/>
         </w:rPr>
         <w:object w:dxaOrig="180" w:dyaOrig="200" w14:anchorId="5D000234">
-          <v:shape id="_x0000_i1068" type="#_x0000_t75" style="width:6.9pt;height:6.9pt" o:ole="">
+          <v:shape id="_x0000_i1068" type="#_x0000_t75" style="width:6.75pt;height:6.75pt" o:ole="">
             <v:imagedata r:id="rId94" o:title=""/>
           </v:shape>
-          <o:OLEObject Type="Embed" ProgID="Equation.DSMT4" ShapeID="_x0000_i1068" DrawAspect="Content" ObjectID="_1790542853" r:id="rId96"/>
+          <o:OLEObject Type="Embed" ProgID="Equation.DSMT4" ShapeID="_x0000_i1068" DrawAspect="Content" ObjectID="_1790606419" r:id="rId96"/>
         </w:object>
       </w:r>
       <w:r>
@@ -9617,10 +9814,10 @@
           <w:position w:val="-12"/>
         </w:rPr>
         <w:object w:dxaOrig="600" w:dyaOrig="380" w14:anchorId="28BE3CFC">
-          <v:shape id="_x0000_i1069" type="#_x0000_t75" style="width:28.8pt;height:21.9pt" o:ole="">
+          <v:shape id="_x0000_i1069" type="#_x0000_t75" style="width:28.5pt;height:21.75pt" o:ole="">
             <v:imagedata r:id="rId97" o:title=""/>
           </v:shape>
-          <o:OLEObject Type="Embed" ProgID="Equation.DSMT4" ShapeID="_x0000_i1069" DrawAspect="Content" ObjectID="_1790542854" r:id="rId98"/>
+          <o:OLEObject Type="Embed" ProgID="Equation.DSMT4" ShapeID="_x0000_i1069" DrawAspect="Content" ObjectID="_1790606420" r:id="rId98"/>
         </w:object>
       </w:r>
       <w:r>
@@ -9631,10 +9828,10 @@
           <w:position w:val="-4"/>
         </w:rPr>
         <w:object w:dxaOrig="180" w:dyaOrig="200" w14:anchorId="6F8FB75B">
-          <v:shape id="_x0000_i1070" type="#_x0000_t75" style="width:6.9pt;height:6.9pt" o:ole="">
+          <v:shape id="_x0000_i1070" type="#_x0000_t75" style="width:6.75pt;height:6.75pt" o:ole="">
             <v:imagedata r:id="rId89" o:title=""/>
           </v:shape>
-          <o:OLEObject Type="Embed" ProgID="Equation.DSMT4" ShapeID="_x0000_i1070" DrawAspect="Content" ObjectID="_1790542855" r:id="rId99"/>
+          <o:OLEObject Type="Embed" ProgID="Equation.DSMT4" ShapeID="_x0000_i1070" DrawAspect="Content" ObjectID="_1790606421" r:id="rId99"/>
         </w:object>
       </w:r>
       <w:r>
@@ -9666,10 +9863,10 @@
           <w:position w:val="-4"/>
         </w:rPr>
         <w:object w:dxaOrig="180" w:dyaOrig="200" w14:anchorId="3EC8ECB9">
-          <v:shape id="_x0000_i1071" type="#_x0000_t75" style="width:6.9pt;height:6.9pt" o:ole="">
+          <v:shape id="_x0000_i1071" type="#_x0000_t75" style="width:6.75pt;height:6.75pt" o:ole="">
             <v:imagedata r:id="rId89" o:title=""/>
           </v:shape>
-          <o:OLEObject Type="Embed" ProgID="Equation.DSMT4" ShapeID="_x0000_i1071" DrawAspect="Content" ObjectID="_1790542856" r:id="rId100"/>
+          <o:OLEObject Type="Embed" ProgID="Equation.DSMT4" ShapeID="_x0000_i1071" DrawAspect="Content" ObjectID="_1790606422" r:id="rId100"/>
         </w:object>
       </w:r>
       <w:r>
@@ -9695,10 +9892,10 @@
           <w:szCs w:val="22"/>
         </w:rPr>
         <w:object w:dxaOrig="620" w:dyaOrig="380" w14:anchorId="10EE4A49">
-          <v:shape id="_x0000_i1072" type="#_x0000_t75" style="width:28.8pt;height:21.9pt" o:ole="">
+          <v:shape id="_x0000_i1072" type="#_x0000_t75" style="width:28.5pt;height:21.75pt" o:ole="">
             <v:imagedata r:id="rId101" o:title=""/>
           </v:shape>
-          <o:OLEObject Type="Embed" ProgID="Equation.DSMT4" ShapeID="_x0000_i1072" DrawAspect="Content" ObjectID="_1790542857" r:id="rId102"/>
+          <o:OLEObject Type="Embed" ProgID="Equation.DSMT4" ShapeID="_x0000_i1072" DrawAspect="Content" ObjectID="_1790606423" r:id="rId102"/>
         </w:object>
       </w:r>
       <w:r>
@@ -9722,10 +9919,10 @@
           <w:position w:val="-4"/>
         </w:rPr>
         <w:object w:dxaOrig="180" w:dyaOrig="200" w14:anchorId="4E4CAC69">
-          <v:shape id="_x0000_i1073" type="#_x0000_t75" style="width:6.9pt;height:6.9pt" o:ole="">
+          <v:shape id="_x0000_i1073" type="#_x0000_t75" style="width:6.75pt;height:6.75pt" o:ole="">
             <v:imagedata r:id="rId103" o:title=""/>
           </v:shape>
-          <o:OLEObject Type="Embed" ProgID="Equation.DSMT4" ShapeID="_x0000_i1073" DrawAspect="Content" ObjectID="_1790542858" r:id="rId104"/>
+          <o:OLEObject Type="Embed" ProgID="Equation.DSMT4" ShapeID="_x0000_i1073" DrawAspect="Content" ObjectID="_1790606424" r:id="rId104"/>
         </w:object>
       </w:r>
       <w:r>
@@ -9745,10 +9942,10 @@
           <w:position w:val="-4"/>
         </w:rPr>
         <w:object w:dxaOrig="180" w:dyaOrig="200" w14:anchorId="755257B9">
-          <v:shape id="_x0000_i1074" type="#_x0000_t75" style="width:6.9pt;height:6.9pt" o:ole="">
+          <v:shape id="_x0000_i1074" type="#_x0000_t75" style="width:6.75pt;height:6.75pt" o:ole="">
             <v:imagedata r:id="rId89" o:title=""/>
           </v:shape>
-          <o:OLEObject Type="Embed" ProgID="Equation.DSMT4" ShapeID="_x0000_i1074" DrawAspect="Content" ObjectID="_1790542859" r:id="rId105"/>
+          <o:OLEObject Type="Embed" ProgID="Equation.DSMT4" ShapeID="_x0000_i1074" DrawAspect="Content" ObjectID="_1790606425" r:id="rId105"/>
         </w:object>
       </w:r>
       <w:r>
@@ -9797,10 +9994,10 @@
           <w:position w:val="-32"/>
         </w:rPr>
         <w:object w:dxaOrig="1620" w:dyaOrig="900" w14:anchorId="71C978F2">
-          <v:shape id="_x0000_i1075" type="#_x0000_t75" style="width:78.9pt;height:43.2pt" o:ole="">
+          <v:shape id="_x0000_i1075" type="#_x0000_t75" style="width:78.75pt;height:43.5pt" o:ole="">
             <v:imagedata r:id="rId106" o:title=""/>
           </v:shape>
-          <o:OLEObject Type="Embed" ProgID="Equation.DSMT4" ShapeID="_x0000_i1075" DrawAspect="Content" ObjectID="_1790542860" r:id="rId107"/>
+          <o:OLEObject Type="Embed" ProgID="Equation.DSMT4" ShapeID="_x0000_i1075" DrawAspect="Content" ObjectID="_1790606426" r:id="rId107"/>
         </w:object>
       </w:r>
       <w:r>
@@ -9814,10 +10011,10 @@
           <w:position w:val="-32"/>
         </w:rPr>
         <w:object w:dxaOrig="1579" w:dyaOrig="900" w14:anchorId="206AB112">
-          <v:shape id="_x0000_i1076" type="#_x0000_t75" style="width:78.9pt;height:43.2pt" o:ole="">
+          <v:shape id="_x0000_i1076" type="#_x0000_t75" style="width:78.75pt;height:43.5pt" o:ole="">
             <v:imagedata r:id="rId108" o:title=""/>
           </v:shape>
-          <o:OLEObject Type="Embed" ProgID="Equation.DSMT4" ShapeID="_x0000_i1076" DrawAspect="Content" ObjectID="_1790542861" r:id="rId109"/>
+          <o:OLEObject Type="Embed" ProgID="Equation.DSMT4" ShapeID="_x0000_i1076" DrawAspect="Content" ObjectID="_1790606427" r:id="rId109"/>
         </w:object>
       </w:r>
     </w:p>
@@ -9955,10 +10152,10 @@
           <w:position w:val="-4"/>
         </w:rPr>
         <w:object w:dxaOrig="180" w:dyaOrig="200" w14:anchorId="1AEBD817">
-          <v:shape id="_x0000_i1077" type="#_x0000_t75" style="width:6.9pt;height:6.9pt" o:ole="">
+          <v:shape id="_x0000_i1077" type="#_x0000_t75" style="width:6.75pt;height:6.75pt" o:ole="">
             <v:imagedata r:id="rId89" o:title=""/>
           </v:shape>
-          <o:OLEObject Type="Embed" ProgID="Equation.DSMT4" ShapeID="_x0000_i1077" DrawAspect="Content" ObjectID="_1790542862" r:id="rId110"/>
+          <o:OLEObject Type="Embed" ProgID="Equation.DSMT4" ShapeID="_x0000_i1077" DrawAspect="Content" ObjectID="_1790606428" r:id="rId110"/>
         </w:object>
       </w:r>
       <w:r>
@@ -9984,10 +10181,10 @@
           <w:position w:val="-4"/>
         </w:rPr>
         <w:object w:dxaOrig="180" w:dyaOrig="200" w14:anchorId="305A4BBF">
-          <v:shape id="_x0000_i1078" type="#_x0000_t75" style="width:6.9pt;height:6.9pt" o:ole="">
+          <v:shape id="_x0000_i1078" type="#_x0000_t75" style="width:6.75pt;height:6.75pt" o:ole="">
             <v:imagedata r:id="rId94" o:title=""/>
           </v:shape>
-          <o:OLEObject Type="Embed" ProgID="Equation.DSMT4" ShapeID="_x0000_i1078" DrawAspect="Content" ObjectID="_1790542863" r:id="rId111"/>
+          <o:OLEObject Type="Embed" ProgID="Equation.DSMT4" ShapeID="_x0000_i1078" DrawAspect="Content" ObjectID="_1790606429" r:id="rId111"/>
         </w:object>
       </w:r>
       <w:r>
@@ -10010,10 +10207,10 @@
           <w:position w:val="-4"/>
         </w:rPr>
         <w:object w:dxaOrig="180" w:dyaOrig="200" w14:anchorId="2549049F">
-          <v:shape id="_x0000_i1079" type="#_x0000_t75" style="width:6.9pt;height:6.9pt" o:ole="">
+          <v:shape id="_x0000_i1079" type="#_x0000_t75" style="width:6.75pt;height:6.75pt" o:ole="">
             <v:imagedata r:id="rId89" o:title=""/>
           </v:shape>
-          <o:OLEObject Type="Embed" ProgID="Equation.DSMT4" ShapeID="_x0000_i1079" DrawAspect="Content" ObjectID="_1790542864" r:id="rId112"/>
+          <o:OLEObject Type="Embed" ProgID="Equation.DSMT4" ShapeID="_x0000_i1079" DrawAspect="Content" ObjectID="_1790606430" r:id="rId112"/>
         </w:object>
       </w:r>
       <w:r>
@@ -10053,10 +10250,10 @@
           <w:position w:val="-4"/>
         </w:rPr>
         <w:object w:dxaOrig="180" w:dyaOrig="200" w14:anchorId="7C9502C5">
-          <v:shape id="_x0000_i1080" type="#_x0000_t75" style="width:6.9pt;height:14.4pt" o:ole="">
+          <v:shape id="_x0000_i1080" type="#_x0000_t75" style="width:6.75pt;height:14.25pt" o:ole="">
             <v:imagedata r:id="rId113" o:title=""/>
           </v:shape>
-          <o:OLEObject Type="Embed" ProgID="Equation.DSMT4" ShapeID="_x0000_i1080" DrawAspect="Content" ObjectID="_1790542865" r:id="rId114"/>
+          <o:OLEObject Type="Embed" ProgID="Equation.DSMT4" ShapeID="_x0000_i1080" DrawAspect="Content" ObjectID="_1790606431" r:id="rId114"/>
         </w:object>
       </w:r>
       <w:r>
@@ -10082,10 +10279,10 @@
           <w:position w:val="-4"/>
         </w:rPr>
         <w:object w:dxaOrig="180" w:dyaOrig="200" w14:anchorId="3FF8AF0D">
-          <v:shape id="_x0000_i1081" type="#_x0000_t75" style="width:6.9pt;height:14.4pt" o:ole="">
+          <v:shape id="_x0000_i1081" type="#_x0000_t75" style="width:6.75pt;height:14.25pt" o:ole="">
             <v:imagedata r:id="rId113" o:title=""/>
           </v:shape>
-          <o:OLEObject Type="Embed" ProgID="Equation.DSMT4" ShapeID="_x0000_i1081" DrawAspect="Content" ObjectID="_1790542866" r:id="rId115"/>
+          <o:OLEObject Type="Embed" ProgID="Equation.DSMT4" ShapeID="_x0000_i1081" DrawAspect="Content" ObjectID="_1790606432" r:id="rId115"/>
         </w:object>
       </w:r>
       <w:r>
@@ -10105,10 +10302,10 @@
           <w:position w:val="-4"/>
         </w:rPr>
         <w:object w:dxaOrig="180" w:dyaOrig="200" w14:anchorId="51661D32">
-          <v:shape id="_x0000_i1082" type="#_x0000_t75" style="width:6.9pt;height:14.4pt" o:ole="">
+          <v:shape id="_x0000_i1082" type="#_x0000_t75" style="width:6.75pt;height:14.25pt" o:ole="">
             <v:imagedata r:id="rId113" o:title=""/>
           </v:shape>
-          <o:OLEObject Type="Embed" ProgID="Equation.DSMT4" ShapeID="_x0000_i1082" DrawAspect="Content" ObjectID="_1790542867" r:id="rId116"/>
+          <o:OLEObject Type="Embed" ProgID="Equation.DSMT4" ShapeID="_x0000_i1082" DrawAspect="Content" ObjectID="_1790606433" r:id="rId116"/>
         </w:object>
       </w:r>
       <w:r>
@@ -10163,10 +10360,10 @@
           <w:position w:val="-4"/>
         </w:rPr>
         <w:object w:dxaOrig="180" w:dyaOrig="200" w14:anchorId="453AE320">
-          <v:shape id="_x0000_i1083" type="#_x0000_t75" style="width:6.9pt;height:6.9pt" o:ole="">
+          <v:shape id="_x0000_i1083" type="#_x0000_t75" style="width:6.75pt;height:6.75pt" o:ole="">
             <v:imagedata r:id="rId89" o:title=""/>
           </v:shape>
-          <o:OLEObject Type="Embed" ProgID="Equation.DSMT4" ShapeID="_x0000_i1083" DrawAspect="Content" ObjectID="_1790542868" r:id="rId117"/>
+          <o:OLEObject Type="Embed" ProgID="Equation.DSMT4" ShapeID="_x0000_i1083" DrawAspect="Content" ObjectID="_1790606434" r:id="rId117"/>
         </w:object>
       </w:r>
       <w:r>
@@ -10254,10 +10451,10 @@
           <w:position w:val="-4"/>
         </w:rPr>
         <w:object w:dxaOrig="180" w:dyaOrig="200" w14:anchorId="106CE2A9">
-          <v:shape id="_x0000_i1084" type="#_x0000_t75" style="width:6.9pt;height:14.4pt" o:ole="">
+          <v:shape id="_x0000_i1084" type="#_x0000_t75" style="width:6.75pt;height:14.25pt" o:ole="">
             <v:imagedata r:id="rId118" o:title=""/>
           </v:shape>
-          <o:OLEObject Type="Embed" ProgID="Equation.DSMT4" ShapeID="_x0000_i1084" DrawAspect="Content" ObjectID="_1790542869" r:id="rId119"/>
+          <o:OLEObject Type="Embed" ProgID="Equation.DSMT4" ShapeID="_x0000_i1084" DrawAspect="Content" ObjectID="_1790606435" r:id="rId119"/>
         </w:object>
       </w:r>
       <w:r>
@@ -10268,10 +10465,10 @@
           <w:position w:val="-4"/>
         </w:rPr>
         <w:object w:dxaOrig="180" w:dyaOrig="200" w14:anchorId="49B02E66">
-          <v:shape id="_x0000_i1085" type="#_x0000_t75" style="width:6.9pt;height:14.4pt" o:ole="">
+          <v:shape id="_x0000_i1085" type="#_x0000_t75" style="width:6.75pt;height:14.25pt" o:ole="">
             <v:imagedata r:id="rId118" o:title=""/>
           </v:shape>
-          <o:OLEObject Type="Embed" ProgID="Equation.DSMT4" ShapeID="_x0000_i1085" DrawAspect="Content" ObjectID="_1790542870" r:id="rId120"/>
+          <o:OLEObject Type="Embed" ProgID="Equation.DSMT4" ShapeID="_x0000_i1085" DrawAspect="Content" ObjectID="_1790606436" r:id="rId120"/>
         </w:object>
       </w:r>
       <w:r>
@@ -10282,10 +10479,10 @@
           <w:position w:val="-4"/>
         </w:rPr>
         <w:object w:dxaOrig="180" w:dyaOrig="200" w14:anchorId="74A0C2EF">
-          <v:shape id="_x0000_i1086" type="#_x0000_t75" style="width:6.9pt;height:14.4pt" o:ole="">
+          <v:shape id="_x0000_i1086" type="#_x0000_t75" style="width:6.75pt;height:14.25pt" o:ole="">
             <v:imagedata r:id="rId113" o:title=""/>
           </v:shape>
-          <o:OLEObject Type="Embed" ProgID="Equation.DSMT4" ShapeID="_x0000_i1086" DrawAspect="Content" ObjectID="_1790542871" r:id="rId121"/>
+          <o:OLEObject Type="Embed" ProgID="Equation.DSMT4" ShapeID="_x0000_i1086" DrawAspect="Content" ObjectID="_1790606437" r:id="rId121"/>
         </w:object>
       </w:r>
       <w:r>
@@ -10302,10 +10499,10 @@
           <w:position w:val="-4"/>
         </w:rPr>
         <w:object w:dxaOrig="180" w:dyaOrig="200" w14:anchorId="12FDA14E">
-          <v:shape id="_x0000_i1087" type="#_x0000_t75" style="width:6.9pt;height:14.4pt" o:ole="">
+          <v:shape id="_x0000_i1087" type="#_x0000_t75" style="width:6.75pt;height:14.25pt" o:ole="">
             <v:imagedata r:id="rId118" o:title=""/>
           </v:shape>
-          <o:OLEObject Type="Embed" ProgID="Equation.DSMT4" ShapeID="_x0000_i1087" DrawAspect="Content" ObjectID="_1790542872" r:id="rId122"/>
+          <o:OLEObject Type="Embed" ProgID="Equation.DSMT4" ShapeID="_x0000_i1087" DrawAspect="Content" ObjectID="_1790606438" r:id="rId122"/>
         </w:object>
       </w:r>
       <w:r>
@@ -10316,10 +10513,10 @@
           <w:position w:val="-4"/>
         </w:rPr>
         <w:object w:dxaOrig="180" w:dyaOrig="200" w14:anchorId="47FDB6CE">
-          <v:shape id="_x0000_i1088" type="#_x0000_t75" style="width:6.9pt;height:14.4pt" o:ole="">
+          <v:shape id="_x0000_i1088" type="#_x0000_t75" style="width:6.75pt;height:14.25pt" o:ole="">
             <v:imagedata r:id="rId113" o:title=""/>
           </v:shape>
-          <o:OLEObject Type="Embed" ProgID="Equation.DSMT4" ShapeID="_x0000_i1088" DrawAspect="Content" ObjectID="_1790542873" r:id="rId123"/>
+          <o:OLEObject Type="Embed" ProgID="Equation.DSMT4" ShapeID="_x0000_i1088" DrawAspect="Content" ObjectID="_1790606439" r:id="rId123"/>
         </w:object>
       </w:r>
       <w:r>
@@ -10330,10 +10527,10 @@
           <w:position w:val="-4"/>
         </w:rPr>
         <w:object w:dxaOrig="180" w:dyaOrig="200" w14:anchorId="71915CDB">
-          <v:shape id="_x0000_i1089" type="#_x0000_t75" style="width:6.9pt;height:14.4pt" o:ole="">
+          <v:shape id="_x0000_i1089" type="#_x0000_t75" style="width:6.75pt;height:14.25pt" o:ole="">
             <v:imagedata r:id="rId118" o:title=""/>
           </v:shape>
-          <o:OLEObject Type="Embed" ProgID="Equation.DSMT4" ShapeID="_x0000_i1089" DrawAspect="Content" ObjectID="_1790542874" r:id="rId124"/>
+          <o:OLEObject Type="Embed" ProgID="Equation.DSMT4" ShapeID="_x0000_i1089" DrawAspect="Content" ObjectID="_1790606440" r:id="rId124"/>
         </w:object>
       </w:r>
       <w:r>
@@ -10353,10 +10550,10 @@
           <w:position w:val="-4"/>
         </w:rPr>
         <w:object w:dxaOrig="180" w:dyaOrig="200" w14:anchorId="4457DE47">
-          <v:shape id="_x0000_i1090" type="#_x0000_t75" style="width:6.9pt;height:14.4pt" o:ole="">
+          <v:shape id="_x0000_i1090" type="#_x0000_t75" style="width:6.75pt;height:14.25pt" o:ole="">
             <v:imagedata r:id="rId118" o:title=""/>
           </v:shape>
-          <o:OLEObject Type="Embed" ProgID="Equation.DSMT4" ShapeID="_x0000_i1090" DrawAspect="Content" ObjectID="_1790542875" r:id="rId125"/>
+          <o:OLEObject Type="Embed" ProgID="Equation.DSMT4" ShapeID="_x0000_i1090" DrawAspect="Content" ObjectID="_1790606441" r:id="rId125"/>
         </w:object>
       </w:r>
       <w:r>
@@ -10415,10 +10612,10 @@
           <w:position w:val="-4"/>
         </w:rPr>
         <w:object w:dxaOrig="180" w:dyaOrig="200" w14:anchorId="26E8CA12">
-          <v:shape id="_x0000_i1091" type="#_x0000_t75" style="width:6.9pt;height:14.4pt" o:ole="">
+          <v:shape id="_x0000_i1091" type="#_x0000_t75" style="width:6.75pt;height:14.25pt" o:ole="">
             <v:imagedata r:id="rId118" o:title=""/>
           </v:shape>
-          <o:OLEObject Type="Embed" ProgID="Equation.DSMT4" ShapeID="_x0000_i1091" DrawAspect="Content" ObjectID="_1790542876" r:id="rId126"/>
+          <o:OLEObject Type="Embed" ProgID="Equation.DSMT4" ShapeID="_x0000_i1091" DrawAspect="Content" ObjectID="_1790606442" r:id="rId126"/>
         </w:object>
       </w:r>
       <w:r>
@@ -10429,10 +10626,10 @@
           <w:position w:val="-4"/>
         </w:rPr>
         <w:object w:dxaOrig="180" w:dyaOrig="200" w14:anchorId="4B9CDD12">
-          <v:shape id="_x0000_i1092" type="#_x0000_t75" style="width:6.9pt;height:14.4pt" o:ole="">
+          <v:shape id="_x0000_i1092" type="#_x0000_t75" style="width:6.75pt;height:14.25pt" o:ole="">
             <v:imagedata r:id="rId118" o:title=""/>
           </v:shape>
-          <o:OLEObject Type="Embed" ProgID="Equation.DSMT4" ShapeID="_x0000_i1092" DrawAspect="Content" ObjectID="_1790542877" r:id="rId127"/>
+          <o:OLEObject Type="Embed" ProgID="Equation.DSMT4" ShapeID="_x0000_i1092" DrawAspect="Content" ObjectID="_1790606443" r:id="rId127"/>
         </w:object>
       </w:r>
       <w:r>
@@ -10443,10 +10640,10 @@
           <w:position w:val="-4"/>
         </w:rPr>
         <w:object w:dxaOrig="180" w:dyaOrig="200" w14:anchorId="5BD9CEC8">
-          <v:shape id="_x0000_i1093" type="#_x0000_t75" style="width:6.9pt;height:14.4pt" o:ole="">
+          <v:shape id="_x0000_i1093" type="#_x0000_t75" style="width:6.75pt;height:14.25pt" o:ole="">
             <v:imagedata r:id="rId113" o:title=""/>
           </v:shape>
-          <o:OLEObject Type="Embed" ProgID="Equation.DSMT4" ShapeID="_x0000_i1093" DrawAspect="Content" ObjectID="_1790542878" r:id="rId128"/>
+          <o:OLEObject Type="Embed" ProgID="Equation.DSMT4" ShapeID="_x0000_i1093" DrawAspect="Content" ObjectID="_1790606444" r:id="rId128"/>
         </w:object>
       </w:r>
       <w:r>
@@ -10457,10 +10654,10 @@
           <w:position w:val="-4"/>
         </w:rPr>
         <w:object w:dxaOrig="180" w:dyaOrig="200" w14:anchorId="4DDEC74A">
-          <v:shape id="_x0000_i1094" type="#_x0000_t75" style="width:6.9pt;height:14.4pt" o:ole="">
+          <v:shape id="_x0000_i1094" type="#_x0000_t75" style="width:6.75pt;height:14.25pt" o:ole="">
             <v:imagedata r:id="rId118" o:title=""/>
           </v:shape>
-          <o:OLEObject Type="Embed" ProgID="Equation.DSMT4" ShapeID="_x0000_i1094" DrawAspect="Content" ObjectID="_1790542879" r:id="rId129"/>
+          <o:OLEObject Type="Embed" ProgID="Equation.DSMT4" ShapeID="_x0000_i1094" DrawAspect="Content" ObjectID="_1790606445" r:id="rId129"/>
         </w:object>
       </w:r>
       <w:r>
@@ -10471,10 +10668,10 @@
           <w:position w:val="-4"/>
         </w:rPr>
         <w:object w:dxaOrig="180" w:dyaOrig="200" w14:anchorId="76904CA7">
-          <v:shape id="_x0000_i1095" type="#_x0000_t75" style="width:6.9pt;height:14.4pt" o:ole="">
+          <v:shape id="_x0000_i1095" type="#_x0000_t75" style="width:6.75pt;height:14.25pt" o:ole="">
             <v:imagedata r:id="rId113" o:title=""/>
           </v:shape>
-          <o:OLEObject Type="Embed" ProgID="Equation.DSMT4" ShapeID="_x0000_i1095" DrawAspect="Content" ObjectID="_1790542880" r:id="rId130"/>
+          <o:OLEObject Type="Embed" ProgID="Equation.DSMT4" ShapeID="_x0000_i1095" DrawAspect="Content" ObjectID="_1790606446" r:id="rId130"/>
         </w:object>
       </w:r>
       <w:r>
@@ -10485,10 +10682,10 @@
           <w:position w:val="-4"/>
         </w:rPr>
         <w:object w:dxaOrig="180" w:dyaOrig="200" w14:anchorId="18D99CA7">
-          <v:shape id="_x0000_i1096" type="#_x0000_t75" style="width:6.9pt;height:14.4pt" o:ole="">
+          <v:shape id="_x0000_i1096" type="#_x0000_t75" style="width:6.75pt;height:14.25pt" o:ole="">
             <v:imagedata r:id="rId118" o:title=""/>
           </v:shape>
-          <o:OLEObject Type="Embed" ProgID="Equation.DSMT4" ShapeID="_x0000_i1096" DrawAspect="Content" ObjectID="_1790542881" r:id="rId131"/>
+          <o:OLEObject Type="Embed" ProgID="Equation.DSMT4" ShapeID="_x0000_i1096" DrawAspect="Content" ObjectID="_1790606447" r:id="rId131"/>
         </w:object>
       </w:r>
       <w:r>
@@ -10502,10 +10699,10 @@
           <w:position w:val="-4"/>
         </w:rPr>
         <w:object w:dxaOrig="180" w:dyaOrig="200" w14:anchorId="6DFCBD15">
-          <v:shape id="_x0000_i1097" type="#_x0000_t75" style="width:6.9pt;height:14.4pt" o:ole="">
+          <v:shape id="_x0000_i1097" type="#_x0000_t75" style="width:6.75pt;height:14.25pt" o:ole="">
             <v:imagedata r:id="rId113" o:title=""/>
           </v:shape>
-          <o:OLEObject Type="Embed" ProgID="Equation.DSMT4" ShapeID="_x0000_i1097" DrawAspect="Content" ObjectID="_1790542882" r:id="rId132"/>
+          <o:OLEObject Type="Embed" ProgID="Equation.DSMT4" ShapeID="_x0000_i1097" DrawAspect="Content" ObjectID="_1790606448" r:id="rId132"/>
         </w:object>
       </w:r>
       <w:r>
@@ -10539,10 +10736,10 @@
           <w:position w:val="-30"/>
         </w:rPr>
         <w:object w:dxaOrig="2400" w:dyaOrig="720" w14:anchorId="7B372E52">
-          <v:shape id="_x0000_i1098" type="#_x0000_t75" style="width:122.1pt;height:36.3pt" o:ole="">
+          <v:shape id="_x0000_i1098" type="#_x0000_t75" style="width:122.25pt;height:36pt" o:ole="">
             <v:imagedata r:id="rId133" o:title=""/>
           </v:shape>
-          <o:OLEObject Type="Embed" ProgID="Equation.DSMT4" ShapeID="_x0000_i1098" DrawAspect="Content" ObjectID="_1790542883" r:id="rId134"/>
+          <o:OLEObject Type="Embed" ProgID="Equation.DSMT4" ShapeID="_x0000_i1098" DrawAspect="Content" ObjectID="_1790606449" r:id="rId134"/>
         </w:object>
       </w:r>
     </w:p>
@@ -10556,10 +10753,10 @@
           <w:position w:val="-32"/>
         </w:rPr>
         <w:object w:dxaOrig="3739" w:dyaOrig="900" w14:anchorId="3CBC850B">
-          <v:shape id="_x0000_i1099" type="#_x0000_t75" style="width:187.2pt;height:43.2pt" o:ole="">
+          <v:shape id="_x0000_i1099" type="#_x0000_t75" style="width:187.5pt;height:43.5pt" o:ole="">
             <v:imagedata r:id="rId135" o:title=""/>
           </v:shape>
-          <o:OLEObject Type="Embed" ProgID="Equation.DSMT4" ShapeID="_x0000_i1099" DrawAspect="Content" ObjectID="_1790542884" r:id="rId136"/>
+          <o:OLEObject Type="Embed" ProgID="Equation.DSMT4" ShapeID="_x0000_i1099" DrawAspect="Content" ObjectID="_1790606450" r:id="rId136"/>
         </w:object>
       </w:r>
     </w:p>
@@ -10573,10 +10770,10 @@
           <w:position w:val="-32"/>
         </w:rPr>
         <w:object w:dxaOrig="3840" w:dyaOrig="900" w14:anchorId="49CCCFC2">
-          <v:shape id="_x0000_i1100" type="#_x0000_t75" style="width:194.7pt;height:43.2pt" o:ole="">
+          <v:shape id="_x0000_i1100" type="#_x0000_t75" style="width:195pt;height:43.5pt" o:ole="">
             <v:imagedata r:id="rId137" o:title=""/>
           </v:shape>
-          <o:OLEObject Type="Embed" ProgID="Equation.DSMT4" ShapeID="_x0000_i1100" DrawAspect="Content" ObjectID="_1790542885" r:id="rId138"/>
+          <o:OLEObject Type="Embed" ProgID="Equation.DSMT4" ShapeID="_x0000_i1100" DrawAspect="Content" ObjectID="_1790606451" r:id="rId138"/>
         </w:object>
       </w:r>
     </w:p>
@@ -10601,10 +10798,10 @@
           <w:position w:val="-30"/>
         </w:rPr>
         <w:object w:dxaOrig="4320" w:dyaOrig="720" w14:anchorId="5F58233A">
-          <v:shape id="_x0000_i1101" type="#_x0000_t75" style="width:3in;height:36.3pt" o:ole="">
+          <v:shape id="_x0000_i1101" type="#_x0000_t75" style="width:3in;height:36pt" o:ole="">
             <v:imagedata r:id="rId139" o:title=""/>
           </v:shape>
-          <o:OLEObject Type="Embed" ProgID="Equation.DSMT4" ShapeID="_x0000_i1101" DrawAspect="Content" ObjectID="_1790542886" r:id="rId140"/>
+          <o:OLEObject Type="Embed" ProgID="Equation.DSMT4" ShapeID="_x0000_i1101" DrawAspect="Content" ObjectID="_1790606452" r:id="rId140"/>
         </w:object>
       </w:r>
     </w:p>
@@ -10618,10 +10815,10 @@
           <w:position w:val="-30"/>
         </w:rPr>
         <w:object w:dxaOrig="4380" w:dyaOrig="720" w14:anchorId="59539643">
-          <v:shape id="_x0000_i1102" type="#_x0000_t75" style="width:222.9pt;height:36.3pt" o:ole="">
+          <v:shape id="_x0000_i1102" type="#_x0000_t75" style="width:222.75pt;height:36pt" o:ole="">
             <v:imagedata r:id="rId141" o:title=""/>
           </v:shape>
-          <o:OLEObject Type="Embed" ProgID="Equation.DSMT4" ShapeID="_x0000_i1102" DrawAspect="Content" ObjectID="_1790542887" r:id="rId142"/>
+          <o:OLEObject Type="Embed" ProgID="Equation.DSMT4" ShapeID="_x0000_i1102" DrawAspect="Content" ObjectID="_1790606453" r:id="rId142"/>
         </w:object>
       </w:r>
     </w:p>
@@ -10635,10 +10832,10 @@
           <w:position w:val="-30"/>
         </w:rPr>
         <w:object w:dxaOrig="5480" w:dyaOrig="720" w14:anchorId="041DFB56">
-          <v:shape id="_x0000_i1103" type="#_x0000_t75" style="width:273.6pt;height:36.3pt" o:ole="">
+          <v:shape id="_x0000_i1103" type="#_x0000_t75" style="width:273.75pt;height:36pt" o:ole="">
             <v:imagedata r:id="rId143" o:title=""/>
           </v:shape>
-          <o:OLEObject Type="Embed" ProgID="Equation.DSMT4" ShapeID="_x0000_i1103" DrawAspect="Content" ObjectID="_1790542888" r:id="rId144"/>
+          <o:OLEObject Type="Embed" ProgID="Equation.DSMT4" ShapeID="_x0000_i1103" DrawAspect="Content" ObjectID="_1790606454" r:id="rId144"/>
         </w:object>
       </w:r>
     </w:p>
@@ -10652,10 +10849,10 @@
           <w:position w:val="-30"/>
         </w:rPr>
         <w:object w:dxaOrig="5580" w:dyaOrig="720" w14:anchorId="00918391">
-          <v:shape id="_x0000_i1104" type="#_x0000_t75" style="width:281.1pt;height:36.3pt" o:ole="">
+          <v:shape id="_x0000_i1104" type="#_x0000_t75" style="width:281.25pt;height:36pt" o:ole="">
             <v:imagedata r:id="rId145" o:title=""/>
           </v:shape>
-          <o:OLEObject Type="Embed" ProgID="Equation.DSMT4" ShapeID="_x0000_i1104" DrawAspect="Content" ObjectID="_1790542889" r:id="rId146"/>
+          <o:OLEObject Type="Embed" ProgID="Equation.DSMT4" ShapeID="_x0000_i1104" DrawAspect="Content" ObjectID="_1790606455" r:id="rId146"/>
         </w:object>
       </w:r>
     </w:p>
@@ -10677,10 +10874,10 @@
           <w:position w:val="-24"/>
         </w:rPr>
         <w:object w:dxaOrig="4920" w:dyaOrig="620" w14:anchorId="40475C76">
-          <v:shape id="_x0000_i1105" type="#_x0000_t75" style="width:244.8pt;height:28.8pt" o:ole="">
+          <v:shape id="_x0000_i1105" type="#_x0000_t75" style="width:244.5pt;height:28.5pt" o:ole="">
             <v:imagedata r:id="rId147" o:title=""/>
           </v:shape>
-          <o:OLEObject Type="Embed" ProgID="Equation.DSMT4" ShapeID="_x0000_i1105" DrawAspect="Content" ObjectID="_1790542890" r:id="rId148"/>
+          <o:OLEObject Type="Embed" ProgID="Equation.DSMT4" ShapeID="_x0000_i1105" DrawAspect="Content" ObjectID="_1790606456" r:id="rId148"/>
         </w:object>
       </w:r>
       <w:r>
@@ -10723,10 +10920,10 @@
           <w:position w:val="-32"/>
         </w:rPr>
         <w:object w:dxaOrig="3379" w:dyaOrig="780" w14:anchorId="7BD60FDA">
-          <v:shape id="_x0000_i1106" type="#_x0000_t75" style="width:165.9pt;height:35.7pt" o:ole="">
+          <v:shape id="_x0000_i1106" type="#_x0000_t75" style="width:165.75pt;height:36pt" o:ole="">
             <v:imagedata r:id="rId149" o:title=""/>
           </v:shape>
-          <o:OLEObject Type="Embed" ProgID="Equation.DSMT4" ShapeID="_x0000_i1106" DrawAspect="Content" ObjectID="_1790542891" r:id="rId150"/>
+          <o:OLEObject Type="Embed" ProgID="Equation.DSMT4" ShapeID="_x0000_i1106" DrawAspect="Content" ObjectID="_1790606457" r:id="rId150"/>
         </w:object>
       </w:r>
     </w:p>
@@ -10788,10 +10985,10 @@
           <w:position w:val="-12"/>
         </w:rPr>
         <w:object w:dxaOrig="380" w:dyaOrig="360" w14:anchorId="28C9B338">
-          <v:shape id="_x0000_i1107" type="#_x0000_t75" style="width:21.9pt;height:21.9pt" o:ole="">
+          <v:shape id="_x0000_i1107" type="#_x0000_t75" style="width:21.75pt;height:21.75pt" o:ole="">
             <v:imagedata r:id="rId151" o:title=""/>
           </v:shape>
-          <o:OLEObject Type="Embed" ProgID="Equation.DSMT4" ShapeID="_x0000_i1107" DrawAspect="Content" ObjectID="_1790542892" r:id="rId152"/>
+          <o:OLEObject Type="Embed" ProgID="Equation.DSMT4" ShapeID="_x0000_i1107" DrawAspect="Content" ObjectID="_1790606458" r:id="rId152"/>
         </w:object>
       </w:r>
       <w:r>
@@ -10819,10 +11016,10 @@
           <w:position w:val="-12"/>
         </w:rPr>
         <w:object w:dxaOrig="5420" w:dyaOrig="360" w14:anchorId="074D2DDA">
-          <v:shape id="_x0000_i1108" type="#_x0000_t75" style="width:273.6pt;height:21.9pt" o:ole="">
+          <v:shape id="_x0000_i1108" type="#_x0000_t75" style="width:273.75pt;height:21.75pt" o:ole="">
             <v:imagedata r:id="rId153" o:title=""/>
           </v:shape>
-          <o:OLEObject Type="Embed" ProgID="Equation.DSMT4" ShapeID="_x0000_i1108" DrawAspect="Content" ObjectID="_1790542893" r:id="rId154"/>
+          <o:OLEObject Type="Embed" ProgID="Equation.DSMT4" ShapeID="_x0000_i1108" DrawAspect="Content" ObjectID="_1790606459" r:id="rId154"/>
         </w:object>
       </w:r>
       <w:r>
@@ -10836,10 +11033,10 @@
           <w:position w:val="-12"/>
         </w:rPr>
         <w:object w:dxaOrig="380" w:dyaOrig="360" w14:anchorId="5F586C6D">
-          <v:shape id="_x0000_i1109" type="#_x0000_t75" style="width:21.9pt;height:21.9pt" o:ole="">
+          <v:shape id="_x0000_i1109" type="#_x0000_t75" style="width:21.75pt;height:21.75pt" o:ole="">
             <v:imagedata r:id="rId155" o:title=""/>
           </v:shape>
-          <o:OLEObject Type="Embed" ProgID="Equation.DSMT4" ShapeID="_x0000_i1109" DrawAspect="Content" ObjectID="_1790542894" r:id="rId156"/>
+          <o:OLEObject Type="Embed" ProgID="Equation.DSMT4" ShapeID="_x0000_i1109" DrawAspect="Content" ObjectID="_1790606460" r:id="rId156"/>
         </w:object>
       </w:r>
       <w:r>
@@ -10861,10 +11058,10 @@
           <w:position w:val="-14"/>
         </w:rPr>
         <w:object w:dxaOrig="480" w:dyaOrig="380" w14:anchorId="24F9ABBD">
-          <v:shape id="_x0000_i1110" type="#_x0000_t75" style="width:21.9pt;height:21.9pt" o:ole="">
+          <v:shape id="_x0000_i1110" type="#_x0000_t75" style="width:21.75pt;height:21.75pt" o:ole="">
             <v:imagedata r:id="rId157" o:title=""/>
           </v:shape>
-          <o:OLEObject Type="Embed" ProgID="Equation.DSMT4" ShapeID="_x0000_i1110" DrawAspect="Content" ObjectID="_1790542895" r:id="rId158"/>
+          <o:OLEObject Type="Embed" ProgID="Equation.DSMT4" ShapeID="_x0000_i1110" DrawAspect="Content" ObjectID="_1790606461" r:id="rId158"/>
         </w:object>
       </w:r>
       <w:r>
@@ -10893,10 +11090,10 @@
           <w:position w:val="-14"/>
         </w:rPr>
         <w:object w:dxaOrig="480" w:dyaOrig="380" w14:anchorId="5F66CD12">
-          <v:shape id="_x0000_i1111" type="#_x0000_t75" style="width:21.9pt;height:21.9pt" o:ole="">
+          <v:shape id="_x0000_i1111" type="#_x0000_t75" style="width:21.75pt;height:21.75pt" o:ole="">
             <v:imagedata r:id="rId157" o:title=""/>
           </v:shape>
-          <o:OLEObject Type="Embed" ProgID="Equation.DSMT4" ShapeID="_x0000_i1111" DrawAspect="Content" ObjectID="_1790542896" r:id="rId159"/>
+          <o:OLEObject Type="Embed" ProgID="Equation.DSMT4" ShapeID="_x0000_i1111" DrawAspect="Content" ObjectID="_1790606462" r:id="rId159"/>
         </w:object>
       </w:r>
       <w:r>
@@ -10932,10 +11129,10 @@
           <w:position w:val="-32"/>
         </w:rPr>
         <w:object w:dxaOrig="7839" w:dyaOrig="780" w14:anchorId="2B6A825D">
-          <v:shape id="_x0000_i1112" type="#_x0000_t75" style="width:388.8pt;height:35.7pt" o:ole="">
+          <v:shape id="_x0000_i1112" type="#_x0000_t75" style="width:388.5pt;height:36pt" o:ole="">
             <v:imagedata r:id="rId160" o:title=""/>
           </v:shape>
-          <o:OLEObject Type="Embed" ProgID="Equation.DSMT4" ShapeID="_x0000_i1112" DrawAspect="Content" ObjectID="_1790542897" r:id="rId161"/>
+          <o:OLEObject Type="Embed" ProgID="Equation.DSMT4" ShapeID="_x0000_i1112" DrawAspect="Content" ObjectID="_1790606463" r:id="rId161"/>
         </w:object>
       </w:r>
     </w:p>
@@ -10954,10 +11151,10 @@
           <w:position w:val="-12"/>
         </w:rPr>
         <w:object w:dxaOrig="300" w:dyaOrig="360" w14:anchorId="6D22A0D6">
-          <v:shape id="_x0000_i1113" type="#_x0000_t75" style="width:14.4pt;height:21.9pt" o:ole="">
+          <v:shape id="_x0000_i1113" type="#_x0000_t75" style="width:14.25pt;height:21.75pt" o:ole="">
             <v:imagedata r:id="rId162" o:title=""/>
           </v:shape>
-          <o:OLEObject Type="Embed" ProgID="Equation.DSMT4" ShapeID="_x0000_i1113" DrawAspect="Content" ObjectID="_1790542898" r:id="rId163"/>
+          <o:OLEObject Type="Embed" ProgID="Equation.DSMT4" ShapeID="_x0000_i1113" DrawAspect="Content" ObjectID="_1790606464" r:id="rId163"/>
         </w:object>
       </w:r>
       <w:r>
@@ -10999,10 +11196,10 @@
           <w:position w:val="-32"/>
         </w:rPr>
         <w:object w:dxaOrig="7360" w:dyaOrig="780" w14:anchorId="3CAF769C">
-          <v:shape id="_x0000_i1114" type="#_x0000_t75" style="width:367.5pt;height:35.7pt" o:ole="">
+          <v:shape id="_x0000_i1114" type="#_x0000_t75" style="width:367.5pt;height:36pt" o:ole="">
             <v:imagedata r:id="rId164" o:title=""/>
           </v:shape>
-          <o:OLEObject Type="Embed" ProgID="Equation.DSMT4" ShapeID="_x0000_i1114" DrawAspect="Content" ObjectID="_1790542899" r:id="rId165"/>
+          <o:OLEObject Type="Embed" ProgID="Equation.DSMT4" ShapeID="_x0000_i1114" DrawAspect="Content" ObjectID="_1790606465" r:id="rId165"/>
         </w:object>
       </w:r>
     </w:p>
@@ -11039,10 +11236,10 @@
           <w:position w:val="-12"/>
         </w:rPr>
         <w:object w:dxaOrig="3720" w:dyaOrig="360" w14:anchorId="10B286DB">
-          <v:shape id="_x0000_i1115" type="#_x0000_t75" style="width:187.2pt;height:21.9pt" o:ole="">
+          <v:shape id="_x0000_i1115" type="#_x0000_t75" style="width:186.75pt;height:21.75pt" o:ole="">
             <v:imagedata r:id="rId166" o:title=""/>
           </v:shape>
-          <o:OLEObject Type="Embed" ProgID="Equation.DSMT4" ShapeID="_x0000_i1115" DrawAspect="Content" ObjectID="_1790542900" r:id="rId167"/>
+          <o:OLEObject Type="Embed" ProgID="Equation.DSMT4" ShapeID="_x0000_i1115" DrawAspect="Content" ObjectID="_1790606466" r:id="rId167"/>
         </w:object>
       </w:r>
     </w:p>
@@ -11118,10 +11315,10 @@
           <w:position w:val="-28"/>
         </w:rPr>
         <w:object w:dxaOrig="4620" w:dyaOrig="700" w14:anchorId="09A27569">
-          <v:shape id="_x0000_i1116" type="#_x0000_t75" style="width:230.4pt;height:36.3pt" o:ole="">
+          <v:shape id="_x0000_i1116" type="#_x0000_t75" style="width:230.25pt;height:36pt" o:ole="">
             <v:imagedata r:id="rId168" o:title=""/>
           </v:shape>
-          <o:OLEObject Type="Embed" ProgID="Equation.DSMT4" ShapeID="_x0000_i1116" DrawAspect="Content" ObjectID="_1790542901" r:id="rId169"/>
+          <o:OLEObject Type="Embed" ProgID="Equation.DSMT4" ShapeID="_x0000_i1116" DrawAspect="Content" ObjectID="_1790606467" r:id="rId169"/>
         </w:object>
       </w:r>
     </w:p>
@@ -11172,10 +11369,10 @@
           <w:position w:val="-4"/>
         </w:rPr>
         <w:object w:dxaOrig="180" w:dyaOrig="200" w14:anchorId="5C1EFD95">
-          <v:shape id="_x0000_i1117" type="#_x0000_t75" style="width:6.9pt;height:14.4pt" o:ole="">
+          <v:shape id="_x0000_i1117" type="#_x0000_t75" style="width:6.75pt;height:14.25pt" o:ole="">
             <v:imagedata r:id="rId170" o:title=""/>
           </v:shape>
-          <o:OLEObject Type="Embed" ProgID="Equation.DSMT4" ShapeID="_x0000_i1117" DrawAspect="Content" ObjectID="_1790542902" r:id="rId171"/>
+          <o:OLEObject Type="Embed" ProgID="Equation.DSMT4" ShapeID="_x0000_i1117" DrawAspect="Content" ObjectID="_1790606468" r:id="rId171"/>
         </w:object>
       </w:r>
       <w:r>
@@ -11195,10 +11392,10 @@
           <w:position w:val="-4"/>
         </w:rPr>
         <w:object w:dxaOrig="180" w:dyaOrig="200" w14:anchorId="6F337705">
-          <v:shape id="_x0000_i1118" type="#_x0000_t75" style="width:6.9pt;height:14.4pt" o:ole="">
+          <v:shape id="_x0000_i1118" type="#_x0000_t75" style="width:6.75pt;height:14.25pt" o:ole="">
             <v:imagedata r:id="rId172" o:title=""/>
           </v:shape>
-          <o:OLEObject Type="Embed" ProgID="Equation.DSMT4" ShapeID="_x0000_i1118" DrawAspect="Content" ObjectID="_1790542903" r:id="rId173"/>
+          <o:OLEObject Type="Embed" ProgID="Equation.DSMT4" ShapeID="_x0000_i1118" DrawAspect="Content" ObjectID="_1790606469" r:id="rId173"/>
         </w:object>
       </w:r>
       <w:r>
@@ -11263,10 +11460,10 @@
           <w:position w:val="-48"/>
         </w:rPr>
         <w:object w:dxaOrig="4200" w:dyaOrig="1080" w14:anchorId="538461F7">
-          <v:shape id="_x0000_i1119" type="#_x0000_t75" style="width:209.1pt;height:57.6pt" o:ole="">
+          <v:shape id="_x0000_i1119" type="#_x0000_t75" style="width:209.25pt;height:57.75pt" o:ole="">
             <v:imagedata r:id="rId174" o:title=""/>
           </v:shape>
-          <o:OLEObject Type="Embed" ProgID="Equation.DSMT4" ShapeID="_x0000_i1119" DrawAspect="Content" ObjectID="_1790542904" r:id="rId175"/>
+          <o:OLEObject Type="Embed" ProgID="Equation.DSMT4" ShapeID="_x0000_i1119" DrawAspect="Content" ObjectID="_1790606470" r:id="rId175"/>
         </w:object>
       </w:r>
       <w:r>
@@ -11285,10 +11482,10 @@
           <w:position w:val="-30"/>
         </w:rPr>
         <w:object w:dxaOrig="2180" w:dyaOrig="680" w14:anchorId="6493ED2F">
-          <v:shape id="_x0000_i1120" type="#_x0000_t75" style="width:108.3pt;height:36.3pt" o:ole="">
+          <v:shape id="_x0000_i1120" type="#_x0000_t75" style="width:108pt;height:36pt" o:ole="">
             <v:imagedata r:id="rId176" o:title=""/>
           </v:shape>
-          <o:OLEObject Type="Embed" ProgID="Equation.DSMT4" ShapeID="_x0000_i1120" DrawAspect="Content" ObjectID="_1790542905" r:id="rId177"/>
+          <o:OLEObject Type="Embed" ProgID="Equation.DSMT4" ShapeID="_x0000_i1120" DrawAspect="Content" ObjectID="_1790606471" r:id="rId177"/>
         </w:object>
       </w:r>
     </w:p>
@@ -11307,10 +11504,10 @@
           <w:position w:val="-24"/>
         </w:rPr>
         <w:object w:dxaOrig="4940" w:dyaOrig="660" w14:anchorId="21B38D13">
-          <v:shape id="_x0000_i1121" type="#_x0000_t75" style="width:244.8pt;height:36.3pt" o:ole="">
+          <v:shape id="_x0000_i1121" type="#_x0000_t75" style="width:244.5pt;height:36pt" o:ole="">
             <v:imagedata r:id="rId178" o:title=""/>
           </v:shape>
-          <o:OLEObject Type="Embed" ProgID="Equation.DSMT4" ShapeID="_x0000_i1121" DrawAspect="Content" ObjectID="_1790542906" r:id="rId179"/>
+          <o:OLEObject Type="Embed" ProgID="Equation.DSMT4" ShapeID="_x0000_i1121" DrawAspect="Content" ObjectID="_1790606472" r:id="rId179"/>
         </w:object>
       </w:r>
     </w:p>
@@ -11345,10 +11542,10 @@
           <w:position w:val="-32"/>
         </w:rPr>
         <w:object w:dxaOrig="4620" w:dyaOrig="760" w14:anchorId="4B47C0D8">
-          <v:shape id="_x0000_i1122" type="#_x0000_t75" style="width:230.4pt;height:35.7pt" o:ole="">
+          <v:shape id="_x0000_i1122" type="#_x0000_t75" style="width:230.25pt;height:36pt" o:ole="">
             <v:imagedata r:id="rId180" o:title=""/>
           </v:shape>
-          <o:OLEObject Type="Embed" ProgID="Equation.DSMT4" ShapeID="_x0000_i1122" DrawAspect="Content" ObjectID="_1790542907" r:id="rId181"/>
+          <o:OLEObject Type="Embed" ProgID="Equation.DSMT4" ShapeID="_x0000_i1122" DrawAspect="Content" ObjectID="_1790606473" r:id="rId181"/>
         </w:object>
       </w:r>
     </w:p>
@@ -11448,10 +11645,10 @@
           <w:position w:val="-16"/>
         </w:rPr>
         <w:object w:dxaOrig="2900" w:dyaOrig="460" w14:anchorId="1ABDFD55">
-          <v:shape id="_x0000_i1123" type="#_x0000_t75" style="width:2in;height:21.9pt" o:ole="">
+          <v:shape id="_x0000_i1123" type="#_x0000_t75" style="width:2in;height:21.75pt" o:ole="">
             <v:imagedata r:id="rId182" o:title=""/>
           </v:shape>
-          <o:OLEObject Type="Embed" ProgID="Equation.DSMT4" ShapeID="_x0000_i1123" DrawAspect="Content" ObjectID="_1790542908" r:id="rId183"/>
+          <o:OLEObject Type="Embed" ProgID="Equation.DSMT4" ShapeID="_x0000_i1123" DrawAspect="Content" ObjectID="_1790606474" r:id="rId183"/>
         </w:object>
       </w:r>
     </w:p>
@@ -11476,10 +11673,10 @@
           <w:position w:val="-30"/>
         </w:rPr>
         <w:object w:dxaOrig="5280" w:dyaOrig="720" w14:anchorId="05AC57B6">
-          <v:shape id="_x0000_i1124" type="#_x0000_t75" style="width:266.1pt;height:36.3pt" o:ole="">
+          <v:shape id="_x0000_i1124" type="#_x0000_t75" style="width:266.25pt;height:36pt" o:ole="">
             <v:imagedata r:id="rId184" o:title=""/>
           </v:shape>
-          <o:OLEObject Type="Embed" ProgID="Equation.DSMT4" ShapeID="_x0000_i1124" DrawAspect="Content" ObjectID="_1790542909" r:id="rId185"/>
+          <o:OLEObject Type="Embed" ProgID="Equation.DSMT4" ShapeID="_x0000_i1124" DrawAspect="Content" ObjectID="_1790606475" r:id="rId185"/>
         </w:object>
       </w:r>
     </w:p>
@@ -11493,10 +11690,10 @@
           <w:position w:val="-32"/>
         </w:rPr>
         <w:object w:dxaOrig="5160" w:dyaOrig="760" w14:anchorId="3FAD8C93">
-          <v:shape id="_x0000_i1125" type="#_x0000_t75" style="width:259.2pt;height:35.7pt" o:ole="">
+          <v:shape id="_x0000_i1125" type="#_x0000_t75" style="width:259.5pt;height:36pt" o:ole="">
             <v:imagedata r:id="rId186" o:title=""/>
           </v:shape>
-          <o:OLEObject Type="Embed" ProgID="Equation.DSMT4" ShapeID="_x0000_i1125" DrawAspect="Content" ObjectID="_1790542910" r:id="rId187"/>
+          <o:OLEObject Type="Embed" ProgID="Equation.DSMT4" ShapeID="_x0000_i1125" DrawAspect="Content" ObjectID="_1790606476" r:id="rId187"/>
         </w:object>
       </w:r>
     </w:p>
@@ -11527,10 +11724,10 @@
           <w:position w:val="-32"/>
         </w:rPr>
         <w:object w:dxaOrig="4400" w:dyaOrig="760" w14:anchorId="7FF6CABA">
-          <v:shape id="_x0000_i1126" type="#_x0000_t75" style="width:222.9pt;height:35.7pt" o:ole="">
+          <v:shape id="_x0000_i1126" type="#_x0000_t75" style="width:222.75pt;height:36pt" o:ole="">
             <v:imagedata r:id="rId188" o:title=""/>
           </v:shape>
-          <o:OLEObject Type="Embed" ProgID="Equation.DSMT4" ShapeID="_x0000_i1126" DrawAspect="Content" ObjectID="_1790542911" r:id="rId189"/>
+          <o:OLEObject Type="Embed" ProgID="Equation.DSMT4" ShapeID="_x0000_i1126" DrawAspect="Content" ObjectID="_1790606477" r:id="rId189"/>
         </w:object>
       </w:r>
     </w:p>
@@ -11546,10 +11743,10 @@
           <w:position w:val="-12"/>
         </w:rPr>
         <w:object w:dxaOrig="300" w:dyaOrig="360" w14:anchorId="39CC2DEB">
-          <v:shape id="_x0000_i1127" type="#_x0000_t75" style="width:14.4pt;height:21.9pt" o:ole="">
+          <v:shape id="_x0000_i1127" type="#_x0000_t75" style="width:14.25pt;height:21.75pt" o:ole="">
             <v:imagedata r:id="rId190" o:title=""/>
           </v:shape>
-          <o:OLEObject Type="Embed" ProgID="Equation.DSMT4" ShapeID="_x0000_i1127" DrawAspect="Content" ObjectID="_1790542912" r:id="rId191"/>
+          <o:OLEObject Type="Embed" ProgID="Equation.DSMT4" ShapeID="_x0000_i1127" DrawAspect="Content" ObjectID="_1790606478" r:id="rId191"/>
         </w:object>
       </w:r>
       <w:r>
@@ -11565,10 +11762,10 @@
           <w:position w:val="-12"/>
         </w:rPr>
         <w:object w:dxaOrig="300" w:dyaOrig="360" w14:anchorId="690A5D05">
-          <v:shape id="_x0000_i1128" type="#_x0000_t75" style="width:14.4pt;height:21.9pt" o:ole="">
+          <v:shape id="_x0000_i1128" type="#_x0000_t75" style="width:14.25pt;height:21.75pt" o:ole="">
             <v:imagedata r:id="rId192" o:title=""/>
           </v:shape>
-          <o:OLEObject Type="Embed" ProgID="Equation.DSMT4" ShapeID="_x0000_i1128" DrawAspect="Content" ObjectID="_1790542913" r:id="rId193"/>
+          <o:OLEObject Type="Embed" ProgID="Equation.DSMT4" ShapeID="_x0000_i1128" DrawAspect="Content" ObjectID="_1790606479" r:id="rId193"/>
         </w:object>
       </w:r>
       <w:r>
@@ -11579,10 +11776,10 @@
           <w:position w:val="-12"/>
         </w:rPr>
         <w:object w:dxaOrig="2840" w:dyaOrig="360" w14:anchorId="4D9F820D">
-          <v:shape id="_x0000_i1129" type="#_x0000_t75" style="width:2in;height:21.9pt" o:ole="">
+          <v:shape id="_x0000_i1129" type="#_x0000_t75" style="width:2in;height:21.75pt" o:ole="">
             <v:imagedata r:id="rId194" o:title=""/>
           </v:shape>
-          <o:OLEObject Type="Embed" ProgID="Equation.DSMT4" ShapeID="_x0000_i1129" DrawAspect="Content" ObjectID="_1790542914" r:id="rId195"/>
+          <o:OLEObject Type="Embed" ProgID="Equation.DSMT4" ShapeID="_x0000_i1129" DrawAspect="Content" ObjectID="_1790606480" r:id="rId195"/>
         </w:object>
       </w:r>
     </w:p>
@@ -11599,10 +11796,10 @@
           <w:position w:val="-12"/>
         </w:rPr>
         <w:object w:dxaOrig="380" w:dyaOrig="360" w14:anchorId="7B4D0283">
-          <v:shape id="_x0000_i1130" type="#_x0000_t75" style="width:21.9pt;height:21.9pt" o:ole="">
+          <v:shape id="_x0000_i1130" type="#_x0000_t75" style="width:21.75pt;height:21.75pt" o:ole="">
             <v:imagedata r:id="rId196" o:title=""/>
           </v:shape>
-          <o:OLEObject Type="Embed" ProgID="Equation.DSMT4" ShapeID="_x0000_i1130" DrawAspect="Content" ObjectID="_1790542915" r:id="rId197"/>
+          <o:OLEObject Type="Embed" ProgID="Equation.DSMT4" ShapeID="_x0000_i1130" DrawAspect="Content" ObjectID="_1790606481" r:id="rId197"/>
         </w:object>
       </w:r>
       <w:r>
@@ -11613,10 +11810,10 @@
           <w:position w:val="-24"/>
         </w:rPr>
         <w:object w:dxaOrig="3300" w:dyaOrig="620" w14:anchorId="54665AF8">
-          <v:shape id="_x0000_i1131" type="#_x0000_t75" style="width:165.9pt;height:28.8pt" o:ole="">
+          <v:shape id="_x0000_i1131" type="#_x0000_t75" style="width:165.75pt;height:28.5pt" o:ole="">
             <v:imagedata r:id="rId198" o:title=""/>
           </v:shape>
-          <o:OLEObject Type="Embed" ProgID="Equation.DSMT4" ShapeID="_x0000_i1131" DrawAspect="Content" ObjectID="_1790542916" r:id="rId199"/>
+          <o:OLEObject Type="Embed" ProgID="Equation.DSMT4" ShapeID="_x0000_i1131" DrawAspect="Content" ObjectID="_1790606482" r:id="rId199"/>
         </w:object>
       </w:r>
     </w:p>
@@ -11638,10 +11835,10 @@
           <w:position w:val="-24"/>
         </w:rPr>
         <w:object w:dxaOrig="4099" w:dyaOrig="620" w14:anchorId="75BCADD6">
-          <v:shape id="_x0000_i1132" type="#_x0000_t75" style="width:201.6pt;height:28.8pt" o:ole="">
+          <v:shape id="_x0000_i1132" type="#_x0000_t75" style="width:201.75pt;height:28.5pt" o:ole="">
             <v:imagedata r:id="rId200" o:title=""/>
           </v:shape>
-          <o:OLEObject Type="Embed" ProgID="Equation.DSMT4" ShapeID="_x0000_i1132" DrawAspect="Content" ObjectID="_1790542917" r:id="rId201"/>
+          <o:OLEObject Type="Embed" ProgID="Equation.DSMT4" ShapeID="_x0000_i1132" DrawAspect="Content" ObjectID="_1790606483" r:id="rId201"/>
         </w:object>
       </w:r>
     </w:p>
@@ -11666,10 +11863,10 @@
           <w:position w:val="-32"/>
         </w:rPr>
         <w:object w:dxaOrig="7699" w:dyaOrig="760" w14:anchorId="6265F176">
-          <v:shape id="_x0000_i1133" type="#_x0000_t75" style="width:381.3pt;height:35.7pt" o:ole="">
+          <v:shape id="_x0000_i1133" type="#_x0000_t75" style="width:381.75pt;height:36pt" o:ole="">
             <v:imagedata r:id="rId202" o:title=""/>
           </v:shape>
-          <o:OLEObject Type="Embed" ProgID="Equation.DSMT4" ShapeID="_x0000_i1133" DrawAspect="Content" ObjectID="_1790542918" r:id="rId203"/>
+          <o:OLEObject Type="Embed" ProgID="Equation.DSMT4" ShapeID="_x0000_i1133" DrawAspect="Content" ObjectID="_1790606484" r:id="rId203"/>
         </w:object>
       </w:r>
     </w:p>
@@ -11683,10 +11880,10 @@
           <w:position w:val="-32"/>
         </w:rPr>
         <w:object w:dxaOrig="2920" w:dyaOrig="760" w14:anchorId="7BED2C7B">
-          <v:shape id="_x0000_i1134" type="#_x0000_t75" style="width:2in;height:35.7pt" o:ole="">
+          <v:shape id="_x0000_i1134" type="#_x0000_t75" style="width:2in;height:36pt" o:ole="">
             <v:imagedata r:id="rId204" o:title=""/>
           </v:shape>
-          <o:OLEObject Type="Embed" ProgID="Equation.DSMT4" ShapeID="_x0000_i1134" DrawAspect="Content" ObjectID="_1790542919" r:id="rId205"/>
+          <o:OLEObject Type="Embed" ProgID="Equation.DSMT4" ShapeID="_x0000_i1134" DrawAspect="Content" ObjectID="_1790606485" r:id="rId205"/>
         </w:object>
       </w:r>
     </w:p>
@@ -11717,10 +11914,10 @@
           <w:position w:val="-14"/>
         </w:rPr>
         <w:object w:dxaOrig="2220" w:dyaOrig="380" w14:anchorId="54D06B1C">
-          <v:shape id="_x0000_i1135" type="#_x0000_t75" style="width:108.3pt;height:21.9pt" o:ole="">
+          <v:shape id="_x0000_i1135" type="#_x0000_t75" style="width:108pt;height:21.75pt" o:ole="">
             <v:imagedata r:id="rId206" o:title=""/>
           </v:shape>
-          <o:OLEObject Type="Embed" ProgID="Equation.DSMT4" ShapeID="_x0000_i1135" DrawAspect="Content" ObjectID="_1790542920" r:id="rId207"/>
+          <o:OLEObject Type="Embed" ProgID="Equation.DSMT4" ShapeID="_x0000_i1135" DrawAspect="Content" ObjectID="_1790606486" r:id="rId207"/>
         </w:object>
       </w:r>
     </w:p>
@@ -11733,10 +11930,10 @@
           <w:position w:val="-14"/>
         </w:rPr>
         <w:object w:dxaOrig="480" w:dyaOrig="380" w14:anchorId="5AA9F7E6">
-          <v:shape id="_x0000_i1136" type="#_x0000_t75" style="width:21.9pt;height:21.9pt" o:ole="">
+          <v:shape id="_x0000_i1136" type="#_x0000_t75" style="width:21.75pt;height:21.75pt" o:ole="">
             <v:imagedata r:id="rId208" o:title=""/>
           </v:shape>
-          <o:OLEObject Type="Embed" ProgID="Equation.DSMT4" ShapeID="_x0000_i1136" DrawAspect="Content" ObjectID="_1790542921" r:id="rId209"/>
+          <o:OLEObject Type="Embed" ProgID="Equation.DSMT4" ShapeID="_x0000_i1136" DrawAspect="Content" ObjectID="_1790606487" r:id="rId209"/>
         </w:object>
       </w:r>
       <w:r>
@@ -11755,10 +11952,10 @@
           <w:position w:val="-14"/>
         </w:rPr>
         <w:object w:dxaOrig="480" w:dyaOrig="380" w14:anchorId="45980D85">
-          <v:shape id="_x0000_i1137" type="#_x0000_t75" style="width:21.9pt;height:21.9pt" o:ole="">
+          <v:shape id="_x0000_i1137" type="#_x0000_t75" style="width:21.75pt;height:21.75pt" o:ole="">
             <v:imagedata r:id="rId208" o:title=""/>
           </v:shape>
-          <o:OLEObject Type="Embed" ProgID="Equation.DSMT4" ShapeID="_x0000_i1137" DrawAspect="Content" ObjectID="_1790542922" r:id="rId210"/>
+          <o:OLEObject Type="Embed" ProgID="Equation.DSMT4" ShapeID="_x0000_i1137" DrawAspect="Content" ObjectID="_1790606488" r:id="rId210"/>
         </w:object>
       </w:r>
       <w:r>
@@ -11798,10 +11995,10 @@
           <w:position w:val="-24"/>
         </w:rPr>
         <w:object w:dxaOrig="4880" w:dyaOrig="620" w14:anchorId="3FFF7398">
-          <v:shape id="_x0000_i1138" type="#_x0000_t75" style="width:244.8pt;height:28.8pt" o:ole="">
+          <v:shape id="_x0000_i1138" type="#_x0000_t75" style="width:244.5pt;height:28.5pt" o:ole="">
             <v:imagedata r:id="rId211" o:title=""/>
           </v:shape>
-          <o:OLEObject Type="Embed" ProgID="Equation.DSMT4" ShapeID="_x0000_i1138" DrawAspect="Content" ObjectID="_1790542923" r:id="rId212"/>
+          <o:OLEObject Type="Embed" ProgID="Equation.DSMT4" ShapeID="_x0000_i1138" DrawAspect="Content" ObjectID="_1790606489" r:id="rId212"/>
         </w:object>
       </w:r>
       <w:r>
@@ -11861,10 +12058,10 @@
           <w:position w:val="-32"/>
         </w:rPr>
         <w:object w:dxaOrig="2780" w:dyaOrig="700" w14:anchorId="69D80D88">
-          <v:shape id="_x0000_i1139" type="#_x0000_t75" style="width:137.1pt;height:36.3pt" o:ole="">
+          <v:shape id="_x0000_i1139" type="#_x0000_t75" style="width:137.25pt;height:36pt" o:ole="">
             <v:imagedata r:id="rId213" o:title=""/>
           </v:shape>
-          <o:OLEObject Type="Embed" ProgID="Equation.DSMT4" ShapeID="_x0000_i1139" DrawAspect="Content" ObjectID="_1790542924" r:id="rId214"/>
+          <o:OLEObject Type="Embed" ProgID="Equation.DSMT4" ShapeID="_x0000_i1139" DrawAspect="Content" ObjectID="_1790606490" r:id="rId214"/>
         </w:object>
       </w:r>
     </w:p>
@@ -11880,10 +12077,10 @@
           <w:position w:val="-26"/>
         </w:rPr>
         <w:object w:dxaOrig="5660" w:dyaOrig="700" w14:anchorId="208C149E">
-          <v:shape id="_x0000_i1140" type="#_x0000_t75" style="width:281.1pt;height:36.3pt" o:ole="">
+          <v:shape id="_x0000_i1140" type="#_x0000_t75" style="width:281.25pt;height:36pt" o:ole="">
             <v:imagedata r:id="rId215" o:title=""/>
           </v:shape>
-          <o:OLEObject Type="Embed" ProgID="Equation.DSMT4" ShapeID="_x0000_i1140" DrawAspect="Content" ObjectID="_1790542925" r:id="rId216"/>
+          <o:OLEObject Type="Embed" ProgID="Equation.DSMT4" ShapeID="_x0000_i1140" DrawAspect="Content" ObjectID="_1790606491" r:id="rId216"/>
         </w:object>
       </w:r>
       <w:r>
@@ -11902,10 +12099,10 @@
           <w:position w:val="-12"/>
         </w:rPr>
         <w:object w:dxaOrig="320" w:dyaOrig="360" w14:anchorId="38FFAEB1">
-          <v:shape id="_x0000_i1141" type="#_x0000_t75" style="width:14.4pt;height:21.9pt" o:ole="">
+          <v:shape id="_x0000_i1141" type="#_x0000_t75" style="width:14.25pt;height:21.75pt" o:ole="">
             <v:imagedata r:id="rId217" o:title=""/>
           </v:shape>
-          <o:OLEObject Type="Embed" ProgID="Equation.DSMT4" ShapeID="_x0000_i1141" DrawAspect="Content" ObjectID="_1790542926" r:id="rId218"/>
+          <o:OLEObject Type="Embed" ProgID="Equation.DSMT4" ShapeID="_x0000_i1141" DrawAspect="Content" ObjectID="_1790606492" r:id="rId218"/>
         </w:object>
       </w:r>
       <w:r>
@@ -11919,10 +12116,10 @@
           <w:position w:val="-12"/>
         </w:rPr>
         <w:object w:dxaOrig="300" w:dyaOrig="360" w14:anchorId="43DD861B">
-          <v:shape id="_x0000_i1142" type="#_x0000_t75" style="width:14.4pt;height:21.9pt" o:ole="">
+          <v:shape id="_x0000_i1142" type="#_x0000_t75" style="width:14.25pt;height:21.75pt" o:ole="">
             <v:imagedata r:id="rId219" o:title=""/>
           </v:shape>
-          <o:OLEObject Type="Embed" ProgID="Equation.DSMT4" ShapeID="_x0000_i1142" DrawAspect="Content" ObjectID="_1790542927" r:id="rId220"/>
+          <o:OLEObject Type="Embed" ProgID="Equation.DSMT4" ShapeID="_x0000_i1142" DrawAspect="Content" ObjectID="_1790606493" r:id="rId220"/>
         </w:object>
       </w:r>
       <w:r>
@@ -11939,10 +12136,10 @@
           <w:position w:val="-32"/>
         </w:rPr>
         <w:object w:dxaOrig="6740" w:dyaOrig="700" w14:anchorId="246E906D">
-          <v:shape id="_x0000_i1143" type="#_x0000_t75" style="width:338.1pt;height:36.3pt" o:ole="">
+          <v:shape id="_x0000_i1143" type="#_x0000_t75" style="width:338.25pt;height:36pt" o:ole="">
             <v:imagedata r:id="rId221" o:title=""/>
           </v:shape>
-          <o:OLEObject Type="Embed" ProgID="Equation.DSMT4" ShapeID="_x0000_i1143" DrawAspect="Content" ObjectID="_1790542928" r:id="rId222"/>
+          <o:OLEObject Type="Embed" ProgID="Equation.DSMT4" ShapeID="_x0000_i1143" DrawAspect="Content" ObjectID="_1790606494" r:id="rId222"/>
         </w:object>
       </w:r>
     </w:p>
@@ -11956,10 +12153,10 @@
           <w:position w:val="-14"/>
         </w:rPr>
         <w:object w:dxaOrig="5300" w:dyaOrig="380" w14:anchorId="40A77E8A">
-          <v:shape id="_x0000_i1144" type="#_x0000_t75" style="width:266.1pt;height:21.9pt" o:ole="">
+          <v:shape id="_x0000_i1144" type="#_x0000_t75" style="width:266.25pt;height:21.75pt" o:ole="">
             <v:imagedata r:id="rId223" o:title=""/>
           </v:shape>
-          <o:OLEObject Type="Embed" ProgID="Equation.DSMT4" ShapeID="_x0000_i1144" DrawAspect="Content" ObjectID="_1790542929" r:id="rId224"/>
+          <o:OLEObject Type="Embed" ProgID="Equation.DSMT4" ShapeID="_x0000_i1144" DrawAspect="Content" ObjectID="_1790606495" r:id="rId224"/>
         </w:object>
       </w:r>
     </w:p>
@@ -11981,10 +12178,10 @@
           <w:position w:val="-52"/>
         </w:rPr>
         <w:object w:dxaOrig="6640" w:dyaOrig="1160" w14:anchorId="74AE3EE9">
-          <v:shape id="_x0000_i1145" type="#_x0000_t75" style="width:331.2pt;height:57.6pt" o:ole="">
+          <v:shape id="_x0000_i1145" type="#_x0000_t75" style="width:331.5pt;height:57.75pt" o:ole="">
             <v:imagedata r:id="rId225" o:title=""/>
           </v:shape>
-          <o:OLEObject Type="Embed" ProgID="Equation.DSMT4" ShapeID="_x0000_i1145" DrawAspect="Content" ObjectID="_1790542930" r:id="rId226"/>
+          <o:OLEObject Type="Embed" ProgID="Equation.DSMT4" ShapeID="_x0000_i1145" DrawAspect="Content" ObjectID="_1790606496" r:id="rId226"/>
         </w:object>
       </w:r>
     </w:p>
@@ -12006,10 +12203,10 @@
           <w:position w:val="-30"/>
         </w:rPr>
         <w:object w:dxaOrig="3320" w:dyaOrig="720" w14:anchorId="13A10221">
-          <v:shape id="_x0000_i1146" type="#_x0000_t75" style="width:165.9pt;height:36.3pt" o:ole="">
+          <v:shape id="_x0000_i1146" type="#_x0000_t75" style="width:165.75pt;height:36pt" o:ole="">
             <v:imagedata r:id="rId227" o:title=""/>
           </v:shape>
-          <o:OLEObject Type="Embed" ProgID="Equation.DSMT4" ShapeID="_x0000_i1146" DrawAspect="Content" ObjectID="_1790542931" r:id="rId228"/>
+          <o:OLEObject Type="Embed" ProgID="Equation.DSMT4" ShapeID="_x0000_i1146" DrawAspect="Content" ObjectID="_1790606497" r:id="rId228"/>
         </w:object>
       </w:r>
     </w:p>
@@ -12036,10 +12233,10 @@
           <w:position w:val="-12"/>
         </w:rPr>
         <w:object w:dxaOrig="320" w:dyaOrig="360" w14:anchorId="6E5F04EF">
-          <v:shape id="_x0000_i1147" type="#_x0000_t75" style="width:14.4pt;height:21.9pt" o:ole="">
+          <v:shape id="_x0000_i1147" type="#_x0000_t75" style="width:14.25pt;height:21.75pt" o:ole="">
             <v:imagedata r:id="rId229" o:title=""/>
           </v:shape>
-          <o:OLEObject Type="Embed" ProgID="Equation.DSMT4" ShapeID="_x0000_i1147" DrawAspect="Content" ObjectID="_1790542932" r:id="rId230"/>
+          <o:OLEObject Type="Embed" ProgID="Equation.DSMT4" ShapeID="_x0000_i1147" DrawAspect="Content" ObjectID="_1790606498" r:id="rId230"/>
         </w:object>
       </w:r>
       <w:r>
@@ -12053,10 +12250,10 @@
           <w:position w:val="-12"/>
         </w:rPr>
         <w:object w:dxaOrig="320" w:dyaOrig="360" w14:anchorId="11068A52">
-          <v:shape id="_x0000_i1148" type="#_x0000_t75" style="width:14.4pt;height:21.9pt" o:ole="">
+          <v:shape id="_x0000_i1148" type="#_x0000_t75" style="width:14.25pt;height:21.75pt" o:ole="">
             <v:imagedata r:id="rId231" o:title=""/>
           </v:shape>
-          <o:OLEObject Type="Embed" ProgID="Equation.DSMT4" ShapeID="_x0000_i1148" DrawAspect="Content" ObjectID="_1790542933" r:id="rId232"/>
+          <o:OLEObject Type="Embed" ProgID="Equation.DSMT4" ShapeID="_x0000_i1148" DrawAspect="Content" ObjectID="_1790606499" r:id="rId232"/>
         </w:object>
       </w:r>
       <w:r>
@@ -12184,10 +12381,10 @@
           <w:position w:val="-12"/>
         </w:rPr>
         <w:object w:dxaOrig="1960" w:dyaOrig="360" w14:anchorId="105ACEAC">
-          <v:shape id="_x0000_i1149" type="#_x0000_t75" style="width:100.8pt;height:21.9pt" o:ole="">
+          <v:shape id="_x0000_i1149" type="#_x0000_t75" style="width:100.5pt;height:21.75pt" o:ole="">
             <v:imagedata r:id="rId233" o:title=""/>
           </v:shape>
-          <o:OLEObject Type="Embed" ProgID="Equation.DSMT4" ShapeID="_x0000_i1149" DrawAspect="Content" ObjectID="_1790542934" r:id="rId234"/>
+          <o:OLEObject Type="Embed" ProgID="Equation.DSMT4" ShapeID="_x0000_i1149" DrawAspect="Content" ObjectID="_1790606500" r:id="rId234"/>
         </w:object>
       </w:r>
     </w:p>
@@ -12201,10 +12398,10 @@
           <w:position w:val="-30"/>
         </w:rPr>
         <w:object w:dxaOrig="4320" w:dyaOrig="720" w14:anchorId="32319165">
-          <v:shape id="_x0000_i1150" type="#_x0000_t75" style="width:3in;height:36.3pt" o:ole="">
+          <v:shape id="_x0000_i1150" type="#_x0000_t75" style="width:3in;height:36pt" o:ole="">
             <v:imagedata r:id="rId235" o:title=""/>
           </v:shape>
-          <o:OLEObject Type="Embed" ProgID="Equation.DSMT4" ShapeID="_x0000_i1150" DrawAspect="Content" ObjectID="_1790542935" r:id="rId236"/>
+          <o:OLEObject Type="Embed" ProgID="Equation.DSMT4" ShapeID="_x0000_i1150" DrawAspect="Content" ObjectID="_1790606501" r:id="rId236"/>
         </w:object>
       </w:r>
       <w:r>
@@ -12221,10 +12418,10 @@
           <w:position w:val="-30"/>
         </w:rPr>
         <w:object w:dxaOrig="4380" w:dyaOrig="720" w14:anchorId="32A3A02A">
-          <v:shape id="_x0000_i1151" type="#_x0000_t75" style="width:222.9pt;height:36.3pt" o:ole="">
+          <v:shape id="_x0000_i1151" type="#_x0000_t75" style="width:222.75pt;height:36pt" o:ole="">
             <v:imagedata r:id="rId237" o:title=""/>
           </v:shape>
-          <o:OLEObject Type="Embed" ProgID="Equation.DSMT4" ShapeID="_x0000_i1151" DrawAspect="Content" ObjectID="_1790542936" r:id="rId238"/>
+          <o:OLEObject Type="Embed" ProgID="Equation.DSMT4" ShapeID="_x0000_i1151" DrawAspect="Content" ObjectID="_1790606502" r:id="rId238"/>
         </w:object>
       </w:r>
     </w:p>
@@ -12238,10 +12435,10 @@
           <w:position w:val="-24"/>
         </w:rPr>
         <w:object w:dxaOrig="4920" w:dyaOrig="620" w14:anchorId="55E54DCC">
-          <v:shape id="_x0000_i1152" type="#_x0000_t75" style="width:244.8pt;height:28.8pt" o:ole="">
+          <v:shape id="_x0000_i1152" type="#_x0000_t75" style="width:244.5pt;height:28.5pt" o:ole="">
             <v:imagedata r:id="rId147" o:title=""/>
           </v:shape>
-          <o:OLEObject Type="Embed" ProgID="Equation.DSMT4" ShapeID="_x0000_i1152" DrawAspect="Content" ObjectID="_1790542937" r:id="rId239"/>
+          <o:OLEObject Type="Embed" ProgID="Equation.DSMT4" ShapeID="_x0000_i1152" DrawAspect="Content" ObjectID="_1790606503" r:id="rId239"/>
         </w:object>
       </w:r>
     </w:p>
@@ -12263,10 +12460,10 @@
           <w:position w:val="-30"/>
         </w:rPr>
         <w:object w:dxaOrig="4680" w:dyaOrig="680" w14:anchorId="30D8AF50">
-          <v:shape id="_x0000_i1153" type="#_x0000_t75" style="width:237.3pt;height:36.3pt" o:ole="">
+          <v:shape id="_x0000_i1153" type="#_x0000_t75" style="width:237pt;height:36pt" o:ole="">
             <v:imagedata r:id="rId240" o:title=""/>
           </v:shape>
-          <o:OLEObject Type="Embed" ProgID="Equation.DSMT4" ShapeID="_x0000_i1153" DrawAspect="Content" ObjectID="_1790542938" r:id="rId241"/>
+          <o:OLEObject Type="Embed" ProgID="Equation.DSMT4" ShapeID="_x0000_i1153" DrawAspect="Content" ObjectID="_1790606504" r:id="rId241"/>
         </w:object>
       </w:r>
     </w:p>
@@ -12309,10 +12506,10 @@
           <w:position w:val="-30"/>
         </w:rPr>
         <w:object w:dxaOrig="5080" w:dyaOrig="720" w14:anchorId="7FC09FE0">
-          <v:shape id="_x0000_i1154" type="#_x0000_t75" style="width:273.6pt;height:36.3pt" o:ole="">
+          <v:shape id="_x0000_i1154" type="#_x0000_t75" style="width:273.75pt;height:36pt" o:ole="">
             <v:imagedata r:id="rId242" o:title=""/>
           </v:shape>
-          <o:OLEObject Type="Embed" ProgID="Equation.DSMT4" ShapeID="_x0000_i1154" DrawAspect="Content" ObjectID="_1790542939" r:id="rId243"/>
+          <o:OLEObject Type="Embed" ProgID="Equation.DSMT4" ShapeID="_x0000_i1154" DrawAspect="Content" ObjectID="_1790606505" r:id="rId243"/>
         </w:object>
       </w:r>
     </w:p>
@@ -12336,10 +12533,10 @@
           <w:position w:val="-12"/>
         </w:rPr>
         <w:object w:dxaOrig="260" w:dyaOrig="360" w14:anchorId="1BC24B70">
-          <v:shape id="_x0000_i1155" type="#_x0000_t75" style="width:14.4pt;height:21.9pt" o:ole="">
+          <v:shape id="_x0000_i1155" type="#_x0000_t75" style="width:14.25pt;height:21.75pt" o:ole="">
             <v:imagedata r:id="rId244" o:title=""/>
           </v:shape>
-          <o:OLEObject Type="Embed" ProgID="Equation.DSMT4" ShapeID="_x0000_i1155" DrawAspect="Content" ObjectID="_1790542940" r:id="rId245"/>
+          <o:OLEObject Type="Embed" ProgID="Equation.DSMT4" ShapeID="_x0000_i1155" DrawAspect="Content" ObjectID="_1790606506" r:id="rId245"/>
         </w:object>
       </w:r>
       <w:r>
@@ -12350,10 +12547,10 @@
           <w:position w:val="-30"/>
         </w:rPr>
         <w:object w:dxaOrig="2120" w:dyaOrig="680" w14:anchorId="07D4D34B">
-          <v:shape id="_x0000_i1156" type="#_x0000_t75" style="width:108.3pt;height:36.3pt" o:ole="">
+          <v:shape id="_x0000_i1156" type="#_x0000_t75" style="width:108pt;height:36pt" o:ole="">
             <v:imagedata r:id="rId246" o:title=""/>
           </v:shape>
-          <o:OLEObject Type="Embed" ProgID="Equation.DSMT4" ShapeID="_x0000_i1156" DrawAspect="Content" ObjectID="_1790542941" r:id="rId247"/>
+          <o:OLEObject Type="Embed" ProgID="Equation.DSMT4" ShapeID="_x0000_i1156" DrawAspect="Content" ObjectID="_1790606507" r:id="rId247"/>
         </w:object>
       </w:r>
     </w:p>
@@ -12383,10 +12580,10 @@
           <w:position w:val="-24"/>
         </w:rPr>
         <w:object w:dxaOrig="2920" w:dyaOrig="620" w14:anchorId="0ABAA24A">
-          <v:shape id="_x0000_i1157" type="#_x0000_t75" style="width:2in;height:28.8pt" o:ole="">
+          <v:shape id="_x0000_i1157" type="#_x0000_t75" style="width:2in;height:28.5pt" o:ole="">
             <v:imagedata r:id="rId248" o:title=""/>
           </v:shape>
-          <o:OLEObject Type="Embed" ProgID="Equation.DSMT4" ShapeID="_x0000_i1157" DrawAspect="Content" ObjectID="_1790542942" r:id="rId249"/>
+          <o:OLEObject Type="Embed" ProgID="Equation.DSMT4" ShapeID="_x0000_i1157" DrawAspect="Content" ObjectID="_1790606508" r:id="rId249"/>
         </w:object>
       </w:r>
     </w:p>
@@ -12469,10 +12666,10 @@
           <w:position w:val="-14"/>
         </w:rPr>
         <w:object w:dxaOrig="2140" w:dyaOrig="380" w14:anchorId="34F0B3A5">
-          <v:shape id="_x0000_i1158" type="#_x0000_t75" style="width:107.7pt;height:21.9pt" o:ole="">
+          <v:shape id="_x0000_i1158" type="#_x0000_t75" style="width:108pt;height:21.75pt" o:ole="">
             <v:imagedata r:id="rId250" o:title=""/>
           </v:shape>
-          <o:OLEObject Type="Embed" ProgID="Equation.DSMT4" ShapeID="_x0000_i1158" DrawAspect="Content" ObjectID="_1790542943" r:id="rId251"/>
+          <o:OLEObject Type="Embed" ProgID="Equation.DSMT4" ShapeID="_x0000_i1158" DrawAspect="Content" ObjectID="_1790606509" r:id="rId251"/>
         </w:object>
       </w:r>
     </w:p>
@@ -12493,10 +12690,10 @@
           <w:position w:val="-14"/>
         </w:rPr>
         <w:object w:dxaOrig="460" w:dyaOrig="380" w14:anchorId="112894B7">
-          <v:shape id="_x0000_i1159" type="#_x0000_t75" style="width:21.9pt;height:21.9pt" o:ole="">
+          <v:shape id="_x0000_i1159" type="#_x0000_t75" style="width:21.75pt;height:21.75pt" o:ole="">
             <v:imagedata r:id="rId252" o:title=""/>
           </v:shape>
-          <o:OLEObject Type="Embed" ProgID="Equation.DSMT4" ShapeID="_x0000_i1159" DrawAspect="Content" ObjectID="_1790542944" r:id="rId253"/>
+          <o:OLEObject Type="Embed" ProgID="Equation.DSMT4" ShapeID="_x0000_i1159" DrawAspect="Content" ObjectID="_1790606510" r:id="rId253"/>
         </w:object>
       </w:r>
       <w:r>
@@ -12507,10 +12704,10 @@
           <w:position w:val="-14"/>
         </w:rPr>
         <w:object w:dxaOrig="460" w:dyaOrig="380" w14:anchorId="5CDDE6CD">
-          <v:shape id="_x0000_i1160" type="#_x0000_t75" style="width:21.9pt;height:21.9pt" o:ole="">
+          <v:shape id="_x0000_i1160" type="#_x0000_t75" style="width:21.75pt;height:21.75pt" o:ole="">
             <v:imagedata r:id="rId254" o:title=""/>
           </v:shape>
-          <o:OLEObject Type="Embed" ProgID="Equation.DSMT4" ShapeID="_x0000_i1160" DrawAspect="Content" ObjectID="_1790542945" r:id="rId255"/>
+          <o:OLEObject Type="Embed" ProgID="Equation.DSMT4" ShapeID="_x0000_i1160" DrawAspect="Content" ObjectID="_1790606511" r:id="rId255"/>
         </w:object>
       </w:r>
       <w:r>
@@ -12526,10 +12723,10 @@
           <w:position w:val="-12"/>
         </w:rPr>
         <w:object w:dxaOrig="460" w:dyaOrig="360" w14:anchorId="47EC3AC3">
-          <v:shape id="_x0000_i1161" type="#_x0000_t75" style="width:21.9pt;height:21.9pt" o:ole="">
+          <v:shape id="_x0000_i1161" type="#_x0000_t75" style="width:21.75pt;height:21.75pt" o:ole="">
             <v:imagedata r:id="rId256" o:title=""/>
           </v:shape>
-          <o:OLEObject Type="Embed" ProgID="Equation.DSMT4" ShapeID="_x0000_i1161" DrawAspect="Content" ObjectID="_1790542946" r:id="rId257"/>
+          <o:OLEObject Type="Embed" ProgID="Equation.DSMT4" ShapeID="_x0000_i1161" DrawAspect="Content" ObjectID="_1790606512" r:id="rId257"/>
         </w:object>
       </w:r>
       <w:r>
@@ -12540,10 +12737,10 @@
           <w:position w:val="-12"/>
         </w:rPr>
         <w:object w:dxaOrig="460" w:dyaOrig="360" w14:anchorId="4C972115">
-          <v:shape id="_x0000_i1162" type="#_x0000_t75" style="width:21.9pt;height:21.9pt" o:ole="">
+          <v:shape id="_x0000_i1162" type="#_x0000_t75" style="width:21.75pt;height:21.75pt" o:ole="">
             <v:imagedata r:id="rId258" o:title=""/>
           </v:shape>
-          <o:OLEObject Type="Embed" ProgID="Equation.DSMT4" ShapeID="_x0000_i1162" DrawAspect="Content" ObjectID="_1790542947" r:id="rId259"/>
+          <o:OLEObject Type="Embed" ProgID="Equation.DSMT4" ShapeID="_x0000_i1162" DrawAspect="Content" ObjectID="_1790606513" r:id="rId259"/>
         </w:object>
       </w:r>
       <w:r>
@@ -12559,10 +12756,10 @@
           <w:position w:val="-12"/>
         </w:rPr>
         <w:object w:dxaOrig="420" w:dyaOrig="360" w14:anchorId="5CDCFF17">
-          <v:shape id="_x0000_i1163" type="#_x0000_t75" style="width:21.9pt;height:21.9pt" o:ole="">
+          <v:shape id="_x0000_i1163" type="#_x0000_t75" style="width:21.75pt;height:21.75pt" o:ole="">
             <v:imagedata r:id="rId260" o:title=""/>
           </v:shape>
-          <o:OLEObject Type="Embed" ProgID="Equation.DSMT4" ShapeID="_x0000_i1163" DrawAspect="Content" ObjectID="_1790542948" r:id="rId261"/>
+          <o:OLEObject Type="Embed" ProgID="Equation.DSMT4" ShapeID="_x0000_i1163" DrawAspect="Content" ObjectID="_1790606514" r:id="rId261"/>
         </w:object>
       </w:r>
       <w:r>
@@ -12579,10 +12776,10 @@
           <w:position w:val="-32"/>
         </w:rPr>
         <w:object w:dxaOrig="2659" w:dyaOrig="700" w14:anchorId="2532F4BE">
-          <v:shape id="_x0000_i1164" type="#_x0000_t75" style="width:129.6pt;height:36.3pt" o:ole="">
+          <v:shape id="_x0000_i1164" type="#_x0000_t75" style="width:129.75pt;height:36pt" o:ole="">
             <v:imagedata r:id="rId262" o:title=""/>
           </v:shape>
-          <o:OLEObject Type="Embed" ProgID="Equation.DSMT4" ShapeID="_x0000_i1164" DrawAspect="Content" ObjectID="_1790542949" r:id="rId263"/>
+          <o:OLEObject Type="Embed" ProgID="Equation.DSMT4" ShapeID="_x0000_i1164" DrawAspect="Content" ObjectID="_1790606515" r:id="rId263"/>
         </w:object>
       </w:r>
     </w:p>
@@ -12599,10 +12796,10 @@
           <w:position w:val="-26"/>
         </w:rPr>
         <w:object w:dxaOrig="5340" w:dyaOrig="700" w14:anchorId="2EE3D944">
-          <v:shape id="_x0000_i1165" type="#_x0000_t75" style="width:266.7pt;height:36.3pt" o:ole="">
+          <v:shape id="_x0000_i1165" type="#_x0000_t75" style="width:267pt;height:36pt" o:ole="">
             <v:imagedata r:id="rId264" o:title=""/>
           </v:shape>
-          <o:OLEObject Type="Embed" ProgID="Equation.DSMT4" ShapeID="_x0000_i1165" DrawAspect="Content" ObjectID="_1790542950" r:id="rId265"/>
+          <o:OLEObject Type="Embed" ProgID="Equation.DSMT4" ShapeID="_x0000_i1165" DrawAspect="Content" ObjectID="_1790606516" r:id="rId265"/>
         </w:object>
       </w:r>
     </w:p>
@@ -12616,10 +12813,10 @@
           <w:position w:val="-32"/>
         </w:rPr>
         <w:object w:dxaOrig="6540" w:dyaOrig="700" w14:anchorId="7612E10A">
-          <v:shape id="_x0000_i1166" type="#_x0000_t75" style="width:324.3pt;height:36.3pt" o:ole="">
+          <v:shape id="_x0000_i1166" type="#_x0000_t75" style="width:324.75pt;height:36pt" o:ole="">
             <v:imagedata r:id="rId266" o:title=""/>
           </v:shape>
-          <o:OLEObject Type="Embed" ProgID="Equation.DSMT4" ShapeID="_x0000_i1166" DrawAspect="Content" ObjectID="_1790542951" r:id="rId267"/>
+          <o:OLEObject Type="Embed" ProgID="Equation.DSMT4" ShapeID="_x0000_i1166" DrawAspect="Content" ObjectID="_1790606517" r:id="rId267"/>
         </w:object>
       </w:r>
     </w:p>
@@ -12633,10 +12830,10 @@
           <w:position w:val="-14"/>
         </w:rPr>
         <w:object w:dxaOrig="4880" w:dyaOrig="380" w14:anchorId="4D502695">
-          <v:shape id="_x0000_i1167" type="#_x0000_t75" style="width:244.8pt;height:21.9pt" o:ole="">
+          <v:shape id="_x0000_i1167" type="#_x0000_t75" style="width:244.5pt;height:21.75pt" o:ole="">
             <v:imagedata r:id="rId268" o:title=""/>
           </v:shape>
-          <o:OLEObject Type="Embed" ProgID="Equation.DSMT4" ShapeID="_x0000_i1167" DrawAspect="Content" ObjectID="_1790542952" r:id="rId269"/>
+          <o:OLEObject Type="Embed" ProgID="Equation.DSMT4" ShapeID="_x0000_i1167" DrawAspect="Content" ObjectID="_1790606518" r:id="rId269"/>
         </w:object>
       </w:r>
     </w:p>
@@ -12689,10 +12886,10 @@
           <w:position w:val="-30"/>
         </w:rPr>
         <w:object w:dxaOrig="6940" w:dyaOrig="720" w14:anchorId="16E4F5FA">
-          <v:shape id="_x0000_i1168" type="#_x0000_t75" style="width:346.2pt;height:36.3pt" o:ole="">
+          <v:shape id="_x0000_i1168" type="#_x0000_t75" style="width:346.5pt;height:36pt" o:ole="">
             <v:imagedata r:id="rId270" o:title=""/>
           </v:shape>
-          <o:OLEObject Type="Embed" ProgID="Equation.DSMT4" ShapeID="_x0000_i1168" DrawAspect="Content" ObjectID="_1790542953" r:id="rId271"/>
+          <o:OLEObject Type="Embed" ProgID="Equation.DSMT4" ShapeID="_x0000_i1168" DrawAspect="Content" ObjectID="_1790606519" r:id="rId271"/>
         </w:object>
       </w:r>
       <w:r>
@@ -12705,10 +12902,10 @@
           <w:position w:val="-30"/>
         </w:rPr>
         <w:object w:dxaOrig="3500" w:dyaOrig="720" w14:anchorId="68BD351C">
-          <v:shape id="_x0000_i1169" type="#_x0000_t75" style="width:172.8pt;height:36.3pt" o:ole="">
+          <v:shape id="_x0000_i1169" type="#_x0000_t75" style="width:172.5pt;height:36pt" o:ole="">
             <v:imagedata r:id="rId272" o:title=""/>
           </v:shape>
-          <o:OLEObject Type="Embed" ProgID="Equation.DSMT4" ShapeID="_x0000_i1169" DrawAspect="Content" ObjectID="_1790542954" r:id="rId273"/>
+          <o:OLEObject Type="Embed" ProgID="Equation.DSMT4" ShapeID="_x0000_i1169" DrawAspect="Content" ObjectID="_1790606520" r:id="rId273"/>
         </w:object>
       </w:r>
     </w:p>
@@ -12768,10 +12965,10 @@
           <w:position w:val="-30"/>
         </w:rPr>
         <w:object w:dxaOrig="3379" w:dyaOrig="680" w14:anchorId="0306C1F1">
-          <v:shape id="_x0000_i1170" type="#_x0000_t75" style="width:172.8pt;height:36.3pt" o:ole="">
+          <v:shape id="_x0000_i1170" type="#_x0000_t75" style="width:172.5pt;height:36pt" o:ole="">
             <v:imagedata r:id="rId274" o:title=""/>
           </v:shape>
-          <o:OLEObject Type="Embed" ProgID="Equation.DSMT4" ShapeID="_x0000_i1170" DrawAspect="Content" ObjectID="_1790542955" r:id="rId275"/>
+          <o:OLEObject Type="Embed" ProgID="Equation.DSMT4" ShapeID="_x0000_i1170" DrawAspect="Content" ObjectID="_1790606521" r:id="rId275"/>
         </w:object>
       </w:r>
       <w:r>
@@ -12807,10 +13004,10 @@
           <w:position w:val="-12"/>
         </w:rPr>
         <w:object w:dxaOrig="4760" w:dyaOrig="360" w14:anchorId="001058A5">
-          <v:shape id="_x0000_i1171" type="#_x0000_t75" style="width:237.3pt;height:21.9pt" o:ole="">
+          <v:shape id="_x0000_i1171" type="#_x0000_t75" style="width:237pt;height:21.75pt" o:ole="">
             <v:imagedata r:id="rId276" o:title=""/>
           </v:shape>
-          <o:OLEObject Type="Embed" ProgID="Equation.DSMT4" ShapeID="_x0000_i1171" DrawAspect="Content" ObjectID="_1790542956" r:id="rId277"/>
+          <o:OLEObject Type="Embed" ProgID="Equation.DSMT4" ShapeID="_x0000_i1171" DrawAspect="Content" ObjectID="_1790606522" r:id="rId277"/>
         </w:object>
       </w:r>
       <w:bookmarkStart w:id="154" w:name="_Toc178106190"/>
@@ -12845,10 +13042,10 @@
           <w:position w:val="-12"/>
         </w:rPr>
         <w:object w:dxaOrig="4740" w:dyaOrig="360" w14:anchorId="6B0F4391">
-          <v:shape id="_x0000_i1172" type="#_x0000_t75" style="width:237.9pt;height:21.9pt" o:ole="">
+          <v:shape id="_x0000_i1172" type="#_x0000_t75" style="width:237.75pt;height:21.75pt" o:ole="">
             <v:imagedata r:id="rId278" o:title=""/>
           </v:shape>
-          <o:OLEObject Type="Embed" ProgID="Equation.DSMT4" ShapeID="_x0000_i1172" DrawAspect="Content" ObjectID="_1790542957" r:id="rId279"/>
+          <o:OLEObject Type="Embed" ProgID="Equation.DSMT4" ShapeID="_x0000_i1172" DrawAspect="Content" ObjectID="_1790606523" r:id="rId279"/>
         </w:object>
       </w:r>
     </w:p>
@@ -13077,11 +13274,11 @@
                         <w:rFonts w:ascii="Cambria Math" w:hAnsi="Cambria Math"/>
                         <w:position w:val="-4"/>
                       </w:rPr>
-                      <w:object w:dxaOrig="180" w:dyaOrig="200" w14:anchorId="6CDB37C9">
-                        <v:shape id="_x0000_i1179" type="#_x0000_t75" style="width:6.9pt;height:6.9pt" o:ole="">
+                      <w:object w:dxaOrig="180" w:dyaOrig="200" w14:anchorId="7EA678B6">
+                        <v:shape id="_x0000_i1179" type="#_x0000_t75" style="width:6.75pt;height:6.75pt" o:ole="">
                           <v:imagedata r:id="rId280" o:title=""/>
                         </v:shape>
-                        <o:OLEObject Type="Embed" ProgID="Equation.DSMT4" ShapeID="_x0000_i1179" DrawAspect="Content" ObjectID="_1790542958" r:id="rId281"/>
+                        <o:OLEObject Type="Embed" ProgID="Equation.DSMT4" ShapeID="_x0000_i1179" DrawAspect="Content" ObjectID="_1790606524" r:id="rId281"/>
                       </w:object>
                     </m:r>
                     <m:r>
@@ -13329,11 +13526,11 @@
                         <w:rFonts w:ascii="Cambria Math" w:hAnsi="Cambria Math"/>
                         <w:position w:val="-4"/>
                       </w:rPr>
-                      <w:object w:dxaOrig="180" w:dyaOrig="200" w14:anchorId="30F812A8">
-                        <v:shape id="_x0000_i1180" type="#_x0000_t75" style="width:6.9pt;height:6.9pt" o:ole="">
+                      <w:object w:dxaOrig="180" w:dyaOrig="200" w14:anchorId="5371C84A">
+                        <v:shape id="_x0000_i1180" type="#_x0000_t75" style="width:6.75pt;height:6.75pt" o:ole="">
                           <v:imagedata r:id="rId282" o:title=""/>
                         </v:shape>
-                        <o:OLEObject Type="Embed" ProgID="Equation.DSMT4" ShapeID="_x0000_i1180" DrawAspect="Content" ObjectID="_1790542959" r:id="rId283"/>
+                        <o:OLEObject Type="Embed" ProgID="Equation.DSMT4" ShapeID="_x0000_i1180" DrawAspect="Content" ObjectID="_1790606525" r:id="rId283"/>
                       </w:object>
                     </m:r>
                     <m:r>
@@ -13452,10 +13649,10 @@
           <w:position w:val="-4"/>
         </w:rPr>
         <w:object w:dxaOrig="180" w:dyaOrig="200" w14:anchorId="08BA5808">
-          <v:shape id="_x0000_i1181" type="#_x0000_t75" style="width:6.9pt;height:6.9pt" o:ole="">
+          <v:shape id="_x0000_i1181" type="#_x0000_t75" style="width:6.75pt;height:6.75pt" o:ole="">
             <v:imagedata r:id="rId284" o:title=""/>
           </v:shape>
-          <o:OLEObject Type="Embed" ProgID="Equation.DSMT4" ShapeID="_x0000_i1181" DrawAspect="Content" ObjectID="_1790542960" r:id="rId285"/>
+          <o:OLEObject Type="Embed" ProgID="Equation.DSMT4" ShapeID="_x0000_i1181" DrawAspect="Content" ObjectID="_1790606526" r:id="rId285"/>
         </w:object>
       </w:r>
       <w:r>
@@ -13808,11 +14005,11 @@
                     <w:rFonts w:ascii="Cambria Math" w:hAnsi="Cambria Math"/>
                     <w:position w:val="-4"/>
                   </w:rPr>
-                  <w:object w:dxaOrig="180" w:dyaOrig="200" w14:anchorId="05F75B99">
-                    <v:shape id="_x0000_i1186" type="#_x0000_t75" style="width:6.9pt;height:6.9pt" o:ole="">
+                  <w:object w:dxaOrig="180" w:dyaOrig="200" w14:anchorId="623BE5A0">
+                    <v:shape id="_x0000_i1186" type="#_x0000_t75" style="width:6.75pt;height:6.75pt" o:ole="">
                       <v:imagedata r:id="rId286" o:title=""/>
                     </v:shape>
-                    <o:OLEObject Type="Embed" ProgID="Equation.DSMT4" ShapeID="_x0000_i1186" DrawAspect="Content" ObjectID="_1790542961" r:id="rId287"/>
+                    <o:OLEObject Type="Embed" ProgID="Equation.DSMT4" ShapeID="_x0000_i1186" DrawAspect="Content" ObjectID="_1790606527" r:id="rId287"/>
                   </w:object>
                 </m:r>
                 <m:r>
@@ -13979,11 +14176,11 @@
                     <w:rFonts w:ascii="Cambria Math" w:hAnsi="Cambria Math"/>
                     <w:position w:val="-4"/>
                   </w:rPr>
-                  <w:object w:dxaOrig="180" w:dyaOrig="200" w14:anchorId="7D81AD48">
-                    <v:shape id="_x0000_i1187" type="#_x0000_t75" style="width:6.9pt;height:6.9pt" o:ole="">
+                  <w:object w:dxaOrig="180" w:dyaOrig="200" w14:anchorId="2EE51440">
+                    <v:shape id="_x0000_i1187" type="#_x0000_t75" style="width:6.75pt;height:6.75pt" o:ole="">
                       <v:imagedata r:id="rId288" o:title=""/>
                     </v:shape>
-                    <o:OLEObject Type="Embed" ProgID="Equation.DSMT4" ShapeID="_x0000_i1187" DrawAspect="Content" ObjectID="_1790542962" r:id="rId289"/>
+                    <o:OLEObject Type="Embed" ProgID="Equation.DSMT4" ShapeID="_x0000_i1187" DrawAspect="Content" ObjectID="_1790606528" r:id="rId289"/>
                   </w:object>
                 </m:r>
                 <m:r>
@@ -14210,11 +14407,11 @@
                     <w:rFonts w:ascii="Cambria Math" w:hAnsi="Cambria Math"/>
                     <w:position w:val="-4"/>
                   </w:rPr>
-                  <w:object w:dxaOrig="180" w:dyaOrig="200" w14:anchorId="764E48DD">
-                    <v:shape id="_x0000_i1192" type="#_x0000_t75" style="width:6.9pt;height:6.9pt" o:ole="">
+                  <w:object w:dxaOrig="180" w:dyaOrig="200" w14:anchorId="62062878">
+                    <v:shape id="_x0000_i1192" type="#_x0000_t75" style="width:6.75pt;height:6.75pt" o:ole="">
                       <v:imagedata r:id="rId290" o:title=""/>
                     </v:shape>
-                    <o:OLEObject Type="Embed" ProgID="Equation.DSMT4" ShapeID="_x0000_i1192" DrawAspect="Content" ObjectID="_1790542963" r:id="rId291"/>
+                    <o:OLEObject Type="Embed" ProgID="Equation.DSMT4" ShapeID="_x0000_i1192" DrawAspect="Content" ObjectID="_1790606529" r:id="rId291"/>
                   </w:object>
                 </m:r>
                 <m:r>
@@ -14374,11 +14571,11 @@
                     <w:rFonts w:ascii="Cambria Math" w:hAnsi="Cambria Math"/>
                     <w:position w:val="-4"/>
                   </w:rPr>
-                  <w:object w:dxaOrig="180" w:dyaOrig="200" w14:anchorId="344E39C0">
-                    <v:shape id="_x0000_i1193" type="#_x0000_t75" style="width:6.9pt;height:6.9pt" o:ole="">
+                  <w:object w:dxaOrig="180" w:dyaOrig="200" w14:anchorId="214B769C">
+                    <v:shape id="_x0000_i1193" type="#_x0000_t75" style="width:6.75pt;height:6.75pt" o:ole="">
                       <v:imagedata r:id="rId292" o:title=""/>
                     </v:shape>
-                    <o:OLEObject Type="Embed" ProgID="Equation.DSMT4" ShapeID="_x0000_i1193" DrawAspect="Content" ObjectID="_1790542964" r:id="rId293"/>
+                    <o:OLEObject Type="Embed" ProgID="Equation.DSMT4" ShapeID="_x0000_i1193" DrawAspect="Content" ObjectID="_1790606530" r:id="rId293"/>
                   </w:object>
                 </m:r>
                 <m:r>
@@ -14618,11 +14815,11 @@
                     <w:rFonts w:ascii="Cambria Math" w:hAnsi="Cambria Math"/>
                     <w:position w:val="-4"/>
                   </w:rPr>
-                  <w:object w:dxaOrig="180" w:dyaOrig="200" w14:anchorId="0D76388A">
-                    <v:shape id="_x0000_i1198" type="#_x0000_t75" style="width:6.9pt;height:6.9pt" o:ole="">
+                  <w:object w:dxaOrig="180" w:dyaOrig="200" w14:anchorId="2804759C">
+                    <v:shape id="_x0000_i1198" type="#_x0000_t75" style="width:6.75pt;height:6.75pt" o:ole="">
                       <v:imagedata r:id="rId294" o:title=""/>
                     </v:shape>
-                    <o:OLEObject Type="Embed" ProgID="Equation.DSMT4" ShapeID="_x0000_i1198" DrawAspect="Content" ObjectID="_1790542965" r:id="rId295"/>
+                    <o:OLEObject Type="Embed" ProgID="Equation.DSMT4" ShapeID="_x0000_i1198" DrawAspect="Content" ObjectID="_1790606531" r:id="rId295"/>
                   </w:object>
                 </m:r>
                 <m:func>
@@ -14845,11 +15042,11 @@
                     <w:rFonts w:ascii="Cambria Math" w:hAnsi="Cambria Math"/>
                     <w:position w:val="-4"/>
                   </w:rPr>
-                  <w:object w:dxaOrig="180" w:dyaOrig="200" w14:anchorId="0B63CD2B">
-                    <v:shape id="_x0000_i1199" type="#_x0000_t75" style="width:6.9pt;height:6.9pt" o:ole="">
+                  <w:object w:dxaOrig="180" w:dyaOrig="200" w14:anchorId="4E20BC69">
+                    <v:shape id="_x0000_i1199" type="#_x0000_t75" style="width:6.75pt;height:6.75pt" o:ole="">
                       <v:imagedata r:id="rId296" o:title=""/>
                     </v:shape>
-                    <o:OLEObject Type="Embed" ProgID="Equation.DSMT4" ShapeID="_x0000_i1199" DrawAspect="Content" ObjectID="_1790542966" r:id="rId297"/>
+                    <o:OLEObject Type="Embed" ProgID="Equation.DSMT4" ShapeID="_x0000_i1199" DrawAspect="Content" ObjectID="_1790606532" r:id="rId297"/>
                   </w:object>
                 </m:r>
                 <m:func>
@@ -17995,10 +18192,10 @@
           <w:position w:val="-24"/>
         </w:rPr>
         <w:object w:dxaOrig="5500" w:dyaOrig="620" w14:anchorId="34FFA042">
-          <v:shape id="_x0000_i1200" type="#_x0000_t75" style="width:274.2pt;height:28.8pt" o:ole="">
+          <v:shape id="_x0000_i1200" type="#_x0000_t75" style="width:274.5pt;height:28.5pt" o:ole="">
             <v:imagedata r:id="rId60" o:title=""/>
           </v:shape>
-          <o:OLEObject Type="Embed" ProgID="Equation.DSMT4" ShapeID="_x0000_i1200" DrawAspect="Content" ObjectID="_1790542967" r:id="rId298"/>
+          <o:OLEObject Type="Embed" ProgID="Equation.DSMT4" ShapeID="_x0000_i1200" DrawAspect="Content" ObjectID="_1790606533" r:id="rId298"/>
         </w:object>
       </w:r>
     </w:p>
@@ -18109,10 +18306,10 @@
           <w:position w:val="-34"/>
         </w:rPr>
         <w:object w:dxaOrig="3879" w:dyaOrig="780" w14:anchorId="67A32D1C">
-          <v:shape id="_x0000_i1201" type="#_x0000_t75" style="width:194.1pt;height:35.7pt" o:ole="">
+          <v:shape id="_x0000_i1201" type="#_x0000_t75" style="width:194.25pt;height:36pt" o:ole="">
             <v:imagedata r:id="rId299" o:title=""/>
           </v:shape>
-          <o:OLEObject Type="Embed" ProgID="Equation.DSMT4" ShapeID="_x0000_i1201" DrawAspect="Content" ObjectID="_1790542968" r:id="rId300"/>
+          <o:OLEObject Type="Embed" ProgID="Equation.DSMT4" ShapeID="_x0000_i1201" DrawAspect="Content" ObjectID="_1790606534" r:id="rId300"/>
         </w:object>
       </w:r>
     </w:p>
@@ -18213,10 +18410,10 @@
           <w:position w:val="-30"/>
         </w:rPr>
         <w:object w:dxaOrig="3960" w:dyaOrig="680" w14:anchorId="06C7076D">
-          <v:shape id="_x0000_i1202" type="#_x0000_t75" style="width:201.6pt;height:36.3pt" o:ole="">
+          <v:shape id="_x0000_i1202" type="#_x0000_t75" style="width:201.75pt;height:36pt" o:ole="">
             <v:imagedata r:id="rId301" o:title=""/>
           </v:shape>
-          <o:OLEObject Type="Embed" ProgID="Equation.DSMT4" ShapeID="_x0000_i1202" DrawAspect="Content" ObjectID="_1790542969" r:id="rId302"/>
+          <o:OLEObject Type="Embed" ProgID="Equation.DSMT4" ShapeID="_x0000_i1202" DrawAspect="Content" ObjectID="_1790606535" r:id="rId302"/>
         </w:object>
       </w:r>
       <w:r>
@@ -18249,10 +18446,10 @@
           <w:position w:val="-12"/>
         </w:rPr>
         <w:object w:dxaOrig="5360" w:dyaOrig="360" w14:anchorId="1C74A6A8">
-          <v:shape id="_x0000_i1203" type="#_x0000_t75" style="width:266.1pt;height:21.9pt" o:ole="">
+          <v:shape id="_x0000_i1203" type="#_x0000_t75" style="width:266.25pt;height:21.75pt" o:ole="">
             <v:imagedata r:id="rId303" o:title=""/>
           </v:shape>
-          <o:OLEObject Type="Embed" ProgID="Equation.DSMT4" ShapeID="_x0000_i1203" DrawAspect="Content" ObjectID="_1790542970" r:id="rId304"/>
+          <o:OLEObject Type="Embed" ProgID="Equation.DSMT4" ShapeID="_x0000_i1203" DrawAspect="Content" ObjectID="_1790606536" r:id="rId304"/>
         </w:object>
       </w:r>
     </w:p>
@@ -18285,10 +18482,10 @@
           <w:position w:val="-12"/>
         </w:rPr>
         <w:object w:dxaOrig="5340" w:dyaOrig="360" w14:anchorId="422A4E80">
-          <v:shape id="_x0000_i1204" type="#_x0000_t75" style="width:266.7pt;height:21.9pt" o:ole="">
+          <v:shape id="_x0000_i1204" type="#_x0000_t75" style="width:267pt;height:21.75pt" o:ole="">
             <v:imagedata r:id="rId305" o:title=""/>
           </v:shape>
-          <o:OLEObject Type="Embed" ProgID="Equation.DSMT4" ShapeID="_x0000_i1204" DrawAspect="Content" ObjectID="_1790542971" r:id="rId306"/>
+          <o:OLEObject Type="Embed" ProgID="Equation.DSMT4" ShapeID="_x0000_i1204" DrawAspect="Content" ObjectID="_1790606537" r:id="rId306"/>
         </w:object>
       </w:r>
     </w:p>
@@ -18384,10 +18581,10 @@
           <w:position w:val="-24"/>
         </w:rPr>
         <w:object w:dxaOrig="2760" w:dyaOrig="620" w14:anchorId="762840CF">
-          <v:shape id="_x0000_i1205" type="#_x0000_t75" style="width:137.1pt;height:28.8pt" o:ole="">
+          <v:shape id="_x0000_i1205" type="#_x0000_t75" style="width:137.25pt;height:28.5pt" o:ole="">
             <v:imagedata r:id="rId307" o:title=""/>
           </v:shape>
-          <o:OLEObject Type="Embed" ProgID="Equation.DSMT4" ShapeID="_x0000_i1205" DrawAspect="Content" ObjectID="_1790542972" r:id="rId308"/>
+          <o:OLEObject Type="Embed" ProgID="Equation.DSMT4" ShapeID="_x0000_i1205" DrawAspect="Content" ObjectID="_1790606538" r:id="rId308"/>
         </w:object>
       </w:r>
     </w:p>
@@ -18498,10 +18695,10 @@
           <w:position w:val="-32"/>
         </w:rPr>
         <w:object w:dxaOrig="5580" w:dyaOrig="700" w14:anchorId="4F8D7C59">
-          <v:shape id="_x0000_i1206" type="#_x0000_t75" style="width:281.1pt;height:36.3pt" o:ole="">
+          <v:shape id="_x0000_i1206" type="#_x0000_t75" style="width:281.25pt;height:36pt" o:ole="">
             <v:imagedata r:id="rId309" o:title=""/>
           </v:shape>
-          <o:OLEObject Type="Embed" ProgID="Equation.DSMT4" ShapeID="_x0000_i1206" DrawAspect="Content" ObjectID="_1790542973" r:id="rId310"/>
+          <o:OLEObject Type="Embed" ProgID="Equation.DSMT4" ShapeID="_x0000_i1206" DrawAspect="Content" ObjectID="_1790606539" r:id="rId310"/>
         </w:object>
       </w:r>
     </w:p>
@@ -18514,10 +18711,10 @@
           <w:position w:val="-14"/>
         </w:rPr>
         <w:object w:dxaOrig="7780" w:dyaOrig="400" w14:anchorId="669EE53B">
-          <v:shape id="_x0000_i1207" type="#_x0000_t75" style="width:388.2pt;height:21.9pt" o:ole="">
+          <v:shape id="_x0000_i1207" type="#_x0000_t75" style="width:388.5pt;height:21.75pt" o:ole="">
             <v:imagedata r:id="rId311" o:title=""/>
           </v:shape>
-          <o:OLEObject Type="Embed" ProgID="Equation.DSMT4" ShapeID="_x0000_i1207" DrawAspect="Content" ObjectID="_1790542974" r:id="rId312"/>
+          <o:OLEObject Type="Embed" ProgID="Equation.DSMT4" ShapeID="_x0000_i1207" DrawAspect="Content" ObjectID="_1790606540" r:id="rId312"/>
         </w:object>
       </w:r>
     </w:p>
@@ -18541,10 +18738,10 @@
           <w:position w:val="-32"/>
         </w:rPr>
         <w:object w:dxaOrig="4620" w:dyaOrig="760" w14:anchorId="6A9CBD47">
-          <v:shape id="_x0000_i1208" type="#_x0000_t75" style="width:231pt;height:37.45pt" o:ole="">
+          <v:shape id="_x0000_i1208" type="#_x0000_t75" style="width:231pt;height:37.5pt" o:ole="">
             <v:imagedata r:id="rId313" o:title=""/>
           </v:shape>
-          <o:OLEObject Type="Embed" ProgID="Equation.DSMT4" ShapeID="_x0000_i1208" DrawAspect="Content" ObjectID="_1790542975" r:id="rId314"/>
+          <o:OLEObject Type="Embed" ProgID="Equation.DSMT4" ShapeID="_x0000_i1208" DrawAspect="Content" ObjectID="_1790606541" r:id="rId314"/>
         </w:object>
       </w:r>
     </w:p>
@@ -18578,10 +18775,10 @@
           <w:position w:val="-74"/>
         </w:rPr>
         <w:object w:dxaOrig="3800" w:dyaOrig="1600" w14:anchorId="26757334">
-          <v:shape id="_x0000_i1209" type="#_x0000_t75" style="width:192.4pt;height:78.9pt" o:ole="">
+          <v:shape id="_x0000_i1209" type="#_x0000_t75" style="width:192.75pt;height:78.75pt" o:ole="">
             <v:imagedata r:id="rId315" o:title=""/>
           </v:shape>
-          <o:OLEObject Type="Embed" ProgID="Equation.DSMT4" ShapeID="_x0000_i1209" DrawAspect="Content" ObjectID="_1790542976" r:id="rId316"/>
+          <o:OLEObject Type="Embed" ProgID="Equation.DSMT4" ShapeID="_x0000_i1209" DrawAspect="Content" ObjectID="_1790606542" r:id="rId316"/>
         </w:object>
       </w:r>
     </w:p>
@@ -18644,10 +18841,10 @@
           <w:position w:val="-4"/>
         </w:rPr>
         <w:object w:dxaOrig="180" w:dyaOrig="200" w14:anchorId="05B97AE2">
-          <v:shape id="_x0000_i1210" type="#_x0000_t75" style="width:9.2pt;height:10.35pt" o:ole="">
+          <v:shape id="_x0000_i1210" type="#_x0000_t75" style="width:9pt;height:10.5pt" o:ole="">
             <v:imagedata r:id="rId317" o:title=""/>
           </v:shape>
-          <o:OLEObject Type="Embed" ProgID="Equation.DSMT4" ShapeID="_x0000_i1210" DrawAspect="Content" ObjectID="_1790542977" r:id="rId318"/>
+          <o:OLEObject Type="Embed" ProgID="Equation.DSMT4" ShapeID="_x0000_i1210" DrawAspect="Content" ObjectID="_1790606543" r:id="rId318"/>
         </w:object>
       </w:r>
       <w:r>
@@ -18662,10 +18859,10 @@
           <w:position w:val="-4"/>
         </w:rPr>
         <w:object w:dxaOrig="180" w:dyaOrig="200" w14:anchorId="13E5D4F7">
-          <v:shape id="_x0000_i1211" type="#_x0000_t75" style="width:9.2pt;height:10.35pt" o:ole="">
+          <v:shape id="_x0000_i1211" type="#_x0000_t75" style="width:9pt;height:10.5pt" o:ole="">
             <v:imagedata r:id="rId319" o:title=""/>
           </v:shape>
-          <o:OLEObject Type="Embed" ProgID="Equation.DSMT4" ShapeID="_x0000_i1211" DrawAspect="Content" ObjectID="_1790542978" r:id="rId320"/>
+          <o:OLEObject Type="Embed" ProgID="Equation.DSMT4" ShapeID="_x0000_i1211" DrawAspect="Content" ObjectID="_1790606544" r:id="rId320"/>
         </w:object>
       </w:r>
       <w:r>
@@ -18740,6 +18937,9 @@
         <w:pStyle w:val="normal0"/>
       </w:pPr>
       <w:r>
+        <w:rPr>
+          <w:noProof/>
+        </w:rPr>
         <w:drawing>
           <wp:inline distT="0" distB="0" distL="0" distR="0" wp14:anchorId="2491DA07" wp14:editId="1E28E449">
             <wp:extent cx="5400675" cy="3914140"/>
@@ -18815,10 +19015,10 @@
           <w:position w:val="-86"/>
         </w:rPr>
         <w:object w:dxaOrig="6280" w:dyaOrig="2520" w14:anchorId="09A4F820">
-          <v:shape id="_x0000_i1216" type="#_x0000_t75" style="width:314.5pt;height:126.15pt" o:ole="">
+          <v:shape id="_x0000_i1212" type="#_x0000_t75" style="width:315pt;height:126pt" o:ole="">
             <v:imagedata r:id="rId322" o:title=""/>
           </v:shape>
-          <o:OLEObject Type="Embed" ProgID="Equation.DSMT4" ShapeID="_x0000_i1216" DrawAspect="Content" ObjectID="_1790542979" r:id="rId323"/>
+          <o:OLEObject Type="Embed" ProgID="Equation.DSMT4" ShapeID="_x0000_i1212" DrawAspect="Content" ObjectID="_1790606545" r:id="rId323"/>
         </w:object>
       </w:r>
     </w:p>
@@ -18840,10 +19040,10 @@
           <w:position w:val="-14"/>
         </w:rPr>
         <w:object w:dxaOrig="1600" w:dyaOrig="380" w14:anchorId="11FDA23B">
-          <v:shape id="_x0000_i1213" type="#_x0000_t75" style="width:80.05pt;height:19pt" o:ole="">
+          <v:shape id="_x0000_i1213" type="#_x0000_t75" style="width:80.25pt;height:18.75pt" o:ole="">
             <v:imagedata r:id="rId324" o:title=""/>
           </v:shape>
-          <o:OLEObject Type="Embed" ProgID="Equation.DSMT4" ShapeID="_x0000_i1213" DrawAspect="Content" ObjectID="_1790542980" r:id="rId325"/>
+          <o:OLEObject Type="Embed" ProgID="Equation.DSMT4" ShapeID="_x0000_i1213" DrawAspect="Content" ObjectID="_1790606546" r:id="rId325"/>
         </w:object>
       </w:r>
     </w:p>
@@ -18868,10 +19068,10 @@
           <w:position w:val="-110"/>
         </w:rPr>
         <w:object w:dxaOrig="5340" w:dyaOrig="2320" w14:anchorId="27A58A9B">
-          <v:shape id="_x0000_i1259" type="#_x0000_t75" style="width:267.25pt;height:116.35pt" o:ole="">
+          <v:shape id="_x0000_i1214" type="#_x0000_t75" style="width:267pt;height:116.25pt" o:ole="">
             <v:imagedata r:id="rId326" o:title=""/>
           </v:shape>
-          <o:OLEObject Type="Embed" ProgID="Equation.DSMT4" ShapeID="_x0000_i1259" DrawAspect="Content" ObjectID="_1790542981" r:id="rId327"/>
+          <o:OLEObject Type="Embed" ProgID="Equation.DSMT4" ShapeID="_x0000_i1214" DrawAspect="Content" ObjectID="_1790606547" r:id="rId327"/>
         </w:object>
       </w:r>
     </w:p>
@@ -18888,10 +19088,10 @@
           <w:position w:val="-12"/>
         </w:rPr>
         <w:object w:dxaOrig="1700" w:dyaOrig="360" w14:anchorId="217E4295">
-          <v:shape id="_x0000_i1245" type="#_x0000_t75" style="width:85.25pt;height:17.85pt" o:ole="">
+          <v:shape id="_x0000_i1215" type="#_x0000_t75" style="width:85.5pt;height:18pt" o:ole="">
             <v:imagedata r:id="rId328" o:title=""/>
           </v:shape>
-          <o:OLEObject Type="Embed" ProgID="Equation.DSMT4" ShapeID="_x0000_i1245" DrawAspect="Content" ObjectID="_1790542982" r:id="rId329"/>
+          <o:OLEObject Type="Embed" ProgID="Equation.DSMT4" ShapeID="_x0000_i1215" DrawAspect="Content" ObjectID="_1790606548" r:id="rId329"/>
         </w:object>
       </w:r>
     </w:p>
@@ -19089,10 +19289,10 @@
       </w:pPr>
       <w:r>
         <w:drawing>
-          <wp:inline distT="0" distB="0" distL="0" distR="0" wp14:anchorId="649CEB4F" wp14:editId="4D42D7E8">
-            <wp:extent cx="4686954" cy="6554115"/>
-            <wp:effectExtent l="0" t="0" r="0" b="0"/>
-            <wp:docPr id="609445957" name="Picture 1" descr="A blueprint of a machine&#10;&#10;Description automatically generated"/>
+          <wp:inline distT="0" distB="0" distL="0" distR="0" wp14:anchorId="78A50D60" wp14:editId="500BF78D">
+            <wp:extent cx="5455285" cy="7953375"/>
+            <wp:effectExtent l="0" t="0" r="0" b="9525"/>
+            <wp:docPr id="14045931" name="Picture 1" descr="A diagram of a machine&#10;&#10;Description automatically generated"/>
             <wp:cNvGraphicFramePr>
               <a:graphicFrameLocks xmlns:a="http://schemas.openxmlformats.org/drawingml/2006/main" noChangeAspect="1"/>
             </wp:cNvGraphicFramePr>
@@ -19100,7 +19300,7 @@
               <a:graphicData uri="http://schemas.openxmlformats.org/drawingml/2006/picture">
                 <pic:pic xmlns:pic="http://schemas.openxmlformats.org/drawingml/2006/picture">
                   <pic:nvPicPr>
-                    <pic:cNvPr id="609445957" name="Picture 1" descr="A blueprint of a machine&#10;&#10;Description automatically generated"/>
+                    <pic:cNvPr id="14045931" name="Picture 1" descr="A diagram of a machine&#10;&#10;Description automatically generated"/>
                     <pic:cNvPicPr/>
                   </pic:nvPicPr>
                   <pic:blipFill>
@@ -19112,7 +19312,7 @@
                   <pic:spPr>
                     <a:xfrm>
                       <a:off x="0" y="0"/>
-                      <a:ext cx="4686954" cy="6554115"/>
+                      <a:ext cx="5471747" cy="7977376"/>
                     </a:xfrm>
                     <a:prstGeom prst="rect">
                       <a:avLst/>
@@ -19137,36 +19337,6 @@
     </w:p>
     <w:p>
       <w:pPr>
-        <w:pStyle w:val="normal0"/>
-      </w:pPr>
-    </w:p>
-    <w:p>
-      <w:pPr>
-        <w:pStyle w:val="normal0"/>
-      </w:pPr>
-    </w:p>
-    <w:p>
-      <w:pPr>
-        <w:pStyle w:val="normal0"/>
-      </w:pPr>
-    </w:p>
-    <w:p>
-      <w:pPr>
-        <w:pStyle w:val="normal0"/>
-      </w:pPr>
-    </w:p>
-    <w:p>
-      <w:pPr>
-        <w:pStyle w:val="normal0"/>
-      </w:pPr>
-    </w:p>
-    <w:p>
-      <w:pPr>
-        <w:pStyle w:val="normal0"/>
-      </w:pPr>
-    </w:p>
-    <w:p>
-      <w:pPr>
         <w:pStyle w:val="cmuc11"/>
       </w:pPr>
       <w:bookmarkStart w:id="162" w:name="_Toc178106197"/>
@@ -19174,6 +19344,7 @@
         <w:rPr>
           <w:lang w:val="vi-VN"/>
         </w:rPr>
+        <w:lastRenderedPageBreak/>
         <w:t>Tính mômen uốn tổng M</w:t>
       </w:r>
       <w:r>
@@ -19243,10 +19414,10 @@
           <w:position w:val="-98"/>
         </w:rPr>
         <w:object w:dxaOrig="2160" w:dyaOrig="1800" w14:anchorId="19883DF8">
-          <v:shape id="_x0000_i1262" type="#_x0000_t75" style="width:109.45pt;height:92.75pt" o:ole="">
+          <v:shape id="_x0000_i1216" type="#_x0000_t75" style="width:109.5pt;height:93pt" o:ole="">
             <v:imagedata r:id="rId331" o:title=""/>
           </v:shape>
-          <o:OLEObject Type="Embed" ProgID="Equation.DSMT4" ShapeID="_x0000_i1262" DrawAspect="Content" ObjectID="_1790542983" r:id="rId332"/>
+          <o:OLEObject Type="Embed" ProgID="Equation.DSMT4" ShapeID="_x0000_i1216" DrawAspect="Content" ObjectID="_1790606549" r:id="rId332"/>
         </w:object>
       </w:r>
     </w:p>
@@ -19284,10 +19455,10 @@
           <w:position w:val="-14"/>
         </w:rPr>
         <w:object w:dxaOrig="1240" w:dyaOrig="380" w14:anchorId="47AB0D3E">
-          <v:shape id="_x0000_i1263" type="#_x0000_t75" style="width:63.95pt;height:17.85pt" o:ole="">
+          <v:shape id="_x0000_i1217" type="#_x0000_t75" style="width:63.75pt;height:18pt" o:ole="">
             <v:imagedata r:id="rId333" o:title=""/>
           </v:shape>
-          <o:OLEObject Type="Embed" ProgID="Equation.DSMT4" ShapeID="_x0000_i1263" DrawAspect="Content" ObjectID="_1790542984" r:id="rId334"/>
+          <o:OLEObject Type="Embed" ProgID="Equation.DSMT4" ShapeID="_x0000_i1217" DrawAspect="Content" ObjectID="_1790606550" r:id="rId334"/>
         </w:object>
       </w:r>
       <w:r>
@@ -19313,10 +19484,10 @@
           <w:position w:val="-14"/>
         </w:rPr>
         <w:object w:dxaOrig="880" w:dyaOrig="380" w14:anchorId="0827DF77">
-          <v:shape id="_x0000_i1264" type="#_x0000_t75" style="width:43.8pt;height:17.85pt" o:ole="">
+          <v:shape id="_x0000_i1218" type="#_x0000_t75" style="width:43.5pt;height:18pt" o:ole="">
             <v:imagedata r:id="rId335" o:title=""/>
           </v:shape>
-          <o:OLEObject Type="Embed" ProgID="Equation.DSMT4" ShapeID="_x0000_i1264" DrawAspect="Content" ObjectID="_1790542985" r:id="rId336"/>
+          <o:OLEObject Type="Embed" ProgID="Equation.DSMT4" ShapeID="_x0000_i1218" DrawAspect="Content" ObjectID="_1790606551" r:id="rId336"/>
         </w:object>
       </w:r>
       <w:r>
@@ -19346,10 +19517,10 @@
           <w:position w:val="-14"/>
         </w:rPr>
         <w:object w:dxaOrig="1420" w:dyaOrig="400" w14:anchorId="0C42A6EF">
-          <v:shape id="_x0000_i1271" type="#_x0000_t75" style="width:74.3pt;height:19pt" o:ole="">
+          <v:shape id="_x0000_i1219" type="#_x0000_t75" style="width:74.25pt;height:18.75pt" o:ole="">
             <v:imagedata r:id="rId337" o:title=""/>
           </v:shape>
-          <o:OLEObject Type="Embed" ProgID="Equation.DSMT4" ShapeID="_x0000_i1271" DrawAspect="Content" ObjectID="_1790542986" r:id="rId338"/>
+          <o:OLEObject Type="Embed" ProgID="Equation.DSMT4" ShapeID="_x0000_i1219" DrawAspect="Content" ObjectID="_1790606552" r:id="rId338"/>
         </w:object>
       </w:r>
       <w:r>
@@ -19369,7 +19540,176 @@
         <w:pStyle w:val="normal0"/>
       </w:pPr>
       <w:r>
-        <w:t xml:space="preserve">-Tại các tiết diện ứng với </w:t>
+        <w:t xml:space="preserve">-Tại tiết diện ứng với </w:t>
+      </w:r>
+      <w:r>
+        <w:t xml:space="preserve">điểm </w:t>
+      </w:r>
+      <w:r>
+        <w:t>A</w:t>
+      </w:r>
+      <w:r>
+        <w:t>:</w:t>
+      </w:r>
+    </w:p>
+    <w:p>
+      <w:pPr>
+        <w:pStyle w:val="normal0"/>
+      </w:pPr>
+      <w:r>
+        <w:rPr>
+          <w:position w:val="-190"/>
+        </w:rPr>
+        <w:object w:dxaOrig="6759" w:dyaOrig="3360" w14:anchorId="001E7017">
+          <v:shape id="_x0000_i1242" type="#_x0000_t75" style="width:339pt;height:159pt" o:ole="">
+            <v:imagedata r:id="rId339" o:title=""/>
+          </v:shape>
+          <o:OLEObject Type="Embed" ProgID="Equation.DSMT4" ShapeID="_x0000_i1242" DrawAspect="Content" ObjectID="_1790606553" r:id="rId340"/>
+        </w:object>
+      </w:r>
+      <w:r>
+        <w:t xml:space="preserve"> </w:t>
+      </w:r>
+    </w:p>
+    <w:p>
+      <w:pPr>
+        <w:pStyle w:val="normal0"/>
+      </w:pPr>
+    </w:p>
+    <w:p>
+      <w:pPr>
+        <w:pStyle w:val="normal0"/>
+      </w:pPr>
+    </w:p>
+    <w:p>
+      <w:pPr>
+        <w:pStyle w:val="normal0"/>
+      </w:pPr>
+    </w:p>
+    <w:p>
+      <w:pPr>
+        <w:pStyle w:val="normal0"/>
+      </w:pPr>
+    </w:p>
+    <w:p>
+      <w:pPr>
+        <w:pStyle w:val="normal0"/>
+      </w:pPr>
+    </w:p>
+    <w:p>
+      <w:pPr>
+        <w:pStyle w:val="normal0"/>
+      </w:pPr>
+    </w:p>
+    <w:p>
+      <w:pPr>
+        <w:pStyle w:val="normal0"/>
+      </w:pPr>
+    </w:p>
+    <w:p>
+      <w:pPr>
+        <w:pStyle w:val="normal0"/>
+      </w:pPr>
+    </w:p>
+    <w:p>
+      <w:pPr>
+        <w:pStyle w:val="normal0"/>
+      </w:pPr>
+    </w:p>
+    <w:p>
+      <w:pPr>
+        <w:pStyle w:val="normal0"/>
+      </w:pPr>
+      <w:r>
+        <w:lastRenderedPageBreak/>
+        <w:t xml:space="preserve">-Tại tiết diện </w:t>
+      </w:r>
+      <w:r>
+        <w:t>ứng</w:t>
+      </w:r>
+      <w:r>
+        <w:t xml:space="preserve"> với điểm B:</w:t>
+      </w:r>
+    </w:p>
+    <w:p>
+      <w:pPr>
+        <w:pStyle w:val="normal0"/>
+      </w:pPr>
+      <w:r>
+        <w:rPr>
+          <w:position w:val="-190"/>
+        </w:rPr>
+        <w:object w:dxaOrig="7560" w:dyaOrig="3360" w14:anchorId="51B1D223">
+          <v:shape id="_x0000_i1327" type="#_x0000_t75" style="width:378.75pt;height:159pt" o:ole="">
+            <v:imagedata r:id="rId341" o:title=""/>
+          </v:shape>
+          <o:OLEObject Type="Embed" ProgID="Equation.DSMT4" ShapeID="_x0000_i1327" DrawAspect="Content" ObjectID="_1790606554" r:id="rId342"/>
+        </w:object>
+      </w:r>
+    </w:p>
+    <w:p>
+      <w:pPr>
+        <w:pStyle w:val="normal0"/>
+      </w:pPr>
+      <w:r>
+        <w:t>-</w:t>
+      </w:r>
+      <w:r>
+        <w:t>Tại tiết diện ứng với điểm C:</w:t>
+      </w:r>
+    </w:p>
+    <w:p>
+      <w:pPr>
+        <w:pStyle w:val="normal0"/>
+      </w:pPr>
+      <w:r>
+        <w:rPr>
+          <w:position w:val="-190"/>
+        </w:rPr>
+        <w:object w:dxaOrig="8500" w:dyaOrig="3360" w14:anchorId="2B74EE51">
+          <v:shape id="_x0000_i1331" type="#_x0000_t75" style="width:426pt;height:159pt" o:ole="">
+            <v:imagedata r:id="rId343" o:title=""/>
+          </v:shape>
+          <o:OLEObject Type="Embed" ProgID="Equation.DSMT4" ShapeID="_x0000_i1331" DrawAspect="Content" ObjectID="_1790606555" r:id="rId344"/>
+        </w:object>
+      </w:r>
+    </w:p>
+    <w:p>
+      <w:pPr>
+        <w:pStyle w:val="normal0"/>
+      </w:pPr>
+    </w:p>
+    <w:p>
+      <w:pPr>
+        <w:pStyle w:val="normal0"/>
+      </w:pPr>
+      <w:r>
+        <w:t>Chọn</w:t>
+      </w:r>
+      <w:r>
+        <w:t xml:space="preserve"> đường kính trục tiêu chuẩn theo yêu cầu để đảm bảo các điều kiện lắp ghép,</w:t>
+      </w:r>
+      <w:r>
+        <w:t xml:space="preserve"> </w:t>
+      </w:r>
+      <w:r>
+        <w:t>ta có:</w:t>
+      </w:r>
+    </w:p>
+    <w:p>
+      <w:pPr>
+        <w:pStyle w:val="normal0"/>
+      </w:pPr>
+      <w:r>
+        <w:rPr>
+          <w:position w:val="-68"/>
+        </w:rPr>
+        <w:object w:dxaOrig="1300" w:dyaOrig="1480" w14:anchorId="1C98977F">
+          <v:shape id="_x0000_i1406" type="#_x0000_t75" style="width:65.25pt;height:74.25pt" o:ole="">
+            <v:imagedata r:id="rId345" o:title=""/>
+          </v:shape>
+          <o:OLEObject Type="Embed" ProgID="Equation.DSMT4" ShapeID="_x0000_i1406" DrawAspect="Content" ObjectID="_1790606556" r:id="rId346"/>
+        </w:object>
       </w:r>
     </w:p>
     <w:p>
@@ -19396,7 +19736,1219 @@
         <w:pStyle w:val="normal0"/>
       </w:pPr>
       <w:r>
-        <w:t>.</w:t>
+        <w:t xml:space="preserve">-Thiết kế sơ bộ </w:t>
+      </w:r>
+      <w:r>
+        <w:t>kết cấu trục:</w:t>
+      </w:r>
+    </w:p>
+    <w:p>
+      <w:pPr>
+        <w:pStyle w:val="normal0"/>
+      </w:pPr>
+      <w:r>
+        <w:t>+Dựa trên kết quả tính toán và chọn đường kính trục theo tiêu chuẩn, ta có hình dạng trục như sau:</w:t>
+      </w:r>
+    </w:p>
+    <w:p>
+      <w:pPr>
+        <w:pStyle w:val="normal0"/>
+      </w:pPr>
+    </w:p>
+    <w:p>
+      <w:pPr>
+        <w:pStyle w:val="normal0"/>
+      </w:pPr>
+      <w:r>
+        <w:drawing>
+          <wp:inline distT="0" distB="0" distL="0" distR="0" wp14:anchorId="3A870955" wp14:editId="4A96A3B9">
+            <wp:extent cx="5400675" cy="814070"/>
+            <wp:effectExtent l="0" t="0" r="9525" b="5080"/>
+            <wp:docPr id="976550186" name="Picture 1" descr="A black and white drawing of a pipe&#10;&#10;Description automatically generated"/>
+            <wp:cNvGraphicFramePr>
+              <a:graphicFrameLocks xmlns:a="http://schemas.openxmlformats.org/drawingml/2006/main" noChangeAspect="1"/>
+            </wp:cNvGraphicFramePr>
+            <a:graphic xmlns:a="http://schemas.openxmlformats.org/drawingml/2006/main">
+              <a:graphicData uri="http://schemas.openxmlformats.org/drawingml/2006/picture">
+                <pic:pic xmlns:pic="http://schemas.openxmlformats.org/drawingml/2006/picture">
+                  <pic:nvPicPr>
+                    <pic:cNvPr id="976550186" name="Picture 1" descr="A black and white drawing of a pipe&#10;&#10;Description automatically generated"/>
+                    <pic:cNvPicPr/>
+                  </pic:nvPicPr>
+                  <pic:blipFill>
+                    <a:blip r:embed="rId347"/>
+                    <a:stretch>
+                      <a:fillRect/>
+                    </a:stretch>
+                  </pic:blipFill>
+                  <pic:spPr>
+                    <a:xfrm>
+                      <a:off x="0" y="0"/>
+                      <a:ext cx="5400675" cy="814070"/>
+                    </a:xfrm>
+                    <a:prstGeom prst="rect">
+                      <a:avLst/>
+                    </a:prstGeom>
+                  </pic:spPr>
+                </pic:pic>
+              </a:graphicData>
+            </a:graphic>
+          </wp:inline>
+        </w:drawing>
+      </w:r>
+    </w:p>
+    <w:p>
+      <w:pPr>
+        <w:pStyle w:val="normal0"/>
+      </w:pPr>
+    </w:p>
+    <w:p>
+      <w:pPr>
+        <w:pStyle w:val="normal0"/>
+      </w:pPr>
+    </w:p>
+    <w:p>
+      <w:pPr>
+        <w:pStyle w:val="normal0"/>
+      </w:pPr>
+    </w:p>
+    <w:p>
+      <w:pPr>
+        <w:pStyle w:val="normal0"/>
+      </w:pPr>
+      <w:r>
+        <w:rPr>
+          <w:bCs/>
+        </w:rPr>
+        <w:t>-</w:t>
+      </w:r>
+      <w:r>
+        <w:rPr>
+          <w:bCs/>
+        </w:rPr>
+        <w:t>Chọn và kiểm nghiệm then:</w:t>
+      </w:r>
+    </w:p>
+    <w:p>
+      <w:pPr>
+        <w:pStyle w:val="normal0"/>
+        <w:ind w:left="567"/>
+        <w:rPr>
+          <w:bCs/>
+        </w:rPr>
+      </w:pPr>
+      <w:r>
+        <w:rPr>
+          <w:bCs/>
+        </w:rPr>
+        <w:t>+ Do các trục nằm trong hộp giảm tốc nên ta chọn loại then bằng. Để đảm bảo tính công nghệ ta chọn loại then giống nhau trên cùng một trục theo TCVN 2262 – 77 dựa theo bảng 9.1a, Tr.173[1] chọn được then bằng tại các vị trí lắp then cho trục I như sau:</w:t>
+      </w:r>
+    </w:p>
+    <w:p>
+      <w:pPr>
+        <w:pStyle w:val="normal0"/>
+        <w:ind w:left="567"/>
+        <w:rPr>
+          <w:bCs/>
+        </w:rPr>
+      </w:pPr>
+    </w:p>
+    <w:tbl>
+      <w:tblPr>
+        <w:tblStyle w:val="TableGrid"/>
+        <w:tblW w:w="0" w:type="auto"/>
+        <w:tblLook w:val="04A0" w:firstRow="1" w:lastRow="0" w:firstColumn="1" w:lastColumn="0" w:noHBand="0" w:noVBand="1"/>
+      </w:tblPr>
+      <w:tblGrid>
+        <w:gridCol w:w="906"/>
+        <w:gridCol w:w="1205"/>
+        <w:gridCol w:w="1039"/>
+        <w:gridCol w:w="805"/>
+        <w:gridCol w:w="1286"/>
+        <w:gridCol w:w="1101"/>
+        <w:gridCol w:w="1080"/>
+        <w:gridCol w:w="1073"/>
+      </w:tblGrid>
+      <w:tr>
+        <w:tc>
+          <w:tcPr>
+            <w:tcW w:w="8495" w:type="dxa"/>
+            <w:gridSpan w:val="8"/>
+            <w:tcBorders>
+              <w:top w:val="single" w:sz="4" w:space="0" w:color="000000"/>
+              <w:left w:val="single" w:sz="4" w:space="0" w:color="000000"/>
+              <w:bottom w:val="single" w:sz="4" w:space="0" w:color="000000"/>
+              <w:right w:val="single" w:sz="4" w:space="0" w:color="000000"/>
+            </w:tcBorders>
+          </w:tcPr>
+          <w:p>
+            <w:pPr>
+              <w:pStyle w:val="Chuthuong"/>
+              <w:ind w:firstLine="0"/>
+              <w:jc w:val="center"/>
+            </w:pPr>
+            <w:r>
+              <w:rPr>
+                <w:noProof/>
+              </w:rPr>
+              <w:drawing>
+                <wp:inline distT="0" distB="0" distL="0" distR="0" wp14:anchorId="23B12AF7" wp14:editId="5ECA0C89">
+                  <wp:extent cx="3808095" cy="1118870"/>
+                  <wp:effectExtent l="0" t="0" r="1905" b="5080"/>
+                  <wp:docPr id="27" name="Picture 27" descr="Diagram, engineering drawing&#10;&#10;Description automatically generated"/>
+                  <wp:cNvGraphicFramePr>
+                    <a:graphicFrameLocks xmlns:a="http://schemas.openxmlformats.org/drawingml/2006/main" noChangeAspect="1"/>
+                  </wp:cNvGraphicFramePr>
+                  <a:graphic xmlns:a="http://schemas.openxmlformats.org/drawingml/2006/main">
+                    <a:graphicData uri="http://schemas.openxmlformats.org/drawingml/2006/picture">
+                      <pic:pic xmlns:pic="http://schemas.openxmlformats.org/drawingml/2006/picture">
+                        <pic:nvPicPr>
+                          <pic:cNvPr id="4" name="Picture 4" descr="Diagram, engineering drawing&#10;&#10;Description automatically generated"/>
+                          <pic:cNvPicPr>
+                            <a:picLocks noChangeAspect="1" noChangeArrowheads="1"/>
+                          </pic:cNvPicPr>
+                        </pic:nvPicPr>
+                        <pic:blipFill>
+                          <a:blip r:embed="rId348" cstate="print">
+                            <a:extLst>
+                              <a:ext uri="{28A0092B-C50C-407E-A947-70E740481C1C}">
+                                <a14:useLocalDpi xmlns:a14="http://schemas.microsoft.com/office/drawing/2010/main" val="0"/>
+                              </a:ext>
+                            </a:extLst>
+                          </a:blip>
+                          <a:srcRect/>
+                          <a:stretch>
+                            <a:fillRect/>
+                          </a:stretch>
+                        </pic:blipFill>
+                        <pic:spPr bwMode="auto">
+                          <a:xfrm>
+                            <a:off x="0" y="0"/>
+                            <a:ext cx="3808095" cy="1118870"/>
+                          </a:xfrm>
+                          <a:prstGeom prst="rect">
+                            <a:avLst/>
+                          </a:prstGeom>
+                          <a:noFill/>
+                          <a:ln>
+                            <a:noFill/>
+                          </a:ln>
+                        </pic:spPr>
+                      </pic:pic>
+                    </a:graphicData>
+                  </a:graphic>
+                </wp:inline>
+              </w:drawing>
+            </w:r>
+          </w:p>
+          <w:p>
+            <w:pPr>
+              <w:pStyle w:val="Chuthuong"/>
+              <w:ind w:firstLine="0"/>
+              <w:jc w:val="center"/>
+            </w:pPr>
+            <w:r>
+              <w:t>Theo TCVN 2261-77; kích thước: mm</w:t>
+            </w:r>
+          </w:p>
+        </w:tc>
+      </w:tr>
+      <w:tr>
+        <w:tc>
+          <w:tcPr>
+            <w:tcW w:w="906" w:type="dxa"/>
+            <w:vMerge w:val="restart"/>
+            <w:tcBorders>
+              <w:top w:val="single" w:sz="4" w:space="0" w:color="000000"/>
+              <w:left w:val="single" w:sz="4" w:space="0" w:color="000000"/>
+              <w:right w:val="single" w:sz="4" w:space="0" w:color="000000"/>
+            </w:tcBorders>
+          </w:tcPr>
+          <w:p>
+            <w:pPr>
+              <w:pStyle w:val="Chuthuong"/>
+              <w:ind w:firstLine="0"/>
+              <w:jc w:val="center"/>
+            </w:pPr>
+            <w:r>
+              <w:t>Tiết diện</w:t>
+            </w:r>
+          </w:p>
+        </w:tc>
+        <w:tc>
+          <w:tcPr>
+            <w:tcW w:w="1205" w:type="dxa"/>
+            <w:vMerge w:val="restart"/>
+            <w:tcBorders>
+              <w:top w:val="single" w:sz="4" w:space="0" w:color="000000"/>
+              <w:left w:val="single" w:sz="4" w:space="0" w:color="000000"/>
+              <w:bottom w:val="single" w:sz="4" w:space="0" w:color="000000"/>
+              <w:right w:val="single" w:sz="4" w:space="0" w:color="000000"/>
+            </w:tcBorders>
+            <w:hideMark/>
+          </w:tcPr>
+          <w:p>
+            <w:pPr>
+              <w:pStyle w:val="Chuthuong"/>
+              <w:ind w:firstLine="0"/>
+              <w:jc w:val="center"/>
+            </w:pPr>
+            <w:r>
+              <w:t>Đường kính trục d, mm</w:t>
+            </w:r>
+          </w:p>
+        </w:tc>
+        <w:tc>
+          <w:tcPr>
+            <w:tcW w:w="1844" w:type="dxa"/>
+            <w:gridSpan w:val="2"/>
+            <w:tcBorders>
+              <w:top w:val="single" w:sz="4" w:space="0" w:color="000000"/>
+              <w:left w:val="single" w:sz="4" w:space="0" w:color="000000"/>
+              <w:bottom w:val="single" w:sz="4" w:space="0" w:color="000000"/>
+              <w:right w:val="single" w:sz="4" w:space="0" w:color="000000"/>
+            </w:tcBorders>
+            <w:hideMark/>
+          </w:tcPr>
+          <w:p>
+            <w:pPr>
+              <w:pStyle w:val="Chuthuong"/>
+              <w:ind w:firstLine="0"/>
+              <w:jc w:val="center"/>
+            </w:pPr>
+            <w:r>
+              <w:t>Kích thước tiết diện then</w:t>
+            </w:r>
+          </w:p>
+        </w:tc>
+        <w:tc>
+          <w:tcPr>
+            <w:tcW w:w="2387" w:type="dxa"/>
+            <w:gridSpan w:val="2"/>
+            <w:tcBorders>
+              <w:top w:val="single" w:sz="4" w:space="0" w:color="000000"/>
+              <w:left w:val="single" w:sz="4" w:space="0" w:color="000000"/>
+              <w:bottom w:val="single" w:sz="4" w:space="0" w:color="000000"/>
+              <w:right w:val="single" w:sz="4" w:space="0" w:color="000000"/>
+            </w:tcBorders>
+            <w:hideMark/>
+          </w:tcPr>
+          <w:p>
+            <w:pPr>
+              <w:pStyle w:val="Chuthuong"/>
+              <w:ind w:firstLine="0"/>
+              <w:jc w:val="center"/>
+            </w:pPr>
+            <w:r>
+              <w:t>Chiều sâu rãnh then</w:t>
+            </w:r>
+          </w:p>
+        </w:tc>
+        <w:tc>
+          <w:tcPr>
+            <w:tcW w:w="2153" w:type="dxa"/>
+            <w:gridSpan w:val="2"/>
+            <w:tcBorders>
+              <w:top w:val="single" w:sz="4" w:space="0" w:color="000000"/>
+              <w:left w:val="single" w:sz="4" w:space="0" w:color="000000"/>
+              <w:bottom w:val="single" w:sz="4" w:space="0" w:color="000000"/>
+              <w:right w:val="single" w:sz="4" w:space="0" w:color="000000"/>
+            </w:tcBorders>
+            <w:hideMark/>
+          </w:tcPr>
+          <w:p>
+            <w:pPr>
+              <w:pStyle w:val="Chuthuong"/>
+              <w:ind w:firstLine="0"/>
+              <w:jc w:val="center"/>
+            </w:pPr>
+            <w:r>
+              <w:t>Bán kính góc lượn của rãnh r</w:t>
+            </w:r>
+          </w:p>
+        </w:tc>
+      </w:tr>
+      <w:tr>
+        <w:trPr>
+          <w:trHeight w:val="401"/>
+        </w:trPr>
+        <w:tc>
+          <w:tcPr>
+            <w:tcW w:w="906" w:type="dxa"/>
+            <w:vMerge/>
+            <w:tcBorders>
+              <w:left w:val="single" w:sz="4" w:space="0" w:color="000000"/>
+              <w:bottom w:val="single" w:sz="4" w:space="0" w:color="000000"/>
+              <w:right w:val="single" w:sz="4" w:space="0" w:color="000000"/>
+            </w:tcBorders>
+          </w:tcPr>
+          <w:p>
+            <w:pPr>
+              <w:spacing w:before="0" w:after="0"/>
+              <w:jc w:val="center"/>
+              <w:rPr>
+                <w:rFonts w:ascii="Times New Roman" w:hAnsi="Times New Roman"/>
+                <w:sz w:val="24"/>
+                <w:szCs w:val="24"/>
+              </w:rPr>
+            </w:pPr>
+          </w:p>
+        </w:tc>
+        <w:tc>
+          <w:tcPr>
+            <w:tcW w:w="1205" w:type="dxa"/>
+            <w:vMerge/>
+            <w:tcBorders>
+              <w:top w:val="single" w:sz="4" w:space="0" w:color="000000"/>
+              <w:left w:val="single" w:sz="4" w:space="0" w:color="000000"/>
+              <w:bottom w:val="single" w:sz="4" w:space="0" w:color="000000"/>
+              <w:right w:val="single" w:sz="4" w:space="0" w:color="000000"/>
+            </w:tcBorders>
+            <w:vAlign w:val="center"/>
+            <w:hideMark/>
+          </w:tcPr>
+          <w:p>
+            <w:pPr>
+              <w:spacing w:before="0" w:after="0"/>
+              <w:jc w:val="center"/>
+              <w:rPr>
+                <w:rFonts w:ascii="Times New Roman" w:hAnsi="Times New Roman"/>
+                <w:sz w:val="24"/>
+                <w:szCs w:val="24"/>
+              </w:rPr>
+            </w:pPr>
+          </w:p>
+        </w:tc>
+        <w:tc>
+          <w:tcPr>
+            <w:tcW w:w="1039" w:type="dxa"/>
+            <w:tcBorders>
+              <w:top w:val="single" w:sz="4" w:space="0" w:color="000000"/>
+              <w:left w:val="single" w:sz="4" w:space="0" w:color="000000"/>
+              <w:bottom w:val="single" w:sz="4" w:space="0" w:color="000000"/>
+              <w:right w:val="single" w:sz="4" w:space="0" w:color="000000"/>
+            </w:tcBorders>
+            <w:hideMark/>
+          </w:tcPr>
+          <w:p>
+            <w:pPr>
+              <w:pStyle w:val="Chuthuong"/>
+              <w:ind w:firstLine="0"/>
+              <w:jc w:val="center"/>
+            </w:pPr>
+            <w:r>
+              <w:t>b</w:t>
+            </w:r>
+          </w:p>
+        </w:tc>
+        <w:tc>
+          <w:tcPr>
+            <w:tcW w:w="805" w:type="dxa"/>
+            <w:tcBorders>
+              <w:top w:val="single" w:sz="4" w:space="0" w:color="000000"/>
+              <w:left w:val="single" w:sz="4" w:space="0" w:color="000000"/>
+              <w:bottom w:val="single" w:sz="4" w:space="0" w:color="000000"/>
+              <w:right w:val="single" w:sz="4" w:space="0" w:color="000000"/>
+            </w:tcBorders>
+            <w:hideMark/>
+          </w:tcPr>
+          <w:p>
+            <w:pPr>
+              <w:pStyle w:val="Chuthuong"/>
+              <w:ind w:firstLine="0"/>
+              <w:jc w:val="center"/>
+            </w:pPr>
+            <w:r>
+              <w:t>h</w:t>
+            </w:r>
+          </w:p>
+        </w:tc>
+        <w:tc>
+          <w:tcPr>
+            <w:tcW w:w="1286" w:type="dxa"/>
+            <w:tcBorders>
+              <w:top w:val="single" w:sz="4" w:space="0" w:color="000000"/>
+              <w:left w:val="single" w:sz="4" w:space="0" w:color="000000"/>
+              <w:bottom w:val="single" w:sz="4" w:space="0" w:color="000000"/>
+              <w:right w:val="single" w:sz="4" w:space="0" w:color="000000"/>
+            </w:tcBorders>
+            <w:hideMark/>
+          </w:tcPr>
+          <w:p>
+            <w:pPr>
+              <w:pStyle w:val="Chuthuong"/>
+              <w:ind w:firstLine="0"/>
+              <w:jc w:val="center"/>
+            </w:pPr>
+            <w:r>
+              <w:t>Trên trục t</w:t>
+            </w:r>
+            <w:r>
+              <w:rPr>
+                <w:vertAlign w:val="subscript"/>
+              </w:rPr>
+              <w:t>1</w:t>
+            </w:r>
+          </w:p>
+        </w:tc>
+        <w:tc>
+          <w:tcPr>
+            <w:tcW w:w="1101" w:type="dxa"/>
+            <w:tcBorders>
+              <w:top w:val="single" w:sz="4" w:space="0" w:color="000000"/>
+              <w:left w:val="single" w:sz="4" w:space="0" w:color="000000"/>
+              <w:bottom w:val="single" w:sz="4" w:space="0" w:color="000000"/>
+              <w:right w:val="single" w:sz="4" w:space="0" w:color="000000"/>
+            </w:tcBorders>
+            <w:hideMark/>
+          </w:tcPr>
+          <w:p>
+            <w:pPr>
+              <w:pStyle w:val="Chuthuong"/>
+              <w:ind w:firstLine="0"/>
+              <w:jc w:val="center"/>
+            </w:pPr>
+            <w:r>
+              <w:t>Trên trục t</w:t>
+            </w:r>
+            <w:r>
+              <w:rPr>
+                <w:vertAlign w:val="subscript"/>
+              </w:rPr>
+              <w:t>2</w:t>
+            </w:r>
+          </w:p>
+        </w:tc>
+        <w:tc>
+          <w:tcPr>
+            <w:tcW w:w="1080" w:type="dxa"/>
+            <w:tcBorders>
+              <w:top w:val="single" w:sz="4" w:space="0" w:color="000000"/>
+              <w:left w:val="single" w:sz="4" w:space="0" w:color="000000"/>
+              <w:bottom w:val="single" w:sz="4" w:space="0" w:color="000000"/>
+              <w:right w:val="single" w:sz="4" w:space="0" w:color="000000"/>
+            </w:tcBorders>
+            <w:hideMark/>
+          </w:tcPr>
+          <w:p>
+            <w:pPr>
+              <w:pStyle w:val="Chuthuong"/>
+              <w:ind w:firstLine="0"/>
+              <w:jc w:val="center"/>
+            </w:pPr>
+            <w:r>
+              <w:t>Nhỏ nhất</w:t>
+            </w:r>
+          </w:p>
+        </w:tc>
+        <w:tc>
+          <w:tcPr>
+            <w:tcW w:w="1073" w:type="dxa"/>
+            <w:tcBorders>
+              <w:top w:val="single" w:sz="4" w:space="0" w:color="000000"/>
+              <w:left w:val="single" w:sz="4" w:space="0" w:color="000000"/>
+              <w:bottom w:val="single" w:sz="4" w:space="0" w:color="000000"/>
+              <w:right w:val="single" w:sz="4" w:space="0" w:color="000000"/>
+            </w:tcBorders>
+            <w:hideMark/>
+          </w:tcPr>
+          <w:p>
+            <w:pPr>
+              <w:pStyle w:val="Chuthuong"/>
+              <w:ind w:firstLine="0"/>
+              <w:jc w:val="center"/>
+            </w:pPr>
+            <w:r>
+              <w:t>Lớn nhất</w:t>
+            </w:r>
+          </w:p>
+        </w:tc>
+      </w:tr>
+      <w:tr>
+        <w:tc>
+          <w:tcPr>
+            <w:tcW w:w="906" w:type="dxa"/>
+            <w:tcBorders>
+              <w:top w:val="single" w:sz="4" w:space="0" w:color="000000"/>
+              <w:left w:val="single" w:sz="4" w:space="0" w:color="000000"/>
+              <w:bottom w:val="single" w:sz="4" w:space="0" w:color="000000"/>
+              <w:right w:val="single" w:sz="4" w:space="0" w:color="000000"/>
+            </w:tcBorders>
+          </w:tcPr>
+          <w:p>
+            <w:pPr>
+              <w:pStyle w:val="Chuthuong"/>
+              <w:ind w:firstLine="0"/>
+            </w:pPr>
+            <w:r>
+              <w:t>A</w:t>
+            </w:r>
+          </w:p>
+        </w:tc>
+        <w:tc>
+          <w:tcPr>
+            <w:tcW w:w="1205" w:type="dxa"/>
+            <w:tcBorders>
+              <w:top w:val="single" w:sz="4" w:space="0" w:color="000000"/>
+              <w:left w:val="single" w:sz="4" w:space="0" w:color="000000"/>
+              <w:bottom w:val="single" w:sz="4" w:space="0" w:color="000000"/>
+              <w:right w:val="single" w:sz="4" w:space="0" w:color="000000"/>
+            </w:tcBorders>
+          </w:tcPr>
+          <w:p>
+            <w:pPr>
+              <w:pStyle w:val="Chuthuong"/>
+              <w:ind w:firstLine="0"/>
+            </w:pPr>
+            <w:r>
+              <w:t>15</w:t>
+            </w:r>
+          </w:p>
+        </w:tc>
+        <w:tc>
+          <w:tcPr>
+            <w:tcW w:w="1039" w:type="dxa"/>
+            <w:tcBorders>
+              <w:top w:val="single" w:sz="4" w:space="0" w:color="000000"/>
+              <w:left w:val="single" w:sz="4" w:space="0" w:color="000000"/>
+              <w:bottom w:val="single" w:sz="4" w:space="0" w:color="000000"/>
+              <w:right w:val="single" w:sz="4" w:space="0" w:color="000000"/>
+            </w:tcBorders>
+          </w:tcPr>
+          <w:p>
+            <w:pPr>
+              <w:pStyle w:val="Chuthuong"/>
+              <w:ind w:firstLine="0"/>
+            </w:pPr>
+            <w:r>
+              <w:t>5</w:t>
+            </w:r>
+          </w:p>
+        </w:tc>
+        <w:tc>
+          <w:tcPr>
+            <w:tcW w:w="805" w:type="dxa"/>
+            <w:tcBorders>
+              <w:top w:val="single" w:sz="4" w:space="0" w:color="000000"/>
+              <w:left w:val="single" w:sz="4" w:space="0" w:color="000000"/>
+              <w:bottom w:val="single" w:sz="4" w:space="0" w:color="000000"/>
+              <w:right w:val="single" w:sz="4" w:space="0" w:color="000000"/>
+            </w:tcBorders>
+          </w:tcPr>
+          <w:p>
+            <w:pPr>
+              <w:pStyle w:val="Chuthuong"/>
+              <w:ind w:firstLine="0"/>
+            </w:pPr>
+            <w:r>
+              <w:t>5</w:t>
+            </w:r>
+          </w:p>
+        </w:tc>
+        <w:tc>
+          <w:tcPr>
+            <w:tcW w:w="1286" w:type="dxa"/>
+            <w:tcBorders>
+              <w:top w:val="single" w:sz="4" w:space="0" w:color="000000"/>
+              <w:left w:val="single" w:sz="4" w:space="0" w:color="000000"/>
+              <w:bottom w:val="single" w:sz="4" w:space="0" w:color="000000"/>
+              <w:right w:val="single" w:sz="4" w:space="0" w:color="000000"/>
+            </w:tcBorders>
+          </w:tcPr>
+          <w:p>
+            <w:pPr>
+              <w:pStyle w:val="Chuthuong"/>
+              <w:ind w:firstLine="0"/>
+            </w:pPr>
+            <w:r>
+              <w:t>3</w:t>
+            </w:r>
+          </w:p>
+        </w:tc>
+        <w:tc>
+          <w:tcPr>
+            <w:tcW w:w="1101" w:type="dxa"/>
+            <w:tcBorders>
+              <w:top w:val="single" w:sz="4" w:space="0" w:color="000000"/>
+              <w:left w:val="single" w:sz="4" w:space="0" w:color="000000"/>
+              <w:bottom w:val="single" w:sz="4" w:space="0" w:color="000000"/>
+              <w:right w:val="single" w:sz="4" w:space="0" w:color="000000"/>
+            </w:tcBorders>
+          </w:tcPr>
+          <w:p>
+            <w:pPr>
+              <w:pStyle w:val="Chuthuong"/>
+              <w:ind w:firstLine="0"/>
+            </w:pPr>
+            <w:r>
+              <w:t>2</w:t>
+            </w:r>
+            <w:r>
+              <w:t>.3</w:t>
+            </w:r>
+          </w:p>
+        </w:tc>
+        <w:tc>
+          <w:tcPr>
+            <w:tcW w:w="1080" w:type="dxa"/>
+            <w:tcBorders>
+              <w:top w:val="single" w:sz="4" w:space="0" w:color="000000"/>
+              <w:left w:val="single" w:sz="4" w:space="0" w:color="000000"/>
+              <w:bottom w:val="single" w:sz="4" w:space="0" w:color="000000"/>
+              <w:right w:val="single" w:sz="4" w:space="0" w:color="000000"/>
+            </w:tcBorders>
+          </w:tcPr>
+          <w:p>
+            <w:pPr>
+              <w:pStyle w:val="Chuthuong"/>
+              <w:ind w:firstLine="0"/>
+            </w:pPr>
+            <w:r>
+              <w:t>0</w:t>
+            </w:r>
+            <w:r>
+              <w:t>.16</w:t>
+            </w:r>
+          </w:p>
+        </w:tc>
+        <w:tc>
+          <w:tcPr>
+            <w:tcW w:w="1073" w:type="dxa"/>
+            <w:tcBorders>
+              <w:top w:val="single" w:sz="4" w:space="0" w:color="000000"/>
+              <w:left w:val="single" w:sz="4" w:space="0" w:color="000000"/>
+              <w:bottom w:val="single" w:sz="4" w:space="0" w:color="000000"/>
+              <w:right w:val="single" w:sz="4" w:space="0" w:color="000000"/>
+            </w:tcBorders>
+          </w:tcPr>
+          <w:p>
+            <w:pPr>
+              <w:pStyle w:val="Chuthuong"/>
+              <w:ind w:firstLine="0"/>
+            </w:pPr>
+            <w:r>
+              <w:t>0</w:t>
+            </w:r>
+            <w:r>
+              <w:t>.25</w:t>
+            </w:r>
+          </w:p>
+        </w:tc>
+      </w:tr>
+      <w:tr>
+        <w:tc>
+          <w:tcPr>
+            <w:tcW w:w="906" w:type="dxa"/>
+            <w:tcBorders>
+              <w:top w:val="single" w:sz="4" w:space="0" w:color="000000"/>
+              <w:left w:val="single" w:sz="4" w:space="0" w:color="000000"/>
+              <w:bottom w:val="single" w:sz="4" w:space="0" w:color="000000"/>
+              <w:right w:val="single" w:sz="4" w:space="0" w:color="000000"/>
+            </w:tcBorders>
+          </w:tcPr>
+          <w:p>
+            <w:pPr>
+              <w:pStyle w:val="Chuthuong"/>
+              <w:ind w:firstLine="0"/>
+            </w:pPr>
+            <w:r>
+              <w:t>C</w:t>
+            </w:r>
+          </w:p>
+        </w:tc>
+        <w:tc>
+          <w:tcPr>
+            <w:tcW w:w="1205" w:type="dxa"/>
+            <w:tcBorders>
+              <w:top w:val="single" w:sz="4" w:space="0" w:color="000000"/>
+              <w:left w:val="single" w:sz="4" w:space="0" w:color="000000"/>
+              <w:bottom w:val="single" w:sz="4" w:space="0" w:color="000000"/>
+              <w:right w:val="single" w:sz="4" w:space="0" w:color="000000"/>
+            </w:tcBorders>
+          </w:tcPr>
+          <w:p>
+            <w:pPr>
+              <w:pStyle w:val="Chuthuong"/>
+              <w:ind w:firstLine="0"/>
+            </w:pPr>
+            <w:r>
+              <w:t>38</w:t>
+            </w:r>
+          </w:p>
+        </w:tc>
+        <w:tc>
+          <w:tcPr>
+            <w:tcW w:w="1039" w:type="dxa"/>
+            <w:tcBorders>
+              <w:top w:val="single" w:sz="4" w:space="0" w:color="000000"/>
+              <w:left w:val="single" w:sz="4" w:space="0" w:color="000000"/>
+              <w:bottom w:val="single" w:sz="4" w:space="0" w:color="000000"/>
+              <w:right w:val="single" w:sz="4" w:space="0" w:color="000000"/>
+            </w:tcBorders>
+          </w:tcPr>
+          <w:p>
+            <w:pPr>
+              <w:pStyle w:val="Chuthuong"/>
+              <w:ind w:firstLine="0"/>
+            </w:pPr>
+            <w:r>
+              <w:t>1</w:t>
+            </w:r>
+            <w:r>
+              <w:t>2</w:t>
+            </w:r>
+          </w:p>
+        </w:tc>
+        <w:tc>
+          <w:tcPr>
+            <w:tcW w:w="805" w:type="dxa"/>
+            <w:tcBorders>
+              <w:top w:val="single" w:sz="4" w:space="0" w:color="000000"/>
+              <w:left w:val="single" w:sz="4" w:space="0" w:color="000000"/>
+              <w:bottom w:val="single" w:sz="4" w:space="0" w:color="000000"/>
+              <w:right w:val="single" w:sz="4" w:space="0" w:color="000000"/>
+            </w:tcBorders>
+          </w:tcPr>
+          <w:p>
+            <w:pPr>
+              <w:pStyle w:val="Chuthuong"/>
+              <w:ind w:firstLine="0"/>
+            </w:pPr>
+            <w:r>
+              <w:t>8</w:t>
+            </w:r>
+          </w:p>
+        </w:tc>
+        <w:tc>
+          <w:tcPr>
+            <w:tcW w:w="1286" w:type="dxa"/>
+            <w:tcBorders>
+              <w:top w:val="single" w:sz="4" w:space="0" w:color="000000"/>
+              <w:left w:val="single" w:sz="4" w:space="0" w:color="000000"/>
+              <w:bottom w:val="single" w:sz="4" w:space="0" w:color="000000"/>
+              <w:right w:val="single" w:sz="4" w:space="0" w:color="000000"/>
+            </w:tcBorders>
+          </w:tcPr>
+          <w:p>
+            <w:pPr>
+              <w:pStyle w:val="Chuthuong"/>
+              <w:ind w:firstLine="0"/>
+            </w:pPr>
+            <w:r>
+              <w:t>5</w:t>
+            </w:r>
+          </w:p>
+        </w:tc>
+        <w:tc>
+          <w:tcPr>
+            <w:tcW w:w="1101" w:type="dxa"/>
+            <w:tcBorders>
+              <w:top w:val="single" w:sz="4" w:space="0" w:color="000000"/>
+              <w:left w:val="single" w:sz="4" w:space="0" w:color="000000"/>
+              <w:bottom w:val="single" w:sz="4" w:space="0" w:color="000000"/>
+              <w:right w:val="single" w:sz="4" w:space="0" w:color="000000"/>
+            </w:tcBorders>
+          </w:tcPr>
+          <w:p>
+            <w:pPr>
+              <w:pStyle w:val="Chuthuong"/>
+              <w:ind w:firstLine="0"/>
+            </w:pPr>
+            <w:r>
+              <w:t>3.3</w:t>
+            </w:r>
+          </w:p>
+        </w:tc>
+        <w:tc>
+          <w:tcPr>
+            <w:tcW w:w="1080" w:type="dxa"/>
+            <w:tcBorders>
+              <w:top w:val="single" w:sz="4" w:space="0" w:color="000000"/>
+              <w:left w:val="single" w:sz="4" w:space="0" w:color="000000"/>
+              <w:bottom w:val="single" w:sz="4" w:space="0" w:color="000000"/>
+              <w:right w:val="single" w:sz="4" w:space="0" w:color="000000"/>
+            </w:tcBorders>
+          </w:tcPr>
+          <w:p>
+            <w:pPr>
+              <w:pStyle w:val="Chuthuong"/>
+              <w:ind w:firstLine="0"/>
+            </w:pPr>
+            <w:r>
+              <w:t>0.25</w:t>
+            </w:r>
+          </w:p>
+        </w:tc>
+        <w:tc>
+          <w:tcPr>
+            <w:tcW w:w="1073" w:type="dxa"/>
+            <w:tcBorders>
+              <w:top w:val="single" w:sz="4" w:space="0" w:color="000000"/>
+              <w:left w:val="single" w:sz="4" w:space="0" w:color="000000"/>
+              <w:bottom w:val="single" w:sz="4" w:space="0" w:color="000000"/>
+              <w:right w:val="single" w:sz="4" w:space="0" w:color="000000"/>
+            </w:tcBorders>
+          </w:tcPr>
+          <w:p>
+            <w:pPr>
+              <w:pStyle w:val="Chuthuong"/>
+              <w:ind w:firstLine="0"/>
+            </w:pPr>
+            <w:r>
+              <w:t>0.4</w:t>
+            </w:r>
+          </w:p>
+        </w:tc>
+      </w:tr>
+    </w:tbl>
+    <w:p>
+      <w:pPr>
+        <w:pStyle w:val="bang0"/>
+        <w:jc w:val="both"/>
+        <w:rPr>
+          <w:i w:val="0"/>
+          <w:iCs/>
+        </w:rPr>
+      </w:pPr>
+      <w:r>
+        <w:rPr>
+          <w:i w:val="0"/>
+          <w:iCs/>
+        </w:rPr>
+        <w:lastRenderedPageBreak/>
+        <w:t>-Đ</w:t>
+      </w:r>
+      <w:r>
+        <w:rPr>
+          <w:i w:val="0"/>
+          <w:iCs/>
+        </w:rPr>
+        <w:t>ộ bền của then:</w:t>
+      </w:r>
+    </w:p>
+    <w:p>
+      <w:pPr>
+        <w:pStyle w:val="bang0"/>
+        <w:ind w:left="567"/>
+        <w:jc w:val="both"/>
+        <w:rPr>
+          <w:i w:val="0"/>
+          <w:iCs/>
+        </w:rPr>
+      </w:pPr>
+      <w:r>
+        <w:rPr>
+          <w:i w:val="0"/>
+          <w:iCs/>
+        </w:rPr>
+        <w:t>+ Điều kiện kiểm nghiệm:</w:t>
+      </w:r>
+    </w:p>
+    <w:p>
+      <w:pPr>
+        <w:pStyle w:val="bang0"/>
+        <w:ind w:left="567"/>
+        <w:jc w:val="both"/>
+        <w:rPr>
+          <w:i w:val="0"/>
+          <w:iCs/>
+        </w:rPr>
+      </w:pPr>
+      <w:r>
+        <w:rPr>
+          <w:i w:val="0"/>
+          <w:iCs/>
+        </w:rPr>
+        <w:tab/>
+      </w:r>
+      <w:r>
+        <w:rPr>
+          <w:i w:val="0"/>
+          <w:iCs/>
+          <w:position w:val="-66"/>
+        </w:rPr>
+        <w:object w:dxaOrig="2340" w:dyaOrig="1440" w14:anchorId="2EEAE347">
+          <v:shape id="_x0000_i1342" type="#_x0000_t75" style="width:117pt;height:1in" o:ole="">
+            <v:imagedata r:id="rId349" o:title=""/>
+          </v:shape>
+          <o:OLEObject Type="Embed" ProgID="Equation.DSMT4" ShapeID="_x0000_i1342" DrawAspect="Content" ObjectID="_1790606557" r:id="rId350"/>
+        </w:object>
+      </w:r>
+    </w:p>
+    <w:p>
+      <w:pPr>
+        <w:pStyle w:val="bang0"/>
+        <w:jc w:val="both"/>
+        <w:rPr>
+          <w:i w:val="0"/>
+          <w:iCs/>
+        </w:rPr>
+      </w:pPr>
+      <w:r>
+        <w:rPr>
+          <w:i w:val="0"/>
+          <w:iCs/>
+        </w:rPr>
+        <w:t>Trong đó:</w:t>
+      </w:r>
+    </w:p>
+    <w:p>
+      <w:pPr>
+        <w:pStyle w:val="bang0"/>
+        <w:jc w:val="both"/>
+      </w:pPr>
+      <w:r>
+        <w:rPr>
+          <w:i w:val="0"/>
+          <w:iCs/>
+        </w:rPr>
+        <w:t>+</w:t>
+      </w:r>
+      <w:r>
+        <w:rPr>
+          <w:i w:val="0"/>
+          <w:iCs/>
+          <w:position w:val="-14"/>
+        </w:rPr>
+        <w:object w:dxaOrig="840" w:dyaOrig="400" w14:anchorId="041DEF51">
+          <v:shape id="_x0000_i1343" type="#_x0000_t75" style="width:42pt;height:19.5pt" o:ole="">
+            <v:imagedata r:id="rId351" o:title=""/>
+          </v:shape>
+          <o:OLEObject Type="Embed" ProgID="Equation.DSMT4" ShapeID="_x0000_i1343" DrawAspect="Content" ObjectID="_1790606558" r:id="rId352"/>
+        </w:object>
+      </w:r>
+      <w:r>
+        <w:rPr>
+          <w:i w:val="0"/>
+          <w:iCs/>
+        </w:rPr>
+        <w:t xml:space="preserve"> là ứng suất dập và ứng suất dập cho phép: </w:t>
+      </w:r>
+      <w:r>
+        <w:rPr>
+          <w:position w:val="-14"/>
+        </w:rPr>
+        <w:object w:dxaOrig="1760" w:dyaOrig="400" w14:anchorId="0B72A5B6">
+          <v:shape id="_x0000_i1344" type="#_x0000_t75" style="width:88.5pt;height:19.5pt" o:ole="">
+            <v:imagedata r:id="rId353" o:title=""/>
+          </v:shape>
+          <o:OLEObject Type="Embed" ProgID="Equation.DSMT4" ShapeID="_x0000_i1344" DrawAspect="Content" ObjectID="_1790606559" r:id="rId354"/>
+        </w:object>
+      </w:r>
+    </w:p>
+    <w:p>
+      <w:pPr>
+        <w:pStyle w:val="bang0"/>
+        <w:jc w:val="both"/>
+      </w:pPr>
+      <w:r>
+        <w:rPr>
+          <w:i w:val="0"/>
+          <w:iCs/>
+        </w:rPr>
+        <w:t>+</w:t>
+      </w:r>
+      <w:r>
+        <w:rPr>
+          <w:i w:val="0"/>
+          <w:iCs/>
+          <w:position w:val="-14"/>
+        </w:rPr>
+        <w:object w:dxaOrig="700" w:dyaOrig="400" w14:anchorId="484BDBD5">
+          <v:shape id="_x0000_i1345" type="#_x0000_t75" style="width:35.25pt;height:19.5pt" o:ole="">
+            <v:imagedata r:id="rId355" o:title=""/>
+          </v:shape>
+          <o:OLEObject Type="Embed" ProgID="Equation.DSMT4" ShapeID="_x0000_i1345" DrawAspect="Content" ObjectID="_1790606560" r:id="rId356"/>
+        </w:object>
+      </w:r>
+      <w:r>
+        <w:rPr>
+          <w:i w:val="0"/>
+          <w:iCs/>
+        </w:rPr>
+        <w:t xml:space="preserve"> là ứng suất cắt và ứng suất cắt cho phép: </w:t>
+      </w:r>
+      <w:r>
+        <w:rPr>
+          <w:position w:val="-14"/>
+        </w:rPr>
+        <w:object w:dxaOrig="2020" w:dyaOrig="400" w14:anchorId="213D545F">
+          <v:shape id="_x0000_i1369" type="#_x0000_t75" style="width:101.25pt;height:19.5pt" o:ole="">
+            <v:imagedata r:id="rId357" o:title=""/>
+          </v:shape>
+          <o:OLEObject Type="Embed" ProgID="Equation.DSMT4" ShapeID="_x0000_i1369" DrawAspect="Content" ObjectID="_1790606561" r:id="rId358"/>
+        </w:object>
+      </w:r>
+    </w:p>
+    <w:p>
+      <w:pPr>
+        <w:pStyle w:val="bang0"/>
+        <w:jc w:val="both"/>
+        <w:rPr>
+          <w:i w:val="0"/>
+          <w:iCs/>
+        </w:rPr>
+      </w:pPr>
+      <w:r>
+        <w:rPr>
+          <w:i w:val="0"/>
+          <w:iCs/>
+        </w:rPr>
+        <w:t>-</w:t>
+      </w:r>
+      <w:r>
+        <w:rPr>
+          <w:i w:val="0"/>
+          <w:iCs/>
+        </w:rPr>
+        <w:t xml:space="preserve">Tại vị trí lắp bánh răng </w:t>
+      </w:r>
+      <w:r>
+        <w:rPr>
+          <w:i w:val="0"/>
+          <w:iCs/>
+        </w:rPr>
+        <w:t>C</w:t>
+      </w:r>
+      <w:r>
+        <w:rPr>
+          <w:i w:val="0"/>
+          <w:iCs/>
+        </w:rPr>
+        <w:t>:</w:t>
+      </w:r>
+    </w:p>
+    <w:p>
+      <w:pPr>
+        <w:pStyle w:val="bang0"/>
+        <w:jc w:val="both"/>
+        <w:rPr>
+          <w:i w:val="0"/>
+          <w:iCs/>
+        </w:rPr>
+      </w:pPr>
+      <w:r>
+        <w:rPr>
+          <w:i w:val="0"/>
+          <w:iCs/>
+        </w:rPr>
+        <w:t>Kiểm tra độ bền dập trên mặt tiếp xúc giữa các trục và then.</w:t>
+      </w:r>
+    </w:p>
+    <w:p>
+      <w:pPr>
+        <w:pStyle w:val="bang0"/>
+        <w:jc w:val="both"/>
+        <w:rPr>
+          <w:i w:val="0"/>
+          <w:iCs/>
+        </w:rPr>
+      </w:pPr>
+      <w:r>
+        <w:rPr>
+          <w:i w:val="0"/>
+          <w:iCs/>
+        </w:rPr>
+        <w:t xml:space="preserve">Ta có: </w:t>
+      </w:r>
+      <w:r>
+        <w:rPr>
+          <w:i w:val="0"/>
+          <w:iCs/>
+          <w:position w:val="-14"/>
+        </w:rPr>
+        <w:object w:dxaOrig="5420" w:dyaOrig="400" w14:anchorId="48DA79C2">
+          <v:shape id="_x0000_i1373" type="#_x0000_t75" style="width:270.75pt;height:19.5pt" o:ole="">
+            <v:imagedata r:id="rId359" o:title=""/>
+          </v:shape>
+          <o:OLEObject Type="Embed" ProgID="Equation.DSMT4" ShapeID="_x0000_i1373" DrawAspect="Content" ObjectID="_1790606562" r:id="rId360"/>
+        </w:object>
+      </w:r>
+    </w:p>
+    <w:p>
+      <w:pPr>
+        <w:pStyle w:val="bang0"/>
+        <w:jc w:val="both"/>
+      </w:pPr>
+      <w:r>
+        <w:rPr>
+          <w:i w:val="0"/>
+          <w:iCs/>
+        </w:rPr>
+        <w:t xml:space="preserve">Chọn </w:t>
+      </w:r>
+      <w:r>
+        <w:rPr>
+          <w:position w:val="-14"/>
+        </w:rPr>
+        <w:object w:dxaOrig="1240" w:dyaOrig="400" w14:anchorId="007DD8A1">
+          <v:shape id="_x0000_i1376" type="#_x0000_t75" style="width:61.5pt;height:19.5pt" o:ole="">
+            <v:imagedata r:id="rId361" o:title=""/>
+          </v:shape>
+          <o:OLEObject Type="Embed" ProgID="Equation.DSMT4" ShapeID="_x0000_i1376" DrawAspect="Content" ObjectID="_1790606563" r:id="rId362"/>
+        </w:object>
+      </w:r>
+    </w:p>
+    <w:p>
+      <w:pPr>
+        <w:pStyle w:val="bang0"/>
+        <w:jc w:val="both"/>
+        <w:rPr>
+          <w:i w:val="0"/>
+          <w:iCs/>
+        </w:rPr>
+      </w:pPr>
+      <w:r>
+        <w:rPr>
+          <w:i w:val="0"/>
+          <w:iCs/>
+        </w:rPr>
+        <w:t>Thay số ta được:</w:t>
+      </w:r>
+    </w:p>
+    <w:p>
+      <w:pPr>
+        <w:pStyle w:val="bang0"/>
+        <w:ind w:left="567"/>
+        <w:jc w:val="both"/>
+        <w:rPr>
+          <w:i w:val="0"/>
+          <w:iCs/>
+        </w:rPr>
+      </w:pPr>
+      <w:r>
+        <w:rPr>
+          <w:i w:val="0"/>
+          <w:iCs/>
+        </w:rPr>
+        <w:tab/>
+      </w:r>
+      <w:r>
+        <w:rPr>
+          <w:i w:val="0"/>
+          <w:iCs/>
+          <w:position w:val="-66"/>
+        </w:rPr>
+        <w:object w:dxaOrig="4940" w:dyaOrig="1440" w14:anchorId="76EC4119">
+          <v:shape id="_x0000_i1382" type="#_x0000_t75" style="width:246.75pt;height:1in" o:ole="">
+            <v:imagedata r:id="rId363" o:title=""/>
+          </v:shape>
+          <o:OLEObject Type="Embed" ProgID="Equation.DSMT4" ShapeID="_x0000_i1382" DrawAspect="Content" ObjectID="_1790606564" r:id="rId364"/>
+        </w:object>
+      </w:r>
+    </w:p>
+    <w:p>
+      <w:pPr>
+        <w:pStyle w:val="normal0"/>
+        <w:rPr>
+          <w:bCs/>
+        </w:rPr>
+      </w:pPr>
+      <w:r>
+        <w:rPr>
+          <w:bCs/>
+        </w:rPr>
+        <w:t>Thỏa mãn điều kiện kiểm nghiệm.</w:t>
       </w:r>
     </w:p>
     <w:p>
@@ -20322,6 +21874,118 @@
     </w:lvl>
   </w:abstractNum>
   <w:abstractNum w:abstractNumId="12" w15:restartNumberingAfterBreak="0">
+    <w:nsid w:val="1B541EA3"/>
+    <w:multiLevelType w:val="hybridMultilevel"/>
+    <w:tmpl w:val="73F27AFA"/>
+    <w:lvl w:ilvl="0" w:tplc="872C4A50">
+      <w:numFmt w:val="bullet"/>
+      <w:lvlText w:val="-"/>
+      <w:lvlJc w:val="left"/>
+      <w:pPr>
+        <w:ind w:left="720" w:hanging="360"/>
+      </w:pPr>
+      <w:rPr>
+        <w:rFonts w:ascii="Times New Roman" w:eastAsia="Calibri" w:hAnsi="Times New Roman" w:cs="Times New Roman" w:hint="default"/>
+      </w:rPr>
+    </w:lvl>
+    <w:lvl w:ilvl="1" w:tplc="04090003" w:tentative="1">
+      <w:start w:val="1"/>
+      <w:numFmt w:val="bullet"/>
+      <w:lvlText w:val="o"/>
+      <w:lvlJc w:val="left"/>
+      <w:pPr>
+        <w:ind w:left="1440" w:hanging="360"/>
+      </w:pPr>
+      <w:rPr>
+        <w:rFonts w:ascii="Courier New" w:hAnsi="Courier New" w:cs="Courier New" w:hint="default"/>
+      </w:rPr>
+    </w:lvl>
+    <w:lvl w:ilvl="2" w:tplc="04090005" w:tentative="1">
+      <w:start w:val="1"/>
+      <w:numFmt w:val="bullet"/>
+      <w:lvlText w:val=""/>
+      <w:lvlJc w:val="left"/>
+      <w:pPr>
+        <w:ind w:left="2160" w:hanging="360"/>
+      </w:pPr>
+      <w:rPr>
+        <w:rFonts w:ascii="Wingdings" w:hAnsi="Wingdings" w:hint="default"/>
+      </w:rPr>
+    </w:lvl>
+    <w:lvl w:ilvl="3" w:tplc="04090001" w:tentative="1">
+      <w:start w:val="1"/>
+      <w:numFmt w:val="bullet"/>
+      <w:lvlText w:val=""/>
+      <w:lvlJc w:val="left"/>
+      <w:pPr>
+        <w:ind w:left="2880" w:hanging="360"/>
+      </w:pPr>
+      <w:rPr>
+        <w:rFonts w:ascii="Symbol" w:hAnsi="Symbol" w:hint="default"/>
+      </w:rPr>
+    </w:lvl>
+    <w:lvl w:ilvl="4" w:tplc="04090003" w:tentative="1">
+      <w:start w:val="1"/>
+      <w:numFmt w:val="bullet"/>
+      <w:lvlText w:val="o"/>
+      <w:lvlJc w:val="left"/>
+      <w:pPr>
+        <w:ind w:left="3600" w:hanging="360"/>
+      </w:pPr>
+      <w:rPr>
+        <w:rFonts w:ascii="Courier New" w:hAnsi="Courier New" w:cs="Courier New" w:hint="default"/>
+      </w:rPr>
+    </w:lvl>
+    <w:lvl w:ilvl="5" w:tplc="04090005" w:tentative="1">
+      <w:start w:val="1"/>
+      <w:numFmt w:val="bullet"/>
+      <w:lvlText w:val=""/>
+      <w:lvlJc w:val="left"/>
+      <w:pPr>
+        <w:ind w:left="4320" w:hanging="360"/>
+      </w:pPr>
+      <w:rPr>
+        <w:rFonts w:ascii="Wingdings" w:hAnsi="Wingdings" w:hint="default"/>
+      </w:rPr>
+    </w:lvl>
+    <w:lvl w:ilvl="6" w:tplc="04090001" w:tentative="1">
+      <w:start w:val="1"/>
+      <w:numFmt w:val="bullet"/>
+      <w:lvlText w:val=""/>
+      <w:lvlJc w:val="left"/>
+      <w:pPr>
+        <w:ind w:left="5040" w:hanging="360"/>
+      </w:pPr>
+      <w:rPr>
+        <w:rFonts w:ascii="Symbol" w:hAnsi="Symbol" w:hint="default"/>
+      </w:rPr>
+    </w:lvl>
+    <w:lvl w:ilvl="7" w:tplc="04090003" w:tentative="1">
+      <w:start w:val="1"/>
+      <w:numFmt w:val="bullet"/>
+      <w:lvlText w:val="o"/>
+      <w:lvlJc w:val="left"/>
+      <w:pPr>
+        <w:ind w:left="5760" w:hanging="360"/>
+      </w:pPr>
+      <w:rPr>
+        <w:rFonts w:ascii="Courier New" w:hAnsi="Courier New" w:cs="Courier New" w:hint="default"/>
+      </w:rPr>
+    </w:lvl>
+    <w:lvl w:ilvl="8" w:tplc="04090005" w:tentative="1">
+      <w:start w:val="1"/>
+      <w:numFmt w:val="bullet"/>
+      <w:lvlText w:val=""/>
+      <w:lvlJc w:val="left"/>
+      <w:pPr>
+        <w:ind w:left="6480" w:hanging="360"/>
+      </w:pPr>
+      <w:rPr>
+        <w:rFonts w:ascii="Wingdings" w:hAnsi="Wingdings" w:hint="default"/>
+      </w:rPr>
+    </w:lvl>
+  </w:abstractNum>
+  <w:abstractNum w:abstractNumId="13" w15:restartNumberingAfterBreak="0">
     <w:nsid w:val="1CC329B3"/>
     <w:multiLevelType w:val="multilevel"/>
     <w:tmpl w:val="D52441C0"/>
@@ -20444,7 +22108,7 @@
       </w:rPr>
     </w:lvl>
   </w:abstractNum>
-  <w:abstractNum w:abstractNumId="13" w15:restartNumberingAfterBreak="0">
+  <w:abstractNum w:abstractNumId="14" w15:restartNumberingAfterBreak="0">
     <w:nsid w:val="20520E8E"/>
     <w:multiLevelType w:val="hybridMultilevel"/>
     <w:tmpl w:val="A208799C"/>
@@ -20559,7 +22223,7 @@
       </w:rPr>
     </w:lvl>
   </w:abstractNum>
-  <w:abstractNum w:abstractNumId="14" w15:restartNumberingAfterBreak="0">
+  <w:abstractNum w:abstractNumId="15" w15:restartNumberingAfterBreak="0">
     <w:nsid w:val="2D2D4C5D"/>
     <w:multiLevelType w:val="hybridMultilevel"/>
     <w:tmpl w:val="BCD81D3C"/>
@@ -20671,7 +22335,7 @@
       </w:rPr>
     </w:lvl>
   </w:abstractNum>
-  <w:abstractNum w:abstractNumId="15" w15:restartNumberingAfterBreak="0">
+  <w:abstractNum w:abstractNumId="16" w15:restartNumberingAfterBreak="0">
     <w:nsid w:val="30DC221E"/>
     <w:multiLevelType w:val="multilevel"/>
     <w:tmpl w:val="7B04B85E"/>
@@ -20789,7 +22453,7 @@
       </w:rPr>
     </w:lvl>
   </w:abstractNum>
-  <w:abstractNum w:abstractNumId="16" w15:restartNumberingAfterBreak="0">
+  <w:abstractNum w:abstractNumId="17" w15:restartNumberingAfterBreak="0">
     <w:nsid w:val="32727F4E"/>
     <w:multiLevelType w:val="hybridMultilevel"/>
     <w:tmpl w:val="31A62D90"/>
@@ -20902,7 +22566,7 @@
       </w:rPr>
     </w:lvl>
   </w:abstractNum>
-  <w:abstractNum w:abstractNumId="17" w15:restartNumberingAfterBreak="0">
+  <w:abstractNum w:abstractNumId="18" w15:restartNumberingAfterBreak="0">
     <w:nsid w:val="338E0C33"/>
     <w:multiLevelType w:val="hybridMultilevel"/>
     <w:tmpl w:val="33EEBB36"/>
@@ -21014,7 +22678,7 @@
       </w:rPr>
     </w:lvl>
   </w:abstractNum>
-  <w:abstractNum w:abstractNumId="18" w15:restartNumberingAfterBreak="0">
+  <w:abstractNum w:abstractNumId="19" w15:restartNumberingAfterBreak="0">
     <w:nsid w:val="369E18E2"/>
     <w:multiLevelType w:val="hybridMultilevel"/>
     <w:tmpl w:val="7982F436"/>
@@ -21101,7 +22765,119 @@
       </w:pPr>
     </w:lvl>
   </w:abstractNum>
-  <w:abstractNum w:abstractNumId="19" w15:restartNumberingAfterBreak="0">
+  <w:abstractNum w:abstractNumId="20" w15:restartNumberingAfterBreak="0">
+    <w:nsid w:val="52821A9E"/>
+    <w:multiLevelType w:val="hybridMultilevel"/>
+    <w:tmpl w:val="8A82058C"/>
+    <w:lvl w:ilvl="0" w:tplc="F5B6C90C">
+      <w:numFmt w:val="bullet"/>
+      <w:lvlText w:val="-"/>
+      <w:lvlJc w:val="left"/>
+      <w:pPr>
+        <w:ind w:left="720" w:hanging="360"/>
+      </w:pPr>
+      <w:rPr>
+        <w:rFonts w:ascii="Times New Roman" w:eastAsia="Calibri" w:hAnsi="Times New Roman" w:cs="Times New Roman" w:hint="default"/>
+      </w:rPr>
+    </w:lvl>
+    <w:lvl w:ilvl="1" w:tplc="04090003" w:tentative="1">
+      <w:start w:val="1"/>
+      <w:numFmt w:val="bullet"/>
+      <w:lvlText w:val="o"/>
+      <w:lvlJc w:val="left"/>
+      <w:pPr>
+        <w:ind w:left="1440" w:hanging="360"/>
+      </w:pPr>
+      <w:rPr>
+        <w:rFonts w:ascii="Courier New" w:hAnsi="Courier New" w:cs="Courier New" w:hint="default"/>
+      </w:rPr>
+    </w:lvl>
+    <w:lvl w:ilvl="2" w:tplc="04090005" w:tentative="1">
+      <w:start w:val="1"/>
+      <w:numFmt w:val="bullet"/>
+      <w:lvlText w:val=""/>
+      <w:lvlJc w:val="left"/>
+      <w:pPr>
+        <w:ind w:left="2160" w:hanging="360"/>
+      </w:pPr>
+      <w:rPr>
+        <w:rFonts w:ascii="Wingdings" w:hAnsi="Wingdings" w:hint="default"/>
+      </w:rPr>
+    </w:lvl>
+    <w:lvl w:ilvl="3" w:tplc="04090001" w:tentative="1">
+      <w:start w:val="1"/>
+      <w:numFmt w:val="bullet"/>
+      <w:lvlText w:val=""/>
+      <w:lvlJc w:val="left"/>
+      <w:pPr>
+        <w:ind w:left="2880" w:hanging="360"/>
+      </w:pPr>
+      <w:rPr>
+        <w:rFonts w:ascii="Symbol" w:hAnsi="Symbol" w:hint="default"/>
+      </w:rPr>
+    </w:lvl>
+    <w:lvl w:ilvl="4" w:tplc="04090003" w:tentative="1">
+      <w:start w:val="1"/>
+      <w:numFmt w:val="bullet"/>
+      <w:lvlText w:val="o"/>
+      <w:lvlJc w:val="left"/>
+      <w:pPr>
+        <w:ind w:left="3600" w:hanging="360"/>
+      </w:pPr>
+      <w:rPr>
+        <w:rFonts w:ascii="Courier New" w:hAnsi="Courier New" w:cs="Courier New" w:hint="default"/>
+      </w:rPr>
+    </w:lvl>
+    <w:lvl w:ilvl="5" w:tplc="04090005" w:tentative="1">
+      <w:start w:val="1"/>
+      <w:numFmt w:val="bullet"/>
+      <w:lvlText w:val=""/>
+      <w:lvlJc w:val="left"/>
+      <w:pPr>
+        <w:ind w:left="4320" w:hanging="360"/>
+      </w:pPr>
+      <w:rPr>
+        <w:rFonts w:ascii="Wingdings" w:hAnsi="Wingdings" w:hint="default"/>
+      </w:rPr>
+    </w:lvl>
+    <w:lvl w:ilvl="6" w:tplc="04090001" w:tentative="1">
+      <w:start w:val="1"/>
+      <w:numFmt w:val="bullet"/>
+      <w:lvlText w:val=""/>
+      <w:lvlJc w:val="left"/>
+      <w:pPr>
+        <w:ind w:left="5040" w:hanging="360"/>
+      </w:pPr>
+      <w:rPr>
+        <w:rFonts w:ascii="Symbol" w:hAnsi="Symbol" w:hint="default"/>
+      </w:rPr>
+    </w:lvl>
+    <w:lvl w:ilvl="7" w:tplc="04090003" w:tentative="1">
+      <w:start w:val="1"/>
+      <w:numFmt w:val="bullet"/>
+      <w:lvlText w:val="o"/>
+      <w:lvlJc w:val="left"/>
+      <w:pPr>
+        <w:ind w:left="5760" w:hanging="360"/>
+      </w:pPr>
+      <w:rPr>
+        <w:rFonts w:ascii="Courier New" w:hAnsi="Courier New" w:cs="Courier New" w:hint="default"/>
+      </w:rPr>
+    </w:lvl>
+    <w:lvl w:ilvl="8" w:tplc="04090005" w:tentative="1">
+      <w:start w:val="1"/>
+      <w:numFmt w:val="bullet"/>
+      <w:lvlText w:val=""/>
+      <w:lvlJc w:val="left"/>
+      <w:pPr>
+        <w:ind w:left="6480" w:hanging="360"/>
+      </w:pPr>
+      <w:rPr>
+        <w:rFonts w:ascii="Wingdings" w:hAnsi="Wingdings" w:hint="default"/>
+      </w:rPr>
+    </w:lvl>
+  </w:abstractNum>
+  <w:abstractNum w:abstractNumId="21" w15:restartNumberingAfterBreak="0">
     <w:nsid w:val="58AF6753"/>
     <w:multiLevelType w:val="multilevel"/>
     <w:tmpl w:val="87D8CEEC"/>
@@ -21222,7 +22998,7 @@
       </w:rPr>
     </w:lvl>
   </w:abstractNum>
-  <w:abstractNum w:abstractNumId="20" w15:restartNumberingAfterBreak="0">
+  <w:abstractNum w:abstractNumId="22" w15:restartNumberingAfterBreak="0">
     <w:nsid w:val="5B1A4DA8"/>
     <w:multiLevelType w:val="hybridMultilevel"/>
     <w:tmpl w:val="973A3A90"/>
@@ -21334,7 +23110,7 @@
       </w:rPr>
     </w:lvl>
   </w:abstractNum>
-  <w:abstractNum w:abstractNumId="21" w15:restartNumberingAfterBreak="0">
+  <w:abstractNum w:abstractNumId="23" w15:restartNumberingAfterBreak="0">
     <w:nsid w:val="66FD5809"/>
     <w:multiLevelType w:val="hybridMultilevel"/>
     <w:tmpl w:val="861E996C"/>
@@ -21424,7 +23200,7 @@
       </w:pPr>
     </w:lvl>
   </w:abstractNum>
-  <w:abstractNum w:abstractNumId="22" w15:restartNumberingAfterBreak="0">
+  <w:abstractNum w:abstractNumId="24" w15:restartNumberingAfterBreak="0">
     <w:nsid w:val="6DFB7C30"/>
     <w:multiLevelType w:val="hybridMultilevel"/>
     <w:tmpl w:val="C1349314"/>
@@ -21538,16 +23314,16 @@
     </w:lvl>
   </w:abstractNum>
   <w:num w:numId="1" w16cid:durableId="651831139">
-    <w:abstractNumId w:val="15"/>
+    <w:abstractNumId w:val="16"/>
   </w:num>
   <w:num w:numId="2" w16cid:durableId="1564869525">
-    <w:abstractNumId w:val="21"/>
+    <w:abstractNumId w:val="23"/>
   </w:num>
   <w:num w:numId="3" w16cid:durableId="367416119">
-    <w:abstractNumId w:val="13"/>
+    <w:abstractNumId w:val="14"/>
   </w:num>
   <w:num w:numId="4" w16cid:durableId="2064056586">
-    <w:abstractNumId w:val="12"/>
+    <w:abstractNumId w:val="13"/>
   </w:num>
   <w:num w:numId="5" w16cid:durableId="1431387804">
     <w:abstractNumId w:val="10"/>
@@ -21559,10 +23335,10 @@
     </w:lvlOverride>
   </w:num>
   <w:num w:numId="7" w16cid:durableId="1045911510">
-    <w:abstractNumId w:val="18"/>
+    <w:abstractNumId w:val="19"/>
   </w:num>
   <w:num w:numId="8" w16cid:durableId="88890957">
-    <w:abstractNumId w:val="19"/>
+    <w:abstractNumId w:val="21"/>
   </w:num>
   <w:num w:numId="9" w16cid:durableId="1251236351">
     <w:abstractNumId w:val="9"/>
@@ -21595,40 +23371,46 @@
     <w:abstractNumId w:val="0"/>
   </w:num>
   <w:num w:numId="19" w16cid:durableId="855772358">
-    <w:abstractNumId w:val="19"/>
+    <w:abstractNumId w:val="21"/>
   </w:num>
   <w:num w:numId="20" w16cid:durableId="745610286">
     <w:abstractNumId w:val="10"/>
   </w:num>
   <w:num w:numId="21" w16cid:durableId="880553848">
-    <w:abstractNumId w:val="12"/>
+    <w:abstractNumId w:val="13"/>
   </w:num>
   <w:num w:numId="22" w16cid:durableId="361785739">
-    <w:abstractNumId w:val="12"/>
+    <w:abstractNumId w:val="13"/>
   </w:num>
   <w:num w:numId="23" w16cid:durableId="1551531103">
-    <w:abstractNumId w:val="12"/>
+    <w:abstractNumId w:val="13"/>
   </w:num>
   <w:num w:numId="24" w16cid:durableId="283465634">
-    <w:abstractNumId w:val="12"/>
+    <w:abstractNumId w:val="13"/>
   </w:num>
   <w:num w:numId="25" w16cid:durableId="2067601046">
-    <w:abstractNumId w:val="16"/>
+    <w:abstractNumId w:val="17"/>
   </w:num>
   <w:num w:numId="26" w16cid:durableId="895313522">
-    <w:abstractNumId w:val="22"/>
+    <w:abstractNumId w:val="24"/>
   </w:num>
   <w:num w:numId="27" w16cid:durableId="934938928">
-    <w:abstractNumId w:val="17"/>
+    <w:abstractNumId w:val="18"/>
   </w:num>
   <w:num w:numId="28" w16cid:durableId="496961766">
     <w:abstractNumId w:val="11"/>
   </w:num>
   <w:num w:numId="29" w16cid:durableId="1764649291">
-    <w:abstractNumId w:val="14"/>
+    <w:abstractNumId w:val="15"/>
   </w:num>
   <w:num w:numId="30" w16cid:durableId="1852910363">
+    <w:abstractNumId w:val="22"/>
+  </w:num>
+  <w:num w:numId="31" w16cid:durableId="506946379">
     <w:abstractNumId w:val="20"/>
+  </w:num>
+  <w:num w:numId="32" w16cid:durableId="1874002811">
+    <w:abstractNumId w:val="12"/>
   </w:num>
   <w:numIdMacAtCleanup w:val="8"/>
 </w:numbering>
@@ -23303,6 +25085,33 @@
       <w:szCs w:val="22"/>
     </w:rPr>
   </w:style>
+  <w:style w:type="paragraph" w:customStyle="1" w:styleId="Chuthuong">
+    <w:name w:val="Chu thuong"/>
+    <w:basedOn w:val="Normal"/>
+    <w:link w:val="ChuthuongChar"/>
+    <w:qFormat/>
+    <w:rsid w:val="00EE6EFE"/>
+    <w:pPr>
+      <w:spacing w:after="0"/>
+      <w:ind w:firstLine="284"/>
+    </w:pPr>
+    <w:rPr>
+      <w:rFonts w:ascii="Times New Roman" w:hAnsi="Times New Roman"/>
+      <w:sz w:val="24"/>
+      <w:szCs w:val="24"/>
+    </w:rPr>
+  </w:style>
+  <w:style w:type="character" w:customStyle="1" w:styleId="ChuthuongChar">
+    <w:name w:val="Chu thuong Char"/>
+    <w:basedOn w:val="DefaultParagraphFont"/>
+    <w:link w:val="Chuthuong"/>
+    <w:rsid w:val="00EE6EFE"/>
+    <w:rPr>
+      <w:rFonts w:ascii="Times New Roman" w:hAnsi="Times New Roman"/>
+      <w:sz w:val="24"/>
+      <w:szCs w:val="24"/>
+    </w:rPr>
+  </w:style>
 </w:styles>
 </file>
 

</xml_diff>